<commit_message>
Writing and duration of flowering plot
Almost done with the introduction, finished edits on methods and
results, and finalized/pretty flowering duration plot
</commit_message>
<xml_diff>
--- a/docs/writing.docx
+++ b/docs/writing.docx
@@ -1,6 +1,6 @@
 
 <file path=word/document.xml><?xml version="1.0" encoding="utf-8"?>
-<w:document xmlns:wpc="http://schemas.microsoft.com/office/word/2010/wordprocessingCanvas" xmlns:mo="http://schemas.microsoft.com/office/mac/office/2008/main" xmlns:mc="http://schemas.openxmlformats.org/markup-compatibility/2006" xmlns:mv="urn:schemas-microsoft-com:mac:vml" xmlns:o="urn:schemas-microsoft-com:office:office" xmlns:r="http://schemas.openxmlformats.org/officeDocument/2006/relationships" xmlns:m="http://schemas.openxmlformats.org/officeDocument/2006/math" xmlns:v="urn:schemas-microsoft-com:vml" xmlns:wp14="http://schemas.microsoft.com/office/word/2010/wordprocessingDrawing" xmlns:wp="http://schemas.openxmlformats.org/drawingml/2006/wordprocessingDrawing" xmlns:w10="urn:schemas-microsoft-com:office:word" xmlns:w="http://schemas.openxmlformats.org/wordprocessingml/2006/main" xmlns:w14="http://schemas.microsoft.com/office/word/2010/wordml" xmlns:w15="http://schemas.microsoft.com/office/word/2012/wordml" xmlns:wpg="http://schemas.microsoft.com/office/word/2010/wordprocessingGroup" xmlns:wpi="http://schemas.microsoft.com/office/word/2010/wordprocessingInk" xmlns:wne="http://schemas.microsoft.com/office/word/2006/wordml" xmlns:wps="http://schemas.microsoft.com/office/word/2010/wordprocessingShape" mc:Ignorable="w14 w15 wp14">
+<w:document xmlns:wpc="http://schemas.microsoft.com/office/word/2010/wordprocessingCanvas" xmlns:cx="http://schemas.microsoft.com/office/drawing/2014/chartex" xmlns:cx1="http://schemas.microsoft.com/office/drawing/2015/9/8/chartex" xmlns:cx2="http://schemas.microsoft.com/office/drawing/2015/10/21/chartex" xmlns:cx3="http://schemas.microsoft.com/office/drawing/2016/5/9/chartex" xmlns:cx4="http://schemas.microsoft.com/office/drawing/2016/5/10/chartex" xmlns:cx5="http://schemas.microsoft.com/office/drawing/2016/5/11/chartex" xmlns:cx6="http://schemas.microsoft.com/office/drawing/2016/5/12/chartex" xmlns:cx7="http://schemas.microsoft.com/office/drawing/2016/5/13/chartex" xmlns:cx8="http://schemas.microsoft.com/office/drawing/2016/5/14/chartex" xmlns:mc="http://schemas.openxmlformats.org/markup-compatibility/2006" xmlns:aink="http://schemas.microsoft.com/office/drawing/2016/ink" xmlns:am3d="http://schemas.microsoft.com/office/drawing/2017/model3d" xmlns:o="urn:schemas-microsoft-com:office:office" xmlns:r="http://schemas.openxmlformats.org/officeDocument/2006/relationships" xmlns:m="http://schemas.openxmlformats.org/officeDocument/2006/math" xmlns:v="urn:schemas-microsoft-com:vml" xmlns:wp14="http://schemas.microsoft.com/office/word/2010/wordprocessingDrawing" xmlns:wp="http://schemas.openxmlformats.org/drawingml/2006/wordprocessingDrawing" xmlns:w10="urn:schemas-microsoft-com:office:word" xmlns:w="http://schemas.openxmlformats.org/wordprocessingml/2006/main" xmlns:w14="http://schemas.microsoft.com/office/word/2010/wordml" xmlns:w15="http://schemas.microsoft.com/office/word/2012/wordml" xmlns:w16cid="http://schemas.microsoft.com/office/word/2016/wordml/cid" xmlns:w16se="http://schemas.microsoft.com/office/word/2015/wordml/symex" xmlns:wpg="http://schemas.microsoft.com/office/word/2010/wordprocessingGroup" xmlns:wpi="http://schemas.microsoft.com/office/word/2010/wordprocessingInk" xmlns:wne="http://schemas.microsoft.com/office/word/2006/wordml" xmlns:wps="http://schemas.microsoft.com/office/word/2010/wordprocessingShape" mc:Ignorable="w14 w15 w16se w16cid wp14">
   <w:body>
     <w:p>
       <w:r>
@@ -15,11 +15,22 @@
       </w:pPr>
     </w:p>
     <w:p>
-      <w:r>
-        <w:rPr>
-          <w:rFonts w:ascii="Calibri" w:hAnsi="Calibri"/>
-        </w:rPr>
-        <w:t xml:space="preserve">The </w:t>
+      <w:pPr>
+        <w:rPr>
+          <w:rFonts w:ascii="Calibri" w:hAnsi="Calibri"/>
+        </w:rPr>
+      </w:pPr>
+      <w:r>
+        <w:rPr>
+          <w:rFonts w:ascii="Calibri" w:hAnsi="Calibri"/>
+        </w:rPr>
+        <w:t>Dormant</w:t>
+      </w:r>
+      <w:r>
+        <w:rPr>
+          <w:rFonts w:ascii="Calibri" w:hAnsi="Calibri"/>
+        </w:rPr>
+        <w:t xml:space="preserve"> </w:t>
       </w:r>
       <w:r>
         <w:rPr>
@@ -31,7 +42,7 @@
         <w:rPr>
           <w:rFonts w:ascii="Calibri" w:hAnsi="Calibri"/>
         </w:rPr>
-        <w:t>cuttings used in this experiment were taken from the UC Davis Robert Mondavi Institute vineyard in December</w:t>
+        <w:t>cuttings were taken from the UC Davis Robert Mondavi Institute vineyard in December</w:t>
       </w:r>
       <w:r>
         <w:rPr>
@@ -49,22 +60,32 @@
         <w:rPr>
           <w:rFonts w:ascii="Calibri" w:hAnsi="Calibri"/>
         </w:rPr>
-        <w:t xml:space="preserve">.  They were potted </w:t>
+        <w:t>, where phenology was monitored in the 2015 growing season.  Observations using the modified Eichorn-Lorenz (EL) scale (REFERENCE) began 6 March 2015 and continued generally every 3-4 days until 2 April 2015, when almost all plants had reached EL stage 11 or higher.</w:t>
+      </w:r>
+    </w:p>
+    <w:p>
+      <w:pPr>
+        <w:rPr>
+          <w:rFonts w:ascii="Calibri" w:hAnsi="Calibri"/>
+        </w:rPr>
+      </w:pPr>
+    </w:p>
+    <w:p>
+      <w:r>
+        <w:rPr>
+          <w:rFonts w:ascii="Calibri" w:hAnsi="Calibri"/>
+        </w:rPr>
+        <w:t xml:space="preserve">Following collection, cuttings were chilled for 21 days (4 degrees C, 21 days) at the Arnold Arboretum, then forced in greenhouses </w:t>
       </w:r>
       <w:r>
         <w:t xml:space="preserve">in 26 cm diameter pots </w:t>
       </w:r>
       <w:r>
-        <w:t xml:space="preserve">and began </w:t>
-      </w:r>
-      <w:r>
-        <w:t xml:space="preserve">growing in January 2016.  On </w:t>
-      </w:r>
-      <w:proofErr w:type="gramStart"/>
+        <w:t xml:space="preserve">in January 2016.  After several months of growth, on </w:t>
+      </w:r>
       <w:r>
         <w:t>27 May</w:t>
       </w:r>
-      <w:proofErr w:type="gramEnd"/>
       <w:r>
         <w:t xml:space="preserve"> they were placed in growth chambers w</w:t>
       </w:r>
@@ -107,6 +128,9 @@
         <w:t>On 15 August</w:t>
       </w:r>
       <w:r>
+        <w:t xml:space="preserve"> 2016</w:t>
+      </w:r>
+      <w:r>
         <w:t>, the</w:t>
       </w:r>
       <w:r>
@@ -122,7 +146,10 @@
         <w:t xml:space="preserve"> were moved </w:t>
       </w:r>
       <w:r>
-        <w:t>out of dormancy and</w:t>
+        <w:t>out of the chambers</w:t>
+      </w:r>
+      <w:r>
+        <w:t xml:space="preserve"> and</w:t>
       </w:r>
       <w:r>
         <w:t xml:space="preserve"> into a greenhouse where the initial day temperature was 18.5 </w:t>
@@ -230,15 +257,7 @@
         <w:t>, each plant’s development was reco</w:t>
       </w:r>
       <w:r>
-        <w:t xml:space="preserve">rded using the modified </w:t>
-      </w:r>
-      <w:proofErr w:type="spellStart"/>
-      <w:r>
-        <w:t>Eichorn</w:t>
-      </w:r>
-      <w:proofErr w:type="spellEnd"/>
-      <w:r>
-        <w:t>-</w:t>
+        <w:t>rded using the modified Eichorn-</w:t>
       </w:r>
       <w:r>
         <w:t>Lorenz</w:t>
@@ -283,10 +302,31 @@
         <w:t xml:space="preserve">  </w:t>
       </w:r>
       <w:r>
-        <w:t>The varieties chosen for inclusion in the experiment</w:t>
-      </w:r>
-      <w:r>
-        <w:t xml:space="preserve"> expressed a diversity of phenology and had enough reps for at least one plant per chamber.</w:t>
+        <w:t>V</w:t>
+      </w:r>
+      <w:r>
+        <w:t xml:space="preserve">arieties </w:t>
+      </w:r>
+      <w:r>
+        <w:t xml:space="preserve">were </w:t>
+      </w:r>
+      <w:r>
+        <w:t>chosen for inclusion in the experiment</w:t>
+      </w:r>
+      <w:r>
+        <w:t xml:space="preserve"> </w:t>
+      </w:r>
+      <w:r>
+        <w:t>to include</w:t>
+      </w:r>
+      <w:r>
+        <w:t xml:space="preserve"> a diversity of phenology </w:t>
+      </w:r>
+      <w:r>
+        <w:t>from those varieties for which there were five or more replicates growing</w:t>
+      </w:r>
+      <w:r>
+        <w:t>.</w:t>
       </w:r>
     </w:p>
     <w:p/>
@@ -324,7 +364,13 @@
         <w:t xml:space="preserve">-1 </w:t>
       </w:r>
       <w:r>
-        <w:t xml:space="preserve">of fluorescent light, but Chamber 1 was set at 17/23 </w:t>
+        <w:t xml:space="preserve">of fluorescent light, but </w:t>
+      </w:r>
+      <w:r>
+        <w:t xml:space="preserve">varied in their temperature: </w:t>
+      </w:r>
+      <w:r>
+        <w:t xml:space="preserve">Chamber 1 was set at 17/23 </w:t>
       </w:r>
       <w:r>
         <w:rPr>
@@ -442,57 +488,58 @@
         <w:rPr>
           <w:rFonts w:ascii="Calibri" w:hAnsi="Calibri"/>
         </w:rPr>
-        <w:t>, it was noted that some inflorescence bags also contained aborted buds that had yet to flower, and so t</w:t>
-      </w:r>
-      <w:r>
-        <w:rPr>
-          <w:rFonts w:ascii="Calibri" w:hAnsi="Calibri"/>
-        </w:rPr>
-        <w:t>h</w:t>
-      </w:r>
-      <w:r>
-        <w:rPr>
-          <w:rFonts w:ascii="Calibri" w:hAnsi="Calibri"/>
-        </w:rPr>
-        <w:t>ose numbers were also recorded.  Once a plant had reached 100% flowering, or, in the case of plants where the entire inflorescence had died and fallen off, the plant spent a minimum 14 days in the chamber, it was returned to the greenhouse.</w:t>
-      </w:r>
-    </w:p>
-    <w:p>
-      <w:pPr>
-        <w:rPr>
-          <w:rFonts w:ascii="Calibri" w:hAnsi="Calibri"/>
-        </w:rPr>
-      </w:pPr>
-    </w:p>
-    <w:p>
-      <w:pPr>
-        <w:rPr>
-          <w:rFonts w:ascii="Calibri" w:hAnsi="Calibri"/>
-        </w:rPr>
-      </w:pPr>
-      <w:r>
-        <w:rPr>
-          <w:rFonts w:ascii="Calibri" w:hAnsi="Calibri"/>
-        </w:rPr>
-        <w:t>All analysis, including analysis of variation (ANOVA)</w:t>
-      </w:r>
-      <w:r>
-        <w:rPr>
-          <w:rFonts w:ascii="Calibri" w:hAnsi="Calibri"/>
-        </w:rPr>
-        <w:t xml:space="preserve"> to test for trends between the treatments</w:t>
-      </w:r>
-      <w:r>
-        <w:rPr>
-          <w:rFonts w:ascii="Calibri" w:hAnsi="Calibri"/>
-        </w:rPr>
-        <w:t>,</w:t>
-      </w:r>
-      <w:r>
-        <w:rPr>
-          <w:rFonts w:ascii="Calibri" w:hAnsi="Calibri"/>
-        </w:rPr>
-        <w:t xml:space="preserve"> was performed in </w:t>
+        <w:t xml:space="preserve">, it was noted that some inflorescence bags also contained aborted buds that had yet to flower, and </w:t>
+      </w:r>
+      <w:r>
+        <w:rPr>
+          <w:rFonts w:ascii="Calibri" w:hAnsi="Calibri"/>
+        </w:rPr>
+        <w:t>thereafter observations of aborted buds</w:t>
+      </w:r>
+      <w:r>
+        <w:rPr>
+          <w:rFonts w:ascii="Calibri" w:hAnsi="Calibri"/>
+        </w:rPr>
+        <w:t xml:space="preserve">were also recorded.  Once a plant had reached 100% </w:t>
+      </w:r>
+      <w:r>
+        <w:rPr>
+          <w:rFonts w:ascii="Calibri" w:hAnsi="Calibri"/>
+        </w:rPr>
+        <w:lastRenderedPageBreak/>
+        <w:t>flowering, or, in the case of plants where the entire inflorescence had died and fallen off, the plant spent a minimum 14 days in the chamber, it was returned to the greenhouse.</w:t>
+      </w:r>
+    </w:p>
+    <w:p>
+      <w:pPr>
+        <w:rPr>
+          <w:rFonts w:ascii="Calibri" w:hAnsi="Calibri"/>
+        </w:rPr>
+      </w:pPr>
+    </w:p>
+    <w:p>
+      <w:pPr>
+        <w:rPr>
+          <w:rFonts w:ascii="Calibri" w:hAnsi="Calibri"/>
+        </w:rPr>
+      </w:pPr>
+      <w:r>
+        <w:rPr>
+          <w:rFonts w:ascii="Calibri" w:hAnsi="Calibri"/>
+        </w:rPr>
+        <w:t>All analyse</w:t>
+      </w:r>
+      <w:r>
+        <w:rPr>
+          <w:rFonts w:ascii="Calibri" w:hAnsi="Calibri"/>
+        </w:rPr>
+        <w:t>s</w:t>
+      </w:r>
+      <w:r>
+        <w:rPr>
+          <w:rFonts w:ascii="Calibri" w:hAnsi="Calibri"/>
+        </w:rPr>
+        <w:t xml:space="preserve"> performed in </w:t>
       </w:r>
       <w:r>
         <w:rPr>
@@ -545,16 +592,14 @@
         <w:rPr>
           <w:rFonts w:ascii="Calibri" w:hAnsi="Calibri"/>
         </w:rPr>
-        <w:t xml:space="preserve">The plants underwent </w:t>
-      </w:r>
-      <w:proofErr w:type="spellStart"/>
-      <w:r>
-        <w:rPr>
-          <w:rFonts w:ascii="Calibri" w:hAnsi="Calibri"/>
-        </w:rPr>
-        <w:t>budbreak</w:t>
-      </w:r>
-      <w:proofErr w:type="spellEnd"/>
+        <w:t>The plants underwent budbreak</w:t>
+      </w:r>
+      <w:r>
+        <w:rPr>
+          <w:rFonts w:ascii="Calibri" w:hAnsi="Calibri"/>
+        </w:rPr>
+        <w:t xml:space="preserve"> (EL 4)</w:t>
+      </w:r>
       <w:r>
         <w:rPr>
           <w:rFonts w:ascii="Calibri" w:hAnsi="Calibri"/>
@@ -583,7 +628,19 @@
         <w:rPr>
           <w:rFonts w:ascii="Calibri" w:hAnsi="Calibri"/>
         </w:rPr>
-        <w:t>29 August) and leafout between 22 August and 22 September (mean</w:t>
+        <w:t>29 August) and leafout</w:t>
+      </w:r>
+      <w:r>
+        <w:rPr>
+          <w:rFonts w:ascii="Calibri" w:hAnsi="Calibri"/>
+        </w:rPr>
+        <w:t xml:space="preserve"> (EL 7)</w:t>
+      </w:r>
+      <w:r>
+        <w:rPr>
+          <w:rFonts w:ascii="Calibri" w:hAnsi="Calibri"/>
+        </w:rPr>
+        <w:t xml:space="preserve"> between 22 August and 22 September (mean</w:t>
       </w:r>
       <w:r>
         <w:rPr>
@@ -619,7 +676,19 @@
         <w:rPr>
           <w:rFonts w:ascii="Calibri" w:hAnsi="Calibri"/>
         </w:rPr>
-        <w:t>had least one bud burst, but two plants never leafed out</w:t>
+        <w:t xml:space="preserve">had least one bud </w:t>
+      </w:r>
+      <w:r>
+        <w:rPr>
+          <w:rFonts w:ascii="Calibri" w:hAnsi="Calibri"/>
+        </w:rPr>
+        <w:t xml:space="preserve">that </w:t>
+      </w:r>
+      <w:r>
+        <w:rPr>
+          <w:rFonts w:ascii="Calibri" w:hAnsi="Calibri"/>
+        </w:rPr>
+        <w:t>burst, but two plants never leafed out</w:t>
       </w:r>
       <w:r>
         <w:rPr>
@@ -667,39 +736,45 @@
         <w:rPr>
           <w:rFonts w:ascii="Calibri" w:hAnsi="Calibri"/>
         </w:rPr>
-        <w:t xml:space="preserve">, though only 26 were of the varieties selected for the experiment. </w:t>
-      </w:r>
-    </w:p>
-    <w:p>
-      <w:pPr>
-        <w:rPr>
-          <w:rFonts w:ascii="Calibri" w:hAnsi="Calibri"/>
-        </w:rPr>
-      </w:pPr>
-    </w:p>
-    <w:p>
-      <w:pPr>
-        <w:rPr>
-          <w:rFonts w:ascii="Calibri" w:hAnsi="Calibri"/>
-        </w:rPr>
-      </w:pPr>
-      <w:r>
-        <w:rPr>
-          <w:rFonts w:ascii="Calibri" w:hAnsi="Calibri"/>
-        </w:rPr>
-        <w:t>A logistic model (</w:t>
-      </w:r>
-      <w:r>
-        <w:rPr>
-          <w:rFonts w:ascii="Calibri" w:hAnsi="Calibri"/>
-        </w:rPr>
-        <w:t>I’M</w:t>
-      </w:r>
-      <w:r>
-        <w:rPr>
-          <w:rFonts w:ascii="Calibri" w:hAnsi="Calibri"/>
-        </w:rPr>
-        <w:t xml:space="preserve"> NOT SURE HOW TO TALK ABOUT THIS MODEL AND ITS SIGNIFICANCE) showed that plants that had thicker spurs were more </w:t>
+        <w:t xml:space="preserve">, though only 26 were of the varieties </w:t>
+      </w:r>
+      <w:r>
+        <w:rPr>
+          <w:rFonts w:ascii="Calibri" w:hAnsi="Calibri"/>
+        </w:rPr>
+        <w:t>pre-</w:t>
+      </w:r>
+      <w:r>
+        <w:rPr>
+          <w:rFonts w:ascii="Calibri" w:hAnsi="Calibri"/>
+        </w:rPr>
+        <w:t xml:space="preserve">selected for the experiment. </w:t>
+      </w:r>
+    </w:p>
+    <w:p>
+      <w:pPr>
+        <w:rPr>
+          <w:rFonts w:ascii="Calibri" w:hAnsi="Calibri"/>
+        </w:rPr>
+      </w:pPr>
+    </w:p>
+    <w:p>
+      <w:pPr>
+        <w:rPr>
+          <w:rFonts w:ascii="Calibri" w:hAnsi="Calibri"/>
+        </w:rPr>
+      </w:pPr>
+      <w:r>
+        <w:rPr>
+          <w:rFonts w:ascii="Calibri" w:hAnsi="Calibri"/>
+        </w:rPr>
+        <w:t>Budbreak and leafout timing among the varieties were similar in the lab and field (Figure #, budburst: F(1,47)=14.55, p=0.0004; leafout: F(1,47)=18.51, p&lt;0.0001). Few plants developed inflorescences (see Table #). P</w:t>
+      </w:r>
+      <w:r>
+        <w:rPr>
+          <w:rFonts w:ascii="Calibri" w:hAnsi="Calibri"/>
+        </w:rPr>
+        <w:t xml:space="preserve">lants that had thicker spurs were more </w:t>
       </w:r>
       <w:r>
         <w:rPr>
@@ -711,19 +786,416 @@
         <w:rPr>
           <w:rFonts w:ascii="Calibri" w:hAnsi="Calibri"/>
         </w:rPr>
-        <w:t xml:space="preserve"> (Figure in supplement)</w:t>
-      </w:r>
-      <w:r>
-        <w:rPr>
-          <w:rFonts w:ascii="Calibri" w:hAnsi="Calibri"/>
-        </w:rPr>
-        <w:t>.  Reaching 50% flowering had an even stronger correlation with spur thickness</w:t>
-      </w:r>
-      <w:r>
-        <w:rPr>
-          <w:rFonts w:ascii="Calibri" w:hAnsi="Calibri"/>
-        </w:rPr>
-        <w:t xml:space="preserve"> (Figure in supplement)</w:t>
+        <w:t xml:space="preserve"> (Figure in supplement</w:t>
+      </w:r>
+      <w:r>
+        <w:rPr>
+          <w:rFonts w:ascii="Calibri" w:hAnsi="Calibri"/>
+        </w:rPr>
+        <w:t>, Z(##</w:t>
+      </w:r>
+      <w:r>
+        <w:rPr>
+          <w:rFonts w:ascii="Calibri" w:hAnsi="Calibri"/>
+        </w:rPr>
+        <w:t>)</w:t>
+      </w:r>
+      <w:r>
+        <w:rPr>
+          <w:rFonts w:ascii="Calibri" w:hAnsi="Calibri"/>
+        </w:rPr>
+        <w:t>=XX, p=XX), and more likely to reach 50% flowering (Figure in supplement, Z(##)=XX, p=XX)</w:t>
+      </w:r>
+      <w:r>
+        <w:rPr>
+          <w:rFonts w:ascii="Calibri" w:hAnsi="Calibri"/>
+        </w:rPr>
+        <w:t xml:space="preserve">.  </w:t>
+      </w:r>
+    </w:p>
+    <w:p>
+      <w:pPr>
+        <w:rPr>
+          <w:rFonts w:ascii="Calibri" w:hAnsi="Calibri"/>
+        </w:rPr>
+      </w:pPr>
+    </w:p>
+    <w:p>
+      <w:pPr>
+        <w:rPr>
+          <w:rFonts w:ascii="Calibri" w:hAnsi="Calibri"/>
+        </w:rPr>
+      </w:pPr>
+      <w:r>
+        <w:rPr>
+          <w:rFonts w:ascii="Calibri" w:hAnsi="Calibri"/>
+        </w:rPr>
+        <w:t>There was no directional relationship between chamber temperature and either change in stem length or change in leaf number</w:t>
+      </w:r>
+      <w:r>
+        <w:rPr>
+          <w:rFonts w:ascii="Calibri" w:hAnsi="Calibri"/>
+        </w:rPr>
+        <w:t xml:space="preserve"> </w:t>
+      </w:r>
+      <w:r>
+        <w:rPr>
+          <w:rFonts w:ascii="Calibri" w:hAnsi="Calibri"/>
+        </w:rPr>
+        <w:t xml:space="preserve">(stem length: F(1,24)=0.5347, p=0.4717; leaf number: F(1,24)=0.0455, p= 0.8329).  Plants in Chamber 3 </w:t>
+      </w:r>
+      <w:r>
+        <w:rPr>
+          <w:rFonts w:ascii="Calibri" w:hAnsi="Calibri"/>
+        </w:rPr>
+        <w:t>had the greatest change in stem length during their time in the chamber</w:t>
+      </w:r>
+      <w:r>
+        <w:rPr>
+          <w:rFonts w:ascii="Calibri" w:hAnsi="Calibri"/>
+        </w:rPr>
+        <w:t xml:space="preserve"> (FIGURE #)</w:t>
+      </w:r>
+      <w:r>
+        <w:rPr>
+          <w:rFonts w:ascii="Calibri" w:hAnsi="Calibri"/>
+        </w:rPr>
+        <w:t>.  Similarly</w:t>
+      </w:r>
+      <w:r>
+        <w:rPr>
+          <w:rFonts w:ascii="Calibri" w:hAnsi="Calibri"/>
+        </w:rPr>
+        <w:t>, plants in Chamber 2 had the greatest change in leaf number during the experiment (FIGURE #</w:t>
+      </w:r>
+      <w:r>
+        <w:rPr>
+          <w:rFonts w:ascii="Calibri" w:hAnsi="Calibri"/>
+        </w:rPr>
+        <w:t xml:space="preserve">).  </w:t>
+      </w:r>
+      <w:r>
+        <w:rPr>
+          <w:rFonts w:ascii="Calibri" w:hAnsi="Calibri"/>
+        </w:rPr>
+        <w:t xml:space="preserve">Chamber temperature did not affect the days it took for the plants to reach 10% and 50% flowering </w:t>
+      </w:r>
+      <w:r>
+        <w:rPr>
+          <w:rFonts w:ascii="Calibri" w:hAnsi="Calibri"/>
+        </w:rPr>
+        <w:t xml:space="preserve">and there was no trend in the duration of flowering </w:t>
+      </w:r>
+      <w:r>
+        <w:rPr>
+          <w:rFonts w:ascii="Calibri" w:hAnsi="Calibri"/>
+        </w:rPr>
+        <w:t>(10%: F(1,20)=0.4324, p=0.5183; 50%: F(1,15)=0.4987, p=0.4909).</w:t>
+      </w:r>
+      <w:r>
+        <w:rPr>
+          <w:rFonts w:ascii="Calibri" w:hAnsi="Calibri"/>
+        </w:rPr>
+        <w:t xml:space="preserve">  </w:t>
+      </w:r>
+    </w:p>
+    <w:p>
+      <w:pPr>
+        <w:rPr>
+          <w:rFonts w:ascii="Calibri" w:hAnsi="Calibri"/>
+        </w:rPr>
+      </w:pPr>
+    </w:p>
+    <w:p>
+      <w:pPr>
+        <w:rPr>
+          <w:rFonts w:ascii="Calibri" w:hAnsi="Calibri"/>
+        </w:rPr>
+      </w:pPr>
+      <w:r>
+        <w:rPr>
+          <w:rFonts w:ascii="Calibri" w:hAnsi="Calibri"/>
+        </w:rPr>
+        <w:t xml:space="preserve">The number of buds aborted per plant was significantly affected by the chamber temperature (Figure #, F(1,24)=7.4285, p=0.01179).  The two warmest chambers saw the greatest number of buds lost during the time in the chamber, with the greatest average number of buds aborted seen in Chamber 5.  </w:t>
+      </w:r>
+    </w:p>
+    <w:p>
+      <w:pPr>
+        <w:rPr>
+          <w:rFonts w:ascii="Calibri" w:hAnsi="Calibri"/>
+        </w:rPr>
+      </w:pPr>
+      <w:r>
+        <w:rPr>
+          <w:rFonts w:ascii="Calibri" w:hAnsi="Calibri"/>
+        </w:rPr>
+        <w:br w:type="page"/>
+      </w:r>
+    </w:p>
+    <w:p>
+      <w:pPr>
+        <w:rPr>
+          <w:rFonts w:ascii="Calibri" w:hAnsi="Calibri"/>
+        </w:rPr>
+      </w:pPr>
+      <w:r>
+        <w:rPr>
+          <w:rFonts w:ascii="Calibri" w:hAnsi="Calibri"/>
+        </w:rPr>
+        <w:lastRenderedPageBreak/>
+        <w:t>Introduction</w:t>
+      </w:r>
+    </w:p>
+    <w:p>
+      <w:pPr>
+        <w:rPr>
+          <w:rFonts w:ascii="Calibri" w:hAnsi="Calibri"/>
+        </w:rPr>
+      </w:pPr>
+    </w:p>
+    <w:p>
+      <w:pPr>
+        <w:rPr>
+          <w:rFonts w:ascii="Calibri" w:hAnsi="Calibri"/>
+        </w:rPr>
+      </w:pPr>
+      <w:r>
+        <w:rPr>
+          <w:rFonts w:ascii="Calibri" w:hAnsi="Calibri"/>
+        </w:rPr>
+        <w:t xml:space="preserve">Vitis vinifera, commonly known as the winegrape, </w:t>
+      </w:r>
+      <w:r>
+        <w:rPr>
+          <w:rFonts w:ascii="Calibri" w:hAnsi="Calibri"/>
+        </w:rPr>
+        <w:t>is cultivated in vineyards worldwide.  At least 6000 genetically distinct varieties are known, but only 1100 are grown commercially</w:t>
+      </w:r>
+      <w:r>
+        <w:rPr>
+          <w:rFonts w:ascii="Calibri" w:hAnsi="Calibri"/>
+        </w:rPr>
+        <w:t>, and an even smaller number dominate the global market</w:t>
+      </w:r>
+      <w:r>
+        <w:rPr>
+          <w:rFonts w:ascii="Calibri" w:hAnsi="Calibri"/>
+        </w:rPr>
+        <w:t xml:space="preserve"> </w:t>
+      </w:r>
+      <w:r>
+        <w:rPr>
+          <w:rFonts w:ascii="Calibri" w:hAnsi="Calibri"/>
+        </w:rPr>
+        <w:fldChar w:fldCharType="begin"/>
+      </w:r>
+      <w:r>
+        <w:rPr>
+          <w:rFonts w:ascii="Calibri" w:hAnsi="Calibri"/>
+        </w:rPr>
+        <w:instrText xml:space="preserve"> ADDIN EN.CITE &lt;EndNote&gt;&lt;Cite&gt;&lt;Author&gt;Wolkovich&lt;/Author&gt;&lt;Year&gt;2017&lt;/Year&gt;&lt;RecNum&gt;22&lt;/RecNum&gt;&lt;record&gt;&lt;rec-number&gt;22&lt;/rec-number&gt;&lt;foreign-keys&gt;&lt;key app="EN" db-id="vvp0wvdd55e557e5d9epztw9p9xpxaw0dpw0" timestamp="1509556723"&gt;22&lt;/key&gt;&lt;/foreign-keys&gt;&lt;ref-type name="Journal Article"&gt;17&lt;/ref-type&gt;&lt;contributors&gt;&lt;authors&gt;&lt;author&gt;E Wolkovich&lt;/author&gt;&lt;/authors&gt;&lt;/contributors&gt;&lt;titles&gt;&lt;title&gt;From Pinot to Xinomavro in the world’s future winegrowing regions&lt;/title&gt;&lt;/titles&gt;&lt;dates&gt;&lt;year&gt;2017&lt;/year&gt;&lt;/dates&gt;&lt;urls&gt;&lt;/urls&gt;&lt;/record&gt;&lt;/Cite&gt;&lt;Cite&gt;&lt;Author&gt;Wolkovich&lt;/Author&gt;&lt;Year&gt;2017&lt;/Year&gt;&lt;RecNum&gt;22&lt;/RecNum&gt;&lt;record&gt;&lt;rec-number&gt;22&lt;/rec-number&gt;&lt;foreign-keys&gt;&lt;key app="EN" db-id="vvp0wvdd55e557e5d9epztw9p9xpxaw0dpw0" timestamp="1509556723"&gt;22&lt;/key&gt;&lt;/foreign-keys&gt;&lt;ref-type name="Journal Article"&gt;17&lt;/ref-type&gt;&lt;contributors&gt;&lt;authors&gt;&lt;author&gt;E Wolkovich&lt;/author&gt;&lt;/authors&gt;&lt;/contributors&gt;&lt;titles&gt;&lt;title&gt;From Pinot to Xinomavro in the world’s future winegrowing regions&lt;/title&gt;&lt;/titles&gt;&lt;dates&gt;&lt;year&gt;2017&lt;/year&gt;&lt;/dates&gt;&lt;urls&gt;&lt;/urls&gt;&lt;/record&gt;&lt;/Cite&gt;&lt;/EndNote&gt;</w:instrText>
+      </w:r>
+      <w:r>
+        <w:rPr>
+          <w:rFonts w:ascii="Calibri" w:hAnsi="Calibri"/>
+        </w:rPr>
+        <w:fldChar w:fldCharType="end"/>
+      </w:r>
+      <w:r>
+        <w:rPr>
+          <w:rFonts w:ascii="Calibri" w:hAnsi="Calibri"/>
+        </w:rPr>
+        <w:t>{Wolkovich, 2017 #22}</w:t>
+      </w:r>
+      <w:r>
+        <w:rPr>
+          <w:rFonts w:ascii="Calibri" w:hAnsi="Calibri"/>
+        </w:rPr>
+        <w:t>{Lacombe, 2012 #45}</w:t>
+      </w:r>
+      <w:r>
+        <w:rPr>
+          <w:rFonts w:ascii="Calibri" w:hAnsi="Calibri"/>
+        </w:rPr>
+        <w:t xml:space="preserve">. </w:t>
+      </w:r>
+    </w:p>
+    <w:p>
+      <w:pPr>
+        <w:rPr>
+          <w:rFonts w:ascii="Calibri" w:hAnsi="Calibri"/>
+        </w:rPr>
+      </w:pPr>
+    </w:p>
+    <w:p>
+      <w:pPr>
+        <w:rPr>
+          <w:rFonts w:ascii="Calibri" w:hAnsi="Calibri"/>
+        </w:rPr>
+      </w:pPr>
+      <w:r>
+        <w:rPr>
+          <w:rFonts w:ascii="Calibri" w:hAnsi="Calibri"/>
+        </w:rPr>
+        <w:t>As the climate changes</w:t>
+      </w:r>
+      <w:r>
+        <w:rPr>
+          <w:rFonts w:ascii="Calibri" w:hAnsi="Calibri"/>
+        </w:rPr>
+        <w:t xml:space="preserve">, the viticulture industry is </w:t>
+      </w:r>
+      <w:r>
+        <w:rPr>
+          <w:rFonts w:ascii="Calibri" w:hAnsi="Calibri"/>
+        </w:rPr>
+        <w:t>going to need to adapt as well. C</w:t>
+      </w:r>
+      <w:r>
+        <w:rPr>
+          <w:rFonts w:ascii="Calibri" w:hAnsi="Calibri"/>
+        </w:rPr>
+        <w:t>limate change is most likely going to raise temperatures 1-3 degreesC in wine growing regions across the world, which could drive the viticulture industry to shift towards the poles and to higher elevations to maintain ideal growing temperatures for winegrapes {Schultz, 2010 #33}</w:t>
+      </w:r>
+      <w:r>
+        <w:rPr>
+          <w:rFonts w:ascii="Calibri" w:hAnsi="Calibri"/>
+        </w:rPr>
+        <w:t>{Hannah, 2013 #10}</w:t>
+      </w:r>
+      <w:r>
+        <w:rPr>
+          <w:rFonts w:ascii="Calibri" w:hAnsi="Calibri"/>
+        </w:rPr>
+        <w:t xml:space="preserve">.  </w:t>
+      </w:r>
+      <w:r>
+        <w:rPr>
+          <w:rFonts w:ascii="Calibri" w:hAnsi="Calibri"/>
+        </w:rPr>
+        <w:t>In</w:t>
+      </w:r>
+      <w:r>
+        <w:rPr>
+          <w:rFonts w:ascii="Calibri" w:hAnsi="Calibri"/>
+        </w:rPr>
+        <w:t xml:space="preserve"> the Southern Hemisphere, where there is less landmass closer to the poles</w:t>
+      </w:r>
+      <w:r>
+        <w:rPr>
+          <w:rFonts w:ascii="Calibri" w:hAnsi="Calibri"/>
+        </w:rPr>
+        <w:t xml:space="preserve">, this could mean a loss in </w:t>
+      </w:r>
+      <w:r>
+        <w:rPr>
+          <w:rFonts w:ascii="Calibri" w:hAnsi="Calibri"/>
+        </w:rPr>
+        <w:t xml:space="preserve">total </w:t>
+      </w:r>
+      <w:r>
+        <w:rPr>
+          <w:rFonts w:ascii="Calibri" w:hAnsi="Calibri"/>
+        </w:rPr>
+        <w:t>viticultural land</w:t>
+      </w:r>
+      <w:r>
+        <w:rPr>
+          <w:rFonts w:ascii="Calibri" w:hAnsi="Calibri"/>
+        </w:rPr>
+        <w:t xml:space="preserve">.  </w:t>
+      </w:r>
+      <w:r>
+        <w:rPr>
+          <w:rFonts w:ascii="Calibri" w:hAnsi="Calibri"/>
+        </w:rPr>
+        <w:t xml:space="preserve">There is also concern that vineyards could move to land that is currently conserved {Hannah, 2013 #10}.  Alternatively, vineyards could take advantage of </w:t>
+      </w:r>
+      <w:r>
+        <w:rPr>
+          <w:rFonts w:ascii="Calibri" w:hAnsi="Calibri"/>
+        </w:rPr>
+        <w:t>the great genetic variety that already exists</w:t>
+      </w:r>
+      <w:r>
+        <w:rPr>
+          <w:rFonts w:ascii="Calibri" w:hAnsi="Calibri"/>
+        </w:rPr>
+        <w:t xml:space="preserve"> by planting</w:t>
+      </w:r>
+      <w:r>
+        <w:rPr>
+          <w:rFonts w:ascii="Calibri" w:hAnsi="Calibri"/>
+        </w:rPr>
+        <w:t xml:space="preserve"> varieties better suited to the new climate {Wolkovich, 2017 #32}.  However, for this adaptation to be effective, </w:t>
+      </w:r>
+      <w:r>
+        <w:rPr>
+          <w:rFonts w:ascii="Calibri" w:hAnsi="Calibri"/>
+        </w:rPr>
+        <w:t xml:space="preserve">the differences in phenology among these varieties must be better understood, so that the varieties could be matched with climates they could thrive in.  </w:t>
+      </w:r>
+    </w:p>
+    <w:p>
+      <w:pPr>
+        <w:rPr>
+          <w:rFonts w:ascii="Calibri" w:hAnsi="Calibri"/>
+        </w:rPr>
+      </w:pPr>
+    </w:p>
+    <w:p>
+      <w:pPr>
+        <w:rPr>
+          <w:rFonts w:ascii="Calibri" w:hAnsi="Calibri"/>
+        </w:rPr>
+      </w:pPr>
+      <w:r>
+        <w:rPr>
+          <w:rFonts w:ascii="Calibri" w:hAnsi="Calibri"/>
+        </w:rPr>
+        <w:t>Studying the phenology of different varieties of winegrapes would help viticulturists better ada</w:t>
+      </w:r>
+      <w:r>
+        <w:rPr>
+          <w:rFonts w:ascii="Calibri" w:hAnsi="Calibri"/>
+        </w:rPr>
+        <w:t>pt to climate change, because it</w:t>
+      </w:r>
+      <w:r>
+        <w:rPr>
+          <w:rFonts w:ascii="Calibri" w:hAnsi="Calibri"/>
+        </w:rPr>
+        <w:t xml:space="preserve"> is extremely sensitive to temperature</w:t>
+      </w:r>
+      <w:r>
+        <w:rPr>
+          <w:rFonts w:ascii="Calibri" w:hAnsi="Calibri"/>
+        </w:rPr>
+        <w:t>. T</w:t>
+      </w:r>
+      <w:r>
+        <w:rPr>
+          <w:rFonts w:ascii="Calibri" w:hAnsi="Calibri"/>
+        </w:rPr>
+        <w:t xml:space="preserve">iming for leafout and flowering </w:t>
+      </w:r>
+      <w:r>
+        <w:rPr>
+          <w:rFonts w:ascii="Calibri" w:hAnsi="Calibri"/>
+        </w:rPr>
+        <w:t xml:space="preserve">of plant species </w:t>
+      </w:r>
+      <w:r>
+        <w:rPr>
+          <w:rFonts w:ascii="Calibri" w:hAnsi="Calibri"/>
+        </w:rPr>
+        <w:t xml:space="preserve">have advanced six to 20 days in the last 30-40 years of warming (ROOT 2003, MANZEL 2006).  This translates to an advance of four to six days </w:t>
+      </w:r>
+      <w:r>
+        <w:rPr>
+          <w:rFonts w:ascii="Calibri" w:hAnsi="Calibri"/>
+        </w:rPr>
+        <w:t>per degree Celsius warming (WOLKOVICH 2012)</w:t>
       </w:r>
       <w:r>
         <w:rPr>
@@ -731,147 +1203,95 @@
         </w:rPr>
         <w:t>.</w:t>
       </w:r>
-    </w:p>
-    <w:p>
-      <w:pPr>
-        <w:rPr>
-          <w:rFonts w:ascii="Calibri" w:hAnsi="Calibri"/>
-        </w:rPr>
-      </w:pPr>
-    </w:p>
-    <w:p>
-      <w:pPr>
-        <w:rPr>
-          <w:rFonts w:ascii="Calibri" w:hAnsi="Calibri"/>
-        </w:rPr>
-      </w:pPr>
-      <w:r>
-        <w:rPr>
-          <w:rFonts w:ascii="Calibri" w:hAnsi="Calibri"/>
-        </w:rPr>
-        <w:t xml:space="preserve">Plants in Chamber 3 (mean temperature = 30 degrees C) </w:t>
-      </w:r>
-      <w:r>
-        <w:rPr>
-          <w:rFonts w:ascii="Calibri" w:hAnsi="Calibri"/>
-        </w:rPr>
-        <w:t>had the greatest change in stem length during their time in the chamber</w:t>
-      </w:r>
-      <w:r>
-        <w:rPr>
-          <w:rFonts w:ascii="Calibri" w:hAnsi="Calibri"/>
-        </w:rPr>
-        <w:t xml:space="preserve"> (FIGURE #)</w:t>
-      </w:r>
-      <w:r>
-        <w:rPr>
-          <w:rFonts w:ascii="Calibri" w:hAnsi="Calibri"/>
-        </w:rPr>
-        <w:t xml:space="preserve">.  Similarly, plants in Chamber 2 (mean temperature = 26 degrees C) had the greatest change in leaf number during the experiment (FIGURE #).  However, there was no directional relationship between chamber temperature and either change in stem length or change in leaf number.  </w:t>
-      </w:r>
-    </w:p>
-    <w:p>
-      <w:pPr>
-        <w:rPr>
-          <w:rFonts w:ascii="Calibri" w:hAnsi="Calibri"/>
-        </w:rPr>
-      </w:pPr>
-    </w:p>
-    <w:p>
-      <w:pPr>
-        <w:rPr>
-          <w:rFonts w:ascii="Calibri" w:hAnsi="Calibri"/>
-        </w:rPr>
-      </w:pPr>
-      <w:r>
-        <w:rPr>
-          <w:rFonts w:ascii="Calibri" w:hAnsi="Calibri"/>
-        </w:rPr>
-        <w:t>(DO YOU REPORT F AND P VALUES ETC EVEN IF THINGS WERE NOT SIGNIFICANT?)</w:t>
-      </w:r>
-    </w:p>
-    <w:p>
-      <w:pPr>
-        <w:rPr>
-          <w:rFonts w:ascii="Calibri" w:hAnsi="Calibri"/>
-        </w:rPr>
-      </w:pPr>
-      <w:r>
-        <w:rPr>
-          <w:rFonts w:ascii="Calibri" w:hAnsi="Calibri"/>
-        </w:rPr>
-        <w:br w:type="page"/>
-      </w:r>
-    </w:p>
-    <w:p>
-      <w:pPr>
-        <w:rPr>
-          <w:rFonts w:ascii="Calibri" w:hAnsi="Calibri"/>
-        </w:rPr>
-      </w:pPr>
-      <w:r>
-        <w:rPr>
-          <w:rFonts w:ascii="Calibri" w:hAnsi="Calibri"/>
-        </w:rPr>
-        <w:t>Introduction</w:t>
-      </w:r>
-    </w:p>
-    <w:p>
-      <w:pPr>
-        <w:rPr>
-          <w:rFonts w:ascii="Calibri" w:hAnsi="Calibri"/>
-        </w:rPr>
-      </w:pPr>
-    </w:p>
-    <w:p>
-      <w:pPr>
-        <w:rPr>
-          <w:rFonts w:ascii="Calibri" w:hAnsi="Calibri"/>
-        </w:rPr>
-      </w:pPr>
-      <w:r>
-        <w:rPr>
-          <w:rFonts w:ascii="Calibri" w:hAnsi="Calibri"/>
-        </w:rPr>
-        <w:t>(TOPIC SENTENCE</w:t>
-      </w:r>
-      <w:r>
-        <w:rPr>
-          <w:rFonts w:ascii="Calibri" w:hAnsi="Calibri"/>
-        </w:rPr>
-        <w:t>S</w:t>
-      </w:r>
-      <w:proofErr w:type="gramStart"/>
-      <w:r>
-        <w:rPr>
-          <w:rFonts w:ascii="Calibri" w:hAnsi="Calibri"/>
-        </w:rPr>
-        <w:t>?)</w:t>
-      </w:r>
-      <w:r>
-        <w:rPr>
-          <w:rFonts w:ascii="Calibri" w:hAnsi="Calibri"/>
-        </w:rPr>
-        <w:t>Vitis</w:t>
-      </w:r>
-      <w:proofErr w:type="gramEnd"/>
-      <w:r>
-        <w:rPr>
-          <w:rFonts w:ascii="Calibri" w:hAnsi="Calibri"/>
-        </w:rPr>
-        <w:t xml:space="preserve"> vinifera, commonly known as the winegrape, </w:t>
-      </w:r>
-      <w:r>
-        <w:rPr>
-          <w:rFonts w:ascii="Calibri" w:hAnsi="Calibri"/>
-        </w:rPr>
-        <w:t>is cultivated in vineyards worldwide.  At least 6000 genetically distinct varieties are known, but only 1100 are grown commercially</w:t>
-      </w:r>
-      <w:r>
-        <w:rPr>
-          <w:rFonts w:ascii="Calibri" w:hAnsi="Calibri"/>
-        </w:rPr>
-        <w:t>, and an even smaller number dominate the global market</w:t>
+      <w:r>
+        <w:rPr>
+          <w:rFonts w:ascii="Calibri" w:hAnsi="Calibri"/>
+        </w:rPr>
+        <w:t xml:space="preserve"> A similar advance is seen for </w:t>
+      </w:r>
+      <w:r>
+        <w:rPr>
+          <w:rFonts w:ascii="Calibri" w:hAnsi="Calibri"/>
+        </w:rPr>
+        <w:t xml:space="preserve">winegrape </w:t>
+      </w:r>
+      <w:r>
+        <w:rPr>
+          <w:rFonts w:ascii="Calibri" w:hAnsi="Calibri"/>
+        </w:rPr>
+        <w:t>harvest dates, which</w:t>
+      </w:r>
+      <w:r>
+        <w:rPr>
+          <w:rFonts w:ascii="Calibri" w:hAnsi="Calibri"/>
+        </w:rPr>
+        <w:t xml:space="preserve"> can change about 6 days</w:t>
+      </w:r>
+      <w:r>
+        <w:rPr>
+          <w:rFonts w:ascii="Calibri" w:hAnsi="Calibri"/>
+        </w:rPr>
+        <w:t xml:space="preserve"> per</w:t>
+      </w:r>
+      <w:r>
+        <w:rPr>
+          <w:rFonts w:ascii="Calibri" w:hAnsi="Calibri"/>
+        </w:rPr>
+        <w:t xml:space="preserve"> degree Celsius</w:t>
+      </w:r>
+      <w:r>
+        <w:rPr>
+          <w:rFonts w:ascii="Calibri" w:hAnsi="Calibri"/>
+        </w:rPr>
+        <w:t xml:space="preserve"> warming {Benjamin, 2016 #31}</w:t>
+      </w:r>
+      <w:r>
+        <w:rPr>
+          <w:rFonts w:ascii="Calibri" w:hAnsi="Calibri"/>
+        </w:rPr>
+        <w:t xml:space="preserve">.  </w:t>
+      </w:r>
+      <w:r>
+        <w:rPr>
+          <w:rFonts w:ascii="Calibri" w:hAnsi="Calibri"/>
+        </w:rPr>
+        <w:t xml:space="preserve">In winegrapes, phenological timing varies across </w:t>
+      </w:r>
+      <w:r>
+        <w:rPr>
+          <w:rFonts w:ascii="Calibri" w:hAnsi="Calibri"/>
+        </w:rPr>
+        <w:t>varieties,</w:t>
+      </w:r>
+      <w:r>
+        <w:rPr>
+          <w:rFonts w:ascii="Calibri" w:hAnsi="Calibri"/>
+        </w:rPr>
+        <w:t xml:space="preserve"> and it is this variation</w:t>
+      </w:r>
+      <w:r>
+        <w:rPr>
+          <w:rFonts w:ascii="Calibri" w:hAnsi="Calibri"/>
+        </w:rPr>
+        <w:t xml:space="preserve"> that could be used to </w:t>
+      </w:r>
+      <w:r>
+        <w:rPr>
+          <w:rFonts w:ascii="Calibri" w:hAnsi="Calibri"/>
+        </w:rPr>
+        <w:t xml:space="preserve">better adapt to future climates.  </w:t>
+      </w:r>
+      <w:r>
+        <w:rPr>
+          <w:rFonts w:ascii="Calibri" w:hAnsi="Calibri"/>
+        </w:rPr>
+        <w:t>Generally</w:t>
+      </w:r>
+      <w:r>
+        <w:rPr>
+          <w:rFonts w:ascii="Calibri" w:hAnsi="Calibri"/>
+        </w:rPr>
+        <w:t>, timing of phenology can vary from three to six weeks across varieties</w:t>
       </w:r>
       <w:r>
         <w:rPr>
@@ -883,512 +1303,278 @@
         <w:rPr>
           <w:rFonts w:ascii="Calibri" w:hAnsi="Calibri"/>
         </w:rPr>
-        <w:fldChar w:fldCharType="begin"/>
-      </w:r>
-      <w:r>
-        <w:rPr>
-          <w:rFonts w:ascii="Calibri" w:hAnsi="Calibri"/>
-        </w:rPr>
-        <w:instrText xml:space="preserve"> ADDIN EN.CITE &lt;EndNote&gt;&lt;Cite&gt;&lt;Author&gt;Wolkovich&lt;/Author&gt;&lt;Year&gt;2017&lt;/Year&gt;&lt;RecNum&gt;22&lt;/RecNum&gt;&lt;record&gt;&lt;rec-number&gt;22&lt;/rec-number&gt;&lt;foreign-keys&gt;&lt;key app="EN" db-id="vvp0wvdd55e557e5d9epztw9p9xpxaw0dpw0" timestamp="1509556723"&gt;22&lt;/key&gt;&lt;/foreign-keys&gt;&lt;ref-type name="Journal Article"&gt;17&lt;/ref-type&gt;&lt;contributors&gt;&lt;authors&gt;&lt;author&gt;E Wolkovich&lt;/author&gt;&lt;/authors&gt;&lt;/contributors&gt;&lt;titles&gt;&lt;title&gt;From Pinot to Xinomavro in the world’s future winegrowing regions&lt;/title&gt;&lt;/titles&gt;&lt;dates&gt;&lt;year&gt;2017&lt;/year&gt;&lt;/dates&gt;&lt;urls&gt;&lt;/urls&gt;&lt;/record&gt;&lt;/Cite&gt;&lt;Cite&gt;&lt;Author&gt;Wolkovich&lt;/Author&gt;&lt;Year&gt;2017&lt;/Year&gt;&lt;RecNum&gt;22&lt;/RecNum&gt;&lt;record&gt;&lt;rec-number&gt;22&lt;/rec-number&gt;&lt;foreign-keys&gt;&lt;key app="EN" db-id="vvp0wvdd55e557e5d9epztw9p9xpxaw0dpw0" timestamp="1509556723"&gt;22&lt;/key&gt;&lt;/foreign-keys&gt;&lt;ref-type name="Journal Article"&gt;17&lt;/ref-type&gt;&lt;contributors&gt;&lt;authors&gt;&lt;author&gt;E Wolkovich&lt;/author&gt;&lt;/authors&gt;&lt;/contributors&gt;&lt;titles&gt;&lt;title&gt;From Pinot to Xinomavro in the world’s future winegrowing regions&lt;/title&gt;&lt;/titles&gt;&lt;dates&gt;&lt;year&gt;2017&lt;/year&gt;&lt;/dates&gt;&lt;urls&gt;&lt;/urls&gt;&lt;/record&gt;&lt;/Cite&gt;&lt;/EndNote&gt;</w:instrText>
-      </w:r>
-      <w:r>
-        <w:rPr>
-          <w:rFonts w:ascii="Calibri" w:hAnsi="Calibri"/>
-        </w:rPr>
-        <w:fldChar w:fldCharType="end"/>
-      </w:r>
-      <w:r>
-        <w:rPr>
-          <w:rFonts w:ascii="Calibri" w:hAnsi="Calibri"/>
-        </w:rPr>
-        <w:t>{Wolkovich, 2017 #22}(</w:t>
-      </w:r>
-      <w:r>
-        <w:rPr>
-          <w:rFonts w:ascii="Calibri" w:hAnsi="Calibri"/>
-        </w:rPr>
-        <w:t>LACOMBE 2012</w:t>
-      </w:r>
-      <w:r>
-        <w:rPr>
-          <w:rFonts w:ascii="Calibri" w:hAnsi="Calibri"/>
-        </w:rPr>
-        <w:t xml:space="preserve">). </w:t>
-      </w:r>
-      <w:r>
-        <w:rPr>
-          <w:rFonts w:ascii="Calibri" w:hAnsi="Calibri"/>
-        </w:rPr>
-        <w:t>(CONNECT TO NEXT PARAGRAPH)</w:t>
-      </w:r>
-    </w:p>
-    <w:p>
-      <w:pPr>
-        <w:rPr>
-          <w:rFonts w:ascii="Calibri" w:hAnsi="Calibri"/>
-        </w:rPr>
-      </w:pPr>
-    </w:p>
-    <w:p>
-      <w:pPr>
-        <w:rPr>
-          <w:rFonts w:ascii="Calibri" w:hAnsi="Calibri"/>
-        </w:rPr>
-      </w:pPr>
-      <w:r>
-        <w:rPr>
-          <w:rFonts w:ascii="Calibri" w:hAnsi="Calibri"/>
-        </w:rPr>
-        <w:t>As the climate changes</w:t>
-      </w:r>
-      <w:r>
-        <w:rPr>
-          <w:rFonts w:ascii="Calibri" w:hAnsi="Calibri"/>
-        </w:rPr>
-        <w:t xml:space="preserve">, the viticulture industry is </w:t>
-      </w:r>
-      <w:r>
-        <w:rPr>
-          <w:rFonts w:ascii="Calibri" w:hAnsi="Calibri"/>
-        </w:rPr>
-        <w:t>going to need to adapt as well. C</w:t>
-      </w:r>
-      <w:r>
-        <w:rPr>
-          <w:rFonts w:ascii="Calibri" w:hAnsi="Calibri"/>
-        </w:rPr>
-        <w:t xml:space="preserve">limate change is most likely going to raise temperatures 1-3 </w:t>
-      </w:r>
-      <w:proofErr w:type="spellStart"/>
-      <w:r>
-        <w:rPr>
-          <w:rFonts w:ascii="Calibri" w:hAnsi="Calibri"/>
-        </w:rPr>
-        <w:t>degreesC</w:t>
-      </w:r>
-      <w:proofErr w:type="spellEnd"/>
-      <w:r>
-        <w:rPr>
-          <w:rFonts w:ascii="Calibri" w:hAnsi="Calibri"/>
-        </w:rPr>
-        <w:t xml:space="preserve"> in wine growing regions across the world, which could drive the viticulture industry to shift towards the poles and to higher elevations to maintain ideal growing temperatures for winegrapes {Schultz, 2010 #</w:t>
-      </w:r>
-      <w:proofErr w:type="gramStart"/>
-      <w:r>
-        <w:rPr>
-          <w:rFonts w:ascii="Calibri" w:hAnsi="Calibri"/>
-        </w:rPr>
-        <w:t>33}</w:t>
-      </w:r>
-      <w:r>
-        <w:rPr>
-          <w:rFonts w:ascii="Calibri" w:hAnsi="Calibri"/>
-        </w:rPr>
-        <w:t>{</w:t>
-      </w:r>
-      <w:proofErr w:type="gramEnd"/>
-      <w:r>
-        <w:rPr>
-          <w:rFonts w:ascii="Calibri" w:hAnsi="Calibri"/>
-        </w:rPr>
-        <w:t>Hannah, 2013 #10}</w:t>
-      </w:r>
-      <w:r>
-        <w:rPr>
-          <w:rFonts w:ascii="Calibri" w:hAnsi="Calibri"/>
-        </w:rPr>
-        <w:t xml:space="preserve">.  </w:t>
-      </w:r>
-      <w:r>
-        <w:rPr>
-          <w:rFonts w:ascii="Calibri" w:hAnsi="Calibri"/>
-        </w:rPr>
-        <w:t>In</w:t>
-      </w:r>
-      <w:r>
-        <w:rPr>
-          <w:rFonts w:ascii="Calibri" w:hAnsi="Calibri"/>
-        </w:rPr>
-        <w:t xml:space="preserve"> the Southern Hemisphere, where there is less landmass closer to the poles</w:t>
-      </w:r>
-      <w:r>
-        <w:rPr>
-          <w:rFonts w:ascii="Calibri" w:hAnsi="Calibri"/>
-        </w:rPr>
-        <w:t xml:space="preserve">, this could mean a loss in </w:t>
-      </w:r>
-      <w:r>
-        <w:rPr>
-          <w:rFonts w:ascii="Calibri" w:hAnsi="Calibri"/>
-        </w:rPr>
-        <w:t xml:space="preserve">total </w:t>
-      </w:r>
-      <w:proofErr w:type="spellStart"/>
-      <w:r>
-        <w:rPr>
-          <w:rFonts w:ascii="Calibri" w:hAnsi="Calibri"/>
-        </w:rPr>
-        <w:t>viticultural</w:t>
-      </w:r>
-      <w:proofErr w:type="spellEnd"/>
-      <w:r>
-        <w:rPr>
-          <w:rFonts w:ascii="Calibri" w:hAnsi="Calibri"/>
-        </w:rPr>
-        <w:t xml:space="preserve"> land</w:t>
-      </w:r>
-      <w:r>
-        <w:rPr>
-          <w:rFonts w:ascii="Calibri" w:hAnsi="Calibri"/>
-        </w:rPr>
-        <w:t xml:space="preserve">.  </w:t>
-      </w:r>
-      <w:r>
-        <w:rPr>
-          <w:rFonts w:ascii="Calibri" w:hAnsi="Calibri"/>
-        </w:rPr>
-        <w:t>There is also concern that vineyards could move to lan</w:t>
+        <w:t>{Wolkovich, 2017 #32}</w:t>
+      </w:r>
+      <w:r>
+        <w:rPr>
+          <w:rFonts w:ascii="Calibri" w:hAnsi="Calibri"/>
+        </w:rPr>
+        <w:t xml:space="preserve">. </w:t>
+      </w:r>
+      <w:r>
+        <w:rPr>
+          <w:rFonts w:ascii="Calibri" w:hAnsi="Calibri"/>
+        </w:rPr>
+        <w:t xml:space="preserve"> </w:t>
+      </w:r>
+      <w:r>
+        <w:rPr>
+          <w:rFonts w:ascii="Calibri" w:hAnsi="Calibri"/>
+        </w:rPr>
+        <w:t>However, most varieties have very little phenological data from which to infer where they could best be</w:t>
+      </w:r>
+      <w:r>
+        <w:rPr>
+          <w:rFonts w:ascii="Calibri" w:hAnsi="Calibri"/>
+        </w:rPr>
+        <w:t xml:space="preserve"> grown.  Harvest dates are the only data </w:t>
+      </w:r>
+      <w:r>
+        <w:rPr>
+          <w:rFonts w:ascii="Calibri" w:hAnsi="Calibri"/>
+        </w:rPr>
+        <w:t xml:space="preserve">available </w:t>
+      </w:r>
+      <w:r>
+        <w:rPr>
+          <w:rFonts w:ascii="Calibri" w:hAnsi="Calibri"/>
+        </w:rPr>
+        <w:t xml:space="preserve">for over 90% of </w:t>
+      </w:r>
+      <w:r>
+        <w:rPr>
+          <w:rFonts w:ascii="Calibri" w:hAnsi="Calibri"/>
+        </w:rPr>
+        <w:t>varieties</w:t>
+      </w:r>
+      <w:r>
+        <w:rPr>
+          <w:rFonts w:ascii="Calibri" w:hAnsi="Calibri"/>
+        </w:rPr>
+        <w:t>, so for phenological data to be u</w:t>
+      </w:r>
+      <w:r>
+        <w:rPr>
+          <w:rFonts w:ascii="Calibri" w:hAnsi="Calibri"/>
+        </w:rPr>
+        <w:t xml:space="preserve">sed for adaptation, more varieties need to be </w:t>
+      </w:r>
+      <w:r>
+        <w:rPr>
+          <w:rFonts w:ascii="Calibri" w:hAnsi="Calibri"/>
+        </w:rPr>
+        <w:t>studied.</w:t>
+      </w:r>
+      <w:r>
+        <w:rPr>
+          <w:rFonts w:ascii="Calibri" w:hAnsi="Calibri"/>
+        </w:rPr>
+        <w:t xml:space="preserve">  Expanding the amount of data on flowering can also help improve models which seek to understand how winegrapes will be affected by climate change and how the industry could change in order to endure. </w:t>
+      </w:r>
+    </w:p>
+    <w:p>
+      <w:pPr>
+        <w:rPr>
+          <w:rFonts w:ascii="Calibri" w:hAnsi="Calibri"/>
+        </w:rPr>
+      </w:pPr>
+    </w:p>
+    <w:p>
+      <w:pPr>
+        <w:rPr>
+          <w:rFonts w:ascii="Calibri" w:hAnsi="Calibri"/>
+        </w:rPr>
+      </w:pPr>
+      <w:r>
+        <w:rPr>
+          <w:rFonts w:ascii="Calibri" w:hAnsi="Calibri"/>
+        </w:rPr>
+        <w:t xml:space="preserve">Because successful flowers become berries, understanding how climate change will affect winegrape flowering is an important aspect of the overall effect on phenology and </w:t>
+      </w:r>
+      <w:r>
+        <w:rPr>
+          <w:rFonts w:ascii="Calibri" w:hAnsi="Calibri"/>
+        </w:rPr>
+        <w:t>directly</w:t>
+      </w:r>
+      <w:r>
+        <w:rPr>
+          <w:rFonts w:ascii="Calibri" w:hAnsi="Calibri"/>
+        </w:rPr>
+        <w:t xml:space="preserve"> relates to harvest yields.  </w:t>
+      </w:r>
+      <w:r>
+        <w:rPr>
+          <w:rFonts w:ascii="Calibri" w:hAnsi="Calibri"/>
+        </w:rPr>
+        <w:t>Petrie and Clin</w:t>
+      </w:r>
+      <w:r>
+        <w:rPr>
+          <w:rFonts w:ascii="Calibri" w:hAnsi="Calibri"/>
+        </w:rPr>
+        <w:t>geleffer (2004</w:t>
+      </w:r>
+      <w:r>
+        <w:rPr>
+          <w:rFonts w:ascii="Calibri" w:hAnsi="Calibri"/>
+        </w:rPr>
+        <w:t>) found that winegrape (SPECIFY VARIETY?)</w:t>
+      </w:r>
+      <w:r>
+        <w:rPr>
+          <w:rFonts w:ascii="Calibri" w:hAnsi="Calibri"/>
+        </w:rPr>
+        <w:t xml:space="preserve"> buds exposed to elevated temperatures just before or just after budburst produced 24.2-32.6 less</w:t>
+      </w:r>
+      <w:r>
+        <w:rPr>
+          <w:rFonts w:ascii="Calibri" w:hAnsi="Calibri"/>
+        </w:rPr>
+        <w:t xml:space="preserve"> flowers per degreesC warming.</w:t>
+      </w:r>
+      <w:r>
+        <w:rPr>
+          <w:rFonts w:ascii="Calibri" w:hAnsi="Calibri"/>
+        </w:rPr>
+        <w:t xml:space="preserve">  </w:t>
+      </w:r>
+      <w:r>
+        <w:rPr>
+          <w:rFonts w:ascii="Calibri" w:hAnsi="Calibri"/>
+        </w:rPr>
+        <w:t>Other research has found that Semillon winegrapes exposed to four days of elevated temperatures (40 degreesC during the day and 25 degreesC at night) during flowering aborted all flowers</w:t>
+      </w:r>
+      <w:r>
+        <w:rPr>
+          <w:rFonts w:ascii="Calibri" w:hAnsi="Calibri"/>
+        </w:rPr>
+        <w:t xml:space="preserve"> </w:t>
+      </w:r>
+      <w:r>
+        <w:rPr>
+          <w:rFonts w:ascii="Calibri" w:hAnsi="Calibri"/>
+        </w:rPr>
+        <w:t>{Greer, 2010 #34}</w:t>
+      </w:r>
+      <w:r>
+        <w:rPr>
+          <w:rFonts w:ascii="Calibri" w:hAnsi="Calibri"/>
+        </w:rPr>
+        <w:t xml:space="preserve">. </w:t>
+      </w:r>
+      <w:r>
+        <w:rPr>
+          <w:rFonts w:ascii="Calibri" w:hAnsi="Calibri"/>
+        </w:rPr>
+        <w:t>(PHENOCURVE)</w:t>
+      </w:r>
+    </w:p>
+    <w:p>
+      <w:pPr>
+        <w:rPr>
+          <w:rFonts w:ascii="Calibri" w:hAnsi="Calibri"/>
+        </w:rPr>
+      </w:pPr>
+    </w:p>
+    <w:p>
+      <w:pPr>
+        <w:rPr>
+          <w:rFonts w:ascii="Calibri" w:hAnsi="Calibri"/>
+        </w:rPr>
+      </w:pPr>
+      <w:r>
+        <w:rPr>
+          <w:rFonts w:ascii="Calibri" w:hAnsi="Calibri"/>
+        </w:rPr>
+        <w:t xml:space="preserve">In this experiment, we hoped to study </w:t>
+      </w:r>
+      <w:r>
+        <w:rPr>
+          <w:rFonts w:ascii="Calibri" w:hAnsi="Calibri"/>
+        </w:rPr>
+        <w:t xml:space="preserve">flowering response </w:t>
+      </w:r>
+      <w:r>
+        <w:rPr>
+          <w:rFonts w:ascii="Calibri" w:hAnsi="Calibri"/>
+        </w:rPr>
+        <w:t xml:space="preserve">in winegrapes </w:t>
+      </w:r>
+      <w:r>
+        <w:rPr>
+          <w:rFonts w:ascii="Calibri" w:hAnsi="Calibri"/>
+        </w:rPr>
+        <w:t xml:space="preserve">across a wide </w:t>
+      </w:r>
+      <w:r>
+        <w:rPr>
+          <w:rFonts w:ascii="Calibri" w:hAnsi="Calibri"/>
+        </w:rPr>
+        <w:t>ra</w:t>
+      </w:r>
+      <w:r>
+        <w:rPr>
+          <w:rFonts w:ascii="Calibri" w:hAnsi="Calibri"/>
+        </w:rPr>
+        <w:t xml:space="preserve">nge of temperatures, and, particularly, to assess the effect of heat stress on phenological timing. Basic phenological data for all plants, even those not included in the heating experiment, was </w:t>
+      </w:r>
+      <w:r>
+        <w:rPr>
+          <w:rFonts w:ascii="Calibri" w:hAnsi="Calibri"/>
+        </w:rPr>
+        <w:lastRenderedPageBreak/>
+        <w:t xml:space="preserve">recorded.  This </w:t>
+      </w:r>
+      <w:r>
+        <w:rPr>
+          <w:rFonts w:ascii="Calibri" w:hAnsi="Calibri"/>
+        </w:rPr>
+        <w:t>information could be used to broaden the understanding of development for little-studied varieties.  (ENDING)</w:t>
       </w:r>
       <w:bookmarkStart w:id="0" w:name="_GoBack"/>
       <w:bookmarkEnd w:id="0"/>
-      <w:r>
-        <w:rPr>
-          <w:rFonts w:ascii="Calibri" w:hAnsi="Calibri"/>
-        </w:rPr>
-        <w:t xml:space="preserve">d that is currently conserved {Hannah, 2013 #10}.  Alternatively, vineyards could take advantage of </w:t>
-      </w:r>
-      <w:r>
-        <w:rPr>
-          <w:rFonts w:ascii="Calibri" w:hAnsi="Calibri"/>
-        </w:rPr>
-        <w:t>the great genetic variety that already exists</w:t>
-      </w:r>
-      <w:r>
-        <w:rPr>
-          <w:rFonts w:ascii="Calibri" w:hAnsi="Calibri"/>
-        </w:rPr>
-        <w:t xml:space="preserve"> by planting</w:t>
-      </w:r>
-      <w:r>
-        <w:rPr>
-          <w:rFonts w:ascii="Calibri" w:hAnsi="Calibri"/>
-        </w:rPr>
-        <w:t xml:space="preserve"> varieties better suited to the new climate {Wolkovich, 2017 #32}.  However, for this adaptation to be effective, </w:t>
-      </w:r>
-      <w:r>
-        <w:rPr>
-          <w:rFonts w:ascii="Calibri" w:hAnsi="Calibri"/>
-        </w:rPr>
-        <w:t xml:space="preserve">the differences in phenology among these varieties must be better understood, so that the varieties could be matched with climates they could thrive in.  </w:t>
-      </w:r>
-    </w:p>
-    <w:p>
-      <w:pPr>
-        <w:rPr>
-          <w:rFonts w:ascii="Calibri" w:hAnsi="Calibri"/>
-        </w:rPr>
-      </w:pPr>
-    </w:p>
-    <w:p>
-      <w:pPr>
-        <w:rPr>
-          <w:rFonts w:ascii="Calibri" w:hAnsi="Calibri"/>
-        </w:rPr>
-      </w:pPr>
-      <w:r>
-        <w:rPr>
-          <w:rFonts w:ascii="Calibri" w:hAnsi="Calibri"/>
-        </w:rPr>
-        <w:t>Studying the phenology of different varieties of winegrapes would help viticulturists better adapt to climate change.  Phenology is extremely sensitive to temperature</w:t>
-      </w:r>
-      <w:r>
-        <w:rPr>
-          <w:rFonts w:ascii="Calibri" w:hAnsi="Calibri"/>
-        </w:rPr>
-        <w:t>. T</w:t>
-      </w:r>
-      <w:r>
-        <w:rPr>
-          <w:rFonts w:ascii="Calibri" w:hAnsi="Calibri"/>
-        </w:rPr>
-        <w:t xml:space="preserve">iming for leafout and flowering </w:t>
-      </w:r>
-      <w:r>
-        <w:rPr>
-          <w:rFonts w:ascii="Calibri" w:hAnsi="Calibri"/>
-        </w:rPr>
-        <w:t xml:space="preserve">of plant species </w:t>
-      </w:r>
-      <w:r>
-        <w:rPr>
-          <w:rFonts w:ascii="Calibri" w:hAnsi="Calibri"/>
-        </w:rPr>
-        <w:t xml:space="preserve">have advanced six to 20 days in the last 30-40 years of warming (ROOT 2003, MANZEL 2006).  This translates to an advance of four to six days </w:t>
-      </w:r>
-      <w:r>
-        <w:rPr>
-          <w:rFonts w:ascii="Calibri" w:hAnsi="Calibri"/>
-        </w:rPr>
-        <w:t>per degree Celsius warming (WOLKOVICH 2012)</w:t>
-      </w:r>
-      <w:r>
-        <w:rPr>
-          <w:rFonts w:ascii="Calibri" w:hAnsi="Calibri"/>
-        </w:rPr>
-        <w:t>.</w:t>
-      </w:r>
-      <w:r>
-        <w:rPr>
-          <w:rFonts w:ascii="Calibri" w:hAnsi="Calibri"/>
-        </w:rPr>
-        <w:t xml:space="preserve"> A similar advance is seen for </w:t>
-      </w:r>
-      <w:r>
-        <w:rPr>
-          <w:rFonts w:ascii="Calibri" w:hAnsi="Calibri"/>
-        </w:rPr>
-        <w:t xml:space="preserve">winegrape </w:t>
-      </w:r>
-      <w:r>
-        <w:rPr>
-          <w:rFonts w:ascii="Calibri" w:hAnsi="Calibri"/>
-        </w:rPr>
-        <w:t>harvest dates, which</w:t>
-      </w:r>
-      <w:r>
-        <w:rPr>
-          <w:rFonts w:ascii="Calibri" w:hAnsi="Calibri"/>
-        </w:rPr>
-        <w:t xml:space="preserve"> can change about 6 days</w:t>
-      </w:r>
-      <w:r>
-        <w:rPr>
-          <w:rFonts w:ascii="Calibri" w:hAnsi="Calibri"/>
-        </w:rPr>
-        <w:t xml:space="preserve"> per</w:t>
-      </w:r>
-      <w:r>
-        <w:rPr>
-          <w:rFonts w:ascii="Calibri" w:hAnsi="Calibri"/>
-        </w:rPr>
-        <w:t xml:space="preserve"> degree Celsius</w:t>
-      </w:r>
-      <w:r>
-        <w:rPr>
-          <w:rFonts w:ascii="Calibri" w:hAnsi="Calibri"/>
-        </w:rPr>
-        <w:t xml:space="preserve"> warming {Benjamin, 2016 #31}</w:t>
-      </w:r>
-      <w:r>
-        <w:rPr>
-          <w:rFonts w:ascii="Calibri" w:hAnsi="Calibri"/>
-        </w:rPr>
-        <w:t xml:space="preserve">.  </w:t>
-      </w:r>
-      <w:r>
-        <w:rPr>
-          <w:rFonts w:ascii="Calibri" w:hAnsi="Calibri"/>
-        </w:rPr>
-        <w:t xml:space="preserve">In winegrapes, phenological timing varies across </w:t>
-      </w:r>
-      <w:r>
-        <w:rPr>
-          <w:rFonts w:ascii="Calibri" w:hAnsi="Calibri"/>
-        </w:rPr>
-        <w:t>varieties,</w:t>
-      </w:r>
-      <w:r>
-        <w:rPr>
-          <w:rFonts w:ascii="Calibri" w:hAnsi="Calibri"/>
-        </w:rPr>
-        <w:t xml:space="preserve"> and it is this variation</w:t>
-      </w:r>
-      <w:r>
-        <w:rPr>
-          <w:rFonts w:ascii="Calibri" w:hAnsi="Calibri"/>
-        </w:rPr>
-        <w:t xml:space="preserve"> that could be used to </w:t>
-      </w:r>
-      <w:r>
-        <w:rPr>
-          <w:rFonts w:ascii="Calibri" w:hAnsi="Calibri"/>
-        </w:rPr>
-        <w:t xml:space="preserve">better adapt to future climates.  </w:t>
-      </w:r>
-      <w:r>
-        <w:rPr>
-          <w:rFonts w:ascii="Calibri" w:hAnsi="Calibri"/>
-        </w:rPr>
-        <w:t>Generally</w:t>
-      </w:r>
-      <w:r>
-        <w:rPr>
-          <w:rFonts w:ascii="Calibri" w:hAnsi="Calibri"/>
-        </w:rPr>
-        <w:t>, timing of phenology can vary from three to six weeks across varieties</w:t>
-      </w:r>
-      <w:r>
-        <w:rPr>
-          <w:rFonts w:ascii="Calibri" w:hAnsi="Calibri"/>
-        </w:rPr>
-        <w:t xml:space="preserve"> </w:t>
-      </w:r>
-      <w:r>
-        <w:rPr>
-          <w:rFonts w:ascii="Calibri" w:hAnsi="Calibri"/>
-        </w:rPr>
-        <w:t>{Wolkovich, 2017 #32}</w:t>
-      </w:r>
-      <w:r>
-        <w:rPr>
-          <w:rFonts w:ascii="Calibri" w:hAnsi="Calibri"/>
-        </w:rPr>
-        <w:t xml:space="preserve">. </w:t>
-      </w:r>
-      <w:r>
-        <w:rPr>
-          <w:rFonts w:ascii="Calibri" w:hAnsi="Calibri"/>
-        </w:rPr>
-        <w:t xml:space="preserve"> </w:t>
-      </w:r>
-      <w:r>
-        <w:rPr>
-          <w:rFonts w:ascii="Calibri" w:hAnsi="Calibri"/>
-        </w:rPr>
-        <w:t>However, most varieties have very little phenological data from which to infer where they could best be</w:t>
-      </w:r>
-      <w:r>
-        <w:rPr>
-          <w:rFonts w:ascii="Calibri" w:hAnsi="Calibri"/>
-        </w:rPr>
-        <w:t xml:space="preserve"> grown.  Harvest dates are the only data </w:t>
-      </w:r>
-      <w:r>
-        <w:rPr>
-          <w:rFonts w:ascii="Calibri" w:hAnsi="Calibri"/>
-        </w:rPr>
-        <w:t xml:space="preserve">available </w:t>
-      </w:r>
-      <w:r>
-        <w:rPr>
-          <w:rFonts w:ascii="Calibri" w:hAnsi="Calibri"/>
-        </w:rPr>
-        <w:t xml:space="preserve">for over 90% of </w:t>
-      </w:r>
-      <w:r>
-        <w:rPr>
-          <w:rFonts w:ascii="Calibri" w:hAnsi="Calibri"/>
-        </w:rPr>
-        <w:t>varieties</w:t>
-      </w:r>
-      <w:r>
-        <w:rPr>
-          <w:rFonts w:ascii="Calibri" w:hAnsi="Calibri"/>
-        </w:rPr>
-        <w:t>, so for phenological data to be u</w:t>
-      </w:r>
-      <w:r>
-        <w:rPr>
-          <w:rFonts w:ascii="Calibri" w:hAnsi="Calibri"/>
-        </w:rPr>
-        <w:t xml:space="preserve">sed for adaptation, more varieties need to be </w:t>
-      </w:r>
-      <w:r>
-        <w:rPr>
-          <w:rFonts w:ascii="Calibri" w:hAnsi="Calibri"/>
-        </w:rPr>
-        <w:t>studied.</w:t>
-      </w:r>
-    </w:p>
-    <w:p>
-      <w:pPr>
-        <w:rPr>
-          <w:rFonts w:ascii="Calibri" w:hAnsi="Calibri"/>
-        </w:rPr>
-      </w:pPr>
-    </w:p>
-    <w:p>
-      <w:pPr>
-        <w:rPr>
-          <w:rFonts w:ascii="Calibri" w:hAnsi="Calibri"/>
-        </w:rPr>
-      </w:pPr>
-      <w:r>
-        <w:rPr>
-          <w:rFonts w:ascii="Calibri" w:hAnsi="Calibri"/>
-        </w:rPr>
-        <w:t>(CONNECTION TO ABOVE PARAGRAPH)</w:t>
-      </w:r>
-      <w:r>
-        <w:rPr>
-          <w:rFonts w:ascii="Calibri" w:hAnsi="Calibri"/>
-        </w:rPr>
-        <w:t xml:space="preserve"> B</w:t>
-      </w:r>
-      <w:r>
-        <w:rPr>
-          <w:rFonts w:ascii="Calibri" w:hAnsi="Calibri"/>
-        </w:rPr>
-        <w:t>ecause successful flowers become berries</w:t>
-      </w:r>
-      <w:r>
-        <w:rPr>
-          <w:rFonts w:ascii="Calibri" w:hAnsi="Calibri"/>
-        </w:rPr>
-        <w:t xml:space="preserve">, understanding how climate change will affect winegrape flowering is an important aspect of the overall effect on phenology and </w:t>
-      </w:r>
-      <w:r>
-        <w:rPr>
-          <w:rFonts w:ascii="Calibri" w:hAnsi="Calibri"/>
-        </w:rPr>
-        <w:t>directly</w:t>
-      </w:r>
-      <w:r>
-        <w:rPr>
-          <w:rFonts w:ascii="Calibri" w:hAnsi="Calibri"/>
-        </w:rPr>
-        <w:t xml:space="preserve"> relates to harvest yields.  </w:t>
-      </w:r>
-      <w:r>
-        <w:rPr>
-          <w:rFonts w:ascii="Calibri" w:hAnsi="Calibri"/>
-        </w:rPr>
-        <w:t xml:space="preserve">Petrie and </w:t>
-      </w:r>
-      <w:proofErr w:type="spellStart"/>
-      <w:r>
-        <w:rPr>
-          <w:rFonts w:ascii="Calibri" w:hAnsi="Calibri"/>
-        </w:rPr>
-        <w:t>Clingeleffer</w:t>
-      </w:r>
-      <w:proofErr w:type="spellEnd"/>
-      <w:r>
-        <w:rPr>
-          <w:rFonts w:ascii="Calibri" w:hAnsi="Calibri"/>
-        </w:rPr>
-        <w:t xml:space="preserve"> (GIVE YEAR) found that winegrape (SPECIFY VARIETY?) buds exposed to elevated temperatures just before or just after budburst produced 24.2-32.6 less</w:t>
-      </w:r>
-      <w:r>
-        <w:rPr>
-          <w:rFonts w:ascii="Calibri" w:hAnsi="Calibri"/>
-        </w:rPr>
-        <w:t xml:space="preserve"> flowers per </w:t>
-      </w:r>
-      <w:proofErr w:type="spellStart"/>
-      <w:r>
-        <w:rPr>
-          <w:rFonts w:ascii="Calibri" w:hAnsi="Calibri"/>
-        </w:rPr>
-        <w:t>degreesC</w:t>
-      </w:r>
-      <w:proofErr w:type="spellEnd"/>
-      <w:r>
-        <w:rPr>
-          <w:rFonts w:ascii="Calibri" w:hAnsi="Calibri"/>
-        </w:rPr>
-        <w:t xml:space="preserve"> warming.</w:t>
-      </w:r>
+    </w:p>
+    <w:p>
+      <w:pPr>
+        <w:rPr>
+          <w:rFonts w:ascii="Calibri" w:hAnsi="Calibri"/>
+        </w:rPr>
+      </w:pPr>
+      <w:r>
+        <w:rPr>
+          <w:rFonts w:ascii="Calibri" w:hAnsi="Calibri"/>
+        </w:rPr>
+        <w:br w:type="page"/>
+      </w:r>
+    </w:p>
+    <w:p>
+      <w:pPr>
+        <w:rPr>
+          <w:rFonts w:ascii="Calibri" w:hAnsi="Calibri"/>
+        </w:rPr>
+      </w:pPr>
+      <w:r>
+        <w:rPr>
+          <w:rFonts w:ascii="Calibri" w:hAnsi="Calibri"/>
+        </w:rPr>
+        <w:lastRenderedPageBreak/>
+        <w:t>Discussion</w:t>
+      </w:r>
+    </w:p>
+    <w:p>
+      <w:pPr>
+        <w:rPr>
+          <w:rFonts w:ascii="Calibri" w:hAnsi="Calibri"/>
+        </w:rPr>
+      </w:pPr>
+    </w:p>
+    <w:p>
+      <w:pPr>
+        <w:rPr>
+          <w:rFonts w:ascii="Calibri" w:hAnsi="Calibri"/>
+        </w:rPr>
+      </w:pPr>
     </w:p>
     <w:sectPr>
       <w:pgSz w:w="12240" w:h="15840"/>
@@ -1401,7 +1587,7 @@
 </file>
 
 <file path=word/endnotes.xml><?xml version="1.0" encoding="utf-8"?>
-<w:endnotes xmlns:wpc="http://schemas.microsoft.com/office/word/2010/wordprocessingCanvas" xmlns:mo="http://schemas.microsoft.com/office/mac/office/2008/main" xmlns:mc="http://schemas.openxmlformats.org/markup-compatibility/2006" xmlns:mv="urn:schemas-microsoft-com:mac:vml" xmlns:o="urn:schemas-microsoft-com:office:office" xmlns:r="http://schemas.openxmlformats.org/officeDocument/2006/relationships" xmlns:m="http://schemas.openxmlformats.org/officeDocument/2006/math" xmlns:v="urn:schemas-microsoft-com:vml" xmlns:wp14="http://schemas.microsoft.com/office/word/2010/wordprocessingDrawing" xmlns:wp="http://schemas.openxmlformats.org/drawingml/2006/wordprocessingDrawing" xmlns:w10="urn:schemas-microsoft-com:office:word" xmlns:w="http://schemas.openxmlformats.org/wordprocessingml/2006/main" xmlns:w14="http://schemas.microsoft.com/office/word/2010/wordml" xmlns:w15="http://schemas.microsoft.com/office/word/2012/wordml" xmlns:wpg="http://schemas.microsoft.com/office/word/2010/wordprocessingGroup" xmlns:wpi="http://schemas.microsoft.com/office/word/2010/wordprocessingInk" xmlns:wne="http://schemas.microsoft.com/office/word/2006/wordml" xmlns:wps="http://schemas.microsoft.com/office/word/2010/wordprocessingShape" mc:Ignorable="w14 w15 wp14">
+<w:endnotes xmlns:wpc="http://schemas.microsoft.com/office/word/2010/wordprocessingCanvas" xmlns:cx="http://schemas.microsoft.com/office/drawing/2014/chartex" xmlns:cx1="http://schemas.microsoft.com/office/drawing/2015/9/8/chartex" xmlns:cx2="http://schemas.microsoft.com/office/drawing/2015/10/21/chartex" xmlns:cx3="http://schemas.microsoft.com/office/drawing/2016/5/9/chartex" xmlns:cx4="http://schemas.microsoft.com/office/drawing/2016/5/10/chartex" xmlns:cx5="http://schemas.microsoft.com/office/drawing/2016/5/11/chartex" xmlns:cx6="http://schemas.microsoft.com/office/drawing/2016/5/12/chartex" xmlns:cx7="http://schemas.microsoft.com/office/drawing/2016/5/13/chartex" xmlns:cx8="http://schemas.microsoft.com/office/drawing/2016/5/14/chartex" xmlns:mc="http://schemas.openxmlformats.org/markup-compatibility/2006" xmlns:aink="http://schemas.microsoft.com/office/drawing/2016/ink" xmlns:am3d="http://schemas.microsoft.com/office/drawing/2017/model3d" xmlns:o="urn:schemas-microsoft-com:office:office" xmlns:r="http://schemas.openxmlformats.org/officeDocument/2006/relationships" xmlns:m="http://schemas.openxmlformats.org/officeDocument/2006/math" xmlns:v="urn:schemas-microsoft-com:vml" xmlns:wp14="http://schemas.microsoft.com/office/word/2010/wordprocessingDrawing" xmlns:wp="http://schemas.openxmlformats.org/drawingml/2006/wordprocessingDrawing" xmlns:w10="urn:schemas-microsoft-com:office:word" xmlns:w="http://schemas.openxmlformats.org/wordprocessingml/2006/main" xmlns:w14="http://schemas.microsoft.com/office/word/2010/wordml" xmlns:w15="http://schemas.microsoft.com/office/word/2012/wordml" xmlns:w16cid="http://schemas.microsoft.com/office/word/2016/wordml/cid" xmlns:w16se="http://schemas.microsoft.com/office/word/2015/wordml/symex" xmlns:wpg="http://schemas.microsoft.com/office/word/2010/wordprocessingGroup" xmlns:wpi="http://schemas.microsoft.com/office/word/2010/wordprocessingInk" xmlns:wne="http://schemas.microsoft.com/office/word/2006/wordml" xmlns:wps="http://schemas.microsoft.com/office/word/2010/wordprocessingShape" mc:Ignorable="w14 w15 w16se w16cid wp14">
   <w:endnote w:type="separator" w:id="-1">
     <w:p>
       <w:r>
@@ -1420,7 +1606,7 @@
 </file>
 
 <file path=word/footnotes.xml><?xml version="1.0" encoding="utf-8"?>
-<w:footnotes xmlns:wpc="http://schemas.microsoft.com/office/word/2010/wordprocessingCanvas" xmlns:mo="http://schemas.microsoft.com/office/mac/office/2008/main" xmlns:mc="http://schemas.openxmlformats.org/markup-compatibility/2006" xmlns:mv="urn:schemas-microsoft-com:mac:vml" xmlns:o="urn:schemas-microsoft-com:office:office" xmlns:r="http://schemas.openxmlformats.org/officeDocument/2006/relationships" xmlns:m="http://schemas.openxmlformats.org/officeDocument/2006/math" xmlns:v="urn:schemas-microsoft-com:vml" xmlns:wp14="http://schemas.microsoft.com/office/word/2010/wordprocessingDrawing" xmlns:wp="http://schemas.openxmlformats.org/drawingml/2006/wordprocessingDrawing" xmlns:w10="urn:schemas-microsoft-com:office:word" xmlns:w="http://schemas.openxmlformats.org/wordprocessingml/2006/main" xmlns:w14="http://schemas.microsoft.com/office/word/2010/wordml" xmlns:w15="http://schemas.microsoft.com/office/word/2012/wordml" xmlns:wpg="http://schemas.microsoft.com/office/word/2010/wordprocessingGroup" xmlns:wpi="http://schemas.microsoft.com/office/word/2010/wordprocessingInk" xmlns:wne="http://schemas.microsoft.com/office/word/2006/wordml" xmlns:wps="http://schemas.microsoft.com/office/word/2010/wordprocessingShape" mc:Ignorable="w14 w15 wp14">
+<w:footnotes xmlns:wpc="http://schemas.microsoft.com/office/word/2010/wordprocessingCanvas" xmlns:cx="http://schemas.microsoft.com/office/drawing/2014/chartex" xmlns:cx1="http://schemas.microsoft.com/office/drawing/2015/9/8/chartex" xmlns:cx2="http://schemas.microsoft.com/office/drawing/2015/10/21/chartex" xmlns:cx3="http://schemas.microsoft.com/office/drawing/2016/5/9/chartex" xmlns:cx4="http://schemas.microsoft.com/office/drawing/2016/5/10/chartex" xmlns:cx5="http://schemas.microsoft.com/office/drawing/2016/5/11/chartex" xmlns:cx6="http://schemas.microsoft.com/office/drawing/2016/5/12/chartex" xmlns:cx7="http://schemas.microsoft.com/office/drawing/2016/5/13/chartex" xmlns:cx8="http://schemas.microsoft.com/office/drawing/2016/5/14/chartex" xmlns:mc="http://schemas.openxmlformats.org/markup-compatibility/2006" xmlns:aink="http://schemas.microsoft.com/office/drawing/2016/ink" xmlns:am3d="http://schemas.microsoft.com/office/drawing/2017/model3d" xmlns:o="urn:schemas-microsoft-com:office:office" xmlns:r="http://schemas.openxmlformats.org/officeDocument/2006/relationships" xmlns:m="http://schemas.openxmlformats.org/officeDocument/2006/math" xmlns:v="urn:schemas-microsoft-com:vml" xmlns:wp14="http://schemas.microsoft.com/office/word/2010/wordprocessingDrawing" xmlns:wp="http://schemas.openxmlformats.org/drawingml/2006/wordprocessingDrawing" xmlns:w10="urn:schemas-microsoft-com:office:word" xmlns:w="http://schemas.openxmlformats.org/wordprocessingml/2006/main" xmlns:w14="http://schemas.microsoft.com/office/word/2010/wordml" xmlns:w15="http://schemas.microsoft.com/office/word/2012/wordml" xmlns:w16cid="http://schemas.microsoft.com/office/word/2016/wordml/cid" xmlns:w16se="http://schemas.microsoft.com/office/word/2015/wordml/symex" xmlns:wpg="http://schemas.microsoft.com/office/word/2010/wordprocessingGroup" xmlns:wpi="http://schemas.microsoft.com/office/word/2010/wordprocessingInk" xmlns:wne="http://schemas.microsoft.com/office/word/2006/wordml" xmlns:wps="http://schemas.microsoft.com/office/word/2010/wordprocessingShape" mc:Ignorable="w14 w15 w16se w16cid wp14">
   <w:footnote w:type="separator" w:id="-1">
     <w:p>
       <w:r>
@@ -1439,7 +1625,7 @@
 </file>
 
 <file path=word/styles.xml><?xml version="1.0" encoding="utf-8"?>
-<w:styles xmlns:mc="http://schemas.openxmlformats.org/markup-compatibility/2006" xmlns:r="http://schemas.openxmlformats.org/officeDocument/2006/relationships" xmlns:w="http://schemas.openxmlformats.org/wordprocessingml/2006/main" xmlns:w14="http://schemas.microsoft.com/office/word/2010/wordml" xmlns:w15="http://schemas.microsoft.com/office/word/2012/wordml" mc:Ignorable="w14 w15">
+<w:styles xmlns:mc="http://schemas.openxmlformats.org/markup-compatibility/2006" xmlns:r="http://schemas.openxmlformats.org/officeDocument/2006/relationships" xmlns:w="http://schemas.openxmlformats.org/wordprocessingml/2006/main" xmlns:w14="http://schemas.microsoft.com/office/word/2010/wordml" xmlns:w15="http://schemas.microsoft.com/office/word/2012/wordml" xmlns:w16cid="http://schemas.microsoft.com/office/word/2016/wordml/cid" xmlns:w16se="http://schemas.microsoft.com/office/word/2015/wordml/symex" mc:Ignorable="w14 w15 w16se w16cid">
   <w:docDefaults>
     <w:rPrDefault>
       <w:rPr>
@@ -1451,7 +1637,7 @@
     </w:rPrDefault>
     <w:pPrDefault/>
   </w:docDefaults>
-  <w:latentStyles w:defLockedState="0" w:defUIPriority="99" w:defSemiHidden="0" w:defUnhideWhenUsed="0" w:defQFormat="0" w:count="382">
+  <w:latentStyles w:defLockedState="0" w:defUIPriority="99" w:defSemiHidden="0" w:defUnhideWhenUsed="0" w:defQFormat="0" w:count="375">
     <w:lsdException w:name="Normal" w:uiPriority="0" w:qFormat="1"/>
     <w:lsdException w:name="heading 1" w:uiPriority="9" w:qFormat="1"/>
     <w:lsdException w:name="heading 2" w:semiHidden="1" w:uiPriority="9" w:unhideWhenUsed="1" w:qFormat="1"/>
@@ -1608,15 +1794,6 @@
     <w:lsdException w:name="Balloon Text" w:semiHidden="1" w:unhideWhenUsed="1"/>
     <w:lsdException w:name="Table Grid" w:uiPriority="39"/>
     <w:lsdException w:name="Table Theme" w:semiHidden="1" w:unhideWhenUsed="1"/>
-    <w:lsdException w:name="Note Level 1" w:semiHidden="1" w:unhideWhenUsed="1"/>
-    <w:lsdException w:name="Note Level 2" w:semiHidden="1" w:unhideWhenUsed="1"/>
-    <w:lsdException w:name="Note Level 3" w:semiHidden="1" w:unhideWhenUsed="1"/>
-    <w:lsdException w:name="Note Level 4" w:semiHidden="1" w:unhideWhenUsed="1"/>
-    <w:lsdException w:name="Note Level 5" w:semiHidden="1" w:unhideWhenUsed="1"/>
-    <w:lsdException w:name="Note Level 6" w:semiHidden="1" w:unhideWhenUsed="1"/>
-    <w:lsdException w:name="Note Level 7" w:semiHidden="1" w:unhideWhenUsed="1"/>
-    <w:lsdException w:name="Note Level 8" w:semiHidden="1" w:unhideWhenUsed="1"/>
-    <w:lsdException w:name="Note Level 9" w:semiHidden="1" w:unhideWhenUsed="1"/>
     <w:lsdException w:name="Placeholder Text" w:semiHidden="1"/>
     <w:lsdException w:name="No Spacing" w:uiPriority="1" w:qFormat="1"/>
     <w:lsdException w:name="Light Shading" w:uiPriority="60"/>
@@ -2219,7 +2396,7 @@
 </file>
 
 <file path=customXml/itemProps1.xml><?xml version="1.0" encoding="utf-8"?>
-<ds:datastoreItem xmlns:ds="http://schemas.openxmlformats.org/officeDocument/2006/customXml" ds:itemID="{BE9CA901-3460-EA4E-BF66-3A7E138C25A2}">
+<ds:datastoreItem xmlns:ds="http://schemas.openxmlformats.org/officeDocument/2006/customXml" ds:itemID="{D618F201-58E5-0647-87C4-108784D7EF74}">
   <ds:schemaRefs>
     <ds:schemaRef ds:uri="http://schemas.openxmlformats.org/officeDocument/2006/bibliography"/>
   </ds:schemaRefs>

</xml_diff>

<commit_message>
Some edits to new discussion!
</commit_message>
<xml_diff>
--- a/docs/writing.docx
+++ b/docs/writing.docx
@@ -1,6 +1,6 @@
 
 <file path=word/document.xml><?xml version="1.0" encoding="utf-8"?>
-<w:document xmlns:wpc="http://schemas.microsoft.com/office/word/2010/wordprocessingCanvas" xmlns:cx="http://schemas.microsoft.com/office/drawing/2014/chartex" xmlns:cx1="http://schemas.microsoft.com/office/drawing/2015/9/8/chartex" xmlns:cx2="http://schemas.microsoft.com/office/drawing/2015/10/21/chartex" xmlns:cx3="http://schemas.microsoft.com/office/drawing/2016/5/9/chartex" xmlns:cx4="http://schemas.microsoft.com/office/drawing/2016/5/10/chartex" xmlns:cx5="http://schemas.microsoft.com/office/drawing/2016/5/11/chartex" xmlns:cx6="http://schemas.microsoft.com/office/drawing/2016/5/12/chartex" xmlns:cx7="http://schemas.microsoft.com/office/drawing/2016/5/13/chartex" xmlns:cx8="http://schemas.microsoft.com/office/drawing/2016/5/14/chartex" xmlns:mc="http://schemas.openxmlformats.org/markup-compatibility/2006" xmlns:aink="http://schemas.microsoft.com/office/drawing/2016/ink" xmlns:am3d="http://schemas.microsoft.com/office/drawing/2017/model3d" xmlns:o="urn:schemas-microsoft-com:office:office" xmlns:r="http://schemas.openxmlformats.org/officeDocument/2006/relationships" xmlns:m="http://schemas.openxmlformats.org/officeDocument/2006/math" xmlns:v="urn:schemas-microsoft-com:vml" xmlns:wp14="http://schemas.microsoft.com/office/word/2010/wordprocessingDrawing" xmlns:wp="http://schemas.openxmlformats.org/drawingml/2006/wordprocessingDrawing" xmlns:w10="urn:schemas-microsoft-com:office:word" xmlns:w="http://schemas.openxmlformats.org/wordprocessingml/2006/main" xmlns:w14="http://schemas.microsoft.com/office/word/2010/wordml" xmlns:w15="http://schemas.microsoft.com/office/word/2012/wordml" xmlns:w16cid="http://schemas.microsoft.com/office/word/2016/wordml/cid" xmlns:w16se="http://schemas.microsoft.com/office/word/2015/wordml/symex" xmlns:wpg="http://schemas.microsoft.com/office/word/2010/wordprocessingGroup" xmlns:wpi="http://schemas.microsoft.com/office/word/2010/wordprocessingInk" xmlns:wne="http://schemas.microsoft.com/office/word/2006/wordml" xmlns:wps="http://schemas.microsoft.com/office/word/2010/wordprocessingShape" mc:Ignorable="w14 w15 w16se w16cid wp14">
+<w:document xmlns:wpc="http://schemas.microsoft.com/office/word/2010/wordprocessingCanvas" xmlns:mo="http://schemas.microsoft.com/office/mac/office/2008/main" xmlns:mc="http://schemas.openxmlformats.org/markup-compatibility/2006" xmlns:mv="urn:schemas-microsoft-com:mac:vml" xmlns:o="urn:schemas-microsoft-com:office:office" xmlns:r="http://schemas.openxmlformats.org/officeDocument/2006/relationships" xmlns:m="http://schemas.openxmlformats.org/officeDocument/2006/math" xmlns:v="urn:schemas-microsoft-com:vml" xmlns:wp14="http://schemas.microsoft.com/office/word/2010/wordprocessingDrawing" xmlns:wp="http://schemas.openxmlformats.org/drawingml/2006/wordprocessingDrawing" xmlns:w10="urn:schemas-microsoft-com:office:word" xmlns:w="http://schemas.openxmlformats.org/wordprocessingml/2006/main" xmlns:w14="http://schemas.microsoft.com/office/word/2010/wordml" xmlns:wpg="http://schemas.microsoft.com/office/word/2010/wordprocessingGroup" xmlns:wpi="http://schemas.microsoft.com/office/word/2010/wordprocessingInk" xmlns:wne="http://schemas.microsoft.com/office/word/2006/wordml" xmlns:wps="http://schemas.microsoft.com/office/word/2010/wordprocessingShape" mc:Ignorable="w14 wp14">
   <w:body>
     <w:p>
       <w:pPr>
@@ -777,6 +777,7 @@
     <w:p>
       <w:pPr>
         <w:rPr>
+          <w:ins w:id="0" w:author="Elizabeth Wolkovich" w:date="2018-06-25T19:28:00Z"/>
           <w:rFonts w:ascii="Calibri" w:hAnsi="Calibri"/>
         </w:rPr>
       </w:pPr>
@@ -832,125 +833,186 @@
     <w:p>
       <w:pPr>
         <w:rPr>
-          <w:rFonts w:ascii="Calibri" w:hAnsi="Calibri"/>
-        </w:rPr>
-      </w:pPr>
-    </w:p>
-    <w:p>
-      <w:pPr>
-        <w:rPr>
-          <w:rFonts w:ascii="Calibri" w:hAnsi="Calibri"/>
-        </w:rPr>
-      </w:pPr>
-      <w:r>
-        <w:rPr>
-          <w:rFonts w:ascii="Calibri" w:hAnsi="Calibri"/>
-        </w:rPr>
-        <w:t>There was no directional relationship between chamber temperature and either change in stem length or change in leaf number</w:t>
-      </w:r>
-      <w:r>
-        <w:rPr>
-          <w:rFonts w:ascii="Calibri" w:hAnsi="Calibri"/>
-        </w:rPr>
-        <w:t xml:space="preserve"> </w:t>
-      </w:r>
-      <w:r>
-        <w:rPr>
-          <w:rFonts w:ascii="Calibri" w:hAnsi="Calibri"/>
-        </w:rPr>
-        <w:t xml:space="preserve">(stem length: F(1,24)=0.5347, p=0.4717; leaf number: F(1,24)=0.0455, p= 0.8329).  Plants in Chamber 3 </w:t>
-      </w:r>
-      <w:r>
-        <w:rPr>
-          <w:rFonts w:ascii="Calibri" w:hAnsi="Calibri"/>
-        </w:rPr>
-        <w:t>had the greatest change in stem length during their time in the chamber</w:t>
-      </w:r>
-      <w:r>
-        <w:rPr>
-          <w:rFonts w:ascii="Calibri" w:hAnsi="Calibri"/>
-        </w:rPr>
-        <w:t xml:space="preserve"> (FIGURE #)</w:t>
-      </w:r>
-      <w:r>
-        <w:rPr>
-          <w:rFonts w:ascii="Calibri" w:hAnsi="Calibri"/>
-        </w:rPr>
-        <w:t>.  Similarly</w:t>
-      </w:r>
-      <w:r>
-        <w:rPr>
-          <w:rFonts w:ascii="Calibri" w:hAnsi="Calibri"/>
-        </w:rPr>
-        <w:t>, plants in Chamber 2 had the greatest change in leaf number during the experiment (FIGURE #</w:t>
-      </w:r>
-      <w:r>
-        <w:rPr>
-          <w:rFonts w:ascii="Calibri" w:hAnsi="Calibri"/>
-        </w:rPr>
-        <w:t xml:space="preserve">).  </w:t>
-      </w:r>
-      <w:r>
-        <w:rPr>
-          <w:rFonts w:ascii="Calibri" w:hAnsi="Calibri"/>
-        </w:rPr>
-        <w:t xml:space="preserve">Chamber temperature did not affect the days it took for the plants to reach 10% and 50% flowering </w:t>
-      </w:r>
-      <w:r>
-        <w:rPr>
-          <w:rFonts w:ascii="Calibri" w:hAnsi="Calibri"/>
-        </w:rPr>
-        <w:t xml:space="preserve">and there was no trend in the duration of flowering </w:t>
-      </w:r>
-      <w:r>
-        <w:rPr>
-          <w:rFonts w:ascii="Calibri" w:hAnsi="Calibri"/>
-        </w:rPr>
-        <w:t>(10%: F(1,20)=0.4324, p=0.5183; 50%: F(1,15)=0.4987, p=0.4909).</w:t>
-      </w:r>
-      <w:r>
-        <w:rPr>
-          <w:rFonts w:ascii="Calibri" w:hAnsi="Calibri"/>
-        </w:rPr>
-        <w:t xml:space="preserve">  </w:t>
-      </w:r>
-      <w:r>
-        <w:rPr>
-          <w:rFonts w:ascii="Calibri" w:hAnsi="Calibri"/>
-        </w:rPr>
-        <w:t xml:space="preserve">Soil moisture in the chambers </w:t>
-      </w:r>
-      <w:ins w:id="0" w:author="Elizabeth Wolkovich" w:date="2018-05-13T16:16:00Z">
+          <w:ins w:id="1" w:author="Elizabeth Wolkovich" w:date="2018-06-25T19:28:00Z"/>
+          <w:rFonts w:ascii="Calibri" w:hAnsi="Calibri"/>
+        </w:rPr>
+      </w:pPr>
+    </w:p>
+    <w:p>
+      <w:pPr>
+        <w:rPr>
+          <w:rFonts w:ascii="Calibri" w:hAnsi="Calibri"/>
+        </w:rPr>
+      </w:pPr>
+      <w:ins w:id="2" w:author="Elizabeth Wolkovich" w:date="2018-06-25T19:28:00Z">
         <w:r>
           <w:rPr>
             <w:rFonts w:ascii="Calibri" w:hAnsi="Calibri"/>
           </w:rPr>
-          <w:t xml:space="preserve">varied by chamber temperature </w:t>
+          <w:t>Soil moisture in the chambers varied by chamber temperature (F(1,24)=8.05, p=0.009), ranging from 69% to 76% over time. There was no directional relationship between the moisture levels and the chamber temperature (i.e., the warmest chambers were not the driest) and means were similar across treatments, ranging from 71% to 74%.</w:t>
         </w:r>
       </w:ins>
-      <w:ins w:id="1" w:author="Elizabeth Wolkovich" w:date="2018-05-13T16:17:00Z">
+    </w:p>
+    <w:p>
+      <w:pPr>
+        <w:rPr>
+          <w:rFonts w:ascii="Calibri" w:hAnsi="Calibri"/>
+        </w:rPr>
+      </w:pPr>
+    </w:p>
+    <w:p>
+      <w:pPr>
+        <w:rPr>
+          <w:ins w:id="3" w:author="Elizabeth Wolkovich" w:date="2018-06-25T19:27:00Z"/>
+          <w:rFonts w:ascii="Calibri" w:hAnsi="Calibri"/>
+        </w:rPr>
+      </w:pPr>
+      <w:r>
+        <w:rPr>
+          <w:rFonts w:ascii="Calibri" w:hAnsi="Calibri"/>
+        </w:rPr>
+        <w:t xml:space="preserve">There was </w:t>
+      </w:r>
+      <w:ins w:id="4" w:author="Elizabeth Wolkovich" w:date="2018-06-25T19:28:00Z">
         <w:r>
           <w:rPr>
             <w:rFonts w:ascii="Calibri" w:hAnsi="Calibri"/>
           </w:rPr>
-          <w:t xml:space="preserve">(F(1,24)=8.05, p=0.009), </w:t>
+          <w:t xml:space="preserve">also </w:t>
         </w:r>
       </w:ins>
       <w:r>
         <w:rPr>
           <w:rFonts w:ascii="Calibri" w:hAnsi="Calibri"/>
         </w:rPr>
-        <w:t>rang</w:t>
-      </w:r>
-      <w:ins w:id="2" w:author="Elizabeth Wolkovich" w:date="2018-05-13T16:17:00Z">
+        <w:t>no directional relationship between chamber temperature and either change in stem length or change in leaf number</w:t>
+      </w:r>
+      <w:r>
+        <w:rPr>
+          <w:rFonts w:ascii="Calibri" w:hAnsi="Calibri"/>
+        </w:rPr>
+        <w:t xml:space="preserve"> </w:t>
+      </w:r>
+      <w:r>
+        <w:rPr>
+          <w:rFonts w:ascii="Calibri" w:hAnsi="Calibri"/>
+        </w:rPr>
+        <w:t xml:space="preserve">(stem length: F(1,24)=0.5347, p=0.4717; leaf number: F(1,24)=0.0455, p= 0.8329).  Plants in Chamber 3 </w:t>
+      </w:r>
+      <w:r>
+        <w:rPr>
+          <w:rFonts w:ascii="Calibri" w:hAnsi="Calibri"/>
+        </w:rPr>
+        <w:t>had the greatest change in stem length during their time in the chamber</w:t>
+      </w:r>
+      <w:r>
+        <w:rPr>
+          <w:rFonts w:ascii="Calibri" w:hAnsi="Calibri"/>
+        </w:rPr>
+        <w:t xml:space="preserve"> (FIGURE #)</w:t>
+      </w:r>
+      <w:r>
+        <w:rPr>
+          <w:rFonts w:ascii="Calibri" w:hAnsi="Calibri"/>
+        </w:rPr>
+        <w:t>.  Similarly</w:t>
+      </w:r>
+      <w:r>
+        <w:rPr>
+          <w:rFonts w:ascii="Calibri" w:hAnsi="Calibri"/>
+        </w:rPr>
+        <w:t>, plants in Chamber 2 had the greatest change in leaf number during the experiment (FIGURE #</w:t>
+      </w:r>
+      <w:r>
+        <w:rPr>
+          <w:rFonts w:ascii="Calibri" w:hAnsi="Calibri"/>
+        </w:rPr>
+        <w:t xml:space="preserve">).  </w:t>
+      </w:r>
+    </w:p>
+    <w:p>
+      <w:pPr>
+        <w:rPr>
+          <w:ins w:id="5" w:author="Elizabeth Wolkovich" w:date="2018-06-25T19:27:00Z"/>
+          <w:rFonts w:ascii="Calibri" w:hAnsi="Calibri"/>
+        </w:rPr>
+      </w:pPr>
+    </w:p>
+    <w:p>
+      <w:pPr>
+        <w:rPr>
+          <w:rFonts w:ascii="Calibri" w:hAnsi="Calibri"/>
+        </w:rPr>
+      </w:pPr>
+      <w:r>
+        <w:rPr>
+          <w:rFonts w:ascii="Calibri" w:hAnsi="Calibri"/>
+        </w:rPr>
+        <w:t>C</w:t>
+      </w:r>
+      <w:ins w:id="6" w:author="Elizabeth Wolkovich" w:date="2018-06-25T19:28:00Z">
         <w:r>
           <w:rPr>
             <w:rFonts w:ascii="Calibri" w:hAnsi="Calibri"/>
           </w:rPr>
-          <w:t xml:space="preserve">ing </w:t>
+          <w:t>ontrary to expectations, c</w:t>
         </w:r>
       </w:ins>
-      <w:del w:id="3" w:author="Elizabeth Wolkovich" w:date="2018-05-13T16:17:00Z">
+      <w:r>
+        <w:rPr>
+          <w:rFonts w:ascii="Calibri" w:hAnsi="Calibri"/>
+        </w:rPr>
+        <w:t xml:space="preserve">hamber temperature did not affect the days it took for the plants to reach 10% and 50% flowering </w:t>
+      </w:r>
+      <w:r>
+        <w:rPr>
+          <w:rFonts w:ascii="Calibri" w:hAnsi="Calibri"/>
+        </w:rPr>
+        <w:t xml:space="preserve">and there was no trend in the duration of flowering </w:t>
+      </w:r>
+      <w:r>
+        <w:rPr>
+          <w:rFonts w:ascii="Calibri" w:hAnsi="Calibri"/>
+        </w:rPr>
+        <w:t>(10%: F(1,20)=0.4324, p=0.5183; 50%: F(1,15)=0.4987, p=0.4909).</w:t>
+      </w:r>
+      <w:r>
+        <w:rPr>
+          <w:rFonts w:ascii="Calibri" w:hAnsi="Calibri"/>
+        </w:rPr>
+        <w:t xml:space="preserve">  </w:t>
+      </w:r>
+      <w:moveToRangeStart w:id="7" w:author="Elizabeth Wolkovich" w:date="2018-06-25T19:27:00Z" w:name="move391574204"/>
+      <w:moveTo w:id="8" w:author="Elizabeth Wolkovich" w:date="2018-06-25T19:27:00Z">
+        <w:r>
+          <w:rPr>
+            <w:rFonts w:ascii="Calibri" w:hAnsi="Calibri"/>
+          </w:rPr>
+          <w:t xml:space="preserve">Within treatments, the number of days it took plants to reach 10% flowering ranged from 34 to 51 days (mean = 42.6 </w:t>
+        </w:r>
+        <w:r>
+          <w:rPr>
+            <w:rFonts w:ascii="Calibri" w:hAnsi="Calibri"/>
+          </w:rPr>
+          <w:sym w:font="Symbol" w:char="F0B1"/>
+        </w:r>
+        <w:r>
+          <w:rPr>
+            <w:rFonts w:ascii="Calibri" w:hAnsi="Calibri"/>
+          </w:rPr>
+          <w:t xml:space="preserve"> 0.9). </w:t>
+        </w:r>
+      </w:moveTo>
+      <w:moveToRangeEnd w:id="7"/>
+      <w:del w:id="9" w:author="Elizabeth Wolkovich" w:date="2018-06-25T19:28:00Z">
+        <w:r>
+          <w:rPr>
+            <w:rFonts w:ascii="Calibri" w:hAnsi="Calibri"/>
+          </w:rPr>
+          <w:delText>Soil moisture in the chambers rang</w:delText>
+        </w:r>
+      </w:del>
+      <w:del w:id="10" w:author="Elizabeth Wolkovich" w:date="2018-05-13T16:17:00Z">
         <w:r>
           <w:rPr>
             <w:rFonts w:ascii="Calibri" w:hAnsi="Calibri"/>
@@ -958,29 +1020,15 @@
           <w:delText xml:space="preserve">ed </w:delText>
         </w:r>
       </w:del>
-      <w:r>
-        <w:rPr>
-          <w:rFonts w:ascii="Calibri" w:hAnsi="Calibri"/>
-        </w:rPr>
-        <w:t>from 69% to 76%</w:t>
-      </w:r>
-      <w:ins w:id="4" w:author="Elizabeth Wolkovich" w:date="2018-05-13T16:17:00Z">
+      <w:del w:id="11" w:author="Elizabeth Wolkovich" w:date="2018-06-25T19:28:00Z">
         <w:r>
           <w:rPr>
             <w:rFonts w:ascii="Calibri" w:hAnsi="Calibri"/>
           </w:rPr>
-          <w:t xml:space="preserve"> over time</w:t>
+          <w:delText>from 69% to 76%</w:delText>
         </w:r>
-      </w:ins>
-      <w:ins w:id="5" w:author="Elizabeth Wolkovich" w:date="2018-05-13T16:18:00Z">
-        <w:r>
-          <w:rPr>
-            <w:rFonts w:ascii="Calibri" w:hAnsi="Calibri"/>
-          </w:rPr>
-          <w:t xml:space="preserve">. </w:t>
-        </w:r>
-      </w:ins>
-      <w:del w:id="6" w:author="Elizabeth Wolkovich" w:date="2018-05-13T16:18:00Z">
+      </w:del>
+      <w:del w:id="12" w:author="Elizabeth Wolkovich" w:date="2018-05-13T16:18:00Z">
         <w:r>
           <w:rPr>
             <w:rFonts w:ascii="Calibri" w:hAnsi="Calibri"/>
@@ -988,7 +1036,7 @@
           <w:delText xml:space="preserve">, with </w:delText>
         </w:r>
       </w:del>
-      <w:del w:id="7" w:author="Elizabeth Wolkovich" w:date="2018-05-13T16:17:00Z">
+      <w:del w:id="13" w:author="Elizabeth Wolkovich" w:date="2018-05-13T16:17:00Z">
         <w:r>
           <w:rPr>
             <w:rFonts w:ascii="Calibri" w:hAnsi="Calibri"/>
@@ -996,7 +1044,23 @@
           <w:delText>means for each chamber ranging from 71% to 74%, but</w:delText>
         </w:r>
       </w:del>
-      <w:del w:id="8" w:author="Elizabeth Wolkovich" w:date="2018-05-13T16:18:00Z">
+      <w:del w:id="14" w:author="Elizabeth Wolkovich" w:date="2018-05-13T16:18:00Z">
+        <w:r>
+          <w:rPr>
+            <w:rFonts w:ascii="Calibri" w:hAnsi="Calibri"/>
+          </w:rPr>
+          <w:delText xml:space="preserve"> t</w:delText>
+        </w:r>
+      </w:del>
+      <w:del w:id="15" w:author="Elizabeth Wolkovich" w:date="2018-06-25T19:28:00Z">
+        <w:r>
+          <w:rPr>
+            <w:rFonts w:ascii="Calibri" w:hAnsi="Calibri"/>
+          </w:rPr>
+          <w:delText>here was no directional relationship between the moisture levels and the chamber temperature</w:delText>
+        </w:r>
+      </w:del>
+      <w:del w:id="16" w:author="Elizabeth Wolkovich" w:date="2018-05-13T16:18:00Z">
         <w:r>
           <w:rPr>
             <w:rFonts w:ascii="Calibri" w:hAnsi="Calibri"/>
@@ -1004,45 +1068,7 @@
           <w:delText xml:space="preserve"> </w:delText>
         </w:r>
       </w:del>
-      <w:ins w:id="9" w:author="Elizabeth Wolkovich" w:date="2018-05-13T16:18:00Z">
-        <w:r>
-          <w:rPr>
-            <w:rFonts w:ascii="Calibri" w:hAnsi="Calibri"/>
-          </w:rPr>
-          <w:t>T</w:t>
-        </w:r>
-      </w:ins>
-      <w:del w:id="10" w:author="Elizabeth Wolkovich" w:date="2018-05-13T16:18:00Z">
-        <w:r>
-          <w:rPr>
-            <w:rFonts w:ascii="Calibri" w:hAnsi="Calibri"/>
-          </w:rPr>
-          <w:delText>t</w:delText>
-        </w:r>
-      </w:del>
-      <w:r>
-        <w:rPr>
-          <w:rFonts w:ascii="Calibri" w:hAnsi="Calibri"/>
-        </w:rPr>
-        <w:t>here was no directional relationship between the moisture levels and the chamber temperature</w:t>
-      </w:r>
-      <w:ins w:id="11" w:author="Elizabeth Wolkovich" w:date="2018-05-13T16:18:00Z">
-        <w:r>
-          <w:rPr>
-            <w:rFonts w:ascii="Calibri" w:hAnsi="Calibri"/>
-          </w:rPr>
-          <w:t xml:space="preserve"> (i.e., the warmest chambers were not the driest) and means were similar across treatments, ranging from 71% to 74%. </w:t>
-        </w:r>
-      </w:ins>
-      <w:del w:id="12" w:author="Elizabeth Wolkovich" w:date="2018-05-13T16:18:00Z">
-        <w:r>
-          <w:rPr>
-            <w:rFonts w:ascii="Calibri" w:hAnsi="Calibri"/>
-          </w:rPr>
-          <w:delText xml:space="preserve"> </w:delText>
-        </w:r>
-      </w:del>
-      <w:del w:id="13" w:author="Elizabeth Wolkovich" w:date="2018-05-13T16:17:00Z">
+      <w:del w:id="17" w:author="Elizabeth Wolkovich" w:date="2018-05-13T16:17:00Z">
         <w:r>
           <w:rPr>
             <w:rFonts w:ascii="Calibri" w:hAnsi="Calibri"/>
@@ -1109,7 +1135,7 @@
           <w:rFonts w:ascii="Calibri" w:hAnsi="Calibri"/>
         </w:rPr>
       </w:pPr>
-      <w:commentRangeStart w:id="14"/>
+      <w:commentRangeStart w:id="18"/>
       <w:r>
         <w:rPr>
           <w:rFonts w:ascii="Calibri" w:hAnsi="Calibri"/>
@@ -1117,12 +1143,12 @@
         <w:lastRenderedPageBreak/>
         <w:t>Introduction</w:t>
       </w:r>
-      <w:commentRangeEnd w:id="14"/>
+      <w:commentRangeEnd w:id="18"/>
       <w:r>
         <w:rPr>
           <w:rStyle w:val="CommentReference"/>
         </w:rPr>
-        <w:commentReference w:id="14"/>
+        <w:commentReference w:id="18"/>
       </w:r>
     </w:p>
     <w:p>
@@ -1377,14 +1403,14 @@
         </w:rPr>
         <w:t xml:space="preserve"> (winegrape) has at least </w:t>
       </w:r>
-      <w:commentRangeStart w:id="15"/>
+      <w:commentRangeStart w:id="19"/>
       <w:r>
         <w:rPr>
           <w:rFonts w:ascii="Calibri" w:hAnsi="Calibri"/>
         </w:rPr>
         <w:t>6000 genetically distinct varieties</w:t>
       </w:r>
-      <w:commentRangeEnd w:id="15"/>
+      <w:commentRangeEnd w:id="19"/>
       <w:r>
         <w:rPr>
           <w:rFonts w:ascii="Calibri" w:hAnsi="Calibri"/>
@@ -1395,7 +1421,7 @@
         <w:rPr>
           <w:rStyle w:val="CommentReference"/>
         </w:rPr>
-        <w:commentReference w:id="15"/>
+        <w:commentReference w:id="19"/>
       </w:r>
       <w:r>
         <w:rPr>
@@ -1627,19 +1653,19 @@
         </w:rPr>
         <w:t>{</w:t>
       </w:r>
-      <w:commentRangeStart w:id="16"/>
+      <w:commentRangeStart w:id="20"/>
       <w:r>
         <w:rPr>
           <w:rFonts w:ascii="Calibri" w:hAnsi="Calibri"/>
         </w:rPr>
         <w:t>Benjamin, 2016 #31</w:t>
       </w:r>
-      <w:commentRangeEnd w:id="16"/>
+      <w:commentRangeEnd w:id="20"/>
       <w:r>
         <w:rPr>
           <w:rStyle w:val="CommentReference"/>
         </w:rPr>
-        <w:commentReference w:id="16"/>
+        <w:commentReference w:id="20"/>
       </w:r>
       <w:r>
         <w:rPr>
@@ -1707,19 +1733,19 @@
         </w:rPr>
         <w:t>{</w:t>
       </w:r>
-      <w:commentRangeStart w:id="17"/>
+      <w:commentRangeStart w:id="21"/>
       <w:r>
         <w:rPr>
           <w:rFonts w:ascii="Calibri" w:hAnsi="Calibri"/>
         </w:rPr>
         <w:t>Wolkovich, 2017 #32</w:t>
       </w:r>
-      <w:commentRangeEnd w:id="17"/>
+      <w:commentRangeEnd w:id="21"/>
       <w:r>
         <w:rPr>
           <w:rStyle w:val="CommentReference"/>
         </w:rPr>
-        <w:commentReference w:id="17"/>
+        <w:commentReference w:id="21"/>
       </w:r>
       <w:r>
         <w:rPr>
@@ -1837,7 +1863,7 @@
           <w:rFonts w:ascii="Calibri" w:hAnsi="Calibri"/>
         </w:rPr>
       </w:pPr>
-      <w:commentRangeStart w:id="18"/>
+      <w:commentRangeStart w:id="22"/>
       <w:r>
         <w:rPr>
           <w:rFonts w:ascii="Calibri" w:hAnsi="Calibri"/>
@@ -1971,28 +1997,28 @@
         <w:lastRenderedPageBreak/>
         <w:t>inhibit certain processes in the plants {Zaka, 2017 #61;Zaka, 2016 #60}.  It is possible that flowering will follow a similar bell-shaped response curve.</w:t>
       </w:r>
-      <w:commentRangeEnd w:id="18"/>
+      <w:commentRangeEnd w:id="22"/>
       <w:r>
         <w:rPr>
           <w:rStyle w:val="CommentReference"/>
         </w:rPr>
-        <w:commentReference w:id="18"/>
-      </w:r>
-    </w:p>
-    <w:p>
-      <w:pPr>
-        <w:rPr>
-          <w:rFonts w:ascii="Calibri" w:hAnsi="Calibri"/>
-        </w:rPr>
-      </w:pPr>
-    </w:p>
-    <w:p>
-      <w:pPr>
-        <w:rPr>
-          <w:rFonts w:ascii="Calibri" w:hAnsi="Calibri"/>
-        </w:rPr>
-      </w:pPr>
-      <w:commentRangeStart w:id="19"/>
+        <w:commentReference w:id="22"/>
+      </w:r>
+    </w:p>
+    <w:p>
+      <w:pPr>
+        <w:rPr>
+          <w:rFonts w:ascii="Calibri" w:hAnsi="Calibri"/>
+        </w:rPr>
+      </w:pPr>
+    </w:p>
+    <w:p>
+      <w:pPr>
+        <w:rPr>
+          <w:rFonts w:ascii="Calibri" w:hAnsi="Calibri"/>
+        </w:rPr>
+      </w:pPr>
+      <w:commentRangeStart w:id="23"/>
       <w:r>
         <w:rPr>
           <w:rFonts w:ascii="Calibri" w:hAnsi="Calibri"/>
@@ -2103,7 +2129,7 @@
         <w:br w:type="page"/>
       </w:r>
     </w:p>
-    <w:commentRangeEnd w:id="19"/>
+    <w:commentRangeEnd w:id="23"/>
     <w:p>
       <w:pPr>
         <w:outlineLvl w:val="0"/>
@@ -2116,21 +2142,21 @@
           <w:rStyle w:val="CommentReference"/>
         </w:rPr>
         <w:lastRenderedPageBreak/>
-        <w:commentReference w:id="19"/>
-      </w:r>
-      <w:commentRangeStart w:id="20"/>
+        <w:commentReference w:id="23"/>
+      </w:r>
+      <w:commentRangeStart w:id="24"/>
       <w:r>
         <w:rPr>
           <w:rFonts w:ascii="Calibri" w:hAnsi="Calibri"/>
         </w:rPr>
         <w:t>Discussion</w:t>
       </w:r>
-      <w:commentRangeEnd w:id="20"/>
+      <w:commentRangeEnd w:id="24"/>
       <w:r>
         <w:rPr>
           <w:rStyle w:val="CommentReference"/>
         </w:rPr>
-        <w:commentReference w:id="20"/>
+        <w:commentReference w:id="24"/>
       </w:r>
     </w:p>
     <w:p>
@@ -2157,7 +2183,29 @@
         <w:rPr>
           <w:rFonts w:ascii="Calibri" w:hAnsi="Calibri"/>
         </w:rPr>
-        <w:t>ects of temperatures between 20 and 37 °C on 26</w:t>
+        <w:t xml:space="preserve">ects of temperatures between 20 and 37 °C </w:t>
+      </w:r>
+      <w:ins w:id="25" w:author="Elizabeth Wolkovich" w:date="2018-06-25T19:18:00Z">
+        <w:r>
+          <w:rPr>
+            <w:rFonts w:ascii="Calibri" w:hAnsi="Calibri"/>
+          </w:rPr>
+          <w:t>on flowering for</w:t>
+        </w:r>
+      </w:ins>
+      <w:del w:id="26" w:author="Elizabeth Wolkovich" w:date="2018-06-25T19:18:00Z">
+        <w:r>
+          <w:rPr>
+            <w:rFonts w:ascii="Calibri" w:hAnsi="Calibri"/>
+          </w:rPr>
+          <w:delText>on</w:delText>
+        </w:r>
+      </w:del>
+      <w:r>
+        <w:rPr>
+          <w:rFonts w:ascii="Calibri" w:hAnsi="Calibri"/>
+        </w:rPr>
+        <w:t xml:space="preserve"> 26</w:t>
       </w:r>
       <w:r>
         <w:rPr>
@@ -2165,12 +2213,14 @@
         </w:rPr>
         <w:t xml:space="preserve"> winegrape plants</w:t>
       </w:r>
-      <w:r>
-        <w:rPr>
-          <w:rFonts w:ascii="Calibri" w:hAnsi="Calibri"/>
-        </w:rPr>
-        <w:t xml:space="preserve"> in growth chambers</w:t>
-      </w:r>
+      <w:del w:id="27" w:author="Elizabeth Wolkovich" w:date="2018-06-25T19:18:00Z">
+        <w:r>
+          <w:rPr>
+            <w:rFonts w:ascii="Calibri" w:hAnsi="Calibri"/>
+          </w:rPr>
+          <w:delText xml:space="preserve"> in growth chambers</w:delText>
+        </w:r>
+      </w:del>
       <w:r>
         <w:rPr>
           <w:rFonts w:ascii="Calibri" w:hAnsi="Calibri"/>
@@ -2183,11 +2233,27 @@
         </w:rPr>
         <w:t xml:space="preserve">  </w:t>
       </w:r>
-      <w:r>
-        <w:rPr>
-          <w:rFonts w:ascii="Calibri" w:hAnsi="Calibri"/>
-        </w:rPr>
-        <w:t>There was no directional rela</w:t>
+      <w:del w:id="28" w:author="Elizabeth Wolkovich" w:date="2018-06-25T19:19:00Z">
+        <w:r>
+          <w:rPr>
+            <w:rFonts w:ascii="Calibri" w:hAnsi="Calibri"/>
+          </w:rPr>
+          <w:delText xml:space="preserve">There was no </w:delText>
+        </w:r>
+      </w:del>
+      <w:ins w:id="29" w:author="Elizabeth Wolkovich" w:date="2018-06-25T19:19:00Z">
+        <w:r>
+          <w:rPr>
+            <w:rFonts w:ascii="Calibri" w:hAnsi="Calibri"/>
+          </w:rPr>
+          <w:t xml:space="preserve">We found no </w:t>
+        </w:r>
+      </w:ins>
+      <w:r>
+        <w:rPr>
+          <w:rFonts w:ascii="Calibri" w:hAnsi="Calibri"/>
+        </w:rPr>
+        <w:t>directional rela</w:t>
       </w:r>
       <w:r>
         <w:rPr>
@@ -2223,99 +2289,537 @@
         <w:rPr>
           <w:rFonts w:ascii="Calibri" w:hAnsi="Calibri"/>
         </w:rPr>
-        <w:t>the time it took to reach 10% or</w:t>
-      </w:r>
-      <w:r>
-        <w:rPr>
-          <w:rFonts w:ascii="Calibri" w:hAnsi="Calibri"/>
-        </w:rPr>
-        <w:t xml:space="preserve"> 50% flowering.  However, plants in the hotter treatments did abort a higher number of flower buds than those in the cooler treatments.  </w:t>
-      </w:r>
-    </w:p>
-    <w:p>
-      <w:pPr>
-        <w:rPr>
-          <w:rFonts w:ascii="Calibri" w:hAnsi="Calibri"/>
-        </w:rPr>
-      </w:pPr>
-    </w:p>
-    <w:p>
-      <w:pPr>
-        <w:rPr>
-          <w:rFonts w:ascii="Calibri" w:hAnsi="Calibri"/>
-        </w:rPr>
-      </w:pPr>
-      <w:r>
-        <w:rPr>
-          <w:rFonts w:ascii="Calibri" w:hAnsi="Calibri"/>
-        </w:rPr>
-        <w:t xml:space="preserve">Contrary to expectations of most phenological models, we found that phenology </w:t>
-      </w:r>
-      <w:r>
-        <w:rPr>
-          <w:rFonts w:ascii="Calibri" w:hAnsi="Calibri"/>
-        </w:rPr>
-        <w:t xml:space="preserve">was not delayed in either the coldest or warmest chambers.  </w:t>
-      </w:r>
-      <w:r>
-        <w:rPr>
-          <w:rFonts w:ascii="Calibri" w:hAnsi="Calibri"/>
-        </w:rPr>
-        <w:t xml:space="preserve">Neither the duration of flowering nor the time it took for plants to reach 10% or 50% flowering varied significantly between the chambers (FIGURE #).  </w:t>
-      </w:r>
-      <w:r>
-        <w:rPr>
-          <w:rFonts w:ascii="Calibri" w:hAnsi="Calibri"/>
-        </w:rPr>
-        <w:t>Within treatments, the number of days it took plant</w:t>
-      </w:r>
-      <w:r>
-        <w:rPr>
-          <w:rFonts w:ascii="Calibri" w:hAnsi="Calibri"/>
-        </w:rPr>
-        <w:t>s</w:t>
-      </w:r>
-      <w:r>
-        <w:rPr>
-          <w:rFonts w:ascii="Calibri" w:hAnsi="Calibri"/>
-        </w:rPr>
-        <w:t xml:space="preserve"> to reach 10% flowering ranged from 34 to 51</w:t>
-      </w:r>
-      <w:r>
-        <w:rPr>
-          <w:rFonts w:ascii="Calibri" w:hAnsi="Calibri"/>
-        </w:rPr>
-        <w:t xml:space="preserve"> d</w:t>
-      </w:r>
-      <w:r>
-        <w:rPr>
-          <w:rFonts w:ascii="Calibri" w:hAnsi="Calibri"/>
-        </w:rPr>
-        <w:t>ays</w:t>
-      </w:r>
-      <w:r>
-        <w:rPr>
-          <w:rFonts w:ascii="Calibri" w:hAnsi="Calibri"/>
-        </w:rPr>
-        <w:t xml:space="preserve"> (mean </w:t>
-      </w:r>
-      <w:r>
-        <w:rPr>
-          <w:rFonts w:ascii="Calibri" w:hAnsi="Calibri"/>
-        </w:rPr>
-        <w:t xml:space="preserve">= 42.6 </w:t>
-      </w:r>
-      <w:r>
-        <w:rPr>
-          <w:rFonts w:ascii="Calibri" w:hAnsi="Calibri"/>
-        </w:rPr>
-        <w:sym w:font="Symbol" w:char="F0B1"/>
-      </w:r>
-      <w:r>
-        <w:rPr>
-          <w:rFonts w:ascii="Calibri" w:hAnsi="Calibri"/>
-        </w:rPr>
-        <w:t xml:space="preserve"> 0.9</w:t>
+        <w:t xml:space="preserve">the </w:t>
+      </w:r>
+      <w:del w:id="30" w:author="Elizabeth Wolkovich" w:date="2018-06-25T19:19:00Z">
+        <w:r>
+          <w:rPr>
+            <w:rFonts w:ascii="Calibri" w:hAnsi="Calibri"/>
+          </w:rPr>
+          <w:delText xml:space="preserve">time </w:delText>
+        </w:r>
+      </w:del>
+      <w:ins w:id="31" w:author="Elizabeth Wolkovich" w:date="2018-06-25T19:19:00Z">
+        <w:r>
+          <w:rPr>
+            <w:rFonts w:ascii="Calibri" w:hAnsi="Calibri"/>
+          </w:rPr>
+          <w:t xml:space="preserve">number of days </w:t>
+        </w:r>
+      </w:ins>
+      <w:r>
+        <w:rPr>
+          <w:rFonts w:ascii="Calibri" w:hAnsi="Calibri"/>
+        </w:rPr>
+        <w:t>it took to reach 10% or</w:t>
+      </w:r>
+      <w:r>
+        <w:rPr>
+          <w:rFonts w:ascii="Calibri" w:hAnsi="Calibri"/>
+        </w:rPr>
+        <w:t xml:space="preserve"> 50% flowering.  </w:t>
+      </w:r>
+      <w:moveToRangeStart w:id="32" w:author="Elizabeth Wolkovich" w:date="2018-06-25T19:27:00Z" w:name="move391574163"/>
+      <w:commentRangeStart w:id="33"/>
+      <w:moveTo w:id="34" w:author="Elizabeth Wolkovich" w:date="2018-06-25T19:27:00Z">
+        <w:r>
+          <w:rPr>
+            <w:rFonts w:ascii="Calibri" w:hAnsi="Calibri"/>
+          </w:rPr>
+          <w:t>Contrary to expectations of most phenological models</w:t>
+        </w:r>
+      </w:moveTo>
+      <w:ins w:id="35" w:author="Elizabeth Wolkovich" w:date="2018-06-25T19:29:00Z">
+        <w:r>
+          <w:rPr>
+            <w:rFonts w:ascii="Calibri" w:hAnsi="Calibri"/>
+          </w:rPr>
+          <w:t xml:space="preserve"> (CITES)</w:t>
+        </w:r>
+      </w:ins>
+      <w:bookmarkStart w:id="36" w:name="_GoBack"/>
+      <w:bookmarkEnd w:id="36"/>
+      <w:moveTo w:id="37" w:author="Elizabeth Wolkovich" w:date="2018-06-25T19:27:00Z">
+        <w:r>
+          <w:rPr>
+            <w:rFonts w:ascii="Calibri" w:hAnsi="Calibri"/>
+          </w:rPr>
+          <w:t xml:space="preserve">, we found that phenology was not delayed in either the coldest or warmest chambers.  </w:t>
+        </w:r>
+        <w:commentRangeEnd w:id="33"/>
+        <w:r>
+          <w:rPr>
+            <w:rStyle w:val="CommentReference"/>
+          </w:rPr>
+          <w:commentReference w:id="33"/>
+        </w:r>
+      </w:moveTo>
+      <w:moveToRangeEnd w:id="32"/>
+      <w:ins w:id="38" w:author="Elizabeth Wolkovich" w:date="2018-06-25T19:27:00Z">
+        <w:r>
+          <w:rPr>
+            <w:rFonts w:ascii="Calibri" w:hAnsi="Calibri"/>
+          </w:rPr>
+          <w:t xml:space="preserve"> </w:t>
+        </w:r>
+      </w:ins>
+      <w:r>
+        <w:rPr>
+          <w:rFonts w:ascii="Calibri" w:hAnsi="Calibri"/>
+        </w:rPr>
+        <w:t xml:space="preserve">However, plants in the hotter treatments </w:t>
+      </w:r>
+      <w:del w:id="39" w:author="Elizabeth Wolkovich" w:date="2018-06-25T19:19:00Z">
+        <w:r>
+          <w:rPr>
+            <w:rFonts w:ascii="Calibri" w:hAnsi="Calibri"/>
+          </w:rPr>
+          <w:delText xml:space="preserve">did </w:delText>
+        </w:r>
+      </w:del>
+      <w:r>
+        <w:rPr>
+          <w:rFonts w:ascii="Calibri" w:hAnsi="Calibri"/>
+        </w:rPr>
+        <w:t>abort</w:t>
+      </w:r>
+      <w:ins w:id="40" w:author="Elizabeth Wolkovich" w:date="2018-06-25T19:19:00Z">
+        <w:r>
+          <w:rPr>
+            <w:rFonts w:ascii="Calibri" w:hAnsi="Calibri"/>
+          </w:rPr>
+          <w:t>ed</w:t>
+        </w:r>
+      </w:ins>
+      <w:r>
+        <w:rPr>
+          <w:rFonts w:ascii="Calibri" w:hAnsi="Calibri"/>
+        </w:rPr>
+        <w:t xml:space="preserve"> a higher number of flower buds than those in the cooler treatments.  </w:t>
+      </w:r>
+    </w:p>
+    <w:p>
+      <w:pPr>
+        <w:rPr>
+          <w:del w:id="41" w:author="Elizabeth Wolkovich" w:date="2018-06-25T19:29:00Z"/>
+          <w:rFonts w:ascii="Calibri" w:hAnsi="Calibri"/>
+        </w:rPr>
+      </w:pPr>
+    </w:p>
+    <w:p>
+      <w:pPr>
+        <w:rPr>
+          <w:del w:id="42" w:author="Elizabeth Wolkovich" w:date="2018-06-25T19:29:00Z"/>
+          <w:rFonts w:ascii="Calibri" w:hAnsi="Calibri"/>
+        </w:rPr>
+      </w:pPr>
+      <w:moveFromRangeStart w:id="43" w:author="Elizabeth Wolkovich" w:date="2018-06-25T19:27:00Z" w:name="move391574163"/>
+      <w:commentRangeStart w:id="44"/>
+      <w:moveFrom w:id="45" w:author="Elizabeth Wolkovich" w:date="2018-06-25T19:27:00Z">
+        <w:del w:id="46" w:author="Elizabeth Wolkovich" w:date="2018-06-25T19:29:00Z">
+          <w:r>
+            <w:rPr>
+              <w:rFonts w:ascii="Calibri" w:hAnsi="Calibri"/>
+            </w:rPr>
+            <w:delText xml:space="preserve">Contrary to expectations of most phenological models, we found that phenology </w:delText>
+          </w:r>
+          <w:r>
+            <w:rPr>
+              <w:rFonts w:ascii="Calibri" w:hAnsi="Calibri"/>
+            </w:rPr>
+            <w:delText xml:space="preserve">was not delayed in either the coldest or warmest chambers.  </w:delText>
+          </w:r>
+          <w:commentRangeEnd w:id="44"/>
+          <w:r>
+            <w:rPr>
+              <w:rStyle w:val="CommentReference"/>
+            </w:rPr>
+            <w:commentReference w:id="44"/>
+          </w:r>
+        </w:del>
+      </w:moveFrom>
+      <w:moveFromRangeEnd w:id="43"/>
+      <w:del w:id="47" w:author="Elizabeth Wolkovich" w:date="2018-06-25T19:29:00Z">
+        <w:r>
+          <w:rPr>
+            <w:rFonts w:ascii="Calibri" w:hAnsi="Calibri"/>
+          </w:rPr>
+          <w:delText xml:space="preserve">Neither the duration of flowering nor the time it took for plants to reach 10% or 50% flowering varied significantly between the chambers (FIGURE #). </w:delText>
+        </w:r>
+      </w:del>
+      <w:moveFromRangeStart w:id="48" w:author="Elizabeth Wolkovich" w:date="2018-06-25T19:27:00Z" w:name="move391574204"/>
+      <w:moveFrom w:id="49" w:author="Elizabeth Wolkovich" w:date="2018-06-25T19:27:00Z">
+        <w:del w:id="50" w:author="Elizabeth Wolkovich" w:date="2018-06-25T19:29:00Z">
+          <w:r>
+            <w:rPr>
+              <w:rFonts w:ascii="Calibri" w:hAnsi="Calibri"/>
+            </w:rPr>
+            <w:delText xml:space="preserve"> </w:delText>
+          </w:r>
+          <w:r>
+            <w:rPr>
+              <w:rFonts w:ascii="Calibri" w:hAnsi="Calibri"/>
+            </w:rPr>
+            <w:delText>Within treatments, the number of days it took plant</w:delText>
+          </w:r>
+          <w:r>
+            <w:rPr>
+              <w:rFonts w:ascii="Calibri" w:hAnsi="Calibri"/>
+            </w:rPr>
+            <w:delText>s</w:delText>
+          </w:r>
+          <w:r>
+            <w:rPr>
+              <w:rFonts w:ascii="Calibri" w:hAnsi="Calibri"/>
+            </w:rPr>
+            <w:delText xml:space="preserve"> to reach 10% flowering ranged from 34 to 51</w:delText>
+          </w:r>
+          <w:r>
+            <w:rPr>
+              <w:rFonts w:ascii="Calibri" w:hAnsi="Calibri"/>
+            </w:rPr>
+            <w:delText xml:space="preserve"> d</w:delText>
+          </w:r>
+          <w:r>
+            <w:rPr>
+              <w:rFonts w:ascii="Calibri" w:hAnsi="Calibri"/>
+            </w:rPr>
+            <w:delText>ays</w:delText>
+          </w:r>
+          <w:r>
+            <w:rPr>
+              <w:rFonts w:ascii="Calibri" w:hAnsi="Calibri"/>
+            </w:rPr>
+            <w:delText xml:space="preserve"> (mean </w:delText>
+          </w:r>
+          <w:r>
+            <w:rPr>
+              <w:rFonts w:ascii="Calibri" w:hAnsi="Calibri"/>
+            </w:rPr>
+            <w:delText xml:space="preserve">= 42.6 </w:delText>
+          </w:r>
+          <w:r>
+            <w:rPr>
+              <w:rFonts w:ascii="Calibri" w:hAnsi="Calibri"/>
+            </w:rPr>
+            <w:sym w:font="Symbol" w:char="F0B1"/>
+          </w:r>
+          <w:r>
+            <w:rPr>
+              <w:rFonts w:ascii="Calibri" w:hAnsi="Calibri"/>
+            </w:rPr>
+            <w:delText xml:space="preserve"> 0.9</w:delText>
+          </w:r>
+          <w:r>
+            <w:rPr>
+              <w:rFonts w:ascii="Calibri" w:hAnsi="Calibri"/>
+            </w:rPr>
+            <w:delText>)</w:delText>
+          </w:r>
+          <w:r>
+            <w:rPr>
+              <w:rFonts w:ascii="Calibri" w:hAnsi="Calibri"/>
+            </w:rPr>
+            <w:delText xml:space="preserve">. </w:delText>
+          </w:r>
+        </w:del>
+      </w:moveFrom>
+      <w:moveFromRangeEnd w:id="48"/>
+    </w:p>
+    <w:p>
+      <w:pPr>
+        <w:rPr>
+          <w:rFonts w:ascii="Calibri" w:hAnsi="Calibri"/>
+        </w:rPr>
+      </w:pPr>
+    </w:p>
+    <w:p>
+      <w:pPr>
+        <w:rPr>
+          <w:rFonts w:ascii="Calibri" w:hAnsi="Calibri"/>
+        </w:rPr>
+      </w:pPr>
+      <w:commentRangeStart w:id="51"/>
+      <w:r>
+        <w:rPr>
+          <w:rFonts w:ascii="Calibri" w:hAnsi="Calibri"/>
+        </w:rPr>
+        <w:t>While phenological timing was not affected, the plants in the two warmest chambers showed signs of stress, because plants in those chambers aborted a significantly higher number of flower buds.  Th</w:t>
+      </w:r>
+      <w:ins w:id="52" w:author="Elizabeth Wolkovich" w:date="2018-06-25T19:20:00Z">
+        <w:r>
+          <w:rPr>
+            <w:rFonts w:ascii="Calibri" w:hAnsi="Calibri"/>
+          </w:rPr>
+          <w:t xml:space="preserve">us, it appeared that the </w:t>
+        </w:r>
+      </w:ins>
+      <w:del w:id="53" w:author="Elizabeth Wolkovich" w:date="2018-06-25T19:20:00Z">
+        <w:r>
+          <w:rPr>
+            <w:rFonts w:ascii="Calibri" w:hAnsi="Calibri"/>
+          </w:rPr>
+          <w:delText xml:space="preserve">e </w:delText>
+        </w:r>
+      </w:del>
+      <w:r>
+        <w:rPr>
+          <w:rFonts w:ascii="Calibri" w:hAnsi="Calibri"/>
+        </w:rPr>
+        <w:t xml:space="preserve">plants sacrificed their reproduction for the growing season </w:t>
+      </w:r>
+      <w:del w:id="54" w:author="Elizabeth Wolkovich" w:date="2018-06-25T19:20:00Z">
+        <w:r>
+          <w:rPr>
+            <w:rFonts w:ascii="Calibri" w:hAnsi="Calibri"/>
+          </w:rPr>
+          <w:delText xml:space="preserve">in order </w:delText>
+        </w:r>
+      </w:del>
+      <w:r>
+        <w:rPr>
+          <w:rFonts w:ascii="Calibri" w:hAnsi="Calibri"/>
+        </w:rPr>
+        <w:t>to ensure they were able to surv</w:t>
+      </w:r>
+      <w:r>
+        <w:rPr>
+          <w:rFonts w:ascii="Calibri" w:hAnsi="Calibri"/>
+        </w:rPr>
+        <w:t xml:space="preserve">ive the elevated temperatures. </w:t>
+      </w:r>
+      <w:r>
+        <w:rPr>
+          <w:rFonts w:ascii="Calibri" w:hAnsi="Calibri"/>
+        </w:rPr>
+        <w:t>Semillon grapes subjected to day/night temperatures of 40/25 degreesC for four days at flowering saw similar effects. Inflorescences grew</w:t>
+      </w:r>
+      <w:r>
+        <w:rPr>
+          <w:rFonts w:ascii="Calibri" w:hAnsi="Calibri"/>
+        </w:rPr>
+        <w:t xml:space="preserve"> much less—gaining</w:t>
+      </w:r>
+      <w:r>
+        <w:rPr>
+          <w:rFonts w:ascii="Calibri" w:hAnsi="Calibri"/>
+        </w:rPr>
+        <w:t xml:space="preserve"> only 22 mm </w:t>
+      </w:r>
+      <w:r>
+        <w:rPr>
+          <w:rFonts w:ascii="Calibri" w:hAnsi="Calibri"/>
+        </w:rPr>
+        <w:t xml:space="preserve">in length </w:t>
+      </w:r>
+      <w:r>
+        <w:rPr>
+          <w:rFonts w:ascii="Calibri" w:hAnsi="Calibri"/>
+        </w:rPr>
+        <w:t xml:space="preserve">compared to the </w:t>
+      </w:r>
+      <w:r>
+        <w:rPr>
+          <w:rFonts w:ascii="Calibri" w:hAnsi="Calibri"/>
+        </w:rPr>
+        <w:t>85 – 90 mm of growth seen in plants treated with heat after flowering—</w:t>
+      </w:r>
+      <w:r>
+        <w:rPr>
+          <w:rFonts w:ascii="Calibri" w:hAnsi="Calibri"/>
+        </w:rPr>
+        <w:t xml:space="preserve">and subsequently aborted all flowers {Greer, 2010 #34}.  </w:t>
+      </w:r>
+      <w:commentRangeEnd w:id="51"/>
+      <w:r>
+        <w:rPr>
+          <w:rStyle w:val="CommentReference"/>
+        </w:rPr>
+        <w:commentReference w:id="51"/>
+      </w:r>
+    </w:p>
+    <w:p>
+      <w:pPr>
+        <w:rPr>
+          <w:rFonts w:ascii="Calibri" w:hAnsi="Calibri"/>
+        </w:rPr>
+      </w:pPr>
+    </w:p>
+    <w:p>
+      <w:pPr>
+        <w:rPr>
+          <w:rFonts w:ascii="Calibri" w:hAnsi="Calibri"/>
+        </w:rPr>
+      </w:pPr>
+      <w:commentRangeStart w:id="55"/>
+      <w:r>
+        <w:rPr>
+          <w:rFonts w:ascii="Calibri" w:hAnsi="Calibri"/>
+        </w:rPr>
+        <w:t>Petrie and Clingeleffer found</w:t>
+      </w:r>
+      <w:r>
+        <w:rPr>
+          <w:rFonts w:ascii="Calibri" w:hAnsi="Calibri"/>
+        </w:rPr>
+        <w:t xml:space="preserve"> that flower buds subjected to increased heat before budburst had significantly </w:t>
+      </w:r>
+      <w:r>
+        <w:rPr>
+          <w:rFonts w:ascii="Calibri" w:hAnsi="Calibri"/>
+        </w:rPr>
+        <w:t>fewer flowers onc</w:t>
+      </w:r>
+      <w:r>
+        <w:rPr>
+          <w:rFonts w:ascii="Calibri" w:hAnsi="Calibri"/>
+        </w:rPr>
+        <w:t xml:space="preserve">e they bloomed.  </w:t>
+      </w:r>
+      <w:r>
+        <w:rPr>
+          <w:rFonts w:ascii="Calibri" w:hAnsi="Calibri"/>
+        </w:rPr>
+        <w:t xml:space="preserve">In contrast, flower numbers were not significantly reduced when buds were exposed to heat after budburst {Petrie, 2005 #29}.  </w:t>
+      </w:r>
+      <w:r>
+        <w:rPr>
+          <w:rFonts w:ascii="Calibri" w:hAnsi="Calibri"/>
+        </w:rPr>
+        <w:t xml:space="preserve">Research into rates of berry ripening in winegrapes found that high heat at later ripening stages slowed ripening to a greater degree than at early ripening stages {Hulands, 2013 #28}.  </w:t>
+      </w:r>
+      <w:r>
+        <w:rPr>
+          <w:rFonts w:ascii="Calibri" w:hAnsi="Calibri"/>
+        </w:rPr>
+        <w:t>This could mean that a plant’s phenology is less susceptible to elevated temperatures at certain phenophases</w:t>
+      </w:r>
+      <w:r>
+        <w:rPr>
+          <w:rFonts w:ascii="Calibri" w:hAnsi="Calibri"/>
+        </w:rPr>
+        <w:t xml:space="preserve"> (e.g. leafout, budburst, etc), perhaps during flowering</w:t>
+      </w:r>
+      <w:r>
+        <w:rPr>
+          <w:rFonts w:ascii="Calibri" w:hAnsi="Calibri"/>
+        </w:rPr>
+        <w:t>.</w:t>
+      </w:r>
+      <w:r>
+        <w:rPr>
+          <w:rFonts w:ascii="Calibri" w:hAnsi="Calibri"/>
+        </w:rPr>
+        <w:t xml:space="preserve">  </w:t>
+      </w:r>
+      <w:r>
+        <w:rPr>
+          <w:rFonts w:ascii="Calibri" w:hAnsi="Calibri"/>
+        </w:rPr>
+        <w:t xml:space="preserve">In their aforementioned 2010 study of Semillon winegrapes, </w:t>
+      </w:r>
+      <w:r>
+        <w:rPr>
+          <w:rFonts w:ascii="Calibri" w:hAnsi="Calibri"/>
+        </w:rPr>
+        <w:t>Greer and Weston</w:t>
+      </w:r>
+      <w:r>
+        <w:rPr>
+          <w:rFonts w:ascii="Calibri" w:hAnsi="Calibri"/>
+        </w:rPr>
+        <w:t xml:space="preserve"> noted a similar variation in vulnerability to heat during particular periods of development</w:t>
+      </w:r>
+      <w:r>
+        <w:rPr>
+          <w:rFonts w:ascii="Calibri" w:hAnsi="Calibri"/>
+        </w:rPr>
+        <w:t xml:space="preserve">.  </w:t>
+      </w:r>
+      <w:commentRangeStart w:id="56"/>
+      <w:r>
+        <w:rPr>
+          <w:rFonts w:ascii="Calibri" w:hAnsi="Calibri"/>
+        </w:rPr>
+        <w:t>Plants treated with elevated temperatures at fruit</w:t>
+      </w:r>
+      <w:r>
+        <w:rPr>
+          <w:rFonts w:ascii="Calibri" w:hAnsi="Calibri"/>
+        </w:rPr>
+        <w:t xml:space="preserve"> set and veraison were much less vulnerable and suffered few ill-effects when compared with those treated at flowering and mid-ripening {Greer, 2010 #34}.  </w:t>
+      </w:r>
+      <w:commentRangeEnd w:id="56"/>
+      <w:r>
+        <w:rPr>
+          <w:rStyle w:val="CommentReference"/>
+        </w:rPr>
+        <w:commentReference w:id="56"/>
+      </w:r>
+      <w:commentRangeEnd w:id="55"/>
+      <w:r>
+        <w:rPr>
+          <w:rStyle w:val="CommentReference"/>
+        </w:rPr>
+        <w:commentReference w:id="55"/>
+      </w:r>
+    </w:p>
+    <w:p>
+      <w:pPr>
+        <w:rPr>
+          <w:rFonts w:ascii="Calibri" w:hAnsi="Calibri"/>
+        </w:rPr>
+      </w:pPr>
+    </w:p>
+    <w:p>
+      <w:pPr>
+        <w:rPr>
+          <w:rFonts w:ascii="Calibri" w:hAnsi="Calibri"/>
+        </w:rPr>
+      </w:pPr>
+      <w:r>
+        <w:rPr>
+          <w:rFonts w:ascii="Calibri" w:hAnsi="Calibri"/>
+        </w:rPr>
+        <w:t xml:space="preserve">Because the majority of the plants’ development was stalled before the flowering stage (EL stage 11), the sample sizes in the chambers were small (each chamber had four to six plants).  This meant there were not enough plants of each variety in each chamber to test for a difference in varietal response to the heat treatments.  In fact, most varieties were only represented in a single </w:t>
+      </w:r>
+      <w:r>
+        <w:rPr>
+          <w:rFonts w:ascii="Calibri" w:hAnsi="Calibri"/>
+        </w:rPr>
+        <w:t>treatment</w:t>
+      </w:r>
+      <w:r>
+        <w:rPr>
+          <w:rFonts w:ascii="Calibri" w:hAnsi="Calibri"/>
+        </w:rPr>
+        <w:t xml:space="preserve">.  </w:t>
+      </w:r>
+      <w:r>
+        <w:rPr>
+          <w:rFonts w:ascii="Calibri" w:hAnsi="Calibri"/>
+        </w:rPr>
+        <w:t>Still, it is important to note that we studied nine different varieties</w:t>
+      </w:r>
+      <w:r>
+        <w:rPr>
+          <w:rFonts w:ascii="Calibri" w:hAnsi="Calibri"/>
+        </w:rPr>
+        <w:t xml:space="preserve"> in the chambers (</w:t>
+      </w:r>
+      <w:commentRangeStart w:id="57"/>
+      <w:r>
+        <w:rPr>
+          <w:rFonts w:ascii="Calibri" w:hAnsi="Calibri"/>
+        </w:rPr>
+        <w:t>SHOULD I LIST THOSE VARIETIES</w:t>
+      </w:r>
+      <w:commentRangeEnd w:id="57"/>
+      <w:r>
+        <w:rPr>
+          <w:rStyle w:val="CommentReference"/>
+        </w:rPr>
+        <w:commentReference w:id="57"/>
       </w:r>
       <w:r>
         <w:rPr>
@@ -2327,228 +2831,6 @@
         <w:rPr>
           <w:rFonts w:ascii="Calibri" w:hAnsi="Calibri"/>
         </w:rPr>
-        <w:t xml:space="preserve">. </w:t>
-      </w:r>
-    </w:p>
-    <w:p>
-      <w:pPr>
-        <w:rPr>
-          <w:rFonts w:ascii="Calibri" w:hAnsi="Calibri"/>
-        </w:rPr>
-      </w:pPr>
-    </w:p>
-    <w:p>
-      <w:pPr>
-        <w:rPr>
-          <w:rFonts w:ascii="Calibri" w:hAnsi="Calibri"/>
-        </w:rPr>
-      </w:pPr>
-      <w:r>
-        <w:rPr>
-          <w:rFonts w:ascii="Calibri" w:hAnsi="Calibri"/>
-        </w:rPr>
-        <w:t>While phenological timing was not affected, the plants in the two warmest chambers showed signs of stress, because plants in those chambers aborted a significantly higher number of flower buds.  The plants sacrificed their reproduction for the growing season in order to ensure they were able to surv</w:t>
-      </w:r>
-      <w:r>
-        <w:rPr>
-          <w:rFonts w:ascii="Calibri" w:hAnsi="Calibri"/>
-        </w:rPr>
-        <w:t xml:space="preserve">ive the elevated temperatures. </w:t>
-      </w:r>
-      <w:r>
-        <w:rPr>
-          <w:rFonts w:ascii="Calibri" w:hAnsi="Calibri"/>
-        </w:rPr>
-        <w:t>Semillon grapes subjected to day/night temperatures of 40/25 degreesC for four days at flowering saw similar effects. Inflorescences grew</w:t>
-      </w:r>
-      <w:r>
-        <w:rPr>
-          <w:rFonts w:ascii="Calibri" w:hAnsi="Calibri"/>
-        </w:rPr>
-        <w:t xml:space="preserve"> much less—gaining</w:t>
-      </w:r>
-      <w:r>
-        <w:rPr>
-          <w:rFonts w:ascii="Calibri" w:hAnsi="Calibri"/>
-        </w:rPr>
-        <w:t xml:space="preserve"> only 22 mm </w:t>
-      </w:r>
-      <w:r>
-        <w:rPr>
-          <w:rFonts w:ascii="Calibri" w:hAnsi="Calibri"/>
-        </w:rPr>
-        <w:t xml:space="preserve">in length </w:t>
-      </w:r>
-      <w:r>
-        <w:rPr>
-          <w:rFonts w:ascii="Calibri" w:hAnsi="Calibri"/>
-        </w:rPr>
-        <w:t xml:space="preserve">compared to the </w:t>
-      </w:r>
-      <w:r>
-        <w:rPr>
-          <w:rFonts w:ascii="Calibri" w:hAnsi="Calibri"/>
-        </w:rPr>
-        <w:t>85 – 90 mm of growth seen in plants treated with heat after flowering—</w:t>
-      </w:r>
-      <w:r>
-        <w:rPr>
-          <w:rFonts w:ascii="Calibri" w:hAnsi="Calibri"/>
-        </w:rPr>
-        <w:t xml:space="preserve">and subsequently aborted all flowers {Greer, 2010 #34}.  </w:t>
-      </w:r>
-    </w:p>
-    <w:p>
-      <w:pPr>
-        <w:rPr>
-          <w:rFonts w:ascii="Calibri" w:hAnsi="Calibri"/>
-        </w:rPr>
-      </w:pPr>
-    </w:p>
-    <w:p>
-      <w:pPr>
-        <w:rPr>
-          <w:rFonts w:ascii="Calibri" w:hAnsi="Calibri"/>
-        </w:rPr>
-      </w:pPr>
-      <w:r>
-        <w:rPr>
-          <w:rFonts w:ascii="Calibri" w:hAnsi="Calibri"/>
-        </w:rPr>
-        <w:t>Petrie and Clingeleffer found</w:t>
-      </w:r>
-      <w:r>
-        <w:rPr>
-          <w:rFonts w:ascii="Calibri" w:hAnsi="Calibri"/>
-        </w:rPr>
-        <w:t xml:space="preserve"> that flower buds subjected to increased heat before budburst had significantly </w:t>
-      </w:r>
-      <w:r>
-        <w:rPr>
-          <w:rFonts w:ascii="Calibri" w:hAnsi="Calibri"/>
-        </w:rPr>
-        <w:t>fewer flowers onc</w:t>
-      </w:r>
-      <w:r>
-        <w:rPr>
-          <w:rFonts w:ascii="Calibri" w:hAnsi="Calibri"/>
-        </w:rPr>
-        <w:t xml:space="preserve">e they bloomed.  </w:t>
-      </w:r>
-      <w:r>
-        <w:rPr>
-          <w:rFonts w:ascii="Calibri" w:hAnsi="Calibri"/>
-        </w:rPr>
-        <w:t xml:space="preserve">In contrast, flower numbers were not significantly reduced when buds were exposed to heat after budburst {Petrie, 2005 #29}.  </w:t>
-      </w:r>
-      <w:r>
-        <w:rPr>
-          <w:rFonts w:ascii="Calibri" w:hAnsi="Calibri"/>
-        </w:rPr>
-        <w:t xml:space="preserve">Research into rates of berry ripening in winegrapes found that high heat at later ripening stages slowed ripening to a greater degree than at early ripening stages {Hulands, 2013 #28}.  </w:t>
-      </w:r>
-      <w:r>
-        <w:rPr>
-          <w:rFonts w:ascii="Calibri" w:hAnsi="Calibri"/>
-        </w:rPr>
-        <w:t>This could mean that a plant’s phenology is less susceptible to elevated temperatures at certain phenophases</w:t>
-      </w:r>
-      <w:r>
-        <w:rPr>
-          <w:rFonts w:ascii="Calibri" w:hAnsi="Calibri"/>
-        </w:rPr>
-        <w:t xml:space="preserve"> (e.g. leafout, budburst, etc), perhaps during flowering</w:t>
-      </w:r>
-      <w:r>
-        <w:rPr>
-          <w:rFonts w:ascii="Calibri" w:hAnsi="Calibri"/>
-        </w:rPr>
-        <w:t>.</w:t>
-      </w:r>
-      <w:r>
-        <w:rPr>
-          <w:rFonts w:ascii="Calibri" w:hAnsi="Calibri"/>
-        </w:rPr>
-        <w:t xml:space="preserve">  </w:t>
-      </w:r>
-      <w:r>
-        <w:rPr>
-          <w:rFonts w:ascii="Calibri" w:hAnsi="Calibri"/>
-        </w:rPr>
-        <w:t xml:space="preserve">In their aforementioned 2010 study of Semillon winegrapes, </w:t>
-      </w:r>
-      <w:r>
-        <w:rPr>
-          <w:rFonts w:ascii="Calibri" w:hAnsi="Calibri"/>
-        </w:rPr>
-        <w:t>Greer and Weston</w:t>
-      </w:r>
-      <w:r>
-        <w:rPr>
-          <w:rFonts w:ascii="Calibri" w:hAnsi="Calibri"/>
-        </w:rPr>
-        <w:t xml:space="preserve"> noted a similar variation in vulnerability to heat during particular periods of development</w:t>
-      </w:r>
-      <w:r>
-        <w:rPr>
-          <w:rFonts w:ascii="Calibri" w:hAnsi="Calibri"/>
-        </w:rPr>
-        <w:t>.  Plants treated with elevated temperatures at fruit</w:t>
-      </w:r>
-      <w:r>
-        <w:rPr>
-          <w:rFonts w:ascii="Calibri" w:hAnsi="Calibri"/>
-        </w:rPr>
-        <w:t xml:space="preserve"> set and veraison were much less vulnerable and suffered few ill-effects when compared with those treated at flowering and mid-ripening {Greer, 2010 #34}.  </w:t>
-      </w:r>
-    </w:p>
-    <w:p>
-      <w:pPr>
-        <w:rPr>
-          <w:rFonts w:ascii="Calibri" w:hAnsi="Calibri"/>
-        </w:rPr>
-      </w:pPr>
-    </w:p>
-    <w:p>
-      <w:pPr>
-        <w:rPr>
-          <w:rFonts w:ascii="Calibri" w:hAnsi="Calibri"/>
-        </w:rPr>
-      </w:pPr>
-      <w:r>
-        <w:rPr>
-          <w:rFonts w:ascii="Calibri" w:hAnsi="Calibri"/>
-        </w:rPr>
-        <w:t xml:space="preserve">Because the majority of the plants’ development was stalled before the flowering stage (EL stage 11), the sample sizes in the chambers were small (each chamber had four to six plants).  This meant there were not enough plants of each variety in each chamber to test for a difference in varietal response to the heat treatments.  In fact, most varieties were only represented in a single </w:t>
-      </w:r>
-      <w:r>
-        <w:rPr>
-          <w:rFonts w:ascii="Calibri" w:hAnsi="Calibri"/>
-        </w:rPr>
-        <w:t>treatment</w:t>
-      </w:r>
-      <w:r>
-        <w:rPr>
-          <w:rFonts w:ascii="Calibri" w:hAnsi="Calibri"/>
-        </w:rPr>
-        <w:t xml:space="preserve">.  </w:t>
-      </w:r>
-      <w:r>
-        <w:rPr>
-          <w:rFonts w:ascii="Calibri" w:hAnsi="Calibri"/>
-        </w:rPr>
-        <w:t>Still, it is important to note that we studied nine different varieties</w:t>
-      </w:r>
-      <w:r>
-        <w:rPr>
-          <w:rFonts w:ascii="Calibri" w:hAnsi="Calibri"/>
-        </w:rPr>
-        <w:t xml:space="preserve"> in the chambers (SHOULD I LIST THOSE VARIETIES)</w:t>
-      </w:r>
-      <w:r>
-        <w:rPr>
-          <w:rFonts w:ascii="Calibri" w:hAnsi="Calibri"/>
-        </w:rPr>
         <w:t>, which greatly increased the ge</w:t>
       </w:r>
       <w:r>
@@ -2573,54 +2855,60 @@
         <w:rPr>
           <w:rFonts w:ascii="Calibri" w:hAnsi="Calibri"/>
         </w:rPr>
-        <w:t xml:space="preserve">controlled ecological experiments in labs that include greater genetic diversity are more easily replicated {Milcu, 2018 #63}.  The </w:t>
+        <w:t xml:space="preserve">controlled ecological experiments in labs that include greater genetic diversity are more easily replicated {Milcu, 2018 #63}.  The increased diversity helps to prevent unaccounted for environmental factors unique to each lab from preventing the replication of results, allowing conclusions to be tested and verified.  </w:t>
+      </w:r>
+    </w:p>
+    <w:p>
+      <w:pPr>
+        <w:rPr>
+          <w:rFonts w:ascii="Calibri" w:hAnsi="Calibri"/>
+        </w:rPr>
+      </w:pPr>
+    </w:p>
+    <w:p>
+      <w:pPr>
+        <w:rPr>
+          <w:rFonts w:ascii="Calibri" w:hAnsi="Calibri"/>
+        </w:rPr>
+      </w:pPr>
+      <w:commentRangeStart w:id="58"/>
+      <w:r>
+        <w:rPr>
+          <w:rFonts w:ascii="Calibri" w:hAnsi="Calibri"/>
+        </w:rPr>
+        <w:t>The</w:t>
+      </w:r>
+      <w:r>
+        <w:rPr>
+          <w:rFonts w:ascii="Calibri" w:hAnsi="Calibri"/>
+        </w:rPr>
+        <w:t xml:space="preserve"> rate of development seen in the plants grown in the greenhouse was significantly correlated with that seen in the winegrapes grown in the Robert Mondavi Institute Vineyard, from which the cuttings in this experiment were taken (</w:t>
+      </w:r>
+      <w:r>
+        <w:rPr>
+          <w:rFonts w:ascii="Calibri" w:hAnsi="Calibri"/>
+        </w:rPr>
+        <w:t xml:space="preserve">FIGURE #).  This suggests that the </w:t>
       </w:r>
       <w:r>
         <w:rPr>
           <w:rFonts w:ascii="Calibri" w:hAnsi="Calibri"/>
         </w:rPr>
         <w:lastRenderedPageBreak/>
-        <w:t xml:space="preserve">increased diversity helps to prevent unaccounted for environmental factors unique to each lab from preventing the replication of results, allowing conclusions to be tested and verified.  </w:t>
-      </w:r>
-    </w:p>
-    <w:p>
-      <w:pPr>
-        <w:rPr>
-          <w:rFonts w:ascii="Calibri" w:hAnsi="Calibri"/>
-        </w:rPr>
-      </w:pPr>
-    </w:p>
-    <w:p>
-      <w:pPr>
-        <w:rPr>
-          <w:rFonts w:ascii="Calibri" w:hAnsi="Calibri"/>
-        </w:rPr>
-      </w:pPr>
-      <w:r>
-        <w:rPr>
-          <w:rFonts w:ascii="Calibri" w:hAnsi="Calibri"/>
-        </w:rPr>
-        <w:t>The</w:t>
-      </w:r>
-      <w:bookmarkStart w:id="21" w:name="_GoBack"/>
-      <w:bookmarkEnd w:id="21"/>
-      <w:r>
-        <w:rPr>
-          <w:rFonts w:ascii="Calibri" w:hAnsi="Calibri"/>
-        </w:rPr>
-        <w:t xml:space="preserve"> rate of development seen in the plants grown in the greenhouse was significantly correlated with that seen in the winegrapes grown in the Robert Mondavi Institute Vineyard, from which the cuttings in this experiment were taken (</w:t>
-      </w:r>
-      <w:r>
-        <w:rPr>
-          <w:rFonts w:ascii="Calibri" w:hAnsi="Calibri"/>
-        </w:rPr>
-        <w:t>FIGURE #).  This suggests that the overall progression and timing of phenological development was not negatively affected or altered by the lab setting, and</w:t>
+        <w:t>overall progression and timing of phenological development was not negatively affected or altered by the lab setting, and</w:t>
       </w:r>
       <w:r>
         <w:rPr>
           <w:rFonts w:ascii="Calibri" w:hAnsi="Calibri"/>
         </w:rPr>
         <w:t xml:space="preserve"> it can be used in models along with field data to better predict winegrape response to climate change.  </w:t>
+      </w:r>
+      <w:commentRangeEnd w:id="58"/>
+      <w:r>
+        <w:rPr>
+          <w:rStyle w:val="CommentReference"/>
+        </w:rPr>
+        <w:commentReference w:id="58"/>
       </w:r>
     </w:p>
     <w:sectPr>
@@ -2634,8 +2922,8 @@
 </file>
 
 <file path=word/comments.xml><?xml version="1.0" encoding="utf-8"?>
-<w:comments xmlns:wpc="http://schemas.microsoft.com/office/word/2010/wordprocessingCanvas" xmlns:cx="http://schemas.microsoft.com/office/drawing/2014/chartex" xmlns:cx1="http://schemas.microsoft.com/office/drawing/2015/9/8/chartex" xmlns:cx2="http://schemas.microsoft.com/office/drawing/2015/10/21/chartex" xmlns:cx3="http://schemas.microsoft.com/office/drawing/2016/5/9/chartex" xmlns:cx4="http://schemas.microsoft.com/office/drawing/2016/5/10/chartex" xmlns:cx5="http://schemas.microsoft.com/office/drawing/2016/5/11/chartex" xmlns:cx6="http://schemas.microsoft.com/office/drawing/2016/5/12/chartex" xmlns:cx7="http://schemas.microsoft.com/office/drawing/2016/5/13/chartex" xmlns:cx8="http://schemas.microsoft.com/office/drawing/2016/5/14/chartex" xmlns:mc="http://schemas.openxmlformats.org/markup-compatibility/2006" xmlns:aink="http://schemas.microsoft.com/office/drawing/2016/ink" xmlns:am3d="http://schemas.microsoft.com/office/drawing/2017/model3d" xmlns:o="urn:schemas-microsoft-com:office:office" xmlns:r="http://schemas.openxmlformats.org/officeDocument/2006/relationships" xmlns:m="http://schemas.openxmlformats.org/officeDocument/2006/math" xmlns:v="urn:schemas-microsoft-com:vml" xmlns:wp14="http://schemas.microsoft.com/office/word/2010/wordprocessingDrawing" xmlns:wp="http://schemas.openxmlformats.org/drawingml/2006/wordprocessingDrawing" xmlns:w10="urn:schemas-microsoft-com:office:word" xmlns:w="http://schemas.openxmlformats.org/wordprocessingml/2006/main" xmlns:w14="http://schemas.microsoft.com/office/word/2010/wordml" xmlns:w15="http://schemas.microsoft.com/office/word/2012/wordml" xmlns:w16cid="http://schemas.microsoft.com/office/word/2016/wordml/cid" xmlns:w16se="http://schemas.microsoft.com/office/word/2015/wordml/symex" xmlns:wpg="http://schemas.microsoft.com/office/word/2010/wordprocessingGroup" xmlns:wpi="http://schemas.microsoft.com/office/word/2010/wordprocessingInk" xmlns:wne="http://schemas.microsoft.com/office/word/2006/wordml" xmlns:wps="http://schemas.microsoft.com/office/word/2010/wordprocessingShape" mc:Ignorable="w14 w15 w16se w16cid wp14">
-  <w:comment w:id="14" w:author="Elizabeth Wolkovich" w:date="2018-04-02T13:20:00Z" w:initials="EW">
+<w:comments xmlns:wpc="http://schemas.microsoft.com/office/word/2010/wordprocessingCanvas" xmlns:mo="http://schemas.microsoft.com/office/mac/office/2008/main" xmlns:mc="http://schemas.openxmlformats.org/markup-compatibility/2006" xmlns:mv="urn:schemas-microsoft-com:mac:vml" xmlns:o="urn:schemas-microsoft-com:office:office" xmlns:r="http://schemas.openxmlformats.org/officeDocument/2006/relationships" xmlns:m="http://schemas.openxmlformats.org/officeDocument/2006/math" xmlns:v="urn:schemas-microsoft-com:vml" xmlns:wp14="http://schemas.microsoft.com/office/word/2010/wordprocessingDrawing" xmlns:wp="http://schemas.openxmlformats.org/drawingml/2006/wordprocessingDrawing" xmlns:w10="urn:schemas-microsoft-com:office:word" xmlns:w="http://schemas.openxmlformats.org/wordprocessingml/2006/main" xmlns:w14="http://schemas.microsoft.com/office/word/2010/wordml" xmlns:wpg="http://schemas.microsoft.com/office/word/2010/wordprocessingGroup" xmlns:wpi="http://schemas.microsoft.com/office/word/2010/wordprocessingInk" xmlns:wne="http://schemas.microsoft.com/office/word/2006/wordml" xmlns:wps="http://schemas.microsoft.com/office/word/2010/wordprocessingShape" mc:Ignorable="w14 wp14">
+  <w:comment w:id="18" w:author="Elizabeth Wolkovich" w:date="2018-04-02T13:20:00Z" w:initials="EW">
     <w:p>
       <w:pPr>
         <w:pStyle w:val="CommentText"/>
@@ -2664,7 +2952,7 @@
       </w:r>
     </w:p>
   </w:comment>
-  <w:comment w:id="15" w:author="Elizabeth Wolkovich" w:date="2018-04-02T13:17:00Z" w:initials="EW">
+  <w:comment w:id="19" w:author="Elizabeth Wolkovich" w:date="2018-04-02T13:17:00Z" w:initials="EW">
     <w:p>
       <w:pPr>
         <w:pStyle w:val="CommentText"/>
@@ -2680,7 +2968,7 @@
       </w:r>
     </w:p>
   </w:comment>
-  <w:comment w:id="16" w:author="Elizabeth Wolkovich" w:date="2018-04-02T13:22:00Z" w:initials="EW">
+  <w:comment w:id="20" w:author="Elizabeth Wolkovich" w:date="2018-04-02T13:22:00Z" w:initials="EW">
     <w:p>
       <w:pPr>
         <w:pStyle w:val="CommentText"/>
@@ -2696,7 +2984,7 @@
       </w:r>
     </w:p>
   </w:comment>
-  <w:comment w:id="17" w:author="Elizabeth Wolkovich" w:date="2018-04-02T13:15:00Z" w:initials="EW">
+  <w:comment w:id="21" w:author="Elizabeth Wolkovich" w:date="2018-04-02T13:15:00Z" w:initials="EW">
     <w:p>
       <w:pPr>
         <w:pStyle w:val="CommentText"/>
@@ -2712,7 +3000,7 @@
       </w:r>
     </w:p>
   </w:comment>
-  <w:comment w:id="18" w:author="Elizabeth Wolkovich" w:date="2018-04-02T13:13:00Z" w:initials="EW">
+  <w:comment w:id="22" w:author="Elizabeth Wolkovich" w:date="2018-04-02T13:13:00Z" w:initials="EW">
     <w:p>
       <w:pPr>
         <w:pStyle w:val="CommentText"/>
@@ -2728,7 +3016,7 @@
       </w:r>
     </w:p>
   </w:comment>
-  <w:comment w:id="19" w:author="Elizabeth Wolkovich" w:date="2018-04-02T13:24:00Z" w:initials="EW">
+  <w:comment w:id="23" w:author="Elizabeth Wolkovich" w:date="2018-04-02T13:24:00Z" w:initials="EW">
     <w:p>
       <w:pPr>
         <w:pStyle w:val="CommentText"/>
@@ -2744,7 +3032,7 @@
       </w:r>
     </w:p>
   </w:comment>
-  <w:comment w:id="20" w:author="Elizabeth Wolkovich" w:date="2018-05-13T16:27:00Z" w:initials="EW">
+  <w:comment w:id="24" w:author="Elizabeth Wolkovich" w:date="2018-05-13T16:27:00Z" w:initials="EW">
     <w:p>
       <w:pPr>
         <w:pStyle w:val="CommentText"/>
@@ -2781,6 +3069,118 @@
       </w:pPr>
       <w:r>
         <w:t>- Other literature and soil moisture.</w:t>
+      </w:r>
+    </w:p>
+  </w:comment>
+  <w:comment w:id="33" w:author="Elizabeth Wolkovich" w:date="2018-06-25T19:27:00Z" w:initials="EW">
+    <w:p>
+      <w:pPr>
+        <w:pStyle w:val="CommentText"/>
+      </w:pPr>
+      <w:r>
+        <w:rPr>
+          <w:rStyle w:val="CommentReference"/>
+        </w:rPr>
+        <w:annotationRef/>
+      </w:r>
+      <w:r>
+        <w:t xml:space="preserve">This is a great sentence so I am moving it up. </w:t>
+      </w:r>
+    </w:p>
+  </w:comment>
+  <w:comment w:id="44" w:author="Elizabeth Wolkovich" w:date="2018-06-25T19:25:00Z" w:initials="EW">
+    <w:p>
+      <w:pPr>
+        <w:pStyle w:val="CommentText"/>
+      </w:pPr>
+      <w:r>
+        <w:rPr>
+          <w:rStyle w:val="CommentReference"/>
+        </w:rPr>
+        <w:annotationRef/>
+      </w:r>
+      <w:r>
+        <w:t xml:space="preserve">This is a great sentence so I am moving it up. </w:t>
+      </w:r>
+    </w:p>
+  </w:comment>
+  <w:comment w:id="51" w:author="Elizabeth Wolkovich" w:date="2018-06-25T19:20:00Z" w:initials="EW">
+    <w:p>
+      <w:pPr>
+        <w:pStyle w:val="CommentText"/>
+      </w:pPr>
+      <w:r>
+        <w:rPr>
+          <w:rStyle w:val="CommentReference"/>
+        </w:rPr>
+        <w:annotationRef/>
+      </w:r>
+      <w:r>
+        <w:t>Nice!</w:t>
+      </w:r>
+    </w:p>
+  </w:comment>
+  <w:comment w:id="56" w:author="Elizabeth Wolkovich" w:date="2018-06-25T19:21:00Z" w:initials="EW">
+    <w:p>
+      <w:pPr>
+        <w:pStyle w:val="CommentText"/>
+      </w:pPr>
+      <w:r>
+        <w:rPr>
+          <w:rStyle w:val="CommentReference"/>
+        </w:rPr>
+        <w:annotationRef/>
+      </w:r>
+      <w:r>
+        <w:t>It sounds like Greer and Weston saw negative effects for high temperatures are flowering?</w:t>
+      </w:r>
+    </w:p>
+  </w:comment>
+  <w:comment w:id="55" w:author="Elizabeth Wolkovich" w:date="2018-06-25T19:24:00Z" w:initials="EW">
+    <w:p>
+      <w:pPr>
+        <w:pStyle w:val="CommentText"/>
+      </w:pPr>
+      <w:r>
+        <w:rPr>
+          <w:rStyle w:val="CommentReference"/>
+        </w:rPr>
+        <w:annotationRef/>
+      </w:r>
+      <w:r>
+        <w:t>Depending on your table, we may be able to save space by referring to your table for all experiments that did not look at flowering, and just focus discussion on the papers that did elevate temperatures at the flowering stage. Is that just the Greer and Watson one?</w:t>
+      </w:r>
+    </w:p>
+  </w:comment>
+  <w:comment w:id="57" w:author="Elizabeth Wolkovich" w:date="2018-06-25T19:22:00Z" w:initials="EW">
+    <w:p>
+      <w:pPr>
+        <w:pStyle w:val="CommentText"/>
+      </w:pPr>
+      <w:r>
+        <w:rPr>
+          <w:rStyle w:val="CommentReference"/>
+        </w:rPr>
+        <w:annotationRef/>
+      </w:r>
+      <w:r>
+        <w:t>No, as long as it’s In the methods, it’s fine.</w:t>
+      </w:r>
+    </w:p>
+  </w:comment>
+  <w:comment w:id="58" w:author="Elizabeth Wolkovich" w:date="2018-06-25T19:23:00Z" w:initials="EW">
+    <w:p>
+      <w:pPr>
+        <w:pStyle w:val="CommentText"/>
+      </w:pPr>
+      <w:r>
+        <w:rPr>
+          <w:rStyle w:val="CommentReference"/>
+        </w:rPr>
+        <w:annotationRef/>
+      </w:r>
+      <w:r>
+        <w:t>This is great!</w:t>
       </w:r>
     </w:p>
   </w:comment>
@@ -2812,7 +3212,7 @@
 </file>
 
 <file path=word/endnotes.xml><?xml version="1.0" encoding="utf-8"?>
-<w:endnotes xmlns:wpc="http://schemas.microsoft.com/office/word/2010/wordprocessingCanvas" xmlns:cx="http://schemas.microsoft.com/office/drawing/2014/chartex" xmlns:cx1="http://schemas.microsoft.com/office/drawing/2015/9/8/chartex" xmlns:cx2="http://schemas.microsoft.com/office/drawing/2015/10/21/chartex" xmlns:cx3="http://schemas.microsoft.com/office/drawing/2016/5/9/chartex" xmlns:cx4="http://schemas.microsoft.com/office/drawing/2016/5/10/chartex" xmlns:cx5="http://schemas.microsoft.com/office/drawing/2016/5/11/chartex" xmlns:cx6="http://schemas.microsoft.com/office/drawing/2016/5/12/chartex" xmlns:cx7="http://schemas.microsoft.com/office/drawing/2016/5/13/chartex" xmlns:cx8="http://schemas.microsoft.com/office/drawing/2016/5/14/chartex" xmlns:mc="http://schemas.openxmlformats.org/markup-compatibility/2006" xmlns:aink="http://schemas.microsoft.com/office/drawing/2016/ink" xmlns:am3d="http://schemas.microsoft.com/office/drawing/2017/model3d" xmlns:o="urn:schemas-microsoft-com:office:office" xmlns:r="http://schemas.openxmlformats.org/officeDocument/2006/relationships" xmlns:m="http://schemas.openxmlformats.org/officeDocument/2006/math" xmlns:v="urn:schemas-microsoft-com:vml" xmlns:wp14="http://schemas.microsoft.com/office/word/2010/wordprocessingDrawing" xmlns:wp="http://schemas.openxmlformats.org/drawingml/2006/wordprocessingDrawing" xmlns:w10="urn:schemas-microsoft-com:office:word" xmlns:w="http://schemas.openxmlformats.org/wordprocessingml/2006/main" xmlns:w14="http://schemas.microsoft.com/office/word/2010/wordml" xmlns:w15="http://schemas.microsoft.com/office/word/2012/wordml" xmlns:w16cid="http://schemas.microsoft.com/office/word/2016/wordml/cid" xmlns:w16se="http://schemas.microsoft.com/office/word/2015/wordml/symex" xmlns:wpg="http://schemas.microsoft.com/office/word/2010/wordprocessingGroup" xmlns:wpi="http://schemas.microsoft.com/office/word/2010/wordprocessingInk" xmlns:wne="http://schemas.microsoft.com/office/word/2006/wordml" xmlns:wps="http://schemas.microsoft.com/office/word/2010/wordprocessingShape" mc:Ignorable="w14 w15 w16se w16cid wp14">
+<w:endnotes xmlns:wpc="http://schemas.microsoft.com/office/word/2010/wordprocessingCanvas" xmlns:mo="http://schemas.microsoft.com/office/mac/office/2008/main" xmlns:mc="http://schemas.openxmlformats.org/markup-compatibility/2006" xmlns:mv="urn:schemas-microsoft-com:mac:vml" xmlns:o="urn:schemas-microsoft-com:office:office" xmlns:r="http://schemas.openxmlformats.org/officeDocument/2006/relationships" xmlns:m="http://schemas.openxmlformats.org/officeDocument/2006/math" xmlns:v="urn:schemas-microsoft-com:vml" xmlns:wp14="http://schemas.microsoft.com/office/word/2010/wordprocessingDrawing" xmlns:wp="http://schemas.openxmlformats.org/drawingml/2006/wordprocessingDrawing" xmlns:w10="urn:schemas-microsoft-com:office:word" xmlns:w="http://schemas.openxmlformats.org/wordprocessingml/2006/main" xmlns:w14="http://schemas.microsoft.com/office/word/2010/wordml" xmlns:wpg="http://schemas.microsoft.com/office/word/2010/wordprocessingGroup" xmlns:wpi="http://schemas.microsoft.com/office/word/2010/wordprocessingInk" xmlns:wne="http://schemas.microsoft.com/office/word/2006/wordml" xmlns:wps="http://schemas.microsoft.com/office/word/2010/wordprocessingShape" mc:Ignorable="w14 wp14">
   <w:endnote w:type="separator" w:id="-1">
     <w:p>
       <w:r>
@@ -2831,7 +3231,7 @@
 </file>
 
 <file path=word/footnotes.xml><?xml version="1.0" encoding="utf-8"?>
-<w:footnotes xmlns:wpc="http://schemas.microsoft.com/office/word/2010/wordprocessingCanvas" xmlns:cx="http://schemas.microsoft.com/office/drawing/2014/chartex" xmlns:cx1="http://schemas.microsoft.com/office/drawing/2015/9/8/chartex" xmlns:cx2="http://schemas.microsoft.com/office/drawing/2015/10/21/chartex" xmlns:cx3="http://schemas.microsoft.com/office/drawing/2016/5/9/chartex" xmlns:cx4="http://schemas.microsoft.com/office/drawing/2016/5/10/chartex" xmlns:cx5="http://schemas.microsoft.com/office/drawing/2016/5/11/chartex" xmlns:cx6="http://schemas.microsoft.com/office/drawing/2016/5/12/chartex" xmlns:cx7="http://schemas.microsoft.com/office/drawing/2016/5/13/chartex" xmlns:cx8="http://schemas.microsoft.com/office/drawing/2016/5/14/chartex" xmlns:mc="http://schemas.openxmlformats.org/markup-compatibility/2006" xmlns:aink="http://schemas.microsoft.com/office/drawing/2016/ink" xmlns:am3d="http://schemas.microsoft.com/office/drawing/2017/model3d" xmlns:o="urn:schemas-microsoft-com:office:office" xmlns:r="http://schemas.openxmlformats.org/officeDocument/2006/relationships" xmlns:m="http://schemas.openxmlformats.org/officeDocument/2006/math" xmlns:v="urn:schemas-microsoft-com:vml" xmlns:wp14="http://schemas.microsoft.com/office/word/2010/wordprocessingDrawing" xmlns:wp="http://schemas.openxmlformats.org/drawingml/2006/wordprocessingDrawing" xmlns:w10="urn:schemas-microsoft-com:office:word" xmlns:w="http://schemas.openxmlformats.org/wordprocessingml/2006/main" xmlns:w14="http://schemas.microsoft.com/office/word/2010/wordml" xmlns:w15="http://schemas.microsoft.com/office/word/2012/wordml" xmlns:w16cid="http://schemas.microsoft.com/office/word/2016/wordml/cid" xmlns:w16se="http://schemas.microsoft.com/office/word/2015/wordml/symex" xmlns:wpg="http://schemas.microsoft.com/office/word/2010/wordprocessingGroup" xmlns:wpi="http://schemas.microsoft.com/office/word/2010/wordprocessingInk" xmlns:wne="http://schemas.microsoft.com/office/word/2006/wordml" xmlns:wps="http://schemas.microsoft.com/office/word/2010/wordprocessingShape" mc:Ignorable="w14 w15 w16se w16cid wp14">
+<w:footnotes xmlns:wpc="http://schemas.microsoft.com/office/word/2010/wordprocessingCanvas" xmlns:mo="http://schemas.microsoft.com/office/mac/office/2008/main" xmlns:mc="http://schemas.openxmlformats.org/markup-compatibility/2006" xmlns:mv="urn:schemas-microsoft-com:mac:vml" xmlns:o="urn:schemas-microsoft-com:office:office" xmlns:r="http://schemas.openxmlformats.org/officeDocument/2006/relationships" xmlns:m="http://schemas.openxmlformats.org/officeDocument/2006/math" xmlns:v="urn:schemas-microsoft-com:vml" xmlns:wp14="http://schemas.microsoft.com/office/word/2010/wordprocessingDrawing" xmlns:wp="http://schemas.openxmlformats.org/drawingml/2006/wordprocessingDrawing" xmlns:w10="urn:schemas-microsoft-com:office:word" xmlns:w="http://schemas.openxmlformats.org/wordprocessingml/2006/main" xmlns:w14="http://schemas.microsoft.com/office/word/2010/wordml" xmlns:wpg="http://schemas.microsoft.com/office/word/2010/wordprocessingGroup" xmlns:wpi="http://schemas.microsoft.com/office/word/2010/wordprocessingInk" xmlns:wne="http://schemas.microsoft.com/office/word/2006/wordml" xmlns:wps="http://schemas.microsoft.com/office/word/2010/wordprocessingShape" mc:Ignorable="w14 wp14">
   <w:footnote w:type="separator" w:id="-1">
     <w:p>
       <w:r>
@@ -2850,8 +3250,8 @@
 </file>
 
 <file path=word/numbering.xml><?xml version="1.0" encoding="utf-8"?>
-<w:numbering xmlns:wpc="http://schemas.microsoft.com/office/word/2010/wordprocessingCanvas" xmlns:cx="http://schemas.microsoft.com/office/drawing/2014/chartex" xmlns:cx1="http://schemas.microsoft.com/office/drawing/2015/9/8/chartex" xmlns:cx2="http://schemas.microsoft.com/office/drawing/2015/10/21/chartex" xmlns:cx3="http://schemas.microsoft.com/office/drawing/2016/5/9/chartex" xmlns:cx4="http://schemas.microsoft.com/office/drawing/2016/5/10/chartex" xmlns:cx5="http://schemas.microsoft.com/office/drawing/2016/5/11/chartex" xmlns:cx6="http://schemas.microsoft.com/office/drawing/2016/5/12/chartex" xmlns:cx7="http://schemas.microsoft.com/office/drawing/2016/5/13/chartex" xmlns:cx8="http://schemas.microsoft.com/office/drawing/2016/5/14/chartex" xmlns:mc="http://schemas.openxmlformats.org/markup-compatibility/2006" xmlns:aink="http://schemas.microsoft.com/office/drawing/2016/ink" xmlns:am3d="http://schemas.microsoft.com/office/drawing/2017/model3d" xmlns:o="urn:schemas-microsoft-com:office:office" xmlns:r="http://schemas.openxmlformats.org/officeDocument/2006/relationships" xmlns:m="http://schemas.openxmlformats.org/officeDocument/2006/math" xmlns:v="urn:schemas-microsoft-com:vml" xmlns:wp14="http://schemas.microsoft.com/office/word/2010/wordprocessingDrawing" xmlns:wp="http://schemas.openxmlformats.org/drawingml/2006/wordprocessingDrawing" xmlns:w10="urn:schemas-microsoft-com:office:word" xmlns:w="http://schemas.openxmlformats.org/wordprocessingml/2006/main" xmlns:w14="http://schemas.microsoft.com/office/word/2010/wordml" xmlns:w15="http://schemas.microsoft.com/office/word/2012/wordml" xmlns:w16cid="http://schemas.microsoft.com/office/word/2016/wordml/cid" xmlns:w16se="http://schemas.microsoft.com/office/word/2015/wordml/symex" xmlns:wpg="http://schemas.microsoft.com/office/word/2010/wordprocessingGroup" xmlns:wpi="http://schemas.microsoft.com/office/word/2010/wordprocessingInk" xmlns:wne="http://schemas.microsoft.com/office/word/2006/wordml" xmlns:wps="http://schemas.microsoft.com/office/word/2010/wordprocessingShape" mc:Ignorable="w14 w15 w16se w16cid wp14">
-  <w:abstractNum w:abstractNumId="0" w15:restartNumberingAfterBreak="0">
+<w:numbering xmlns:wpc="http://schemas.microsoft.com/office/word/2010/wordprocessingCanvas" xmlns:mo="http://schemas.microsoft.com/office/mac/office/2008/main" xmlns:mc="http://schemas.openxmlformats.org/markup-compatibility/2006" xmlns:mv="urn:schemas-microsoft-com:mac:vml" xmlns:o="urn:schemas-microsoft-com:office:office" xmlns:r="http://schemas.openxmlformats.org/officeDocument/2006/relationships" xmlns:m="http://schemas.openxmlformats.org/officeDocument/2006/math" xmlns:v="urn:schemas-microsoft-com:vml" xmlns:wp14="http://schemas.microsoft.com/office/word/2010/wordprocessingDrawing" xmlns:wp="http://schemas.openxmlformats.org/drawingml/2006/wordprocessingDrawing" xmlns:w10="urn:schemas-microsoft-com:office:word" xmlns:w="http://schemas.openxmlformats.org/wordprocessingml/2006/main" xmlns:w14="http://schemas.microsoft.com/office/word/2010/wordml" xmlns:wpg="http://schemas.microsoft.com/office/word/2010/wordprocessingGroup" xmlns:wpi="http://schemas.microsoft.com/office/word/2010/wordprocessingInk" xmlns:wne="http://schemas.microsoft.com/office/word/2006/wordml" xmlns:wps="http://schemas.microsoft.com/office/word/2010/wordprocessingShape" mc:Ignorable="w14 wp14">
+  <w:abstractNum w:abstractNumId="0">
     <w:nsid w:val="40C46808"/>
     <w:multiLevelType w:val="hybridMultilevel"/>
     <w:tmpl w:val="95E86378"/>
@@ -2970,7 +3370,7 @@
 </file>
 
 <file path=word/styles.xml><?xml version="1.0" encoding="utf-8"?>
-<w:styles xmlns:mc="http://schemas.openxmlformats.org/markup-compatibility/2006" xmlns:r="http://schemas.openxmlformats.org/officeDocument/2006/relationships" xmlns:w="http://schemas.openxmlformats.org/wordprocessingml/2006/main" xmlns:w14="http://schemas.microsoft.com/office/word/2010/wordml" xmlns:w15="http://schemas.microsoft.com/office/word/2012/wordml" xmlns:w16cid="http://schemas.microsoft.com/office/word/2016/wordml/cid" xmlns:w16se="http://schemas.microsoft.com/office/word/2015/wordml/symex" mc:Ignorable="w14 w15 w16se w16cid">
+<w:styles xmlns:mc="http://schemas.openxmlformats.org/markup-compatibility/2006" xmlns:r="http://schemas.openxmlformats.org/officeDocument/2006/relationships" xmlns:w="http://schemas.openxmlformats.org/wordprocessingml/2006/main" xmlns:w14="http://schemas.microsoft.com/office/word/2010/wordml" mc:Ignorable="w14">
   <w:docDefaults>
     <w:rPrDefault>
       <w:rPr>
@@ -2982,373 +3382,525 @@
     </w:rPrDefault>
     <w:pPrDefault/>
   </w:docDefaults>
-  <w:latentStyles w:defLockedState="0" w:defUIPriority="99" w:defSemiHidden="0" w:defUnhideWhenUsed="0" w:defQFormat="0" w:count="375">
-    <w:lsdException w:name="Normal" w:uiPriority="0" w:qFormat="1"/>
-    <w:lsdException w:name="heading 1" w:uiPriority="9" w:qFormat="1"/>
-    <w:lsdException w:name="heading 2" w:semiHidden="1" w:uiPriority="9" w:unhideWhenUsed="1" w:qFormat="1"/>
-    <w:lsdException w:name="heading 3" w:semiHidden="1" w:uiPriority="9" w:unhideWhenUsed="1" w:qFormat="1"/>
-    <w:lsdException w:name="heading 4" w:semiHidden="1" w:uiPriority="9" w:unhideWhenUsed="1" w:qFormat="1"/>
-    <w:lsdException w:name="heading 5" w:semiHidden="1" w:uiPriority="9" w:unhideWhenUsed="1" w:qFormat="1"/>
-    <w:lsdException w:name="heading 6" w:semiHidden="1" w:uiPriority="9" w:unhideWhenUsed="1" w:qFormat="1"/>
-    <w:lsdException w:name="heading 7" w:semiHidden="1" w:uiPriority="9" w:unhideWhenUsed="1" w:qFormat="1"/>
-    <w:lsdException w:name="heading 8" w:semiHidden="1" w:uiPriority="9" w:unhideWhenUsed="1" w:qFormat="1"/>
-    <w:lsdException w:name="heading 9" w:semiHidden="1" w:uiPriority="9" w:unhideWhenUsed="1" w:qFormat="1"/>
-    <w:lsdException w:name="index 1" w:semiHidden="1" w:unhideWhenUsed="1"/>
-    <w:lsdException w:name="index 2" w:semiHidden="1" w:unhideWhenUsed="1"/>
-    <w:lsdException w:name="index 3" w:semiHidden="1" w:unhideWhenUsed="1"/>
-    <w:lsdException w:name="index 4" w:semiHidden="1" w:unhideWhenUsed="1"/>
-    <w:lsdException w:name="index 5" w:semiHidden="1" w:unhideWhenUsed="1"/>
-    <w:lsdException w:name="index 6" w:semiHidden="1" w:unhideWhenUsed="1"/>
-    <w:lsdException w:name="index 7" w:semiHidden="1" w:unhideWhenUsed="1"/>
-    <w:lsdException w:name="index 8" w:semiHidden="1" w:unhideWhenUsed="1"/>
-    <w:lsdException w:name="index 9" w:semiHidden="1" w:unhideWhenUsed="1"/>
-    <w:lsdException w:name="toc 1" w:semiHidden="1" w:uiPriority="39" w:unhideWhenUsed="1"/>
-    <w:lsdException w:name="toc 2" w:semiHidden="1" w:uiPriority="39" w:unhideWhenUsed="1"/>
-    <w:lsdException w:name="toc 3" w:semiHidden="1" w:uiPriority="39" w:unhideWhenUsed="1"/>
-    <w:lsdException w:name="toc 4" w:semiHidden="1" w:uiPriority="39" w:unhideWhenUsed="1"/>
-    <w:lsdException w:name="toc 5" w:semiHidden="1" w:uiPriority="39" w:unhideWhenUsed="1"/>
-    <w:lsdException w:name="toc 6" w:semiHidden="1" w:uiPriority="39" w:unhideWhenUsed="1"/>
-    <w:lsdException w:name="toc 7" w:semiHidden="1" w:uiPriority="39" w:unhideWhenUsed="1"/>
-    <w:lsdException w:name="toc 8" w:semiHidden="1" w:uiPriority="39" w:unhideWhenUsed="1"/>
-    <w:lsdException w:name="toc 9" w:semiHidden="1" w:uiPriority="39" w:unhideWhenUsed="1"/>
-    <w:lsdException w:name="Normal Indent" w:semiHidden="1" w:unhideWhenUsed="1"/>
-    <w:lsdException w:name="footnote text" w:semiHidden="1" w:unhideWhenUsed="1"/>
-    <w:lsdException w:name="annotation text" w:semiHidden="1" w:unhideWhenUsed="1"/>
-    <w:lsdException w:name="header" w:semiHidden="1" w:unhideWhenUsed="1"/>
-    <w:lsdException w:name="footer" w:semiHidden="1" w:unhideWhenUsed="1"/>
-    <w:lsdException w:name="index heading" w:semiHidden="1" w:unhideWhenUsed="1"/>
-    <w:lsdException w:name="caption" w:semiHidden="1" w:uiPriority="35" w:unhideWhenUsed="1" w:qFormat="1"/>
-    <w:lsdException w:name="table of figures" w:semiHidden="1" w:unhideWhenUsed="1"/>
-    <w:lsdException w:name="envelope address" w:semiHidden="1" w:unhideWhenUsed="1"/>
-    <w:lsdException w:name="envelope return" w:semiHidden="1" w:unhideWhenUsed="1"/>
-    <w:lsdException w:name="footnote reference" w:semiHidden="1" w:unhideWhenUsed="1"/>
-    <w:lsdException w:name="annotation reference" w:semiHidden="1" w:unhideWhenUsed="1"/>
-    <w:lsdException w:name="line number" w:semiHidden="1" w:unhideWhenUsed="1"/>
-    <w:lsdException w:name="page number" w:semiHidden="1" w:unhideWhenUsed="1"/>
-    <w:lsdException w:name="endnote reference" w:semiHidden="1" w:unhideWhenUsed="1"/>
-    <w:lsdException w:name="endnote text" w:semiHidden="1" w:unhideWhenUsed="1"/>
-    <w:lsdException w:name="table of authorities" w:semiHidden="1" w:unhideWhenUsed="1"/>
-    <w:lsdException w:name="macro" w:semiHidden="1" w:unhideWhenUsed="1"/>
-    <w:lsdException w:name="toa heading" w:semiHidden="1" w:unhideWhenUsed="1"/>
-    <w:lsdException w:name="List" w:semiHidden="1" w:unhideWhenUsed="1"/>
-    <w:lsdException w:name="List Bullet" w:semiHidden="1" w:unhideWhenUsed="1"/>
-    <w:lsdException w:name="List Number" w:semiHidden="1" w:unhideWhenUsed="1"/>
-    <w:lsdException w:name="List 2" w:semiHidden="1" w:unhideWhenUsed="1"/>
-    <w:lsdException w:name="List 3" w:semiHidden="1" w:unhideWhenUsed="1"/>
-    <w:lsdException w:name="List 4" w:semiHidden="1" w:unhideWhenUsed="1"/>
-    <w:lsdException w:name="List 5" w:semiHidden="1" w:unhideWhenUsed="1"/>
-    <w:lsdException w:name="List Bullet 2" w:semiHidden="1" w:unhideWhenUsed="1"/>
-    <w:lsdException w:name="List Bullet 3" w:semiHidden="1" w:unhideWhenUsed="1"/>
-    <w:lsdException w:name="List Bullet 4" w:semiHidden="1" w:unhideWhenUsed="1"/>
-    <w:lsdException w:name="List Bullet 5" w:semiHidden="1" w:unhideWhenUsed="1"/>
-    <w:lsdException w:name="List Number 2" w:semiHidden="1" w:unhideWhenUsed="1"/>
-    <w:lsdException w:name="List Number 3" w:semiHidden="1" w:unhideWhenUsed="1"/>
-    <w:lsdException w:name="List Number 4" w:semiHidden="1" w:unhideWhenUsed="1"/>
-    <w:lsdException w:name="List Number 5" w:semiHidden="1" w:unhideWhenUsed="1"/>
-    <w:lsdException w:name="Title" w:uiPriority="10" w:qFormat="1"/>
-    <w:lsdException w:name="Closing" w:semiHidden="1" w:unhideWhenUsed="1"/>
-    <w:lsdException w:name="Signature" w:semiHidden="1" w:unhideWhenUsed="1"/>
-    <w:lsdException w:name="Default Paragraph Font" w:semiHidden="1" w:uiPriority="1" w:unhideWhenUsed="1"/>
-    <w:lsdException w:name="Body Text" w:semiHidden="1" w:unhideWhenUsed="1"/>
-    <w:lsdException w:name="Body Text Indent" w:semiHidden="1" w:unhideWhenUsed="1"/>
-    <w:lsdException w:name="List Continue" w:semiHidden="1" w:unhideWhenUsed="1"/>
-    <w:lsdException w:name="List Continue 2" w:semiHidden="1" w:unhideWhenUsed="1"/>
-    <w:lsdException w:name="List Continue 3" w:semiHidden="1" w:unhideWhenUsed="1"/>
-    <w:lsdException w:name="List Continue 4" w:semiHidden="1" w:unhideWhenUsed="1"/>
-    <w:lsdException w:name="List Continue 5" w:semiHidden="1" w:unhideWhenUsed="1"/>
-    <w:lsdException w:name="Message Header" w:semiHidden="1" w:unhideWhenUsed="1"/>
-    <w:lsdException w:name="Subtitle" w:uiPriority="11" w:qFormat="1"/>
-    <w:lsdException w:name="Salutation" w:semiHidden="1" w:unhideWhenUsed="1"/>
-    <w:lsdException w:name="Date" w:semiHidden="1" w:unhideWhenUsed="1"/>
-    <w:lsdException w:name="Body Text First Indent" w:semiHidden="1" w:unhideWhenUsed="1"/>
-    <w:lsdException w:name="Body Text First Indent 2" w:semiHidden="1" w:unhideWhenUsed="1"/>
-    <w:lsdException w:name="Note Heading" w:semiHidden="1" w:unhideWhenUsed="1"/>
-    <w:lsdException w:name="Body Text 2" w:semiHidden="1" w:unhideWhenUsed="1"/>
-    <w:lsdException w:name="Body Text 3" w:semiHidden="1" w:unhideWhenUsed="1"/>
-    <w:lsdException w:name="Body Text Indent 2" w:semiHidden="1" w:unhideWhenUsed="1"/>
-    <w:lsdException w:name="Body Text Indent 3" w:semiHidden="1" w:unhideWhenUsed="1"/>
-    <w:lsdException w:name="Block Text" w:semiHidden="1" w:unhideWhenUsed="1"/>
-    <w:lsdException w:name="Hyperlink" w:semiHidden="1" w:unhideWhenUsed="1"/>
-    <w:lsdException w:name="FollowedHyperlink" w:semiHidden="1" w:unhideWhenUsed="1"/>
-    <w:lsdException w:name="Strong" w:uiPriority="22" w:qFormat="1"/>
-    <w:lsdException w:name="Emphasis" w:uiPriority="20" w:qFormat="1"/>
-    <w:lsdException w:name="Document Map" w:semiHidden="1" w:unhideWhenUsed="1"/>
-    <w:lsdException w:name="Plain Text" w:semiHidden="1" w:unhideWhenUsed="1"/>
-    <w:lsdException w:name="E-mail Signature" w:semiHidden="1" w:unhideWhenUsed="1"/>
-    <w:lsdException w:name="HTML Top of Form" w:semiHidden="1" w:unhideWhenUsed="1"/>
-    <w:lsdException w:name="HTML Bottom of Form" w:semiHidden="1" w:unhideWhenUsed="1"/>
-    <w:lsdException w:name="Normal (Web)" w:semiHidden="1" w:unhideWhenUsed="1"/>
-    <w:lsdException w:name="HTML Acronym" w:semiHidden="1" w:unhideWhenUsed="1"/>
-    <w:lsdException w:name="HTML Address" w:semiHidden="1" w:unhideWhenUsed="1"/>
-    <w:lsdException w:name="HTML Cite" w:semiHidden="1" w:unhideWhenUsed="1"/>
-    <w:lsdException w:name="HTML Code" w:semiHidden="1" w:unhideWhenUsed="1"/>
-    <w:lsdException w:name="HTML Definition" w:semiHidden="1" w:unhideWhenUsed="1"/>
-    <w:lsdException w:name="HTML Keyboard" w:semiHidden="1" w:unhideWhenUsed="1"/>
-    <w:lsdException w:name="HTML Preformatted" w:semiHidden="1" w:unhideWhenUsed="1"/>
-    <w:lsdException w:name="HTML Sample" w:semiHidden="1" w:unhideWhenUsed="1"/>
-    <w:lsdException w:name="HTML Typewriter" w:semiHidden="1" w:unhideWhenUsed="1"/>
-    <w:lsdException w:name="HTML Variable" w:semiHidden="1" w:unhideWhenUsed="1"/>
-    <w:lsdException w:name="Normal Table" w:semiHidden="1" w:unhideWhenUsed="1"/>
-    <w:lsdException w:name="annotation subject" w:semiHidden="1" w:unhideWhenUsed="1"/>
-    <w:lsdException w:name="No List" w:semiHidden="1" w:unhideWhenUsed="1"/>
-    <w:lsdException w:name="Outline List 1" w:semiHidden="1" w:unhideWhenUsed="1"/>
-    <w:lsdException w:name="Outline List 2" w:semiHidden="1" w:unhideWhenUsed="1"/>
-    <w:lsdException w:name="Outline List 3" w:semiHidden="1" w:unhideWhenUsed="1"/>
-    <w:lsdException w:name="Table Simple 1" w:semiHidden="1" w:unhideWhenUsed="1"/>
-    <w:lsdException w:name="Table Simple 2" w:semiHidden="1" w:unhideWhenUsed="1"/>
-    <w:lsdException w:name="Table Simple 3" w:semiHidden="1" w:unhideWhenUsed="1"/>
-    <w:lsdException w:name="Table Classic 1" w:semiHidden="1" w:unhideWhenUsed="1"/>
-    <w:lsdException w:name="Table Classic 2" w:semiHidden="1" w:unhideWhenUsed="1"/>
-    <w:lsdException w:name="Table Classic 3" w:semiHidden="1" w:unhideWhenUsed="1"/>
-    <w:lsdException w:name="Table Classic 4" w:semiHidden="1" w:unhideWhenUsed="1"/>
-    <w:lsdException w:name="Table Colorful 1" w:semiHidden="1" w:unhideWhenUsed="1"/>
-    <w:lsdException w:name="Table Colorful 2" w:semiHidden="1" w:unhideWhenUsed="1"/>
-    <w:lsdException w:name="Table Colorful 3" w:semiHidden="1" w:unhideWhenUsed="1"/>
-    <w:lsdException w:name="Table Columns 1" w:semiHidden="1" w:unhideWhenUsed="1"/>
-    <w:lsdException w:name="Table Columns 2" w:semiHidden="1" w:unhideWhenUsed="1"/>
-    <w:lsdException w:name="Table Columns 3" w:semiHidden="1" w:unhideWhenUsed="1"/>
-    <w:lsdException w:name="Table Columns 4" w:semiHidden="1" w:unhideWhenUsed="1"/>
-    <w:lsdException w:name="Table Columns 5" w:semiHidden="1" w:unhideWhenUsed="1"/>
-    <w:lsdException w:name="Table Grid 1" w:semiHidden="1" w:unhideWhenUsed="1"/>
-    <w:lsdException w:name="Table Grid 2" w:semiHidden="1" w:unhideWhenUsed="1"/>
-    <w:lsdException w:name="Table Grid 3" w:semiHidden="1" w:unhideWhenUsed="1"/>
-    <w:lsdException w:name="Table Grid 4" w:semiHidden="1" w:unhideWhenUsed="1"/>
-    <w:lsdException w:name="Table Grid 5" w:semiHidden="1" w:unhideWhenUsed="1"/>
-    <w:lsdException w:name="Table Grid 6" w:semiHidden="1" w:unhideWhenUsed="1"/>
-    <w:lsdException w:name="Table Grid 7" w:semiHidden="1" w:unhideWhenUsed="1"/>
-    <w:lsdException w:name="Table Grid 8" w:semiHidden="1" w:unhideWhenUsed="1"/>
-    <w:lsdException w:name="Table List 1" w:semiHidden="1" w:unhideWhenUsed="1"/>
-    <w:lsdException w:name="Table List 2" w:semiHidden="1" w:unhideWhenUsed="1"/>
-    <w:lsdException w:name="Table List 3" w:semiHidden="1" w:unhideWhenUsed="1"/>
-    <w:lsdException w:name="Table List 4" w:semiHidden="1" w:unhideWhenUsed="1"/>
-    <w:lsdException w:name="Table List 5" w:semiHidden="1" w:unhideWhenUsed="1"/>
-    <w:lsdException w:name="Table List 6" w:semiHidden="1" w:unhideWhenUsed="1"/>
-    <w:lsdException w:name="Table List 7" w:semiHidden="1" w:unhideWhenUsed="1"/>
-    <w:lsdException w:name="Table List 8" w:semiHidden="1" w:unhideWhenUsed="1"/>
-    <w:lsdException w:name="Table 3D effects 1" w:semiHidden="1" w:unhideWhenUsed="1"/>
-    <w:lsdException w:name="Table 3D effects 2" w:semiHidden="1" w:unhideWhenUsed="1"/>
-    <w:lsdException w:name="Table 3D effects 3" w:semiHidden="1" w:unhideWhenUsed="1"/>
-    <w:lsdException w:name="Table Contemporary" w:semiHidden="1" w:unhideWhenUsed="1"/>
-    <w:lsdException w:name="Table Elegant" w:semiHidden="1" w:unhideWhenUsed="1"/>
-    <w:lsdException w:name="Table Professional" w:semiHidden="1" w:unhideWhenUsed="1"/>
-    <w:lsdException w:name="Table Subtle 1" w:semiHidden="1" w:unhideWhenUsed="1"/>
-    <w:lsdException w:name="Table Subtle 2" w:semiHidden="1" w:unhideWhenUsed="1"/>
-    <w:lsdException w:name="Table Web 1" w:semiHidden="1" w:unhideWhenUsed="1"/>
-    <w:lsdException w:name="Table Web 2" w:semiHidden="1" w:unhideWhenUsed="1"/>
-    <w:lsdException w:name="Table Web 3" w:semiHidden="1" w:unhideWhenUsed="1"/>
-    <w:lsdException w:name="Balloon Text" w:semiHidden="1" w:unhideWhenUsed="1"/>
-    <w:lsdException w:name="Table Grid" w:uiPriority="39"/>
-    <w:lsdException w:name="Table Theme" w:semiHidden="1" w:unhideWhenUsed="1"/>
-    <w:lsdException w:name="Placeholder Text" w:semiHidden="1"/>
-    <w:lsdException w:name="No Spacing" w:uiPriority="1" w:qFormat="1"/>
-    <w:lsdException w:name="Light Shading" w:uiPriority="60"/>
-    <w:lsdException w:name="Light List" w:uiPriority="61"/>
-    <w:lsdException w:name="Light Grid" w:uiPriority="62"/>
-    <w:lsdException w:name="Medium Shading 1" w:uiPriority="63"/>
-    <w:lsdException w:name="Medium Shading 2" w:uiPriority="64"/>
-    <w:lsdException w:name="Medium List 1" w:uiPriority="65"/>
-    <w:lsdException w:name="Medium List 2" w:uiPriority="66"/>
-    <w:lsdException w:name="Medium Grid 1" w:uiPriority="67"/>
-    <w:lsdException w:name="Medium Grid 2" w:uiPriority="68"/>
-    <w:lsdException w:name="Medium Grid 3" w:uiPriority="69"/>
-    <w:lsdException w:name="Dark List" w:uiPriority="70"/>
-    <w:lsdException w:name="Colorful Shading" w:uiPriority="71"/>
-    <w:lsdException w:name="Colorful List" w:uiPriority="72"/>
-    <w:lsdException w:name="Colorful Grid" w:uiPriority="73"/>
-    <w:lsdException w:name="Light Shading Accent 1" w:uiPriority="60"/>
-    <w:lsdException w:name="Light List Accent 1" w:uiPriority="61"/>
-    <w:lsdException w:name="Light Grid Accent 1" w:uiPriority="62"/>
-    <w:lsdException w:name="Medium Shading 1 Accent 1" w:uiPriority="63"/>
-    <w:lsdException w:name="Medium Shading 2 Accent 1" w:uiPriority="64"/>
-    <w:lsdException w:name="Medium List 1 Accent 1" w:uiPriority="65"/>
-    <w:lsdException w:name="Revision" w:semiHidden="1"/>
-    <w:lsdException w:name="List Paragraph" w:uiPriority="34" w:qFormat="1"/>
-    <w:lsdException w:name="Quote" w:uiPriority="29" w:qFormat="1"/>
-    <w:lsdException w:name="Intense Quote" w:uiPriority="30" w:qFormat="1"/>
-    <w:lsdException w:name="Medium List 2 Accent 1" w:uiPriority="66"/>
-    <w:lsdException w:name="Medium Grid 1 Accent 1" w:uiPriority="67"/>
-    <w:lsdException w:name="Medium Grid 2 Accent 1" w:uiPriority="68"/>
-    <w:lsdException w:name="Medium Grid 3 Accent 1" w:uiPriority="69"/>
-    <w:lsdException w:name="Dark List Accent 1" w:uiPriority="70"/>
-    <w:lsdException w:name="Colorful Shading Accent 1" w:uiPriority="71"/>
-    <w:lsdException w:name="Colorful List Accent 1" w:uiPriority="72"/>
-    <w:lsdException w:name="Colorful Grid Accent 1" w:uiPriority="73"/>
-    <w:lsdException w:name="Light Shading Accent 2" w:uiPriority="60"/>
-    <w:lsdException w:name="Light List Accent 2" w:uiPriority="61"/>
-    <w:lsdException w:name="Light Grid Accent 2" w:uiPriority="62"/>
-    <w:lsdException w:name="Medium Shading 1 Accent 2" w:uiPriority="63"/>
-    <w:lsdException w:name="Medium Shading 2 Accent 2" w:uiPriority="64"/>
-    <w:lsdException w:name="Medium List 1 Accent 2" w:uiPriority="65"/>
-    <w:lsdException w:name="Medium List 2 Accent 2" w:uiPriority="66"/>
-    <w:lsdException w:name="Medium Grid 1 Accent 2" w:uiPriority="67"/>
-    <w:lsdException w:name="Medium Grid 2 Accent 2" w:uiPriority="68"/>
-    <w:lsdException w:name="Medium Grid 3 Accent 2" w:uiPriority="69"/>
-    <w:lsdException w:name="Dark List Accent 2" w:uiPriority="70"/>
-    <w:lsdException w:name="Colorful Shading Accent 2" w:uiPriority="71"/>
-    <w:lsdException w:name="Colorful List Accent 2" w:uiPriority="72"/>
-    <w:lsdException w:name="Colorful Grid Accent 2" w:uiPriority="73"/>
-    <w:lsdException w:name="Light Shading Accent 3" w:uiPriority="60"/>
-    <w:lsdException w:name="Light List Accent 3" w:uiPriority="61"/>
-    <w:lsdException w:name="Light Grid Accent 3" w:uiPriority="62"/>
-    <w:lsdException w:name="Medium Shading 1 Accent 3" w:uiPriority="63"/>
-    <w:lsdException w:name="Medium Shading 2 Accent 3" w:uiPriority="64"/>
-    <w:lsdException w:name="Medium List 1 Accent 3" w:uiPriority="65"/>
-    <w:lsdException w:name="Medium List 2 Accent 3" w:uiPriority="66"/>
-    <w:lsdException w:name="Medium Grid 1 Accent 3" w:uiPriority="67"/>
-    <w:lsdException w:name="Medium Grid 2 Accent 3" w:uiPriority="68"/>
-    <w:lsdException w:name="Medium Grid 3 Accent 3" w:uiPriority="69"/>
-    <w:lsdException w:name="Dark List Accent 3" w:uiPriority="70"/>
-    <w:lsdException w:name="Colorful Shading Accent 3" w:uiPriority="71"/>
-    <w:lsdException w:name="Colorful List Accent 3" w:uiPriority="72"/>
-    <w:lsdException w:name="Colorful Grid Accent 3" w:uiPriority="73"/>
-    <w:lsdException w:name="Light Shading Accent 4" w:uiPriority="60"/>
-    <w:lsdException w:name="Light List Accent 4" w:uiPriority="61"/>
-    <w:lsdException w:name="Light Grid Accent 4" w:uiPriority="62"/>
-    <w:lsdException w:name="Medium Shading 1 Accent 4" w:uiPriority="63"/>
-    <w:lsdException w:name="Medium Shading 2 Accent 4" w:uiPriority="64"/>
-    <w:lsdException w:name="Medium List 1 Accent 4" w:uiPriority="65"/>
-    <w:lsdException w:name="Medium List 2 Accent 4" w:uiPriority="66"/>
-    <w:lsdException w:name="Medium Grid 1 Accent 4" w:uiPriority="67"/>
-    <w:lsdException w:name="Medium Grid 2 Accent 4" w:uiPriority="68"/>
-    <w:lsdException w:name="Medium Grid 3 Accent 4" w:uiPriority="69"/>
-    <w:lsdException w:name="Dark List Accent 4" w:uiPriority="70"/>
-    <w:lsdException w:name="Colorful Shading Accent 4" w:uiPriority="71"/>
-    <w:lsdException w:name="Colorful List Accent 4" w:uiPriority="72"/>
-    <w:lsdException w:name="Colorful Grid Accent 4" w:uiPriority="73"/>
-    <w:lsdException w:name="Light Shading Accent 5" w:uiPriority="60"/>
-    <w:lsdException w:name="Light List Accent 5" w:uiPriority="61"/>
-    <w:lsdException w:name="Light Grid Accent 5" w:uiPriority="62"/>
-    <w:lsdException w:name="Medium Shading 1 Accent 5" w:uiPriority="63"/>
-    <w:lsdException w:name="Medium Shading 2 Accent 5" w:uiPriority="64"/>
-    <w:lsdException w:name="Medium List 1 Accent 5" w:uiPriority="65"/>
-    <w:lsdException w:name="Medium List 2 Accent 5" w:uiPriority="66"/>
-    <w:lsdException w:name="Medium Grid 1 Accent 5" w:uiPriority="67"/>
-    <w:lsdException w:name="Medium Grid 2 Accent 5" w:uiPriority="68"/>
-    <w:lsdException w:name="Medium Grid 3 Accent 5" w:uiPriority="69"/>
-    <w:lsdException w:name="Dark List Accent 5" w:uiPriority="70"/>
-    <w:lsdException w:name="Colorful Shading Accent 5" w:uiPriority="71"/>
-    <w:lsdException w:name="Colorful List Accent 5" w:uiPriority="72"/>
-    <w:lsdException w:name="Colorful Grid Accent 5" w:uiPriority="73"/>
-    <w:lsdException w:name="Light Shading Accent 6" w:uiPriority="60"/>
-    <w:lsdException w:name="Light List Accent 6" w:uiPriority="61"/>
-    <w:lsdException w:name="Light Grid Accent 6" w:uiPriority="62"/>
-    <w:lsdException w:name="Medium Shading 1 Accent 6" w:uiPriority="63"/>
-    <w:lsdException w:name="Medium Shading 2 Accent 6" w:uiPriority="64"/>
-    <w:lsdException w:name="Medium List 1 Accent 6" w:uiPriority="65"/>
-    <w:lsdException w:name="Medium List 2 Accent 6" w:uiPriority="66"/>
-    <w:lsdException w:name="Medium Grid 1 Accent 6" w:uiPriority="67"/>
-    <w:lsdException w:name="Medium Grid 2 Accent 6" w:uiPriority="68"/>
-    <w:lsdException w:name="Medium Grid 3 Accent 6" w:uiPriority="69"/>
-    <w:lsdException w:name="Dark List Accent 6" w:uiPriority="70"/>
-    <w:lsdException w:name="Colorful Shading Accent 6" w:uiPriority="71"/>
-    <w:lsdException w:name="Colorful List Accent 6" w:uiPriority="72"/>
-    <w:lsdException w:name="Colorful Grid Accent 6" w:uiPriority="73"/>
-    <w:lsdException w:name="Subtle Emphasis" w:uiPriority="19" w:qFormat="1"/>
-    <w:lsdException w:name="Intense Emphasis" w:uiPriority="21" w:qFormat="1"/>
-    <w:lsdException w:name="Subtle Reference" w:uiPriority="31" w:qFormat="1"/>
-    <w:lsdException w:name="Intense Reference" w:uiPriority="32" w:qFormat="1"/>
-    <w:lsdException w:name="Book Title" w:uiPriority="33" w:qFormat="1"/>
-    <w:lsdException w:name="Bibliography" w:semiHidden="1" w:uiPriority="37" w:unhideWhenUsed="1"/>
-    <w:lsdException w:name="TOC Heading" w:semiHidden="1" w:uiPriority="39" w:unhideWhenUsed="1" w:qFormat="1"/>
-    <w:lsdException w:name="Grid Table 4" w:uiPriority="49"/>
-    <w:lsdException w:name="Grid Table 5 Dark" w:uiPriority="50"/>
-    <w:lsdException w:name="Grid Table 6 Colorful" w:uiPriority="51"/>
-    <w:lsdException w:name="Grid Table 7 Colorful" w:uiPriority="52"/>
-    <w:lsdException w:name="Grid Table 1 Light Accent 1" w:uiPriority="46"/>
-    <w:lsdException w:name="Grid Table 2 Accent 1" w:uiPriority="47"/>
-    <w:lsdException w:name="Grid Table 3 Accent 1" w:uiPriority="48"/>
-    <w:lsdException w:name="Grid Table 4 Accent 1" w:uiPriority="49"/>
-    <w:lsdException w:name="Grid Table 5 Dark Accent 1" w:uiPriority="50"/>
-    <w:lsdException w:name="Grid Table 6 Colorful Accent 1" w:uiPriority="51"/>
-    <w:lsdException w:name="Grid Table 7 Colorful Accent 1" w:uiPriority="52"/>
-    <w:lsdException w:name="Grid Table 1 Light Accent 2" w:uiPriority="46"/>
-    <w:lsdException w:name="Grid Table 2 Accent 2" w:uiPriority="47"/>
-    <w:lsdException w:name="Grid Table 3 Accent 2" w:uiPriority="48"/>
-    <w:lsdException w:name="Grid Table 4 Accent 2" w:uiPriority="49"/>
-    <w:lsdException w:name="Grid Table 5 Dark Accent 2" w:uiPriority="50"/>
-    <w:lsdException w:name="Grid Table 6 Colorful Accent 2" w:uiPriority="51"/>
-    <w:lsdException w:name="Grid Table 7 Colorful Accent 2" w:uiPriority="52"/>
-    <w:lsdException w:name="Grid Table 1 Light Accent 3" w:uiPriority="46"/>
-    <w:lsdException w:name="Grid Table 2 Accent 3" w:uiPriority="47"/>
-    <w:lsdException w:name="Grid Table 3 Accent 3" w:uiPriority="48"/>
-    <w:lsdException w:name="Grid Table 4 Accent 3" w:uiPriority="49"/>
-    <w:lsdException w:name="Grid Table 5 Dark Accent 3" w:uiPriority="50"/>
-    <w:lsdException w:name="Grid Table 6 Colorful Accent 3" w:uiPriority="51"/>
-    <w:lsdException w:name="Grid Table 7 Colorful Accent 3" w:uiPriority="52"/>
-    <w:lsdException w:name="Grid Table 1 Light Accent 4" w:uiPriority="46"/>
-    <w:lsdException w:name="Grid Table 2 Accent 4" w:uiPriority="47"/>
-    <w:lsdException w:name="Grid Table 3 Accent 4" w:uiPriority="48"/>
-    <w:lsdException w:name="Grid Table 4 Accent 4" w:uiPriority="49"/>
-    <w:lsdException w:name="Grid Table 5 Dark Accent 4" w:uiPriority="50"/>
-    <w:lsdException w:name="Grid Table 6 Colorful Accent 4" w:uiPriority="51"/>
-    <w:lsdException w:name="Grid Table 7 Colorful Accent 4" w:uiPriority="52"/>
-    <w:lsdException w:name="Grid Table 1 Light Accent 5" w:uiPriority="46"/>
-    <w:lsdException w:name="Grid Table 2 Accent 5" w:uiPriority="47"/>
-    <w:lsdException w:name="Grid Table 3 Accent 5" w:uiPriority="48"/>
-    <w:lsdException w:name="Grid Table 4 Accent 5" w:uiPriority="49"/>
-    <w:lsdException w:name="Grid Table 5 Dark Accent 5" w:uiPriority="50"/>
-    <w:lsdException w:name="Grid Table 6 Colorful Accent 5" w:uiPriority="51"/>
-    <w:lsdException w:name="Grid Table 7 Colorful Accent 5" w:uiPriority="52"/>
-    <w:lsdException w:name="Grid Table 1 Light Accent 6" w:uiPriority="46"/>
-    <w:lsdException w:name="Grid Table 2 Accent 6" w:uiPriority="47"/>
-    <w:lsdException w:name="Grid Table 3 Accent 6" w:uiPriority="48"/>
-    <w:lsdException w:name="Grid Table 4 Accent 6" w:uiPriority="49"/>
-    <w:lsdException w:name="Grid Table 5 Dark Accent 6" w:uiPriority="50"/>
-    <w:lsdException w:name="Grid Table 6 Colorful Accent 6" w:uiPriority="51"/>
-    <w:lsdException w:name="Grid Table 7 Colorful Accent 6" w:uiPriority="52"/>
-    <w:lsdException w:name="List Table 1 Light" w:uiPriority="46"/>
-    <w:lsdException w:name="List Table 2" w:uiPriority="47"/>
-    <w:lsdException w:name="List Table 3" w:uiPriority="48"/>
-    <w:lsdException w:name="List Table 4" w:uiPriority="49"/>
-    <w:lsdException w:name="List Table 5 Dark" w:uiPriority="50"/>
-    <w:lsdException w:name="List Table 6 Colorful" w:uiPriority="51"/>
-    <w:lsdException w:name="List Table 7 Colorful" w:uiPriority="52"/>
-    <w:lsdException w:name="List Table 1 Light Accent 1" w:uiPriority="46"/>
-    <w:lsdException w:name="List Table 2 Accent 1" w:uiPriority="47"/>
-    <w:lsdException w:name="List Table 3 Accent 1" w:uiPriority="48"/>
-    <w:lsdException w:name="List Table 4 Accent 1" w:uiPriority="49"/>
-    <w:lsdException w:name="List Table 5 Dark Accent 1" w:uiPriority="50"/>
-    <w:lsdException w:name="List Table 6 Colorful Accent 1" w:uiPriority="51"/>
-    <w:lsdException w:name="List Table 7 Colorful Accent 1" w:uiPriority="52"/>
-    <w:lsdException w:name="List Table 1 Light Accent 2" w:uiPriority="46"/>
-    <w:lsdException w:name="List Table 2 Accent 2" w:uiPriority="47"/>
-    <w:lsdException w:name="List Table 3 Accent 2" w:uiPriority="48"/>
-    <w:lsdException w:name="List Table 4 Accent 2" w:uiPriority="49"/>
-    <w:lsdException w:name="List Table 5 Dark Accent 2" w:uiPriority="50"/>
-    <w:lsdException w:name="List Table 6 Colorful Accent 2" w:uiPriority="51"/>
-    <w:lsdException w:name="List Table 7 Colorful Accent 2" w:uiPriority="52"/>
-    <w:lsdException w:name="List Table 1 Light Accent 3" w:uiPriority="46"/>
-    <w:lsdException w:name="List Table 2 Accent 3" w:uiPriority="47"/>
-    <w:lsdException w:name="List Table 3 Accent 3" w:uiPriority="48"/>
-    <w:lsdException w:name="List Table 4 Accent 3" w:uiPriority="49"/>
-    <w:lsdException w:name="List Table 5 Dark Accent 3" w:uiPriority="50"/>
-    <w:lsdException w:name="List Table 6 Colorful Accent 3" w:uiPriority="51"/>
-    <w:lsdException w:name="List Table 7 Colorful Accent 3" w:uiPriority="52"/>
-    <w:lsdException w:name="List Table 1 Light Accent 4" w:uiPriority="46"/>
-    <w:lsdException w:name="List Table 2 Accent 4" w:uiPriority="47"/>
-    <w:lsdException w:name="List Table 3 Accent 4" w:uiPriority="48"/>
-    <w:lsdException w:name="List Table 4 Accent 4" w:uiPriority="49"/>
-    <w:lsdException w:name="List Table 5 Dark Accent 4" w:uiPriority="50"/>
-    <w:lsdException w:name="List Table 6 Colorful Accent 4" w:uiPriority="51"/>
-    <w:lsdException w:name="List Table 7 Colorful Accent 4" w:uiPriority="52"/>
-    <w:lsdException w:name="List Table 1 Light Accent 5" w:uiPriority="46"/>
-    <w:lsdException w:name="List Table 2 Accent 5" w:uiPriority="47"/>
-    <w:lsdException w:name="List Table 3 Accent 5" w:uiPriority="48"/>
-    <w:lsdException w:name="List Table 4 Accent 5" w:uiPriority="49"/>
-    <w:lsdException w:name="List Table 5 Dark Accent 5" w:uiPriority="50"/>
-    <w:lsdException w:name="List Table 6 Colorful Accent 5" w:uiPriority="51"/>
-    <w:lsdException w:name="List Table 7 Colorful Accent 5" w:uiPriority="52"/>
-    <w:lsdException w:name="List Table 1 Light Accent 6" w:uiPriority="46"/>
-    <w:lsdException w:name="List Table 2 Accent 6" w:uiPriority="47"/>
-    <w:lsdException w:name="List Table 3 Accent 6" w:uiPriority="48"/>
-    <w:lsdException w:name="List Table 4 Accent 6" w:uiPriority="49"/>
-    <w:lsdException w:name="List Table 5 Dark Accent 6" w:uiPriority="50"/>
-    <w:lsdException w:name="List Table 6 Colorful Accent 6" w:uiPriority="51"/>
-    <w:lsdException w:name="List Table 7 Colorful Accent 6" w:uiPriority="52"/>
-    <w:lsdException w:name="Mention" w:semiHidden="1" w:unhideWhenUsed="1"/>
-    <w:lsdException w:name="Smart Hyperlink" w:semiHidden="1" w:unhideWhenUsed="1"/>
-    <w:lsdException w:name="Hashtag" w:semiHidden="1" w:unhideWhenUsed="1"/>
-    <w:lsdException w:name="Unresolved Mention" w:semiHidden="1" w:unhideWhenUsed="1"/>
+  <w:latentStyles w:defLockedState="0" w:defUIPriority="99" w:defSemiHidden="1" w:defUnhideWhenUsed="1" w:defQFormat="0" w:count="276">
+    <w:lsdException w:name="Normal" w:semiHidden="0" w:uiPriority="0" w:unhideWhenUsed="0" w:qFormat="1"/>
+    <w:lsdException w:name="heading 1" w:semiHidden="0" w:uiPriority="9" w:unhideWhenUsed="0" w:qFormat="1"/>
+    <w:lsdException w:name="heading 2" w:uiPriority="9" w:qFormat="1"/>
+    <w:lsdException w:name="heading 3" w:uiPriority="9" w:qFormat="1"/>
+    <w:lsdException w:name="heading 4" w:uiPriority="9" w:qFormat="1"/>
+    <w:lsdException w:name="heading 5" w:uiPriority="9" w:qFormat="1"/>
+    <w:lsdException w:name="heading 6" w:uiPriority="9" w:qFormat="1"/>
+    <w:lsdException w:name="heading 7" w:uiPriority="9" w:qFormat="1"/>
+    <w:lsdException w:name="heading 8" w:uiPriority="9" w:qFormat="1"/>
+    <w:lsdException w:name="heading 9" w:uiPriority="9" w:qFormat="1"/>
+    <w:lsdException w:name="toc 1" w:uiPriority="39"/>
+    <w:lsdException w:name="toc 2" w:uiPriority="39"/>
+    <w:lsdException w:name="toc 3" w:uiPriority="39"/>
+    <w:lsdException w:name="toc 4" w:uiPriority="39"/>
+    <w:lsdException w:name="toc 5" w:uiPriority="39"/>
+    <w:lsdException w:name="toc 6" w:uiPriority="39"/>
+    <w:lsdException w:name="toc 7" w:uiPriority="39"/>
+    <w:lsdException w:name="toc 8" w:uiPriority="39"/>
+    <w:lsdException w:name="toc 9" w:uiPriority="39"/>
+    <w:lsdException w:name="caption" w:uiPriority="35" w:qFormat="1"/>
+    <w:lsdException w:name="Title" w:semiHidden="0" w:uiPriority="10" w:unhideWhenUsed="0" w:qFormat="1"/>
+    <w:lsdException w:name="Default Paragraph Font" w:uiPriority="1"/>
+    <w:lsdException w:name="Subtitle" w:semiHidden="0" w:uiPriority="11" w:unhideWhenUsed="0" w:qFormat="1"/>
+    <w:lsdException w:name="Strong" w:semiHidden="0" w:uiPriority="22" w:unhideWhenUsed="0" w:qFormat="1"/>
+    <w:lsdException w:name="Emphasis" w:semiHidden="0" w:uiPriority="20" w:unhideWhenUsed="0" w:qFormat="1"/>
+    <w:lsdException w:name="Table Grid" w:semiHidden="0" w:uiPriority="39" w:unhideWhenUsed="0"/>
+    <w:lsdException w:name="Note Level 1" w:semiHidden="0" w:unhideWhenUsed="0"/>
+    <w:lsdException w:name="Note Level 2" w:semiHidden="0" w:unhideWhenUsed="0"/>
+    <w:lsdException w:name="Note Level 3" w:semiHidden="0" w:unhideWhenUsed="0"/>
+    <w:lsdException w:name="Note Level 4" w:semiHidden="0" w:unhideWhenUsed="0"/>
+    <w:lsdException w:name="Note Level 5" w:semiHidden="0" w:unhideWhenUsed="0"/>
+    <w:lsdException w:name="Note Level 6" w:semiHidden="0" w:unhideWhenUsed="0"/>
+    <w:lsdException w:name="Note Level 7" w:semiHidden="0" w:unhideWhenUsed="0"/>
+    <w:lsdException w:name="Note Level 8" w:semiHidden="0" w:unhideWhenUsed="0"/>
+    <w:lsdException w:name="Note Level 9" w:semiHidden="0" w:unhideWhenUsed="0"/>
+    <w:lsdException w:name="Placeholder Text" w:unhideWhenUsed="0"/>
+    <w:lsdException w:name="No Spacing" w:semiHidden="0" w:uiPriority="1" w:unhideWhenUsed="0" w:qFormat="1"/>
+    <w:lsdException w:name="Light Shading" w:semiHidden="0" w:uiPriority="60" w:unhideWhenUsed="0"/>
+    <w:lsdException w:name="Light List" w:semiHidden="0" w:uiPriority="61" w:unhideWhenUsed="0"/>
+    <w:lsdException w:name="Light Grid" w:semiHidden="0" w:uiPriority="62" w:unhideWhenUsed="0"/>
+    <w:lsdException w:name="Medium Shading 1" w:semiHidden="0" w:uiPriority="63" w:unhideWhenUsed="0"/>
+    <w:lsdException w:name="Medium Shading 2" w:semiHidden="0" w:uiPriority="64" w:unhideWhenUsed="0"/>
+    <w:lsdException w:name="Medium List 1" w:semiHidden="0" w:uiPriority="65" w:unhideWhenUsed="0"/>
+    <w:lsdException w:name="Medium List 2" w:semiHidden="0" w:uiPriority="66" w:unhideWhenUsed="0"/>
+    <w:lsdException w:name="Medium Grid 1" w:semiHidden="0" w:uiPriority="67" w:unhideWhenUsed="0"/>
+    <w:lsdException w:name="Medium Grid 2" w:semiHidden="0" w:uiPriority="68" w:unhideWhenUsed="0"/>
+    <w:lsdException w:name="Medium Grid 3" w:semiHidden="0" w:uiPriority="69" w:unhideWhenUsed="0"/>
+    <w:lsdException w:name="Dark List" w:semiHidden="0" w:uiPriority="70" w:unhideWhenUsed="0"/>
+    <w:lsdException w:name="Colorful Shading" w:semiHidden="0" w:uiPriority="71" w:unhideWhenUsed="0"/>
+    <w:lsdException w:name="Colorful List" w:semiHidden="0" w:uiPriority="72" w:unhideWhenUsed="0"/>
+    <w:lsdException w:name="Colorful Grid" w:semiHidden="0" w:uiPriority="73" w:unhideWhenUsed="0"/>
+    <w:lsdException w:name="Light Shading Accent 1" w:semiHidden="0" w:uiPriority="60" w:unhideWhenUsed="0"/>
+    <w:lsdException w:name="Light List Accent 1" w:semiHidden="0" w:uiPriority="61" w:unhideWhenUsed="0"/>
+    <w:lsdException w:name="Light Grid Accent 1" w:semiHidden="0" w:uiPriority="62" w:unhideWhenUsed="0"/>
+    <w:lsdException w:name="Medium Shading 1 Accent 1" w:semiHidden="0" w:uiPriority="63" w:unhideWhenUsed="0"/>
+    <w:lsdException w:name="Medium Shading 2 Accent 1" w:semiHidden="0" w:uiPriority="64" w:unhideWhenUsed="0"/>
+    <w:lsdException w:name="Medium List 1 Accent 1" w:semiHidden="0" w:uiPriority="65" w:unhideWhenUsed="0"/>
+    <w:lsdException w:name="Revision" w:unhideWhenUsed="0"/>
+    <w:lsdException w:name="List Paragraph" w:semiHidden="0" w:uiPriority="34" w:unhideWhenUsed="0" w:qFormat="1"/>
+    <w:lsdException w:name="Quote" w:semiHidden="0" w:uiPriority="29" w:unhideWhenUsed="0" w:qFormat="1"/>
+    <w:lsdException w:name="Intense Quote" w:semiHidden="0" w:uiPriority="30" w:unhideWhenUsed="0" w:qFormat="1"/>
+    <w:lsdException w:name="Medium List 2 Accent 1" w:semiHidden="0" w:uiPriority="66" w:unhideWhenUsed="0"/>
+    <w:lsdException w:name="Medium Grid 1 Accent 1" w:semiHidden="0" w:uiPriority="67" w:unhideWhenUsed="0"/>
+    <w:lsdException w:name="Medium Grid 2 Accent 1" w:semiHidden="0" w:uiPriority="68" w:unhideWhenUsed="0"/>
+    <w:lsdException w:name="Medium Grid 3 Accent 1" w:semiHidden="0" w:uiPriority="69" w:unhideWhenUsed="0"/>
+    <w:lsdException w:name="Dark List Accent 1" w:semiHidden="0" w:uiPriority="70" w:unhideWhenUsed="0"/>
+    <w:lsdException w:name="Colorful Shading Accent 1" w:semiHidden="0" w:uiPriority="71" w:unhideWhenUsed="0"/>
+    <w:lsdException w:name="Colorful List Accent 1" w:semiHidden="0" w:uiPriority="72" w:unhideWhenUsed="0"/>
+    <w:lsdException w:name="Colorful Grid Accent 1" w:semiHidden="0" w:uiPriority="73" w:unhideWhenUsed="0"/>
+    <w:lsdException w:name="Light Shading Accent 2" w:semiHidden="0" w:uiPriority="60" w:unhideWhenUsed="0"/>
+    <w:lsdException w:name="Light List Accent 2" w:semiHidden="0" w:uiPriority="61" w:unhideWhenUsed="0"/>
+    <w:lsdException w:name="Light Grid Accent 2" w:semiHidden="0" w:uiPriority="62" w:unhideWhenUsed="0"/>
+    <w:lsdException w:name="Medium Shading 1 Accent 2" w:semiHidden="0" w:uiPriority="63" w:unhideWhenUsed="0"/>
+    <w:lsdException w:name="Medium Shading 2 Accent 2" w:semiHidden="0" w:uiPriority="64" w:unhideWhenUsed="0"/>
+    <w:lsdException w:name="Medium List 1 Accent 2" w:semiHidden="0" w:uiPriority="65" w:unhideWhenUsed="0"/>
+    <w:lsdException w:name="Medium List 2 Accent 2" w:semiHidden="0" w:uiPriority="66" w:unhideWhenUsed="0"/>
+    <w:lsdException w:name="Medium Grid 1 Accent 2" w:semiHidden="0" w:uiPriority="67" w:unhideWhenUsed="0"/>
+    <w:lsdException w:name="Medium Grid 2 Accent 2" w:semiHidden="0" w:uiPriority="68" w:unhideWhenUsed="0"/>
+    <w:lsdException w:name="Medium Grid 3 Accent 2" w:semiHidden="0" w:uiPriority="69" w:unhideWhenUsed="0"/>
+    <w:lsdException w:name="Dark List Accent 2" w:semiHidden="0" w:uiPriority="70" w:unhideWhenUsed="0"/>
+    <w:lsdException w:name="Colorful Shading Accent 2" w:semiHidden="0" w:uiPriority="71" w:unhideWhenUsed="0"/>
+    <w:lsdException w:name="Colorful List Accent 2" w:semiHidden="0" w:uiPriority="72" w:unhideWhenUsed="0"/>
+    <w:lsdException w:name="Colorful Grid Accent 2" w:semiHidden="0" w:uiPriority="73" w:unhideWhenUsed="0"/>
+    <w:lsdException w:name="Light Shading Accent 3" w:semiHidden="0" w:uiPriority="60" w:unhideWhenUsed="0"/>
+    <w:lsdException w:name="Light List Accent 3" w:semiHidden="0" w:uiPriority="61" w:unhideWhenUsed="0"/>
+    <w:lsdException w:name="Light Grid Accent 3" w:semiHidden="0" w:uiPriority="62" w:unhideWhenUsed="0"/>
+    <w:lsdException w:name="Medium Shading 1 Accent 3" w:semiHidden="0" w:uiPriority="63" w:unhideWhenUsed="0"/>
+    <w:lsdException w:name="Medium Shading 2 Accent 3" w:semiHidden="0" w:uiPriority="64" w:unhideWhenUsed="0"/>
+    <w:lsdException w:name="Medium List 1 Accent 3" w:semiHidden="0" w:uiPriority="65" w:unhideWhenUsed="0"/>
+    <w:lsdException w:name="Medium List 2 Accent 3" w:semiHidden="0" w:uiPriority="66" w:unhideWhenUsed="0"/>
+    <w:lsdException w:name="Medium Grid 1 Accent 3" w:semiHidden="0" w:uiPriority="67" w:unhideWhenUsed="0"/>
+    <w:lsdException w:name="Medium Grid 2 Accent 3" w:semiHidden="0" w:uiPriority="68" w:unhideWhenUsed="0"/>
+    <w:lsdException w:name="Medium Grid 3 Accent 3" w:semiHidden="0" w:uiPriority="69" w:unhideWhenUsed="0"/>
+    <w:lsdException w:name="Dark List Accent 3" w:semiHidden="0" w:uiPriority="70" w:unhideWhenUsed="0"/>
+    <w:lsdException w:name="Colorful Shading Accent 3" w:semiHidden="0" w:uiPriority="71" w:unhideWhenUsed="0"/>
+    <w:lsdException w:name="Colorful List Accent 3" w:semiHidden="0" w:uiPriority="72" w:unhideWhenUsed="0"/>
+    <w:lsdException w:name="Colorful Grid Accent 3" w:semiHidden="0" w:uiPriority="73" w:unhideWhenUsed="0"/>
+    <w:lsdException w:name="Light Shading Accent 4" w:semiHidden="0" w:uiPriority="60" w:unhideWhenUsed="0"/>
+    <w:lsdException w:name="Light List Accent 4" w:semiHidden="0" w:uiPriority="61" w:unhideWhenUsed="0"/>
+    <w:lsdException w:name="Light Grid Accent 4" w:semiHidden="0" w:uiPriority="62" w:unhideWhenUsed="0"/>
+    <w:lsdException w:name="Medium Shading 1 Accent 4" w:semiHidden="0" w:uiPriority="63" w:unhideWhenUsed="0"/>
+    <w:lsdException w:name="Medium Shading 2 Accent 4" w:semiHidden="0" w:uiPriority="64" w:unhideWhenUsed="0"/>
+    <w:lsdException w:name="Medium List 1 Accent 4" w:semiHidden="0" w:uiPriority="65" w:unhideWhenUsed="0"/>
+    <w:lsdException w:name="Medium List 2 Accent 4" w:semiHidden="0" w:uiPriority="66" w:unhideWhenUsed="0"/>
+    <w:lsdException w:name="Medium Grid 1 Accent 4" w:semiHidden="0" w:uiPriority="67" w:unhideWhenUsed="0"/>
+    <w:lsdException w:name="Medium Grid 2 Accent 4" w:semiHidden="0" w:uiPriority="68" w:unhideWhenUsed="0"/>
+    <w:lsdException w:name="Medium Grid 3 Accent 4" w:semiHidden="0" w:uiPriority="69" w:unhideWhenUsed="0"/>
+    <w:lsdException w:name="Dark List Accent 4" w:semiHidden="0" w:uiPriority="70" w:unhideWhenUsed="0"/>
+    <w:lsdException w:name="Colorful Shading Accent 4" w:semiHidden="0" w:uiPriority="71" w:unhideWhenUsed="0"/>
+    <w:lsdException w:name="Colorful List Accent 4" w:semiHidden="0" w:uiPriority="72" w:unhideWhenUsed="0"/>
+    <w:lsdException w:name="Colorful Grid Accent 4" w:semiHidden="0" w:uiPriority="73" w:unhideWhenUsed="0"/>
+    <w:lsdException w:name="Light Shading Accent 5" w:semiHidden="0" w:uiPriority="60" w:unhideWhenUsed="0"/>
+    <w:lsdException w:name="Light List Accent 5" w:semiHidden="0" w:uiPriority="61" w:unhideWhenUsed="0"/>
+    <w:lsdException w:name="Light Grid Accent 5" w:semiHidden="0" w:uiPriority="62" w:unhideWhenUsed="0"/>
+    <w:lsdException w:name="Medium Shading 1 Accent 5" w:semiHidden="0" w:uiPriority="63" w:unhideWhenUsed="0"/>
+    <w:lsdException w:name="Medium Shading 2 Accent 5" w:semiHidden="0" w:uiPriority="64" w:unhideWhenUsed="0"/>
+    <w:lsdException w:name="Medium List 1 Accent 5" w:semiHidden="0" w:uiPriority="65" w:unhideWhenUsed="0"/>
+    <w:lsdException w:name="Medium List 2 Accent 5" w:semiHidden="0" w:uiPriority="66" w:unhideWhenUsed="0"/>
+    <w:lsdException w:name="Medium Grid 1 Accent 5" w:semiHidden="0" w:uiPriority="67" w:unhideWhenUsed="0"/>
+    <w:lsdException w:name="Medium Grid 2 Accent 5" w:semiHidden="0" w:uiPriority="68" w:unhideWhenUsed="0"/>
+    <w:lsdException w:name="Medium Grid 3 Accent 5" w:semiHidden="0" w:uiPriority="69" w:unhideWhenUsed="0"/>
+    <w:lsdException w:name="Dark List Accent 5" w:semiHidden="0" w:uiPriority="70" w:unhideWhenUsed="0"/>
+    <w:lsdException w:name="Colorful Shading Accent 5" w:semiHidden="0" w:uiPriority="71" w:unhideWhenUsed="0"/>
+    <w:lsdException w:name="Colorful List Accent 5" w:semiHidden="0" w:uiPriority="72" w:unhideWhenUsed="0"/>
+    <w:lsdException w:name="Colorful Grid Accent 5" w:semiHidden="0" w:uiPriority="73" w:unhideWhenUsed="0"/>
+    <w:lsdException w:name="Light Shading Accent 6" w:semiHidden="0" w:uiPriority="60" w:unhideWhenUsed="0"/>
+    <w:lsdException w:name="Light List Accent 6" w:semiHidden="0" w:uiPriority="61" w:unhideWhenUsed="0"/>
+    <w:lsdException w:name="Light Grid Accent 6" w:semiHidden="0" w:uiPriority="62" w:unhideWhenUsed="0"/>
+    <w:lsdException w:name="Medium Shading 1 Accent 6" w:semiHidden="0" w:uiPriority="63" w:unhideWhenUsed="0"/>
+    <w:lsdException w:name="Medium Shading 2 Accent 6" w:semiHidden="0" w:uiPriority="64" w:unhideWhenUsed="0"/>
+    <w:lsdException w:name="Medium List 1 Accent 6" w:semiHidden="0" w:uiPriority="65" w:unhideWhenUsed="0"/>
+    <w:lsdException w:name="Medium List 2 Accent 6" w:semiHidden="0" w:uiPriority="66" w:unhideWhenUsed="0"/>
+    <w:lsdException w:name="Medium Grid 1 Accent 6" w:semiHidden="0" w:uiPriority="67" w:unhideWhenUsed="0"/>
+    <w:lsdException w:name="Medium Grid 2 Accent 6" w:semiHidden="0" w:uiPriority="68" w:unhideWhenUsed="0"/>
+    <w:lsdException w:name="Medium Grid 3 Accent 6" w:semiHidden="0" w:uiPriority="69" w:unhideWhenUsed="0"/>
+    <w:lsdException w:name="Dark List Accent 6" w:semiHidden="0" w:uiPriority="70" w:unhideWhenUsed="0"/>
+    <w:lsdException w:name="Colorful Shading Accent 6" w:semiHidden="0" w:uiPriority="71" w:unhideWhenUsed="0"/>
+    <w:lsdException w:name="Colorful List Accent 6" w:semiHidden="0" w:uiPriority="72" w:unhideWhenUsed="0"/>
+    <w:lsdException w:name="Colorful Grid Accent 6" w:semiHidden="0" w:uiPriority="73" w:unhideWhenUsed="0"/>
+    <w:lsdException w:name="Subtle Emphasis" w:semiHidden="0" w:uiPriority="19" w:unhideWhenUsed="0" w:qFormat="1"/>
+    <w:lsdException w:name="Intense Emphasis" w:semiHidden="0" w:uiPriority="21" w:unhideWhenUsed="0" w:qFormat="1"/>
+    <w:lsdException w:name="Subtle Reference" w:semiHidden="0" w:uiPriority="31" w:unhideWhenUsed="0" w:qFormat="1"/>
+    <w:lsdException w:name="Intense Reference" w:semiHidden="0" w:uiPriority="32" w:unhideWhenUsed="0" w:qFormat="1"/>
+    <w:lsdException w:name="Book Title" w:semiHidden="0" w:uiPriority="33" w:unhideWhenUsed="0" w:qFormat="1"/>
+    <w:lsdException w:name="Bibliography" w:uiPriority="37"/>
+    <w:lsdException w:name="TOC Heading" w:uiPriority="39" w:qFormat="1"/>
+  </w:latentStyles>
+  <w:style w:type="paragraph" w:default="1" w:styleId="Normal">
+    <w:name w:val="Normal"/>
+    <w:qFormat/>
+  </w:style>
+  <w:style w:type="paragraph" w:styleId="Heading1">
+    <w:name w:val="heading 1"/>
+    <w:basedOn w:val="Normal"/>
+    <w:next w:val="Normal"/>
+    <w:link w:val="Heading1Char"/>
+    <w:uiPriority w:val="9"/>
+    <w:qFormat/>
+    <w:rsid w:val="004656B4"/>
+    <w:pPr>
+      <w:keepNext/>
+      <w:keepLines/>
+      <w:spacing w:before="480" w:line="276" w:lineRule="auto"/>
+      <w:outlineLvl w:val="0"/>
+    </w:pPr>
+    <w:rPr>
+      <w:rFonts w:asciiTheme="majorHAnsi" w:eastAsiaTheme="majorEastAsia" w:hAnsiTheme="majorHAnsi" w:cstheme="majorBidi"/>
+      <w:b/>
+      <w:bCs/>
+      <w:color w:val="2F5496" w:themeColor="accent1" w:themeShade="BF"/>
+      <w:sz w:val="28"/>
+      <w:szCs w:val="28"/>
+      <w:lang w:bidi="en-US"/>
+    </w:rPr>
+  </w:style>
+  <w:style w:type="character" w:default="1" w:styleId="DefaultParagraphFont">
+    <w:name w:val="Default Paragraph Font"/>
+    <w:uiPriority w:val="1"/>
+    <w:semiHidden/>
+    <w:unhideWhenUsed/>
+  </w:style>
+  <w:style w:type="table" w:default="1" w:styleId="TableNormal">
+    <w:name w:val="Normal Table"/>
+    <w:uiPriority w:val="99"/>
+    <w:semiHidden/>
+    <w:unhideWhenUsed/>
+    <w:tblPr>
+      <w:tblInd w:w="0" w:type="dxa"/>
+      <w:tblCellMar>
+        <w:top w:w="0" w:type="dxa"/>
+        <w:left w:w="108" w:type="dxa"/>
+        <w:bottom w:w="0" w:type="dxa"/>
+        <w:right w:w="108" w:type="dxa"/>
+      </w:tblCellMar>
+    </w:tblPr>
+  </w:style>
+  <w:style w:type="numbering" w:default="1" w:styleId="NoList">
+    <w:name w:val="No List"/>
+    <w:uiPriority w:val="99"/>
+    <w:semiHidden/>
+    <w:unhideWhenUsed/>
+  </w:style>
+  <w:style w:type="paragraph" w:styleId="EndnoteText">
+    <w:name w:val="endnote text"/>
+    <w:basedOn w:val="Normal"/>
+    <w:link w:val="EndnoteTextChar"/>
+    <w:uiPriority w:val="99"/>
+    <w:unhideWhenUsed/>
+    <w:rsid w:val="004656B4"/>
+  </w:style>
+  <w:style w:type="character" w:customStyle="1" w:styleId="EndnoteTextChar">
+    <w:name w:val="Endnote Text Char"/>
+    <w:basedOn w:val="DefaultParagraphFont"/>
+    <w:link w:val="EndnoteText"/>
+    <w:uiPriority w:val="99"/>
+    <w:rsid w:val="004656B4"/>
+  </w:style>
+  <w:style w:type="character" w:styleId="EndnoteReference">
+    <w:name w:val="endnote reference"/>
+    <w:basedOn w:val="DefaultParagraphFont"/>
+    <w:uiPriority w:val="99"/>
+    <w:unhideWhenUsed/>
+    <w:rsid w:val="004656B4"/>
+    <w:rPr>
+      <w:vertAlign w:val="superscript"/>
+    </w:rPr>
+  </w:style>
+  <w:style w:type="character" w:customStyle="1" w:styleId="Heading1Char">
+    <w:name w:val="Heading 1 Char"/>
+    <w:basedOn w:val="DefaultParagraphFont"/>
+    <w:link w:val="Heading1"/>
+    <w:uiPriority w:val="9"/>
+    <w:rsid w:val="004656B4"/>
+    <w:rPr>
+      <w:rFonts w:asciiTheme="majorHAnsi" w:eastAsiaTheme="majorEastAsia" w:hAnsiTheme="majorHAnsi" w:cstheme="majorBidi"/>
+      <w:b/>
+      <w:bCs/>
+      <w:color w:val="2F5496" w:themeColor="accent1" w:themeShade="BF"/>
+      <w:sz w:val="28"/>
+      <w:szCs w:val="28"/>
+      <w:lang w:bidi="en-US"/>
+    </w:rPr>
+  </w:style>
+  <w:style w:type="paragraph" w:customStyle="1" w:styleId="EndNoteBibliographyTitle">
+    <w:name w:val="EndNote Bibliography Title"/>
+    <w:basedOn w:val="Normal"/>
+    <w:rsid w:val="000A4C01"/>
+    <w:pPr>
+      <w:jc w:val="center"/>
+    </w:pPr>
+    <w:rPr>
+      <w:rFonts w:ascii="Calibri" w:hAnsi="Calibri"/>
+    </w:rPr>
+  </w:style>
+  <w:style w:type="paragraph" w:customStyle="1" w:styleId="EndNoteBibliography">
+    <w:name w:val="EndNote Bibliography"/>
+    <w:basedOn w:val="Normal"/>
+    <w:rsid w:val="000A4C01"/>
+    <w:rPr>
+      <w:rFonts w:ascii="Calibri" w:hAnsi="Calibri"/>
+    </w:rPr>
+  </w:style>
+  <w:style w:type="paragraph" w:styleId="BalloonText">
+    <w:name w:val="Balloon Text"/>
+    <w:basedOn w:val="Normal"/>
+    <w:link w:val="BalloonTextChar"/>
+    <w:uiPriority w:val="99"/>
+    <w:semiHidden/>
+    <w:unhideWhenUsed/>
+    <w:rsid w:val="00895D32"/>
+    <w:rPr>
+      <w:rFonts w:ascii="Lucida Grande" w:hAnsi="Lucida Grande" w:cs="Lucida Grande"/>
+      <w:sz w:val="18"/>
+      <w:szCs w:val="18"/>
+    </w:rPr>
+  </w:style>
+  <w:style w:type="character" w:customStyle="1" w:styleId="BalloonTextChar">
+    <w:name w:val="Balloon Text Char"/>
+    <w:basedOn w:val="DefaultParagraphFont"/>
+    <w:link w:val="BalloonText"/>
+    <w:uiPriority w:val="99"/>
+    <w:semiHidden/>
+    <w:rsid w:val="00895D32"/>
+    <w:rPr>
+      <w:rFonts w:ascii="Lucida Grande" w:hAnsi="Lucida Grande" w:cs="Lucida Grande"/>
+      <w:sz w:val="18"/>
+      <w:szCs w:val="18"/>
+    </w:rPr>
+  </w:style>
+  <w:style w:type="character" w:styleId="CommentReference">
+    <w:name w:val="annotation reference"/>
+    <w:basedOn w:val="DefaultParagraphFont"/>
+    <w:uiPriority w:val="99"/>
+    <w:semiHidden/>
+    <w:unhideWhenUsed/>
+    <w:rsid w:val="00351E75"/>
+    <w:rPr>
+      <w:sz w:val="18"/>
+      <w:szCs w:val="18"/>
+    </w:rPr>
+  </w:style>
+  <w:style w:type="paragraph" w:styleId="CommentText">
+    <w:name w:val="annotation text"/>
+    <w:basedOn w:val="Normal"/>
+    <w:link w:val="CommentTextChar"/>
+    <w:uiPriority w:val="99"/>
+    <w:semiHidden/>
+    <w:unhideWhenUsed/>
+    <w:rsid w:val="00351E75"/>
+  </w:style>
+  <w:style w:type="character" w:customStyle="1" w:styleId="CommentTextChar">
+    <w:name w:val="Comment Text Char"/>
+    <w:basedOn w:val="DefaultParagraphFont"/>
+    <w:link w:val="CommentText"/>
+    <w:uiPriority w:val="99"/>
+    <w:semiHidden/>
+    <w:rsid w:val="00351E75"/>
+  </w:style>
+  <w:style w:type="paragraph" w:styleId="CommentSubject">
+    <w:name w:val="annotation subject"/>
+    <w:basedOn w:val="CommentText"/>
+    <w:next w:val="CommentText"/>
+    <w:link w:val="CommentSubjectChar"/>
+    <w:uiPriority w:val="99"/>
+    <w:semiHidden/>
+    <w:unhideWhenUsed/>
+    <w:rsid w:val="00351E75"/>
+    <w:rPr>
+      <w:b/>
+      <w:bCs/>
+      <w:sz w:val="20"/>
+      <w:szCs w:val="20"/>
+    </w:rPr>
+  </w:style>
+  <w:style w:type="character" w:customStyle="1" w:styleId="CommentSubjectChar">
+    <w:name w:val="Comment Subject Char"/>
+    <w:basedOn w:val="CommentTextChar"/>
+    <w:link w:val="CommentSubject"/>
+    <w:uiPriority w:val="99"/>
+    <w:semiHidden/>
+    <w:rsid w:val="00351E75"/>
+    <w:rPr>
+      <w:b/>
+      <w:bCs/>
+      <w:sz w:val="20"/>
+      <w:szCs w:val="20"/>
+    </w:rPr>
+  </w:style>
+  <w:style w:type="paragraph" w:styleId="Revision">
+    <w:name w:val="Revision"/>
+    <w:hidden/>
+    <w:uiPriority w:val="99"/>
+    <w:semiHidden/>
+    <w:rsid w:val="00327673"/>
+  </w:style>
+</w:styles>
+</file>
+
+<file path=word/stylesWithEffects.xml><?xml version="1.0" encoding="utf-8"?>
+<w:styles xmlns:wpc="http://schemas.microsoft.com/office/word/2010/wordprocessingCanvas" xmlns:mo="http://schemas.microsoft.com/office/mac/office/2008/main" xmlns:mc="http://schemas.openxmlformats.org/markup-compatibility/2006" xmlns:mv="urn:schemas-microsoft-com:mac:vml" xmlns:o="urn:schemas-microsoft-com:office:office" xmlns:r="http://schemas.openxmlformats.org/officeDocument/2006/relationships" xmlns:m="http://schemas.openxmlformats.org/officeDocument/2006/math" xmlns:v="urn:schemas-microsoft-com:vml" xmlns:wp14="http://schemas.microsoft.com/office/word/2010/wordprocessingDrawing" xmlns:wp="http://schemas.openxmlformats.org/drawingml/2006/wordprocessingDrawing" xmlns:w10="urn:schemas-microsoft-com:office:word" xmlns:w="http://schemas.openxmlformats.org/wordprocessingml/2006/main" xmlns:w14="http://schemas.microsoft.com/office/word/2010/wordml" xmlns:wpg="http://schemas.microsoft.com/office/word/2010/wordprocessingGroup" xmlns:wpi="http://schemas.microsoft.com/office/word/2010/wordprocessingInk" xmlns:wne="http://schemas.microsoft.com/office/word/2006/wordml" xmlns:wps="http://schemas.microsoft.com/office/word/2010/wordprocessingShape" mc:Ignorable="w14 wp14">
+  <w:docDefaults>
+    <w:rPrDefault>
+      <w:rPr>
+        <w:rFonts w:asciiTheme="minorHAnsi" w:eastAsiaTheme="minorHAnsi" w:hAnsiTheme="minorHAnsi" w:cstheme="minorBidi"/>
+        <w:sz w:val="24"/>
+        <w:szCs w:val="24"/>
+        <w:lang w:val="en-US" w:eastAsia="en-US" w:bidi="ar-SA"/>
+      </w:rPr>
+    </w:rPrDefault>
+    <w:pPrDefault/>
+  </w:docDefaults>
+  <w:latentStyles w:defLockedState="0" w:defUIPriority="99" w:defSemiHidden="1" w:defUnhideWhenUsed="1" w:defQFormat="0" w:count="276">
+    <w:lsdException w:name="Normal" w:semiHidden="0" w:uiPriority="0" w:unhideWhenUsed="0" w:qFormat="1"/>
+    <w:lsdException w:name="heading 1" w:semiHidden="0" w:uiPriority="9" w:unhideWhenUsed="0" w:qFormat="1"/>
+    <w:lsdException w:name="heading 2" w:uiPriority="9" w:qFormat="1"/>
+    <w:lsdException w:name="heading 3" w:uiPriority="9" w:qFormat="1"/>
+    <w:lsdException w:name="heading 4" w:uiPriority="9" w:qFormat="1"/>
+    <w:lsdException w:name="heading 5" w:uiPriority="9" w:qFormat="1"/>
+    <w:lsdException w:name="heading 6" w:uiPriority="9" w:qFormat="1"/>
+    <w:lsdException w:name="heading 7" w:uiPriority="9" w:qFormat="1"/>
+    <w:lsdException w:name="heading 8" w:uiPriority="9" w:qFormat="1"/>
+    <w:lsdException w:name="heading 9" w:uiPriority="9" w:qFormat="1"/>
+    <w:lsdException w:name="toc 1" w:uiPriority="39"/>
+    <w:lsdException w:name="toc 2" w:uiPriority="39"/>
+    <w:lsdException w:name="toc 3" w:uiPriority="39"/>
+    <w:lsdException w:name="toc 4" w:uiPriority="39"/>
+    <w:lsdException w:name="toc 5" w:uiPriority="39"/>
+    <w:lsdException w:name="toc 6" w:uiPriority="39"/>
+    <w:lsdException w:name="toc 7" w:uiPriority="39"/>
+    <w:lsdException w:name="toc 8" w:uiPriority="39"/>
+    <w:lsdException w:name="toc 9" w:uiPriority="39"/>
+    <w:lsdException w:name="caption" w:uiPriority="35" w:qFormat="1"/>
+    <w:lsdException w:name="Title" w:semiHidden="0" w:uiPriority="10" w:unhideWhenUsed="0" w:qFormat="1"/>
+    <w:lsdException w:name="Default Paragraph Font" w:uiPriority="1"/>
+    <w:lsdException w:name="Subtitle" w:semiHidden="0" w:uiPriority="11" w:unhideWhenUsed="0" w:qFormat="1"/>
+    <w:lsdException w:name="Strong" w:semiHidden="0" w:uiPriority="22" w:unhideWhenUsed="0" w:qFormat="1"/>
+    <w:lsdException w:name="Emphasis" w:semiHidden="0" w:uiPriority="20" w:unhideWhenUsed="0" w:qFormat="1"/>
+    <w:lsdException w:name="Table Grid" w:semiHidden="0" w:uiPriority="39" w:unhideWhenUsed="0"/>
+    <w:lsdException w:name="Note Level 1" w:semiHidden="0" w:unhideWhenUsed="0"/>
+    <w:lsdException w:name="Note Level 2" w:semiHidden="0" w:unhideWhenUsed="0"/>
+    <w:lsdException w:name="Note Level 3" w:semiHidden="0" w:unhideWhenUsed="0"/>
+    <w:lsdException w:name="Note Level 4" w:semiHidden="0" w:unhideWhenUsed="0"/>
+    <w:lsdException w:name="Note Level 5" w:semiHidden="0" w:unhideWhenUsed="0"/>
+    <w:lsdException w:name="Note Level 6" w:semiHidden="0" w:unhideWhenUsed="0"/>
+    <w:lsdException w:name="Note Level 7" w:semiHidden="0" w:unhideWhenUsed="0"/>
+    <w:lsdException w:name="Note Level 8" w:semiHidden="0" w:unhideWhenUsed="0"/>
+    <w:lsdException w:name="Note Level 9" w:semiHidden="0" w:unhideWhenUsed="0"/>
+    <w:lsdException w:name="Placeholder Text" w:unhideWhenUsed="0"/>
+    <w:lsdException w:name="No Spacing" w:semiHidden="0" w:uiPriority="1" w:unhideWhenUsed="0" w:qFormat="1"/>
+    <w:lsdException w:name="Light Shading" w:semiHidden="0" w:uiPriority="60" w:unhideWhenUsed="0"/>
+    <w:lsdException w:name="Light List" w:semiHidden="0" w:uiPriority="61" w:unhideWhenUsed="0"/>
+    <w:lsdException w:name="Light Grid" w:semiHidden="0" w:uiPriority="62" w:unhideWhenUsed="0"/>
+    <w:lsdException w:name="Medium Shading 1" w:semiHidden="0" w:uiPriority="63" w:unhideWhenUsed="0"/>
+    <w:lsdException w:name="Medium Shading 2" w:semiHidden="0" w:uiPriority="64" w:unhideWhenUsed="0"/>
+    <w:lsdException w:name="Medium List 1" w:semiHidden="0" w:uiPriority="65" w:unhideWhenUsed="0"/>
+    <w:lsdException w:name="Medium List 2" w:semiHidden="0" w:uiPriority="66" w:unhideWhenUsed="0"/>
+    <w:lsdException w:name="Medium Grid 1" w:semiHidden="0" w:uiPriority="67" w:unhideWhenUsed="0"/>
+    <w:lsdException w:name="Medium Grid 2" w:semiHidden="0" w:uiPriority="68" w:unhideWhenUsed="0"/>
+    <w:lsdException w:name="Medium Grid 3" w:semiHidden="0" w:uiPriority="69" w:unhideWhenUsed="0"/>
+    <w:lsdException w:name="Dark List" w:semiHidden="0" w:uiPriority="70" w:unhideWhenUsed="0"/>
+    <w:lsdException w:name="Colorful Shading" w:semiHidden="0" w:uiPriority="71" w:unhideWhenUsed="0"/>
+    <w:lsdException w:name="Colorful List" w:semiHidden="0" w:uiPriority="72" w:unhideWhenUsed="0"/>
+    <w:lsdException w:name="Colorful Grid" w:semiHidden="0" w:uiPriority="73" w:unhideWhenUsed="0"/>
+    <w:lsdException w:name="Light Shading Accent 1" w:semiHidden="0" w:uiPriority="60" w:unhideWhenUsed="0"/>
+    <w:lsdException w:name="Light List Accent 1" w:semiHidden="0" w:uiPriority="61" w:unhideWhenUsed="0"/>
+    <w:lsdException w:name="Light Grid Accent 1" w:semiHidden="0" w:uiPriority="62" w:unhideWhenUsed="0"/>
+    <w:lsdException w:name="Medium Shading 1 Accent 1" w:semiHidden="0" w:uiPriority="63" w:unhideWhenUsed="0"/>
+    <w:lsdException w:name="Medium Shading 2 Accent 1" w:semiHidden="0" w:uiPriority="64" w:unhideWhenUsed="0"/>
+    <w:lsdException w:name="Medium List 1 Accent 1" w:semiHidden="0" w:uiPriority="65" w:unhideWhenUsed="0"/>
+    <w:lsdException w:name="Revision" w:unhideWhenUsed="0"/>
+    <w:lsdException w:name="List Paragraph" w:semiHidden="0" w:uiPriority="34" w:unhideWhenUsed="0" w:qFormat="1"/>
+    <w:lsdException w:name="Quote" w:semiHidden="0" w:uiPriority="29" w:unhideWhenUsed="0" w:qFormat="1"/>
+    <w:lsdException w:name="Intense Quote" w:semiHidden="0" w:uiPriority="30" w:unhideWhenUsed="0" w:qFormat="1"/>
+    <w:lsdException w:name="Medium List 2 Accent 1" w:semiHidden="0" w:uiPriority="66" w:unhideWhenUsed="0"/>
+    <w:lsdException w:name="Medium Grid 1 Accent 1" w:semiHidden="0" w:uiPriority="67" w:unhideWhenUsed="0"/>
+    <w:lsdException w:name="Medium Grid 2 Accent 1" w:semiHidden="0" w:uiPriority="68" w:unhideWhenUsed="0"/>
+    <w:lsdException w:name="Medium Grid 3 Accent 1" w:semiHidden="0" w:uiPriority="69" w:unhideWhenUsed="0"/>
+    <w:lsdException w:name="Dark List Accent 1" w:semiHidden="0" w:uiPriority="70" w:unhideWhenUsed="0"/>
+    <w:lsdException w:name="Colorful Shading Accent 1" w:semiHidden="0" w:uiPriority="71" w:unhideWhenUsed="0"/>
+    <w:lsdException w:name="Colorful List Accent 1" w:semiHidden="0" w:uiPriority="72" w:unhideWhenUsed="0"/>
+    <w:lsdException w:name="Colorful Grid Accent 1" w:semiHidden="0" w:uiPriority="73" w:unhideWhenUsed="0"/>
+    <w:lsdException w:name="Light Shading Accent 2" w:semiHidden="0" w:uiPriority="60" w:unhideWhenUsed="0"/>
+    <w:lsdException w:name="Light List Accent 2" w:semiHidden="0" w:uiPriority="61" w:unhideWhenUsed="0"/>
+    <w:lsdException w:name="Light Grid Accent 2" w:semiHidden="0" w:uiPriority="62" w:unhideWhenUsed="0"/>
+    <w:lsdException w:name="Medium Shading 1 Accent 2" w:semiHidden="0" w:uiPriority="63" w:unhideWhenUsed="0"/>
+    <w:lsdException w:name="Medium Shading 2 Accent 2" w:semiHidden="0" w:uiPriority="64" w:unhideWhenUsed="0"/>
+    <w:lsdException w:name="Medium List 1 Accent 2" w:semiHidden="0" w:uiPriority="65" w:unhideWhenUsed="0"/>
+    <w:lsdException w:name="Medium List 2 Accent 2" w:semiHidden="0" w:uiPriority="66" w:unhideWhenUsed="0"/>
+    <w:lsdException w:name="Medium Grid 1 Accent 2" w:semiHidden="0" w:uiPriority="67" w:unhideWhenUsed="0"/>
+    <w:lsdException w:name="Medium Grid 2 Accent 2" w:semiHidden="0" w:uiPriority="68" w:unhideWhenUsed="0"/>
+    <w:lsdException w:name="Medium Grid 3 Accent 2" w:semiHidden="0" w:uiPriority="69" w:unhideWhenUsed="0"/>
+    <w:lsdException w:name="Dark List Accent 2" w:semiHidden="0" w:uiPriority="70" w:unhideWhenUsed="0"/>
+    <w:lsdException w:name="Colorful Shading Accent 2" w:semiHidden="0" w:uiPriority="71" w:unhideWhenUsed="0"/>
+    <w:lsdException w:name="Colorful List Accent 2" w:semiHidden="0" w:uiPriority="72" w:unhideWhenUsed="0"/>
+    <w:lsdException w:name="Colorful Grid Accent 2" w:semiHidden="0" w:uiPriority="73" w:unhideWhenUsed="0"/>
+    <w:lsdException w:name="Light Shading Accent 3" w:semiHidden="0" w:uiPriority="60" w:unhideWhenUsed="0"/>
+    <w:lsdException w:name="Light List Accent 3" w:semiHidden="0" w:uiPriority="61" w:unhideWhenUsed="0"/>
+    <w:lsdException w:name="Light Grid Accent 3" w:semiHidden="0" w:uiPriority="62" w:unhideWhenUsed="0"/>
+    <w:lsdException w:name="Medium Shading 1 Accent 3" w:semiHidden="0" w:uiPriority="63" w:unhideWhenUsed="0"/>
+    <w:lsdException w:name="Medium Shading 2 Accent 3" w:semiHidden="0" w:uiPriority="64" w:unhideWhenUsed="0"/>
+    <w:lsdException w:name="Medium List 1 Accent 3" w:semiHidden="0" w:uiPriority="65" w:unhideWhenUsed="0"/>
+    <w:lsdException w:name="Medium List 2 Accent 3" w:semiHidden="0" w:uiPriority="66" w:unhideWhenUsed="0"/>
+    <w:lsdException w:name="Medium Grid 1 Accent 3" w:semiHidden="0" w:uiPriority="67" w:unhideWhenUsed="0"/>
+    <w:lsdException w:name="Medium Grid 2 Accent 3" w:semiHidden="0" w:uiPriority="68" w:unhideWhenUsed="0"/>
+    <w:lsdException w:name="Medium Grid 3 Accent 3" w:semiHidden="0" w:uiPriority="69" w:unhideWhenUsed="0"/>
+    <w:lsdException w:name="Dark List Accent 3" w:semiHidden="0" w:uiPriority="70" w:unhideWhenUsed="0"/>
+    <w:lsdException w:name="Colorful Shading Accent 3" w:semiHidden="0" w:uiPriority="71" w:unhideWhenUsed="0"/>
+    <w:lsdException w:name="Colorful List Accent 3" w:semiHidden="0" w:uiPriority="72" w:unhideWhenUsed="0"/>
+    <w:lsdException w:name="Colorful Grid Accent 3" w:semiHidden="0" w:uiPriority="73" w:unhideWhenUsed="0"/>
+    <w:lsdException w:name="Light Shading Accent 4" w:semiHidden="0" w:uiPriority="60" w:unhideWhenUsed="0"/>
+    <w:lsdException w:name="Light List Accent 4" w:semiHidden="0" w:uiPriority="61" w:unhideWhenUsed="0"/>
+    <w:lsdException w:name="Light Grid Accent 4" w:semiHidden="0" w:uiPriority="62" w:unhideWhenUsed="0"/>
+    <w:lsdException w:name="Medium Shading 1 Accent 4" w:semiHidden="0" w:uiPriority="63" w:unhideWhenUsed="0"/>
+    <w:lsdException w:name="Medium Shading 2 Accent 4" w:semiHidden="0" w:uiPriority="64" w:unhideWhenUsed="0"/>
+    <w:lsdException w:name="Medium List 1 Accent 4" w:semiHidden="0" w:uiPriority="65" w:unhideWhenUsed="0"/>
+    <w:lsdException w:name="Medium List 2 Accent 4" w:semiHidden="0" w:uiPriority="66" w:unhideWhenUsed="0"/>
+    <w:lsdException w:name="Medium Grid 1 Accent 4" w:semiHidden="0" w:uiPriority="67" w:unhideWhenUsed="0"/>
+    <w:lsdException w:name="Medium Grid 2 Accent 4" w:semiHidden="0" w:uiPriority="68" w:unhideWhenUsed="0"/>
+    <w:lsdException w:name="Medium Grid 3 Accent 4" w:semiHidden="0" w:uiPriority="69" w:unhideWhenUsed="0"/>
+    <w:lsdException w:name="Dark List Accent 4" w:semiHidden="0" w:uiPriority="70" w:unhideWhenUsed="0"/>
+    <w:lsdException w:name="Colorful Shading Accent 4" w:semiHidden="0" w:uiPriority="71" w:unhideWhenUsed="0"/>
+    <w:lsdException w:name="Colorful List Accent 4" w:semiHidden="0" w:uiPriority="72" w:unhideWhenUsed="0"/>
+    <w:lsdException w:name="Colorful Grid Accent 4" w:semiHidden="0" w:uiPriority="73" w:unhideWhenUsed="0"/>
+    <w:lsdException w:name="Light Shading Accent 5" w:semiHidden="0" w:uiPriority="60" w:unhideWhenUsed="0"/>
+    <w:lsdException w:name="Light List Accent 5" w:semiHidden="0" w:uiPriority="61" w:unhideWhenUsed="0"/>
+    <w:lsdException w:name="Light Grid Accent 5" w:semiHidden="0" w:uiPriority="62" w:unhideWhenUsed="0"/>
+    <w:lsdException w:name="Medium Shading 1 Accent 5" w:semiHidden="0" w:uiPriority="63" w:unhideWhenUsed="0"/>
+    <w:lsdException w:name="Medium Shading 2 Accent 5" w:semiHidden="0" w:uiPriority="64" w:unhideWhenUsed="0"/>
+    <w:lsdException w:name="Medium List 1 Accent 5" w:semiHidden="0" w:uiPriority="65" w:unhideWhenUsed="0"/>
+    <w:lsdException w:name="Medium List 2 Accent 5" w:semiHidden="0" w:uiPriority="66" w:unhideWhenUsed="0"/>
+    <w:lsdException w:name="Medium Grid 1 Accent 5" w:semiHidden="0" w:uiPriority="67" w:unhideWhenUsed="0"/>
+    <w:lsdException w:name="Medium Grid 2 Accent 5" w:semiHidden="0" w:uiPriority="68" w:unhideWhenUsed="0"/>
+    <w:lsdException w:name="Medium Grid 3 Accent 5" w:semiHidden="0" w:uiPriority="69" w:unhideWhenUsed="0"/>
+    <w:lsdException w:name="Dark List Accent 5" w:semiHidden="0" w:uiPriority="70" w:unhideWhenUsed="0"/>
+    <w:lsdException w:name="Colorful Shading Accent 5" w:semiHidden="0" w:uiPriority="71" w:unhideWhenUsed="0"/>
+    <w:lsdException w:name="Colorful List Accent 5" w:semiHidden="0" w:uiPriority="72" w:unhideWhenUsed="0"/>
+    <w:lsdException w:name="Colorful Grid Accent 5" w:semiHidden="0" w:uiPriority="73" w:unhideWhenUsed="0"/>
+    <w:lsdException w:name="Light Shading Accent 6" w:semiHidden="0" w:uiPriority="60" w:unhideWhenUsed="0"/>
+    <w:lsdException w:name="Light List Accent 6" w:semiHidden="0" w:uiPriority="61" w:unhideWhenUsed="0"/>
+    <w:lsdException w:name="Light Grid Accent 6" w:semiHidden="0" w:uiPriority="62" w:unhideWhenUsed="0"/>
+    <w:lsdException w:name="Medium Shading 1 Accent 6" w:semiHidden="0" w:uiPriority="63" w:unhideWhenUsed="0"/>
+    <w:lsdException w:name="Medium Shading 2 Accent 6" w:semiHidden="0" w:uiPriority="64" w:unhideWhenUsed="0"/>
+    <w:lsdException w:name="Medium List 1 Accent 6" w:semiHidden="0" w:uiPriority="65" w:unhideWhenUsed="0"/>
+    <w:lsdException w:name="Medium List 2 Accent 6" w:semiHidden="0" w:uiPriority="66" w:unhideWhenUsed="0"/>
+    <w:lsdException w:name="Medium Grid 1 Accent 6" w:semiHidden="0" w:uiPriority="67" w:unhideWhenUsed="0"/>
+    <w:lsdException w:name="Medium Grid 2 Accent 6" w:semiHidden="0" w:uiPriority="68" w:unhideWhenUsed="0"/>
+    <w:lsdException w:name="Medium Grid 3 Accent 6" w:semiHidden="0" w:uiPriority="69" w:unhideWhenUsed="0"/>
+    <w:lsdException w:name="Dark List Accent 6" w:semiHidden="0" w:uiPriority="70" w:unhideWhenUsed="0"/>
+    <w:lsdException w:name="Colorful Shading Accent 6" w:semiHidden="0" w:uiPriority="71" w:unhideWhenUsed="0"/>
+    <w:lsdException w:name="Colorful List Accent 6" w:semiHidden="0" w:uiPriority="72" w:unhideWhenUsed="0"/>
+    <w:lsdException w:name="Colorful Grid Accent 6" w:semiHidden="0" w:uiPriority="73" w:unhideWhenUsed="0"/>
+    <w:lsdException w:name="Subtle Emphasis" w:semiHidden="0" w:uiPriority="19" w:unhideWhenUsed="0" w:qFormat="1"/>
+    <w:lsdException w:name="Intense Emphasis" w:semiHidden="0" w:uiPriority="21" w:unhideWhenUsed="0" w:qFormat="1"/>
+    <w:lsdException w:name="Subtle Reference" w:semiHidden="0" w:uiPriority="31" w:unhideWhenUsed="0" w:qFormat="1"/>
+    <w:lsdException w:name="Intense Reference" w:semiHidden="0" w:uiPriority="32" w:unhideWhenUsed="0" w:qFormat="1"/>
+    <w:lsdException w:name="Book Title" w:semiHidden="0" w:uiPriority="33" w:unhideWhenUsed="0" w:qFormat="1"/>
+    <w:lsdException w:name="Bibliography" w:uiPriority="37"/>
+    <w:lsdException w:name="TOC Heading" w:uiPriority="39" w:qFormat="1"/>
   </w:latentStyles>
   <w:style w:type="paragraph" w:default="1" w:styleId="Normal">
     <w:name w:val="Normal"/>
@@ -3816,7 +4368,7 @@
   <a:extraClrSchemeLst/>
   <a:extLst>
     <a:ext uri="{05A4C25C-085E-4340-85A3-A5531E510DB2}">
-      <thm15:themeFamily xmlns:thm15="http://schemas.microsoft.com/office/thememl/2012/main" name="Office Theme" id="{62F939B6-93AF-4DB8-9C6B-D6C7DFDC589F}" vid="{4A3C46E8-61CC-4603-A589-7422A47A8E4A}"/>
+      <thm15:themeFamily xmlns:thm15="http://schemas.microsoft.com/office/thememl/2012/main" xmlns="" name="Office Theme" id="{62F939B6-93AF-4DB8-9C6B-D6C7DFDC589F}" vid="{4A3C46E8-61CC-4603-A589-7422A47A8E4A}"/>
     </a:ext>
   </a:extLst>
 </a:theme>
@@ -3827,7 +4379,7 @@
 </file>
 
 <file path=customXml/itemProps1.xml><?xml version="1.0" encoding="utf-8"?>
-<ds:datastoreItem xmlns:ds="http://schemas.openxmlformats.org/officeDocument/2006/customXml" ds:itemID="{49F5B0BE-81F8-AD4E-9765-4E822BEFF5CF}">
+<ds:datastoreItem xmlns:ds="http://schemas.openxmlformats.org/officeDocument/2006/customXml" ds:itemID="{0EFA3A8E-DE52-724D-BA6F-908EB96A8671}">
   <ds:schemaRefs>
     <ds:schemaRef ds:uri="http://schemas.openxmlformats.org/officeDocument/2006/bibliography"/>
   </ds:schemaRefs>

</xml_diff>

<commit_message>
updates to writing and table added
</commit_message>
<xml_diff>
--- a/docs/writing.docx
+++ b/docs/writing.docx
@@ -1,6 +1,6 @@
 
 <file path=word/document.xml><?xml version="1.0" encoding="utf-8"?>
-<w:document xmlns:wpc="http://schemas.microsoft.com/office/word/2010/wordprocessingCanvas" xmlns:mo="http://schemas.microsoft.com/office/mac/office/2008/main" xmlns:mc="http://schemas.openxmlformats.org/markup-compatibility/2006" xmlns:mv="urn:schemas-microsoft-com:mac:vml" xmlns:o="urn:schemas-microsoft-com:office:office" xmlns:r="http://schemas.openxmlformats.org/officeDocument/2006/relationships" xmlns:m="http://schemas.openxmlformats.org/officeDocument/2006/math" xmlns:v="urn:schemas-microsoft-com:vml" xmlns:wp14="http://schemas.microsoft.com/office/word/2010/wordprocessingDrawing" xmlns:wp="http://schemas.openxmlformats.org/drawingml/2006/wordprocessingDrawing" xmlns:w10="urn:schemas-microsoft-com:office:word" xmlns:w="http://schemas.openxmlformats.org/wordprocessingml/2006/main" xmlns:w14="http://schemas.microsoft.com/office/word/2010/wordml" xmlns:wpg="http://schemas.microsoft.com/office/word/2010/wordprocessingGroup" xmlns:wpi="http://schemas.microsoft.com/office/word/2010/wordprocessingInk" xmlns:wne="http://schemas.microsoft.com/office/word/2006/wordml" xmlns:wps="http://schemas.microsoft.com/office/word/2010/wordprocessingShape" mc:Ignorable="w14 wp14">
+<w:document xmlns:wpc="http://schemas.microsoft.com/office/word/2010/wordprocessingCanvas" xmlns:cx="http://schemas.microsoft.com/office/drawing/2014/chartex" xmlns:cx1="http://schemas.microsoft.com/office/drawing/2015/9/8/chartex" xmlns:cx2="http://schemas.microsoft.com/office/drawing/2015/10/21/chartex" xmlns:cx3="http://schemas.microsoft.com/office/drawing/2016/5/9/chartex" xmlns:cx4="http://schemas.microsoft.com/office/drawing/2016/5/10/chartex" xmlns:cx5="http://schemas.microsoft.com/office/drawing/2016/5/11/chartex" xmlns:cx6="http://schemas.microsoft.com/office/drawing/2016/5/12/chartex" xmlns:cx7="http://schemas.microsoft.com/office/drawing/2016/5/13/chartex" xmlns:cx8="http://schemas.microsoft.com/office/drawing/2016/5/14/chartex" xmlns:mc="http://schemas.openxmlformats.org/markup-compatibility/2006" xmlns:aink="http://schemas.microsoft.com/office/drawing/2016/ink" xmlns:am3d="http://schemas.microsoft.com/office/drawing/2017/model3d" xmlns:o="urn:schemas-microsoft-com:office:office" xmlns:r="http://schemas.openxmlformats.org/officeDocument/2006/relationships" xmlns:m="http://schemas.openxmlformats.org/officeDocument/2006/math" xmlns:v="urn:schemas-microsoft-com:vml" xmlns:wp14="http://schemas.microsoft.com/office/word/2010/wordprocessingDrawing" xmlns:wp="http://schemas.openxmlformats.org/drawingml/2006/wordprocessingDrawing" xmlns:w10="urn:schemas-microsoft-com:office:word" xmlns:w="http://schemas.openxmlformats.org/wordprocessingml/2006/main" xmlns:w14="http://schemas.microsoft.com/office/word/2010/wordml" xmlns:w15="http://schemas.microsoft.com/office/word/2012/wordml" xmlns:w16cid="http://schemas.microsoft.com/office/word/2016/wordml/cid" xmlns:w16se="http://schemas.microsoft.com/office/word/2015/wordml/symex" xmlns:wpg="http://schemas.microsoft.com/office/word/2010/wordprocessingGroup" xmlns:wpi="http://schemas.microsoft.com/office/word/2010/wordprocessingInk" xmlns:wne="http://schemas.microsoft.com/office/word/2006/wordml" xmlns:wps="http://schemas.microsoft.com/office/word/2010/wordprocessingShape" mc:Ignorable="w14 w15 w16se w16cid wp14">
   <w:body>
     <w:p>
       <w:pPr>
@@ -63,7 +63,21 @@
         <w:rPr>
           <w:rFonts w:ascii="Calibri" w:hAnsi="Calibri"/>
         </w:rPr>
-        <w:t>, where phenology was monitored in the 2015 growing season.  Observations using the modified Eichorn-Lorenz (EL) scale (REFERENCE) began 6 March 2015 and continued generally every 3-4 days until 2 April 2015, when almost all plants had reached EL stage 11 or higher.</w:t>
+        <w:t xml:space="preserve">, where phenology was monitored in the 2015 growing season.  Observations using the modified </w:t>
+      </w:r>
+      <w:proofErr w:type="spellStart"/>
+      <w:r>
+        <w:rPr>
+          <w:rFonts w:ascii="Calibri" w:hAnsi="Calibri"/>
+        </w:rPr>
+        <w:t>Eichorn</w:t>
+      </w:r>
+      <w:proofErr w:type="spellEnd"/>
+      <w:r>
+        <w:rPr>
+          <w:rFonts w:ascii="Calibri" w:hAnsi="Calibri"/>
+        </w:rPr>
+        <w:t>-Lorenz (EL) scale (REFERENCE) began 6 March 2015 and continued generally every 3-4 days until 2 April 2015, when almost all plants had reached EL stage 11 or higher.</w:t>
       </w:r>
     </w:p>
     <w:p>
@@ -272,7 +286,15 @@
         <w:t>, each plant’s development was reco</w:t>
       </w:r>
       <w:r>
-        <w:t>rded using the modified Eichorn-</w:t>
+        <w:t xml:space="preserve">rded using the modified </w:t>
+      </w:r>
+      <w:proofErr w:type="spellStart"/>
+      <w:r>
+        <w:t>Eichorn</w:t>
+      </w:r>
+      <w:proofErr w:type="spellEnd"/>
+      <w:r>
+        <w:t>-</w:t>
       </w:r>
       <w:r>
         <w:t>Lorenz</w:t>
@@ -509,13 +531,27 @@
         <w:rPr>
           <w:rFonts w:ascii="Calibri" w:hAnsi="Calibri"/>
         </w:rPr>
-        <w:t>thereafter observations of aborted buds</w:t>
-      </w:r>
-      <w:r>
-        <w:rPr>
-          <w:rFonts w:ascii="Calibri" w:hAnsi="Calibri"/>
-        </w:rPr>
-        <w:t xml:space="preserve">were also recorded.  Once a plant had reached 100% </w:t>
+        <w:t xml:space="preserve">thereafter observations of aborted </w:t>
+      </w:r>
+      <w:proofErr w:type="spellStart"/>
+      <w:r>
+        <w:rPr>
+          <w:rFonts w:ascii="Calibri" w:hAnsi="Calibri"/>
+        </w:rPr>
+        <w:t>buds</w:t>
+      </w:r>
+      <w:r>
+        <w:rPr>
+          <w:rFonts w:ascii="Calibri" w:hAnsi="Calibri"/>
+        </w:rPr>
+        <w:t>were</w:t>
+      </w:r>
+      <w:proofErr w:type="spellEnd"/>
+      <w:r>
+        <w:rPr>
+          <w:rFonts w:ascii="Calibri" w:hAnsi="Calibri"/>
+        </w:rPr>
+        <w:t xml:space="preserve"> also recorded.  Once a plant had reached 100% </w:t>
       </w:r>
       <w:r>
         <w:rPr>
@@ -777,15 +813,28 @@
     <w:p>
       <w:pPr>
         <w:rPr>
-          <w:ins w:id="0" w:author="Elizabeth Wolkovich" w:date="2018-06-25T19:28:00Z"/>
-          <w:rFonts w:ascii="Calibri" w:hAnsi="Calibri"/>
-        </w:rPr>
-      </w:pPr>
-      <w:r>
-        <w:rPr>
-          <w:rFonts w:ascii="Calibri" w:hAnsi="Calibri"/>
-        </w:rPr>
-        <w:t>Budbreak and leafout timing among the varieties were similar in the lab and field (Figure #, budburst: F(1,47)=14.55, p=0.0004; leafout: F(1,47)=18.51, p&lt;0.0001). Few plants developed inflorescences (see Table #). P</w:t>
+          <w:rFonts w:ascii="Calibri" w:hAnsi="Calibri"/>
+        </w:rPr>
+      </w:pPr>
+      <w:r>
+        <w:rPr>
+          <w:rFonts w:ascii="Calibri" w:hAnsi="Calibri"/>
+        </w:rPr>
+        <w:t xml:space="preserve">Budbreak and leafout timing among the varieties were similar in the lab and field (Figure #, budburst: </w:t>
+      </w:r>
+      <w:proofErr w:type="gramStart"/>
+      <w:r>
+        <w:rPr>
+          <w:rFonts w:ascii="Calibri" w:hAnsi="Calibri"/>
+        </w:rPr>
+        <w:t>F(</w:t>
+      </w:r>
+      <w:proofErr w:type="gramEnd"/>
+      <w:r>
+        <w:rPr>
+          <w:rFonts w:ascii="Calibri" w:hAnsi="Calibri"/>
+        </w:rPr>
+        <w:t>1,47)=14.55, p=0.0004; leafout: F(1,47)=18.51, p&lt;0.0001). Few plants developed inflorescences (see Table #). P</w:t>
       </w:r>
       <w:r>
         <w:rPr>
@@ -809,7 +858,21 @@
         <w:rPr>
           <w:rFonts w:ascii="Calibri" w:hAnsi="Calibri"/>
         </w:rPr>
-        <w:t>, Z(##</w:t>
+        <w:t xml:space="preserve">, </w:t>
+      </w:r>
+      <w:proofErr w:type="gramStart"/>
+      <w:r>
+        <w:rPr>
+          <w:rFonts w:ascii="Calibri" w:hAnsi="Calibri"/>
+        </w:rPr>
+        <w:t>Z(</w:t>
+      </w:r>
+      <w:proofErr w:type="gramEnd"/>
+      <w:r>
+        <w:rPr>
+          <w:rFonts w:ascii="Calibri" w:hAnsi="Calibri"/>
+        </w:rPr>
+        <w:t>##</w:t>
       </w:r>
       <w:r>
         <w:rPr>
@@ -833,37 +896,47 @@
     <w:p>
       <w:pPr>
         <w:rPr>
-          <w:ins w:id="1" w:author="Elizabeth Wolkovich" w:date="2018-06-25T19:28:00Z"/>
-          <w:rFonts w:ascii="Calibri" w:hAnsi="Calibri"/>
-        </w:rPr>
-      </w:pPr>
-    </w:p>
-    <w:p>
-      <w:pPr>
-        <w:rPr>
-          <w:rFonts w:ascii="Calibri" w:hAnsi="Calibri"/>
-        </w:rPr>
-      </w:pPr>
-      <w:ins w:id="2" w:author="Elizabeth Wolkovich" w:date="2018-06-25T19:28:00Z">
-        <w:r>
-          <w:rPr>
-            <w:rFonts w:ascii="Calibri" w:hAnsi="Calibri"/>
-          </w:rPr>
-          <w:t>Soil moisture in the chambers varied by chamber temperature (F(1,24)=8.05, p=0.009), ranging from 69% to 76% over time. There was no directional relationship between the moisture levels and the chamber temperature (i.e., the warmest chambers were not the driest) and means were similar across treatments, ranging from 71% to 74%.</w:t>
-        </w:r>
-      </w:ins>
-    </w:p>
-    <w:p>
-      <w:pPr>
-        <w:rPr>
-          <w:rFonts w:ascii="Calibri" w:hAnsi="Calibri"/>
-        </w:rPr>
-      </w:pPr>
-    </w:p>
-    <w:p>
-      <w:pPr>
-        <w:rPr>
-          <w:ins w:id="3" w:author="Elizabeth Wolkovich" w:date="2018-06-25T19:27:00Z"/>
+          <w:rFonts w:ascii="Calibri" w:hAnsi="Calibri"/>
+        </w:rPr>
+      </w:pPr>
+    </w:p>
+    <w:p>
+      <w:pPr>
+        <w:rPr>
+          <w:rFonts w:ascii="Calibri" w:hAnsi="Calibri"/>
+        </w:rPr>
+      </w:pPr>
+      <w:r>
+        <w:rPr>
+          <w:rFonts w:ascii="Calibri" w:hAnsi="Calibri"/>
+        </w:rPr>
+        <w:t>Soil moisture in the chambers varied by chamber temperature (</w:t>
+      </w:r>
+      <w:proofErr w:type="gramStart"/>
+      <w:r>
+        <w:rPr>
+          <w:rFonts w:ascii="Calibri" w:hAnsi="Calibri"/>
+        </w:rPr>
+        <w:t>F(</w:t>
+      </w:r>
+      <w:proofErr w:type="gramEnd"/>
+      <w:r>
+        <w:rPr>
+          <w:rFonts w:ascii="Calibri" w:hAnsi="Calibri"/>
+        </w:rPr>
+        <w:t>1,24)=8.05, p=0.009), ranging from 69% to 76% over time. There was no directional relationship between the moisture levels and the chamber temperature (i.e., the warmest chambers were not the driest) and means were similar across treatments, ranging from 71% to 74%.</w:t>
+      </w:r>
+    </w:p>
+    <w:p>
+      <w:pPr>
+        <w:rPr>
+          <w:rFonts w:ascii="Calibri" w:hAnsi="Calibri"/>
+        </w:rPr>
+      </w:pPr>
+    </w:p>
+    <w:p>
+      <w:pPr>
+        <w:rPr>
           <w:rFonts w:ascii="Calibri" w:hAnsi="Calibri"/>
         </w:rPr>
       </w:pPr>
@@ -873,14 +946,12 @@
         </w:rPr>
         <w:t xml:space="preserve">There was </w:t>
       </w:r>
-      <w:ins w:id="4" w:author="Elizabeth Wolkovich" w:date="2018-06-25T19:28:00Z">
-        <w:r>
-          <w:rPr>
-            <w:rFonts w:ascii="Calibri" w:hAnsi="Calibri"/>
-          </w:rPr>
-          <w:t xml:space="preserve">also </w:t>
-        </w:r>
-      </w:ins>
+      <w:r>
+        <w:rPr>
+          <w:rFonts w:ascii="Calibri" w:hAnsi="Calibri"/>
+        </w:rPr>
+        <w:t xml:space="preserve">also </w:t>
+      </w:r>
       <w:r>
         <w:rPr>
           <w:rFonts w:ascii="Calibri" w:hAnsi="Calibri"/>
@@ -897,7 +968,21 @@
         <w:rPr>
           <w:rFonts w:ascii="Calibri" w:hAnsi="Calibri"/>
         </w:rPr>
-        <w:t xml:space="preserve">(stem length: F(1,24)=0.5347, p=0.4717; leaf number: F(1,24)=0.0455, p= 0.8329).  Plants in Chamber 3 </w:t>
+        <w:t xml:space="preserve">(stem length: </w:t>
+      </w:r>
+      <w:proofErr w:type="gramStart"/>
+      <w:r>
+        <w:rPr>
+          <w:rFonts w:ascii="Calibri" w:hAnsi="Calibri"/>
+        </w:rPr>
+        <w:t>F(</w:t>
+      </w:r>
+      <w:proofErr w:type="gramEnd"/>
+      <w:r>
+        <w:rPr>
+          <w:rFonts w:ascii="Calibri" w:hAnsi="Calibri"/>
+        </w:rPr>
+        <w:t xml:space="preserve">1,24)=0.5347, p=0.4717; leaf number: F(1,24)=0.0455, p= 0.8329).  Plants in Chamber 3 </w:t>
       </w:r>
       <w:r>
         <w:rPr>
@@ -933,7 +1018,6 @@
     <w:p>
       <w:pPr>
         <w:rPr>
-          <w:ins w:id="5" w:author="Elizabeth Wolkovich" w:date="2018-06-25T19:27:00Z"/>
           <w:rFonts w:ascii="Calibri" w:hAnsi="Calibri"/>
         </w:rPr>
       </w:pPr>
@@ -950,14 +1034,12 @@
         </w:rPr>
         <w:t>C</w:t>
       </w:r>
-      <w:ins w:id="6" w:author="Elizabeth Wolkovich" w:date="2018-06-25T19:28:00Z">
-        <w:r>
-          <w:rPr>
-            <w:rFonts w:ascii="Calibri" w:hAnsi="Calibri"/>
-          </w:rPr>
-          <w:t>ontrary to expectations, c</w:t>
-        </w:r>
-      </w:ins>
+      <w:r>
+        <w:rPr>
+          <w:rFonts w:ascii="Calibri" w:hAnsi="Calibri"/>
+        </w:rPr>
+        <w:t>ontrary to expectations, c</w:t>
+      </w:r>
       <w:r>
         <w:rPr>
           <w:rFonts w:ascii="Calibri" w:hAnsi="Calibri"/>
@@ -974,7 +1056,21 @@
         <w:rPr>
           <w:rFonts w:ascii="Calibri" w:hAnsi="Calibri"/>
         </w:rPr>
-        <w:t>(10%: F(1,20)=0.4324, p=0.5183; 50%: F(1,15)=0.4987, p=0.4909).</w:t>
+        <w:t xml:space="preserve">(10%: </w:t>
+      </w:r>
+      <w:proofErr w:type="gramStart"/>
+      <w:r>
+        <w:rPr>
+          <w:rFonts w:ascii="Calibri" w:hAnsi="Calibri"/>
+        </w:rPr>
+        <w:t>F(</w:t>
+      </w:r>
+      <w:proofErr w:type="gramEnd"/>
+      <w:r>
+        <w:rPr>
+          <w:rFonts w:ascii="Calibri" w:hAnsi="Calibri"/>
+        </w:rPr>
+        <w:t>1,20)=0.4324, p=0.5183; 50%: F(1,15)=0.4987, p=0.4909).</w:t>
       </w:r>
       <w:r>
         <w:rPr>
@@ -982,119 +1078,57 @@
         </w:rPr>
         <w:t xml:space="preserve">  </w:t>
       </w:r>
-      <w:moveToRangeStart w:id="7" w:author="Elizabeth Wolkovich" w:date="2018-06-25T19:27:00Z" w:name="move391574204"/>
-      <w:moveTo w:id="8" w:author="Elizabeth Wolkovich" w:date="2018-06-25T19:27:00Z">
-        <w:r>
-          <w:rPr>
-            <w:rFonts w:ascii="Calibri" w:hAnsi="Calibri"/>
-          </w:rPr>
-          <w:t xml:space="preserve">Within treatments, the number of days it took plants to reach 10% flowering ranged from 34 to 51 days (mean = 42.6 </w:t>
-        </w:r>
-        <w:r>
-          <w:rPr>
-            <w:rFonts w:ascii="Calibri" w:hAnsi="Calibri"/>
-          </w:rPr>
-          <w:sym w:font="Symbol" w:char="F0B1"/>
-        </w:r>
-        <w:r>
-          <w:rPr>
-            <w:rFonts w:ascii="Calibri" w:hAnsi="Calibri"/>
-          </w:rPr>
-          <w:t xml:space="preserve"> 0.9). </w:t>
-        </w:r>
-      </w:moveTo>
-      <w:moveToRangeEnd w:id="7"/>
-      <w:del w:id="9" w:author="Elizabeth Wolkovich" w:date="2018-06-25T19:28:00Z">
-        <w:r>
-          <w:rPr>
-            <w:rFonts w:ascii="Calibri" w:hAnsi="Calibri"/>
-          </w:rPr>
-          <w:delText>Soil moisture in the chambers rang</w:delText>
-        </w:r>
-      </w:del>
-      <w:del w:id="10" w:author="Elizabeth Wolkovich" w:date="2018-05-13T16:17:00Z">
-        <w:r>
-          <w:rPr>
-            <w:rFonts w:ascii="Calibri" w:hAnsi="Calibri"/>
-          </w:rPr>
-          <w:delText xml:space="preserve">ed </w:delText>
-        </w:r>
-      </w:del>
-      <w:del w:id="11" w:author="Elizabeth Wolkovich" w:date="2018-06-25T19:28:00Z">
-        <w:r>
-          <w:rPr>
-            <w:rFonts w:ascii="Calibri" w:hAnsi="Calibri"/>
-          </w:rPr>
-          <w:delText>from 69% to 76%</w:delText>
-        </w:r>
-      </w:del>
-      <w:del w:id="12" w:author="Elizabeth Wolkovich" w:date="2018-05-13T16:18:00Z">
-        <w:r>
-          <w:rPr>
-            <w:rFonts w:ascii="Calibri" w:hAnsi="Calibri"/>
-          </w:rPr>
-          <w:delText xml:space="preserve">, with </w:delText>
-        </w:r>
-      </w:del>
-      <w:del w:id="13" w:author="Elizabeth Wolkovich" w:date="2018-05-13T16:17:00Z">
-        <w:r>
-          <w:rPr>
-            <w:rFonts w:ascii="Calibri" w:hAnsi="Calibri"/>
-          </w:rPr>
-          <w:delText>means for each chamber ranging from 71% to 74%, but</w:delText>
-        </w:r>
-      </w:del>
-      <w:del w:id="14" w:author="Elizabeth Wolkovich" w:date="2018-05-13T16:18:00Z">
-        <w:r>
-          <w:rPr>
-            <w:rFonts w:ascii="Calibri" w:hAnsi="Calibri"/>
-          </w:rPr>
-          <w:delText xml:space="preserve"> t</w:delText>
-        </w:r>
-      </w:del>
-      <w:del w:id="15" w:author="Elizabeth Wolkovich" w:date="2018-06-25T19:28:00Z">
-        <w:r>
-          <w:rPr>
-            <w:rFonts w:ascii="Calibri" w:hAnsi="Calibri"/>
-          </w:rPr>
-          <w:delText>here was no directional relationship between the moisture levels and the chamber temperature</w:delText>
-        </w:r>
-      </w:del>
-      <w:del w:id="16" w:author="Elizabeth Wolkovich" w:date="2018-05-13T16:18:00Z">
-        <w:r>
-          <w:rPr>
-            <w:rFonts w:ascii="Calibri" w:hAnsi="Calibri"/>
-          </w:rPr>
-          <w:delText xml:space="preserve"> </w:delText>
-        </w:r>
-      </w:del>
-      <w:del w:id="17" w:author="Elizabeth Wolkovich" w:date="2018-05-13T16:17:00Z">
-        <w:r>
-          <w:rPr>
-            <w:rFonts w:ascii="Calibri" w:hAnsi="Calibri"/>
-          </w:rPr>
-          <w:delText>(F(1,24)=8.05, p=0.009).</w:delText>
-        </w:r>
-      </w:del>
-    </w:p>
-    <w:p>
-      <w:pPr>
-        <w:rPr>
-          <w:rFonts w:ascii="Calibri" w:hAnsi="Calibri"/>
-        </w:rPr>
-      </w:pPr>
-    </w:p>
-    <w:p>
-      <w:pPr>
-        <w:rPr>
-          <w:rFonts w:ascii="Calibri" w:hAnsi="Calibri"/>
-        </w:rPr>
-      </w:pPr>
-      <w:r>
-        <w:rPr>
-          <w:rFonts w:ascii="Calibri" w:hAnsi="Calibri"/>
-        </w:rPr>
-        <w:t>The number of buds aborted per plant was significantly affected by the chamber temperature (Figure #, F(1,24)=7.4285, p=0.01179).  The two warmest chambers saw the greatest number of buds lost during the time in the chamber, with the greatest average number of buds aborted seen in Chamber 5</w:t>
+      <w:r>
+        <w:rPr>
+          <w:rFonts w:ascii="Calibri" w:hAnsi="Calibri"/>
+        </w:rPr>
+        <w:t xml:space="preserve">Within treatments, the number of days it took plants to reach 10% flowering ranged from 34 to 51 days (mean = 42.6 </w:t>
+      </w:r>
+      <w:r>
+        <w:rPr>
+          <w:rFonts w:ascii="Calibri" w:hAnsi="Calibri"/>
+        </w:rPr>
+        <w:sym w:font="Symbol" w:char="F0B1"/>
+      </w:r>
+      <w:r>
+        <w:rPr>
+          <w:rFonts w:ascii="Calibri" w:hAnsi="Calibri"/>
+        </w:rPr>
+        <w:t xml:space="preserve"> 0.9). </w:t>
+      </w:r>
+    </w:p>
+    <w:p>
+      <w:pPr>
+        <w:rPr>
+          <w:rFonts w:ascii="Calibri" w:hAnsi="Calibri"/>
+        </w:rPr>
+      </w:pPr>
+    </w:p>
+    <w:p>
+      <w:pPr>
+        <w:rPr>
+          <w:rFonts w:ascii="Calibri" w:hAnsi="Calibri"/>
+        </w:rPr>
+      </w:pPr>
+      <w:r>
+        <w:rPr>
+          <w:rFonts w:ascii="Calibri" w:hAnsi="Calibri"/>
+        </w:rPr>
+        <w:t xml:space="preserve">The number of buds aborted per plant was significantly affected by the chamber temperature (Figure #, </w:t>
+      </w:r>
+      <w:proofErr w:type="gramStart"/>
+      <w:r>
+        <w:rPr>
+          <w:rFonts w:ascii="Calibri" w:hAnsi="Calibri"/>
+        </w:rPr>
+        <w:t>F(</w:t>
+      </w:r>
+      <w:proofErr w:type="gramEnd"/>
+      <w:r>
+        <w:rPr>
+          <w:rFonts w:ascii="Calibri" w:hAnsi="Calibri"/>
+        </w:rPr>
+        <w:t>1,24)=7.4285, p=0.01179).  The two warmest chambers saw the greatest number of buds lost during the time in the chamber, with the greatest average number of buds aborted seen in Chamber 5</w:t>
       </w:r>
       <w:r>
         <w:rPr>
@@ -1106,13 +1140,27 @@
         <w:rPr>
           <w:rFonts w:ascii="Calibri" w:hAnsi="Calibri"/>
         </w:rPr>
-        <w:t xml:space="preserve">mean number of buds aborted Chamber 1: 4.5, Chamber 2: 2.8, Chamber 3: 5.8, Chamber 4: 27.6, Chamber 5: 57.3).  </w:t>
-      </w:r>
-      <w:r>
-        <w:rPr>
-          <w:rFonts w:ascii="Calibri" w:hAnsi="Calibri"/>
-        </w:rPr>
-        <w:t xml:space="preserve">.  </w:t>
+        <w:t>mean number of buds aborted Chamber 1: 4.5, Chamber 2: 2.8, Chamber 3: 5.8, Chamber 4: 27.6, Chamber 5: 57.3</w:t>
+      </w:r>
+      <w:proofErr w:type="gramStart"/>
+      <w:r>
+        <w:rPr>
+          <w:rFonts w:ascii="Calibri" w:hAnsi="Calibri"/>
+        </w:rPr>
+        <w:t xml:space="preserve">).  </w:t>
+      </w:r>
+      <w:r>
+        <w:rPr>
+          <w:rFonts w:ascii="Calibri" w:hAnsi="Calibri"/>
+        </w:rPr>
+        <w:t>.</w:t>
+      </w:r>
+      <w:proofErr w:type="gramEnd"/>
+      <w:r>
+        <w:rPr>
+          <w:rFonts w:ascii="Calibri" w:hAnsi="Calibri"/>
+        </w:rPr>
+        <w:t xml:space="preserve">  </w:t>
       </w:r>
     </w:p>
     <w:p>
@@ -1135,7 +1183,7 @@
           <w:rFonts w:ascii="Calibri" w:hAnsi="Calibri"/>
         </w:rPr>
       </w:pPr>
-      <w:commentRangeStart w:id="18"/>
+      <w:commentRangeStart w:id="0"/>
       <w:r>
         <w:rPr>
           <w:rFonts w:ascii="Calibri" w:hAnsi="Calibri"/>
@@ -1143,12 +1191,12 @@
         <w:lastRenderedPageBreak/>
         <w:t>Introduction</w:t>
       </w:r>
-      <w:commentRangeEnd w:id="18"/>
+      <w:commentRangeEnd w:id="0"/>
       <w:r>
         <w:rPr>
           <w:rStyle w:val="CommentReference"/>
         </w:rPr>
-        <w:commentReference w:id="18"/>
+        <w:commentReference w:id="0"/>
       </w:r>
     </w:p>
     <w:p>
@@ -1252,13 +1300,27 @@
         <w:rPr>
           <w:rFonts w:ascii="Calibri" w:hAnsi="Calibri"/>
         </w:rPr>
-        <w:t xml:space="preserve"> towards the poles and to higher elevations to maintain ideal growing temperatures for winegrapes {Schultz, 2010 #33}</w:t>
-      </w:r>
-      <w:r>
-        <w:rPr>
-          <w:rFonts w:ascii="Calibri" w:hAnsi="Calibri"/>
-        </w:rPr>
-        <w:t>{Hannah, 2013 #10}</w:t>
+        <w:t xml:space="preserve"> towards the poles and to higher elevations to maintain ideal growing temperatures for winegrapes {Schultz, 2010 #</w:t>
+      </w:r>
+      <w:proofErr w:type="gramStart"/>
+      <w:r>
+        <w:rPr>
+          <w:rFonts w:ascii="Calibri" w:hAnsi="Calibri"/>
+        </w:rPr>
+        <w:t>33}</w:t>
+      </w:r>
+      <w:r>
+        <w:rPr>
+          <w:rFonts w:ascii="Calibri" w:hAnsi="Calibri"/>
+        </w:rPr>
+        <w:t>{</w:t>
+      </w:r>
+      <w:proofErr w:type="gramEnd"/>
+      <w:r>
+        <w:rPr>
+          <w:rFonts w:ascii="Calibri" w:hAnsi="Calibri"/>
+        </w:rPr>
+        <w:t>Hannah, 2013 #10}</w:t>
       </w:r>
       <w:r>
         <w:rPr>
@@ -1403,14 +1465,14 @@
         </w:rPr>
         <w:t xml:space="preserve"> (winegrape) has at least </w:t>
       </w:r>
-      <w:commentRangeStart w:id="19"/>
+      <w:commentRangeStart w:id="1"/>
       <w:r>
         <w:rPr>
           <w:rFonts w:ascii="Calibri" w:hAnsi="Calibri"/>
         </w:rPr>
         <w:t>6000 genetically distinct varieties</w:t>
       </w:r>
-      <w:commentRangeEnd w:id="19"/>
+      <w:commentRangeEnd w:id="1"/>
       <w:r>
         <w:rPr>
           <w:rFonts w:ascii="Calibri" w:hAnsi="Calibri"/>
@@ -1421,7 +1483,7 @@
         <w:rPr>
           <w:rStyle w:val="CommentReference"/>
         </w:rPr>
-        <w:commentReference w:id="19"/>
+        <w:commentReference w:id="1"/>
       </w:r>
       <w:r>
         <w:rPr>
@@ -1525,7 +1587,29 @@
         <w:rPr>
           <w:rFonts w:ascii="Calibri" w:hAnsi="Calibri"/>
         </w:rPr>
-        <w:t xml:space="preserve"> {Jones, 2013 #36}{Chuine, 2017 #41}</w:t>
+        <w:t xml:space="preserve"> {Jones, 2013 #</w:t>
+      </w:r>
+      <w:proofErr w:type="gramStart"/>
+      <w:r>
+        <w:rPr>
+          <w:rFonts w:ascii="Calibri" w:hAnsi="Calibri"/>
+        </w:rPr>
+        <w:t>36}{</w:t>
+      </w:r>
+      <w:proofErr w:type="spellStart"/>
+      <w:proofErr w:type="gramEnd"/>
+      <w:r>
+        <w:rPr>
+          <w:rFonts w:ascii="Calibri" w:hAnsi="Calibri"/>
+        </w:rPr>
+        <w:t>Chuine</w:t>
+      </w:r>
+      <w:proofErr w:type="spellEnd"/>
+      <w:r>
+        <w:rPr>
+          <w:rFonts w:ascii="Calibri" w:hAnsi="Calibri"/>
+        </w:rPr>
+        <w:t>, 2017 #41}</w:t>
       </w:r>
       <w:r>
         <w:rPr>
@@ -1567,7 +1651,21 @@
         <w:rPr>
           <w:rFonts w:ascii="Calibri" w:hAnsi="Calibri"/>
         </w:rPr>
-        <w:t>{Root, 2003 #44}{Menzel, 2006 #42}</w:t>
+        <w:t>{Root, 2003 #</w:t>
+      </w:r>
+      <w:proofErr w:type="gramStart"/>
+      <w:r>
+        <w:rPr>
+          <w:rFonts w:ascii="Calibri" w:hAnsi="Calibri"/>
+        </w:rPr>
+        <w:t>44}{</w:t>
+      </w:r>
+      <w:proofErr w:type="gramEnd"/>
+      <w:r>
+        <w:rPr>
+          <w:rFonts w:ascii="Calibri" w:hAnsi="Calibri"/>
+        </w:rPr>
+        <w:t>Menzel, 2006 #42}</w:t>
       </w:r>
       <w:r>
         <w:rPr>
@@ -1585,7 +1683,21 @@
         <w:rPr>
           <w:rFonts w:ascii="Calibri" w:hAnsi="Calibri"/>
         </w:rPr>
-        <w:t xml:space="preserve"> per°C </w:t>
+        <w:t xml:space="preserve"> </w:t>
+      </w:r>
+      <w:proofErr w:type="spellStart"/>
+      <w:r>
+        <w:rPr>
+          <w:rFonts w:ascii="Calibri" w:hAnsi="Calibri"/>
+        </w:rPr>
+        <w:t>per°C</w:t>
+      </w:r>
+      <w:proofErr w:type="spellEnd"/>
+      <w:r>
+        <w:rPr>
+          <w:rFonts w:ascii="Calibri" w:hAnsi="Calibri"/>
+        </w:rPr>
+        <w:t xml:space="preserve"> </w:t>
       </w:r>
       <w:r>
         <w:rPr>
@@ -1653,19 +1765,19 @@
         </w:rPr>
         <w:t>{</w:t>
       </w:r>
-      <w:commentRangeStart w:id="20"/>
+      <w:commentRangeStart w:id="2"/>
       <w:r>
         <w:rPr>
           <w:rFonts w:ascii="Calibri" w:hAnsi="Calibri"/>
         </w:rPr>
         <w:t>Benjamin, 2016 #31</w:t>
       </w:r>
-      <w:commentRangeEnd w:id="20"/>
+      <w:commentRangeEnd w:id="2"/>
       <w:r>
         <w:rPr>
           <w:rStyle w:val="CommentReference"/>
         </w:rPr>
-        <w:commentReference w:id="20"/>
+        <w:commentReference w:id="2"/>
       </w:r>
       <w:r>
         <w:rPr>
@@ -1733,19 +1845,19 @@
         </w:rPr>
         <w:t>{</w:t>
       </w:r>
-      <w:commentRangeStart w:id="21"/>
+      <w:commentRangeStart w:id="3"/>
       <w:r>
         <w:rPr>
           <w:rFonts w:ascii="Calibri" w:hAnsi="Calibri"/>
         </w:rPr>
         <w:t>Wolkovich, 2017 #32</w:t>
       </w:r>
-      <w:commentRangeEnd w:id="21"/>
+      <w:commentRangeEnd w:id="3"/>
       <w:r>
         <w:rPr>
           <w:rStyle w:val="CommentReference"/>
         </w:rPr>
-        <w:commentReference w:id="21"/>
+        <w:commentReference w:id="3"/>
       </w:r>
       <w:r>
         <w:rPr>
@@ -1757,7 +1869,21 @@
         <w:rPr>
           <w:rFonts w:ascii="Calibri" w:hAnsi="Calibri"/>
         </w:rPr>
-        <w:t>{Boursiuot, 1995 #62}</w:t>
+        <w:t>{</w:t>
+      </w:r>
+      <w:proofErr w:type="spellStart"/>
+      <w:r>
+        <w:rPr>
+          <w:rFonts w:ascii="Calibri" w:hAnsi="Calibri"/>
+        </w:rPr>
+        <w:t>Boursiuot</w:t>
+      </w:r>
+      <w:proofErr w:type="spellEnd"/>
+      <w:r>
+        <w:rPr>
+          <w:rFonts w:ascii="Calibri" w:hAnsi="Calibri"/>
+        </w:rPr>
+        <w:t>, 1995 #62}</w:t>
       </w:r>
       <w:r>
         <w:rPr>
@@ -1823,7 +1949,21 @@
         <w:rPr>
           <w:rFonts w:ascii="Calibri" w:hAnsi="Calibri"/>
         </w:rPr>
-        <w:t xml:space="preserve"> {Parker, 2013 #46;Parker, 2011 #47}</w:t>
+        <w:t xml:space="preserve"> {Parker, 2013 #</w:t>
+      </w:r>
+      <w:proofErr w:type="gramStart"/>
+      <w:r>
+        <w:rPr>
+          <w:rFonts w:ascii="Calibri" w:hAnsi="Calibri"/>
+        </w:rPr>
+        <w:t>46;Parker</w:t>
+      </w:r>
+      <w:proofErr w:type="gramEnd"/>
+      <w:r>
+        <w:rPr>
+          <w:rFonts w:ascii="Calibri" w:hAnsi="Calibri"/>
+        </w:rPr>
+        <w:t>, 2011 #47}</w:t>
       </w:r>
       <w:r>
         <w:rPr>
@@ -1863,7 +2003,7 @@
           <w:rFonts w:ascii="Calibri" w:hAnsi="Calibri"/>
         </w:rPr>
       </w:pPr>
-      <w:commentRangeStart w:id="22"/>
+      <w:commentRangeStart w:id="4"/>
       <w:r>
         <w:rPr>
           <w:rFonts w:ascii="Calibri" w:hAnsi="Calibri"/>
@@ -1886,13 +2026,27 @@
         <w:rPr>
           <w:rFonts w:ascii="Calibri" w:hAnsi="Calibri"/>
         </w:rPr>
-        <w:t>Petrie and Clin</w:t>
-      </w:r>
-      <w:r>
-        <w:rPr>
-          <w:rFonts w:ascii="Calibri" w:hAnsi="Calibri"/>
-        </w:rPr>
-        <w:t>geleffer (2004</w:t>
+        <w:t xml:space="preserve">Petrie and </w:t>
+      </w:r>
+      <w:proofErr w:type="spellStart"/>
+      <w:r>
+        <w:rPr>
+          <w:rFonts w:ascii="Calibri" w:hAnsi="Calibri"/>
+        </w:rPr>
+        <w:t>Clin</w:t>
+      </w:r>
+      <w:r>
+        <w:rPr>
+          <w:rFonts w:ascii="Calibri" w:hAnsi="Calibri"/>
+        </w:rPr>
+        <w:t>geleffer</w:t>
+      </w:r>
+      <w:proofErr w:type="spellEnd"/>
+      <w:r>
+        <w:rPr>
+          <w:rFonts w:ascii="Calibri" w:hAnsi="Calibri"/>
+        </w:rPr>
+        <w:t xml:space="preserve"> (2004</w:t>
       </w:r>
       <w:r>
         <w:rPr>
@@ -1995,35 +2149,77 @@
           <w:rFonts w:ascii="Calibri" w:hAnsi="Calibri"/>
         </w:rPr>
         <w:lastRenderedPageBreak/>
-        <w:t>inhibit certain processes in the plants {Zaka, 2017 #61;Zaka, 2016 #60}.  It is possible that flowering will follow a similar bell-shaped response curve.</w:t>
-      </w:r>
-      <w:commentRangeEnd w:id="22"/>
+        <w:t>inhibit certain processes in the plants {</w:t>
+      </w:r>
+      <w:proofErr w:type="spellStart"/>
+      <w:r>
+        <w:rPr>
+          <w:rFonts w:ascii="Calibri" w:hAnsi="Calibri"/>
+        </w:rPr>
+        <w:t>Zaka</w:t>
+      </w:r>
+      <w:proofErr w:type="spellEnd"/>
+      <w:r>
+        <w:rPr>
+          <w:rFonts w:ascii="Calibri" w:hAnsi="Calibri"/>
+        </w:rPr>
+        <w:t>, 2017 #</w:t>
+      </w:r>
+      <w:proofErr w:type="gramStart"/>
+      <w:r>
+        <w:rPr>
+          <w:rFonts w:ascii="Calibri" w:hAnsi="Calibri"/>
+        </w:rPr>
+        <w:t>61;Zaka</w:t>
+      </w:r>
+      <w:proofErr w:type="gramEnd"/>
+      <w:r>
+        <w:rPr>
+          <w:rFonts w:ascii="Calibri" w:hAnsi="Calibri"/>
+        </w:rPr>
+        <w:t>, 2016 #60}.  It is possible that flowering will follow a similar bell-shaped response curve.</w:t>
+      </w:r>
+      <w:commentRangeEnd w:id="4"/>
       <w:r>
         <w:rPr>
           <w:rStyle w:val="CommentReference"/>
         </w:rPr>
-        <w:commentReference w:id="22"/>
-      </w:r>
-    </w:p>
-    <w:p>
-      <w:pPr>
-        <w:rPr>
-          <w:rFonts w:ascii="Calibri" w:hAnsi="Calibri"/>
-        </w:rPr>
-      </w:pPr>
-    </w:p>
-    <w:p>
-      <w:pPr>
-        <w:rPr>
-          <w:rFonts w:ascii="Calibri" w:hAnsi="Calibri"/>
-        </w:rPr>
-      </w:pPr>
-      <w:commentRangeStart w:id="23"/>
-      <w:r>
-        <w:rPr>
-          <w:rFonts w:ascii="Calibri" w:hAnsi="Calibri"/>
-        </w:rPr>
-        <w:t>Here we studied the phenology of XX varieties in the field and lab, and examined the</w:t>
+        <w:commentReference w:id="4"/>
+      </w:r>
+    </w:p>
+    <w:p>
+      <w:pPr>
+        <w:rPr>
+          <w:rFonts w:ascii="Calibri" w:hAnsi="Calibri"/>
+        </w:rPr>
+      </w:pPr>
+    </w:p>
+    <w:p>
+      <w:pPr>
+        <w:rPr>
+          <w:rFonts w:ascii="Calibri" w:hAnsi="Calibri"/>
+        </w:rPr>
+      </w:pPr>
+      <w:commentRangeStart w:id="5"/>
+      <w:r>
+        <w:rPr>
+          <w:rFonts w:ascii="Calibri" w:hAnsi="Calibri"/>
+        </w:rPr>
+        <w:t xml:space="preserve">Here we studied the phenology of XX varieties in the field and </w:t>
+      </w:r>
+      <w:proofErr w:type="gramStart"/>
+      <w:r>
+        <w:rPr>
+          <w:rFonts w:ascii="Calibri" w:hAnsi="Calibri"/>
+        </w:rPr>
+        <w:t>lab, and</w:t>
+      </w:r>
+      <w:proofErr w:type="gramEnd"/>
+      <w:r>
+        <w:rPr>
+          <w:rFonts w:ascii="Calibri" w:hAnsi="Calibri"/>
+        </w:rPr>
+        <w:t xml:space="preserve"> examined the</w:t>
       </w:r>
       <w:r>
         <w:rPr>
@@ -2129,7 +2325,7 @@
         <w:br w:type="page"/>
       </w:r>
     </w:p>
-    <w:commentRangeEnd w:id="23"/>
+    <w:commentRangeEnd w:id="5"/>
     <w:p>
       <w:pPr>
         <w:outlineLvl w:val="0"/>
@@ -2142,21 +2338,21 @@
           <w:rStyle w:val="CommentReference"/>
         </w:rPr>
         <w:lastRenderedPageBreak/>
-        <w:commentReference w:id="23"/>
-      </w:r>
-      <w:commentRangeStart w:id="24"/>
+        <w:commentReference w:id="5"/>
+      </w:r>
+      <w:commentRangeStart w:id="6"/>
       <w:r>
         <w:rPr>
           <w:rFonts w:ascii="Calibri" w:hAnsi="Calibri"/>
         </w:rPr>
         <w:t>Discussion</w:t>
       </w:r>
-      <w:commentRangeEnd w:id="24"/>
+      <w:commentRangeEnd w:id="6"/>
       <w:r>
         <w:rPr>
           <w:rStyle w:val="CommentReference"/>
         </w:rPr>
-        <w:commentReference w:id="24"/>
+        <w:commentReference w:id="6"/>
       </w:r>
     </w:p>
     <w:p>
@@ -2185,22 +2381,12 @@
         </w:rPr>
         <w:t xml:space="preserve">ects of temperatures between 20 and 37 °C </w:t>
       </w:r>
-      <w:ins w:id="25" w:author="Elizabeth Wolkovich" w:date="2018-06-25T19:18:00Z">
-        <w:r>
-          <w:rPr>
-            <w:rFonts w:ascii="Calibri" w:hAnsi="Calibri"/>
-          </w:rPr>
-          <w:t>on flowering for</w:t>
-        </w:r>
-      </w:ins>
-      <w:del w:id="26" w:author="Elizabeth Wolkovich" w:date="2018-06-25T19:18:00Z">
-        <w:r>
-          <w:rPr>
-            <w:rFonts w:ascii="Calibri" w:hAnsi="Calibri"/>
-          </w:rPr>
-          <w:delText>on</w:delText>
-        </w:r>
-      </w:del>
+      <w:r>
+        <w:rPr>
+          <w:rFonts w:ascii="Calibri" w:hAnsi="Calibri"/>
+        </w:rPr>
+        <w:t>on flowering for</w:t>
+      </w:r>
       <w:r>
         <w:rPr>
           <w:rFonts w:ascii="Calibri" w:hAnsi="Calibri"/>
@@ -2211,16 +2397,335 @@
         <w:rPr>
           <w:rFonts w:ascii="Calibri" w:hAnsi="Calibri"/>
         </w:rPr>
-        <w:t xml:space="preserve"> winegrape plants</w:t>
-      </w:r>
-      <w:del w:id="27" w:author="Elizabeth Wolkovich" w:date="2018-06-25T19:18:00Z">
-        <w:r>
-          <w:rPr>
-            <w:rFonts w:ascii="Calibri" w:hAnsi="Calibri"/>
-          </w:rPr>
-          <w:delText xml:space="preserve"> in growth chambers</w:delText>
-        </w:r>
-      </w:del>
+        <w:t xml:space="preserve"> winegrape plants.</w:t>
+      </w:r>
+      <w:r>
+        <w:rPr>
+          <w:rFonts w:ascii="Calibri" w:hAnsi="Calibri"/>
+        </w:rPr>
+        <w:t xml:space="preserve">  </w:t>
+      </w:r>
+      <w:r>
+        <w:rPr>
+          <w:rFonts w:ascii="Calibri" w:hAnsi="Calibri"/>
+        </w:rPr>
+        <w:t xml:space="preserve">We found no </w:t>
+      </w:r>
+      <w:r>
+        <w:rPr>
+          <w:rFonts w:ascii="Calibri" w:hAnsi="Calibri"/>
+        </w:rPr>
+        <w:t>directional rela</w:t>
+      </w:r>
+      <w:r>
+        <w:rPr>
+          <w:rFonts w:ascii="Calibri" w:hAnsi="Calibri"/>
+        </w:rPr>
+        <w:t>tionship between</w:t>
+      </w:r>
+      <w:r>
+        <w:rPr>
+          <w:rFonts w:ascii="Calibri" w:hAnsi="Calibri"/>
+        </w:rPr>
+        <w:t xml:space="preserve"> </w:t>
+      </w:r>
+      <w:r>
+        <w:rPr>
+          <w:rFonts w:ascii="Calibri" w:hAnsi="Calibri"/>
+        </w:rPr>
+        <w:t xml:space="preserve">temperature and soil moisture, </w:t>
+      </w:r>
+      <w:r>
+        <w:rPr>
+          <w:rFonts w:ascii="Calibri" w:hAnsi="Calibri"/>
+        </w:rPr>
+        <w:t xml:space="preserve">stem length, leaf number, </w:t>
+      </w:r>
+      <w:r>
+        <w:rPr>
+          <w:rFonts w:ascii="Calibri" w:hAnsi="Calibri"/>
+        </w:rPr>
+        <w:t xml:space="preserve">or </w:t>
+      </w:r>
+      <w:r>
+        <w:rPr>
+          <w:rFonts w:ascii="Calibri" w:hAnsi="Calibri"/>
+        </w:rPr>
+        <w:t xml:space="preserve">the </w:t>
+      </w:r>
+      <w:r>
+        <w:rPr>
+          <w:rFonts w:ascii="Calibri" w:hAnsi="Calibri"/>
+        </w:rPr>
+        <w:t xml:space="preserve">number of days </w:t>
+      </w:r>
+      <w:r>
+        <w:rPr>
+          <w:rFonts w:ascii="Calibri" w:hAnsi="Calibri"/>
+        </w:rPr>
+        <w:t>it took to reach 10% or</w:t>
+      </w:r>
+      <w:r>
+        <w:rPr>
+          <w:rFonts w:ascii="Calibri" w:hAnsi="Calibri"/>
+        </w:rPr>
+        <w:t xml:space="preserve"> 50% flowering.  </w:t>
+      </w:r>
+      <w:commentRangeStart w:id="7"/>
+      <w:r>
+        <w:rPr>
+          <w:rFonts w:ascii="Calibri" w:hAnsi="Calibri"/>
+        </w:rPr>
+        <w:t>Contrary to expectations of most phenological models</w:t>
+      </w:r>
+      <w:r>
+        <w:rPr>
+          <w:rFonts w:ascii="Calibri" w:hAnsi="Calibri"/>
+        </w:rPr>
+        <w:t xml:space="preserve"> (CITES)</w:t>
+      </w:r>
+      <w:r>
+        <w:rPr>
+          <w:rFonts w:ascii="Calibri" w:hAnsi="Calibri"/>
+        </w:rPr>
+        <w:t xml:space="preserve">, we found that phenology was not delayed in either the coldest or warmest chambers.  </w:t>
+      </w:r>
+      <w:commentRangeEnd w:id="7"/>
+      <w:r>
+        <w:rPr>
+          <w:rStyle w:val="CommentReference"/>
+        </w:rPr>
+        <w:commentReference w:id="7"/>
+      </w:r>
+      <w:r>
+        <w:rPr>
+          <w:rFonts w:ascii="Calibri" w:hAnsi="Calibri"/>
+        </w:rPr>
+        <w:t xml:space="preserve"> </w:t>
+      </w:r>
+      <w:r>
+        <w:rPr>
+          <w:rFonts w:ascii="Calibri" w:hAnsi="Calibri"/>
+        </w:rPr>
+        <w:t>However, plants in the hotter treatments abort</w:t>
+      </w:r>
+      <w:r>
+        <w:rPr>
+          <w:rFonts w:ascii="Calibri" w:hAnsi="Calibri"/>
+        </w:rPr>
+        <w:t>ed</w:t>
+      </w:r>
+      <w:r>
+        <w:rPr>
+          <w:rFonts w:ascii="Calibri" w:hAnsi="Calibri"/>
+        </w:rPr>
+        <w:t xml:space="preserve"> a higher number of flower buds than those in the cooler treatments.  </w:t>
+      </w:r>
+    </w:p>
+    <w:p>
+      <w:pPr>
+        <w:rPr>
+          <w:rFonts w:ascii="Calibri" w:hAnsi="Calibri"/>
+        </w:rPr>
+      </w:pPr>
+    </w:p>
+    <w:p>
+      <w:pPr>
+        <w:rPr>
+          <w:rFonts w:ascii="Calibri" w:hAnsi="Calibri"/>
+        </w:rPr>
+      </w:pPr>
+      <w:commentRangeStart w:id="8"/>
+      <w:r>
+        <w:rPr>
+          <w:rFonts w:ascii="Calibri" w:hAnsi="Calibri"/>
+        </w:rPr>
+        <w:t>While phenological timing was not affected, the plants in the two warmest chambers showed signs of stress, because plants in those chambers aborted a significantly higher number of flower buds.  Th</w:t>
+      </w:r>
+      <w:r>
+        <w:rPr>
+          <w:rFonts w:ascii="Calibri" w:hAnsi="Calibri"/>
+        </w:rPr>
+        <w:t xml:space="preserve">us, it appeared that the </w:t>
+      </w:r>
+      <w:r>
+        <w:rPr>
+          <w:rFonts w:ascii="Calibri" w:hAnsi="Calibri"/>
+        </w:rPr>
+        <w:t>plants sacrificed their reproduction for the growing season to ensure they were able to surv</w:t>
+      </w:r>
+      <w:r>
+        <w:rPr>
+          <w:rFonts w:ascii="Calibri" w:hAnsi="Calibri"/>
+        </w:rPr>
+        <w:t xml:space="preserve">ive the elevated temperatures. </w:t>
+      </w:r>
+      <w:r>
+        <w:rPr>
+          <w:rFonts w:ascii="Calibri" w:hAnsi="Calibri"/>
+        </w:rPr>
+        <w:t xml:space="preserve">Semillon grapes subjected to day/night temperatures of 40/25 </w:t>
+      </w:r>
+      <w:r>
+        <w:rPr>
+          <w:rFonts w:ascii="Calibri" w:hAnsi="Calibri" w:cs="Calibri"/>
+        </w:rPr>
+        <w:t>°</w:t>
+      </w:r>
+      <w:r>
+        <w:rPr>
+          <w:rFonts w:ascii="Calibri" w:hAnsi="Calibri"/>
+        </w:rPr>
+        <w:t>C for four days at flowering saw similar effects. Inflorescences grew</w:t>
+      </w:r>
+      <w:r>
+        <w:rPr>
+          <w:rFonts w:ascii="Calibri" w:hAnsi="Calibri"/>
+        </w:rPr>
+        <w:t xml:space="preserve"> much less—gaining</w:t>
+      </w:r>
+      <w:r>
+        <w:rPr>
+          <w:rFonts w:ascii="Calibri" w:hAnsi="Calibri"/>
+        </w:rPr>
+        <w:t xml:space="preserve"> only 22 mm </w:t>
+      </w:r>
+      <w:r>
+        <w:rPr>
+          <w:rFonts w:ascii="Calibri" w:hAnsi="Calibri"/>
+        </w:rPr>
+        <w:t xml:space="preserve">in length </w:t>
+      </w:r>
+      <w:r>
+        <w:rPr>
+          <w:rFonts w:ascii="Calibri" w:hAnsi="Calibri"/>
+        </w:rPr>
+        <w:t xml:space="preserve">compared to the </w:t>
+      </w:r>
+      <w:r>
+        <w:rPr>
+          <w:rFonts w:ascii="Calibri" w:hAnsi="Calibri"/>
+        </w:rPr>
+        <w:t>85 – 90 mm of growth seen in plants treated with heat after flowering—</w:t>
+      </w:r>
+      <w:r>
+        <w:rPr>
+          <w:rFonts w:ascii="Calibri" w:hAnsi="Calibri"/>
+        </w:rPr>
+        <w:t xml:space="preserve">and subsequently aborted all flowers {Greer, 2010 #34}.  </w:t>
+      </w:r>
+      <w:commentRangeEnd w:id="8"/>
+      <w:r>
+        <w:rPr>
+          <w:rStyle w:val="CommentReference"/>
+        </w:rPr>
+        <w:commentReference w:id="8"/>
+      </w:r>
+    </w:p>
+    <w:p>
+      <w:pPr>
+        <w:rPr>
+          <w:rFonts w:ascii="Calibri" w:hAnsi="Calibri"/>
+        </w:rPr>
+      </w:pPr>
+    </w:p>
+    <w:p>
+      <w:pPr>
+        <w:rPr>
+          <w:rFonts w:ascii="Calibri" w:hAnsi="Calibri"/>
+        </w:rPr>
+      </w:pPr>
+      <w:commentRangeStart w:id="9"/>
+      <w:r>
+        <w:rPr>
+          <w:rFonts w:ascii="Calibri" w:hAnsi="Calibri"/>
+        </w:rPr>
+        <w:t xml:space="preserve">Petrie and </w:t>
+      </w:r>
+      <w:proofErr w:type="spellStart"/>
+      <w:r>
+        <w:rPr>
+          <w:rFonts w:ascii="Calibri" w:hAnsi="Calibri"/>
+        </w:rPr>
+        <w:t>Clingeleffer</w:t>
+      </w:r>
+      <w:proofErr w:type="spellEnd"/>
+      <w:r>
+        <w:rPr>
+          <w:rFonts w:ascii="Calibri" w:hAnsi="Calibri"/>
+        </w:rPr>
+        <w:t xml:space="preserve"> found</w:t>
+      </w:r>
+      <w:r>
+        <w:rPr>
+          <w:rFonts w:ascii="Calibri" w:hAnsi="Calibri"/>
+        </w:rPr>
+        <w:t xml:space="preserve"> that flower buds subjected to increased heat before budburst had significantly </w:t>
+      </w:r>
+      <w:r>
+        <w:rPr>
+          <w:rFonts w:ascii="Calibri" w:hAnsi="Calibri"/>
+        </w:rPr>
+        <w:t>fewer flowers onc</w:t>
+      </w:r>
+      <w:r>
+        <w:rPr>
+          <w:rFonts w:ascii="Calibri" w:hAnsi="Calibri"/>
+        </w:rPr>
+        <w:t xml:space="preserve">e they bloomed.  </w:t>
+      </w:r>
+      <w:r>
+        <w:rPr>
+          <w:rFonts w:ascii="Calibri" w:hAnsi="Calibri"/>
+        </w:rPr>
+        <w:t xml:space="preserve">In contrast, flower numbers were not significantly reduced when buds were exposed to heat after budburst {Petrie, 2005 #29}.  </w:t>
+      </w:r>
+      <w:r>
+        <w:rPr>
+          <w:rFonts w:ascii="Calibri" w:hAnsi="Calibri"/>
+        </w:rPr>
+        <w:t>Research into rates of berry ripening in winegrapes found that high heat at later ripening stages slowed ripening to a greater degree than at early ripening stages {</w:t>
+      </w:r>
+      <w:proofErr w:type="spellStart"/>
+      <w:r>
+        <w:rPr>
+          <w:rFonts w:ascii="Calibri" w:hAnsi="Calibri"/>
+        </w:rPr>
+        <w:t>Hulands</w:t>
+      </w:r>
+      <w:proofErr w:type="spellEnd"/>
+      <w:r>
+        <w:rPr>
+          <w:rFonts w:ascii="Calibri" w:hAnsi="Calibri"/>
+        </w:rPr>
+        <w:t xml:space="preserve">, 2013 #28}.  </w:t>
+      </w:r>
+      <w:r>
+        <w:rPr>
+          <w:rFonts w:ascii="Calibri" w:hAnsi="Calibri"/>
+        </w:rPr>
+        <w:t>This could mean that a plant’s phenology is less susceptible to elevated temperatures at certain phenophases</w:t>
+      </w:r>
+      <w:r>
+        <w:rPr>
+          <w:rFonts w:ascii="Calibri" w:hAnsi="Calibri"/>
+        </w:rPr>
+        <w:t xml:space="preserve"> (e.g. leafout, budburst, </w:t>
+      </w:r>
+      <w:proofErr w:type="spellStart"/>
+      <w:r>
+        <w:rPr>
+          <w:rFonts w:ascii="Calibri" w:hAnsi="Calibri"/>
+        </w:rPr>
+        <w:t>etc</w:t>
+      </w:r>
+      <w:proofErr w:type="spellEnd"/>
+      <w:r>
+        <w:rPr>
+          <w:rFonts w:ascii="Calibri" w:hAnsi="Calibri"/>
+        </w:rPr>
+        <w:t>), perhaps during flowering</w:t>
+      </w:r>
       <w:r>
         <w:rPr>
           <w:rFonts w:ascii="Calibri" w:hAnsi="Calibri"/>
@@ -2233,33 +2738,124 @@
         </w:rPr>
         <w:t xml:space="preserve">  </w:t>
       </w:r>
-      <w:del w:id="28" w:author="Elizabeth Wolkovich" w:date="2018-06-25T19:19:00Z">
-        <w:r>
-          <w:rPr>
-            <w:rFonts w:ascii="Calibri" w:hAnsi="Calibri"/>
-          </w:rPr>
-          <w:delText xml:space="preserve">There was no </w:delText>
-        </w:r>
-      </w:del>
-      <w:ins w:id="29" w:author="Elizabeth Wolkovich" w:date="2018-06-25T19:19:00Z">
-        <w:r>
-          <w:rPr>
-            <w:rFonts w:ascii="Calibri" w:hAnsi="Calibri"/>
-          </w:rPr>
-          <w:t xml:space="preserve">We found no </w:t>
-        </w:r>
-      </w:ins>
-      <w:r>
-        <w:rPr>
-          <w:rFonts w:ascii="Calibri" w:hAnsi="Calibri"/>
-        </w:rPr>
-        <w:t>directional rela</w:t>
-      </w:r>
-      <w:r>
-        <w:rPr>
-          <w:rFonts w:ascii="Calibri" w:hAnsi="Calibri"/>
-        </w:rPr>
-        <w:t>tionship between</w:t>
+      <w:r>
+        <w:rPr>
+          <w:rFonts w:ascii="Calibri" w:hAnsi="Calibri"/>
+        </w:rPr>
+        <w:t xml:space="preserve">In their aforementioned 2010 study of Semillon winegrapes, </w:t>
+      </w:r>
+      <w:r>
+        <w:rPr>
+          <w:rFonts w:ascii="Calibri" w:hAnsi="Calibri"/>
+        </w:rPr>
+        <w:t>Greer and Weston</w:t>
+      </w:r>
+      <w:r>
+        <w:rPr>
+          <w:rFonts w:ascii="Calibri" w:hAnsi="Calibri"/>
+        </w:rPr>
+        <w:t xml:space="preserve"> noted a similar variation in vulnerability to heat during particular periods of development</w:t>
+      </w:r>
+      <w:r>
+        <w:rPr>
+          <w:rFonts w:ascii="Calibri" w:hAnsi="Calibri"/>
+        </w:rPr>
+        <w:t xml:space="preserve">.  </w:t>
+      </w:r>
+      <w:commentRangeStart w:id="10"/>
+      <w:r>
+        <w:rPr>
+          <w:rFonts w:ascii="Calibri" w:hAnsi="Calibri"/>
+        </w:rPr>
+        <w:t>Plants treated with elevated temperatures at fruit</w:t>
+      </w:r>
+      <w:r>
+        <w:rPr>
+          <w:rFonts w:ascii="Calibri" w:hAnsi="Calibri"/>
+        </w:rPr>
+        <w:t xml:space="preserve"> set and veraison were much less vulnerable and suffered few ill-effects when compared with those treated at flowering and mid-ripening {Greer, 2010 #34}.  </w:t>
+      </w:r>
+      <w:commentRangeEnd w:id="10"/>
+      <w:r>
+        <w:rPr>
+          <w:rStyle w:val="CommentReference"/>
+        </w:rPr>
+        <w:commentReference w:id="10"/>
+      </w:r>
+      <w:commentRangeEnd w:id="9"/>
+      <w:r>
+        <w:rPr>
+          <w:rStyle w:val="CommentReference"/>
+        </w:rPr>
+        <w:commentReference w:id="9"/>
+      </w:r>
+    </w:p>
+    <w:p>
+      <w:pPr>
+        <w:rPr>
+          <w:rFonts w:ascii="Calibri" w:hAnsi="Calibri"/>
+        </w:rPr>
+      </w:pPr>
+    </w:p>
+    <w:p>
+      <w:pPr>
+        <w:rPr>
+          <w:rFonts w:ascii="Calibri" w:hAnsi="Calibri"/>
+        </w:rPr>
+      </w:pPr>
+      <w:r>
+        <w:rPr>
+          <w:rFonts w:ascii="Calibri" w:hAnsi="Calibri"/>
+        </w:rPr>
+        <w:t xml:space="preserve">Because the majority of the plants’ development was stalled before the flowering stage (EL stage 11), the sample sizes in the chambers were small (each chamber had four to six plants).  This meant there were not enough plants of each variety in each chamber to test for a difference in varietal response to the heat treatments.  In fact, most varieties were only represented in a single </w:t>
+      </w:r>
+      <w:r>
+        <w:rPr>
+          <w:rFonts w:ascii="Calibri" w:hAnsi="Calibri"/>
+        </w:rPr>
+        <w:t>treatment</w:t>
+      </w:r>
+      <w:r>
+        <w:rPr>
+          <w:rFonts w:ascii="Calibri" w:hAnsi="Calibri"/>
+        </w:rPr>
+        <w:t xml:space="preserve">.  </w:t>
+      </w:r>
+      <w:r>
+        <w:rPr>
+          <w:rFonts w:ascii="Calibri" w:hAnsi="Calibri"/>
+        </w:rPr>
+        <w:t>Still, it is important to note that we studied nine different varieties</w:t>
+      </w:r>
+      <w:r>
+        <w:rPr>
+          <w:rFonts w:ascii="Calibri" w:hAnsi="Calibri"/>
+        </w:rPr>
+        <w:t xml:space="preserve"> in the chambers</w:t>
+      </w:r>
+      <w:r>
+        <w:rPr>
+          <w:rFonts w:ascii="Calibri" w:hAnsi="Calibri"/>
+        </w:rPr>
+        <w:t>,</w:t>
+      </w:r>
+      <w:r>
+        <w:rPr>
+          <w:rFonts w:ascii="Calibri" w:hAnsi="Calibri"/>
+        </w:rPr>
+        <w:t xml:space="preserve"> which greatly increased the ge</w:t>
+      </w:r>
+      <w:r>
+        <w:rPr>
+          <w:rFonts w:ascii="Calibri" w:hAnsi="Calibri"/>
+        </w:rPr>
+        <w:t xml:space="preserve">netic diversity of the experiment.  </w:t>
+      </w:r>
+      <w:r>
+        <w:rPr>
+          <w:rFonts w:ascii="Calibri" w:hAnsi="Calibri"/>
+        </w:rPr>
+        <w:t>It has been shown that</w:t>
       </w:r>
       <w:r>
         <w:rPr>
@@ -2271,607 +2867,37 @@
         <w:rPr>
           <w:rFonts w:ascii="Calibri" w:hAnsi="Calibri"/>
         </w:rPr>
-        <w:t xml:space="preserve">temperature and soil moisture, </w:t>
-      </w:r>
-      <w:r>
-        <w:rPr>
-          <w:rFonts w:ascii="Calibri" w:hAnsi="Calibri"/>
-        </w:rPr>
-        <w:t xml:space="preserve">stem length, leaf number, </w:t>
-      </w:r>
-      <w:r>
-        <w:rPr>
-          <w:rFonts w:ascii="Calibri" w:hAnsi="Calibri"/>
-        </w:rPr>
-        <w:t xml:space="preserve">or </w:t>
-      </w:r>
-      <w:r>
-        <w:rPr>
-          <w:rFonts w:ascii="Calibri" w:hAnsi="Calibri"/>
-        </w:rPr>
-        <w:t xml:space="preserve">the </w:t>
-      </w:r>
-      <w:del w:id="30" w:author="Elizabeth Wolkovich" w:date="2018-06-25T19:19:00Z">
-        <w:r>
-          <w:rPr>
-            <w:rFonts w:ascii="Calibri" w:hAnsi="Calibri"/>
-          </w:rPr>
-          <w:delText xml:space="preserve">time </w:delText>
-        </w:r>
-      </w:del>
-      <w:ins w:id="31" w:author="Elizabeth Wolkovich" w:date="2018-06-25T19:19:00Z">
-        <w:r>
-          <w:rPr>
-            <w:rFonts w:ascii="Calibri" w:hAnsi="Calibri"/>
-          </w:rPr>
-          <w:t xml:space="preserve">number of days </w:t>
-        </w:r>
-      </w:ins>
-      <w:r>
-        <w:rPr>
-          <w:rFonts w:ascii="Calibri" w:hAnsi="Calibri"/>
-        </w:rPr>
-        <w:t>it took to reach 10% or</w:t>
-      </w:r>
-      <w:r>
-        <w:rPr>
-          <w:rFonts w:ascii="Calibri" w:hAnsi="Calibri"/>
-        </w:rPr>
-        <w:t xml:space="preserve"> 50% flowering.  </w:t>
-      </w:r>
-      <w:moveToRangeStart w:id="32" w:author="Elizabeth Wolkovich" w:date="2018-06-25T19:27:00Z" w:name="move391574163"/>
-      <w:commentRangeStart w:id="33"/>
-      <w:moveTo w:id="34" w:author="Elizabeth Wolkovich" w:date="2018-06-25T19:27:00Z">
-        <w:r>
-          <w:rPr>
-            <w:rFonts w:ascii="Calibri" w:hAnsi="Calibri"/>
-          </w:rPr>
-          <w:t>Contrary to expectations of most phenological models</w:t>
-        </w:r>
-      </w:moveTo>
-      <w:ins w:id="35" w:author="Elizabeth Wolkovich" w:date="2018-06-25T19:29:00Z">
-        <w:r>
-          <w:rPr>
-            <w:rFonts w:ascii="Calibri" w:hAnsi="Calibri"/>
-          </w:rPr>
-          <w:t xml:space="preserve"> (CITES)</w:t>
-        </w:r>
-      </w:ins>
-      <w:bookmarkStart w:id="36" w:name="_GoBack"/>
-      <w:bookmarkEnd w:id="36"/>
-      <w:moveTo w:id="37" w:author="Elizabeth Wolkovich" w:date="2018-06-25T19:27:00Z">
-        <w:r>
-          <w:rPr>
-            <w:rFonts w:ascii="Calibri" w:hAnsi="Calibri"/>
-          </w:rPr>
-          <w:t xml:space="preserve">, we found that phenology was not delayed in either the coldest or warmest chambers.  </w:t>
-        </w:r>
-        <w:commentRangeEnd w:id="33"/>
-        <w:r>
-          <w:rPr>
-            <w:rStyle w:val="CommentReference"/>
-          </w:rPr>
-          <w:commentReference w:id="33"/>
-        </w:r>
-      </w:moveTo>
-      <w:moveToRangeEnd w:id="32"/>
-      <w:ins w:id="38" w:author="Elizabeth Wolkovich" w:date="2018-06-25T19:27:00Z">
-        <w:r>
-          <w:rPr>
-            <w:rFonts w:ascii="Calibri" w:hAnsi="Calibri"/>
-          </w:rPr>
-          <w:t xml:space="preserve"> </w:t>
-        </w:r>
-      </w:ins>
-      <w:r>
-        <w:rPr>
-          <w:rFonts w:ascii="Calibri" w:hAnsi="Calibri"/>
-        </w:rPr>
-        <w:t xml:space="preserve">However, plants in the hotter treatments </w:t>
-      </w:r>
-      <w:del w:id="39" w:author="Elizabeth Wolkovich" w:date="2018-06-25T19:19:00Z">
-        <w:r>
-          <w:rPr>
-            <w:rFonts w:ascii="Calibri" w:hAnsi="Calibri"/>
-          </w:rPr>
-          <w:delText xml:space="preserve">did </w:delText>
-        </w:r>
-      </w:del>
-      <w:r>
-        <w:rPr>
-          <w:rFonts w:ascii="Calibri" w:hAnsi="Calibri"/>
-        </w:rPr>
-        <w:t>abort</w:t>
-      </w:r>
-      <w:ins w:id="40" w:author="Elizabeth Wolkovich" w:date="2018-06-25T19:19:00Z">
-        <w:r>
-          <w:rPr>
-            <w:rFonts w:ascii="Calibri" w:hAnsi="Calibri"/>
-          </w:rPr>
-          <w:t>ed</w:t>
-        </w:r>
-      </w:ins>
-      <w:r>
-        <w:rPr>
-          <w:rFonts w:ascii="Calibri" w:hAnsi="Calibri"/>
-        </w:rPr>
-        <w:t xml:space="preserve"> a higher number of flower buds than those in the cooler treatments.  </w:t>
-      </w:r>
-    </w:p>
-    <w:p>
-      <w:pPr>
-        <w:rPr>
-          <w:del w:id="41" w:author="Elizabeth Wolkovich" w:date="2018-06-25T19:29:00Z"/>
-          <w:rFonts w:ascii="Calibri" w:hAnsi="Calibri"/>
-        </w:rPr>
-      </w:pPr>
-    </w:p>
-    <w:p>
-      <w:pPr>
-        <w:rPr>
-          <w:del w:id="42" w:author="Elizabeth Wolkovich" w:date="2018-06-25T19:29:00Z"/>
-          <w:rFonts w:ascii="Calibri" w:hAnsi="Calibri"/>
-        </w:rPr>
-      </w:pPr>
-      <w:moveFromRangeStart w:id="43" w:author="Elizabeth Wolkovich" w:date="2018-06-25T19:27:00Z" w:name="move391574163"/>
-      <w:commentRangeStart w:id="44"/>
-      <w:moveFrom w:id="45" w:author="Elizabeth Wolkovich" w:date="2018-06-25T19:27:00Z">
-        <w:del w:id="46" w:author="Elizabeth Wolkovich" w:date="2018-06-25T19:29:00Z">
-          <w:r>
-            <w:rPr>
-              <w:rFonts w:ascii="Calibri" w:hAnsi="Calibri"/>
-            </w:rPr>
-            <w:delText xml:space="preserve">Contrary to expectations of most phenological models, we found that phenology </w:delText>
-          </w:r>
-          <w:r>
-            <w:rPr>
-              <w:rFonts w:ascii="Calibri" w:hAnsi="Calibri"/>
-            </w:rPr>
-            <w:delText xml:space="preserve">was not delayed in either the coldest or warmest chambers.  </w:delText>
-          </w:r>
-          <w:commentRangeEnd w:id="44"/>
-          <w:r>
-            <w:rPr>
-              <w:rStyle w:val="CommentReference"/>
-            </w:rPr>
-            <w:commentReference w:id="44"/>
-          </w:r>
-        </w:del>
-      </w:moveFrom>
-      <w:moveFromRangeEnd w:id="43"/>
-      <w:del w:id="47" w:author="Elizabeth Wolkovich" w:date="2018-06-25T19:29:00Z">
-        <w:r>
-          <w:rPr>
-            <w:rFonts w:ascii="Calibri" w:hAnsi="Calibri"/>
-          </w:rPr>
-          <w:delText xml:space="preserve">Neither the duration of flowering nor the time it took for plants to reach 10% or 50% flowering varied significantly between the chambers (FIGURE #). </w:delText>
-        </w:r>
-      </w:del>
-      <w:moveFromRangeStart w:id="48" w:author="Elizabeth Wolkovich" w:date="2018-06-25T19:27:00Z" w:name="move391574204"/>
-      <w:moveFrom w:id="49" w:author="Elizabeth Wolkovich" w:date="2018-06-25T19:27:00Z">
-        <w:del w:id="50" w:author="Elizabeth Wolkovich" w:date="2018-06-25T19:29:00Z">
-          <w:r>
-            <w:rPr>
-              <w:rFonts w:ascii="Calibri" w:hAnsi="Calibri"/>
-            </w:rPr>
-            <w:delText xml:space="preserve"> </w:delText>
-          </w:r>
-          <w:r>
-            <w:rPr>
-              <w:rFonts w:ascii="Calibri" w:hAnsi="Calibri"/>
-            </w:rPr>
-            <w:delText>Within treatments, the number of days it took plant</w:delText>
-          </w:r>
-          <w:r>
-            <w:rPr>
-              <w:rFonts w:ascii="Calibri" w:hAnsi="Calibri"/>
-            </w:rPr>
-            <w:delText>s</w:delText>
-          </w:r>
-          <w:r>
-            <w:rPr>
-              <w:rFonts w:ascii="Calibri" w:hAnsi="Calibri"/>
-            </w:rPr>
-            <w:delText xml:space="preserve"> to reach 10% flowering ranged from 34 to 51</w:delText>
-          </w:r>
-          <w:r>
-            <w:rPr>
-              <w:rFonts w:ascii="Calibri" w:hAnsi="Calibri"/>
-            </w:rPr>
-            <w:delText xml:space="preserve"> d</w:delText>
-          </w:r>
-          <w:r>
-            <w:rPr>
-              <w:rFonts w:ascii="Calibri" w:hAnsi="Calibri"/>
-            </w:rPr>
-            <w:delText>ays</w:delText>
-          </w:r>
-          <w:r>
-            <w:rPr>
-              <w:rFonts w:ascii="Calibri" w:hAnsi="Calibri"/>
-            </w:rPr>
-            <w:delText xml:space="preserve"> (mean </w:delText>
-          </w:r>
-          <w:r>
-            <w:rPr>
-              <w:rFonts w:ascii="Calibri" w:hAnsi="Calibri"/>
-            </w:rPr>
-            <w:delText xml:space="preserve">= 42.6 </w:delText>
-          </w:r>
-          <w:r>
-            <w:rPr>
-              <w:rFonts w:ascii="Calibri" w:hAnsi="Calibri"/>
-            </w:rPr>
-            <w:sym w:font="Symbol" w:char="F0B1"/>
-          </w:r>
-          <w:r>
-            <w:rPr>
-              <w:rFonts w:ascii="Calibri" w:hAnsi="Calibri"/>
-            </w:rPr>
-            <w:delText xml:space="preserve"> 0.9</w:delText>
-          </w:r>
-          <w:r>
-            <w:rPr>
-              <w:rFonts w:ascii="Calibri" w:hAnsi="Calibri"/>
-            </w:rPr>
-            <w:delText>)</w:delText>
-          </w:r>
-          <w:r>
-            <w:rPr>
-              <w:rFonts w:ascii="Calibri" w:hAnsi="Calibri"/>
-            </w:rPr>
-            <w:delText xml:space="preserve">. </w:delText>
-          </w:r>
-        </w:del>
-      </w:moveFrom>
-      <w:moveFromRangeEnd w:id="48"/>
-    </w:p>
-    <w:p>
-      <w:pPr>
-        <w:rPr>
-          <w:rFonts w:ascii="Calibri" w:hAnsi="Calibri"/>
-        </w:rPr>
-      </w:pPr>
-    </w:p>
-    <w:p>
-      <w:pPr>
-        <w:rPr>
-          <w:rFonts w:ascii="Calibri" w:hAnsi="Calibri"/>
-        </w:rPr>
-      </w:pPr>
-      <w:commentRangeStart w:id="51"/>
-      <w:r>
-        <w:rPr>
-          <w:rFonts w:ascii="Calibri" w:hAnsi="Calibri"/>
-        </w:rPr>
-        <w:t>While phenological timing was not affected, the plants in the two warmest chambers showed signs of stress, because plants in those chambers aborted a significantly higher number of flower buds.  Th</w:t>
-      </w:r>
-      <w:ins w:id="52" w:author="Elizabeth Wolkovich" w:date="2018-06-25T19:20:00Z">
-        <w:r>
-          <w:rPr>
-            <w:rFonts w:ascii="Calibri" w:hAnsi="Calibri"/>
-          </w:rPr>
-          <w:t xml:space="preserve">us, it appeared that the </w:t>
-        </w:r>
-      </w:ins>
-      <w:del w:id="53" w:author="Elizabeth Wolkovich" w:date="2018-06-25T19:20:00Z">
-        <w:r>
-          <w:rPr>
-            <w:rFonts w:ascii="Calibri" w:hAnsi="Calibri"/>
-          </w:rPr>
-          <w:delText xml:space="preserve">e </w:delText>
-        </w:r>
-      </w:del>
-      <w:r>
-        <w:rPr>
-          <w:rFonts w:ascii="Calibri" w:hAnsi="Calibri"/>
-        </w:rPr>
-        <w:t xml:space="preserve">plants sacrificed their reproduction for the growing season </w:t>
-      </w:r>
-      <w:del w:id="54" w:author="Elizabeth Wolkovich" w:date="2018-06-25T19:20:00Z">
-        <w:r>
-          <w:rPr>
-            <w:rFonts w:ascii="Calibri" w:hAnsi="Calibri"/>
-          </w:rPr>
-          <w:delText xml:space="preserve">in order </w:delText>
-        </w:r>
-      </w:del>
-      <w:r>
-        <w:rPr>
-          <w:rFonts w:ascii="Calibri" w:hAnsi="Calibri"/>
-        </w:rPr>
-        <w:t>to ensure they were able to surv</w:t>
-      </w:r>
-      <w:r>
-        <w:rPr>
-          <w:rFonts w:ascii="Calibri" w:hAnsi="Calibri"/>
-        </w:rPr>
-        <w:t xml:space="preserve">ive the elevated temperatures. </w:t>
-      </w:r>
-      <w:r>
-        <w:rPr>
-          <w:rFonts w:ascii="Calibri" w:hAnsi="Calibri"/>
-        </w:rPr>
-        <w:t>Semillon grapes subjected to day/night temperatures of 40/25 degreesC for four days at flowering saw similar effects. Inflorescences grew</w:t>
-      </w:r>
-      <w:r>
-        <w:rPr>
-          <w:rFonts w:ascii="Calibri" w:hAnsi="Calibri"/>
-        </w:rPr>
-        <w:t xml:space="preserve"> much less—gaining</w:t>
-      </w:r>
-      <w:r>
-        <w:rPr>
-          <w:rFonts w:ascii="Calibri" w:hAnsi="Calibri"/>
-        </w:rPr>
-        <w:t xml:space="preserve"> only 22 mm </w:t>
-      </w:r>
-      <w:r>
-        <w:rPr>
-          <w:rFonts w:ascii="Calibri" w:hAnsi="Calibri"/>
-        </w:rPr>
-        <w:t xml:space="preserve">in length </w:t>
-      </w:r>
-      <w:r>
-        <w:rPr>
-          <w:rFonts w:ascii="Calibri" w:hAnsi="Calibri"/>
-        </w:rPr>
-        <w:t xml:space="preserve">compared to the </w:t>
-      </w:r>
-      <w:r>
-        <w:rPr>
-          <w:rFonts w:ascii="Calibri" w:hAnsi="Calibri"/>
-        </w:rPr>
-        <w:t>85 – 90 mm of growth seen in plants treated with heat after flowering—</w:t>
-      </w:r>
-      <w:r>
-        <w:rPr>
-          <w:rFonts w:ascii="Calibri" w:hAnsi="Calibri"/>
-        </w:rPr>
-        <w:t xml:space="preserve">and subsequently aborted all flowers {Greer, 2010 #34}.  </w:t>
-      </w:r>
-      <w:commentRangeEnd w:id="51"/>
-      <w:r>
-        <w:rPr>
-          <w:rStyle w:val="CommentReference"/>
-        </w:rPr>
-        <w:commentReference w:id="51"/>
-      </w:r>
-    </w:p>
-    <w:p>
-      <w:pPr>
-        <w:rPr>
-          <w:rFonts w:ascii="Calibri" w:hAnsi="Calibri"/>
-        </w:rPr>
-      </w:pPr>
-    </w:p>
-    <w:p>
-      <w:pPr>
-        <w:rPr>
-          <w:rFonts w:ascii="Calibri" w:hAnsi="Calibri"/>
-        </w:rPr>
-      </w:pPr>
-      <w:commentRangeStart w:id="55"/>
-      <w:r>
-        <w:rPr>
-          <w:rFonts w:ascii="Calibri" w:hAnsi="Calibri"/>
-        </w:rPr>
-        <w:t>Petrie and Clingeleffer found</w:t>
-      </w:r>
-      <w:r>
-        <w:rPr>
-          <w:rFonts w:ascii="Calibri" w:hAnsi="Calibri"/>
-        </w:rPr>
-        <w:t xml:space="preserve"> that flower buds subjected to increased heat before budburst had significantly </w:t>
-      </w:r>
-      <w:r>
-        <w:rPr>
-          <w:rFonts w:ascii="Calibri" w:hAnsi="Calibri"/>
-        </w:rPr>
-        <w:t>fewer flowers onc</w:t>
-      </w:r>
-      <w:r>
-        <w:rPr>
-          <w:rFonts w:ascii="Calibri" w:hAnsi="Calibri"/>
-        </w:rPr>
-        <w:t xml:space="preserve">e they bloomed.  </w:t>
-      </w:r>
-      <w:r>
-        <w:rPr>
-          <w:rFonts w:ascii="Calibri" w:hAnsi="Calibri"/>
-        </w:rPr>
-        <w:t xml:space="preserve">In contrast, flower numbers were not significantly reduced when buds were exposed to heat after budburst {Petrie, 2005 #29}.  </w:t>
-      </w:r>
-      <w:r>
-        <w:rPr>
-          <w:rFonts w:ascii="Calibri" w:hAnsi="Calibri"/>
-        </w:rPr>
-        <w:t xml:space="preserve">Research into rates of berry ripening in winegrapes found that high heat at later ripening stages slowed ripening to a greater degree than at early ripening stages {Hulands, 2013 #28}.  </w:t>
-      </w:r>
-      <w:r>
-        <w:rPr>
-          <w:rFonts w:ascii="Calibri" w:hAnsi="Calibri"/>
-        </w:rPr>
-        <w:t>This could mean that a plant’s phenology is less susceptible to elevated temperatures at certain phenophases</w:t>
-      </w:r>
-      <w:r>
-        <w:rPr>
-          <w:rFonts w:ascii="Calibri" w:hAnsi="Calibri"/>
-        </w:rPr>
-        <w:t xml:space="preserve"> (e.g. leafout, budburst, etc), perhaps during flowering</w:t>
-      </w:r>
-      <w:r>
-        <w:rPr>
-          <w:rFonts w:ascii="Calibri" w:hAnsi="Calibri"/>
-        </w:rPr>
-        <w:t>.</w:t>
-      </w:r>
-      <w:r>
-        <w:rPr>
-          <w:rFonts w:ascii="Calibri" w:hAnsi="Calibri"/>
-        </w:rPr>
-        <w:t xml:space="preserve">  </w:t>
-      </w:r>
-      <w:r>
-        <w:rPr>
-          <w:rFonts w:ascii="Calibri" w:hAnsi="Calibri"/>
-        </w:rPr>
-        <w:t xml:space="preserve">In their aforementioned 2010 study of Semillon winegrapes, </w:t>
-      </w:r>
-      <w:r>
-        <w:rPr>
-          <w:rFonts w:ascii="Calibri" w:hAnsi="Calibri"/>
-        </w:rPr>
-        <w:t>Greer and Weston</w:t>
-      </w:r>
-      <w:r>
-        <w:rPr>
-          <w:rFonts w:ascii="Calibri" w:hAnsi="Calibri"/>
-        </w:rPr>
-        <w:t xml:space="preserve"> noted a similar variation in vulnerability to heat during particular periods of development</w:t>
-      </w:r>
-      <w:r>
-        <w:rPr>
-          <w:rFonts w:ascii="Calibri" w:hAnsi="Calibri"/>
-        </w:rPr>
-        <w:t xml:space="preserve">.  </w:t>
-      </w:r>
-      <w:commentRangeStart w:id="56"/>
-      <w:r>
-        <w:rPr>
-          <w:rFonts w:ascii="Calibri" w:hAnsi="Calibri"/>
-        </w:rPr>
-        <w:t>Plants treated with elevated temperatures at fruit</w:t>
-      </w:r>
-      <w:r>
-        <w:rPr>
-          <w:rFonts w:ascii="Calibri" w:hAnsi="Calibri"/>
-        </w:rPr>
-        <w:t xml:space="preserve"> set and veraison were much less vulnerable and suffered few ill-effects when compared with those treated at flowering and mid-ripening {Greer, 2010 #34}.  </w:t>
-      </w:r>
-      <w:commentRangeEnd w:id="56"/>
-      <w:r>
-        <w:rPr>
-          <w:rStyle w:val="CommentReference"/>
-        </w:rPr>
-        <w:commentReference w:id="56"/>
-      </w:r>
-      <w:commentRangeEnd w:id="55"/>
-      <w:r>
-        <w:rPr>
-          <w:rStyle w:val="CommentReference"/>
-        </w:rPr>
-        <w:commentReference w:id="55"/>
-      </w:r>
-    </w:p>
-    <w:p>
-      <w:pPr>
-        <w:rPr>
-          <w:rFonts w:ascii="Calibri" w:hAnsi="Calibri"/>
-        </w:rPr>
-      </w:pPr>
-    </w:p>
-    <w:p>
-      <w:pPr>
-        <w:rPr>
-          <w:rFonts w:ascii="Calibri" w:hAnsi="Calibri"/>
-        </w:rPr>
-      </w:pPr>
-      <w:r>
-        <w:rPr>
-          <w:rFonts w:ascii="Calibri" w:hAnsi="Calibri"/>
-        </w:rPr>
-        <w:t xml:space="preserve">Because the majority of the plants’ development was stalled before the flowering stage (EL stage 11), the sample sizes in the chambers were small (each chamber had four to six plants).  This meant there were not enough plants of each variety in each chamber to test for a difference in varietal response to the heat treatments.  In fact, most varieties were only represented in a single </w:t>
-      </w:r>
-      <w:r>
-        <w:rPr>
-          <w:rFonts w:ascii="Calibri" w:hAnsi="Calibri"/>
-        </w:rPr>
-        <w:t>treatment</w:t>
-      </w:r>
-      <w:r>
-        <w:rPr>
-          <w:rFonts w:ascii="Calibri" w:hAnsi="Calibri"/>
-        </w:rPr>
-        <w:t xml:space="preserve">.  </w:t>
-      </w:r>
-      <w:r>
-        <w:rPr>
-          <w:rFonts w:ascii="Calibri" w:hAnsi="Calibri"/>
-        </w:rPr>
-        <w:t>Still, it is important to note that we studied nine different varieties</w:t>
-      </w:r>
-      <w:r>
-        <w:rPr>
-          <w:rFonts w:ascii="Calibri" w:hAnsi="Calibri"/>
-        </w:rPr>
-        <w:t xml:space="preserve"> in the chambers (</w:t>
-      </w:r>
-      <w:commentRangeStart w:id="57"/>
-      <w:r>
-        <w:rPr>
-          <w:rFonts w:ascii="Calibri" w:hAnsi="Calibri"/>
-        </w:rPr>
-        <w:t>SHOULD I LIST THOSE VARIETIES</w:t>
-      </w:r>
-      <w:commentRangeEnd w:id="57"/>
-      <w:r>
-        <w:rPr>
-          <w:rStyle w:val="CommentReference"/>
-        </w:rPr>
-        <w:commentReference w:id="57"/>
-      </w:r>
-      <w:r>
-        <w:rPr>
-          <w:rFonts w:ascii="Calibri" w:hAnsi="Calibri"/>
-        </w:rPr>
-        <w:t>)</w:t>
-      </w:r>
-      <w:r>
-        <w:rPr>
-          <w:rFonts w:ascii="Calibri" w:hAnsi="Calibri"/>
-        </w:rPr>
-        <w:t>, which greatly increased the ge</w:t>
-      </w:r>
-      <w:r>
-        <w:rPr>
-          <w:rFonts w:ascii="Calibri" w:hAnsi="Calibri"/>
-        </w:rPr>
-        <w:t xml:space="preserve">netic diversity of the experiment.  </w:t>
-      </w:r>
-      <w:r>
-        <w:rPr>
-          <w:rFonts w:ascii="Calibri" w:hAnsi="Calibri"/>
-        </w:rPr>
-        <w:t>It has been shown that</w:t>
-      </w:r>
-      <w:r>
-        <w:rPr>
-          <w:rFonts w:ascii="Calibri" w:hAnsi="Calibri"/>
-        </w:rPr>
-        <w:t xml:space="preserve"> </w:t>
-      </w:r>
-      <w:r>
-        <w:rPr>
-          <w:rFonts w:ascii="Calibri" w:hAnsi="Calibri"/>
-        </w:rPr>
-        <w:t xml:space="preserve">controlled ecological experiments in labs that include greater genetic diversity are more easily replicated {Milcu, 2018 #63}.  The increased diversity helps to prevent unaccounted for environmental factors unique to each lab from preventing the replication of results, allowing conclusions to be tested and verified.  </w:t>
-      </w:r>
-    </w:p>
-    <w:p>
-      <w:pPr>
-        <w:rPr>
-          <w:rFonts w:ascii="Calibri" w:hAnsi="Calibri"/>
-        </w:rPr>
-      </w:pPr>
-    </w:p>
-    <w:p>
-      <w:pPr>
-        <w:rPr>
-          <w:rFonts w:ascii="Calibri" w:hAnsi="Calibri"/>
-        </w:rPr>
-      </w:pPr>
-      <w:commentRangeStart w:id="58"/>
+        <w:t>controlled ecological experiments in labs that include greater genetic diversity are more easily replicated {</w:t>
+      </w:r>
+      <w:proofErr w:type="spellStart"/>
+      <w:r>
+        <w:rPr>
+          <w:rFonts w:ascii="Calibri" w:hAnsi="Calibri"/>
+        </w:rPr>
+        <w:t>Milcu</w:t>
+      </w:r>
+      <w:proofErr w:type="spellEnd"/>
+      <w:r>
+        <w:rPr>
+          <w:rFonts w:ascii="Calibri" w:hAnsi="Calibri"/>
+        </w:rPr>
+        <w:t xml:space="preserve">, 2018 #63}.  The increased diversity helps to prevent unaccounted for environmental factors unique to each lab from preventing the replication of results, allowing conclusions to be tested and verified.  </w:t>
+      </w:r>
+    </w:p>
+    <w:p>
+      <w:pPr>
+        <w:rPr>
+          <w:rFonts w:ascii="Calibri" w:hAnsi="Calibri"/>
+        </w:rPr>
+      </w:pPr>
+    </w:p>
+    <w:p>
+      <w:pPr>
+        <w:rPr>
+          <w:rFonts w:ascii="Calibri" w:hAnsi="Calibri"/>
+        </w:rPr>
+      </w:pPr>
+      <w:commentRangeStart w:id="11"/>
       <w:r>
         <w:rPr>
           <w:rFonts w:ascii="Calibri" w:hAnsi="Calibri"/>
@@ -2903,13 +2929,55 @@
         </w:rPr>
         <w:t xml:space="preserve"> it can be used in models along with field data to better predict winegrape response to climate change.  </w:t>
       </w:r>
-      <w:commentRangeEnd w:id="58"/>
+      <w:commentRangeEnd w:id="11"/>
       <w:r>
         <w:rPr>
           <w:rStyle w:val="CommentReference"/>
         </w:rPr>
-        <w:commentReference w:id="58"/>
-      </w:r>
+        <w:commentReference w:id="11"/>
+      </w:r>
+    </w:p>
+    <w:p>
+      <w:pPr>
+        <w:rPr>
+          <w:rFonts w:ascii="Calibri" w:hAnsi="Calibri"/>
+        </w:rPr>
+      </w:pPr>
+    </w:p>
+    <w:p>
+      <w:pPr>
+        <w:rPr>
+          <w:rFonts w:ascii="Calibri" w:hAnsi="Calibri"/>
+        </w:rPr>
+      </w:pPr>
+      <w:r>
+        <w:rPr>
+          <w:rFonts w:ascii="Calibri" w:hAnsi="Calibri"/>
+        </w:rPr>
+        <w:t xml:space="preserve">While heat treatments during flowering did not affect the phenology of the grapes we studied, we still saw a significant impact from the elevated temperatures that could become a harsh reality for </w:t>
+      </w:r>
+      <w:proofErr w:type="spellStart"/>
+      <w:r>
+        <w:rPr>
+          <w:rFonts w:ascii="Calibri" w:hAnsi="Calibri"/>
+        </w:rPr>
+        <w:t>vituculturists</w:t>
+      </w:r>
+      <w:proofErr w:type="spellEnd"/>
+      <w:r>
+        <w:rPr>
+          <w:rFonts w:ascii="Calibri" w:hAnsi="Calibri"/>
+        </w:rPr>
+        <w:t xml:space="preserve"> around the world.  Fewer flowers means reduced yields for wine grape producers</w:t>
+      </w:r>
+      <w:r>
+        <w:rPr>
+          <w:rFonts w:ascii="Calibri" w:hAnsi="Calibri"/>
+        </w:rPr>
+        <w:t xml:space="preserve">.  These findings also underscore the importance of modeling more than the plants’ phenology to fully understand the impact climate change will have on the viticulture industry.  </w:t>
+      </w:r>
+      <w:bookmarkStart w:id="12" w:name="_GoBack"/>
+      <w:bookmarkEnd w:id="12"/>
     </w:p>
     <w:sectPr>
       <w:pgSz w:w="12240" w:h="15840"/>
@@ -2922,8 +2990,8 @@
 </file>
 
 <file path=word/comments.xml><?xml version="1.0" encoding="utf-8"?>
-<w:comments xmlns:wpc="http://schemas.microsoft.com/office/word/2010/wordprocessingCanvas" xmlns:mo="http://schemas.microsoft.com/office/mac/office/2008/main" xmlns:mc="http://schemas.openxmlformats.org/markup-compatibility/2006" xmlns:mv="urn:schemas-microsoft-com:mac:vml" xmlns:o="urn:schemas-microsoft-com:office:office" xmlns:r="http://schemas.openxmlformats.org/officeDocument/2006/relationships" xmlns:m="http://schemas.openxmlformats.org/officeDocument/2006/math" xmlns:v="urn:schemas-microsoft-com:vml" xmlns:wp14="http://schemas.microsoft.com/office/word/2010/wordprocessingDrawing" xmlns:wp="http://schemas.openxmlformats.org/drawingml/2006/wordprocessingDrawing" xmlns:w10="urn:schemas-microsoft-com:office:word" xmlns:w="http://schemas.openxmlformats.org/wordprocessingml/2006/main" xmlns:w14="http://schemas.microsoft.com/office/word/2010/wordml" xmlns:wpg="http://schemas.microsoft.com/office/word/2010/wordprocessingGroup" xmlns:wpi="http://schemas.microsoft.com/office/word/2010/wordprocessingInk" xmlns:wne="http://schemas.microsoft.com/office/word/2006/wordml" xmlns:wps="http://schemas.microsoft.com/office/word/2010/wordprocessingShape" mc:Ignorable="w14 wp14">
-  <w:comment w:id="18" w:author="Elizabeth Wolkovich" w:date="2018-04-02T13:20:00Z" w:initials="EW">
+<w:comments xmlns:wpc="http://schemas.microsoft.com/office/word/2010/wordprocessingCanvas" xmlns:cx="http://schemas.microsoft.com/office/drawing/2014/chartex" xmlns:cx1="http://schemas.microsoft.com/office/drawing/2015/9/8/chartex" xmlns:cx2="http://schemas.microsoft.com/office/drawing/2015/10/21/chartex" xmlns:cx3="http://schemas.microsoft.com/office/drawing/2016/5/9/chartex" xmlns:cx4="http://schemas.microsoft.com/office/drawing/2016/5/10/chartex" xmlns:cx5="http://schemas.microsoft.com/office/drawing/2016/5/11/chartex" xmlns:cx6="http://schemas.microsoft.com/office/drawing/2016/5/12/chartex" xmlns:cx7="http://schemas.microsoft.com/office/drawing/2016/5/13/chartex" xmlns:cx8="http://schemas.microsoft.com/office/drawing/2016/5/14/chartex" xmlns:mc="http://schemas.openxmlformats.org/markup-compatibility/2006" xmlns:aink="http://schemas.microsoft.com/office/drawing/2016/ink" xmlns:am3d="http://schemas.microsoft.com/office/drawing/2017/model3d" xmlns:o="urn:schemas-microsoft-com:office:office" xmlns:r="http://schemas.openxmlformats.org/officeDocument/2006/relationships" xmlns:m="http://schemas.openxmlformats.org/officeDocument/2006/math" xmlns:v="urn:schemas-microsoft-com:vml" xmlns:wp14="http://schemas.microsoft.com/office/word/2010/wordprocessingDrawing" xmlns:wp="http://schemas.openxmlformats.org/drawingml/2006/wordprocessingDrawing" xmlns:w10="urn:schemas-microsoft-com:office:word" xmlns:w="http://schemas.openxmlformats.org/wordprocessingml/2006/main" xmlns:w14="http://schemas.microsoft.com/office/word/2010/wordml" xmlns:w15="http://schemas.microsoft.com/office/word/2012/wordml" xmlns:w16cid="http://schemas.microsoft.com/office/word/2016/wordml/cid" xmlns:w16se="http://schemas.microsoft.com/office/word/2015/wordml/symex" xmlns:wpg="http://schemas.microsoft.com/office/word/2010/wordprocessingGroup" xmlns:wpi="http://schemas.microsoft.com/office/word/2010/wordprocessingInk" xmlns:wne="http://schemas.microsoft.com/office/word/2006/wordml" xmlns:wps="http://schemas.microsoft.com/office/word/2010/wordprocessingShape" mc:Ignorable="w14 w15 w16se w16cid wp14">
+  <w:comment w:id="0" w:author="Elizabeth Wolkovich" w:date="2018-04-02T13:20:00Z" w:initials="EW">
     <w:p>
       <w:pPr>
         <w:pStyle w:val="CommentText"/>
@@ -2952,7 +3020,7 @@
       </w:r>
     </w:p>
   </w:comment>
-  <w:comment w:id="19" w:author="Elizabeth Wolkovich" w:date="2018-04-02T13:17:00Z" w:initials="EW">
+  <w:comment w:id="1" w:author="Elizabeth Wolkovich" w:date="2018-04-02T13:17:00Z" w:initials="EW">
     <w:p>
       <w:pPr>
         <w:pStyle w:val="CommentText"/>
@@ -2968,7 +3036,7 @@
       </w:r>
     </w:p>
   </w:comment>
-  <w:comment w:id="20" w:author="Elizabeth Wolkovich" w:date="2018-04-02T13:22:00Z" w:initials="EW">
+  <w:comment w:id="2" w:author="Elizabeth Wolkovich" w:date="2018-04-02T13:22:00Z" w:initials="EW">
     <w:p>
       <w:pPr>
         <w:pStyle w:val="CommentText"/>
@@ -2984,7 +3052,7 @@
       </w:r>
     </w:p>
   </w:comment>
-  <w:comment w:id="21" w:author="Elizabeth Wolkovich" w:date="2018-04-02T13:15:00Z" w:initials="EW">
+  <w:comment w:id="3" w:author="Elizabeth Wolkovich" w:date="2018-04-02T13:15:00Z" w:initials="EW">
     <w:p>
       <w:pPr>
         <w:pStyle w:val="CommentText"/>
@@ -2996,11 +3064,27 @@
         <w:annotationRef/>
       </w:r>
       <w:r>
-        <w:t xml:space="preserve">Also cite Boursiquot ref (in the 2017 paper).  In general I try to use few citations by me or a co-author and focus on citations of others, so we should include more citations by others here: one easy way to do this is to cite the primary source (so if I cited some other paper in Wolkovich et al. 2017 we should cite that other paper when possible instead of me). </w:t>
+        <w:t xml:space="preserve">Also cite </w:t>
+      </w:r>
+      <w:proofErr w:type="spellStart"/>
+      <w:r>
+        <w:t>Boursiquot</w:t>
+      </w:r>
+      <w:proofErr w:type="spellEnd"/>
+      <w:r>
+        <w:t xml:space="preserve"> ref (in the 2017 paper).  In </w:t>
+      </w:r>
+      <w:proofErr w:type="gramStart"/>
+      <w:r>
+        <w:t>general</w:t>
+      </w:r>
+      <w:proofErr w:type="gramEnd"/>
+      <w:r>
+        <w:t xml:space="preserve"> I try to use few citations by me or a co-author and focus on citations of others, so we should include more citations by others here: one easy way to do this is to cite the primary source (so if I cited some other paper in Wolkovich et al. 2017 we should cite that other paper when possible instead of me). </w:t>
       </w:r>
     </w:p>
   </w:comment>
-  <w:comment w:id="22" w:author="Elizabeth Wolkovich" w:date="2018-04-02T13:13:00Z" w:initials="EW">
+  <w:comment w:id="4" w:author="Elizabeth Wolkovich" w:date="2018-04-02T13:13:00Z" w:initials="EW">
     <w:p>
       <w:pPr>
         <w:pStyle w:val="CommentText"/>
@@ -3016,7 +3100,7 @@
       </w:r>
     </w:p>
   </w:comment>
-  <w:comment w:id="23" w:author="Elizabeth Wolkovich" w:date="2018-04-02T13:24:00Z" w:initials="EW">
+  <w:comment w:id="5" w:author="Elizabeth Wolkovich" w:date="2018-04-02T13:24:00Z" w:initials="EW">
     <w:p>
       <w:pPr>
         <w:pStyle w:val="CommentText"/>
@@ -3032,7 +3116,7 @@
       </w:r>
     </w:p>
   </w:comment>
-  <w:comment w:id="24" w:author="Elizabeth Wolkovich" w:date="2018-05-13T16:27:00Z" w:initials="EW">
+  <w:comment w:id="6" w:author="Elizabeth Wolkovich" w:date="2018-05-13T16:27:00Z" w:initials="EW">
     <w:p>
       <w:pPr>
         <w:pStyle w:val="CommentText"/>
@@ -3072,7 +3156,7 @@
       </w:r>
     </w:p>
   </w:comment>
-  <w:comment w:id="33" w:author="Elizabeth Wolkovich" w:date="2018-06-25T19:27:00Z" w:initials="EW">
+  <w:comment w:id="7" w:author="Elizabeth Wolkovich" w:date="2018-06-25T19:27:00Z" w:initials="EW">
     <w:p>
       <w:pPr>
         <w:pStyle w:val="CommentText"/>
@@ -3084,11 +3168,19 @@
         <w:annotationRef/>
       </w:r>
       <w:r>
-        <w:t xml:space="preserve">This is a great sentence so I am moving it up. </w:t>
+        <w:t xml:space="preserve">This is a great </w:t>
+      </w:r>
+      <w:proofErr w:type="gramStart"/>
+      <w:r>
+        <w:t>sentence</w:t>
+      </w:r>
+      <w:proofErr w:type="gramEnd"/>
+      <w:r>
+        <w:t xml:space="preserve"> so I am moving it up. </w:t>
       </w:r>
     </w:p>
   </w:comment>
-  <w:comment w:id="44" w:author="Elizabeth Wolkovich" w:date="2018-06-25T19:25:00Z" w:initials="EW">
+  <w:comment w:id="8" w:author="Elizabeth Wolkovich" w:date="2018-06-25T19:20:00Z" w:initials="EW">
     <w:p>
       <w:pPr>
         <w:pStyle w:val="CommentText"/>
@@ -3100,11 +3192,11 @@
         <w:annotationRef/>
       </w:r>
       <w:r>
-        <w:t xml:space="preserve">This is a great sentence so I am moving it up. </w:t>
+        <w:t>Nice!</w:t>
       </w:r>
     </w:p>
   </w:comment>
-  <w:comment w:id="51" w:author="Elizabeth Wolkovich" w:date="2018-06-25T19:20:00Z" w:initials="EW">
+  <w:comment w:id="10" w:author="Elizabeth Wolkovich" w:date="2018-06-25T19:21:00Z" w:initials="EW">
     <w:p>
       <w:pPr>
         <w:pStyle w:val="CommentText"/>
@@ -3116,11 +3208,11 @@
         <w:annotationRef/>
       </w:r>
       <w:r>
-        <w:t>Nice!</w:t>
+        <w:t>It sounds like Greer and Weston saw negative effects for high temperatures are flowering?</w:t>
       </w:r>
     </w:p>
   </w:comment>
-  <w:comment w:id="56" w:author="Elizabeth Wolkovich" w:date="2018-06-25T19:21:00Z" w:initials="EW">
+  <w:comment w:id="9" w:author="Elizabeth Wolkovich" w:date="2018-06-25T19:24:00Z" w:initials="EW">
     <w:p>
       <w:pPr>
         <w:pStyle w:val="CommentText"/>
@@ -3132,43 +3224,11 @@
         <w:annotationRef/>
       </w:r>
       <w:r>
-        <w:t>It sounds like Greer and Weston saw negative effects for high temperatures are flowering?</w:t>
+        <w:t>Depending on your table, we may be able to save space by referring to your table for all experiments that did not look at flowering, and just focus discussion on the papers that did elevate temperatures at the flowering stage. Is that just the Greer and Watson one?</w:t>
       </w:r>
     </w:p>
   </w:comment>
-  <w:comment w:id="55" w:author="Elizabeth Wolkovich" w:date="2018-06-25T19:24:00Z" w:initials="EW">
-    <w:p>
-      <w:pPr>
-        <w:pStyle w:val="CommentText"/>
-      </w:pPr>
-      <w:r>
-        <w:rPr>
-          <w:rStyle w:val="CommentReference"/>
-        </w:rPr>
-        <w:annotationRef/>
-      </w:r>
-      <w:r>
-        <w:t>Depending on your table, we may be able to save space by referring to your table for all experiments that did not look at flowering, and just focus discussion on the papers that did elevate temperatures at the flowering stage. Is that just the Greer and Watson one?</w:t>
-      </w:r>
-    </w:p>
-  </w:comment>
-  <w:comment w:id="57" w:author="Elizabeth Wolkovich" w:date="2018-06-25T19:22:00Z" w:initials="EW">
-    <w:p>
-      <w:pPr>
-        <w:pStyle w:val="CommentText"/>
-      </w:pPr>
-      <w:r>
-        <w:rPr>
-          <w:rStyle w:val="CommentReference"/>
-        </w:rPr>
-        <w:annotationRef/>
-      </w:r>
-      <w:r>
-        <w:t>No, as long as it’s In the methods, it’s fine.</w:t>
-      </w:r>
-    </w:p>
-  </w:comment>
-  <w:comment w:id="58" w:author="Elizabeth Wolkovich" w:date="2018-06-25T19:23:00Z" w:initials="EW">
+  <w:comment w:id="11" w:author="Elizabeth Wolkovich" w:date="2018-06-25T19:23:00Z" w:initials="EW">
     <w:p>
       <w:pPr>
         <w:pStyle w:val="CommentText"/>
@@ -3196,6 +3256,11 @@
   <w15:commentEx w15:paraId="6B4E41CF" w15:done="0"/>
   <w15:commentEx w15:paraId="4FFDB01D" w15:done="0"/>
   <w15:commentEx w15:paraId="753C004D" w15:done="0"/>
+  <w15:commentEx w15:paraId="36511992" w15:done="0"/>
+  <w15:commentEx w15:paraId="67E49234" w15:done="0"/>
+  <w15:commentEx w15:paraId="0ED93E43" w15:done="0"/>
+  <w15:commentEx w15:paraId="7EC67FA3" w15:done="0"/>
+  <w15:commentEx w15:paraId="147EB274" w15:done="0"/>
 </w15:commentsEx>
 </file>
 
@@ -3208,11 +3273,16 @@
   <w16cid:commentId w16cid:paraId="6B4E41CF" w16cid:durableId="1E75F8E7"/>
   <w16cid:commentId w16cid:paraId="4FFDB01D" w16cid:durableId="1E75F8E8"/>
   <w16cid:commentId w16cid:paraId="753C004D" w16cid:durableId="1EC381B2"/>
+  <w16cid:commentId w16cid:paraId="36511992" w16cid:durableId="1EEDC696"/>
+  <w16cid:commentId w16cid:paraId="67E49234" w16cid:durableId="1EEDC698"/>
+  <w16cid:commentId w16cid:paraId="0ED93E43" w16cid:durableId="1EEDC699"/>
+  <w16cid:commentId w16cid:paraId="7EC67FA3" w16cid:durableId="1EEDC69A"/>
+  <w16cid:commentId w16cid:paraId="147EB274" w16cid:durableId="1EEDC69C"/>
 </w16cid:commentsIds>
 </file>
 
 <file path=word/endnotes.xml><?xml version="1.0" encoding="utf-8"?>
-<w:endnotes xmlns:wpc="http://schemas.microsoft.com/office/word/2010/wordprocessingCanvas" xmlns:mo="http://schemas.microsoft.com/office/mac/office/2008/main" xmlns:mc="http://schemas.openxmlformats.org/markup-compatibility/2006" xmlns:mv="urn:schemas-microsoft-com:mac:vml" xmlns:o="urn:schemas-microsoft-com:office:office" xmlns:r="http://schemas.openxmlformats.org/officeDocument/2006/relationships" xmlns:m="http://schemas.openxmlformats.org/officeDocument/2006/math" xmlns:v="urn:schemas-microsoft-com:vml" xmlns:wp14="http://schemas.microsoft.com/office/word/2010/wordprocessingDrawing" xmlns:wp="http://schemas.openxmlformats.org/drawingml/2006/wordprocessingDrawing" xmlns:w10="urn:schemas-microsoft-com:office:word" xmlns:w="http://schemas.openxmlformats.org/wordprocessingml/2006/main" xmlns:w14="http://schemas.microsoft.com/office/word/2010/wordml" xmlns:wpg="http://schemas.microsoft.com/office/word/2010/wordprocessingGroup" xmlns:wpi="http://schemas.microsoft.com/office/word/2010/wordprocessingInk" xmlns:wne="http://schemas.microsoft.com/office/word/2006/wordml" xmlns:wps="http://schemas.microsoft.com/office/word/2010/wordprocessingShape" mc:Ignorable="w14 wp14">
+<w:endnotes xmlns:wpc="http://schemas.microsoft.com/office/word/2010/wordprocessingCanvas" xmlns:cx="http://schemas.microsoft.com/office/drawing/2014/chartex" xmlns:cx1="http://schemas.microsoft.com/office/drawing/2015/9/8/chartex" xmlns:cx2="http://schemas.microsoft.com/office/drawing/2015/10/21/chartex" xmlns:cx3="http://schemas.microsoft.com/office/drawing/2016/5/9/chartex" xmlns:cx4="http://schemas.microsoft.com/office/drawing/2016/5/10/chartex" xmlns:cx5="http://schemas.microsoft.com/office/drawing/2016/5/11/chartex" xmlns:cx6="http://schemas.microsoft.com/office/drawing/2016/5/12/chartex" xmlns:cx7="http://schemas.microsoft.com/office/drawing/2016/5/13/chartex" xmlns:cx8="http://schemas.microsoft.com/office/drawing/2016/5/14/chartex" xmlns:mc="http://schemas.openxmlformats.org/markup-compatibility/2006" xmlns:aink="http://schemas.microsoft.com/office/drawing/2016/ink" xmlns:am3d="http://schemas.microsoft.com/office/drawing/2017/model3d" xmlns:o="urn:schemas-microsoft-com:office:office" xmlns:r="http://schemas.openxmlformats.org/officeDocument/2006/relationships" xmlns:m="http://schemas.openxmlformats.org/officeDocument/2006/math" xmlns:v="urn:schemas-microsoft-com:vml" xmlns:wp14="http://schemas.microsoft.com/office/word/2010/wordprocessingDrawing" xmlns:wp="http://schemas.openxmlformats.org/drawingml/2006/wordprocessingDrawing" xmlns:w10="urn:schemas-microsoft-com:office:word" xmlns:w="http://schemas.openxmlformats.org/wordprocessingml/2006/main" xmlns:w14="http://schemas.microsoft.com/office/word/2010/wordml" xmlns:w15="http://schemas.microsoft.com/office/word/2012/wordml" xmlns:w16cid="http://schemas.microsoft.com/office/word/2016/wordml/cid" xmlns:w16se="http://schemas.microsoft.com/office/word/2015/wordml/symex" xmlns:wpg="http://schemas.microsoft.com/office/word/2010/wordprocessingGroup" xmlns:wpi="http://schemas.microsoft.com/office/word/2010/wordprocessingInk" xmlns:wne="http://schemas.microsoft.com/office/word/2006/wordml" xmlns:wps="http://schemas.microsoft.com/office/word/2010/wordprocessingShape" mc:Ignorable="w14 w15 w16se w16cid wp14">
   <w:endnote w:type="separator" w:id="-1">
     <w:p>
       <w:r>
@@ -3231,7 +3301,7 @@
 </file>
 
 <file path=word/footnotes.xml><?xml version="1.0" encoding="utf-8"?>
-<w:footnotes xmlns:wpc="http://schemas.microsoft.com/office/word/2010/wordprocessingCanvas" xmlns:mo="http://schemas.microsoft.com/office/mac/office/2008/main" xmlns:mc="http://schemas.openxmlformats.org/markup-compatibility/2006" xmlns:mv="urn:schemas-microsoft-com:mac:vml" xmlns:o="urn:schemas-microsoft-com:office:office" xmlns:r="http://schemas.openxmlformats.org/officeDocument/2006/relationships" xmlns:m="http://schemas.openxmlformats.org/officeDocument/2006/math" xmlns:v="urn:schemas-microsoft-com:vml" xmlns:wp14="http://schemas.microsoft.com/office/word/2010/wordprocessingDrawing" xmlns:wp="http://schemas.openxmlformats.org/drawingml/2006/wordprocessingDrawing" xmlns:w10="urn:schemas-microsoft-com:office:word" xmlns:w="http://schemas.openxmlformats.org/wordprocessingml/2006/main" xmlns:w14="http://schemas.microsoft.com/office/word/2010/wordml" xmlns:wpg="http://schemas.microsoft.com/office/word/2010/wordprocessingGroup" xmlns:wpi="http://schemas.microsoft.com/office/word/2010/wordprocessingInk" xmlns:wne="http://schemas.microsoft.com/office/word/2006/wordml" xmlns:wps="http://schemas.microsoft.com/office/word/2010/wordprocessingShape" mc:Ignorable="w14 wp14">
+<w:footnotes xmlns:wpc="http://schemas.microsoft.com/office/word/2010/wordprocessingCanvas" xmlns:cx="http://schemas.microsoft.com/office/drawing/2014/chartex" xmlns:cx1="http://schemas.microsoft.com/office/drawing/2015/9/8/chartex" xmlns:cx2="http://schemas.microsoft.com/office/drawing/2015/10/21/chartex" xmlns:cx3="http://schemas.microsoft.com/office/drawing/2016/5/9/chartex" xmlns:cx4="http://schemas.microsoft.com/office/drawing/2016/5/10/chartex" xmlns:cx5="http://schemas.microsoft.com/office/drawing/2016/5/11/chartex" xmlns:cx6="http://schemas.microsoft.com/office/drawing/2016/5/12/chartex" xmlns:cx7="http://schemas.microsoft.com/office/drawing/2016/5/13/chartex" xmlns:cx8="http://schemas.microsoft.com/office/drawing/2016/5/14/chartex" xmlns:mc="http://schemas.openxmlformats.org/markup-compatibility/2006" xmlns:aink="http://schemas.microsoft.com/office/drawing/2016/ink" xmlns:am3d="http://schemas.microsoft.com/office/drawing/2017/model3d" xmlns:o="urn:schemas-microsoft-com:office:office" xmlns:r="http://schemas.openxmlformats.org/officeDocument/2006/relationships" xmlns:m="http://schemas.openxmlformats.org/officeDocument/2006/math" xmlns:v="urn:schemas-microsoft-com:vml" xmlns:wp14="http://schemas.microsoft.com/office/word/2010/wordprocessingDrawing" xmlns:wp="http://schemas.openxmlformats.org/drawingml/2006/wordprocessingDrawing" xmlns:w10="urn:schemas-microsoft-com:office:word" xmlns:w="http://schemas.openxmlformats.org/wordprocessingml/2006/main" xmlns:w14="http://schemas.microsoft.com/office/word/2010/wordml" xmlns:w15="http://schemas.microsoft.com/office/word/2012/wordml" xmlns:w16cid="http://schemas.microsoft.com/office/word/2016/wordml/cid" xmlns:w16se="http://schemas.microsoft.com/office/word/2015/wordml/symex" xmlns:wpg="http://schemas.microsoft.com/office/word/2010/wordprocessingGroup" xmlns:wpi="http://schemas.microsoft.com/office/word/2010/wordprocessingInk" xmlns:wne="http://schemas.microsoft.com/office/word/2006/wordml" xmlns:wps="http://schemas.microsoft.com/office/word/2010/wordprocessingShape" mc:Ignorable="w14 w15 w16se w16cid wp14">
   <w:footnote w:type="separator" w:id="-1">
     <w:p>
       <w:r>
@@ -3250,8 +3320,8 @@
 </file>
 
 <file path=word/numbering.xml><?xml version="1.0" encoding="utf-8"?>
-<w:numbering xmlns:wpc="http://schemas.microsoft.com/office/word/2010/wordprocessingCanvas" xmlns:mo="http://schemas.microsoft.com/office/mac/office/2008/main" xmlns:mc="http://schemas.openxmlformats.org/markup-compatibility/2006" xmlns:mv="urn:schemas-microsoft-com:mac:vml" xmlns:o="urn:schemas-microsoft-com:office:office" xmlns:r="http://schemas.openxmlformats.org/officeDocument/2006/relationships" xmlns:m="http://schemas.openxmlformats.org/officeDocument/2006/math" xmlns:v="urn:schemas-microsoft-com:vml" xmlns:wp14="http://schemas.microsoft.com/office/word/2010/wordprocessingDrawing" xmlns:wp="http://schemas.openxmlformats.org/drawingml/2006/wordprocessingDrawing" xmlns:w10="urn:schemas-microsoft-com:office:word" xmlns:w="http://schemas.openxmlformats.org/wordprocessingml/2006/main" xmlns:w14="http://schemas.microsoft.com/office/word/2010/wordml" xmlns:wpg="http://schemas.microsoft.com/office/word/2010/wordprocessingGroup" xmlns:wpi="http://schemas.microsoft.com/office/word/2010/wordprocessingInk" xmlns:wne="http://schemas.microsoft.com/office/word/2006/wordml" xmlns:wps="http://schemas.microsoft.com/office/word/2010/wordprocessingShape" mc:Ignorable="w14 wp14">
-  <w:abstractNum w:abstractNumId="0">
+<w:numbering xmlns:wpc="http://schemas.microsoft.com/office/word/2010/wordprocessingCanvas" xmlns:cx="http://schemas.microsoft.com/office/drawing/2014/chartex" xmlns:cx1="http://schemas.microsoft.com/office/drawing/2015/9/8/chartex" xmlns:cx2="http://schemas.microsoft.com/office/drawing/2015/10/21/chartex" xmlns:cx3="http://schemas.microsoft.com/office/drawing/2016/5/9/chartex" xmlns:cx4="http://schemas.microsoft.com/office/drawing/2016/5/10/chartex" xmlns:cx5="http://schemas.microsoft.com/office/drawing/2016/5/11/chartex" xmlns:cx6="http://schemas.microsoft.com/office/drawing/2016/5/12/chartex" xmlns:cx7="http://schemas.microsoft.com/office/drawing/2016/5/13/chartex" xmlns:cx8="http://schemas.microsoft.com/office/drawing/2016/5/14/chartex" xmlns:mc="http://schemas.openxmlformats.org/markup-compatibility/2006" xmlns:aink="http://schemas.microsoft.com/office/drawing/2016/ink" xmlns:am3d="http://schemas.microsoft.com/office/drawing/2017/model3d" xmlns:o="urn:schemas-microsoft-com:office:office" xmlns:r="http://schemas.openxmlformats.org/officeDocument/2006/relationships" xmlns:m="http://schemas.openxmlformats.org/officeDocument/2006/math" xmlns:v="urn:schemas-microsoft-com:vml" xmlns:wp14="http://schemas.microsoft.com/office/word/2010/wordprocessingDrawing" xmlns:wp="http://schemas.openxmlformats.org/drawingml/2006/wordprocessingDrawing" xmlns:w10="urn:schemas-microsoft-com:office:word" xmlns:w="http://schemas.openxmlformats.org/wordprocessingml/2006/main" xmlns:w14="http://schemas.microsoft.com/office/word/2010/wordml" xmlns:w15="http://schemas.microsoft.com/office/word/2012/wordml" xmlns:w16cid="http://schemas.microsoft.com/office/word/2016/wordml/cid" xmlns:w16se="http://schemas.microsoft.com/office/word/2015/wordml/symex" xmlns:wpg="http://schemas.microsoft.com/office/word/2010/wordprocessingGroup" xmlns:wpi="http://schemas.microsoft.com/office/word/2010/wordprocessingInk" xmlns:wne="http://schemas.microsoft.com/office/word/2006/wordml" xmlns:wps="http://schemas.microsoft.com/office/word/2010/wordprocessingShape" mc:Ignorable="w14 w15 w16se w16cid wp14">
+  <w:abstractNum w:abstractNumId="0" w15:restartNumberingAfterBreak="0">
     <w:nsid w:val="40C46808"/>
     <w:multiLevelType w:val="hybridMultilevel"/>
     <w:tmpl w:val="95E86378"/>
@@ -3370,7 +3440,7 @@
 </file>
 
 <file path=word/styles.xml><?xml version="1.0" encoding="utf-8"?>
-<w:styles xmlns:mc="http://schemas.openxmlformats.org/markup-compatibility/2006" xmlns:r="http://schemas.openxmlformats.org/officeDocument/2006/relationships" xmlns:w="http://schemas.openxmlformats.org/wordprocessingml/2006/main" xmlns:w14="http://schemas.microsoft.com/office/word/2010/wordml" mc:Ignorable="w14">
+<w:styles xmlns:mc="http://schemas.openxmlformats.org/markup-compatibility/2006" xmlns:r="http://schemas.openxmlformats.org/officeDocument/2006/relationships" xmlns:w="http://schemas.openxmlformats.org/wordprocessingml/2006/main" xmlns:w14="http://schemas.microsoft.com/office/word/2010/wordml" xmlns:w15="http://schemas.microsoft.com/office/word/2012/wordml" xmlns:w16cid="http://schemas.microsoft.com/office/word/2016/wordml/cid" xmlns:w16se="http://schemas.microsoft.com/office/word/2015/wordml/symex" mc:Ignorable="w14 w15 w16se w16cid">
   <w:docDefaults>
     <w:rPrDefault>
       <w:rPr>
@@ -3382,525 +3452,377 @@
     </w:rPrDefault>
     <w:pPrDefault/>
   </w:docDefaults>
-  <w:latentStyles w:defLockedState="0" w:defUIPriority="99" w:defSemiHidden="1" w:defUnhideWhenUsed="1" w:defQFormat="0" w:count="276">
-    <w:lsdException w:name="Normal" w:semiHidden="0" w:uiPriority="0" w:unhideWhenUsed="0" w:qFormat="1"/>
-    <w:lsdException w:name="heading 1" w:semiHidden="0" w:uiPriority="9" w:unhideWhenUsed="0" w:qFormat="1"/>
-    <w:lsdException w:name="heading 2" w:uiPriority="9" w:qFormat="1"/>
-    <w:lsdException w:name="heading 3" w:uiPriority="9" w:qFormat="1"/>
-    <w:lsdException w:name="heading 4" w:uiPriority="9" w:qFormat="1"/>
-    <w:lsdException w:name="heading 5" w:uiPriority="9" w:qFormat="1"/>
-    <w:lsdException w:name="heading 6" w:uiPriority="9" w:qFormat="1"/>
-    <w:lsdException w:name="heading 7" w:uiPriority="9" w:qFormat="1"/>
-    <w:lsdException w:name="heading 8" w:uiPriority="9" w:qFormat="1"/>
-    <w:lsdException w:name="heading 9" w:uiPriority="9" w:qFormat="1"/>
-    <w:lsdException w:name="toc 1" w:uiPriority="39"/>
-    <w:lsdException w:name="toc 2" w:uiPriority="39"/>
-    <w:lsdException w:name="toc 3" w:uiPriority="39"/>
-    <w:lsdException w:name="toc 4" w:uiPriority="39"/>
-    <w:lsdException w:name="toc 5" w:uiPriority="39"/>
-    <w:lsdException w:name="toc 6" w:uiPriority="39"/>
-    <w:lsdException w:name="toc 7" w:uiPriority="39"/>
-    <w:lsdException w:name="toc 8" w:uiPriority="39"/>
-    <w:lsdException w:name="toc 9" w:uiPriority="39"/>
-    <w:lsdException w:name="caption" w:uiPriority="35" w:qFormat="1"/>
-    <w:lsdException w:name="Title" w:semiHidden="0" w:uiPriority="10" w:unhideWhenUsed="0" w:qFormat="1"/>
-    <w:lsdException w:name="Default Paragraph Font" w:uiPriority="1"/>
-    <w:lsdException w:name="Subtitle" w:semiHidden="0" w:uiPriority="11" w:unhideWhenUsed="0" w:qFormat="1"/>
-    <w:lsdException w:name="Strong" w:semiHidden="0" w:uiPriority="22" w:unhideWhenUsed="0" w:qFormat="1"/>
-    <w:lsdException w:name="Emphasis" w:semiHidden="0" w:uiPriority="20" w:unhideWhenUsed="0" w:qFormat="1"/>
-    <w:lsdException w:name="Table Grid" w:semiHidden="0" w:uiPriority="39" w:unhideWhenUsed="0"/>
-    <w:lsdException w:name="Note Level 1" w:semiHidden="0" w:unhideWhenUsed="0"/>
-    <w:lsdException w:name="Note Level 2" w:semiHidden="0" w:unhideWhenUsed="0"/>
-    <w:lsdException w:name="Note Level 3" w:semiHidden="0" w:unhideWhenUsed="0"/>
-    <w:lsdException w:name="Note Level 4" w:semiHidden="0" w:unhideWhenUsed="0"/>
-    <w:lsdException w:name="Note Level 5" w:semiHidden="0" w:unhideWhenUsed="0"/>
-    <w:lsdException w:name="Note Level 6" w:semiHidden="0" w:unhideWhenUsed="0"/>
-    <w:lsdException w:name="Note Level 7" w:semiHidden="0" w:unhideWhenUsed="0"/>
-    <w:lsdException w:name="Note Level 8" w:semiHidden="0" w:unhideWhenUsed="0"/>
-    <w:lsdException w:name="Note Level 9" w:semiHidden="0" w:unhideWhenUsed="0"/>
-    <w:lsdException w:name="Placeholder Text" w:unhideWhenUsed="0"/>
-    <w:lsdException w:name="No Spacing" w:semiHidden="0" w:uiPriority="1" w:unhideWhenUsed="0" w:qFormat="1"/>
-    <w:lsdException w:name="Light Shading" w:semiHidden="0" w:uiPriority="60" w:unhideWhenUsed="0"/>
-    <w:lsdException w:name="Light List" w:semiHidden="0" w:uiPriority="61" w:unhideWhenUsed="0"/>
-    <w:lsdException w:name="Light Grid" w:semiHidden="0" w:uiPriority="62" w:unhideWhenUsed="0"/>
-    <w:lsdException w:name="Medium Shading 1" w:semiHidden="0" w:uiPriority="63" w:unhideWhenUsed="0"/>
-    <w:lsdException w:name="Medium Shading 2" w:semiHidden="0" w:uiPriority="64" w:unhideWhenUsed="0"/>
-    <w:lsdException w:name="Medium List 1" w:semiHidden="0" w:uiPriority="65" w:unhideWhenUsed="0"/>
-    <w:lsdException w:name="Medium List 2" w:semiHidden="0" w:uiPriority="66" w:unhideWhenUsed="0"/>
-    <w:lsdException w:name="Medium Grid 1" w:semiHidden="0" w:uiPriority="67" w:unhideWhenUsed="0"/>
-    <w:lsdException w:name="Medium Grid 2" w:semiHidden="0" w:uiPriority="68" w:unhideWhenUsed="0"/>
-    <w:lsdException w:name="Medium Grid 3" w:semiHidden="0" w:uiPriority="69" w:unhideWhenUsed="0"/>
-    <w:lsdException w:name="Dark List" w:semiHidden="0" w:uiPriority="70" w:unhideWhenUsed="0"/>
-    <w:lsdException w:name="Colorful Shading" w:semiHidden="0" w:uiPriority="71" w:unhideWhenUsed="0"/>
-    <w:lsdException w:name="Colorful List" w:semiHidden="0" w:uiPriority="72" w:unhideWhenUsed="0"/>
-    <w:lsdException w:name="Colorful Grid" w:semiHidden="0" w:uiPriority="73" w:unhideWhenUsed="0"/>
-    <w:lsdException w:name="Light Shading Accent 1" w:semiHidden="0" w:uiPriority="60" w:unhideWhenUsed="0"/>
-    <w:lsdException w:name="Light List Accent 1" w:semiHidden="0" w:uiPriority="61" w:unhideWhenUsed="0"/>
-    <w:lsdException w:name="Light Grid Accent 1" w:semiHidden="0" w:uiPriority="62" w:unhideWhenUsed="0"/>
-    <w:lsdException w:name="Medium Shading 1 Accent 1" w:semiHidden="0" w:uiPriority="63" w:unhideWhenUsed="0"/>
-    <w:lsdException w:name="Medium Shading 2 Accent 1" w:semiHidden="0" w:uiPriority="64" w:unhideWhenUsed="0"/>
-    <w:lsdException w:name="Medium List 1 Accent 1" w:semiHidden="0" w:uiPriority="65" w:unhideWhenUsed="0"/>
-    <w:lsdException w:name="Revision" w:unhideWhenUsed="0"/>
-    <w:lsdException w:name="List Paragraph" w:semiHidden="0" w:uiPriority="34" w:unhideWhenUsed="0" w:qFormat="1"/>
-    <w:lsdException w:name="Quote" w:semiHidden="0" w:uiPriority="29" w:unhideWhenUsed="0" w:qFormat="1"/>
-    <w:lsdException w:name="Intense Quote" w:semiHidden="0" w:uiPriority="30" w:unhideWhenUsed="0" w:qFormat="1"/>
-    <w:lsdException w:name="Medium List 2 Accent 1" w:semiHidden="0" w:uiPriority="66" w:unhideWhenUsed="0"/>
-    <w:lsdException w:name="Medium Grid 1 Accent 1" w:semiHidden="0" w:uiPriority="67" w:unhideWhenUsed="0"/>
-    <w:lsdException w:name="Medium Grid 2 Accent 1" w:semiHidden="0" w:uiPriority="68" w:unhideWhenUsed="0"/>
-    <w:lsdException w:name="Medium Grid 3 Accent 1" w:semiHidden="0" w:uiPriority="69" w:unhideWhenUsed="0"/>
-    <w:lsdException w:name="Dark List Accent 1" w:semiHidden="0" w:uiPriority="70" w:unhideWhenUsed="0"/>
-    <w:lsdException w:name="Colorful Shading Accent 1" w:semiHidden="0" w:uiPriority="71" w:unhideWhenUsed="0"/>
-    <w:lsdException w:name="Colorful List Accent 1" w:semiHidden="0" w:uiPriority="72" w:unhideWhenUsed="0"/>
-    <w:lsdException w:name="Colorful Grid Accent 1" w:semiHidden="0" w:uiPriority="73" w:unhideWhenUsed="0"/>
-    <w:lsdException w:name="Light Shading Accent 2" w:semiHidden="0" w:uiPriority="60" w:unhideWhenUsed="0"/>
-    <w:lsdException w:name="Light List Accent 2" w:semiHidden="0" w:uiPriority="61" w:unhideWhenUsed="0"/>
-    <w:lsdException w:name="Light Grid Accent 2" w:semiHidden="0" w:uiPriority="62" w:unhideWhenUsed="0"/>
-    <w:lsdException w:name="Medium Shading 1 Accent 2" w:semiHidden="0" w:uiPriority="63" w:unhideWhenUsed="0"/>
-    <w:lsdException w:name="Medium Shading 2 Accent 2" w:semiHidden="0" w:uiPriority="64" w:unhideWhenUsed="0"/>
-    <w:lsdException w:name="Medium List 1 Accent 2" w:semiHidden="0" w:uiPriority="65" w:unhideWhenUsed="0"/>
-    <w:lsdException w:name="Medium List 2 Accent 2" w:semiHidden="0" w:uiPriority="66" w:unhideWhenUsed="0"/>
-    <w:lsdException w:name="Medium Grid 1 Accent 2" w:semiHidden="0" w:uiPriority="67" w:unhideWhenUsed="0"/>
-    <w:lsdException w:name="Medium Grid 2 Accent 2" w:semiHidden="0" w:uiPriority="68" w:unhideWhenUsed="0"/>
-    <w:lsdException w:name="Medium Grid 3 Accent 2" w:semiHidden="0" w:uiPriority="69" w:unhideWhenUsed="0"/>
-    <w:lsdException w:name="Dark List Accent 2" w:semiHidden="0" w:uiPriority="70" w:unhideWhenUsed="0"/>
-    <w:lsdException w:name="Colorful Shading Accent 2" w:semiHidden="0" w:uiPriority="71" w:unhideWhenUsed="0"/>
-    <w:lsdException w:name="Colorful List Accent 2" w:semiHidden="0" w:uiPriority="72" w:unhideWhenUsed="0"/>
-    <w:lsdException w:name="Colorful Grid Accent 2" w:semiHidden="0" w:uiPriority="73" w:unhideWhenUsed="0"/>
-    <w:lsdException w:name="Light Shading Accent 3" w:semiHidden="0" w:uiPriority="60" w:unhideWhenUsed="0"/>
-    <w:lsdException w:name="Light List Accent 3" w:semiHidden="0" w:uiPriority="61" w:unhideWhenUsed="0"/>
-    <w:lsdException w:name="Light Grid Accent 3" w:semiHidden="0" w:uiPriority="62" w:unhideWhenUsed="0"/>
-    <w:lsdException w:name="Medium Shading 1 Accent 3" w:semiHidden="0" w:uiPriority="63" w:unhideWhenUsed="0"/>
-    <w:lsdException w:name="Medium Shading 2 Accent 3" w:semiHidden="0" w:uiPriority="64" w:unhideWhenUsed="0"/>
-    <w:lsdException w:name="Medium List 1 Accent 3" w:semiHidden="0" w:uiPriority="65" w:unhideWhenUsed="0"/>
-    <w:lsdException w:name="Medium List 2 Accent 3" w:semiHidden="0" w:uiPriority="66" w:unhideWhenUsed="0"/>
-    <w:lsdException w:name="Medium Grid 1 Accent 3" w:semiHidden="0" w:uiPriority="67" w:unhideWhenUsed="0"/>
-    <w:lsdException w:name="Medium Grid 2 Accent 3" w:semiHidden="0" w:uiPriority="68" w:unhideWhenUsed="0"/>
-    <w:lsdException w:name="Medium Grid 3 Accent 3" w:semiHidden="0" w:uiPriority="69" w:unhideWhenUsed="0"/>
-    <w:lsdException w:name="Dark List Accent 3" w:semiHidden="0" w:uiPriority="70" w:unhideWhenUsed="0"/>
-    <w:lsdException w:name="Colorful Shading Accent 3" w:semiHidden="0" w:uiPriority="71" w:unhideWhenUsed="0"/>
-    <w:lsdException w:name="Colorful List Accent 3" w:semiHidden="0" w:uiPriority="72" w:unhideWhenUsed="0"/>
-    <w:lsdException w:name="Colorful Grid Accent 3" w:semiHidden="0" w:uiPriority="73" w:unhideWhenUsed="0"/>
-    <w:lsdException w:name="Light Shading Accent 4" w:semiHidden="0" w:uiPriority="60" w:unhideWhenUsed="0"/>
-    <w:lsdException w:name="Light List Accent 4" w:semiHidden="0" w:uiPriority="61" w:unhideWhenUsed="0"/>
-    <w:lsdException w:name="Light Grid Accent 4" w:semiHidden="0" w:uiPriority="62" w:unhideWhenUsed="0"/>
-    <w:lsdException w:name="Medium Shading 1 Accent 4" w:semiHidden="0" w:uiPriority="63" w:unhideWhenUsed="0"/>
-    <w:lsdException w:name="Medium Shading 2 Accent 4" w:semiHidden="0" w:uiPriority="64" w:unhideWhenUsed="0"/>
-    <w:lsdException w:name="Medium List 1 Accent 4" w:semiHidden="0" w:uiPriority="65" w:unhideWhenUsed="0"/>
-    <w:lsdException w:name="Medium List 2 Accent 4" w:semiHidden="0" w:uiPriority="66" w:unhideWhenUsed="0"/>
-    <w:lsdException w:name="Medium Grid 1 Accent 4" w:semiHidden="0" w:uiPriority="67" w:unhideWhenUsed="0"/>
-    <w:lsdException w:name="Medium Grid 2 Accent 4" w:semiHidden="0" w:uiPriority="68" w:unhideWhenUsed="0"/>
-    <w:lsdException w:name="Medium Grid 3 Accent 4" w:semiHidden="0" w:uiPriority="69" w:unhideWhenUsed="0"/>
-    <w:lsdException w:name="Dark List Accent 4" w:semiHidden="0" w:uiPriority="70" w:unhideWhenUsed="0"/>
-    <w:lsdException w:name="Colorful Shading Accent 4" w:semiHidden="0" w:uiPriority="71" w:unhideWhenUsed="0"/>
-    <w:lsdException w:name="Colorful List Accent 4" w:semiHidden="0" w:uiPriority="72" w:unhideWhenUsed="0"/>
-    <w:lsdException w:name="Colorful Grid Accent 4" w:semiHidden="0" w:uiPriority="73" w:unhideWhenUsed="0"/>
-    <w:lsdException w:name="Light Shading Accent 5" w:semiHidden="0" w:uiPriority="60" w:unhideWhenUsed="0"/>
-    <w:lsdException w:name="Light List Accent 5" w:semiHidden="0" w:uiPriority="61" w:unhideWhenUsed="0"/>
-    <w:lsdException w:name="Light Grid Accent 5" w:semiHidden="0" w:uiPriority="62" w:unhideWhenUsed="0"/>
-    <w:lsdException w:name="Medium Shading 1 Accent 5" w:semiHidden="0" w:uiPriority="63" w:unhideWhenUsed="0"/>
-    <w:lsdException w:name="Medium Shading 2 Accent 5" w:semiHidden="0" w:uiPriority="64" w:unhideWhenUsed="0"/>
-    <w:lsdException w:name="Medium List 1 Accent 5" w:semiHidden="0" w:uiPriority="65" w:unhideWhenUsed="0"/>
-    <w:lsdException w:name="Medium List 2 Accent 5" w:semiHidden="0" w:uiPriority="66" w:unhideWhenUsed="0"/>
-    <w:lsdException w:name="Medium Grid 1 Accent 5" w:semiHidden="0" w:uiPriority="67" w:unhideWhenUsed="0"/>
-    <w:lsdException w:name="Medium Grid 2 Accent 5" w:semiHidden="0" w:uiPriority="68" w:unhideWhenUsed="0"/>
-    <w:lsdException w:name="Medium Grid 3 Accent 5" w:semiHidden="0" w:uiPriority="69" w:unhideWhenUsed="0"/>
-    <w:lsdException w:name="Dark List Accent 5" w:semiHidden="0" w:uiPriority="70" w:unhideWhenUsed="0"/>
-    <w:lsdException w:name="Colorful Shading Accent 5" w:semiHidden="0" w:uiPriority="71" w:unhideWhenUsed="0"/>
-    <w:lsdException w:name="Colorful List Accent 5" w:semiHidden="0" w:uiPriority="72" w:unhideWhenUsed="0"/>
-    <w:lsdException w:name="Colorful Grid Accent 5" w:semiHidden="0" w:uiPriority="73" w:unhideWhenUsed="0"/>
-    <w:lsdException w:name="Light Shading Accent 6" w:semiHidden="0" w:uiPriority="60" w:unhideWhenUsed="0"/>
-    <w:lsdException w:name="Light List Accent 6" w:semiHidden="0" w:uiPriority="61" w:unhideWhenUsed="0"/>
-    <w:lsdException w:name="Light Grid Accent 6" w:semiHidden="0" w:uiPriority="62" w:unhideWhenUsed="0"/>
-    <w:lsdException w:name="Medium Shading 1 Accent 6" w:semiHidden="0" w:uiPriority="63" w:unhideWhenUsed="0"/>
-    <w:lsdException w:name="Medium Shading 2 Accent 6" w:semiHidden="0" w:uiPriority="64" w:unhideWhenUsed="0"/>
-    <w:lsdException w:name="Medium List 1 Accent 6" w:semiHidden="0" w:uiPriority="65" w:unhideWhenUsed="0"/>
-    <w:lsdException w:name="Medium List 2 Accent 6" w:semiHidden="0" w:uiPriority="66" w:unhideWhenUsed="0"/>
-    <w:lsdException w:name="Medium Grid 1 Accent 6" w:semiHidden="0" w:uiPriority="67" w:unhideWhenUsed="0"/>
-    <w:lsdException w:name="Medium Grid 2 Accent 6" w:semiHidden="0" w:uiPriority="68" w:unhideWhenUsed="0"/>
-    <w:lsdException w:name="Medium Grid 3 Accent 6" w:semiHidden="0" w:uiPriority="69" w:unhideWhenUsed="0"/>
-    <w:lsdException w:name="Dark List Accent 6" w:semiHidden="0" w:uiPriority="70" w:unhideWhenUsed="0"/>
-    <w:lsdException w:name="Colorful Shading Accent 6" w:semiHidden="0" w:uiPriority="71" w:unhideWhenUsed="0"/>
-    <w:lsdException w:name="Colorful List Accent 6" w:semiHidden="0" w:uiPriority="72" w:unhideWhenUsed="0"/>
-    <w:lsdException w:name="Colorful Grid Accent 6" w:semiHidden="0" w:uiPriority="73" w:unhideWhenUsed="0"/>
-    <w:lsdException w:name="Subtle Emphasis" w:semiHidden="0" w:uiPriority="19" w:unhideWhenUsed="0" w:qFormat="1"/>
-    <w:lsdException w:name="Intense Emphasis" w:semiHidden="0" w:uiPriority="21" w:unhideWhenUsed="0" w:qFormat="1"/>
-    <w:lsdException w:name="Subtle Reference" w:semiHidden="0" w:uiPriority="31" w:unhideWhenUsed="0" w:qFormat="1"/>
-    <w:lsdException w:name="Intense Reference" w:semiHidden="0" w:uiPriority="32" w:unhideWhenUsed="0" w:qFormat="1"/>
-    <w:lsdException w:name="Book Title" w:semiHidden="0" w:uiPriority="33" w:unhideWhenUsed="0" w:qFormat="1"/>
-    <w:lsdException w:name="Bibliography" w:uiPriority="37"/>
-    <w:lsdException w:name="TOC Heading" w:uiPriority="39" w:qFormat="1"/>
-  </w:latentStyles>
-  <w:style w:type="paragraph" w:default="1" w:styleId="Normal">
-    <w:name w:val="Normal"/>
-    <w:qFormat/>
-  </w:style>
-  <w:style w:type="paragraph" w:styleId="Heading1">
-    <w:name w:val="heading 1"/>
-    <w:basedOn w:val="Normal"/>
-    <w:next w:val="Normal"/>
-    <w:link w:val="Heading1Char"/>
-    <w:uiPriority w:val="9"/>
-    <w:qFormat/>
-    <w:rsid w:val="004656B4"/>
-    <w:pPr>
-      <w:keepNext/>
-      <w:keepLines/>
-      <w:spacing w:before="480" w:line="276" w:lineRule="auto"/>
-      <w:outlineLvl w:val="0"/>
-    </w:pPr>
-    <w:rPr>
-      <w:rFonts w:asciiTheme="majorHAnsi" w:eastAsiaTheme="majorEastAsia" w:hAnsiTheme="majorHAnsi" w:cstheme="majorBidi"/>
-      <w:b/>
-      <w:bCs/>
-      <w:color w:val="2F5496" w:themeColor="accent1" w:themeShade="BF"/>
-      <w:sz w:val="28"/>
-      <w:szCs w:val="28"/>
-      <w:lang w:bidi="en-US"/>
-    </w:rPr>
-  </w:style>
-  <w:style w:type="character" w:default="1" w:styleId="DefaultParagraphFont">
-    <w:name w:val="Default Paragraph Font"/>
-    <w:uiPriority w:val="1"/>
-    <w:semiHidden/>
-    <w:unhideWhenUsed/>
-  </w:style>
-  <w:style w:type="table" w:default="1" w:styleId="TableNormal">
-    <w:name w:val="Normal Table"/>
-    <w:uiPriority w:val="99"/>
-    <w:semiHidden/>
-    <w:unhideWhenUsed/>
-    <w:tblPr>
-      <w:tblInd w:w="0" w:type="dxa"/>
-      <w:tblCellMar>
-        <w:top w:w="0" w:type="dxa"/>
-        <w:left w:w="108" w:type="dxa"/>
-        <w:bottom w:w="0" w:type="dxa"/>
-        <w:right w:w="108" w:type="dxa"/>
-      </w:tblCellMar>
-    </w:tblPr>
-  </w:style>
-  <w:style w:type="numbering" w:default="1" w:styleId="NoList">
-    <w:name w:val="No List"/>
-    <w:uiPriority w:val="99"/>
-    <w:semiHidden/>
-    <w:unhideWhenUsed/>
-  </w:style>
-  <w:style w:type="paragraph" w:styleId="EndnoteText">
-    <w:name w:val="endnote text"/>
-    <w:basedOn w:val="Normal"/>
-    <w:link w:val="EndnoteTextChar"/>
-    <w:uiPriority w:val="99"/>
-    <w:unhideWhenUsed/>
-    <w:rsid w:val="004656B4"/>
-  </w:style>
-  <w:style w:type="character" w:customStyle="1" w:styleId="EndnoteTextChar">
-    <w:name w:val="Endnote Text Char"/>
-    <w:basedOn w:val="DefaultParagraphFont"/>
-    <w:link w:val="EndnoteText"/>
-    <w:uiPriority w:val="99"/>
-    <w:rsid w:val="004656B4"/>
-  </w:style>
-  <w:style w:type="character" w:styleId="EndnoteReference">
-    <w:name w:val="endnote reference"/>
-    <w:basedOn w:val="DefaultParagraphFont"/>
-    <w:uiPriority w:val="99"/>
-    <w:unhideWhenUsed/>
-    <w:rsid w:val="004656B4"/>
-    <w:rPr>
-      <w:vertAlign w:val="superscript"/>
-    </w:rPr>
-  </w:style>
-  <w:style w:type="character" w:customStyle="1" w:styleId="Heading1Char">
-    <w:name w:val="Heading 1 Char"/>
-    <w:basedOn w:val="DefaultParagraphFont"/>
-    <w:link w:val="Heading1"/>
-    <w:uiPriority w:val="9"/>
-    <w:rsid w:val="004656B4"/>
-    <w:rPr>
-      <w:rFonts w:asciiTheme="majorHAnsi" w:eastAsiaTheme="majorEastAsia" w:hAnsiTheme="majorHAnsi" w:cstheme="majorBidi"/>
-      <w:b/>
-      <w:bCs/>
-      <w:color w:val="2F5496" w:themeColor="accent1" w:themeShade="BF"/>
-      <w:sz w:val="28"/>
-      <w:szCs w:val="28"/>
-      <w:lang w:bidi="en-US"/>
-    </w:rPr>
-  </w:style>
-  <w:style w:type="paragraph" w:customStyle="1" w:styleId="EndNoteBibliographyTitle">
-    <w:name w:val="EndNote Bibliography Title"/>
-    <w:basedOn w:val="Normal"/>
-    <w:rsid w:val="000A4C01"/>
-    <w:pPr>
-      <w:jc w:val="center"/>
-    </w:pPr>
-    <w:rPr>
-      <w:rFonts w:ascii="Calibri" w:hAnsi="Calibri"/>
-    </w:rPr>
-  </w:style>
-  <w:style w:type="paragraph" w:customStyle="1" w:styleId="EndNoteBibliography">
-    <w:name w:val="EndNote Bibliography"/>
-    <w:basedOn w:val="Normal"/>
-    <w:rsid w:val="000A4C01"/>
-    <w:rPr>
-      <w:rFonts w:ascii="Calibri" w:hAnsi="Calibri"/>
-    </w:rPr>
-  </w:style>
-  <w:style w:type="paragraph" w:styleId="BalloonText">
-    <w:name w:val="Balloon Text"/>
-    <w:basedOn w:val="Normal"/>
-    <w:link w:val="BalloonTextChar"/>
-    <w:uiPriority w:val="99"/>
-    <w:semiHidden/>
-    <w:unhideWhenUsed/>
-    <w:rsid w:val="00895D32"/>
-    <w:rPr>
-      <w:rFonts w:ascii="Lucida Grande" w:hAnsi="Lucida Grande" w:cs="Lucida Grande"/>
-      <w:sz w:val="18"/>
-      <w:szCs w:val="18"/>
-    </w:rPr>
-  </w:style>
-  <w:style w:type="character" w:customStyle="1" w:styleId="BalloonTextChar">
-    <w:name w:val="Balloon Text Char"/>
-    <w:basedOn w:val="DefaultParagraphFont"/>
-    <w:link w:val="BalloonText"/>
-    <w:uiPriority w:val="99"/>
-    <w:semiHidden/>
-    <w:rsid w:val="00895D32"/>
-    <w:rPr>
-      <w:rFonts w:ascii="Lucida Grande" w:hAnsi="Lucida Grande" w:cs="Lucida Grande"/>
-      <w:sz w:val="18"/>
-      <w:szCs w:val="18"/>
-    </w:rPr>
-  </w:style>
-  <w:style w:type="character" w:styleId="CommentReference">
-    <w:name w:val="annotation reference"/>
-    <w:basedOn w:val="DefaultParagraphFont"/>
-    <w:uiPriority w:val="99"/>
-    <w:semiHidden/>
-    <w:unhideWhenUsed/>
-    <w:rsid w:val="00351E75"/>
-    <w:rPr>
-      <w:sz w:val="18"/>
-      <w:szCs w:val="18"/>
-    </w:rPr>
-  </w:style>
-  <w:style w:type="paragraph" w:styleId="CommentText">
-    <w:name w:val="annotation text"/>
-    <w:basedOn w:val="Normal"/>
-    <w:link w:val="CommentTextChar"/>
-    <w:uiPriority w:val="99"/>
-    <w:semiHidden/>
-    <w:unhideWhenUsed/>
-    <w:rsid w:val="00351E75"/>
-  </w:style>
-  <w:style w:type="character" w:customStyle="1" w:styleId="CommentTextChar">
-    <w:name w:val="Comment Text Char"/>
-    <w:basedOn w:val="DefaultParagraphFont"/>
-    <w:link w:val="CommentText"/>
-    <w:uiPriority w:val="99"/>
-    <w:semiHidden/>
-    <w:rsid w:val="00351E75"/>
-  </w:style>
-  <w:style w:type="paragraph" w:styleId="CommentSubject">
-    <w:name w:val="annotation subject"/>
-    <w:basedOn w:val="CommentText"/>
-    <w:next w:val="CommentText"/>
-    <w:link w:val="CommentSubjectChar"/>
-    <w:uiPriority w:val="99"/>
-    <w:semiHidden/>
-    <w:unhideWhenUsed/>
-    <w:rsid w:val="00351E75"/>
-    <w:rPr>
-      <w:b/>
-      <w:bCs/>
-      <w:sz w:val="20"/>
-      <w:szCs w:val="20"/>
-    </w:rPr>
-  </w:style>
-  <w:style w:type="character" w:customStyle="1" w:styleId="CommentSubjectChar">
-    <w:name w:val="Comment Subject Char"/>
-    <w:basedOn w:val="CommentTextChar"/>
-    <w:link w:val="CommentSubject"/>
-    <w:uiPriority w:val="99"/>
-    <w:semiHidden/>
-    <w:rsid w:val="00351E75"/>
-    <w:rPr>
-      <w:b/>
-      <w:bCs/>
-      <w:sz w:val="20"/>
-      <w:szCs w:val="20"/>
-    </w:rPr>
-  </w:style>
-  <w:style w:type="paragraph" w:styleId="Revision">
-    <w:name w:val="Revision"/>
-    <w:hidden/>
-    <w:uiPriority w:val="99"/>
-    <w:semiHidden/>
-    <w:rsid w:val="00327673"/>
-  </w:style>
-</w:styles>
-</file>
-
-<file path=word/stylesWithEffects.xml><?xml version="1.0" encoding="utf-8"?>
-<w:styles xmlns:wpc="http://schemas.microsoft.com/office/word/2010/wordprocessingCanvas" xmlns:mo="http://schemas.microsoft.com/office/mac/office/2008/main" xmlns:mc="http://schemas.openxmlformats.org/markup-compatibility/2006" xmlns:mv="urn:schemas-microsoft-com:mac:vml" xmlns:o="urn:schemas-microsoft-com:office:office" xmlns:r="http://schemas.openxmlformats.org/officeDocument/2006/relationships" xmlns:m="http://schemas.openxmlformats.org/officeDocument/2006/math" xmlns:v="urn:schemas-microsoft-com:vml" xmlns:wp14="http://schemas.microsoft.com/office/word/2010/wordprocessingDrawing" xmlns:wp="http://schemas.openxmlformats.org/drawingml/2006/wordprocessingDrawing" xmlns:w10="urn:schemas-microsoft-com:office:word" xmlns:w="http://schemas.openxmlformats.org/wordprocessingml/2006/main" xmlns:w14="http://schemas.microsoft.com/office/word/2010/wordml" xmlns:wpg="http://schemas.microsoft.com/office/word/2010/wordprocessingGroup" xmlns:wpi="http://schemas.microsoft.com/office/word/2010/wordprocessingInk" xmlns:wne="http://schemas.microsoft.com/office/word/2006/wordml" xmlns:wps="http://schemas.microsoft.com/office/word/2010/wordprocessingShape" mc:Ignorable="w14 wp14">
-  <w:docDefaults>
-    <w:rPrDefault>
-      <w:rPr>
-        <w:rFonts w:asciiTheme="minorHAnsi" w:eastAsiaTheme="minorHAnsi" w:hAnsiTheme="minorHAnsi" w:cstheme="minorBidi"/>
-        <w:sz w:val="24"/>
-        <w:szCs w:val="24"/>
-        <w:lang w:val="en-US" w:eastAsia="en-US" w:bidi="ar-SA"/>
-      </w:rPr>
-    </w:rPrDefault>
-    <w:pPrDefault/>
-  </w:docDefaults>
-  <w:latentStyles w:defLockedState="0" w:defUIPriority="99" w:defSemiHidden="1" w:defUnhideWhenUsed="1" w:defQFormat="0" w:count="276">
-    <w:lsdException w:name="Normal" w:semiHidden="0" w:uiPriority="0" w:unhideWhenUsed="0" w:qFormat="1"/>
-    <w:lsdException w:name="heading 1" w:semiHidden="0" w:uiPriority="9" w:unhideWhenUsed="0" w:qFormat="1"/>
-    <w:lsdException w:name="heading 2" w:uiPriority="9" w:qFormat="1"/>
-    <w:lsdException w:name="heading 3" w:uiPriority="9" w:qFormat="1"/>
-    <w:lsdException w:name="heading 4" w:uiPriority="9" w:qFormat="1"/>
-    <w:lsdException w:name="heading 5" w:uiPriority="9" w:qFormat="1"/>
-    <w:lsdException w:name="heading 6" w:uiPriority="9" w:qFormat="1"/>
-    <w:lsdException w:name="heading 7" w:uiPriority="9" w:qFormat="1"/>
-    <w:lsdException w:name="heading 8" w:uiPriority="9" w:qFormat="1"/>
-    <w:lsdException w:name="heading 9" w:uiPriority="9" w:qFormat="1"/>
-    <w:lsdException w:name="toc 1" w:uiPriority="39"/>
-    <w:lsdException w:name="toc 2" w:uiPriority="39"/>
-    <w:lsdException w:name="toc 3" w:uiPriority="39"/>
-    <w:lsdException w:name="toc 4" w:uiPriority="39"/>
-    <w:lsdException w:name="toc 5" w:uiPriority="39"/>
-    <w:lsdException w:name="toc 6" w:uiPriority="39"/>
-    <w:lsdException w:name="toc 7" w:uiPriority="39"/>
-    <w:lsdException w:name="toc 8" w:uiPriority="39"/>
-    <w:lsdException w:name="toc 9" w:uiPriority="39"/>
-    <w:lsdException w:name="caption" w:uiPriority="35" w:qFormat="1"/>
-    <w:lsdException w:name="Title" w:semiHidden="0" w:uiPriority="10" w:unhideWhenUsed="0" w:qFormat="1"/>
-    <w:lsdException w:name="Default Paragraph Font" w:uiPriority="1"/>
-    <w:lsdException w:name="Subtitle" w:semiHidden="0" w:uiPriority="11" w:unhideWhenUsed="0" w:qFormat="1"/>
-    <w:lsdException w:name="Strong" w:semiHidden="0" w:uiPriority="22" w:unhideWhenUsed="0" w:qFormat="1"/>
-    <w:lsdException w:name="Emphasis" w:semiHidden="0" w:uiPriority="20" w:unhideWhenUsed="0" w:qFormat="1"/>
-    <w:lsdException w:name="Table Grid" w:semiHidden="0" w:uiPriority="39" w:unhideWhenUsed="0"/>
-    <w:lsdException w:name="Note Level 1" w:semiHidden="0" w:unhideWhenUsed="0"/>
-    <w:lsdException w:name="Note Level 2" w:semiHidden="0" w:unhideWhenUsed="0"/>
-    <w:lsdException w:name="Note Level 3" w:semiHidden="0" w:unhideWhenUsed="0"/>
-    <w:lsdException w:name="Note Level 4" w:semiHidden="0" w:unhideWhenUsed="0"/>
-    <w:lsdException w:name="Note Level 5" w:semiHidden="0" w:unhideWhenUsed="0"/>
-    <w:lsdException w:name="Note Level 6" w:semiHidden="0" w:unhideWhenUsed="0"/>
-    <w:lsdException w:name="Note Level 7" w:semiHidden="0" w:unhideWhenUsed="0"/>
-    <w:lsdException w:name="Note Level 8" w:semiHidden="0" w:unhideWhenUsed="0"/>
-    <w:lsdException w:name="Note Level 9" w:semiHidden="0" w:unhideWhenUsed="0"/>
-    <w:lsdException w:name="Placeholder Text" w:unhideWhenUsed="0"/>
-    <w:lsdException w:name="No Spacing" w:semiHidden="0" w:uiPriority="1" w:unhideWhenUsed="0" w:qFormat="1"/>
-    <w:lsdException w:name="Light Shading" w:semiHidden="0" w:uiPriority="60" w:unhideWhenUsed="0"/>
-    <w:lsdException w:name="Light List" w:semiHidden="0" w:uiPriority="61" w:unhideWhenUsed="0"/>
-    <w:lsdException w:name="Light Grid" w:semiHidden="0" w:uiPriority="62" w:unhideWhenUsed="0"/>
-    <w:lsdException w:name="Medium Shading 1" w:semiHidden="0" w:uiPriority="63" w:unhideWhenUsed="0"/>
-    <w:lsdException w:name="Medium Shading 2" w:semiHidden="0" w:uiPriority="64" w:unhideWhenUsed="0"/>
-    <w:lsdException w:name="Medium List 1" w:semiHidden="0" w:uiPriority="65" w:unhideWhenUsed="0"/>
-    <w:lsdException w:name="Medium List 2" w:semiHidden="0" w:uiPriority="66" w:unhideWhenUsed="0"/>
-    <w:lsdException w:name="Medium Grid 1" w:semiHidden="0" w:uiPriority="67" w:unhideWhenUsed="0"/>
-    <w:lsdException w:name="Medium Grid 2" w:semiHidden="0" w:uiPriority="68" w:unhideWhenUsed="0"/>
-    <w:lsdException w:name="Medium Grid 3" w:semiHidden="0" w:uiPriority="69" w:unhideWhenUsed="0"/>
-    <w:lsdException w:name="Dark List" w:semiHidden="0" w:uiPriority="70" w:unhideWhenUsed="0"/>
-    <w:lsdException w:name="Colorful Shading" w:semiHidden="0" w:uiPriority="71" w:unhideWhenUsed="0"/>
-    <w:lsdException w:name="Colorful List" w:semiHidden="0" w:uiPriority="72" w:unhideWhenUsed="0"/>
-    <w:lsdException w:name="Colorful Grid" w:semiHidden="0" w:uiPriority="73" w:unhideWhenUsed="0"/>
-    <w:lsdException w:name="Light Shading Accent 1" w:semiHidden="0" w:uiPriority="60" w:unhideWhenUsed="0"/>
-    <w:lsdException w:name="Light List Accent 1" w:semiHidden="0" w:uiPriority="61" w:unhideWhenUsed="0"/>
-    <w:lsdException w:name="Light Grid Accent 1" w:semiHidden="0" w:uiPriority="62" w:unhideWhenUsed="0"/>
-    <w:lsdException w:name="Medium Shading 1 Accent 1" w:semiHidden="0" w:uiPriority="63" w:unhideWhenUsed="0"/>
-    <w:lsdException w:name="Medium Shading 2 Accent 1" w:semiHidden="0" w:uiPriority="64" w:unhideWhenUsed="0"/>
-    <w:lsdException w:name="Medium List 1 Accent 1" w:semiHidden="0" w:uiPriority="65" w:unhideWhenUsed="0"/>
-    <w:lsdException w:name="Revision" w:unhideWhenUsed="0"/>
-    <w:lsdException w:name="List Paragraph" w:semiHidden="0" w:uiPriority="34" w:unhideWhenUsed="0" w:qFormat="1"/>
-    <w:lsdException w:name="Quote" w:semiHidden="0" w:uiPriority="29" w:unhideWhenUsed="0" w:qFormat="1"/>
-    <w:lsdException w:name="Intense Quote" w:semiHidden="0" w:uiPriority="30" w:unhideWhenUsed="0" w:qFormat="1"/>
-    <w:lsdException w:name="Medium List 2 Accent 1" w:semiHidden="0" w:uiPriority="66" w:unhideWhenUsed="0"/>
-    <w:lsdException w:name="Medium Grid 1 Accent 1" w:semiHidden="0" w:uiPriority="67" w:unhideWhenUsed="0"/>
-    <w:lsdException w:name="Medium Grid 2 Accent 1" w:semiHidden="0" w:uiPriority="68" w:unhideWhenUsed="0"/>
-    <w:lsdException w:name="Medium Grid 3 Accent 1" w:semiHidden="0" w:uiPriority="69" w:unhideWhenUsed="0"/>
-    <w:lsdException w:name="Dark List Accent 1" w:semiHidden="0" w:uiPriority="70" w:unhideWhenUsed="0"/>
-    <w:lsdException w:name="Colorful Shading Accent 1" w:semiHidden="0" w:uiPriority="71" w:unhideWhenUsed="0"/>
-    <w:lsdException w:name="Colorful List Accent 1" w:semiHidden="0" w:uiPriority="72" w:unhideWhenUsed="0"/>
-    <w:lsdException w:name="Colorful Grid Accent 1" w:semiHidden="0" w:uiPriority="73" w:unhideWhenUsed="0"/>
-    <w:lsdException w:name="Light Shading Accent 2" w:semiHidden="0" w:uiPriority="60" w:unhideWhenUsed="0"/>
-    <w:lsdException w:name="Light List Accent 2" w:semiHidden="0" w:uiPriority="61" w:unhideWhenUsed="0"/>
-    <w:lsdException w:name="Light Grid Accent 2" w:semiHidden="0" w:uiPriority="62" w:unhideWhenUsed="0"/>
-    <w:lsdException w:name="Medium Shading 1 Accent 2" w:semiHidden="0" w:uiPriority="63" w:unhideWhenUsed="0"/>
-    <w:lsdException w:name="Medium Shading 2 Accent 2" w:semiHidden="0" w:uiPriority="64" w:unhideWhenUsed="0"/>
-    <w:lsdException w:name="Medium List 1 Accent 2" w:semiHidden="0" w:uiPriority="65" w:unhideWhenUsed="0"/>
-    <w:lsdException w:name="Medium List 2 Accent 2" w:semiHidden="0" w:uiPriority="66" w:unhideWhenUsed="0"/>
-    <w:lsdException w:name="Medium Grid 1 Accent 2" w:semiHidden="0" w:uiPriority="67" w:unhideWhenUsed="0"/>
-    <w:lsdException w:name="Medium Grid 2 Accent 2" w:semiHidden="0" w:uiPriority="68" w:unhideWhenUsed="0"/>
-    <w:lsdException w:name="Medium Grid 3 Accent 2" w:semiHidden="0" w:uiPriority="69" w:unhideWhenUsed="0"/>
-    <w:lsdException w:name="Dark List Accent 2" w:semiHidden="0" w:uiPriority="70" w:unhideWhenUsed="0"/>
-    <w:lsdException w:name="Colorful Shading Accent 2" w:semiHidden="0" w:uiPriority="71" w:unhideWhenUsed="0"/>
-    <w:lsdException w:name="Colorful List Accent 2" w:semiHidden="0" w:uiPriority="72" w:unhideWhenUsed="0"/>
-    <w:lsdException w:name="Colorful Grid Accent 2" w:semiHidden="0" w:uiPriority="73" w:unhideWhenUsed="0"/>
-    <w:lsdException w:name="Light Shading Accent 3" w:semiHidden="0" w:uiPriority="60" w:unhideWhenUsed="0"/>
-    <w:lsdException w:name="Light List Accent 3" w:semiHidden="0" w:uiPriority="61" w:unhideWhenUsed="0"/>
-    <w:lsdException w:name="Light Grid Accent 3" w:semiHidden="0" w:uiPriority="62" w:unhideWhenUsed="0"/>
-    <w:lsdException w:name="Medium Shading 1 Accent 3" w:semiHidden="0" w:uiPriority="63" w:unhideWhenUsed="0"/>
-    <w:lsdException w:name="Medium Shading 2 Accent 3" w:semiHidden="0" w:uiPriority="64" w:unhideWhenUsed="0"/>
-    <w:lsdException w:name="Medium List 1 Accent 3" w:semiHidden="0" w:uiPriority="65" w:unhideWhenUsed="0"/>
-    <w:lsdException w:name="Medium List 2 Accent 3" w:semiHidden="0" w:uiPriority="66" w:unhideWhenUsed="0"/>
-    <w:lsdException w:name="Medium Grid 1 Accent 3" w:semiHidden="0" w:uiPriority="67" w:unhideWhenUsed="0"/>
-    <w:lsdException w:name="Medium Grid 2 Accent 3" w:semiHidden="0" w:uiPriority="68" w:unhideWhenUsed="0"/>
-    <w:lsdException w:name="Medium Grid 3 Accent 3" w:semiHidden="0" w:uiPriority="69" w:unhideWhenUsed="0"/>
-    <w:lsdException w:name="Dark List Accent 3" w:semiHidden="0" w:uiPriority="70" w:unhideWhenUsed="0"/>
-    <w:lsdException w:name="Colorful Shading Accent 3" w:semiHidden="0" w:uiPriority="71" w:unhideWhenUsed="0"/>
-    <w:lsdException w:name="Colorful List Accent 3" w:semiHidden="0" w:uiPriority="72" w:unhideWhenUsed="0"/>
-    <w:lsdException w:name="Colorful Grid Accent 3" w:semiHidden="0" w:uiPriority="73" w:unhideWhenUsed="0"/>
-    <w:lsdException w:name="Light Shading Accent 4" w:semiHidden="0" w:uiPriority="60" w:unhideWhenUsed="0"/>
-    <w:lsdException w:name="Light List Accent 4" w:semiHidden="0" w:uiPriority="61" w:unhideWhenUsed="0"/>
-    <w:lsdException w:name="Light Grid Accent 4" w:semiHidden="0" w:uiPriority="62" w:unhideWhenUsed="0"/>
-    <w:lsdException w:name="Medium Shading 1 Accent 4" w:semiHidden="0" w:uiPriority="63" w:unhideWhenUsed="0"/>
-    <w:lsdException w:name="Medium Shading 2 Accent 4" w:semiHidden="0" w:uiPriority="64" w:unhideWhenUsed="0"/>
-    <w:lsdException w:name="Medium List 1 Accent 4" w:semiHidden="0" w:uiPriority="65" w:unhideWhenUsed="0"/>
-    <w:lsdException w:name="Medium List 2 Accent 4" w:semiHidden="0" w:uiPriority="66" w:unhideWhenUsed="0"/>
-    <w:lsdException w:name="Medium Grid 1 Accent 4" w:semiHidden="0" w:uiPriority="67" w:unhideWhenUsed="0"/>
-    <w:lsdException w:name="Medium Grid 2 Accent 4" w:semiHidden="0" w:uiPriority="68" w:unhideWhenUsed="0"/>
-    <w:lsdException w:name="Medium Grid 3 Accent 4" w:semiHidden="0" w:uiPriority="69" w:unhideWhenUsed="0"/>
-    <w:lsdException w:name="Dark List Accent 4" w:semiHidden="0" w:uiPriority="70" w:unhideWhenUsed="0"/>
-    <w:lsdException w:name="Colorful Shading Accent 4" w:semiHidden="0" w:uiPriority="71" w:unhideWhenUsed="0"/>
-    <w:lsdException w:name="Colorful List Accent 4" w:semiHidden="0" w:uiPriority="72" w:unhideWhenUsed="0"/>
-    <w:lsdException w:name="Colorful Grid Accent 4" w:semiHidden="0" w:uiPriority="73" w:unhideWhenUsed="0"/>
-    <w:lsdException w:name="Light Shading Accent 5" w:semiHidden="0" w:uiPriority="60" w:unhideWhenUsed="0"/>
-    <w:lsdException w:name="Light List Accent 5" w:semiHidden="0" w:uiPriority="61" w:unhideWhenUsed="0"/>
-    <w:lsdException w:name="Light Grid Accent 5" w:semiHidden="0" w:uiPriority="62" w:unhideWhenUsed="0"/>
-    <w:lsdException w:name="Medium Shading 1 Accent 5" w:semiHidden="0" w:uiPriority="63" w:unhideWhenUsed="0"/>
-    <w:lsdException w:name="Medium Shading 2 Accent 5" w:semiHidden="0" w:uiPriority="64" w:unhideWhenUsed="0"/>
-    <w:lsdException w:name="Medium List 1 Accent 5" w:semiHidden="0" w:uiPriority="65" w:unhideWhenUsed="0"/>
-    <w:lsdException w:name="Medium List 2 Accent 5" w:semiHidden="0" w:uiPriority="66" w:unhideWhenUsed="0"/>
-    <w:lsdException w:name="Medium Grid 1 Accent 5" w:semiHidden="0" w:uiPriority="67" w:unhideWhenUsed="0"/>
-    <w:lsdException w:name="Medium Grid 2 Accent 5" w:semiHidden="0" w:uiPriority="68" w:unhideWhenUsed="0"/>
-    <w:lsdException w:name="Medium Grid 3 Accent 5" w:semiHidden="0" w:uiPriority="69" w:unhideWhenUsed="0"/>
-    <w:lsdException w:name="Dark List Accent 5" w:semiHidden="0" w:uiPriority="70" w:unhideWhenUsed="0"/>
-    <w:lsdException w:name="Colorful Shading Accent 5" w:semiHidden="0" w:uiPriority="71" w:unhideWhenUsed="0"/>
-    <w:lsdException w:name="Colorful List Accent 5" w:semiHidden="0" w:uiPriority="72" w:unhideWhenUsed="0"/>
-    <w:lsdException w:name="Colorful Grid Accent 5" w:semiHidden="0" w:uiPriority="73" w:unhideWhenUsed="0"/>
-    <w:lsdException w:name="Light Shading Accent 6" w:semiHidden="0" w:uiPriority="60" w:unhideWhenUsed="0"/>
-    <w:lsdException w:name="Light List Accent 6" w:semiHidden="0" w:uiPriority="61" w:unhideWhenUsed="0"/>
-    <w:lsdException w:name="Light Grid Accent 6" w:semiHidden="0" w:uiPriority="62" w:unhideWhenUsed="0"/>
-    <w:lsdException w:name="Medium Shading 1 Accent 6" w:semiHidden="0" w:uiPriority="63" w:unhideWhenUsed="0"/>
-    <w:lsdException w:name="Medium Shading 2 Accent 6" w:semiHidden="0" w:uiPriority="64" w:unhideWhenUsed="0"/>
-    <w:lsdException w:name="Medium List 1 Accent 6" w:semiHidden="0" w:uiPriority="65" w:unhideWhenUsed="0"/>
-    <w:lsdException w:name="Medium List 2 Accent 6" w:semiHidden="0" w:uiPriority="66" w:unhideWhenUsed="0"/>
-    <w:lsdException w:name="Medium Grid 1 Accent 6" w:semiHidden="0" w:uiPriority="67" w:unhideWhenUsed="0"/>
-    <w:lsdException w:name="Medium Grid 2 Accent 6" w:semiHidden="0" w:uiPriority="68" w:unhideWhenUsed="0"/>
-    <w:lsdException w:name="Medium Grid 3 Accent 6" w:semiHidden="0" w:uiPriority="69" w:unhideWhenUsed="0"/>
-    <w:lsdException w:name="Dark List Accent 6" w:semiHidden="0" w:uiPriority="70" w:unhideWhenUsed="0"/>
-    <w:lsdException w:name="Colorful Shading Accent 6" w:semiHidden="0" w:uiPriority="71" w:unhideWhenUsed="0"/>
-    <w:lsdException w:name="Colorful List Accent 6" w:semiHidden="0" w:uiPriority="72" w:unhideWhenUsed="0"/>
-    <w:lsdException w:name="Colorful Grid Accent 6" w:semiHidden="0" w:uiPriority="73" w:unhideWhenUsed="0"/>
-    <w:lsdException w:name="Subtle Emphasis" w:semiHidden="0" w:uiPriority="19" w:unhideWhenUsed="0" w:qFormat="1"/>
-    <w:lsdException w:name="Intense Emphasis" w:semiHidden="0" w:uiPriority="21" w:unhideWhenUsed="0" w:qFormat="1"/>
-    <w:lsdException w:name="Subtle Reference" w:semiHidden="0" w:uiPriority="31" w:unhideWhenUsed="0" w:qFormat="1"/>
-    <w:lsdException w:name="Intense Reference" w:semiHidden="0" w:uiPriority="32" w:unhideWhenUsed="0" w:qFormat="1"/>
-    <w:lsdException w:name="Book Title" w:semiHidden="0" w:uiPriority="33" w:unhideWhenUsed="0" w:qFormat="1"/>
-    <w:lsdException w:name="Bibliography" w:uiPriority="37"/>
-    <w:lsdException w:name="TOC Heading" w:uiPriority="39" w:qFormat="1"/>
+  <w:latentStyles w:defLockedState="0" w:defUIPriority="99" w:defSemiHidden="0" w:defUnhideWhenUsed="0" w:defQFormat="0" w:count="375">
+    <w:lsdException w:name="Normal" w:uiPriority="0" w:qFormat="1"/>
+    <w:lsdException w:name="heading 1" w:uiPriority="9" w:qFormat="1"/>
+    <w:lsdException w:name="heading 2" w:semiHidden="1" w:uiPriority="9" w:unhideWhenUsed="1" w:qFormat="1"/>
+    <w:lsdException w:name="heading 3" w:semiHidden="1" w:uiPriority="9" w:unhideWhenUsed="1" w:qFormat="1"/>
+    <w:lsdException w:name="heading 4" w:semiHidden="1" w:uiPriority="9" w:unhideWhenUsed="1" w:qFormat="1"/>
+    <w:lsdException w:name="heading 5" w:semiHidden="1" w:uiPriority="9" w:unhideWhenUsed="1" w:qFormat="1"/>
+    <w:lsdException w:name="heading 6" w:semiHidden="1" w:uiPriority="9" w:unhideWhenUsed="1" w:qFormat="1"/>
+    <w:lsdException w:name="heading 7" w:semiHidden="1" w:uiPriority="9" w:unhideWhenUsed="1" w:qFormat="1"/>
+    <w:lsdException w:name="heading 8" w:semiHidden="1" w:uiPriority="9" w:unhideWhenUsed="1" w:qFormat="1"/>
+    <w:lsdException w:name="heading 9" w:semiHidden="1" w:uiPriority="9" w:unhideWhenUsed="1" w:qFormat="1"/>
+    <w:lsdException w:name="index 1" w:semiHidden="1" w:unhideWhenUsed="1"/>
+    <w:lsdException w:name="index 2" w:semiHidden="1" w:unhideWhenUsed="1"/>
+    <w:lsdException w:name="index 3" w:semiHidden="1" w:unhideWhenUsed="1"/>
+    <w:lsdException w:name="index 4" w:semiHidden="1" w:unhideWhenUsed="1"/>
+    <w:lsdException w:name="index 5" w:semiHidden="1" w:unhideWhenUsed="1"/>
+    <w:lsdException w:name="index 6" w:semiHidden="1" w:unhideWhenUsed="1"/>
+    <w:lsdException w:name="index 7" w:semiHidden="1" w:unhideWhenUsed="1"/>
+    <w:lsdException w:name="index 8" w:semiHidden="1" w:unhideWhenUsed="1"/>
+    <w:lsdException w:name="index 9" w:semiHidden="1" w:unhideWhenUsed="1"/>
+    <w:lsdException w:name="toc 1" w:semiHidden="1" w:uiPriority="39" w:unhideWhenUsed="1"/>
+    <w:lsdException w:name="toc 2" w:semiHidden="1" w:uiPriority="39" w:unhideWhenUsed="1"/>
+    <w:lsdException w:name="toc 3" w:semiHidden="1" w:uiPriority="39" w:unhideWhenUsed="1"/>
+    <w:lsdException w:name="toc 4" w:semiHidden="1" w:uiPriority="39" w:unhideWhenUsed="1"/>
+    <w:lsdException w:name="toc 5" w:semiHidden="1" w:uiPriority="39" w:unhideWhenUsed="1"/>
+    <w:lsdException w:name="toc 6" w:semiHidden="1" w:uiPriority="39" w:unhideWhenUsed="1"/>
+    <w:lsdException w:name="toc 7" w:semiHidden="1" w:uiPriority="39" w:unhideWhenUsed="1"/>
+    <w:lsdException w:name="toc 8" w:semiHidden="1" w:uiPriority="39" w:unhideWhenUsed="1"/>
+    <w:lsdException w:name="toc 9" w:semiHidden="1" w:uiPriority="39" w:unhideWhenUsed="1"/>
+    <w:lsdException w:name="Normal Indent" w:semiHidden="1" w:unhideWhenUsed="1"/>
+    <w:lsdException w:name="footnote text" w:semiHidden="1" w:unhideWhenUsed="1"/>
+    <w:lsdException w:name="annotation text" w:semiHidden="1" w:unhideWhenUsed="1"/>
+    <w:lsdException w:name="header" w:semiHidden="1" w:unhideWhenUsed="1"/>
+    <w:lsdException w:name="footer" w:semiHidden="1" w:unhideWhenUsed="1"/>
+    <w:lsdException w:name="index heading" w:semiHidden="1" w:unhideWhenUsed="1"/>
+    <w:lsdException w:name="caption" w:semiHidden="1" w:uiPriority="35" w:unhideWhenUsed="1" w:qFormat="1"/>
+    <w:lsdException w:name="table of figures" w:semiHidden="1" w:unhideWhenUsed="1"/>
+    <w:lsdException w:name="envelope address" w:semiHidden="1" w:unhideWhenUsed="1"/>
+    <w:lsdException w:name="envelope return" w:semiHidden="1" w:unhideWhenUsed="1"/>
+    <w:lsdException w:name="footnote reference" w:semiHidden="1" w:unhideWhenUsed="1"/>
+    <w:lsdException w:name="annotation reference" w:semiHidden="1" w:unhideWhenUsed="1"/>
+    <w:lsdException w:name="line number" w:semiHidden="1" w:unhideWhenUsed="1"/>
+    <w:lsdException w:name="page number" w:semiHidden="1" w:unhideWhenUsed="1"/>
+    <w:lsdException w:name="endnote reference" w:semiHidden="1" w:unhideWhenUsed="1"/>
+    <w:lsdException w:name="endnote text" w:semiHidden="1" w:unhideWhenUsed="1"/>
+    <w:lsdException w:name="table of authorities" w:semiHidden="1" w:unhideWhenUsed="1"/>
+    <w:lsdException w:name="macro" w:semiHidden="1" w:unhideWhenUsed="1"/>
+    <w:lsdException w:name="toa heading" w:semiHidden="1" w:unhideWhenUsed="1"/>
+    <w:lsdException w:name="List" w:semiHidden="1" w:unhideWhenUsed="1"/>
+    <w:lsdException w:name="List Bullet" w:semiHidden="1" w:unhideWhenUsed="1"/>
+    <w:lsdException w:name="List Number" w:semiHidden="1" w:unhideWhenUsed="1"/>
+    <w:lsdException w:name="List 2" w:semiHidden="1" w:unhideWhenUsed="1"/>
+    <w:lsdException w:name="List 3" w:semiHidden="1" w:unhideWhenUsed="1"/>
+    <w:lsdException w:name="List 4" w:semiHidden="1" w:unhideWhenUsed="1"/>
+    <w:lsdException w:name="List 5" w:semiHidden="1" w:unhideWhenUsed="1"/>
+    <w:lsdException w:name="List Bullet 2" w:semiHidden="1" w:unhideWhenUsed="1"/>
+    <w:lsdException w:name="List Bullet 3" w:semiHidden="1" w:unhideWhenUsed="1"/>
+    <w:lsdException w:name="List Bullet 4" w:semiHidden="1" w:unhideWhenUsed="1"/>
+    <w:lsdException w:name="List Bullet 5" w:semiHidden="1" w:unhideWhenUsed="1"/>
+    <w:lsdException w:name="List Number 2" w:semiHidden="1" w:unhideWhenUsed="1"/>
+    <w:lsdException w:name="List Number 3" w:semiHidden="1" w:unhideWhenUsed="1"/>
+    <w:lsdException w:name="List Number 4" w:semiHidden="1" w:unhideWhenUsed="1"/>
+    <w:lsdException w:name="List Number 5" w:semiHidden="1" w:unhideWhenUsed="1"/>
+    <w:lsdException w:name="Title" w:uiPriority="10" w:qFormat="1"/>
+    <w:lsdException w:name="Closing" w:semiHidden="1" w:unhideWhenUsed="1"/>
+    <w:lsdException w:name="Signature" w:semiHidden="1" w:unhideWhenUsed="1"/>
+    <w:lsdException w:name="Default Paragraph Font" w:semiHidden="1" w:uiPriority="1" w:unhideWhenUsed="1"/>
+    <w:lsdException w:name="Body Text" w:semiHidden="1" w:unhideWhenUsed="1"/>
+    <w:lsdException w:name="Body Text Indent" w:semiHidden="1" w:unhideWhenUsed="1"/>
+    <w:lsdException w:name="List Continue" w:semiHidden="1" w:unhideWhenUsed="1"/>
+    <w:lsdException w:name="List Continue 2" w:semiHidden="1" w:unhideWhenUsed="1"/>
+    <w:lsdException w:name="List Continue 3" w:semiHidden="1" w:unhideWhenUsed="1"/>
+    <w:lsdException w:name="List Continue 4" w:semiHidden="1" w:unhideWhenUsed="1"/>
+    <w:lsdException w:name="List Continue 5" w:semiHidden="1" w:unhideWhenUsed="1"/>
+    <w:lsdException w:name="Message Header" w:semiHidden="1" w:unhideWhenUsed="1"/>
+    <w:lsdException w:name="Subtitle" w:uiPriority="11" w:qFormat="1"/>
+    <w:lsdException w:name="Salutation" w:semiHidden="1" w:unhideWhenUsed="1"/>
+    <w:lsdException w:name="Date" w:semiHidden="1" w:unhideWhenUsed="1"/>
+    <w:lsdException w:name="Body Text First Indent" w:semiHidden="1" w:unhideWhenUsed="1"/>
+    <w:lsdException w:name="Body Text First Indent 2" w:semiHidden="1" w:unhideWhenUsed="1"/>
+    <w:lsdException w:name="Note Heading" w:semiHidden="1" w:unhideWhenUsed="1"/>
+    <w:lsdException w:name="Body Text 2" w:semiHidden="1" w:unhideWhenUsed="1"/>
+    <w:lsdException w:name="Body Text 3" w:semiHidden="1" w:unhideWhenUsed="1"/>
+    <w:lsdException w:name="Body Text Indent 2" w:semiHidden="1" w:unhideWhenUsed="1"/>
+    <w:lsdException w:name="Body Text Indent 3" w:semiHidden="1" w:unhideWhenUsed="1"/>
+    <w:lsdException w:name="Block Text" w:semiHidden="1" w:unhideWhenUsed="1"/>
+    <w:lsdException w:name="Hyperlink" w:semiHidden="1" w:unhideWhenUsed="1"/>
+    <w:lsdException w:name="FollowedHyperlink" w:semiHidden="1" w:unhideWhenUsed="1"/>
+    <w:lsdException w:name="Strong" w:uiPriority="22" w:qFormat="1"/>
+    <w:lsdException w:name="Emphasis" w:uiPriority="20" w:qFormat="1"/>
+    <w:lsdException w:name="Document Map" w:semiHidden="1" w:unhideWhenUsed="1"/>
+    <w:lsdException w:name="Plain Text" w:semiHidden="1" w:unhideWhenUsed="1"/>
+    <w:lsdException w:name="E-mail Signature" w:semiHidden="1" w:unhideWhenUsed="1"/>
+    <w:lsdException w:name="HTML Top of Form" w:semiHidden="1" w:unhideWhenUsed="1"/>
+    <w:lsdException w:name="HTML Bottom of Form" w:semiHidden="1" w:unhideWhenUsed="1"/>
+    <w:lsdException w:name="Normal (Web)" w:semiHidden="1" w:unhideWhenUsed="1"/>
+    <w:lsdException w:name="HTML Acronym" w:semiHidden="1" w:unhideWhenUsed="1"/>
+    <w:lsdException w:name="HTML Address" w:semiHidden="1" w:unhideWhenUsed="1"/>
+    <w:lsdException w:name="HTML Cite" w:semiHidden="1" w:unhideWhenUsed="1"/>
+    <w:lsdException w:name="HTML Code" w:semiHidden="1" w:unhideWhenUsed="1"/>
+    <w:lsdException w:name="HTML Definition" w:semiHidden="1" w:unhideWhenUsed="1"/>
+    <w:lsdException w:name="HTML Keyboard" w:semiHidden="1" w:unhideWhenUsed="1"/>
+    <w:lsdException w:name="HTML Preformatted" w:semiHidden="1" w:unhideWhenUsed="1"/>
+    <w:lsdException w:name="HTML Sample" w:semiHidden="1" w:unhideWhenUsed="1"/>
+    <w:lsdException w:name="HTML Typewriter" w:semiHidden="1" w:unhideWhenUsed="1"/>
+    <w:lsdException w:name="HTML Variable" w:semiHidden="1" w:unhideWhenUsed="1"/>
+    <w:lsdException w:name="Normal Table" w:semiHidden="1" w:unhideWhenUsed="1"/>
+    <w:lsdException w:name="annotation subject" w:semiHidden="1" w:unhideWhenUsed="1"/>
+    <w:lsdException w:name="No List" w:semiHidden="1" w:unhideWhenUsed="1"/>
+    <w:lsdException w:name="Outline List 1" w:semiHidden="1" w:unhideWhenUsed="1"/>
+    <w:lsdException w:name="Outline List 2" w:semiHidden="1" w:unhideWhenUsed="1"/>
+    <w:lsdException w:name="Outline List 3" w:semiHidden="1" w:unhideWhenUsed="1"/>
+    <w:lsdException w:name="Table Simple 1" w:semiHidden="1" w:unhideWhenUsed="1"/>
+    <w:lsdException w:name="Table Simple 2" w:semiHidden="1" w:unhideWhenUsed="1"/>
+    <w:lsdException w:name="Table Simple 3" w:semiHidden="1" w:unhideWhenUsed="1"/>
+    <w:lsdException w:name="Table Classic 1" w:semiHidden="1" w:unhideWhenUsed="1"/>
+    <w:lsdException w:name="Table Classic 2" w:semiHidden="1" w:unhideWhenUsed="1"/>
+    <w:lsdException w:name="Table Classic 3" w:semiHidden="1" w:unhideWhenUsed="1"/>
+    <w:lsdException w:name="Table Classic 4" w:semiHidden="1" w:unhideWhenUsed="1"/>
+    <w:lsdException w:name="Table Colorful 1" w:semiHidden="1" w:unhideWhenUsed="1"/>
+    <w:lsdException w:name="Table Colorful 2" w:semiHidden="1" w:unhideWhenUsed="1"/>
+    <w:lsdException w:name="Table Colorful 3" w:semiHidden="1" w:unhideWhenUsed="1"/>
+    <w:lsdException w:name="Table Columns 1" w:semiHidden="1" w:unhideWhenUsed="1"/>
+    <w:lsdException w:name="Table Columns 2" w:semiHidden="1" w:unhideWhenUsed="1"/>
+    <w:lsdException w:name="Table Columns 3" w:semiHidden="1" w:unhideWhenUsed="1"/>
+    <w:lsdException w:name="Table Columns 4" w:semiHidden="1" w:unhideWhenUsed="1"/>
+    <w:lsdException w:name="Table Columns 5" w:semiHidden="1" w:unhideWhenUsed="1"/>
+    <w:lsdException w:name="Table Grid 1" w:semiHidden="1" w:unhideWhenUsed="1"/>
+    <w:lsdException w:name="Table Grid 2" w:semiHidden="1" w:unhideWhenUsed="1"/>
+    <w:lsdException w:name="Table Grid 3" w:semiHidden="1" w:unhideWhenUsed="1"/>
+    <w:lsdException w:name="Table Grid 4" w:semiHidden="1" w:unhideWhenUsed="1"/>
+    <w:lsdException w:name="Table Grid 5" w:semiHidden="1" w:unhideWhenUsed="1"/>
+    <w:lsdException w:name="Table Grid 6" w:semiHidden="1" w:unhideWhenUsed="1"/>
+    <w:lsdException w:name="Table Grid 7" w:semiHidden="1" w:unhideWhenUsed="1"/>
+    <w:lsdException w:name="Table Grid 8" w:semiHidden="1" w:unhideWhenUsed="1"/>
+    <w:lsdException w:name="Table List 1" w:semiHidden="1" w:unhideWhenUsed="1"/>
+    <w:lsdException w:name="Table List 2" w:semiHidden="1" w:unhideWhenUsed="1"/>
+    <w:lsdException w:name="Table List 3" w:semiHidden="1" w:unhideWhenUsed="1"/>
+    <w:lsdException w:name="Table List 4" w:semiHidden="1" w:unhideWhenUsed="1"/>
+    <w:lsdException w:name="Table List 5" w:semiHidden="1" w:unhideWhenUsed="1"/>
+    <w:lsdException w:name="Table List 6" w:semiHidden="1" w:unhideWhenUsed="1"/>
+    <w:lsdException w:name="Table List 7" w:semiHidden="1" w:unhideWhenUsed="1"/>
+    <w:lsdException w:name="Table List 8" w:semiHidden="1" w:unhideWhenUsed="1"/>
+    <w:lsdException w:name="Table 3D effects 1" w:semiHidden="1" w:unhideWhenUsed="1"/>
+    <w:lsdException w:name="Table 3D effects 2" w:semiHidden="1" w:unhideWhenUsed="1"/>
+    <w:lsdException w:name="Table 3D effects 3" w:semiHidden="1" w:unhideWhenUsed="1"/>
+    <w:lsdException w:name="Table Contemporary" w:semiHidden="1" w:unhideWhenUsed="1"/>
+    <w:lsdException w:name="Table Elegant" w:semiHidden="1" w:unhideWhenUsed="1"/>
+    <w:lsdException w:name="Table Professional" w:semiHidden="1" w:unhideWhenUsed="1"/>
+    <w:lsdException w:name="Table Subtle 1" w:semiHidden="1" w:unhideWhenUsed="1"/>
+    <w:lsdException w:name="Table Subtle 2" w:semiHidden="1" w:unhideWhenUsed="1"/>
+    <w:lsdException w:name="Table Web 1" w:semiHidden="1" w:unhideWhenUsed="1"/>
+    <w:lsdException w:name="Table Web 2" w:semiHidden="1" w:unhideWhenUsed="1"/>
+    <w:lsdException w:name="Table Web 3" w:semiHidden="1" w:unhideWhenUsed="1"/>
+    <w:lsdException w:name="Balloon Text" w:semiHidden="1" w:unhideWhenUsed="1"/>
+    <w:lsdException w:name="Table Grid" w:uiPriority="39"/>
+    <w:lsdException w:name="Table Theme" w:semiHidden="1" w:unhideWhenUsed="1"/>
+    <w:lsdException w:name="Placeholder Text" w:semiHidden="1"/>
+    <w:lsdException w:name="No Spacing" w:uiPriority="1" w:qFormat="1"/>
+    <w:lsdException w:name="Light Shading" w:uiPriority="60"/>
+    <w:lsdException w:name="Light List" w:uiPriority="61"/>
+    <w:lsdException w:name="Light Grid" w:uiPriority="62"/>
+    <w:lsdException w:name="Medium Shading 1" w:uiPriority="63"/>
+    <w:lsdException w:name="Medium Shading 2" w:uiPriority="64"/>
+    <w:lsdException w:name="Medium List 1" w:uiPriority="65"/>
+    <w:lsdException w:name="Medium List 2" w:uiPriority="66"/>
+    <w:lsdException w:name="Medium Grid 1" w:uiPriority="67"/>
+    <w:lsdException w:name="Medium Grid 2" w:uiPriority="68"/>
+    <w:lsdException w:name="Medium Grid 3" w:uiPriority="69"/>
+    <w:lsdException w:name="Dark List" w:uiPriority="70"/>
+    <w:lsdException w:name="Colorful Shading" w:uiPriority="71"/>
+    <w:lsdException w:name="Colorful List" w:uiPriority="72"/>
+    <w:lsdException w:name="Colorful Grid" w:uiPriority="73"/>
+    <w:lsdException w:name="Light Shading Accent 1" w:uiPriority="60"/>
+    <w:lsdException w:name="Light List Accent 1" w:uiPriority="61"/>
+    <w:lsdException w:name="Light Grid Accent 1" w:uiPriority="62"/>
+    <w:lsdException w:name="Medium Shading 1 Accent 1" w:uiPriority="63"/>
+    <w:lsdException w:name="Medium Shading 2 Accent 1" w:uiPriority="64"/>
+    <w:lsdException w:name="Medium List 1 Accent 1" w:uiPriority="65"/>
+    <w:lsdException w:name="Revision" w:semiHidden="1"/>
+    <w:lsdException w:name="List Paragraph" w:uiPriority="34" w:qFormat="1"/>
+    <w:lsdException w:name="Quote" w:uiPriority="29" w:qFormat="1"/>
+    <w:lsdException w:name="Intense Quote" w:uiPriority="30" w:qFormat="1"/>
+    <w:lsdException w:name="Medium List 2 Accent 1" w:uiPriority="66"/>
+    <w:lsdException w:name="Medium Grid 1 Accent 1" w:uiPriority="67"/>
+    <w:lsdException w:name="Medium Grid 2 Accent 1" w:uiPriority="68"/>
+    <w:lsdException w:name="Medium Grid 3 Accent 1" w:uiPriority="69"/>
+    <w:lsdException w:name="Dark List Accent 1" w:uiPriority="70"/>
+    <w:lsdException w:name="Colorful Shading Accent 1" w:uiPriority="71"/>
+    <w:lsdException w:name="Colorful List Accent 1" w:uiPriority="72"/>
+    <w:lsdException w:name="Colorful Grid Accent 1" w:uiPriority="73"/>
+    <w:lsdException w:name="Light Shading Accent 2" w:uiPriority="60"/>
+    <w:lsdException w:name="Light List Accent 2" w:uiPriority="61"/>
+    <w:lsdException w:name="Light Grid Accent 2" w:uiPriority="62"/>
+    <w:lsdException w:name="Medium Shading 1 Accent 2" w:uiPriority="63"/>
+    <w:lsdException w:name="Medium Shading 2 Accent 2" w:uiPriority="64"/>
+    <w:lsdException w:name="Medium List 1 Accent 2" w:uiPriority="65"/>
+    <w:lsdException w:name="Medium List 2 Accent 2" w:uiPriority="66"/>
+    <w:lsdException w:name="Medium Grid 1 Accent 2" w:uiPriority="67"/>
+    <w:lsdException w:name="Medium Grid 2 Accent 2" w:uiPriority="68"/>
+    <w:lsdException w:name="Medium Grid 3 Accent 2" w:uiPriority="69"/>
+    <w:lsdException w:name="Dark List Accent 2" w:uiPriority="70"/>
+    <w:lsdException w:name="Colorful Shading Accent 2" w:uiPriority="71"/>
+    <w:lsdException w:name="Colorful List Accent 2" w:uiPriority="72"/>
+    <w:lsdException w:name="Colorful Grid Accent 2" w:uiPriority="73"/>
+    <w:lsdException w:name="Light Shading Accent 3" w:uiPriority="60"/>
+    <w:lsdException w:name="Light List Accent 3" w:uiPriority="61"/>
+    <w:lsdException w:name="Light Grid Accent 3" w:uiPriority="62"/>
+    <w:lsdException w:name="Medium Shading 1 Accent 3" w:uiPriority="63"/>
+    <w:lsdException w:name="Medium Shading 2 Accent 3" w:uiPriority="64"/>
+    <w:lsdException w:name="Medium List 1 Accent 3" w:uiPriority="65"/>
+    <w:lsdException w:name="Medium List 2 Accent 3" w:uiPriority="66"/>
+    <w:lsdException w:name="Medium Grid 1 Accent 3" w:uiPriority="67"/>
+    <w:lsdException w:name="Medium Grid 2 Accent 3" w:uiPriority="68"/>
+    <w:lsdException w:name="Medium Grid 3 Accent 3" w:uiPriority="69"/>
+    <w:lsdException w:name="Dark List Accent 3" w:uiPriority="70"/>
+    <w:lsdException w:name="Colorful Shading Accent 3" w:uiPriority="71"/>
+    <w:lsdException w:name="Colorful List Accent 3" w:uiPriority="72"/>
+    <w:lsdException w:name="Colorful Grid Accent 3" w:uiPriority="73"/>
+    <w:lsdException w:name="Light Shading Accent 4" w:uiPriority="60"/>
+    <w:lsdException w:name="Light List Accent 4" w:uiPriority="61"/>
+    <w:lsdException w:name="Light Grid Accent 4" w:uiPriority="62"/>
+    <w:lsdException w:name="Medium Shading 1 Accent 4" w:uiPriority="63"/>
+    <w:lsdException w:name="Medium Shading 2 Accent 4" w:uiPriority="64"/>
+    <w:lsdException w:name="Medium List 1 Accent 4" w:uiPriority="65"/>
+    <w:lsdException w:name="Medium List 2 Accent 4" w:uiPriority="66"/>
+    <w:lsdException w:name="Medium Grid 1 Accent 4" w:uiPriority="67"/>
+    <w:lsdException w:name="Medium Grid 2 Accent 4" w:uiPriority="68"/>
+    <w:lsdException w:name="Medium Grid 3 Accent 4" w:uiPriority="69"/>
+    <w:lsdException w:name="Dark List Accent 4" w:uiPriority="70"/>
+    <w:lsdException w:name="Colorful Shading Accent 4" w:uiPriority="71"/>
+    <w:lsdException w:name="Colorful List Accent 4" w:uiPriority="72"/>
+    <w:lsdException w:name="Colorful Grid Accent 4" w:uiPriority="73"/>
+    <w:lsdException w:name="Light Shading Accent 5" w:uiPriority="60"/>
+    <w:lsdException w:name="Light List Accent 5" w:uiPriority="61"/>
+    <w:lsdException w:name="Light Grid Accent 5" w:uiPriority="62"/>
+    <w:lsdException w:name="Medium Shading 1 Accent 5" w:uiPriority="63"/>
+    <w:lsdException w:name="Medium Shading 2 Accent 5" w:uiPriority="64"/>
+    <w:lsdException w:name="Medium List 1 Accent 5" w:uiPriority="65"/>
+    <w:lsdException w:name="Medium List 2 Accent 5" w:uiPriority="66"/>
+    <w:lsdException w:name="Medium Grid 1 Accent 5" w:uiPriority="67"/>
+    <w:lsdException w:name="Medium Grid 2 Accent 5" w:uiPriority="68"/>
+    <w:lsdException w:name="Medium Grid 3 Accent 5" w:uiPriority="69"/>
+    <w:lsdException w:name="Dark List Accent 5" w:uiPriority="70"/>
+    <w:lsdException w:name="Colorful Shading Accent 5" w:uiPriority="71"/>
+    <w:lsdException w:name="Colorful List Accent 5" w:uiPriority="72"/>
+    <w:lsdException w:name="Colorful Grid Accent 5" w:uiPriority="73"/>
+    <w:lsdException w:name="Light Shading Accent 6" w:uiPriority="60"/>
+    <w:lsdException w:name="Light List Accent 6" w:uiPriority="61"/>
+    <w:lsdException w:name="Light Grid Accent 6" w:uiPriority="62"/>
+    <w:lsdException w:name="Medium Shading 1 Accent 6" w:uiPriority="63"/>
+    <w:lsdException w:name="Medium Shading 2 Accent 6" w:uiPriority="64"/>
+    <w:lsdException w:name="Medium List 1 Accent 6" w:uiPriority="65"/>
+    <w:lsdException w:name="Medium List 2 Accent 6" w:uiPriority="66"/>
+    <w:lsdException w:name="Medium Grid 1 Accent 6" w:uiPriority="67"/>
+    <w:lsdException w:name="Medium Grid 2 Accent 6" w:uiPriority="68"/>
+    <w:lsdException w:name="Medium Grid 3 Accent 6" w:uiPriority="69"/>
+    <w:lsdException w:name="Dark List Accent 6" w:uiPriority="70"/>
+    <w:lsdException w:name="Colorful Shading Accent 6" w:uiPriority="71"/>
+    <w:lsdException w:name="Colorful List Accent 6" w:uiPriority="72"/>
+    <w:lsdException w:name="Colorful Grid Accent 6" w:uiPriority="73"/>
+    <w:lsdException w:name="Subtle Emphasis" w:uiPriority="19" w:qFormat="1"/>
+    <w:lsdException w:name="Intense Emphasis" w:uiPriority="21" w:qFormat="1"/>
+    <w:lsdException w:name="Subtle Reference" w:uiPriority="31" w:qFormat="1"/>
+    <w:lsdException w:name="Intense Reference" w:uiPriority="32" w:qFormat="1"/>
+    <w:lsdException w:name="Book Title" w:uiPriority="33" w:qFormat="1"/>
+    <w:lsdException w:name="Bibliography" w:semiHidden="1" w:uiPriority="37" w:unhideWhenUsed="1"/>
+    <w:lsdException w:name="TOC Heading" w:semiHidden="1" w:uiPriority="39" w:unhideWhenUsed="1" w:qFormat="1"/>
+    <w:lsdException w:name="Grid Table Light" w:semiHidden="1" w:unhideWhenUsed="1"/>
+    <w:lsdException w:name="Grid Table 1 Light" w:semiHidden="1" w:unhideWhenUsed="1"/>
+    <w:lsdException w:name="Grid Table 2" w:semiHidden="1" w:unhideWhenUsed="1"/>
+    <w:lsdException w:name="Grid Table 3" w:semiHidden="1" w:unhideWhenUsed="1"/>
+    <w:lsdException w:name="Grid Table 4" w:uiPriority="49"/>
+    <w:lsdException w:name="Grid Table 5 Dark" w:uiPriority="50"/>
+    <w:lsdException w:name="Grid Table 6 Colorful" w:uiPriority="51"/>
+    <w:lsdException w:name="Grid Table 7 Colorful" w:uiPriority="52"/>
+    <w:lsdException w:name="Grid Table 1 Light Accent 1" w:uiPriority="46"/>
+    <w:lsdException w:name="Grid Table 2 Accent 1" w:uiPriority="47"/>
+    <w:lsdException w:name="Grid Table 3 Accent 1" w:uiPriority="48"/>
+    <w:lsdException w:name="Grid Table 4 Accent 1" w:uiPriority="49"/>
+    <w:lsdException w:name="Grid Table 5 Dark Accent 1" w:uiPriority="50"/>
+    <w:lsdException w:name="Grid Table 6 Colorful Accent 1" w:uiPriority="51"/>
+    <w:lsdException w:name="Grid Table 7 Colorful Accent 1" w:uiPriority="52"/>
+    <w:lsdException w:name="Grid Table 1 Light Accent 2" w:uiPriority="46"/>
+    <w:lsdException w:name="Grid Table 2 Accent 2" w:uiPriority="47"/>
+    <w:lsdException w:name="Grid Table 3 Accent 2" w:uiPriority="48"/>
+    <w:lsdException w:name="Grid Table 4 Accent 2" w:uiPriority="49"/>
+    <w:lsdException w:name="Grid Table 5 Dark Accent 2" w:uiPriority="50"/>
+    <w:lsdException w:name="Grid Table 6 Colorful Accent 2" w:uiPriority="51"/>
+    <w:lsdException w:name="Grid Table 7 Colorful Accent 2" w:uiPriority="52"/>
+    <w:lsdException w:name="Grid Table 1 Light Accent 3" w:uiPriority="46"/>
+    <w:lsdException w:name="Grid Table 2 Accent 3" w:uiPriority="47"/>
+    <w:lsdException w:name="Grid Table 3 Accent 3" w:uiPriority="48"/>
+    <w:lsdException w:name="Grid Table 4 Accent 3" w:uiPriority="49"/>
+    <w:lsdException w:name="Grid Table 5 Dark Accent 3" w:uiPriority="50"/>
+    <w:lsdException w:name="Grid Table 6 Colorful Accent 3" w:uiPriority="51"/>
+    <w:lsdException w:name="Grid Table 7 Colorful Accent 3" w:uiPriority="52"/>
+    <w:lsdException w:name="Grid Table 1 Light Accent 4" w:uiPriority="46"/>
+    <w:lsdException w:name="Grid Table 2 Accent 4" w:uiPriority="47"/>
+    <w:lsdException w:name="Grid Table 3 Accent 4" w:uiPriority="48"/>
+    <w:lsdException w:name="Grid Table 4 Accent 4" w:uiPriority="49"/>
+    <w:lsdException w:name="Grid Table 5 Dark Accent 4" w:uiPriority="50"/>
+    <w:lsdException w:name="Grid Table 6 Colorful Accent 4" w:uiPriority="51"/>
+    <w:lsdException w:name="Grid Table 7 Colorful Accent 4" w:uiPriority="52"/>
+    <w:lsdException w:name="Grid Table 1 Light Accent 5" w:uiPriority="46"/>
+    <w:lsdException w:name="Grid Table 2 Accent 5" w:uiPriority="47"/>
+    <w:lsdException w:name="Grid Table 3 Accent 5" w:uiPriority="48"/>
+    <w:lsdException w:name="Grid Table 4 Accent 5" w:uiPriority="49"/>
+    <w:lsdException w:name="Grid Table 5 Dark Accent 5" w:uiPriority="50"/>
+    <w:lsdException w:name="Grid Table 6 Colorful Accent 5" w:uiPriority="51"/>
+    <w:lsdException w:name="Grid Table 7 Colorful Accent 5" w:uiPriority="52"/>
+    <w:lsdException w:name="Grid Table 1 Light Accent 6" w:uiPriority="46"/>
+    <w:lsdException w:name="Grid Table 2 Accent 6" w:uiPriority="47"/>
+    <w:lsdException w:name="Grid Table 3 Accent 6" w:uiPriority="48"/>
+    <w:lsdException w:name="Grid Table 4 Accent 6" w:uiPriority="49"/>
+    <w:lsdException w:name="Grid Table 5 Dark Accent 6" w:uiPriority="50"/>
+    <w:lsdException w:name="Grid Table 6 Colorful Accent 6" w:uiPriority="51"/>
+    <w:lsdException w:name="Grid Table 7 Colorful Accent 6" w:uiPriority="52"/>
+    <w:lsdException w:name="List Table 1 Light" w:uiPriority="46"/>
+    <w:lsdException w:name="List Table 2" w:uiPriority="47"/>
+    <w:lsdException w:name="List Table 3" w:uiPriority="48"/>
+    <w:lsdException w:name="List Table 4" w:uiPriority="49"/>
+    <w:lsdException w:name="List Table 5 Dark" w:uiPriority="50"/>
+    <w:lsdException w:name="List Table 6 Colorful" w:uiPriority="51"/>
+    <w:lsdException w:name="List Table 7 Colorful" w:uiPriority="52"/>
+    <w:lsdException w:name="List Table 1 Light Accent 1" w:uiPriority="46"/>
+    <w:lsdException w:name="List Table 2 Accent 1" w:uiPriority="47"/>
+    <w:lsdException w:name="List Table 3 Accent 1" w:uiPriority="48"/>
+    <w:lsdException w:name="List Table 4 Accent 1" w:uiPriority="49"/>
+    <w:lsdException w:name="List Table 5 Dark Accent 1" w:uiPriority="50"/>
+    <w:lsdException w:name="List Table 6 Colorful Accent 1" w:uiPriority="51"/>
+    <w:lsdException w:name="List Table 7 Colorful Accent 1" w:uiPriority="52"/>
+    <w:lsdException w:name="List Table 1 Light Accent 2" w:uiPriority="46"/>
+    <w:lsdException w:name="List Table 2 Accent 2" w:uiPriority="47"/>
+    <w:lsdException w:name="List Table 3 Accent 2" w:uiPriority="48"/>
+    <w:lsdException w:name="List Table 4 Accent 2" w:uiPriority="49"/>
+    <w:lsdException w:name="List Table 5 Dark Accent 2" w:uiPriority="50"/>
+    <w:lsdException w:name="List Table 6 Colorful Accent 2" w:uiPriority="51"/>
+    <w:lsdException w:name="List Table 7 Colorful Accent 2" w:uiPriority="52"/>
+    <w:lsdException w:name="List Table 1 Light Accent 3" w:uiPriority="46"/>
+    <w:lsdException w:name="List Table 2 Accent 3" w:uiPriority="47"/>
+    <w:lsdException w:name="List Table 3 Accent 3" w:uiPriority="48"/>
+    <w:lsdException w:name="List Table 4 Accent 3" w:uiPriority="49"/>
+    <w:lsdException w:name="List Table 5 Dark Accent 3" w:uiPriority="50"/>
+    <w:lsdException w:name="List Table 6 Colorful Accent 3" w:uiPriority="51"/>
+    <w:lsdException w:name="List Table 7 Colorful Accent 3" w:uiPriority="52"/>
+    <w:lsdException w:name="List Table 1 Light Accent 4" w:uiPriority="46"/>
+    <w:lsdException w:name="List Table 2 Accent 4" w:uiPriority="47"/>
+    <w:lsdException w:name="List Table 3 Accent 4" w:uiPriority="48"/>
+    <w:lsdException w:name="List Table 4 Accent 4" w:uiPriority="49"/>
+    <w:lsdException w:name="List Table 5 Dark Accent 4" w:uiPriority="50"/>
+    <w:lsdException w:name="List Table 6 Colorful Accent 4" w:uiPriority="51"/>
+    <w:lsdException w:name="List Table 7 Colorful Accent 4" w:uiPriority="52"/>
+    <w:lsdException w:name="List Table 1 Light Accent 5" w:uiPriority="46"/>
+    <w:lsdException w:name="List Table 2 Accent 5" w:uiPriority="47"/>
+    <w:lsdException w:name="List Table 3 Accent 5" w:uiPriority="48"/>
+    <w:lsdException w:name="List Table 4 Accent 5" w:uiPriority="49"/>
+    <w:lsdException w:name="List Table 5 Dark Accent 5" w:uiPriority="50"/>
+    <w:lsdException w:name="List Table 6 Colorful Accent 5" w:uiPriority="51"/>
+    <w:lsdException w:name="List Table 7 Colorful Accent 5" w:uiPriority="52"/>
+    <w:lsdException w:name="List Table 1 Light Accent 6" w:uiPriority="46"/>
+    <w:lsdException w:name="List Table 2 Accent 6" w:uiPriority="47"/>
+    <w:lsdException w:name="List Table 3 Accent 6" w:uiPriority="48"/>
+    <w:lsdException w:name="List Table 4 Accent 6" w:uiPriority="49"/>
+    <w:lsdException w:name="List Table 5 Dark Accent 6" w:uiPriority="50"/>
+    <w:lsdException w:name="List Table 6 Colorful Accent 6" w:uiPriority="51"/>
+    <w:lsdException w:name="List Table 7 Colorful Accent 6" w:uiPriority="52"/>
+    <w:lsdException w:name="Mention" w:semiHidden="1" w:unhideWhenUsed="1"/>
+    <w:lsdException w:name="Smart Hyperlink" w:semiHidden="1" w:unhideWhenUsed="1"/>
+    <w:lsdException w:name="Hashtag" w:semiHidden="1" w:unhideWhenUsed="1"/>
+    <w:lsdException w:name="Unresolved Mention" w:semiHidden="1" w:unhideWhenUsed="1"/>
   </w:latentStyles>
   <w:style w:type="paragraph" w:default="1" w:styleId="Normal">
     <w:name w:val="Normal"/>
@@ -4368,7 +4290,7 @@
   <a:extraClrSchemeLst/>
   <a:extLst>
     <a:ext uri="{05A4C25C-085E-4340-85A3-A5531E510DB2}">
-      <thm15:themeFamily xmlns:thm15="http://schemas.microsoft.com/office/thememl/2012/main" xmlns="" name="Office Theme" id="{62F939B6-93AF-4DB8-9C6B-D6C7DFDC589F}" vid="{4A3C46E8-61CC-4603-A589-7422A47A8E4A}"/>
+      <thm15:themeFamily xmlns:thm15="http://schemas.microsoft.com/office/thememl/2012/main" name="Office Theme" id="{62F939B6-93AF-4DB8-9C6B-D6C7DFDC589F}" vid="{4A3C46E8-61CC-4603-A589-7422A47A8E4A}"/>
     </a:ext>
   </a:extLst>
 </a:theme>
@@ -4379,7 +4301,7 @@
 </file>
 
 <file path=customXml/itemProps1.xml><?xml version="1.0" encoding="utf-8"?>
-<ds:datastoreItem xmlns:ds="http://schemas.openxmlformats.org/officeDocument/2006/customXml" ds:itemID="{0EFA3A8E-DE52-724D-BA6F-908EB96A8671}">
+<ds:datastoreItem xmlns:ds="http://schemas.openxmlformats.org/officeDocument/2006/customXml" ds:itemID="{7653A269-DF3C-E946-BE51-AFC4F987B67A}">
   <ds:schemaRefs>
     <ds:schemaRef ds:uri="http://schemas.openxmlformats.org/officeDocument/2006/bibliography"/>
   </ds:schemaRefs>

</xml_diff>

<commit_message>
update on writing and table
</commit_message>
<xml_diff>
--- a/docs/writing.docx
+++ b/docs/writing.docx
@@ -63,21 +63,7 @@
         <w:rPr>
           <w:rFonts w:ascii="Calibri" w:hAnsi="Calibri"/>
         </w:rPr>
-        <w:t xml:space="preserve">, where phenology was monitored in the 2015 growing season.  Observations using the modified </w:t>
-      </w:r>
-      <w:proofErr w:type="spellStart"/>
-      <w:r>
-        <w:rPr>
-          <w:rFonts w:ascii="Calibri" w:hAnsi="Calibri"/>
-        </w:rPr>
-        <w:t>Eichorn</w:t>
-      </w:r>
-      <w:proofErr w:type="spellEnd"/>
-      <w:r>
-        <w:rPr>
-          <w:rFonts w:ascii="Calibri" w:hAnsi="Calibri"/>
-        </w:rPr>
-        <w:t>-Lorenz (EL) scale (REFERENCE) began 6 March 2015 and continued generally every 3-4 days until 2 April 2015, when almost all plants had reached EL stage 11 or higher.</w:t>
+        <w:t>, where phenology was monitored in the 2015 growing season.  Observations using the modified Eichorn-Lorenz (EL) scale (REFERENCE) began 6 March 2015 and continued generally every 3-4 days until 2 April 2015, when almost all plants had reached EL stage 11 or higher.</w:t>
       </w:r>
     </w:p>
     <w:p>
@@ -286,15 +272,7 @@
         <w:t>, each plant’s development was reco</w:t>
       </w:r>
       <w:r>
-        <w:t xml:space="preserve">rded using the modified </w:t>
-      </w:r>
-      <w:proofErr w:type="spellStart"/>
-      <w:r>
-        <w:t>Eichorn</w:t>
-      </w:r>
-      <w:proofErr w:type="spellEnd"/>
-      <w:r>
-        <w:t>-</w:t>
+        <w:t>rded using the modified Eichorn-</w:t>
       </w:r>
       <w:r>
         <w:t>Lorenz</w:t>
@@ -531,27 +509,13 @@
         <w:rPr>
           <w:rFonts w:ascii="Calibri" w:hAnsi="Calibri"/>
         </w:rPr>
-        <w:t xml:space="preserve">thereafter observations of aborted </w:t>
-      </w:r>
-      <w:proofErr w:type="spellStart"/>
-      <w:r>
-        <w:rPr>
-          <w:rFonts w:ascii="Calibri" w:hAnsi="Calibri"/>
-        </w:rPr>
-        <w:t>buds</w:t>
-      </w:r>
-      <w:r>
-        <w:rPr>
-          <w:rFonts w:ascii="Calibri" w:hAnsi="Calibri"/>
-        </w:rPr>
-        <w:t>were</w:t>
-      </w:r>
-      <w:proofErr w:type="spellEnd"/>
-      <w:r>
-        <w:rPr>
-          <w:rFonts w:ascii="Calibri" w:hAnsi="Calibri"/>
-        </w:rPr>
-        <w:t xml:space="preserve"> also recorded.  Once a plant had reached 100% </w:t>
+        <w:t>thereafter observations of aborted buds</w:t>
+      </w:r>
+      <w:r>
+        <w:rPr>
+          <w:rFonts w:ascii="Calibri" w:hAnsi="Calibri"/>
+        </w:rPr>
+        <w:t xml:space="preserve">were also recorded.  Once a plant had reached 100% </w:t>
       </w:r>
       <w:r>
         <w:rPr>
@@ -820,21 +784,7 @@
         <w:rPr>
           <w:rFonts w:ascii="Calibri" w:hAnsi="Calibri"/>
         </w:rPr>
-        <w:t xml:space="preserve">Budbreak and leafout timing among the varieties were similar in the lab and field (Figure #, budburst: </w:t>
-      </w:r>
-      <w:proofErr w:type="gramStart"/>
-      <w:r>
-        <w:rPr>
-          <w:rFonts w:ascii="Calibri" w:hAnsi="Calibri"/>
-        </w:rPr>
-        <w:t>F(</w:t>
-      </w:r>
-      <w:proofErr w:type="gramEnd"/>
-      <w:r>
-        <w:rPr>
-          <w:rFonts w:ascii="Calibri" w:hAnsi="Calibri"/>
-        </w:rPr>
-        <w:t>1,47)=14.55, p=0.0004; leafout: F(1,47)=18.51, p&lt;0.0001). Few plants developed inflorescences (see Table #). P</w:t>
+        <w:t>Budbreak and leafout timing among the varieties were similar in the lab and field (Figure #, budburst: F(1,47)=14.55, p=0.0004; leafout: F(1,47)=18.51, p&lt;0.0001). Few plants developed inflorescences (see Table #). P</w:t>
       </w:r>
       <w:r>
         <w:rPr>
@@ -858,21 +808,7 @@
         <w:rPr>
           <w:rFonts w:ascii="Calibri" w:hAnsi="Calibri"/>
         </w:rPr>
-        <w:t xml:space="preserve">, </w:t>
-      </w:r>
-      <w:proofErr w:type="gramStart"/>
-      <w:r>
-        <w:rPr>
-          <w:rFonts w:ascii="Calibri" w:hAnsi="Calibri"/>
-        </w:rPr>
-        <w:t>Z(</w:t>
-      </w:r>
-      <w:proofErr w:type="gramEnd"/>
-      <w:r>
-        <w:rPr>
-          <w:rFonts w:ascii="Calibri" w:hAnsi="Calibri"/>
-        </w:rPr>
-        <w:t>##</w:t>
+        <w:t>, Z(##</w:t>
       </w:r>
       <w:r>
         <w:rPr>
@@ -910,21 +846,7 @@
         <w:rPr>
           <w:rFonts w:ascii="Calibri" w:hAnsi="Calibri"/>
         </w:rPr>
-        <w:t>Soil moisture in the chambers varied by chamber temperature (</w:t>
-      </w:r>
-      <w:proofErr w:type="gramStart"/>
-      <w:r>
-        <w:rPr>
-          <w:rFonts w:ascii="Calibri" w:hAnsi="Calibri"/>
-        </w:rPr>
-        <w:t>F(</w:t>
-      </w:r>
-      <w:proofErr w:type="gramEnd"/>
-      <w:r>
-        <w:rPr>
-          <w:rFonts w:ascii="Calibri" w:hAnsi="Calibri"/>
-        </w:rPr>
-        <w:t>1,24)=8.05, p=0.009), ranging from 69% to 76% over time. There was no directional relationship between the moisture levels and the chamber temperature (i.e., the warmest chambers were not the driest) and means were similar across treatments, ranging from 71% to 74%.</w:t>
+        <w:t>Soil moisture in the chambers varied by chamber temperature (F(1,24)=8.05, p=0.009), ranging from 69% to 76% over time. There was no directional relationship between the moisture levels and the chamber temperature (i.e., the warmest chambers were not the driest) and means were similar across treatments, ranging from 71% to 74%.</w:t>
       </w:r>
     </w:p>
     <w:p>
@@ -968,21 +890,7 @@
         <w:rPr>
           <w:rFonts w:ascii="Calibri" w:hAnsi="Calibri"/>
         </w:rPr>
-        <w:t xml:space="preserve">(stem length: </w:t>
-      </w:r>
-      <w:proofErr w:type="gramStart"/>
-      <w:r>
-        <w:rPr>
-          <w:rFonts w:ascii="Calibri" w:hAnsi="Calibri"/>
-        </w:rPr>
-        <w:t>F(</w:t>
-      </w:r>
-      <w:proofErr w:type="gramEnd"/>
-      <w:r>
-        <w:rPr>
-          <w:rFonts w:ascii="Calibri" w:hAnsi="Calibri"/>
-        </w:rPr>
-        <w:t xml:space="preserve">1,24)=0.5347, p=0.4717; leaf number: F(1,24)=0.0455, p= 0.8329).  Plants in Chamber 3 </w:t>
+        <w:t xml:space="preserve">(stem length: F(1,24)=0.5347, p=0.4717; leaf number: F(1,24)=0.0455, p= 0.8329).  Plants in Chamber 3 </w:t>
       </w:r>
       <w:r>
         <w:rPr>
@@ -1056,21 +964,7 @@
         <w:rPr>
           <w:rFonts w:ascii="Calibri" w:hAnsi="Calibri"/>
         </w:rPr>
-        <w:t xml:space="preserve">(10%: </w:t>
-      </w:r>
-      <w:proofErr w:type="gramStart"/>
-      <w:r>
-        <w:rPr>
-          <w:rFonts w:ascii="Calibri" w:hAnsi="Calibri"/>
-        </w:rPr>
-        <w:t>F(</w:t>
-      </w:r>
-      <w:proofErr w:type="gramEnd"/>
-      <w:r>
-        <w:rPr>
-          <w:rFonts w:ascii="Calibri" w:hAnsi="Calibri"/>
-        </w:rPr>
-        <w:t>1,20)=0.4324, p=0.5183; 50%: F(1,15)=0.4987, p=0.4909).</w:t>
+        <w:t>(10%: F(1,20)=0.4324, p=0.5183; 50%: F(1,15)=0.4987, p=0.4909).</w:t>
       </w:r>
       <w:r>
         <w:rPr>
@@ -1114,21 +1008,7 @@
         <w:rPr>
           <w:rFonts w:ascii="Calibri" w:hAnsi="Calibri"/>
         </w:rPr>
-        <w:t xml:space="preserve">The number of buds aborted per plant was significantly affected by the chamber temperature (Figure #, </w:t>
-      </w:r>
-      <w:proofErr w:type="gramStart"/>
-      <w:r>
-        <w:rPr>
-          <w:rFonts w:ascii="Calibri" w:hAnsi="Calibri"/>
-        </w:rPr>
-        <w:t>F(</w:t>
-      </w:r>
-      <w:proofErr w:type="gramEnd"/>
-      <w:r>
-        <w:rPr>
-          <w:rFonts w:ascii="Calibri" w:hAnsi="Calibri"/>
-        </w:rPr>
-        <w:t>1,24)=7.4285, p=0.01179).  The two warmest chambers saw the greatest number of buds lost during the time in the chamber, with the greatest average number of buds aborted seen in Chamber 5</w:t>
+        <w:t>The number of buds aborted per plant was significantly affected by the chamber temperature (Figure #, F(1,24)=7.4285, p=0.01179).  The two warmest chambers saw the greatest number of buds lost during the time in the chamber, with the greatest average number of buds aborted seen in Chamber 5</w:t>
       </w:r>
       <w:r>
         <w:rPr>
@@ -1140,27 +1020,13 @@
         <w:rPr>
           <w:rFonts w:ascii="Calibri" w:hAnsi="Calibri"/>
         </w:rPr>
-        <w:t>mean number of buds aborted Chamber 1: 4.5, Chamber 2: 2.8, Chamber 3: 5.8, Chamber 4: 27.6, Chamber 5: 57.3</w:t>
-      </w:r>
-      <w:proofErr w:type="gramStart"/>
-      <w:r>
-        <w:rPr>
-          <w:rFonts w:ascii="Calibri" w:hAnsi="Calibri"/>
-        </w:rPr>
-        <w:t xml:space="preserve">).  </w:t>
-      </w:r>
-      <w:r>
-        <w:rPr>
-          <w:rFonts w:ascii="Calibri" w:hAnsi="Calibri"/>
-        </w:rPr>
-        <w:t>.</w:t>
-      </w:r>
-      <w:proofErr w:type="gramEnd"/>
-      <w:r>
-        <w:rPr>
-          <w:rFonts w:ascii="Calibri" w:hAnsi="Calibri"/>
-        </w:rPr>
-        <w:t xml:space="preserve">  </w:t>
+        <w:t xml:space="preserve">mean number of buds aborted Chamber 1: 4.5, Chamber 2: 2.8, Chamber 3: 5.8, Chamber 4: 27.6, Chamber 5: 57.3).  </w:t>
+      </w:r>
+      <w:r>
+        <w:rPr>
+          <w:rFonts w:ascii="Calibri" w:hAnsi="Calibri"/>
+        </w:rPr>
+        <w:t xml:space="preserve">.  </w:t>
       </w:r>
     </w:p>
     <w:p>
@@ -1300,14 +1166,212 @@
         <w:rPr>
           <w:rFonts w:ascii="Calibri" w:hAnsi="Calibri"/>
         </w:rPr>
-        <w:t xml:space="preserve"> towards the poles and to higher elevations to maintain ideal growing temperatures for winegrapes {Schultz, 2010 #</w:t>
-      </w:r>
-      <w:proofErr w:type="gramStart"/>
-      <w:r>
-        <w:rPr>
-          <w:rFonts w:ascii="Calibri" w:hAnsi="Calibri"/>
-        </w:rPr>
-        <w:t>33}</w:t>
+        <w:t xml:space="preserve"> towards the poles and to higher elevations to maintain ideal growing temperatures for winegrapes {Schultz, 2010 #33}</w:t>
+      </w:r>
+      <w:r>
+        <w:rPr>
+          <w:rFonts w:ascii="Calibri" w:hAnsi="Calibri"/>
+        </w:rPr>
+        <w:t>{Hannah, 2013 #10}</w:t>
+      </w:r>
+      <w:r>
+        <w:rPr>
+          <w:rFonts w:ascii="Calibri" w:hAnsi="Calibri"/>
+        </w:rPr>
+        <w:t xml:space="preserve">.  </w:t>
+      </w:r>
+      <w:r>
+        <w:rPr>
+          <w:rFonts w:ascii="Calibri" w:hAnsi="Calibri"/>
+        </w:rPr>
+        <w:t>In</w:t>
+      </w:r>
+      <w:r>
+        <w:rPr>
+          <w:rFonts w:ascii="Calibri" w:hAnsi="Calibri"/>
+        </w:rPr>
+        <w:t xml:space="preserve"> the Southern Hemisphere, where there is less landmass closer to the poles</w:t>
+      </w:r>
+      <w:r>
+        <w:rPr>
+          <w:rFonts w:ascii="Calibri" w:hAnsi="Calibri"/>
+        </w:rPr>
+        <w:t xml:space="preserve">, </w:t>
+      </w:r>
+      <w:r>
+        <w:rPr>
+          <w:rFonts w:ascii="Calibri" w:hAnsi="Calibri"/>
+        </w:rPr>
+        <w:t xml:space="preserve">climate change </w:t>
+      </w:r>
+      <w:r>
+        <w:rPr>
+          <w:rFonts w:ascii="Calibri" w:hAnsi="Calibri"/>
+        </w:rPr>
+        <w:t xml:space="preserve">could </w:t>
+      </w:r>
+      <w:r>
+        <w:rPr>
+          <w:rFonts w:ascii="Calibri" w:hAnsi="Calibri"/>
+        </w:rPr>
+        <w:t xml:space="preserve">lead to </w:t>
+      </w:r>
+      <w:r>
+        <w:rPr>
+          <w:rFonts w:ascii="Calibri" w:hAnsi="Calibri"/>
+        </w:rPr>
+        <w:t xml:space="preserve">a loss in </w:t>
+      </w:r>
+      <w:r>
+        <w:rPr>
+          <w:rFonts w:ascii="Calibri" w:hAnsi="Calibri"/>
+        </w:rPr>
+        <w:t xml:space="preserve">total </w:t>
+      </w:r>
+      <w:r>
+        <w:rPr>
+          <w:rFonts w:ascii="Calibri" w:hAnsi="Calibri"/>
+        </w:rPr>
+        <w:t>viticultural land</w:t>
+      </w:r>
+      <w:r>
+        <w:rPr>
+          <w:rFonts w:ascii="Calibri" w:hAnsi="Calibri"/>
+        </w:rPr>
+        <w:t xml:space="preserve">.  </w:t>
+      </w:r>
+      <w:r>
+        <w:rPr>
+          <w:rFonts w:ascii="Calibri" w:hAnsi="Calibri"/>
+        </w:rPr>
+        <w:t xml:space="preserve">There is also concern that vineyards could move to land that is currently conserved {Hannah, 2013 #10}.  </w:t>
+      </w:r>
+    </w:p>
+    <w:p>
+      <w:pPr>
+        <w:rPr>
+          <w:rFonts w:ascii="Calibri" w:hAnsi="Calibri"/>
+        </w:rPr>
+      </w:pPr>
+    </w:p>
+    <w:p>
+      <w:pPr>
+        <w:rPr>
+          <w:rFonts w:ascii="Calibri" w:hAnsi="Calibri"/>
+        </w:rPr>
+      </w:pPr>
+      <w:r>
+        <w:rPr>
+          <w:rFonts w:ascii="Calibri" w:hAnsi="Calibri"/>
+        </w:rPr>
+        <w:t xml:space="preserve">Alternatively, vineyards could take advantage of </w:t>
+      </w:r>
+      <w:r>
+        <w:rPr>
+          <w:rFonts w:ascii="Calibri" w:hAnsi="Calibri"/>
+        </w:rPr>
+        <w:t>the great genetic variety that already exists</w:t>
+      </w:r>
+      <w:r>
+        <w:rPr>
+          <w:rFonts w:ascii="Calibri" w:hAnsi="Calibri"/>
+        </w:rPr>
+        <w:t xml:space="preserve"> by planting</w:t>
+      </w:r>
+      <w:r>
+        <w:rPr>
+          <w:rFonts w:ascii="Calibri" w:hAnsi="Calibri"/>
+        </w:rPr>
+        <w:t xml:space="preserve"> varieties better suited to the new climate {Wolkovich, 2017 #32}.  </w:t>
+      </w:r>
+      <w:r>
+        <w:rPr>
+          <w:rFonts w:ascii="Calibri" w:hAnsi="Calibri"/>
+          <w:i/>
+        </w:rPr>
+        <w:t>Vitis vinifera</w:t>
+      </w:r>
+      <w:r>
+        <w:rPr>
+          <w:rFonts w:ascii="Calibri" w:hAnsi="Calibri"/>
+          <w:i/>
+        </w:rPr>
+        <w:t xml:space="preserve"> </w:t>
+      </w:r>
+      <w:r>
+        <w:rPr>
+          <w:rFonts w:ascii="Calibri" w:hAnsi="Calibri"/>
+        </w:rPr>
+        <w:t>subsp</w:t>
+      </w:r>
+      <w:r>
+        <w:rPr>
+          <w:rFonts w:ascii="Calibri" w:hAnsi="Calibri"/>
+          <w:i/>
+        </w:rPr>
+        <w:t>. vinifera</w:t>
+      </w:r>
+      <w:r>
+        <w:rPr>
+          <w:rFonts w:ascii="Calibri" w:hAnsi="Calibri"/>
+        </w:rPr>
+        <w:t xml:space="preserve"> (winegrape) has at least </w:t>
+      </w:r>
+      <w:commentRangeStart w:id="1"/>
+      <w:r>
+        <w:rPr>
+          <w:rFonts w:ascii="Calibri" w:hAnsi="Calibri"/>
+        </w:rPr>
+        <w:t>6000 genetically distinct varieties</w:t>
+      </w:r>
+      <w:commentRangeEnd w:id="1"/>
+      <w:r>
+        <w:rPr>
+          <w:rFonts w:ascii="Calibri" w:hAnsi="Calibri"/>
+        </w:rPr>
+        <w:t xml:space="preserve"> grown for many purposes</w:t>
+      </w:r>
+      <w:r>
+        <w:rPr>
+          <w:rStyle w:val="CommentReference"/>
+        </w:rPr>
+        <w:commentReference w:id="1"/>
+      </w:r>
+      <w:r>
+        <w:rPr>
+          <w:rFonts w:ascii="Calibri" w:hAnsi="Calibri"/>
+        </w:rPr>
+        <w:t xml:space="preserve">, but </w:t>
+      </w:r>
+      <w:r>
+        <w:rPr>
+          <w:rFonts w:ascii="Calibri" w:hAnsi="Calibri"/>
+        </w:rPr>
+        <w:t>only 1100 are grown for the viticulture industry</w:t>
+      </w:r>
+      <w:r>
+        <w:rPr>
+          <w:rFonts w:ascii="Calibri" w:hAnsi="Calibri"/>
+        </w:rPr>
+        <w:t xml:space="preserve">, and an even smaller number dominate the global market </w:t>
+      </w:r>
+      <w:r>
+        <w:rPr>
+          <w:rFonts w:ascii="Calibri" w:hAnsi="Calibri"/>
+        </w:rPr>
+        <w:fldChar w:fldCharType="begin"/>
+      </w:r>
+      <w:r>
+        <w:rPr>
+          <w:rFonts w:ascii="Calibri" w:hAnsi="Calibri"/>
+        </w:rPr>
+        <w:instrText xml:space="preserve"> ADDIN EN.CITE &lt;EndNote&gt;&lt;Cite&gt;&lt;Author&gt;Wolkovich&lt;/Author&gt;&lt;Year&gt;2017&lt;/Year&gt;&lt;RecNum&gt;22&lt;/RecNum&gt;&lt;record&gt;&lt;rec-number&gt;22&lt;/rec-number&gt;&lt;foreign-keys&gt;&lt;key app="EN" db-id="vvp0wvdd55e557e5d9epztw9p9xpxaw0dpw0" timestamp="1509556723"&gt;22&lt;/key&gt;&lt;/foreign-keys&gt;&lt;ref-type name="Journal Article"&gt;17&lt;/ref-type&gt;&lt;contributors&gt;&lt;authors&gt;&lt;author&gt;E Wolkovich&lt;/author&gt;&lt;/authors&gt;&lt;/contributors&gt;&lt;titles&gt;&lt;title&gt;From Pinot to Xinomavro in the world’s future winegrowing regions&lt;/title&gt;&lt;/titles&gt;&lt;dates&gt;&lt;year&gt;2017&lt;/year&gt;&lt;/dates&gt;&lt;urls&gt;&lt;/urls&gt;&lt;/record&gt;&lt;/Cite&gt;&lt;Cite&gt;&lt;Author&gt;Wolkovich&lt;/Author&gt;&lt;Year&gt;2017&lt;/Year&gt;&lt;RecNum&gt;22&lt;/RecNum&gt;&lt;record&gt;&lt;rec-number&gt;22&lt;/rec-number&gt;&lt;foreign-keys&gt;&lt;key app="EN" db-id="vvp0wvdd55e557e5d9epztw9p9xpxaw0dpw0" timestamp="1509556723"&gt;22&lt;/key&gt;&lt;/foreign-keys&gt;&lt;ref-type name="Journal Article"&gt;17&lt;/ref-type&gt;&lt;contributors&gt;&lt;authors&gt;&lt;author&gt;E Wolkovich&lt;/author&gt;&lt;/authors&gt;&lt;/contributors&gt;&lt;titles&gt;&lt;title&gt;From Pinot to Xinomavro in the world’s future winegrowing regions&lt;/title&gt;&lt;/titles&gt;&lt;dates&gt;&lt;year&gt;2017&lt;/year&gt;&lt;/dates&gt;&lt;urls&gt;&lt;/urls&gt;&lt;/record&gt;&lt;/Cite&gt;&lt;/EndNote&gt;</w:instrText>
+      </w:r>
+      <w:r>
+        <w:rPr>
+          <w:rFonts w:ascii="Calibri" w:hAnsi="Calibri"/>
+        </w:rPr>
+        <w:fldChar w:fldCharType="end"/>
       </w:r>
       <w:r>
         <w:rPr>
@@ -1315,12 +1379,213 @@
         </w:rPr>
         <w:t>{</w:t>
       </w:r>
-      <w:proofErr w:type="gramEnd"/>
-      <w:r>
-        <w:rPr>
-          <w:rFonts w:ascii="Calibri" w:hAnsi="Calibri"/>
-        </w:rPr>
-        <w:t>Hannah, 2013 #10}</w:t>
+      <w:r>
+        <w:rPr>
+          <w:rFonts w:ascii="Calibri" w:hAnsi="Calibri"/>
+        </w:rPr>
+        <w:t xml:space="preserve">Lacombe, 2012 #45}. </w:t>
+      </w:r>
+      <w:r>
+        <w:rPr>
+          <w:rFonts w:ascii="Calibri" w:hAnsi="Calibri"/>
+        </w:rPr>
+        <w:t xml:space="preserve">However, for this adaptation to be effective, </w:t>
+      </w:r>
+      <w:r>
+        <w:rPr>
+          <w:rFonts w:ascii="Calibri" w:hAnsi="Calibri"/>
+        </w:rPr>
+        <w:t xml:space="preserve">the differences in phenology among these varieties must be better understood, so that the varieties could be matched with climates they could thrive in.  </w:t>
+      </w:r>
+    </w:p>
+    <w:p>
+      <w:pPr>
+        <w:rPr>
+          <w:rFonts w:ascii="Calibri" w:hAnsi="Calibri"/>
+        </w:rPr>
+      </w:pPr>
+    </w:p>
+    <w:p>
+      <w:pPr>
+        <w:rPr>
+          <w:rFonts w:ascii="Calibri" w:hAnsi="Calibri"/>
+        </w:rPr>
+      </w:pPr>
+      <w:r>
+        <w:rPr>
+          <w:rFonts w:ascii="Calibri" w:hAnsi="Calibri"/>
+        </w:rPr>
+        <w:t>Studying the phenology of different varieties of winegrapes would help viticulturists better ada</w:t>
+      </w:r>
+      <w:r>
+        <w:rPr>
+          <w:rFonts w:ascii="Calibri" w:hAnsi="Calibri"/>
+        </w:rPr>
+        <w:t xml:space="preserve">pt to climate change, because </w:t>
+      </w:r>
+      <w:r>
+        <w:rPr>
+          <w:rFonts w:ascii="Calibri" w:hAnsi="Calibri"/>
+        </w:rPr>
+        <w:t xml:space="preserve">winegrape phenology </w:t>
+      </w:r>
+      <w:r>
+        <w:rPr>
+          <w:rFonts w:ascii="Calibri" w:hAnsi="Calibri"/>
+        </w:rPr>
+        <w:t>is extremely sensitive to temperature</w:t>
+      </w:r>
+      <w:r>
+        <w:rPr>
+          <w:rFonts w:ascii="Calibri" w:hAnsi="Calibri"/>
+        </w:rPr>
+        <w:t xml:space="preserve"> {Jones, 2013 #36}{Chuine, 2017 #41}</w:t>
+      </w:r>
+      <w:r>
+        <w:rPr>
+          <w:rFonts w:ascii="Calibri" w:hAnsi="Calibri"/>
+        </w:rPr>
+        <w:t>. T</w:t>
+      </w:r>
+      <w:r>
+        <w:rPr>
+          <w:rFonts w:ascii="Calibri" w:hAnsi="Calibri"/>
+        </w:rPr>
+        <w:t xml:space="preserve">iming for leafout and flowering </w:t>
+      </w:r>
+      <w:r>
+        <w:rPr>
+          <w:rFonts w:ascii="Calibri" w:hAnsi="Calibri"/>
+        </w:rPr>
+        <w:t xml:space="preserve">of </w:t>
+      </w:r>
+      <w:r>
+        <w:rPr>
+          <w:rFonts w:ascii="Calibri" w:hAnsi="Calibri"/>
+        </w:rPr>
+        <w:t xml:space="preserve">diverse </w:t>
+      </w:r>
+      <w:r>
+        <w:rPr>
+          <w:rFonts w:ascii="Calibri" w:hAnsi="Calibri"/>
+        </w:rPr>
+        <w:t xml:space="preserve">plant species </w:t>
+      </w:r>
+      <w:r>
+        <w:rPr>
+          <w:rFonts w:ascii="Calibri" w:hAnsi="Calibri"/>
+        </w:rPr>
+        <w:t xml:space="preserve">have advanced six to 20 days in the last 30-40 years of warming </w:t>
+      </w:r>
+      <w:r>
+        <w:rPr>
+          <w:rFonts w:ascii="Calibri" w:hAnsi="Calibri"/>
+        </w:rPr>
+        <w:t>{Root, 2003 #44}{Menzel, 2006 #42}</w:t>
+      </w:r>
+      <w:r>
+        <w:rPr>
+          <w:rFonts w:ascii="Calibri" w:hAnsi="Calibri"/>
+        </w:rPr>
+        <w:t>, equivalent to</w:t>
+      </w:r>
+      <w:r>
+        <w:rPr>
+          <w:rFonts w:ascii="Calibri" w:hAnsi="Calibri"/>
+        </w:rPr>
+        <w:t xml:space="preserve"> four to six days</w:t>
+      </w:r>
+      <w:r>
+        <w:rPr>
+          <w:rFonts w:ascii="Calibri" w:hAnsi="Calibri"/>
+        </w:rPr>
+        <w:t xml:space="preserve"> per°C </w:t>
+      </w:r>
+      <w:r>
+        <w:rPr>
+          <w:rFonts w:ascii="Calibri" w:hAnsi="Calibri"/>
+        </w:rPr>
+        <w:t>(WOLKOVICH 2012)</w:t>
+      </w:r>
+      <w:r>
+        <w:rPr>
+          <w:rFonts w:ascii="Calibri" w:hAnsi="Calibri"/>
+        </w:rPr>
+        <w:t>.</w:t>
+      </w:r>
+      <w:r>
+        <w:rPr>
+          <w:rFonts w:ascii="Calibri" w:hAnsi="Calibri"/>
+        </w:rPr>
+        <w:t xml:space="preserve"> A similar advance is seen for </w:t>
+      </w:r>
+      <w:r>
+        <w:rPr>
+          <w:rFonts w:ascii="Calibri" w:hAnsi="Calibri"/>
+        </w:rPr>
+        <w:t xml:space="preserve">winegrape </w:t>
+      </w:r>
+      <w:r>
+        <w:rPr>
+          <w:rFonts w:ascii="Calibri" w:hAnsi="Calibri"/>
+        </w:rPr>
+        <w:t>harvest dates, which</w:t>
+      </w:r>
+      <w:r>
+        <w:rPr>
+          <w:rFonts w:ascii="Calibri" w:hAnsi="Calibri"/>
+        </w:rPr>
+        <w:t xml:space="preserve"> can change about 6 days</w:t>
+      </w:r>
+      <w:r>
+        <w:rPr>
+          <w:rFonts w:ascii="Calibri" w:hAnsi="Calibri"/>
+        </w:rPr>
+        <w:t xml:space="preserve"> </w:t>
+      </w:r>
+      <w:r>
+        <w:rPr>
+          <w:rFonts w:ascii="Calibri" w:hAnsi="Calibri"/>
+        </w:rPr>
+        <w:t>per</w:t>
+      </w:r>
+      <w:r>
+        <w:rPr>
+          <w:rFonts w:ascii="Calibri" w:hAnsi="Calibri"/>
+        </w:rPr>
+        <w:t xml:space="preserve"> </w:t>
+      </w:r>
+      <w:r>
+        <w:rPr>
+          <w:rFonts w:ascii="Calibri" w:hAnsi="Calibri"/>
+        </w:rPr>
+        <w:t xml:space="preserve">°C </w:t>
+      </w:r>
+      <w:r>
+        <w:rPr>
+          <w:rFonts w:ascii="Calibri" w:hAnsi="Calibri"/>
+        </w:rPr>
+        <w:t>{</w:t>
+      </w:r>
+      <w:commentRangeStart w:id="2"/>
+      <w:r>
+        <w:rPr>
+          <w:rFonts w:ascii="Calibri" w:hAnsi="Calibri"/>
+        </w:rPr>
+        <w:t>Benjamin, 2016 #31</w:t>
+      </w:r>
+      <w:commentRangeEnd w:id="2"/>
+      <w:r>
+        <w:rPr>
+          <w:rStyle w:val="CommentReference"/>
+        </w:rPr>
+        <w:commentReference w:id="2"/>
+      </w:r>
+      <w:r>
+        <w:rPr>
+          <w:rFonts w:ascii="Calibri" w:hAnsi="Calibri"/>
+        </w:rPr>
+        <w:t>}</w:t>
       </w:r>
       <w:r>
         <w:rPr>
@@ -1332,117 +1597,47 @@
         <w:rPr>
           <w:rFonts w:ascii="Calibri" w:hAnsi="Calibri"/>
         </w:rPr>
-        <w:t>In</w:t>
-      </w:r>
-      <w:r>
-        <w:rPr>
-          <w:rFonts w:ascii="Calibri" w:hAnsi="Calibri"/>
-        </w:rPr>
-        <w:t xml:space="preserve"> the Southern Hemisphere, where there is less landmass closer to the poles</w:t>
-      </w:r>
-      <w:r>
-        <w:rPr>
-          <w:rFonts w:ascii="Calibri" w:hAnsi="Calibri"/>
-        </w:rPr>
-        <w:t xml:space="preserve">, </w:t>
-      </w:r>
-      <w:r>
-        <w:rPr>
-          <w:rFonts w:ascii="Calibri" w:hAnsi="Calibri"/>
-        </w:rPr>
-        <w:t xml:space="preserve">climate change </w:t>
-      </w:r>
-      <w:r>
-        <w:rPr>
-          <w:rFonts w:ascii="Calibri" w:hAnsi="Calibri"/>
-        </w:rPr>
-        <w:t xml:space="preserve">could </w:t>
-      </w:r>
-      <w:r>
-        <w:rPr>
-          <w:rFonts w:ascii="Calibri" w:hAnsi="Calibri"/>
-        </w:rPr>
-        <w:t xml:space="preserve">lead to </w:t>
-      </w:r>
-      <w:r>
-        <w:rPr>
-          <w:rFonts w:ascii="Calibri" w:hAnsi="Calibri"/>
-        </w:rPr>
-        <w:t xml:space="preserve">a loss in </w:t>
-      </w:r>
-      <w:r>
-        <w:rPr>
-          <w:rFonts w:ascii="Calibri" w:hAnsi="Calibri"/>
-        </w:rPr>
-        <w:t xml:space="preserve">total </w:t>
-      </w:r>
-      <w:r>
-        <w:rPr>
-          <w:rFonts w:ascii="Calibri" w:hAnsi="Calibri"/>
-        </w:rPr>
-        <w:t>viticultural land</w:t>
-      </w:r>
-      <w:r>
-        <w:rPr>
-          <w:rFonts w:ascii="Calibri" w:hAnsi="Calibri"/>
-        </w:rPr>
-        <w:t xml:space="preserve">.  </w:t>
-      </w:r>
-      <w:r>
-        <w:rPr>
-          <w:rFonts w:ascii="Calibri" w:hAnsi="Calibri"/>
-        </w:rPr>
-        <w:t xml:space="preserve">There is also concern that vineyards could move to land that is currently conserved {Hannah, 2013 #10}.  </w:t>
-      </w:r>
-    </w:p>
-    <w:p>
-      <w:pPr>
-        <w:rPr>
-          <w:rFonts w:ascii="Calibri" w:hAnsi="Calibri"/>
-        </w:rPr>
-      </w:pPr>
-    </w:p>
-    <w:p>
-      <w:pPr>
-        <w:rPr>
-          <w:rFonts w:ascii="Calibri" w:hAnsi="Calibri"/>
-        </w:rPr>
-      </w:pPr>
-      <w:r>
-        <w:rPr>
-          <w:rFonts w:ascii="Calibri" w:hAnsi="Calibri"/>
-        </w:rPr>
-        <w:t xml:space="preserve">Alternatively, vineyards could take advantage of </w:t>
-      </w:r>
-      <w:r>
-        <w:rPr>
-          <w:rFonts w:ascii="Calibri" w:hAnsi="Calibri"/>
-        </w:rPr>
-        <w:t>the great genetic variety that already exists</w:t>
-      </w:r>
-      <w:r>
-        <w:rPr>
-          <w:rFonts w:ascii="Calibri" w:hAnsi="Calibri"/>
-        </w:rPr>
-        <w:t xml:space="preserve"> by planting</w:t>
-      </w:r>
-      <w:r>
-        <w:rPr>
-          <w:rFonts w:ascii="Calibri" w:hAnsi="Calibri"/>
-        </w:rPr>
-        <w:t xml:space="preserve"> varieties better suited to the new climate {Wolkovich, 2017 #32}.  </w:t>
-      </w:r>
-      <w:r>
-        <w:rPr>
-          <w:rFonts w:ascii="Calibri" w:hAnsi="Calibri"/>
-          <w:i/>
-        </w:rPr>
-        <w:t>Vitis vinifera</w:t>
-      </w:r>
-      <w:r>
-        <w:rPr>
-          <w:rFonts w:ascii="Calibri" w:hAnsi="Calibri"/>
-          <w:i/>
+        <w:t xml:space="preserve">In winegrapes, phenological timing varies across </w:t>
+      </w:r>
+      <w:r>
+        <w:rPr>
+          <w:rFonts w:ascii="Calibri" w:hAnsi="Calibri"/>
+        </w:rPr>
+        <w:t>varieties,</w:t>
+      </w:r>
+      <w:r>
+        <w:rPr>
+          <w:rFonts w:ascii="Calibri" w:hAnsi="Calibri"/>
+        </w:rPr>
+        <w:t xml:space="preserve"> and it is this variation</w:t>
+      </w:r>
+      <w:r>
+        <w:rPr>
+          <w:rFonts w:ascii="Calibri" w:hAnsi="Calibri"/>
+        </w:rPr>
+        <w:t xml:space="preserve"> that could be used to </w:t>
+      </w:r>
+      <w:r>
+        <w:rPr>
+          <w:rFonts w:ascii="Calibri" w:hAnsi="Calibri"/>
+        </w:rPr>
+        <w:t xml:space="preserve">better adapt to future climates.  </w:t>
+      </w:r>
+      <w:r>
+        <w:rPr>
+          <w:rFonts w:ascii="Calibri" w:hAnsi="Calibri"/>
+        </w:rPr>
+        <w:t>Generally</w:t>
+      </w:r>
+      <w:r>
+        <w:rPr>
+          <w:rFonts w:ascii="Calibri" w:hAnsi="Calibri"/>
+        </w:rPr>
+        <w:t>, timing of phenology can vary from three to six weeks across varieties</w:t>
+      </w:r>
+      <w:r>
+        <w:rPr>
+          <w:rFonts w:ascii="Calibri" w:hAnsi="Calibri"/>
         </w:rPr>
         <w:t xml:space="preserve"> </w:t>
       </w:r>
@@ -1450,234 +1645,39 @@
         <w:rPr>
           <w:rFonts w:ascii="Calibri" w:hAnsi="Calibri"/>
         </w:rPr>
-        <w:t>subsp</w:t>
-      </w:r>
-      <w:r>
-        <w:rPr>
-          <w:rFonts w:ascii="Calibri" w:hAnsi="Calibri"/>
-          <w:i/>
-        </w:rPr>
-        <w:t>. vinifera</w:t>
-      </w:r>
-      <w:r>
-        <w:rPr>
-          <w:rFonts w:ascii="Calibri" w:hAnsi="Calibri"/>
-        </w:rPr>
-        <w:t xml:space="preserve"> (winegrape) has at least </w:t>
-      </w:r>
-      <w:commentRangeStart w:id="1"/>
-      <w:r>
-        <w:rPr>
-          <w:rFonts w:ascii="Calibri" w:hAnsi="Calibri"/>
-        </w:rPr>
-        <w:t>6000 genetically distinct varieties</w:t>
-      </w:r>
-      <w:commentRangeEnd w:id="1"/>
-      <w:r>
-        <w:rPr>
-          <w:rFonts w:ascii="Calibri" w:hAnsi="Calibri"/>
-        </w:rPr>
-        <w:t xml:space="preserve"> grown for many purposes</w:t>
-      </w:r>
+        <w:t>{</w:t>
+      </w:r>
+      <w:commentRangeStart w:id="3"/>
+      <w:r>
+        <w:rPr>
+          <w:rFonts w:ascii="Calibri" w:hAnsi="Calibri"/>
+        </w:rPr>
+        <w:t>Wolkovich, 2017 #32</w:t>
+      </w:r>
+      <w:commentRangeEnd w:id="3"/>
       <w:r>
         <w:rPr>
           <w:rStyle w:val="CommentReference"/>
         </w:rPr>
-        <w:commentReference w:id="1"/>
-      </w:r>
-      <w:r>
-        <w:rPr>
-          <w:rFonts w:ascii="Calibri" w:hAnsi="Calibri"/>
-        </w:rPr>
-        <w:t xml:space="preserve">, but </w:t>
-      </w:r>
-      <w:r>
-        <w:rPr>
-          <w:rFonts w:ascii="Calibri" w:hAnsi="Calibri"/>
-        </w:rPr>
-        <w:t>only 1100 are grown for the viticulture industry</w:t>
-      </w:r>
-      <w:r>
-        <w:rPr>
-          <w:rFonts w:ascii="Calibri" w:hAnsi="Calibri"/>
-        </w:rPr>
-        <w:t xml:space="preserve">, and an even smaller number dominate the global market </w:t>
-      </w:r>
-      <w:r>
-        <w:rPr>
-          <w:rFonts w:ascii="Calibri" w:hAnsi="Calibri"/>
-        </w:rPr>
-        <w:fldChar w:fldCharType="begin"/>
-      </w:r>
-      <w:r>
-        <w:rPr>
-          <w:rFonts w:ascii="Calibri" w:hAnsi="Calibri"/>
-        </w:rPr>
-        <w:instrText xml:space="preserve"> ADDIN EN.CITE &lt;EndNote&gt;&lt;Cite&gt;&lt;Author&gt;Wolkovich&lt;/Author&gt;&lt;Year&gt;2017&lt;/Year&gt;&lt;RecNum&gt;22&lt;/RecNum&gt;&lt;record&gt;&lt;rec-number&gt;22&lt;/rec-number&gt;&lt;foreign-keys&gt;&lt;key app="EN" db-id="vvp0wvdd55e557e5d9epztw9p9xpxaw0dpw0" timestamp="1509556723"&gt;22&lt;/key&gt;&lt;/foreign-keys&gt;&lt;ref-type name="Journal Article"&gt;17&lt;/ref-type&gt;&lt;contributors&gt;&lt;authors&gt;&lt;author&gt;E Wolkovich&lt;/author&gt;&lt;/authors&gt;&lt;/contributors&gt;&lt;titles&gt;&lt;title&gt;From Pinot to Xinomavro in the world’s future winegrowing regions&lt;/title&gt;&lt;/titles&gt;&lt;dates&gt;&lt;year&gt;2017&lt;/year&gt;&lt;/dates&gt;&lt;urls&gt;&lt;/urls&gt;&lt;/record&gt;&lt;/Cite&gt;&lt;Cite&gt;&lt;Author&gt;Wolkovich&lt;/Author&gt;&lt;Year&gt;2017&lt;/Year&gt;&lt;RecNum&gt;22&lt;/RecNum&gt;&lt;record&gt;&lt;rec-number&gt;22&lt;/rec-number&gt;&lt;foreign-keys&gt;&lt;key app="EN" db-id="vvp0wvdd55e557e5d9epztw9p9xpxaw0dpw0" timestamp="1509556723"&gt;22&lt;/key&gt;&lt;/foreign-keys&gt;&lt;ref-type name="Journal Article"&gt;17&lt;/ref-type&gt;&lt;contributors&gt;&lt;authors&gt;&lt;author&gt;E Wolkovich&lt;/author&gt;&lt;/authors&gt;&lt;/contributors&gt;&lt;titles&gt;&lt;title&gt;From Pinot to Xinomavro in the world’s future winegrowing regions&lt;/title&gt;&lt;/titles&gt;&lt;dates&gt;&lt;year&gt;2017&lt;/year&gt;&lt;/dates&gt;&lt;urls&gt;&lt;/urls&gt;&lt;/record&gt;&lt;/Cite&gt;&lt;/EndNote&gt;</w:instrText>
-      </w:r>
-      <w:r>
-        <w:rPr>
-          <w:rFonts w:ascii="Calibri" w:hAnsi="Calibri"/>
-        </w:rPr>
-        <w:fldChar w:fldCharType="end"/>
-      </w:r>
-      <w:r>
-        <w:rPr>
-          <w:rFonts w:ascii="Calibri" w:hAnsi="Calibri"/>
-        </w:rPr>
-        <w:t>{</w:t>
-      </w:r>
-      <w:r>
-        <w:rPr>
-          <w:rFonts w:ascii="Calibri" w:hAnsi="Calibri"/>
-        </w:rPr>
-        <w:t xml:space="preserve">Lacombe, 2012 #45}. </w:t>
-      </w:r>
-      <w:r>
-        <w:rPr>
-          <w:rFonts w:ascii="Calibri" w:hAnsi="Calibri"/>
-        </w:rPr>
-        <w:t xml:space="preserve">However, for this adaptation to be effective, </w:t>
-      </w:r>
-      <w:r>
-        <w:rPr>
-          <w:rFonts w:ascii="Calibri" w:hAnsi="Calibri"/>
-        </w:rPr>
-        <w:t xml:space="preserve">the differences in phenology among these varieties must be better understood, so that the varieties could be matched with climates they could thrive in.  </w:t>
-      </w:r>
-    </w:p>
-    <w:p>
-      <w:pPr>
-        <w:rPr>
-          <w:rFonts w:ascii="Calibri" w:hAnsi="Calibri"/>
-        </w:rPr>
-      </w:pPr>
-    </w:p>
-    <w:p>
-      <w:pPr>
-        <w:rPr>
-          <w:rFonts w:ascii="Calibri" w:hAnsi="Calibri"/>
-        </w:rPr>
-      </w:pPr>
-      <w:r>
-        <w:rPr>
-          <w:rFonts w:ascii="Calibri" w:hAnsi="Calibri"/>
-        </w:rPr>
-        <w:t>Studying the phenology of different varieties of winegrapes would help viticulturists better ada</w:t>
-      </w:r>
-      <w:r>
-        <w:rPr>
-          <w:rFonts w:ascii="Calibri" w:hAnsi="Calibri"/>
-        </w:rPr>
-        <w:t xml:space="preserve">pt to climate change, because </w:t>
-      </w:r>
-      <w:r>
-        <w:rPr>
-          <w:rFonts w:ascii="Calibri" w:hAnsi="Calibri"/>
-        </w:rPr>
-        <w:t xml:space="preserve">winegrape phenology </w:t>
-      </w:r>
-      <w:r>
-        <w:rPr>
-          <w:rFonts w:ascii="Calibri" w:hAnsi="Calibri"/>
-        </w:rPr>
-        <w:t>is extremely sensitive to temperature</w:t>
-      </w:r>
-      <w:r>
-        <w:rPr>
-          <w:rFonts w:ascii="Calibri" w:hAnsi="Calibri"/>
-        </w:rPr>
-        <w:t xml:space="preserve"> {Jones, 2013 #</w:t>
-      </w:r>
-      <w:proofErr w:type="gramStart"/>
-      <w:r>
-        <w:rPr>
-          <w:rFonts w:ascii="Calibri" w:hAnsi="Calibri"/>
-        </w:rPr>
-        <w:t>36}{</w:t>
-      </w:r>
-      <w:proofErr w:type="spellStart"/>
-      <w:proofErr w:type="gramEnd"/>
-      <w:r>
-        <w:rPr>
-          <w:rFonts w:ascii="Calibri" w:hAnsi="Calibri"/>
-        </w:rPr>
-        <w:t>Chuine</w:t>
-      </w:r>
-      <w:proofErr w:type="spellEnd"/>
-      <w:r>
-        <w:rPr>
-          <w:rFonts w:ascii="Calibri" w:hAnsi="Calibri"/>
-        </w:rPr>
-        <w:t>, 2017 #41}</w:t>
-      </w:r>
-      <w:r>
-        <w:rPr>
-          <w:rFonts w:ascii="Calibri" w:hAnsi="Calibri"/>
-        </w:rPr>
-        <w:t>. T</w:t>
-      </w:r>
-      <w:r>
-        <w:rPr>
-          <w:rFonts w:ascii="Calibri" w:hAnsi="Calibri"/>
-        </w:rPr>
-        <w:t xml:space="preserve">iming for leafout and flowering </w:t>
-      </w:r>
-      <w:r>
-        <w:rPr>
-          <w:rFonts w:ascii="Calibri" w:hAnsi="Calibri"/>
-        </w:rPr>
-        <w:t xml:space="preserve">of </w:t>
-      </w:r>
-      <w:r>
-        <w:rPr>
-          <w:rFonts w:ascii="Calibri" w:hAnsi="Calibri"/>
-        </w:rPr>
-        <w:t xml:space="preserve">diverse </w:t>
-      </w:r>
-      <w:r>
-        <w:rPr>
-          <w:rFonts w:ascii="Calibri" w:hAnsi="Calibri"/>
-        </w:rPr>
-        <w:t xml:space="preserve">plant species </w:t>
-      </w:r>
-      <w:r>
-        <w:rPr>
-          <w:rFonts w:ascii="Calibri" w:hAnsi="Calibri"/>
-        </w:rPr>
-        <w:t xml:space="preserve">have advanced six to 20 days in the last 30-40 years of warming </w:t>
-      </w:r>
-      <w:r>
-        <w:rPr>
-          <w:rFonts w:ascii="Calibri" w:hAnsi="Calibri"/>
-        </w:rPr>
-        <w:t>{Root, 2003 #</w:t>
-      </w:r>
-      <w:proofErr w:type="gramStart"/>
-      <w:r>
-        <w:rPr>
-          <w:rFonts w:ascii="Calibri" w:hAnsi="Calibri"/>
-        </w:rPr>
-        <w:t>44}{</w:t>
-      </w:r>
-      <w:proofErr w:type="gramEnd"/>
-      <w:r>
-        <w:rPr>
-          <w:rFonts w:ascii="Calibri" w:hAnsi="Calibri"/>
-        </w:rPr>
-        <w:t>Menzel, 2006 #42}</w:t>
-      </w:r>
-      <w:r>
-        <w:rPr>
-          <w:rFonts w:ascii="Calibri" w:hAnsi="Calibri"/>
-        </w:rPr>
-        <w:t>, equivalent to</w:t>
-      </w:r>
-      <w:r>
-        <w:rPr>
-          <w:rFonts w:ascii="Calibri" w:hAnsi="Calibri"/>
-        </w:rPr>
-        <w:t xml:space="preserve"> four to six days</w:t>
+        <w:commentReference w:id="3"/>
+      </w:r>
+      <w:r>
+        <w:rPr>
+          <w:rFonts w:ascii="Calibri" w:hAnsi="Calibri"/>
+        </w:rPr>
+        <w:t>}</w:t>
+      </w:r>
+      <w:r>
+        <w:rPr>
+          <w:rFonts w:ascii="Calibri" w:hAnsi="Calibri"/>
+        </w:rPr>
+        <w:t>{Boursiuot, 1995 #62}</w:t>
+      </w:r>
+      <w:r>
+        <w:rPr>
+          <w:rFonts w:ascii="Calibri" w:hAnsi="Calibri"/>
+        </w:rPr>
+        <w:t xml:space="preserve">. </w:t>
       </w:r>
       <w:r>
         <w:rPr>
@@ -1685,14 +1685,135 @@
         </w:rPr>
         <w:t xml:space="preserve"> </w:t>
       </w:r>
-      <w:proofErr w:type="spellStart"/>
-      <w:r>
-        <w:rPr>
-          <w:rFonts w:ascii="Calibri" w:hAnsi="Calibri"/>
-        </w:rPr>
-        <w:t>per°C</w:t>
-      </w:r>
-      <w:proofErr w:type="spellEnd"/>
+      <w:r>
+        <w:rPr>
+          <w:rFonts w:ascii="Calibri" w:hAnsi="Calibri"/>
+        </w:rPr>
+        <w:t>However, most varieties have very little phenological data from which to infer where they could best be</w:t>
+      </w:r>
+      <w:r>
+        <w:rPr>
+          <w:rFonts w:ascii="Calibri" w:hAnsi="Calibri"/>
+        </w:rPr>
+        <w:t xml:space="preserve"> grown.  Harvest dates are the only data </w:t>
+      </w:r>
+      <w:r>
+        <w:rPr>
+          <w:rFonts w:ascii="Calibri" w:hAnsi="Calibri"/>
+        </w:rPr>
+        <w:t xml:space="preserve">available </w:t>
+      </w:r>
+      <w:r>
+        <w:rPr>
+          <w:rFonts w:ascii="Calibri" w:hAnsi="Calibri"/>
+        </w:rPr>
+        <w:t xml:space="preserve">for over 90% of </w:t>
+      </w:r>
+      <w:r>
+        <w:rPr>
+          <w:rFonts w:ascii="Calibri" w:hAnsi="Calibri"/>
+        </w:rPr>
+        <w:t>varieties</w:t>
+      </w:r>
+      <w:r>
+        <w:rPr>
+          <w:rFonts w:ascii="Calibri" w:hAnsi="Calibri"/>
+        </w:rPr>
+        <w:t>, so for phenological data to be u</w:t>
+      </w:r>
+      <w:r>
+        <w:rPr>
+          <w:rFonts w:ascii="Calibri" w:hAnsi="Calibri"/>
+        </w:rPr>
+        <w:t xml:space="preserve">sed for adaptation, more varieties need to be </w:t>
+      </w:r>
+      <w:r>
+        <w:rPr>
+          <w:rFonts w:ascii="Calibri" w:hAnsi="Calibri"/>
+        </w:rPr>
+        <w:t>studied</w:t>
+      </w:r>
+      <w:r>
+        <w:rPr>
+          <w:rFonts w:ascii="Calibri" w:hAnsi="Calibri"/>
+        </w:rPr>
+        <w:t xml:space="preserve"> {Parker, 2013 #46;Parker, 2011 #47}</w:t>
+      </w:r>
+      <w:r>
+        <w:rPr>
+          <w:rFonts w:ascii="Calibri" w:hAnsi="Calibri"/>
+        </w:rPr>
+        <w:t>.</w:t>
+      </w:r>
+      <w:r>
+        <w:rPr>
+          <w:rFonts w:ascii="Calibri" w:hAnsi="Calibri"/>
+        </w:rPr>
+        <w:t xml:space="preserve">  Expanding the amount of data on flowering can also help improve models</w:t>
+      </w:r>
+      <w:r>
+        <w:rPr>
+          <w:rFonts w:ascii="Calibri" w:hAnsi="Calibri"/>
+        </w:rPr>
+        <w:t>,</w:t>
+      </w:r>
+      <w:r>
+        <w:rPr>
+          <w:rFonts w:ascii="Calibri" w:hAnsi="Calibri"/>
+        </w:rPr>
+        <w:t xml:space="preserve"> which seek to understand how winegrapes will be affected by climate change and how the industry could change in order to endure. </w:t>
+      </w:r>
+    </w:p>
+    <w:p>
+      <w:pPr>
+        <w:rPr>
+          <w:rFonts w:ascii="Calibri" w:hAnsi="Calibri"/>
+        </w:rPr>
+      </w:pPr>
+    </w:p>
+    <w:p>
+      <w:pPr>
+        <w:rPr>
+          <w:rFonts w:ascii="Calibri" w:hAnsi="Calibri"/>
+        </w:rPr>
+      </w:pPr>
+      <w:commentRangeStart w:id="4"/>
+      <w:r>
+        <w:rPr>
+          <w:rFonts w:ascii="Calibri" w:hAnsi="Calibri"/>
+        </w:rPr>
+        <w:t xml:space="preserve">Because successful flowers become berries, understanding how climate change will affect winegrape flowering is an important aspect of the overall effect on phenology and </w:t>
+      </w:r>
+      <w:r>
+        <w:rPr>
+          <w:rFonts w:ascii="Calibri" w:hAnsi="Calibri"/>
+        </w:rPr>
+        <w:t>directly</w:t>
+      </w:r>
+      <w:r>
+        <w:rPr>
+          <w:rFonts w:ascii="Calibri" w:hAnsi="Calibri"/>
+        </w:rPr>
+        <w:t xml:space="preserve"> relates to harvest yields.  </w:t>
+      </w:r>
+      <w:r>
+        <w:rPr>
+          <w:rFonts w:ascii="Calibri" w:hAnsi="Calibri"/>
+        </w:rPr>
+        <w:t>Petrie and Clin</w:t>
+      </w:r>
+      <w:r>
+        <w:rPr>
+          <w:rFonts w:ascii="Calibri" w:hAnsi="Calibri"/>
+        </w:rPr>
+        <w:t>geleffer (2004</w:t>
+      </w:r>
+      <w:r>
+        <w:rPr>
+          <w:rFonts w:ascii="Calibri" w:hAnsi="Calibri"/>
+        </w:rPr>
+        <w:t>) found that Chardonnay</w:t>
+      </w:r>
       <w:r>
         <w:rPr>
           <w:rFonts w:ascii="Calibri" w:hAnsi="Calibri"/>
@@ -1703,7 +1824,73 @@
         <w:rPr>
           <w:rFonts w:ascii="Calibri" w:hAnsi="Calibri"/>
         </w:rPr>
-        <w:t>(WOLKOVICH 2012)</w:t>
+        <w:t>buds exposed to elevated temperatures just before or just after budburst produced 24.2-32.6 less</w:t>
+      </w:r>
+      <w:r>
+        <w:rPr>
+          <w:rFonts w:ascii="Calibri" w:hAnsi="Calibri"/>
+        </w:rPr>
+        <w:t xml:space="preserve"> flowers per </w:t>
+      </w:r>
+      <w:r>
+        <w:rPr>
+          <w:rFonts w:ascii="Calibri" w:hAnsi="Calibri"/>
+        </w:rPr>
+        <w:t xml:space="preserve">°C </w:t>
+      </w:r>
+      <w:r>
+        <w:rPr>
+          <w:rFonts w:ascii="Calibri" w:hAnsi="Calibri"/>
+        </w:rPr>
+        <w:t>warming.</w:t>
+      </w:r>
+      <w:r>
+        <w:rPr>
+          <w:rFonts w:ascii="Calibri" w:hAnsi="Calibri"/>
+        </w:rPr>
+        <w:t xml:space="preserve">  </w:t>
+      </w:r>
+      <w:r>
+        <w:rPr>
+          <w:rFonts w:ascii="Calibri" w:hAnsi="Calibri"/>
+        </w:rPr>
+        <w:t xml:space="preserve">Other research has found that Semillon winegrapes exposed to four days of elevated temperatures (40 </w:t>
+      </w:r>
+      <w:r>
+        <w:rPr>
+          <w:rFonts w:ascii="Calibri" w:hAnsi="Calibri"/>
+        </w:rPr>
+        <w:t>°C</w:t>
+      </w:r>
+      <w:r>
+        <w:rPr>
+          <w:rFonts w:ascii="Calibri" w:hAnsi="Calibri"/>
+        </w:rPr>
+        <w:t xml:space="preserve"> during the day and 25 </w:t>
+      </w:r>
+      <w:r>
+        <w:rPr>
+          <w:rFonts w:ascii="Calibri" w:hAnsi="Calibri"/>
+        </w:rPr>
+        <w:t>°C</w:t>
+      </w:r>
+      <w:r>
+        <w:rPr>
+          <w:rFonts w:ascii="Calibri" w:hAnsi="Calibri"/>
+        </w:rPr>
+        <w:t xml:space="preserve"> at night) during flowering aborted all flowers</w:t>
+      </w:r>
+      <w:r>
+        <w:rPr>
+          <w:rFonts w:ascii="Calibri" w:hAnsi="Calibri"/>
+        </w:rPr>
+        <w:t xml:space="preserve"> </w:t>
+      </w:r>
+      <w:r>
+        <w:rPr>
+          <w:rFonts w:ascii="Calibri" w:hAnsi="Calibri"/>
+        </w:rPr>
+        <w:t>{Greer, 2010 #34}</w:t>
       </w:r>
       <w:r>
         <w:rPr>
@@ -1715,475 +1902,20 @@
         <w:rPr>
           <w:rFonts w:ascii="Calibri" w:hAnsi="Calibri"/>
         </w:rPr>
-        <w:t xml:space="preserve"> A similar advance is seen for </w:t>
-      </w:r>
-      <w:r>
-        <w:rPr>
-          <w:rFonts w:ascii="Calibri" w:hAnsi="Calibri"/>
-        </w:rPr>
-        <w:t xml:space="preserve">winegrape </w:t>
-      </w:r>
-      <w:r>
-        <w:rPr>
-          <w:rFonts w:ascii="Calibri" w:hAnsi="Calibri"/>
-        </w:rPr>
-        <w:t>harvest dates, which</w:t>
-      </w:r>
-      <w:r>
-        <w:rPr>
-          <w:rFonts w:ascii="Calibri" w:hAnsi="Calibri"/>
-        </w:rPr>
-        <w:t xml:space="preserve"> can change about 6 days</w:t>
-      </w:r>
-      <w:r>
-        <w:rPr>
-          <w:rFonts w:ascii="Calibri" w:hAnsi="Calibri"/>
-        </w:rPr>
-        <w:t xml:space="preserve"> </w:t>
-      </w:r>
-      <w:r>
-        <w:rPr>
-          <w:rFonts w:ascii="Calibri" w:hAnsi="Calibri"/>
-        </w:rPr>
-        <w:t>per</w:t>
-      </w:r>
-      <w:r>
-        <w:rPr>
-          <w:rFonts w:ascii="Calibri" w:hAnsi="Calibri"/>
-        </w:rPr>
-        <w:t xml:space="preserve"> </w:t>
-      </w:r>
-      <w:r>
-        <w:rPr>
-          <w:rFonts w:ascii="Calibri" w:hAnsi="Calibri"/>
-        </w:rPr>
-        <w:t xml:space="preserve">°C </w:t>
-      </w:r>
-      <w:r>
-        <w:rPr>
-          <w:rFonts w:ascii="Calibri" w:hAnsi="Calibri"/>
-        </w:rPr>
-        <w:t>{</w:t>
-      </w:r>
-      <w:commentRangeStart w:id="2"/>
-      <w:r>
-        <w:rPr>
-          <w:rFonts w:ascii="Calibri" w:hAnsi="Calibri"/>
-        </w:rPr>
-        <w:t>Benjamin, 2016 #31</w:t>
-      </w:r>
-      <w:commentRangeEnd w:id="2"/>
+        <w:t xml:space="preserve"> Studies of vegetative growth and photosynthesis in other perennial crops exposed to a range of temperatures exhibited that extreme temperatures tend to slow or </w:t>
+      </w:r>
+      <w:r>
+        <w:rPr>
+          <w:rFonts w:ascii="Calibri" w:hAnsi="Calibri"/>
+        </w:rPr>
+        <w:lastRenderedPageBreak/>
+        <w:t>inhibit certain processes in the plants {Zaka, 2017 #61;Zaka, 2016 #60}.  It is possible that flowering will follow a similar bell-shaped response curve.</w:t>
+      </w:r>
+      <w:commentRangeEnd w:id="4"/>
       <w:r>
         <w:rPr>
           <w:rStyle w:val="CommentReference"/>
         </w:rPr>
-        <w:commentReference w:id="2"/>
-      </w:r>
-      <w:r>
-        <w:rPr>
-          <w:rFonts w:ascii="Calibri" w:hAnsi="Calibri"/>
-        </w:rPr>
-        <w:t>}</w:t>
-      </w:r>
-      <w:r>
-        <w:rPr>
-          <w:rFonts w:ascii="Calibri" w:hAnsi="Calibri"/>
-        </w:rPr>
-        <w:t xml:space="preserve">.  </w:t>
-      </w:r>
-      <w:r>
-        <w:rPr>
-          <w:rFonts w:ascii="Calibri" w:hAnsi="Calibri"/>
-        </w:rPr>
-        <w:t xml:space="preserve">In winegrapes, phenological timing varies across </w:t>
-      </w:r>
-      <w:r>
-        <w:rPr>
-          <w:rFonts w:ascii="Calibri" w:hAnsi="Calibri"/>
-        </w:rPr>
-        <w:t>varieties,</w:t>
-      </w:r>
-      <w:r>
-        <w:rPr>
-          <w:rFonts w:ascii="Calibri" w:hAnsi="Calibri"/>
-        </w:rPr>
-        <w:t xml:space="preserve"> and it is this variation</w:t>
-      </w:r>
-      <w:r>
-        <w:rPr>
-          <w:rFonts w:ascii="Calibri" w:hAnsi="Calibri"/>
-        </w:rPr>
-        <w:t xml:space="preserve"> that could be used to </w:t>
-      </w:r>
-      <w:r>
-        <w:rPr>
-          <w:rFonts w:ascii="Calibri" w:hAnsi="Calibri"/>
-        </w:rPr>
-        <w:t xml:space="preserve">better adapt to future climates.  </w:t>
-      </w:r>
-      <w:r>
-        <w:rPr>
-          <w:rFonts w:ascii="Calibri" w:hAnsi="Calibri"/>
-        </w:rPr>
-        <w:t>Generally</w:t>
-      </w:r>
-      <w:r>
-        <w:rPr>
-          <w:rFonts w:ascii="Calibri" w:hAnsi="Calibri"/>
-        </w:rPr>
-        <w:t>, timing of phenology can vary from three to six weeks across varieties</w:t>
-      </w:r>
-      <w:r>
-        <w:rPr>
-          <w:rFonts w:ascii="Calibri" w:hAnsi="Calibri"/>
-        </w:rPr>
-        <w:t xml:space="preserve"> </w:t>
-      </w:r>
-      <w:r>
-        <w:rPr>
-          <w:rFonts w:ascii="Calibri" w:hAnsi="Calibri"/>
-        </w:rPr>
-        <w:t>{</w:t>
-      </w:r>
-      <w:commentRangeStart w:id="3"/>
-      <w:r>
-        <w:rPr>
-          <w:rFonts w:ascii="Calibri" w:hAnsi="Calibri"/>
-        </w:rPr>
-        <w:t>Wolkovich, 2017 #32</w:t>
-      </w:r>
-      <w:commentRangeEnd w:id="3"/>
-      <w:r>
-        <w:rPr>
-          <w:rStyle w:val="CommentReference"/>
-        </w:rPr>
-        <w:commentReference w:id="3"/>
-      </w:r>
-      <w:r>
-        <w:rPr>
-          <w:rFonts w:ascii="Calibri" w:hAnsi="Calibri"/>
-        </w:rPr>
-        <w:t>}</w:t>
-      </w:r>
-      <w:r>
-        <w:rPr>
-          <w:rFonts w:ascii="Calibri" w:hAnsi="Calibri"/>
-        </w:rPr>
-        <w:t>{</w:t>
-      </w:r>
-      <w:proofErr w:type="spellStart"/>
-      <w:r>
-        <w:rPr>
-          <w:rFonts w:ascii="Calibri" w:hAnsi="Calibri"/>
-        </w:rPr>
-        <w:t>Boursiuot</w:t>
-      </w:r>
-      <w:proofErr w:type="spellEnd"/>
-      <w:r>
-        <w:rPr>
-          <w:rFonts w:ascii="Calibri" w:hAnsi="Calibri"/>
-        </w:rPr>
-        <w:t>, 1995 #62}</w:t>
-      </w:r>
-      <w:r>
-        <w:rPr>
-          <w:rFonts w:ascii="Calibri" w:hAnsi="Calibri"/>
-        </w:rPr>
-        <w:t xml:space="preserve">. </w:t>
-      </w:r>
-      <w:r>
-        <w:rPr>
-          <w:rFonts w:ascii="Calibri" w:hAnsi="Calibri"/>
-        </w:rPr>
-        <w:t xml:space="preserve"> </w:t>
-      </w:r>
-      <w:r>
-        <w:rPr>
-          <w:rFonts w:ascii="Calibri" w:hAnsi="Calibri"/>
-        </w:rPr>
-        <w:t>However, most varieties have very little phenological data from which to infer where they could best be</w:t>
-      </w:r>
-      <w:r>
-        <w:rPr>
-          <w:rFonts w:ascii="Calibri" w:hAnsi="Calibri"/>
-        </w:rPr>
-        <w:t xml:space="preserve"> grown.  Harvest dates are the only data </w:t>
-      </w:r>
-      <w:r>
-        <w:rPr>
-          <w:rFonts w:ascii="Calibri" w:hAnsi="Calibri"/>
-        </w:rPr>
-        <w:t xml:space="preserve">available </w:t>
-      </w:r>
-      <w:r>
-        <w:rPr>
-          <w:rFonts w:ascii="Calibri" w:hAnsi="Calibri"/>
-        </w:rPr>
-        <w:t xml:space="preserve">for over 90% of </w:t>
-      </w:r>
-      <w:r>
-        <w:rPr>
-          <w:rFonts w:ascii="Calibri" w:hAnsi="Calibri"/>
-        </w:rPr>
-        <w:t>varieties</w:t>
-      </w:r>
-      <w:r>
-        <w:rPr>
-          <w:rFonts w:ascii="Calibri" w:hAnsi="Calibri"/>
-        </w:rPr>
-        <w:t>, so for phenological data to be u</w:t>
-      </w:r>
-      <w:r>
-        <w:rPr>
-          <w:rFonts w:ascii="Calibri" w:hAnsi="Calibri"/>
-        </w:rPr>
-        <w:t xml:space="preserve">sed for adaptation, more varieties need to be </w:t>
-      </w:r>
-      <w:r>
-        <w:rPr>
-          <w:rFonts w:ascii="Calibri" w:hAnsi="Calibri"/>
-        </w:rPr>
-        <w:t>studied</w:t>
-      </w:r>
-      <w:r>
-        <w:rPr>
-          <w:rFonts w:ascii="Calibri" w:hAnsi="Calibri"/>
-        </w:rPr>
-        <w:t xml:space="preserve"> {Parker, 2013 #</w:t>
-      </w:r>
-      <w:proofErr w:type="gramStart"/>
-      <w:r>
-        <w:rPr>
-          <w:rFonts w:ascii="Calibri" w:hAnsi="Calibri"/>
-        </w:rPr>
-        <w:t>46;Parker</w:t>
-      </w:r>
-      <w:proofErr w:type="gramEnd"/>
-      <w:r>
-        <w:rPr>
-          <w:rFonts w:ascii="Calibri" w:hAnsi="Calibri"/>
-        </w:rPr>
-        <w:t>, 2011 #47}</w:t>
-      </w:r>
-      <w:r>
-        <w:rPr>
-          <w:rFonts w:ascii="Calibri" w:hAnsi="Calibri"/>
-        </w:rPr>
-        <w:t>.</w:t>
-      </w:r>
-      <w:r>
-        <w:rPr>
-          <w:rFonts w:ascii="Calibri" w:hAnsi="Calibri"/>
-        </w:rPr>
-        <w:t xml:space="preserve">  Expanding the amount of data on flowering can also help improve models</w:t>
-      </w:r>
-      <w:r>
-        <w:rPr>
-          <w:rFonts w:ascii="Calibri" w:hAnsi="Calibri"/>
-        </w:rPr>
-        <w:t>,</w:t>
-      </w:r>
-      <w:r>
-        <w:rPr>
-          <w:rFonts w:ascii="Calibri" w:hAnsi="Calibri"/>
-        </w:rPr>
-        <w:t xml:space="preserve"> which seek to understand how winegrapes will be affected by climate change and how the industry could change in order to endure. </w:t>
-      </w:r>
-    </w:p>
-    <w:p>
-      <w:pPr>
-        <w:rPr>
-          <w:rFonts w:ascii="Calibri" w:hAnsi="Calibri"/>
-        </w:rPr>
-      </w:pPr>
-    </w:p>
-    <w:p>
-      <w:pPr>
-        <w:rPr>
-          <w:rFonts w:ascii="Calibri" w:hAnsi="Calibri"/>
-        </w:rPr>
-      </w:pPr>
-      <w:commentRangeStart w:id="4"/>
-      <w:r>
-        <w:rPr>
-          <w:rFonts w:ascii="Calibri" w:hAnsi="Calibri"/>
-        </w:rPr>
-        <w:t xml:space="preserve">Because successful flowers become berries, understanding how climate change will affect winegrape flowering is an important aspect of the overall effect on phenology and </w:t>
-      </w:r>
-      <w:r>
-        <w:rPr>
-          <w:rFonts w:ascii="Calibri" w:hAnsi="Calibri"/>
-        </w:rPr>
-        <w:t>directly</w:t>
-      </w:r>
-      <w:r>
-        <w:rPr>
-          <w:rFonts w:ascii="Calibri" w:hAnsi="Calibri"/>
-        </w:rPr>
-        <w:t xml:space="preserve"> relates to harvest yields.  </w:t>
-      </w:r>
-      <w:r>
-        <w:rPr>
-          <w:rFonts w:ascii="Calibri" w:hAnsi="Calibri"/>
-        </w:rPr>
-        <w:t xml:space="preserve">Petrie and </w:t>
-      </w:r>
-      <w:proofErr w:type="spellStart"/>
-      <w:r>
-        <w:rPr>
-          <w:rFonts w:ascii="Calibri" w:hAnsi="Calibri"/>
-        </w:rPr>
-        <w:t>Clin</w:t>
-      </w:r>
-      <w:r>
-        <w:rPr>
-          <w:rFonts w:ascii="Calibri" w:hAnsi="Calibri"/>
-        </w:rPr>
-        <w:t>geleffer</w:t>
-      </w:r>
-      <w:proofErr w:type="spellEnd"/>
-      <w:r>
-        <w:rPr>
-          <w:rFonts w:ascii="Calibri" w:hAnsi="Calibri"/>
-        </w:rPr>
-        <w:t xml:space="preserve"> (2004</w:t>
-      </w:r>
-      <w:r>
-        <w:rPr>
-          <w:rFonts w:ascii="Calibri" w:hAnsi="Calibri"/>
-        </w:rPr>
-        <w:t>) found that Chardonnay</w:t>
-      </w:r>
-      <w:r>
-        <w:rPr>
-          <w:rFonts w:ascii="Calibri" w:hAnsi="Calibri"/>
-        </w:rPr>
-        <w:t xml:space="preserve"> </w:t>
-      </w:r>
-      <w:r>
-        <w:rPr>
-          <w:rFonts w:ascii="Calibri" w:hAnsi="Calibri"/>
-        </w:rPr>
-        <w:t>buds exposed to elevated temperatures just before or just after budburst produced 24.2-32.6 less</w:t>
-      </w:r>
-      <w:r>
-        <w:rPr>
-          <w:rFonts w:ascii="Calibri" w:hAnsi="Calibri"/>
-        </w:rPr>
-        <w:t xml:space="preserve"> flowers per </w:t>
-      </w:r>
-      <w:r>
-        <w:rPr>
-          <w:rFonts w:ascii="Calibri" w:hAnsi="Calibri"/>
-        </w:rPr>
-        <w:t xml:space="preserve">°C </w:t>
-      </w:r>
-      <w:r>
-        <w:rPr>
-          <w:rFonts w:ascii="Calibri" w:hAnsi="Calibri"/>
-        </w:rPr>
-        <w:t>warming.</w:t>
-      </w:r>
-      <w:r>
-        <w:rPr>
-          <w:rFonts w:ascii="Calibri" w:hAnsi="Calibri"/>
-        </w:rPr>
-        <w:t xml:space="preserve">  </w:t>
-      </w:r>
-      <w:r>
-        <w:rPr>
-          <w:rFonts w:ascii="Calibri" w:hAnsi="Calibri"/>
-        </w:rPr>
-        <w:t xml:space="preserve">Other research has found that Semillon winegrapes exposed to four days of elevated temperatures (40 </w:t>
-      </w:r>
-      <w:r>
-        <w:rPr>
-          <w:rFonts w:ascii="Calibri" w:hAnsi="Calibri"/>
-        </w:rPr>
-        <w:t>°C</w:t>
-      </w:r>
-      <w:r>
-        <w:rPr>
-          <w:rFonts w:ascii="Calibri" w:hAnsi="Calibri"/>
-        </w:rPr>
-        <w:t xml:space="preserve"> during the day and 25 </w:t>
-      </w:r>
-      <w:r>
-        <w:rPr>
-          <w:rFonts w:ascii="Calibri" w:hAnsi="Calibri"/>
-        </w:rPr>
-        <w:t>°C</w:t>
-      </w:r>
-      <w:r>
-        <w:rPr>
-          <w:rFonts w:ascii="Calibri" w:hAnsi="Calibri"/>
-        </w:rPr>
-        <w:t xml:space="preserve"> at night) during flowering aborted all flowers</w:t>
-      </w:r>
-      <w:r>
-        <w:rPr>
-          <w:rFonts w:ascii="Calibri" w:hAnsi="Calibri"/>
-        </w:rPr>
-        <w:t xml:space="preserve"> </w:t>
-      </w:r>
-      <w:r>
-        <w:rPr>
-          <w:rFonts w:ascii="Calibri" w:hAnsi="Calibri"/>
-        </w:rPr>
-        <w:t>{Greer, 2010 #34}</w:t>
-      </w:r>
-      <w:r>
-        <w:rPr>
-          <w:rFonts w:ascii="Calibri" w:hAnsi="Calibri"/>
-        </w:rPr>
-        <w:t>.</w:t>
-      </w:r>
-      <w:r>
-        <w:rPr>
-          <w:rFonts w:ascii="Calibri" w:hAnsi="Calibri"/>
-        </w:rPr>
-        <w:t xml:space="preserve"> Studies of vegetative growth and photosynthesis in other perennial crops exposed to a range of temperatures exhibited that extreme temperatures tend to slow or </w:t>
-      </w:r>
-      <w:r>
-        <w:rPr>
-          <w:rFonts w:ascii="Calibri" w:hAnsi="Calibri"/>
-        </w:rPr>
-        <w:lastRenderedPageBreak/>
-        <w:t>inhibit certain processes in the plants {</w:t>
-      </w:r>
-      <w:proofErr w:type="spellStart"/>
-      <w:r>
-        <w:rPr>
-          <w:rFonts w:ascii="Calibri" w:hAnsi="Calibri"/>
-        </w:rPr>
-        <w:t>Zaka</w:t>
-      </w:r>
-      <w:proofErr w:type="spellEnd"/>
-      <w:r>
-        <w:rPr>
-          <w:rFonts w:ascii="Calibri" w:hAnsi="Calibri"/>
-        </w:rPr>
-        <w:t>, 2017 #</w:t>
-      </w:r>
-      <w:proofErr w:type="gramStart"/>
-      <w:r>
-        <w:rPr>
-          <w:rFonts w:ascii="Calibri" w:hAnsi="Calibri"/>
-        </w:rPr>
-        <w:t>61;Zaka</w:t>
-      </w:r>
-      <w:proofErr w:type="gramEnd"/>
-      <w:r>
-        <w:rPr>
-          <w:rFonts w:ascii="Calibri" w:hAnsi="Calibri"/>
-        </w:rPr>
-        <w:t>, 2016 #60}.  It is possible that flowering will follow a similar bell-shaped response curve.</w:t>
-      </w:r>
-      <w:commentRangeEnd w:id="4"/>
-      <w:r>
-        <w:rPr>
-          <w:rStyle w:val="CommentReference"/>
-        </w:rPr>
         <w:commentReference w:id="4"/>
       </w:r>
     </w:p>
@@ -2205,21 +1937,7 @@
         <w:rPr>
           <w:rFonts w:ascii="Calibri" w:hAnsi="Calibri"/>
         </w:rPr>
-        <w:t xml:space="preserve">Here we studied the phenology of XX varieties in the field and </w:t>
-      </w:r>
-      <w:proofErr w:type="gramStart"/>
-      <w:r>
-        <w:rPr>
-          <w:rFonts w:ascii="Calibri" w:hAnsi="Calibri"/>
-        </w:rPr>
-        <w:t>lab, and</w:t>
-      </w:r>
-      <w:proofErr w:type="gramEnd"/>
-      <w:r>
-        <w:rPr>
-          <w:rFonts w:ascii="Calibri" w:hAnsi="Calibri"/>
-        </w:rPr>
-        <w:t xml:space="preserve"> examined the</w:t>
+        <w:t>Here we studied the phenology of XX varieties in the field and lab, and examined the</w:t>
       </w:r>
       <w:r>
         <w:rPr>
@@ -2635,126 +2353,99 @@
           <w:rFonts w:ascii="Calibri" w:hAnsi="Calibri"/>
         </w:rPr>
       </w:pPr>
+      <w:r>
+        <w:rPr>
+          <w:rFonts w:ascii="Calibri" w:hAnsi="Calibri"/>
+        </w:rPr>
+        <w:t>The</w:t>
+      </w:r>
+      <w:r>
+        <w:rPr>
+          <w:rFonts w:ascii="Calibri" w:hAnsi="Calibri"/>
+        </w:rPr>
+        <w:t xml:space="preserve"> majority of </w:t>
+      </w:r>
+      <w:r>
+        <w:rPr>
+          <w:rFonts w:ascii="Calibri" w:hAnsi="Calibri"/>
+        </w:rPr>
+        <w:t xml:space="preserve">literature on winegrape heat tolerance focuses on the effects of heat on berry ripening (TABLE #).  </w:t>
+      </w:r>
+      <w:r>
+        <w:rPr>
+          <w:rFonts w:ascii="Calibri" w:hAnsi="Calibri"/>
+        </w:rPr>
+        <w:t xml:space="preserve">In their aforementioned 2010 study of Semillon winegrapes, </w:t>
+      </w:r>
+      <w:r>
+        <w:rPr>
+          <w:rFonts w:ascii="Calibri" w:hAnsi="Calibri"/>
+        </w:rPr>
+        <w:t>Greer and Weston</w:t>
+      </w:r>
+      <w:r>
+        <w:rPr>
+          <w:rFonts w:ascii="Calibri" w:hAnsi="Calibri"/>
+        </w:rPr>
+        <w:t xml:space="preserve"> noted that plants</w:t>
+      </w:r>
       <w:commentRangeStart w:id="9"/>
       <w:r>
         <w:rPr>
           <w:rFonts w:ascii="Calibri" w:hAnsi="Calibri"/>
         </w:rPr>
-        <w:t xml:space="preserve">Petrie and </w:t>
-      </w:r>
-      <w:proofErr w:type="spellStart"/>
-      <w:r>
-        <w:rPr>
-          <w:rFonts w:ascii="Calibri" w:hAnsi="Calibri"/>
-        </w:rPr>
-        <w:t>Clingeleffer</w:t>
-      </w:r>
-      <w:proofErr w:type="spellEnd"/>
-      <w:r>
-        <w:rPr>
-          <w:rFonts w:ascii="Calibri" w:hAnsi="Calibri"/>
-        </w:rPr>
-        <w:t xml:space="preserve"> found</w:t>
-      </w:r>
-      <w:r>
-        <w:rPr>
-          <w:rFonts w:ascii="Calibri" w:hAnsi="Calibri"/>
-        </w:rPr>
-        <w:t xml:space="preserve"> that flower buds subjected to increased heat before budburst had significantly </w:t>
-      </w:r>
-      <w:r>
-        <w:rPr>
-          <w:rFonts w:ascii="Calibri" w:hAnsi="Calibri"/>
-        </w:rPr>
-        <w:t>fewer flowers onc</w:t>
-      </w:r>
-      <w:r>
-        <w:rPr>
-          <w:rFonts w:ascii="Calibri" w:hAnsi="Calibri"/>
-        </w:rPr>
-        <w:t xml:space="preserve">e they bloomed.  </w:t>
-      </w:r>
-      <w:r>
-        <w:rPr>
-          <w:rFonts w:ascii="Calibri" w:hAnsi="Calibri"/>
-        </w:rPr>
-        <w:t xml:space="preserve">In contrast, flower numbers were not significantly reduced when buds were exposed to heat after budburst {Petrie, 2005 #29}.  </w:t>
-      </w:r>
-      <w:r>
-        <w:rPr>
-          <w:rFonts w:ascii="Calibri" w:hAnsi="Calibri"/>
-        </w:rPr>
-        <w:t>Research into rates of berry ripening in winegrapes found that high heat at later ripening stages slowed ripening to a greater degree than at early ripening stages {</w:t>
-      </w:r>
-      <w:proofErr w:type="spellStart"/>
-      <w:r>
-        <w:rPr>
-          <w:rFonts w:ascii="Calibri" w:hAnsi="Calibri"/>
-        </w:rPr>
-        <w:t>Hulands</w:t>
-      </w:r>
-      <w:proofErr w:type="spellEnd"/>
-      <w:r>
-        <w:rPr>
-          <w:rFonts w:ascii="Calibri" w:hAnsi="Calibri"/>
-        </w:rPr>
-        <w:t xml:space="preserve">, 2013 #28}.  </w:t>
-      </w:r>
-      <w:r>
-        <w:rPr>
-          <w:rFonts w:ascii="Calibri" w:hAnsi="Calibri"/>
-        </w:rPr>
-        <w:t>This could mean that a plant’s phenology is less susceptible to elevated temperatures at certain phenophases</w:t>
-      </w:r>
-      <w:r>
-        <w:rPr>
-          <w:rFonts w:ascii="Calibri" w:hAnsi="Calibri"/>
-        </w:rPr>
-        <w:t xml:space="preserve"> (e.g. leafout, budburst, </w:t>
-      </w:r>
-      <w:proofErr w:type="spellStart"/>
-      <w:r>
-        <w:rPr>
-          <w:rFonts w:ascii="Calibri" w:hAnsi="Calibri"/>
-        </w:rPr>
-        <w:t>etc</w:t>
-      </w:r>
-      <w:proofErr w:type="spellEnd"/>
-      <w:r>
-        <w:rPr>
-          <w:rFonts w:ascii="Calibri" w:hAnsi="Calibri"/>
-        </w:rPr>
-        <w:t>), perhaps during flowering</w:t>
-      </w:r>
-      <w:r>
-        <w:rPr>
-          <w:rFonts w:ascii="Calibri" w:hAnsi="Calibri"/>
-        </w:rPr>
-        <w:t>.</w:t>
-      </w:r>
-      <w:r>
-        <w:rPr>
-          <w:rFonts w:ascii="Calibri" w:hAnsi="Calibri"/>
-        </w:rPr>
-        <w:t xml:space="preserve">  </w:t>
-      </w:r>
-      <w:r>
-        <w:rPr>
-          <w:rFonts w:ascii="Calibri" w:hAnsi="Calibri"/>
-        </w:rPr>
-        <w:t xml:space="preserve">In their aforementioned 2010 study of Semillon winegrapes, </w:t>
-      </w:r>
-      <w:r>
-        <w:rPr>
-          <w:rFonts w:ascii="Calibri" w:hAnsi="Calibri"/>
-        </w:rPr>
-        <w:t>Greer and Weston</w:t>
-      </w:r>
-      <w:r>
-        <w:rPr>
-          <w:rFonts w:ascii="Calibri" w:hAnsi="Calibri"/>
-        </w:rPr>
-        <w:t xml:space="preserve"> noted a similar variation in vulnerability to heat during particular periods of development</w:t>
+        <w:t xml:space="preserve"> treated with elevated temperatures at fruit</w:t>
+      </w:r>
+      <w:r>
+        <w:rPr>
+          <w:rFonts w:ascii="Calibri" w:hAnsi="Calibri"/>
+        </w:rPr>
+        <w:t xml:space="preserve"> set and veraison were much less vulnerable and suffered few ill-effects when compared with those treated at flowering and mid-ripening {Greer, 2010 #34}.  </w:t>
+      </w:r>
+      <w:commentRangeEnd w:id="9"/>
+      <w:r>
+        <w:rPr>
+          <w:rStyle w:val="CommentReference"/>
+        </w:rPr>
+        <w:commentReference w:id="9"/>
+      </w:r>
+      <w:r>
+        <w:rPr>
+          <w:rFonts w:ascii="Calibri" w:hAnsi="Calibri"/>
+        </w:rPr>
+        <w:t xml:space="preserve">This could mean that winegrapes are more vulnerable to high temperatures during flowering than they are later in development.  </w:t>
+      </w:r>
+      <w:r>
+        <w:rPr>
+          <w:rFonts w:ascii="Calibri" w:hAnsi="Calibri"/>
+        </w:rPr>
+        <w:t>If winegrapes are especially susceptible to heat during flowering, viticulturists could take extra precautions during this period to ensure the survival of the flowers through to fruit set.</w:t>
+      </w:r>
+    </w:p>
+    <w:p>
+      <w:pPr>
+        <w:rPr>
+          <w:rFonts w:ascii="Calibri" w:hAnsi="Calibri"/>
+        </w:rPr>
+      </w:pPr>
+    </w:p>
+    <w:p>
+      <w:pPr>
+        <w:rPr>
+          <w:rFonts w:ascii="Calibri" w:hAnsi="Calibri"/>
+        </w:rPr>
+      </w:pPr>
+      <w:r>
+        <w:rPr>
+          <w:rFonts w:ascii="Calibri" w:hAnsi="Calibri"/>
+        </w:rPr>
+        <w:t xml:space="preserve">Because the majority of the plants’ development was stalled before the flowering stage (EL stage 11), the sample sizes in the chambers were small (each chamber had four to six plants).  This meant there were not enough plants of each variety in each chamber to test for a difference in varietal response to the heat treatments.  In fact, most varieties were only represented in a single </w:t>
+      </w:r>
+      <w:r>
+        <w:rPr>
+          <w:rFonts w:ascii="Calibri" w:hAnsi="Calibri"/>
+        </w:rPr>
+        <w:t>treatment</w:t>
       </w:r>
       <w:r>
         <w:rPr>
@@ -2762,18 +2453,92 @@
         </w:rPr>
         <w:t xml:space="preserve">.  </w:t>
       </w:r>
+      <w:r>
+        <w:rPr>
+          <w:rFonts w:ascii="Calibri" w:hAnsi="Calibri"/>
+        </w:rPr>
+        <w:t>Still, it is important to note that we studied nine different varieties</w:t>
+      </w:r>
+      <w:r>
+        <w:rPr>
+          <w:rFonts w:ascii="Calibri" w:hAnsi="Calibri"/>
+        </w:rPr>
+        <w:t xml:space="preserve"> in the chambers</w:t>
+      </w:r>
+      <w:r>
+        <w:rPr>
+          <w:rFonts w:ascii="Calibri" w:hAnsi="Calibri"/>
+        </w:rPr>
+        <w:t>,</w:t>
+      </w:r>
+      <w:r>
+        <w:rPr>
+          <w:rFonts w:ascii="Calibri" w:hAnsi="Calibri"/>
+        </w:rPr>
+        <w:t xml:space="preserve"> which greatly increased the ge</w:t>
+      </w:r>
+      <w:r>
+        <w:rPr>
+          <w:rFonts w:ascii="Calibri" w:hAnsi="Calibri"/>
+        </w:rPr>
+        <w:t xml:space="preserve">netic diversity of the experiment.  </w:t>
+      </w:r>
+      <w:r>
+        <w:rPr>
+          <w:rFonts w:ascii="Calibri" w:hAnsi="Calibri"/>
+        </w:rPr>
+        <w:t>It has been shown that</w:t>
+      </w:r>
+      <w:r>
+        <w:rPr>
+          <w:rFonts w:ascii="Calibri" w:hAnsi="Calibri"/>
+        </w:rPr>
+        <w:t xml:space="preserve"> </w:t>
+      </w:r>
+      <w:r>
+        <w:rPr>
+          <w:rFonts w:ascii="Calibri" w:hAnsi="Calibri"/>
+        </w:rPr>
+        <w:t xml:space="preserve">controlled ecological experiments in labs that include greater genetic diversity are more easily replicated {Milcu, 2018 #63}.  The increased diversity helps to prevent unaccounted for environmental factors unique to each lab from preventing the replication of results, allowing conclusions to be tested and verified.  </w:t>
+      </w:r>
+    </w:p>
+    <w:p>
+      <w:pPr>
+        <w:rPr>
+          <w:rFonts w:ascii="Calibri" w:hAnsi="Calibri"/>
+        </w:rPr>
+      </w:pPr>
+    </w:p>
+    <w:p>
+      <w:pPr>
+        <w:rPr>
+          <w:rFonts w:ascii="Calibri" w:hAnsi="Calibri"/>
+        </w:rPr>
+      </w:pPr>
       <w:commentRangeStart w:id="10"/>
       <w:r>
         <w:rPr>
           <w:rFonts w:ascii="Calibri" w:hAnsi="Calibri"/>
         </w:rPr>
-        <w:t>Plants treated with elevated temperatures at fruit</w:t>
-      </w:r>
-      <w:r>
-        <w:rPr>
-          <w:rFonts w:ascii="Calibri" w:hAnsi="Calibri"/>
-        </w:rPr>
-        <w:t xml:space="preserve"> set and veraison were much less vulnerable and suffered few ill-effects when compared with those treated at flowering and mid-ripening {Greer, 2010 #34}.  </w:t>
+        <w:t>The</w:t>
+      </w:r>
+      <w:r>
+        <w:rPr>
+          <w:rFonts w:ascii="Calibri" w:hAnsi="Calibri"/>
+        </w:rPr>
+        <w:t xml:space="preserve"> rate of development seen in the plants grown in the greenhouse was significantly correlated with that seen in the winegrapes grown in the Robert Mondavi Institute Vineyard, from which the cuttings in this experiment were taken (</w:t>
+      </w:r>
+      <w:r>
+        <w:rPr>
+          <w:rFonts w:ascii="Calibri" w:hAnsi="Calibri"/>
+        </w:rPr>
+        <w:t>FIGURE #).  This suggests that the overall progression and timing of phenological development was not negatively affected or altered by the lab setting, and</w:t>
+      </w:r>
+      <w:r>
+        <w:rPr>
+          <w:rFonts w:ascii="Calibri" w:hAnsi="Calibri"/>
+        </w:rPr>
+        <w:t xml:space="preserve"> it can be used in models along with field data to better predict winegrape response to climate change.  </w:t>
       </w:r>
       <w:commentRangeEnd w:id="10"/>
       <w:r>
@@ -2782,38 +2547,37 @@
         </w:rPr>
         <w:commentReference w:id="10"/>
       </w:r>
-      <w:commentRangeEnd w:id="9"/>
-      <w:r>
-        <w:rPr>
-          <w:rStyle w:val="CommentReference"/>
-        </w:rPr>
-        <w:commentReference w:id="9"/>
-      </w:r>
-    </w:p>
-    <w:p>
-      <w:pPr>
-        <w:rPr>
-          <w:rFonts w:ascii="Calibri" w:hAnsi="Calibri"/>
-        </w:rPr>
-      </w:pPr>
-    </w:p>
-    <w:p>
-      <w:pPr>
-        <w:rPr>
-          <w:rFonts w:ascii="Calibri" w:hAnsi="Calibri"/>
-        </w:rPr>
-      </w:pPr>
-      <w:r>
-        <w:rPr>
-          <w:rFonts w:ascii="Calibri" w:hAnsi="Calibri"/>
-        </w:rPr>
-        <w:t xml:space="preserve">Because the majority of the plants’ development was stalled before the flowering stage (EL stage 11), the sample sizes in the chambers were small (each chamber had four to six plants).  This meant there were not enough plants of each variety in each chamber to test for a difference in varietal response to the heat treatments.  In fact, most varieties were only represented in a single </w:t>
-      </w:r>
-      <w:r>
-        <w:rPr>
-          <w:rFonts w:ascii="Calibri" w:hAnsi="Calibri"/>
-        </w:rPr>
-        <w:t>treatment</w:t>
+    </w:p>
+    <w:p>
+      <w:pPr>
+        <w:rPr>
+          <w:rFonts w:ascii="Calibri" w:hAnsi="Calibri"/>
+        </w:rPr>
+      </w:pPr>
+    </w:p>
+    <w:p>
+      <w:pPr>
+        <w:rPr>
+          <w:rFonts w:ascii="Calibri" w:hAnsi="Calibri"/>
+        </w:rPr>
+      </w:pPr>
+      <w:r>
+        <w:rPr>
+          <w:rFonts w:ascii="Calibri" w:hAnsi="Calibri"/>
+        </w:rPr>
+        <w:t xml:space="preserve">While heat treatments during flowering did not affect the phenology of the grapes we studied, we still saw a significant impact from the elevated temperatures that could become a harsh reality for </w:t>
+      </w:r>
+      <w:r>
+        <w:rPr>
+          <w:rFonts w:ascii="Calibri" w:hAnsi="Calibri"/>
+        </w:rPr>
+        <w:t>viticulturists</w:t>
+      </w:r>
+      <w:r>
+        <w:rPr>
+          <w:rFonts w:ascii="Calibri" w:hAnsi="Calibri"/>
+        </w:rPr>
+        <w:t xml:space="preserve"> around the world.  Fewer flowers means reduced yields for wine grape producers</w:t>
       </w:r>
       <w:r>
         <w:rPr>
@@ -2825,159 +2589,53 @@
         <w:rPr>
           <w:rFonts w:ascii="Calibri" w:hAnsi="Calibri"/>
         </w:rPr>
-        <w:t>Still, it is important to note that we studied nine different varieties</w:t>
-      </w:r>
-      <w:r>
-        <w:rPr>
-          <w:rFonts w:ascii="Calibri" w:hAnsi="Calibri"/>
-        </w:rPr>
-        <w:t xml:space="preserve"> in the chambers</w:t>
-      </w:r>
-      <w:r>
-        <w:rPr>
-          <w:rFonts w:ascii="Calibri" w:hAnsi="Calibri"/>
-        </w:rPr>
-        <w:t>,</w:t>
-      </w:r>
-      <w:r>
-        <w:rPr>
-          <w:rFonts w:ascii="Calibri" w:hAnsi="Calibri"/>
-        </w:rPr>
-        <w:t xml:space="preserve"> which greatly increased the ge</w:t>
-      </w:r>
-      <w:r>
-        <w:rPr>
-          <w:rFonts w:ascii="Calibri" w:hAnsi="Calibri"/>
-        </w:rPr>
-        <w:t xml:space="preserve">netic diversity of the experiment.  </w:t>
-      </w:r>
-      <w:r>
-        <w:rPr>
-          <w:rFonts w:ascii="Calibri" w:hAnsi="Calibri"/>
-        </w:rPr>
-        <w:t>It has been shown that</w:t>
-      </w:r>
-      <w:r>
-        <w:rPr>
-          <w:rFonts w:ascii="Calibri" w:hAnsi="Calibri"/>
-        </w:rPr>
-        <w:t xml:space="preserve"> </w:t>
-      </w:r>
-      <w:r>
-        <w:rPr>
-          <w:rFonts w:ascii="Calibri" w:hAnsi="Calibri"/>
-        </w:rPr>
-        <w:t>controlled ecological experiments in labs that include greater genetic diversity are more easily replicated {</w:t>
-      </w:r>
-      <w:proofErr w:type="spellStart"/>
-      <w:r>
-        <w:rPr>
-          <w:rFonts w:ascii="Calibri" w:hAnsi="Calibri"/>
-        </w:rPr>
-        <w:t>Milcu</w:t>
-      </w:r>
-      <w:proofErr w:type="spellEnd"/>
-      <w:r>
-        <w:rPr>
-          <w:rFonts w:ascii="Calibri" w:hAnsi="Calibri"/>
-        </w:rPr>
-        <w:t xml:space="preserve">, 2018 #63}.  The increased diversity helps to prevent unaccounted for environmental factors unique to each lab from preventing the replication of results, allowing conclusions to be tested and verified.  </w:t>
-      </w:r>
-    </w:p>
-    <w:p>
-      <w:pPr>
-        <w:rPr>
-          <w:rFonts w:ascii="Calibri" w:hAnsi="Calibri"/>
-        </w:rPr>
-      </w:pPr>
-    </w:p>
-    <w:p>
-      <w:pPr>
-        <w:rPr>
-          <w:rFonts w:ascii="Calibri" w:hAnsi="Calibri"/>
-        </w:rPr>
-      </w:pPr>
-      <w:commentRangeStart w:id="11"/>
-      <w:r>
-        <w:rPr>
-          <w:rFonts w:ascii="Calibri" w:hAnsi="Calibri"/>
-        </w:rPr>
-        <w:t>The</w:t>
-      </w:r>
-      <w:r>
-        <w:rPr>
-          <w:rFonts w:ascii="Calibri" w:hAnsi="Calibri"/>
-        </w:rPr>
-        <w:t xml:space="preserve"> rate of development seen in the plants grown in the greenhouse was significantly correlated with that seen in the winegrapes grown in the Robert Mondavi Institute Vineyard, from which the cuttings in this experiment were taken (</w:t>
-      </w:r>
-      <w:r>
-        <w:rPr>
-          <w:rFonts w:ascii="Calibri" w:hAnsi="Calibri"/>
-        </w:rPr>
-        <w:t xml:space="preserve">FIGURE #).  This suggests that the </w:t>
-      </w:r>
-      <w:r>
-        <w:rPr>
-          <w:rFonts w:ascii="Calibri" w:hAnsi="Calibri"/>
-        </w:rPr>
-        <w:lastRenderedPageBreak/>
-        <w:t>overall progression and timing of phenological development was not negatively affected or altered by the lab setting, and</w:t>
-      </w:r>
-      <w:r>
-        <w:rPr>
-          <w:rFonts w:ascii="Calibri" w:hAnsi="Calibri"/>
-        </w:rPr>
-        <w:t xml:space="preserve"> it can be used in models along with field data to better predict winegrape response to climate change.  </w:t>
-      </w:r>
-      <w:commentRangeEnd w:id="11"/>
-      <w:r>
-        <w:rPr>
-          <w:rStyle w:val="CommentReference"/>
-        </w:rPr>
-        <w:commentReference w:id="11"/>
-      </w:r>
-    </w:p>
-    <w:p>
-      <w:pPr>
-        <w:rPr>
-          <w:rFonts w:ascii="Calibri" w:hAnsi="Calibri"/>
-        </w:rPr>
-      </w:pPr>
-    </w:p>
-    <w:p>
-      <w:pPr>
-        <w:rPr>
-          <w:rFonts w:ascii="Calibri" w:hAnsi="Calibri"/>
-        </w:rPr>
-      </w:pPr>
-      <w:r>
-        <w:rPr>
-          <w:rFonts w:ascii="Calibri" w:hAnsi="Calibri"/>
-        </w:rPr>
-        <w:t xml:space="preserve">While heat treatments during flowering did not affect the phenology of the grapes we studied, we still saw a significant impact from the elevated temperatures that could become a harsh reality for </w:t>
-      </w:r>
-      <w:proofErr w:type="spellStart"/>
-      <w:r>
-        <w:rPr>
-          <w:rFonts w:ascii="Calibri" w:hAnsi="Calibri"/>
-        </w:rPr>
-        <w:t>vituculturists</w:t>
-      </w:r>
-      <w:proofErr w:type="spellEnd"/>
-      <w:r>
-        <w:rPr>
-          <w:rFonts w:ascii="Calibri" w:hAnsi="Calibri"/>
-        </w:rPr>
-        <w:t xml:space="preserve"> around the world.  Fewer flowers means reduced yields for wine grape producers</w:t>
-      </w:r>
-      <w:r>
-        <w:rPr>
-          <w:rFonts w:ascii="Calibri" w:hAnsi="Calibri"/>
-        </w:rPr>
-        <w:t xml:space="preserve">.  These findings also underscore the importance of modeling more than the plants’ phenology to fully understand the impact climate change will have on the viticulture industry.  </w:t>
-      </w:r>
-      <w:bookmarkStart w:id="12" w:name="_GoBack"/>
-      <w:bookmarkEnd w:id="12"/>
+        <w:t xml:space="preserve">These findings also underscore the importance of modeling more than the plants’ phenology to fully understand the impact climate change will have on the viticulture industry.  </w:t>
+      </w:r>
+      <w:r>
+        <w:rPr>
+          <w:rFonts w:ascii="Calibri" w:hAnsi="Calibri"/>
+        </w:rPr>
+        <w:t xml:space="preserve">Future research should </w:t>
+      </w:r>
+      <w:r>
+        <w:rPr>
+          <w:rFonts w:ascii="Calibri" w:hAnsi="Calibri"/>
+        </w:rPr>
+        <w:t xml:space="preserve">strive to </w:t>
+      </w:r>
+      <w:bookmarkStart w:id="11" w:name="_GoBack"/>
+      <w:bookmarkEnd w:id="11"/>
+      <w:r>
+        <w:rPr>
+          <w:rFonts w:ascii="Calibri" w:hAnsi="Calibri"/>
+        </w:rPr>
+        <w:t xml:space="preserve">include a greater diversity of </w:t>
+      </w:r>
+      <w:r>
+        <w:rPr>
+          <w:rFonts w:ascii="Calibri" w:hAnsi="Calibri"/>
+          <w:i/>
+        </w:rPr>
+        <w:t xml:space="preserve">Vitis vinifera </w:t>
+      </w:r>
+      <w:r>
+        <w:rPr>
+          <w:rFonts w:ascii="Calibri" w:hAnsi="Calibri"/>
+        </w:rPr>
+        <w:t xml:space="preserve">varieties so that the results can be used by a larger number of researchers and </w:t>
+      </w:r>
+      <w:r>
+        <w:rPr>
+          <w:rFonts w:ascii="Calibri" w:hAnsi="Calibri"/>
+        </w:rPr>
+        <w:t>wine growers to plan for future climates around the world</w:t>
+      </w:r>
+      <w:r>
+        <w:rPr>
+          <w:rFonts w:ascii="Calibri" w:hAnsi="Calibri"/>
+        </w:rPr>
+        <w:t xml:space="preserve">.  </w:t>
+      </w:r>
     </w:p>
     <w:sectPr>
       <w:pgSz w:w="12240" w:h="15840"/>
@@ -3064,23 +2722,7 @@
         <w:annotationRef/>
       </w:r>
       <w:r>
-        <w:t xml:space="preserve">Also cite </w:t>
-      </w:r>
-      <w:proofErr w:type="spellStart"/>
-      <w:r>
-        <w:t>Boursiquot</w:t>
-      </w:r>
-      <w:proofErr w:type="spellEnd"/>
-      <w:r>
-        <w:t xml:space="preserve"> ref (in the 2017 paper).  In </w:t>
-      </w:r>
-      <w:proofErr w:type="gramStart"/>
-      <w:r>
-        <w:t>general</w:t>
-      </w:r>
-      <w:proofErr w:type="gramEnd"/>
-      <w:r>
-        <w:t xml:space="preserve"> I try to use few citations by me or a co-author and focus on citations of others, so we should include more citations by others here: one easy way to do this is to cite the primary source (so if I cited some other paper in Wolkovich et al. 2017 we should cite that other paper when possible instead of me). </w:t>
+        <w:t xml:space="preserve">Also cite Boursiquot ref (in the 2017 paper).  In general I try to use few citations by me or a co-author and focus on citations of others, so we should include more citations by others here: one easy way to do this is to cite the primary source (so if I cited some other paper in Wolkovich et al. 2017 we should cite that other paper when possible instead of me). </w:t>
       </w:r>
     </w:p>
   </w:comment>
@@ -3168,15 +2810,7 @@
         <w:annotationRef/>
       </w:r>
       <w:r>
-        <w:t xml:space="preserve">This is a great </w:t>
-      </w:r>
-      <w:proofErr w:type="gramStart"/>
-      <w:r>
-        <w:t>sentence</w:t>
-      </w:r>
-      <w:proofErr w:type="gramEnd"/>
-      <w:r>
-        <w:t xml:space="preserve"> so I am moving it up. </w:t>
+        <w:t xml:space="preserve">This is a great sentence so I am moving it up. </w:t>
       </w:r>
     </w:p>
   </w:comment>
@@ -3196,7 +2830,7 @@
       </w:r>
     </w:p>
   </w:comment>
-  <w:comment w:id="10" w:author="Elizabeth Wolkovich" w:date="2018-06-25T19:21:00Z" w:initials="EW">
+  <w:comment w:id="9" w:author="Elizabeth Wolkovich" w:date="2018-06-25T19:21:00Z" w:initials="EW">
     <w:p>
       <w:pPr>
         <w:pStyle w:val="CommentText"/>
@@ -3212,23 +2846,7 @@
       </w:r>
     </w:p>
   </w:comment>
-  <w:comment w:id="9" w:author="Elizabeth Wolkovich" w:date="2018-06-25T19:24:00Z" w:initials="EW">
-    <w:p>
-      <w:pPr>
-        <w:pStyle w:val="CommentText"/>
-      </w:pPr>
-      <w:r>
-        <w:rPr>
-          <w:rStyle w:val="CommentReference"/>
-        </w:rPr>
-        <w:annotationRef/>
-      </w:r>
-      <w:r>
-        <w:t>Depending on your table, we may be able to save space by referring to your table for all experiments that did not look at flowering, and just focus discussion on the papers that did elevate temperatures at the flowering stage. Is that just the Greer and Watson one?</w:t>
-      </w:r>
-    </w:p>
-  </w:comment>
-  <w:comment w:id="11" w:author="Elizabeth Wolkovich" w:date="2018-06-25T19:23:00Z" w:initials="EW">
+  <w:comment w:id="10" w:author="Elizabeth Wolkovich" w:date="2018-06-25T19:23:00Z" w:initials="EW">
     <w:p>
       <w:pPr>
         <w:pStyle w:val="CommentText"/>
@@ -3259,7 +2877,6 @@
   <w15:commentEx w15:paraId="36511992" w15:done="0"/>
   <w15:commentEx w15:paraId="67E49234" w15:done="0"/>
   <w15:commentEx w15:paraId="0ED93E43" w15:done="0"/>
-  <w15:commentEx w15:paraId="7EC67FA3" w15:done="0"/>
   <w15:commentEx w15:paraId="147EB274" w15:done="0"/>
 </w15:commentsEx>
 </file>
@@ -3276,7 +2893,6 @@
   <w16cid:commentId w16cid:paraId="36511992" w16cid:durableId="1EEDC696"/>
   <w16cid:commentId w16cid:paraId="67E49234" w16cid:durableId="1EEDC698"/>
   <w16cid:commentId w16cid:paraId="0ED93E43" w16cid:durableId="1EEDC699"/>
-  <w16cid:commentId w16cid:paraId="7EC67FA3" w16cid:durableId="1EEDC69A"/>
   <w16cid:commentId w16cid:paraId="147EB274" w16cid:durableId="1EEDC69C"/>
 </w16cid:commentsIds>
 </file>
@@ -3720,10 +3336,6 @@
     <w:lsdException w:name="Book Title" w:uiPriority="33" w:qFormat="1"/>
     <w:lsdException w:name="Bibliography" w:semiHidden="1" w:uiPriority="37" w:unhideWhenUsed="1"/>
     <w:lsdException w:name="TOC Heading" w:semiHidden="1" w:uiPriority="39" w:unhideWhenUsed="1" w:qFormat="1"/>
-    <w:lsdException w:name="Grid Table Light" w:semiHidden="1" w:unhideWhenUsed="1"/>
-    <w:lsdException w:name="Grid Table 1 Light" w:semiHidden="1" w:unhideWhenUsed="1"/>
-    <w:lsdException w:name="Grid Table 2" w:semiHidden="1" w:unhideWhenUsed="1"/>
-    <w:lsdException w:name="Grid Table 3" w:semiHidden="1" w:unhideWhenUsed="1"/>
     <w:lsdException w:name="Grid Table 4" w:uiPriority="49"/>
     <w:lsdException w:name="Grid Table 5 Dark" w:uiPriority="50"/>
     <w:lsdException w:name="Grid Table 6 Colorful" w:uiPriority="51"/>
@@ -4301,7 +3913,7 @@
 </file>
 
 <file path=customXml/itemProps1.xml><?xml version="1.0" encoding="utf-8"?>
-<ds:datastoreItem xmlns:ds="http://schemas.openxmlformats.org/officeDocument/2006/customXml" ds:itemID="{7653A269-DF3C-E946-BE51-AFC4F987B67A}">
+<ds:datastoreItem xmlns:ds="http://schemas.openxmlformats.org/officeDocument/2006/customXml" ds:itemID="{D1ED6FDC-034B-7947-B2F6-98568DE3E097}">
   <ds:schemaRefs>
     <ds:schemaRef ds:uri="http://schemas.openxmlformats.org/officeDocument/2006/bibliography"/>
   </ds:schemaRefs>

</xml_diff>

<commit_message>
Small changes to text and table
I just re-ordered the table so it goes in order of phenological event.
</commit_message>
<xml_diff>
--- a/docs/writing.docx
+++ b/docs/writing.docx
@@ -1,6 +1,6 @@
 
 <file path=word/document.xml><?xml version="1.0" encoding="utf-8"?>
-<w:document xmlns:wpc="http://schemas.microsoft.com/office/word/2010/wordprocessingCanvas" xmlns:cx="http://schemas.microsoft.com/office/drawing/2014/chartex" xmlns:cx1="http://schemas.microsoft.com/office/drawing/2015/9/8/chartex" xmlns:cx2="http://schemas.microsoft.com/office/drawing/2015/10/21/chartex" xmlns:cx3="http://schemas.microsoft.com/office/drawing/2016/5/9/chartex" xmlns:cx4="http://schemas.microsoft.com/office/drawing/2016/5/10/chartex" xmlns:cx5="http://schemas.microsoft.com/office/drawing/2016/5/11/chartex" xmlns:cx6="http://schemas.microsoft.com/office/drawing/2016/5/12/chartex" xmlns:cx7="http://schemas.microsoft.com/office/drawing/2016/5/13/chartex" xmlns:cx8="http://schemas.microsoft.com/office/drawing/2016/5/14/chartex" xmlns:mc="http://schemas.openxmlformats.org/markup-compatibility/2006" xmlns:aink="http://schemas.microsoft.com/office/drawing/2016/ink" xmlns:am3d="http://schemas.microsoft.com/office/drawing/2017/model3d" xmlns:o="urn:schemas-microsoft-com:office:office" xmlns:r="http://schemas.openxmlformats.org/officeDocument/2006/relationships" xmlns:m="http://schemas.openxmlformats.org/officeDocument/2006/math" xmlns:v="urn:schemas-microsoft-com:vml" xmlns:wp14="http://schemas.microsoft.com/office/word/2010/wordprocessingDrawing" xmlns:wp="http://schemas.openxmlformats.org/drawingml/2006/wordprocessingDrawing" xmlns:w10="urn:schemas-microsoft-com:office:word" xmlns:w="http://schemas.openxmlformats.org/wordprocessingml/2006/main" xmlns:w14="http://schemas.microsoft.com/office/word/2010/wordml" xmlns:w15="http://schemas.microsoft.com/office/word/2012/wordml" xmlns:w16cid="http://schemas.microsoft.com/office/word/2016/wordml/cid" xmlns:w16se="http://schemas.microsoft.com/office/word/2015/wordml/symex" xmlns:wpg="http://schemas.microsoft.com/office/word/2010/wordprocessingGroup" xmlns:wpi="http://schemas.microsoft.com/office/word/2010/wordprocessingInk" xmlns:wne="http://schemas.microsoft.com/office/word/2006/wordml" xmlns:wps="http://schemas.microsoft.com/office/word/2010/wordprocessingShape" mc:Ignorable="w14 w15 w16se w16cid wp14">
+<w:document xmlns:wpc="http://schemas.microsoft.com/office/word/2010/wordprocessingCanvas" xmlns:mo="http://schemas.microsoft.com/office/mac/office/2008/main" xmlns:mc="http://schemas.openxmlformats.org/markup-compatibility/2006" xmlns:mv="urn:schemas-microsoft-com:mac:vml" xmlns:o="urn:schemas-microsoft-com:office:office" xmlns:r="http://schemas.openxmlformats.org/officeDocument/2006/relationships" xmlns:m="http://schemas.openxmlformats.org/officeDocument/2006/math" xmlns:v="urn:schemas-microsoft-com:vml" xmlns:wp14="http://schemas.microsoft.com/office/word/2010/wordprocessingDrawing" xmlns:wp="http://schemas.openxmlformats.org/drawingml/2006/wordprocessingDrawing" xmlns:w10="urn:schemas-microsoft-com:office:word" xmlns:w="http://schemas.openxmlformats.org/wordprocessingml/2006/main" xmlns:w14="http://schemas.microsoft.com/office/word/2010/wordml" xmlns:wpg="http://schemas.microsoft.com/office/word/2010/wordprocessingGroup" xmlns:wpi="http://schemas.microsoft.com/office/word/2010/wordprocessingInk" xmlns:wne="http://schemas.microsoft.com/office/word/2006/wordml" xmlns:wps="http://schemas.microsoft.com/office/word/2010/wordprocessingShape" mc:Ignorable="w14 wp14">
   <w:body>
     <w:p>
       <w:pPr>
@@ -35,18 +35,14 @@
         </w:rPr>
         <w:t xml:space="preserve"> </w:t>
       </w:r>
-      <w:r>
-        <w:rPr>
-          <w:rFonts w:ascii="Calibri" w:hAnsi="Calibri"/>
-        </w:rPr>
-        <w:t xml:space="preserve">winegrape </w:t>
-      </w:r>
-      <w:r>
-        <w:rPr>
-          <w:rFonts w:ascii="Calibri" w:hAnsi="Calibri"/>
-        </w:rPr>
-        <w:t>cuttings were taken from the UC Davis Robert Mondavi Institute vineyard in December</w:t>
-      </w:r>
+      <w:proofErr w:type="spellStart"/>
+      <w:r>
+        <w:rPr>
+          <w:rFonts w:ascii="Calibri" w:hAnsi="Calibri"/>
+        </w:rPr>
+        <w:t>winegrape</w:t>
+      </w:r>
+      <w:proofErr w:type="spellEnd"/>
       <w:r>
         <w:rPr>
           <w:rFonts w:ascii="Calibri" w:hAnsi="Calibri"/>
@@ -57,13 +53,73 @@
         <w:rPr>
           <w:rFonts w:ascii="Calibri" w:hAnsi="Calibri"/>
         </w:rPr>
+        <w:t xml:space="preserve">cuttings were taken from the UC Davis Robert </w:t>
+      </w:r>
+      <w:proofErr w:type="spellStart"/>
+      <w:r>
+        <w:rPr>
+          <w:rFonts w:ascii="Calibri" w:hAnsi="Calibri"/>
+        </w:rPr>
+        <w:t>Mondavi</w:t>
+      </w:r>
+      <w:proofErr w:type="spellEnd"/>
+      <w:r>
+        <w:rPr>
+          <w:rFonts w:ascii="Calibri" w:hAnsi="Calibri"/>
+        </w:rPr>
+        <w:t xml:space="preserve"> Institute vineyard in December</w:t>
+      </w:r>
+      <w:r>
+        <w:rPr>
+          <w:rFonts w:ascii="Calibri" w:hAnsi="Calibri"/>
+        </w:rPr>
+        <w:t xml:space="preserve"> </w:t>
+      </w:r>
+      <w:r>
+        <w:rPr>
+          <w:rFonts w:ascii="Calibri" w:hAnsi="Calibri"/>
+        </w:rPr>
         <w:t>2015</w:t>
       </w:r>
       <w:r>
         <w:rPr>
           <w:rFonts w:ascii="Calibri" w:hAnsi="Calibri"/>
         </w:rPr>
-        <w:t>, where phenology was monitored in the 2015 growing season.  Observations using the modified Eichorn-Lorenz (EL) scale (REFERENCE) began 6 March 2015 and continued generally every 3-4 days until 2 April 2015, when almost all plants had reached EL stage 11 or higher.</w:t>
+        <w:t xml:space="preserve">, where phenology was monitored in the 2015 growing season.  Observations using the modified </w:t>
+      </w:r>
+      <w:proofErr w:type="spellStart"/>
+      <w:r>
+        <w:rPr>
+          <w:rFonts w:ascii="Calibri" w:hAnsi="Calibri"/>
+        </w:rPr>
+        <w:t>Eichorn</w:t>
+      </w:r>
+      <w:proofErr w:type="spellEnd"/>
+      <w:r>
+        <w:rPr>
+          <w:rFonts w:ascii="Calibri" w:hAnsi="Calibri"/>
+        </w:rPr>
+        <w:t>-Lorenz (EL) scale (</w:t>
+      </w:r>
+      <w:commentRangeStart w:id="0"/>
+      <w:r>
+        <w:rPr>
+          <w:rFonts w:ascii="Calibri" w:hAnsi="Calibri"/>
+        </w:rPr>
+        <w:t>REFERENCE</w:t>
+      </w:r>
+      <w:commentRangeEnd w:id="0"/>
+      <w:r>
+        <w:rPr>
+          <w:rStyle w:val="CommentReference"/>
+        </w:rPr>
+        <w:commentReference w:id="0"/>
+      </w:r>
+      <w:r>
+        <w:rPr>
+          <w:rFonts w:ascii="Calibri" w:hAnsi="Calibri"/>
+        </w:rPr>
+        <w:t>) began 6 March 2015 and continued generally every 3-4 days until 2 April 2015, when almost all plants had reached EL stage 11 or higher.</w:t>
       </w:r>
     </w:p>
     <w:p>
@@ -90,7 +146,21 @@
         <w:rPr>
           <w:rFonts w:ascii="Calibri" w:hAnsi="Calibri"/>
         </w:rPr>
-        <w:t xml:space="preserve">) at the Arnold Arboretum, then forced in greenhouses </w:t>
+        <w:t xml:space="preserve">) at the Arnold Arboretum, </w:t>
+      </w:r>
+      <w:proofErr w:type="gramStart"/>
+      <w:r>
+        <w:rPr>
+          <w:rFonts w:ascii="Calibri" w:hAnsi="Calibri"/>
+        </w:rPr>
+        <w:t>then</w:t>
+      </w:r>
+      <w:proofErr w:type="gramEnd"/>
+      <w:r>
+        <w:rPr>
+          <w:rFonts w:ascii="Calibri" w:hAnsi="Calibri"/>
+        </w:rPr>
+        <w:t xml:space="preserve"> forced in greenhouses </w:t>
       </w:r>
       <w:r>
         <w:t xml:space="preserve">in 26 cm diameter pots </w:t>
@@ -272,7 +342,15 @@
         <w:t>, each plant’s development was reco</w:t>
       </w:r>
       <w:r>
-        <w:t>rded using the modified Eichorn-</w:t>
+        <w:t xml:space="preserve">rded using the modified </w:t>
+      </w:r>
+      <w:proofErr w:type="spellStart"/>
+      <w:r>
+        <w:t>Eichorn</w:t>
+      </w:r>
+      <w:proofErr w:type="spellEnd"/>
+      <w:r>
+        <w:t>-</w:t>
       </w:r>
       <w:r>
         <w:t>Lorenz</w:t>
@@ -284,7 +362,21 @@
         <w:t>scale</w:t>
       </w:r>
       <w:r>
-        <w:t xml:space="preserve"> (REFERENCE)</w:t>
+        <w:t xml:space="preserve"> (</w:t>
+      </w:r>
+      <w:commentRangeStart w:id="1"/>
+      <w:r>
+        <w:t>REFERENCE</w:t>
+      </w:r>
+      <w:commentRangeEnd w:id="1"/>
+      <w:r>
+        <w:rPr>
+          <w:rStyle w:val="CommentReference"/>
+        </w:rPr>
+        <w:commentReference w:id="1"/>
+      </w:r>
+      <w:r>
+        <w:t>)</w:t>
       </w:r>
       <w:r>
         <w:t xml:space="preserve"> and soil moisture was measured with a probe in three locations in each pot.  </w:t>
@@ -422,7 +514,14 @@
         <w:rPr>
           <w:rFonts w:ascii="Calibri" w:hAnsi="Calibri"/>
         </w:rPr>
-        <w:t xml:space="preserve"> at night, increasing CO</w:t>
+        <w:t xml:space="preserve"> at night,</w:t>
+      </w:r>
+      <w:commentRangeStart w:id="2"/>
+      <w:r>
+        <w:rPr>
+          <w:rFonts w:ascii="Calibri" w:hAnsi="Calibri"/>
+        </w:rPr>
+        <w:t xml:space="preserve"> increasing CO</w:t>
       </w:r>
       <w:r>
         <w:rPr>
@@ -435,14 +534,29 @@
         <w:rPr>
           <w:rFonts w:ascii="Calibri" w:hAnsi="Calibri"/>
         </w:rPr>
-        <w:t xml:space="preserve"> levels (REFERENCE)</w:t>
-      </w:r>
+        <w:t xml:space="preserve"> levels</w:t>
+      </w:r>
+      <w:del w:id="3" w:author="Elizabeth Wolkovich" w:date="2018-09-14T17:56:00Z">
+        <w:r>
+          <w:rPr>
+            <w:rFonts w:ascii="Calibri" w:hAnsi="Calibri"/>
+          </w:rPr>
+          <w:delText xml:space="preserve"> (REFERENCE)</w:delText>
+        </w:r>
+      </w:del>
       <w:r>
         <w:rPr>
           <w:rFonts w:ascii="Calibri" w:hAnsi="Calibri"/>
         </w:rPr>
         <w:t xml:space="preserve">.  </w:t>
       </w:r>
+      <w:commentRangeEnd w:id="2"/>
+      <w:r>
+        <w:rPr>
+          <w:rStyle w:val="CommentReference"/>
+        </w:rPr>
+        <w:commentReference w:id="2"/>
+      </w:r>
       <w:r>
         <w:rPr>
           <w:rFonts w:ascii="Calibri" w:hAnsi="Calibri"/>
@@ -509,13 +623,27 @@
         <w:rPr>
           <w:rFonts w:ascii="Calibri" w:hAnsi="Calibri"/>
         </w:rPr>
-        <w:t>thereafter observations of aborted buds</w:t>
-      </w:r>
-      <w:r>
-        <w:rPr>
-          <w:rFonts w:ascii="Calibri" w:hAnsi="Calibri"/>
-        </w:rPr>
-        <w:t xml:space="preserve">were also recorded.  Once a plant had reached 100% </w:t>
+        <w:t xml:space="preserve">thereafter observations of aborted </w:t>
+      </w:r>
+      <w:proofErr w:type="spellStart"/>
+      <w:r>
+        <w:rPr>
+          <w:rFonts w:ascii="Calibri" w:hAnsi="Calibri"/>
+        </w:rPr>
+        <w:t>buds</w:t>
+      </w:r>
+      <w:r>
+        <w:rPr>
+          <w:rFonts w:ascii="Calibri" w:hAnsi="Calibri"/>
+        </w:rPr>
+        <w:t>were</w:t>
+      </w:r>
+      <w:proofErr w:type="spellEnd"/>
+      <w:r>
+        <w:rPr>
+          <w:rFonts w:ascii="Calibri" w:hAnsi="Calibri"/>
+        </w:rPr>
+        <w:t xml:space="preserve"> also recorded.  Once a plant had reached 100% </w:t>
       </w:r>
       <w:r>
         <w:rPr>
@@ -608,8 +736,16 @@
         <w:rPr>
           <w:rFonts w:ascii="Calibri" w:hAnsi="Calibri"/>
         </w:rPr>
-        <w:t>The plants underwent budbreak</w:t>
-      </w:r>
+        <w:t xml:space="preserve">The plants underwent </w:t>
+      </w:r>
+      <w:proofErr w:type="spellStart"/>
+      <w:r>
+        <w:rPr>
+          <w:rFonts w:ascii="Calibri" w:hAnsi="Calibri"/>
+        </w:rPr>
+        <w:t>budbreak</w:t>
+      </w:r>
+      <w:proofErr w:type="spellEnd"/>
       <w:r>
         <w:rPr>
           <w:rFonts w:ascii="Calibri" w:hAnsi="Calibri"/>
@@ -644,8 +780,16 @@
         <w:rPr>
           <w:rFonts w:ascii="Calibri" w:hAnsi="Calibri"/>
         </w:rPr>
-        <w:t>29 August) and leafout</w:t>
-      </w:r>
+        <w:t xml:space="preserve">29 August) and </w:t>
+      </w:r>
+      <w:proofErr w:type="spellStart"/>
+      <w:r>
+        <w:rPr>
+          <w:rFonts w:ascii="Calibri" w:hAnsi="Calibri"/>
+        </w:rPr>
+        <w:t>leafout</w:t>
+      </w:r>
+      <w:proofErr w:type="spellEnd"/>
       <w:r>
         <w:rPr>
           <w:rFonts w:ascii="Calibri" w:hAnsi="Calibri"/>
@@ -780,11 +924,61 @@
           <w:rFonts w:ascii="Calibri" w:hAnsi="Calibri"/>
         </w:rPr>
       </w:pPr>
-      <w:r>
-        <w:rPr>
-          <w:rFonts w:ascii="Calibri" w:hAnsi="Calibri"/>
-        </w:rPr>
-        <w:t>Budbreak and leafout timing among the varieties were similar in the lab and field (Figure #, budburst: F(1,47)=14.55, p=0.0004; leafout: F(1,47)=18.51, p&lt;0.0001). Few plants developed inflorescences (see Table #). P</w:t>
+      <w:proofErr w:type="spellStart"/>
+      <w:r>
+        <w:rPr>
+          <w:rFonts w:ascii="Calibri" w:hAnsi="Calibri"/>
+        </w:rPr>
+        <w:t>Budbreak</w:t>
+      </w:r>
+      <w:proofErr w:type="spellEnd"/>
+      <w:r>
+        <w:rPr>
+          <w:rFonts w:ascii="Calibri" w:hAnsi="Calibri"/>
+        </w:rPr>
+        <w:t xml:space="preserve"> and </w:t>
+      </w:r>
+      <w:proofErr w:type="spellStart"/>
+      <w:r>
+        <w:rPr>
+          <w:rFonts w:ascii="Calibri" w:hAnsi="Calibri"/>
+        </w:rPr>
+        <w:t>leafout</w:t>
+      </w:r>
+      <w:proofErr w:type="spellEnd"/>
+      <w:r>
+        <w:rPr>
+          <w:rFonts w:ascii="Calibri" w:hAnsi="Calibri"/>
+        </w:rPr>
+        <w:t xml:space="preserve"> timing among the varieties were similar in the lab and field (Figure #, budburst: </w:t>
+      </w:r>
+      <w:proofErr w:type="gramStart"/>
+      <w:r>
+        <w:rPr>
+          <w:rFonts w:ascii="Calibri" w:hAnsi="Calibri"/>
+        </w:rPr>
+        <w:t>F(</w:t>
+      </w:r>
+      <w:proofErr w:type="gramEnd"/>
+      <w:r>
+        <w:rPr>
+          <w:rFonts w:ascii="Calibri" w:hAnsi="Calibri"/>
+        </w:rPr>
+        <w:t xml:space="preserve">1,47)=14.55, p=0.0004; </w:t>
+      </w:r>
+      <w:proofErr w:type="spellStart"/>
+      <w:r>
+        <w:rPr>
+          <w:rFonts w:ascii="Calibri" w:hAnsi="Calibri"/>
+        </w:rPr>
+        <w:t>leafout</w:t>
+      </w:r>
+      <w:proofErr w:type="spellEnd"/>
+      <w:r>
+        <w:rPr>
+          <w:rFonts w:ascii="Calibri" w:hAnsi="Calibri"/>
+        </w:rPr>
+        <w:t>: F(1,47)=18.51, p&lt;0.0001). Few plants developed inflorescences (see Table #). P</w:t>
       </w:r>
       <w:r>
         <w:rPr>
@@ -808,7 +1002,21 @@
         <w:rPr>
           <w:rFonts w:ascii="Calibri" w:hAnsi="Calibri"/>
         </w:rPr>
-        <w:t>, Z(##</w:t>
+        <w:t xml:space="preserve">, </w:t>
+      </w:r>
+      <w:proofErr w:type="gramStart"/>
+      <w:r>
+        <w:rPr>
+          <w:rFonts w:ascii="Calibri" w:hAnsi="Calibri"/>
+        </w:rPr>
+        <w:t>Z(</w:t>
+      </w:r>
+      <w:proofErr w:type="gramEnd"/>
+      <w:r>
+        <w:rPr>
+          <w:rFonts w:ascii="Calibri" w:hAnsi="Calibri"/>
+        </w:rPr>
+        <w:t>##</w:t>
       </w:r>
       <w:r>
         <w:rPr>
@@ -846,7 +1054,21 @@
         <w:rPr>
           <w:rFonts w:ascii="Calibri" w:hAnsi="Calibri"/>
         </w:rPr>
-        <w:t>Soil moisture in the chambers varied by chamber temperature (F(1,24)=8.05, p=0.009), ranging from 69% to 76% over time. There was no directional relationship between the moisture levels and the chamber temperature (i.e., the warmest chambers were not the driest) and means were similar across treatments, ranging from 71% to 74%.</w:t>
+        <w:t>Soil moisture in the chambers varied by chamber temperature (</w:t>
+      </w:r>
+      <w:proofErr w:type="gramStart"/>
+      <w:r>
+        <w:rPr>
+          <w:rFonts w:ascii="Calibri" w:hAnsi="Calibri"/>
+        </w:rPr>
+        <w:t>F(</w:t>
+      </w:r>
+      <w:proofErr w:type="gramEnd"/>
+      <w:r>
+        <w:rPr>
+          <w:rFonts w:ascii="Calibri" w:hAnsi="Calibri"/>
+        </w:rPr>
+        <w:t>1,24)=8.05, p=0.009), ranging from 69% to 76% over time. There was no directional relationship between the moisture levels and the chamber temperature (i.e., the warmest chambers were not the driest) and means were similar across treatments, ranging from 71% to 74%.</w:t>
       </w:r>
     </w:p>
     <w:p>
@@ -890,7 +1112,21 @@
         <w:rPr>
           <w:rFonts w:ascii="Calibri" w:hAnsi="Calibri"/>
         </w:rPr>
-        <w:t xml:space="preserve">(stem length: F(1,24)=0.5347, p=0.4717; leaf number: F(1,24)=0.0455, p= 0.8329).  Plants in Chamber 3 </w:t>
+        <w:t xml:space="preserve">(stem length: </w:t>
+      </w:r>
+      <w:proofErr w:type="gramStart"/>
+      <w:r>
+        <w:rPr>
+          <w:rFonts w:ascii="Calibri" w:hAnsi="Calibri"/>
+        </w:rPr>
+        <w:t>F(</w:t>
+      </w:r>
+      <w:proofErr w:type="gramEnd"/>
+      <w:r>
+        <w:rPr>
+          <w:rFonts w:ascii="Calibri" w:hAnsi="Calibri"/>
+        </w:rPr>
+        <w:t xml:space="preserve">1,24)=0.5347, p=0.4717; leaf number: F(1,24)=0.0455, p= 0.8329).  Plants in Chamber 3 </w:t>
       </w:r>
       <w:r>
         <w:rPr>
@@ -964,7 +1200,21 @@
         <w:rPr>
           <w:rFonts w:ascii="Calibri" w:hAnsi="Calibri"/>
         </w:rPr>
-        <w:t>(10%: F(1,20)=0.4324, p=0.5183; 50%: F(1,15)=0.4987, p=0.4909).</w:t>
+        <w:t xml:space="preserve">(10%: </w:t>
+      </w:r>
+      <w:proofErr w:type="gramStart"/>
+      <w:r>
+        <w:rPr>
+          <w:rFonts w:ascii="Calibri" w:hAnsi="Calibri"/>
+        </w:rPr>
+        <w:t>F(</w:t>
+      </w:r>
+      <w:proofErr w:type="gramEnd"/>
+      <w:r>
+        <w:rPr>
+          <w:rFonts w:ascii="Calibri" w:hAnsi="Calibri"/>
+        </w:rPr>
+        <w:t>1,20)=0.4324, p=0.5183; 50%: F(1,15)=0.4987, p=0.4909).</w:t>
       </w:r>
       <w:r>
         <w:rPr>
@@ -1008,7 +1258,21 @@
         <w:rPr>
           <w:rFonts w:ascii="Calibri" w:hAnsi="Calibri"/>
         </w:rPr>
-        <w:t>The number of buds aborted per plant was significantly affected by the chamber temperature (Figure #, F(1,24)=7.4285, p=0.01179).  The two warmest chambers saw the greatest number of buds lost during the time in the chamber, with the greatest average number of buds aborted seen in Chamber 5</w:t>
+        <w:t xml:space="preserve">The number of buds aborted per plant was significantly affected by the chamber temperature (Figure #, </w:t>
+      </w:r>
+      <w:proofErr w:type="gramStart"/>
+      <w:r>
+        <w:rPr>
+          <w:rFonts w:ascii="Calibri" w:hAnsi="Calibri"/>
+        </w:rPr>
+        <w:t>F(</w:t>
+      </w:r>
+      <w:proofErr w:type="gramEnd"/>
+      <w:r>
+        <w:rPr>
+          <w:rFonts w:ascii="Calibri" w:hAnsi="Calibri"/>
+        </w:rPr>
+        <w:t>1,24)=7.4285, p=0.01179).  The two warmest chambers saw the greatest number of buds lost during the time in the chamber, with the greatest average number of buds aborted seen in Chamber 5</w:t>
       </w:r>
       <w:r>
         <w:rPr>
@@ -1049,7 +1313,7 @@
           <w:rFonts w:ascii="Calibri" w:hAnsi="Calibri"/>
         </w:rPr>
       </w:pPr>
-      <w:commentRangeStart w:id="0"/>
+      <w:commentRangeStart w:id="4"/>
       <w:r>
         <w:rPr>
           <w:rFonts w:ascii="Calibri" w:hAnsi="Calibri"/>
@@ -1057,12 +1321,12 @@
         <w:lastRenderedPageBreak/>
         <w:t>Introduction</w:t>
       </w:r>
-      <w:commentRangeEnd w:id="0"/>
+      <w:commentRangeEnd w:id="4"/>
       <w:r>
         <w:rPr>
           <w:rStyle w:val="CommentReference"/>
         </w:rPr>
-        <w:commentReference w:id="0"/>
+        <w:commentReference w:id="4"/>
       </w:r>
     </w:p>
     <w:p>
@@ -1166,7 +1430,21 @@
         <w:rPr>
           <w:rFonts w:ascii="Calibri" w:hAnsi="Calibri"/>
         </w:rPr>
-        <w:t xml:space="preserve"> towards the poles and to higher elevations to maintain ideal growing temperatures for winegrapes {Schultz, 2010 #33}</w:t>
+        <w:t xml:space="preserve"> towards the poles and to higher elevations to maintain ideal growing temperatures for </w:t>
+      </w:r>
+      <w:proofErr w:type="spellStart"/>
+      <w:r>
+        <w:rPr>
+          <w:rFonts w:ascii="Calibri" w:hAnsi="Calibri"/>
+        </w:rPr>
+        <w:t>winegrapes</w:t>
+      </w:r>
+      <w:proofErr w:type="spellEnd"/>
+      <w:r>
+        <w:rPr>
+          <w:rFonts w:ascii="Calibri" w:hAnsi="Calibri"/>
+        </w:rPr>
+        <w:t xml:space="preserve"> {Schultz, 2010 #33}</w:t>
       </w:r>
       <w:r>
         <w:rPr>
@@ -1228,11 +1506,19 @@
         </w:rPr>
         <w:t xml:space="preserve">total </w:t>
       </w:r>
-      <w:r>
-        <w:rPr>
-          <w:rFonts w:ascii="Calibri" w:hAnsi="Calibri"/>
-        </w:rPr>
-        <w:t>viticultural land</w:t>
+      <w:proofErr w:type="spellStart"/>
+      <w:r>
+        <w:rPr>
+          <w:rFonts w:ascii="Calibri" w:hAnsi="Calibri"/>
+        </w:rPr>
+        <w:t>viticultural</w:t>
+      </w:r>
+      <w:proofErr w:type="spellEnd"/>
+      <w:r>
+        <w:rPr>
+          <w:rFonts w:ascii="Calibri" w:hAnsi="Calibri"/>
+        </w:rPr>
+        <w:t xml:space="preserve"> land</w:t>
       </w:r>
       <w:r>
         <w:rPr>
@@ -1284,13 +1570,15 @@
         </w:rPr>
         <w:t xml:space="preserve"> varieties better suited to the new climate {Wolkovich, 2017 #32}.  </w:t>
       </w:r>
+      <w:proofErr w:type="spellStart"/>
       <w:r>
         <w:rPr>
           <w:rFonts w:ascii="Calibri" w:hAnsi="Calibri"/>
           <w:i/>
         </w:rPr>
-        <w:t>Vitis vinifera</w:t>
-      </w:r>
+        <w:t>Vitis</w:t>
+      </w:r>
+      <w:proofErr w:type="spellEnd"/>
       <w:r>
         <w:rPr>
           <w:rFonts w:ascii="Calibri" w:hAnsi="Calibri"/>
@@ -1298,6 +1586,22 @@
         </w:rPr>
         <w:t xml:space="preserve"> </w:t>
       </w:r>
+      <w:proofErr w:type="spellStart"/>
+      <w:r>
+        <w:rPr>
+          <w:rFonts w:ascii="Calibri" w:hAnsi="Calibri"/>
+          <w:i/>
+        </w:rPr>
+        <w:t>vinifera</w:t>
+      </w:r>
+      <w:proofErr w:type="spellEnd"/>
+      <w:r>
+        <w:rPr>
+          <w:rFonts w:ascii="Calibri" w:hAnsi="Calibri"/>
+          <w:i/>
+        </w:rPr>
+        <w:t xml:space="preserve"> </w:t>
+      </w:r>
       <w:r>
         <w:rPr>
           <w:rFonts w:ascii="Calibri" w:hAnsi="Calibri"/>
@@ -1309,22 +1613,45 @@
           <w:rFonts w:ascii="Calibri" w:hAnsi="Calibri"/>
           <w:i/>
         </w:rPr>
-        <w:t>. vinifera</w:t>
-      </w:r>
-      <w:r>
-        <w:rPr>
-          <w:rFonts w:ascii="Calibri" w:hAnsi="Calibri"/>
-        </w:rPr>
-        <w:t xml:space="preserve"> (winegrape) has at least </w:t>
-      </w:r>
-      <w:commentRangeStart w:id="1"/>
+        <w:t xml:space="preserve">. </w:t>
+      </w:r>
+      <w:proofErr w:type="spellStart"/>
+      <w:r>
+        <w:rPr>
+          <w:rFonts w:ascii="Calibri" w:hAnsi="Calibri"/>
+          <w:i/>
+        </w:rPr>
+        <w:t>vinifera</w:t>
+      </w:r>
+      <w:proofErr w:type="spellEnd"/>
+      <w:r>
+        <w:rPr>
+          <w:rFonts w:ascii="Calibri" w:hAnsi="Calibri"/>
+        </w:rPr>
+        <w:t xml:space="preserve"> (</w:t>
+      </w:r>
+      <w:proofErr w:type="spellStart"/>
+      <w:r>
+        <w:rPr>
+          <w:rFonts w:ascii="Calibri" w:hAnsi="Calibri"/>
+        </w:rPr>
+        <w:t>winegrape</w:t>
+      </w:r>
+      <w:proofErr w:type="spellEnd"/>
+      <w:r>
+        <w:rPr>
+          <w:rFonts w:ascii="Calibri" w:hAnsi="Calibri"/>
+        </w:rPr>
+        <w:t xml:space="preserve">) has at least </w:t>
+      </w:r>
+      <w:commentRangeStart w:id="5"/>
       <w:r>
         <w:rPr>
           <w:rFonts w:ascii="Calibri" w:hAnsi="Calibri"/>
         </w:rPr>
         <w:t>6000 genetically distinct varieties</w:t>
       </w:r>
-      <w:commentRangeEnd w:id="1"/>
+      <w:commentRangeEnd w:id="5"/>
       <w:r>
         <w:rPr>
           <w:rFonts w:ascii="Calibri" w:hAnsi="Calibri"/>
@@ -1335,7 +1662,7 @@
         <w:rPr>
           <w:rStyle w:val="CommentReference"/>
         </w:rPr>
-        <w:commentReference w:id="1"/>
+        <w:commentReference w:id="5"/>
       </w:r>
       <w:r>
         <w:rPr>
@@ -1415,7 +1742,21 @@
         <w:rPr>
           <w:rFonts w:ascii="Calibri" w:hAnsi="Calibri"/>
         </w:rPr>
-        <w:t>Studying the phenology of different varieties of winegrapes would help viticulturists better ada</w:t>
+        <w:t xml:space="preserve">Studying the phenology of different varieties of </w:t>
+      </w:r>
+      <w:proofErr w:type="spellStart"/>
+      <w:r>
+        <w:rPr>
+          <w:rFonts w:ascii="Calibri" w:hAnsi="Calibri"/>
+        </w:rPr>
+        <w:t>winegrapes</w:t>
+      </w:r>
+      <w:proofErr w:type="spellEnd"/>
+      <w:r>
+        <w:rPr>
+          <w:rFonts w:ascii="Calibri" w:hAnsi="Calibri"/>
+        </w:rPr>
+        <w:t xml:space="preserve"> would help viticulturists better ada</w:t>
       </w:r>
       <w:r>
         <w:rPr>
@@ -1423,11 +1764,19 @@
         </w:rPr>
         <w:t xml:space="preserve">pt to climate change, because </w:t>
       </w:r>
-      <w:r>
-        <w:rPr>
-          <w:rFonts w:ascii="Calibri" w:hAnsi="Calibri"/>
-        </w:rPr>
-        <w:t xml:space="preserve">winegrape phenology </w:t>
+      <w:proofErr w:type="spellStart"/>
+      <w:r>
+        <w:rPr>
+          <w:rFonts w:ascii="Calibri" w:hAnsi="Calibri"/>
+        </w:rPr>
+        <w:t>winegrape</w:t>
+      </w:r>
+      <w:proofErr w:type="spellEnd"/>
+      <w:r>
+        <w:rPr>
+          <w:rFonts w:ascii="Calibri" w:hAnsi="Calibri"/>
+        </w:rPr>
+        <w:t xml:space="preserve"> phenology </w:t>
       </w:r>
       <w:r>
         <w:rPr>
@@ -1439,7 +1788,21 @@
         <w:rPr>
           <w:rFonts w:ascii="Calibri" w:hAnsi="Calibri"/>
         </w:rPr>
-        <w:t xml:space="preserve"> {Jones, 2013 #36}{Chuine, 2017 #41}</w:t>
+        <w:t xml:space="preserve"> {Jones, 2013 #36}{</w:t>
+      </w:r>
+      <w:proofErr w:type="spellStart"/>
+      <w:r>
+        <w:rPr>
+          <w:rFonts w:ascii="Calibri" w:hAnsi="Calibri"/>
+        </w:rPr>
+        <w:t>Chuine</w:t>
+      </w:r>
+      <w:proofErr w:type="spellEnd"/>
+      <w:r>
+        <w:rPr>
+          <w:rFonts w:ascii="Calibri" w:hAnsi="Calibri"/>
+        </w:rPr>
+        <w:t>, 2017 #41}</w:t>
       </w:r>
       <w:r>
         <w:rPr>
@@ -1451,7 +1814,21 @@
         <w:rPr>
           <w:rFonts w:ascii="Calibri" w:hAnsi="Calibri"/>
         </w:rPr>
-        <w:t xml:space="preserve">iming for leafout and flowering </w:t>
+        <w:t xml:space="preserve">iming for </w:t>
+      </w:r>
+      <w:proofErr w:type="spellStart"/>
+      <w:r>
+        <w:rPr>
+          <w:rFonts w:ascii="Calibri" w:hAnsi="Calibri"/>
+        </w:rPr>
+        <w:t>leafout</w:t>
+      </w:r>
+      <w:proofErr w:type="spellEnd"/>
+      <w:r>
+        <w:rPr>
+          <w:rFonts w:ascii="Calibri" w:hAnsi="Calibri"/>
+        </w:rPr>
+        <w:t xml:space="preserve"> and flowering </w:t>
       </w:r>
       <w:r>
         <w:rPr>
@@ -1481,7 +1858,21 @@
         <w:rPr>
           <w:rFonts w:ascii="Calibri" w:hAnsi="Calibri"/>
         </w:rPr>
-        <w:t>{Root, 2003 #44}{Menzel, 2006 #42}</w:t>
+        <w:t>{Root, 2003 #44}{</w:t>
+      </w:r>
+      <w:proofErr w:type="spellStart"/>
+      <w:r>
+        <w:rPr>
+          <w:rFonts w:ascii="Calibri" w:hAnsi="Calibri"/>
+        </w:rPr>
+        <w:t>Menzel</w:t>
+      </w:r>
+      <w:proofErr w:type="spellEnd"/>
+      <w:r>
+        <w:rPr>
+          <w:rFonts w:ascii="Calibri" w:hAnsi="Calibri"/>
+        </w:rPr>
+        <w:t>, 2006 #42}</w:t>
       </w:r>
       <w:r>
         <w:rPr>
@@ -1499,7 +1890,21 @@
         <w:rPr>
           <w:rFonts w:ascii="Calibri" w:hAnsi="Calibri"/>
         </w:rPr>
-        <w:t xml:space="preserve"> per°C </w:t>
+        <w:t xml:space="preserve"> </w:t>
+      </w:r>
+      <w:proofErr w:type="spellStart"/>
+      <w:r>
+        <w:rPr>
+          <w:rFonts w:ascii="Calibri" w:hAnsi="Calibri"/>
+        </w:rPr>
+        <w:t>per°C</w:t>
+      </w:r>
+      <w:proofErr w:type="spellEnd"/>
+      <w:r>
+        <w:rPr>
+          <w:rFonts w:ascii="Calibri" w:hAnsi="Calibri"/>
+        </w:rPr>
+        <w:t xml:space="preserve"> </w:t>
       </w:r>
       <w:r>
         <w:rPr>
@@ -1519,11 +1924,19 @@
         </w:rPr>
         <w:t xml:space="preserve"> A similar advance is seen for </w:t>
       </w:r>
-      <w:r>
-        <w:rPr>
-          <w:rFonts w:ascii="Calibri" w:hAnsi="Calibri"/>
-        </w:rPr>
-        <w:t xml:space="preserve">winegrape </w:t>
+      <w:proofErr w:type="spellStart"/>
+      <w:r>
+        <w:rPr>
+          <w:rFonts w:ascii="Calibri" w:hAnsi="Calibri"/>
+        </w:rPr>
+        <w:t>winegrape</w:t>
+      </w:r>
+      <w:proofErr w:type="spellEnd"/>
+      <w:r>
+        <w:rPr>
+          <w:rFonts w:ascii="Calibri" w:hAnsi="Calibri"/>
+        </w:rPr>
+        <w:t xml:space="preserve"> </w:t>
       </w:r>
       <w:r>
         <w:rPr>
@@ -1567,19 +1980,19 @@
         </w:rPr>
         <w:t>{</w:t>
       </w:r>
-      <w:commentRangeStart w:id="2"/>
+      <w:commentRangeStart w:id="6"/>
       <w:r>
         <w:rPr>
           <w:rFonts w:ascii="Calibri" w:hAnsi="Calibri"/>
         </w:rPr>
         <w:t>Benjamin, 2016 #31</w:t>
       </w:r>
-      <w:commentRangeEnd w:id="2"/>
+      <w:commentRangeEnd w:id="6"/>
       <w:r>
         <w:rPr>
           <w:rStyle w:val="CommentReference"/>
         </w:rPr>
-        <w:commentReference w:id="2"/>
+        <w:commentReference w:id="6"/>
       </w:r>
       <w:r>
         <w:rPr>
@@ -1597,7 +2010,35 @@
         <w:rPr>
           <w:rFonts w:ascii="Calibri" w:hAnsi="Calibri"/>
         </w:rPr>
-        <w:t xml:space="preserve">In winegrapes, phenological timing varies across </w:t>
+        <w:t xml:space="preserve">In </w:t>
+      </w:r>
+      <w:proofErr w:type="spellStart"/>
+      <w:r>
+        <w:rPr>
+          <w:rFonts w:ascii="Calibri" w:hAnsi="Calibri"/>
+        </w:rPr>
+        <w:t>winegrapes</w:t>
+      </w:r>
+      <w:proofErr w:type="spellEnd"/>
+      <w:r>
+        <w:rPr>
+          <w:rFonts w:ascii="Calibri" w:hAnsi="Calibri"/>
+        </w:rPr>
+        <w:t xml:space="preserve">, </w:t>
+      </w:r>
+      <w:proofErr w:type="spellStart"/>
+      <w:r>
+        <w:rPr>
+          <w:rFonts w:ascii="Calibri" w:hAnsi="Calibri"/>
+        </w:rPr>
+        <w:t>phenological</w:t>
+      </w:r>
+      <w:proofErr w:type="spellEnd"/>
+      <w:r>
+        <w:rPr>
+          <w:rFonts w:ascii="Calibri" w:hAnsi="Calibri"/>
+        </w:rPr>
+        <w:t xml:space="preserve"> timing varies across </w:t>
       </w:r>
       <w:r>
         <w:rPr>
@@ -1647,19 +2088,19 @@
         </w:rPr>
         <w:t>{</w:t>
       </w:r>
-      <w:commentRangeStart w:id="3"/>
+      <w:commentRangeStart w:id="7"/>
       <w:r>
         <w:rPr>
           <w:rFonts w:ascii="Calibri" w:hAnsi="Calibri"/>
         </w:rPr>
         <w:t>Wolkovich, 2017 #32</w:t>
       </w:r>
-      <w:commentRangeEnd w:id="3"/>
+      <w:commentRangeEnd w:id="7"/>
       <w:r>
         <w:rPr>
           <w:rStyle w:val="CommentReference"/>
         </w:rPr>
-        <w:commentReference w:id="3"/>
+        <w:commentReference w:id="7"/>
       </w:r>
       <w:r>
         <w:rPr>
@@ -1671,7 +2112,21 @@
         <w:rPr>
           <w:rFonts w:ascii="Calibri" w:hAnsi="Calibri"/>
         </w:rPr>
-        <w:t>{Boursiuot, 1995 #62}</w:t>
+        <w:t>{</w:t>
+      </w:r>
+      <w:proofErr w:type="spellStart"/>
+      <w:r>
+        <w:rPr>
+          <w:rFonts w:ascii="Calibri" w:hAnsi="Calibri"/>
+        </w:rPr>
+        <w:t>Boursiuot</w:t>
+      </w:r>
+      <w:proofErr w:type="spellEnd"/>
+      <w:r>
+        <w:rPr>
+          <w:rFonts w:ascii="Calibri" w:hAnsi="Calibri"/>
+        </w:rPr>
+        <w:t>, 1995 #62}</w:t>
       </w:r>
       <w:r>
         <w:rPr>
@@ -1689,7 +2144,21 @@
         <w:rPr>
           <w:rFonts w:ascii="Calibri" w:hAnsi="Calibri"/>
         </w:rPr>
-        <w:t>However, most varieties have very little phenological data from which to infer where they could best be</w:t>
+        <w:t xml:space="preserve">However, most varieties have very little </w:t>
+      </w:r>
+      <w:proofErr w:type="spellStart"/>
+      <w:r>
+        <w:rPr>
+          <w:rFonts w:ascii="Calibri" w:hAnsi="Calibri"/>
+        </w:rPr>
+        <w:t>phenological</w:t>
+      </w:r>
+      <w:proofErr w:type="spellEnd"/>
+      <w:r>
+        <w:rPr>
+          <w:rFonts w:ascii="Calibri" w:hAnsi="Calibri"/>
+        </w:rPr>
+        <w:t xml:space="preserve"> data from which to infer where they could best be</w:t>
       </w:r>
       <w:r>
         <w:rPr>
@@ -1719,7 +2188,21 @@
         <w:rPr>
           <w:rFonts w:ascii="Calibri" w:hAnsi="Calibri"/>
         </w:rPr>
-        <w:t>, so for phenological data to be u</w:t>
+        <w:t xml:space="preserve">, so for </w:t>
+      </w:r>
+      <w:proofErr w:type="spellStart"/>
+      <w:r>
+        <w:rPr>
+          <w:rFonts w:ascii="Calibri" w:hAnsi="Calibri"/>
+        </w:rPr>
+        <w:t>phenological</w:t>
+      </w:r>
+      <w:proofErr w:type="spellEnd"/>
+      <w:r>
+        <w:rPr>
+          <w:rFonts w:ascii="Calibri" w:hAnsi="Calibri"/>
+        </w:rPr>
+        <w:t xml:space="preserve"> data to be u</w:t>
       </w:r>
       <w:r>
         <w:rPr>
@@ -1761,28 +2244,56 @@
         <w:rPr>
           <w:rFonts w:ascii="Calibri" w:hAnsi="Calibri"/>
         </w:rPr>
-        <w:t xml:space="preserve"> which seek to understand how winegrapes will be affected by climate change and how the industry could change in order to endure. </w:t>
-      </w:r>
-    </w:p>
-    <w:p>
-      <w:pPr>
-        <w:rPr>
-          <w:rFonts w:ascii="Calibri" w:hAnsi="Calibri"/>
-        </w:rPr>
-      </w:pPr>
-    </w:p>
-    <w:p>
-      <w:pPr>
-        <w:rPr>
-          <w:rFonts w:ascii="Calibri" w:hAnsi="Calibri"/>
-        </w:rPr>
-      </w:pPr>
-      <w:commentRangeStart w:id="4"/>
-      <w:r>
-        <w:rPr>
-          <w:rFonts w:ascii="Calibri" w:hAnsi="Calibri"/>
-        </w:rPr>
-        <w:t xml:space="preserve">Because successful flowers become berries, understanding how climate change will affect winegrape flowering is an important aspect of the overall effect on phenology and </w:t>
+        <w:t xml:space="preserve"> which seek to understand how </w:t>
+      </w:r>
+      <w:proofErr w:type="spellStart"/>
+      <w:r>
+        <w:rPr>
+          <w:rFonts w:ascii="Calibri" w:hAnsi="Calibri"/>
+        </w:rPr>
+        <w:t>winegrapes</w:t>
+      </w:r>
+      <w:proofErr w:type="spellEnd"/>
+      <w:r>
+        <w:rPr>
+          <w:rFonts w:ascii="Calibri" w:hAnsi="Calibri"/>
+        </w:rPr>
+        <w:t xml:space="preserve"> will be affected by climate change and how the industry could change in order to endure. </w:t>
+      </w:r>
+    </w:p>
+    <w:p>
+      <w:pPr>
+        <w:rPr>
+          <w:rFonts w:ascii="Calibri" w:hAnsi="Calibri"/>
+        </w:rPr>
+      </w:pPr>
+    </w:p>
+    <w:p>
+      <w:pPr>
+        <w:rPr>
+          <w:rFonts w:ascii="Calibri" w:hAnsi="Calibri"/>
+        </w:rPr>
+      </w:pPr>
+      <w:commentRangeStart w:id="8"/>
+      <w:r>
+        <w:rPr>
+          <w:rFonts w:ascii="Calibri" w:hAnsi="Calibri"/>
+        </w:rPr>
+        <w:t xml:space="preserve">Because successful flowers become berries, understanding how climate change will affect </w:t>
+      </w:r>
+      <w:proofErr w:type="spellStart"/>
+      <w:r>
+        <w:rPr>
+          <w:rFonts w:ascii="Calibri" w:hAnsi="Calibri"/>
+        </w:rPr>
+        <w:t>winegrape</w:t>
+      </w:r>
+      <w:proofErr w:type="spellEnd"/>
+      <w:r>
+        <w:rPr>
+          <w:rFonts w:ascii="Calibri" w:hAnsi="Calibri"/>
+        </w:rPr>
+        <w:t xml:space="preserve"> flowering is an important aspect of the overall effect on phenology and </w:t>
       </w:r>
       <w:r>
         <w:rPr>
@@ -1800,13 +2311,27 @@
         <w:rPr>
           <w:rFonts w:ascii="Calibri" w:hAnsi="Calibri"/>
         </w:rPr>
-        <w:t>Petrie and Clin</w:t>
-      </w:r>
-      <w:r>
-        <w:rPr>
-          <w:rFonts w:ascii="Calibri" w:hAnsi="Calibri"/>
-        </w:rPr>
-        <w:t>geleffer (2004</w:t>
+        <w:t xml:space="preserve">Petrie and </w:t>
+      </w:r>
+      <w:proofErr w:type="spellStart"/>
+      <w:r>
+        <w:rPr>
+          <w:rFonts w:ascii="Calibri" w:hAnsi="Calibri"/>
+        </w:rPr>
+        <w:t>Clin</w:t>
+      </w:r>
+      <w:r>
+        <w:rPr>
+          <w:rFonts w:ascii="Calibri" w:hAnsi="Calibri"/>
+        </w:rPr>
+        <w:t>geleffer</w:t>
+      </w:r>
+      <w:proofErr w:type="spellEnd"/>
+      <w:r>
+        <w:rPr>
+          <w:rFonts w:ascii="Calibri" w:hAnsi="Calibri"/>
+        </w:rPr>
+        <w:t xml:space="preserve"> (2004</w:t>
       </w:r>
       <w:r>
         <w:rPr>
@@ -1854,7 +2379,21 @@
         <w:rPr>
           <w:rFonts w:ascii="Calibri" w:hAnsi="Calibri"/>
         </w:rPr>
-        <w:t xml:space="preserve">Other research has found that Semillon winegrapes exposed to four days of elevated temperatures (40 </w:t>
+        <w:t xml:space="preserve">Other research has found that Semillon </w:t>
+      </w:r>
+      <w:proofErr w:type="spellStart"/>
+      <w:r>
+        <w:rPr>
+          <w:rFonts w:ascii="Calibri" w:hAnsi="Calibri"/>
+        </w:rPr>
+        <w:t>winegrapes</w:t>
+      </w:r>
+      <w:proofErr w:type="spellEnd"/>
+      <w:r>
+        <w:rPr>
+          <w:rFonts w:ascii="Calibri" w:hAnsi="Calibri"/>
+        </w:rPr>
+        <w:t xml:space="preserve"> exposed to four days of elevated temperatures (40 </w:t>
       </w:r>
       <w:r>
         <w:rPr>
@@ -1909,30 +2448,44 @@
           <w:rFonts w:ascii="Calibri" w:hAnsi="Calibri"/>
         </w:rPr>
         <w:lastRenderedPageBreak/>
-        <w:t>inhibit certain processes in the plants {Zaka, 2017 #61;Zaka, 2016 #60}.  It is possible that flowering will follow a similar bell-shaped response curve.</w:t>
-      </w:r>
-      <w:commentRangeEnd w:id="4"/>
+        <w:t>inhibit certain processes in the plants {</w:t>
+      </w:r>
+      <w:proofErr w:type="spellStart"/>
+      <w:r>
+        <w:rPr>
+          <w:rFonts w:ascii="Calibri" w:hAnsi="Calibri"/>
+        </w:rPr>
+        <w:t>Zaka</w:t>
+      </w:r>
+      <w:proofErr w:type="spellEnd"/>
+      <w:r>
+        <w:rPr>
+          <w:rFonts w:ascii="Calibri" w:hAnsi="Calibri"/>
+        </w:rPr>
+        <w:t>, 2017 #61;Zaka, 2016 #60}.  It is possible that flowering will follow a similar bell-shaped response curve.</w:t>
+      </w:r>
+      <w:commentRangeEnd w:id="8"/>
       <w:r>
         <w:rPr>
           <w:rStyle w:val="CommentReference"/>
         </w:rPr>
-        <w:commentReference w:id="4"/>
-      </w:r>
-    </w:p>
-    <w:p>
-      <w:pPr>
-        <w:rPr>
-          <w:rFonts w:ascii="Calibri" w:hAnsi="Calibri"/>
-        </w:rPr>
-      </w:pPr>
-    </w:p>
-    <w:p>
-      <w:pPr>
-        <w:rPr>
-          <w:rFonts w:ascii="Calibri" w:hAnsi="Calibri"/>
-        </w:rPr>
-      </w:pPr>
-      <w:commentRangeStart w:id="5"/>
+        <w:commentReference w:id="8"/>
+      </w:r>
+    </w:p>
+    <w:p>
+      <w:pPr>
+        <w:rPr>
+          <w:rFonts w:ascii="Calibri" w:hAnsi="Calibri"/>
+        </w:rPr>
+      </w:pPr>
+    </w:p>
+    <w:p>
+      <w:pPr>
+        <w:rPr>
+          <w:rFonts w:ascii="Calibri" w:hAnsi="Calibri"/>
+        </w:rPr>
+      </w:pPr>
+      <w:commentRangeStart w:id="9"/>
       <w:r>
         <w:rPr>
           <w:rFonts w:ascii="Calibri" w:hAnsi="Calibri"/>
@@ -1997,7 +2550,21 @@
         <w:rPr>
           <w:rFonts w:ascii="Calibri" w:hAnsi="Calibri"/>
         </w:rPr>
-        <w:t xml:space="preserve">the effect of heat stress on phenological timing. This </w:t>
+        <w:t xml:space="preserve">the effect of heat stress on </w:t>
+      </w:r>
+      <w:proofErr w:type="spellStart"/>
+      <w:r>
+        <w:rPr>
+          <w:rFonts w:ascii="Calibri" w:hAnsi="Calibri"/>
+        </w:rPr>
+        <w:t>phenological</w:t>
+      </w:r>
+      <w:proofErr w:type="spellEnd"/>
+      <w:r>
+        <w:rPr>
+          <w:rFonts w:ascii="Calibri" w:hAnsi="Calibri"/>
+        </w:rPr>
+        <w:t xml:space="preserve"> timing. This </w:t>
       </w:r>
       <w:r>
         <w:rPr>
@@ -2021,8 +2588,16 @@
         <w:rPr>
           <w:rFonts w:ascii="Calibri" w:hAnsi="Calibri"/>
         </w:rPr>
-        <w:t xml:space="preserve"> of winegrapes</w:t>
-      </w:r>
+        <w:t xml:space="preserve"> of </w:t>
+      </w:r>
+      <w:proofErr w:type="spellStart"/>
+      <w:r>
+        <w:rPr>
+          <w:rFonts w:ascii="Calibri" w:hAnsi="Calibri"/>
+        </w:rPr>
+        <w:t>winegrapes</w:t>
+      </w:r>
+      <w:proofErr w:type="spellEnd"/>
       <w:r>
         <w:rPr>
           <w:rFonts w:ascii="Calibri" w:hAnsi="Calibri"/>
@@ -2043,7 +2618,7 @@
         <w:br w:type="page"/>
       </w:r>
     </w:p>
-    <w:commentRangeEnd w:id="5"/>
+    <w:commentRangeEnd w:id="9"/>
     <w:p>
       <w:pPr>
         <w:outlineLvl w:val="0"/>
@@ -2056,21 +2631,21 @@
           <w:rStyle w:val="CommentReference"/>
         </w:rPr>
         <w:lastRenderedPageBreak/>
-        <w:commentReference w:id="5"/>
-      </w:r>
-      <w:commentRangeStart w:id="6"/>
+        <w:commentReference w:id="9"/>
+      </w:r>
+      <w:commentRangeStart w:id="10"/>
       <w:r>
         <w:rPr>
           <w:rFonts w:ascii="Calibri" w:hAnsi="Calibri"/>
         </w:rPr>
         <w:t>Discussion</w:t>
       </w:r>
-      <w:commentRangeEnd w:id="6"/>
+      <w:commentRangeEnd w:id="10"/>
       <w:r>
         <w:rPr>
           <w:rStyle w:val="CommentReference"/>
         </w:rPr>
-        <w:commentReference w:id="6"/>
+        <w:commentReference w:id="10"/>
       </w:r>
     </w:p>
     <w:p>
@@ -2115,7 +2690,21 @@
         <w:rPr>
           <w:rFonts w:ascii="Calibri" w:hAnsi="Calibri"/>
         </w:rPr>
-        <w:t xml:space="preserve"> winegrape plants.</w:t>
+        <w:t xml:space="preserve"> </w:t>
+      </w:r>
+      <w:proofErr w:type="spellStart"/>
+      <w:r>
+        <w:rPr>
+          <w:rFonts w:ascii="Calibri" w:hAnsi="Calibri"/>
+        </w:rPr>
+        <w:t>winegrape</w:t>
+      </w:r>
+      <w:proofErr w:type="spellEnd"/>
+      <w:r>
+        <w:rPr>
+          <w:rFonts w:ascii="Calibri" w:hAnsi="Calibri"/>
+        </w:rPr>
+        <w:t xml:space="preserve"> plants.</w:t>
       </w:r>
       <w:r>
         <w:rPr>
@@ -2189,18 +2778,52 @@
         </w:rPr>
         <w:t xml:space="preserve"> 50% flowering.  </w:t>
       </w:r>
-      <w:commentRangeStart w:id="7"/>
-      <w:r>
-        <w:rPr>
-          <w:rFonts w:ascii="Calibri" w:hAnsi="Calibri"/>
-        </w:rPr>
-        <w:t>Contrary to expectations of most phenological models</w:t>
-      </w:r>
-      <w:r>
-        <w:rPr>
-          <w:rFonts w:ascii="Calibri" w:hAnsi="Calibri"/>
-        </w:rPr>
-        <w:t xml:space="preserve"> (CITES)</w:t>
+      <w:commentRangeStart w:id="11"/>
+      <w:r>
+        <w:rPr>
+          <w:rFonts w:ascii="Calibri" w:hAnsi="Calibri"/>
+        </w:rPr>
+        <w:t xml:space="preserve">Contrary to expectations of most </w:t>
+      </w:r>
+      <w:proofErr w:type="spellStart"/>
+      <w:r>
+        <w:rPr>
+          <w:rFonts w:ascii="Calibri" w:hAnsi="Calibri"/>
+        </w:rPr>
+        <w:t>phenological</w:t>
+      </w:r>
+      <w:proofErr w:type="spellEnd"/>
+      <w:r>
+        <w:rPr>
+          <w:rFonts w:ascii="Calibri" w:hAnsi="Calibri"/>
+        </w:rPr>
+        <w:t xml:space="preserve"> models</w:t>
+      </w:r>
+      <w:r>
+        <w:rPr>
+          <w:rFonts w:ascii="Calibri" w:hAnsi="Calibri"/>
+        </w:rPr>
+        <w:t xml:space="preserve"> (</w:t>
+      </w:r>
+      <w:commentRangeStart w:id="12"/>
+      <w:r>
+        <w:rPr>
+          <w:rFonts w:ascii="Calibri" w:hAnsi="Calibri"/>
+        </w:rPr>
+        <w:t>CITES</w:t>
+      </w:r>
+      <w:commentRangeEnd w:id="12"/>
+      <w:r>
+        <w:rPr>
+          <w:rStyle w:val="CommentReference"/>
+        </w:rPr>
+        <w:commentReference w:id="12"/>
+      </w:r>
+      <w:r>
+        <w:rPr>
+          <w:rFonts w:ascii="Calibri" w:hAnsi="Calibri"/>
+        </w:rPr>
+        <w:t>)</w:t>
       </w:r>
       <w:r>
         <w:rPr>
@@ -2208,12 +2831,12 @@
         </w:rPr>
         <w:t xml:space="preserve">, we found that phenology was not delayed in either the coldest or warmest chambers.  </w:t>
       </w:r>
-      <w:commentRangeEnd w:id="7"/>
+      <w:commentRangeEnd w:id="11"/>
       <w:r>
         <w:rPr>
           <w:rStyle w:val="CommentReference"/>
         </w:rPr>
-        <w:commentReference w:id="7"/>
+        <w:commentReference w:id="11"/>
       </w:r>
       <w:r>
         <w:rPr>
@@ -2253,12 +2876,26 @@
           <w:rFonts w:ascii="Calibri" w:hAnsi="Calibri"/>
         </w:rPr>
       </w:pPr>
-      <w:commentRangeStart w:id="8"/>
-      <w:r>
-        <w:rPr>
-          <w:rFonts w:ascii="Calibri" w:hAnsi="Calibri"/>
-        </w:rPr>
-        <w:t>While phenological timing was not affected, the plants in the two warmest chambers showed signs of stress, because plants in those chambers aborted a significantly higher number of flower buds.  Th</w:t>
+      <w:commentRangeStart w:id="13"/>
+      <w:r>
+        <w:rPr>
+          <w:rFonts w:ascii="Calibri" w:hAnsi="Calibri"/>
+        </w:rPr>
+        <w:t xml:space="preserve">While </w:t>
+      </w:r>
+      <w:proofErr w:type="spellStart"/>
+      <w:r>
+        <w:rPr>
+          <w:rFonts w:ascii="Calibri" w:hAnsi="Calibri"/>
+        </w:rPr>
+        <w:t>phenological</w:t>
+      </w:r>
+      <w:proofErr w:type="spellEnd"/>
+      <w:r>
+        <w:rPr>
+          <w:rFonts w:ascii="Calibri" w:hAnsi="Calibri"/>
+        </w:rPr>
+        <w:t xml:space="preserve"> timing was not affected, the plants in the two warmest chambers showed signs of stress, because plants in those chambers aborted a significantly higher number of flower buds.  Th</w:t>
       </w:r>
       <w:r>
         <w:rPr>
@@ -2332,12 +2969,12 @@
         </w:rPr>
         <w:t xml:space="preserve">and subsequently aborted all flowers {Greer, 2010 #34}.  </w:t>
       </w:r>
-      <w:commentRangeEnd w:id="8"/>
+      <w:commentRangeEnd w:id="13"/>
       <w:r>
         <w:rPr>
           <w:rStyle w:val="CommentReference"/>
         </w:rPr>
-        <w:commentReference w:id="8"/>
+        <w:commentReference w:id="13"/>
       </w:r>
     </w:p>
     <w:p>
@@ -2369,13 +3006,41 @@
         <w:rPr>
           <w:rFonts w:ascii="Calibri" w:hAnsi="Calibri"/>
         </w:rPr>
-        <w:t xml:space="preserve">literature on winegrape heat tolerance focuses on the effects of heat on berry ripening (TABLE #).  </w:t>
-      </w:r>
-      <w:r>
-        <w:rPr>
-          <w:rFonts w:ascii="Calibri" w:hAnsi="Calibri"/>
-        </w:rPr>
-        <w:t xml:space="preserve">In their aforementioned 2010 study of Semillon winegrapes, </w:t>
+        <w:t xml:space="preserve">literature on </w:t>
+      </w:r>
+      <w:proofErr w:type="spellStart"/>
+      <w:r>
+        <w:rPr>
+          <w:rFonts w:ascii="Calibri" w:hAnsi="Calibri"/>
+        </w:rPr>
+        <w:t>winegrape</w:t>
+      </w:r>
+      <w:proofErr w:type="spellEnd"/>
+      <w:r>
+        <w:rPr>
+          <w:rFonts w:ascii="Calibri" w:hAnsi="Calibri"/>
+        </w:rPr>
+        <w:t xml:space="preserve"> heat tolerance focuses on the effects of heat on berry ripening (TABLE #).  </w:t>
+      </w:r>
+      <w:r>
+        <w:rPr>
+          <w:rFonts w:ascii="Calibri" w:hAnsi="Calibri"/>
+        </w:rPr>
+        <w:t xml:space="preserve">In their aforementioned 2010 study of Semillon </w:t>
+      </w:r>
+      <w:proofErr w:type="spellStart"/>
+      <w:r>
+        <w:rPr>
+          <w:rFonts w:ascii="Calibri" w:hAnsi="Calibri"/>
+        </w:rPr>
+        <w:t>winegrapes</w:t>
+      </w:r>
+      <w:proofErr w:type="spellEnd"/>
+      <w:r>
+        <w:rPr>
+          <w:rFonts w:ascii="Calibri" w:hAnsi="Calibri"/>
+        </w:rPr>
+        <w:t xml:space="preserve">, </w:t>
       </w:r>
       <w:r>
         <w:rPr>
@@ -2389,7 +3054,7 @@
         </w:rPr>
         <w:t xml:space="preserve"> noted that plants</w:t>
       </w:r>
-      <w:commentRangeStart w:id="9"/>
+      <w:commentRangeStart w:id="14"/>
       <w:r>
         <w:rPr>
           <w:rFonts w:ascii="Calibri" w:hAnsi="Calibri"/>
@@ -2400,26 +3065,68 @@
         <w:rPr>
           <w:rFonts w:ascii="Calibri" w:hAnsi="Calibri"/>
         </w:rPr>
-        <w:t xml:space="preserve"> set and veraison were much less vulnerable and suffered few ill-effects when compared with those treated at flowering and mid-ripening {Greer, 2010 #34}.  </w:t>
-      </w:r>
-      <w:commentRangeEnd w:id="9"/>
+        <w:t xml:space="preserve"> set and </w:t>
+      </w:r>
+      <w:proofErr w:type="spellStart"/>
+      <w:r>
+        <w:rPr>
+          <w:rFonts w:ascii="Calibri" w:hAnsi="Calibri"/>
+        </w:rPr>
+        <w:t>veraison</w:t>
+      </w:r>
+      <w:proofErr w:type="spellEnd"/>
+      <w:r>
+        <w:rPr>
+          <w:rFonts w:ascii="Calibri" w:hAnsi="Calibri"/>
+        </w:rPr>
+        <w:t xml:space="preserve"> were much less vulnerable and suffered few ill-effects when compared with those treated at flowering and mid-ripening {Greer, 2010 #34}.  </w:t>
+      </w:r>
+      <w:commentRangeEnd w:id="14"/>
       <w:r>
         <w:rPr>
           <w:rStyle w:val="CommentReference"/>
         </w:rPr>
-        <w:commentReference w:id="9"/>
-      </w:r>
-      <w:r>
-        <w:rPr>
-          <w:rFonts w:ascii="Calibri" w:hAnsi="Calibri"/>
-        </w:rPr>
-        <w:t xml:space="preserve">This could mean that winegrapes are more vulnerable to high temperatures during flowering than they are later in development.  </w:t>
-      </w:r>
-      <w:r>
-        <w:rPr>
-          <w:rFonts w:ascii="Calibri" w:hAnsi="Calibri"/>
-        </w:rPr>
-        <w:t>If winegrapes are especially susceptible to heat during flowering, viticulturists could take extra precautions during this period to ensure the survival of the flowers through to fruit set.</w:t>
+        <w:commentReference w:id="14"/>
+      </w:r>
+      <w:r>
+        <w:rPr>
+          <w:rFonts w:ascii="Calibri" w:hAnsi="Calibri"/>
+        </w:rPr>
+        <w:t xml:space="preserve">This could mean that </w:t>
+      </w:r>
+      <w:proofErr w:type="spellStart"/>
+      <w:r>
+        <w:rPr>
+          <w:rFonts w:ascii="Calibri" w:hAnsi="Calibri"/>
+        </w:rPr>
+        <w:t>winegrapes</w:t>
+      </w:r>
+      <w:proofErr w:type="spellEnd"/>
+      <w:r>
+        <w:rPr>
+          <w:rFonts w:ascii="Calibri" w:hAnsi="Calibri"/>
+        </w:rPr>
+        <w:t xml:space="preserve"> are more vulnerable to high temperatures during flowering than they are later in development.  </w:t>
+      </w:r>
+      <w:r>
+        <w:rPr>
+          <w:rFonts w:ascii="Calibri" w:hAnsi="Calibri"/>
+        </w:rPr>
+        <w:t xml:space="preserve">If </w:t>
+      </w:r>
+      <w:proofErr w:type="spellStart"/>
+      <w:r>
+        <w:rPr>
+          <w:rFonts w:ascii="Calibri" w:hAnsi="Calibri"/>
+        </w:rPr>
+        <w:t>winegrapes</w:t>
+      </w:r>
+      <w:proofErr w:type="spellEnd"/>
+      <w:r>
+        <w:rPr>
+          <w:rFonts w:ascii="Calibri" w:hAnsi="Calibri"/>
+        </w:rPr>
+        <w:t xml:space="preserve"> are especially susceptible to heat during flowering, viticulturists could take extra precautions during this period to ensure the survival of the flowers through to fruit set.</w:t>
       </w:r>
     </w:p>
     <w:p>
@@ -2499,23 +3206,51 @@
         <w:rPr>
           <w:rFonts w:ascii="Calibri" w:hAnsi="Calibri"/>
         </w:rPr>
-        <w:t xml:space="preserve">controlled ecological experiments in labs that include greater genetic diversity are more easily replicated {Milcu, 2018 #63}.  The increased diversity helps to prevent unaccounted for environmental factors unique to each lab from preventing the replication of results, allowing conclusions to be tested and verified.  </w:t>
-      </w:r>
-    </w:p>
-    <w:p>
-      <w:pPr>
-        <w:rPr>
-          <w:rFonts w:ascii="Calibri" w:hAnsi="Calibri"/>
-        </w:rPr>
-      </w:pPr>
-    </w:p>
-    <w:p>
-      <w:pPr>
-        <w:rPr>
-          <w:rFonts w:ascii="Calibri" w:hAnsi="Calibri"/>
-        </w:rPr>
-      </w:pPr>
-      <w:commentRangeStart w:id="10"/>
+        <w:t xml:space="preserve">controlled ecological experiments in labs that include greater genetic diversity </w:t>
+      </w:r>
+      <w:proofErr w:type="gramStart"/>
+      <w:r>
+        <w:rPr>
+          <w:rFonts w:ascii="Calibri" w:hAnsi="Calibri"/>
+        </w:rPr>
+        <w:t>are</w:t>
+      </w:r>
+      <w:proofErr w:type="gramEnd"/>
+      <w:r>
+        <w:rPr>
+          <w:rFonts w:ascii="Calibri" w:hAnsi="Calibri"/>
+        </w:rPr>
+        <w:t xml:space="preserve"> more easily replicated {</w:t>
+      </w:r>
+      <w:proofErr w:type="spellStart"/>
+      <w:r>
+        <w:rPr>
+          <w:rFonts w:ascii="Calibri" w:hAnsi="Calibri"/>
+        </w:rPr>
+        <w:t>Milcu</w:t>
+      </w:r>
+      <w:proofErr w:type="spellEnd"/>
+      <w:r>
+        <w:rPr>
+          <w:rFonts w:ascii="Calibri" w:hAnsi="Calibri"/>
+        </w:rPr>
+        <w:t xml:space="preserve">, 2018 #63}.  The increased diversity helps to prevent unaccounted for environmental factors unique to each lab from preventing the replication of results, allowing conclusions to be tested and verified.  </w:t>
+      </w:r>
+    </w:p>
+    <w:p>
+      <w:pPr>
+        <w:rPr>
+          <w:rFonts w:ascii="Calibri" w:hAnsi="Calibri"/>
+        </w:rPr>
+      </w:pPr>
+    </w:p>
+    <w:p>
+      <w:pPr>
+        <w:rPr>
+          <w:rFonts w:ascii="Calibri" w:hAnsi="Calibri"/>
+        </w:rPr>
+      </w:pPr>
+      <w:commentRangeStart w:id="15"/>
       <w:r>
         <w:rPr>
           <w:rFonts w:ascii="Calibri" w:hAnsi="Calibri"/>
@@ -2526,26 +3261,82 @@
         <w:rPr>
           <w:rFonts w:ascii="Calibri" w:hAnsi="Calibri"/>
         </w:rPr>
-        <w:t xml:space="preserve"> rate of development seen in the plants grown in the greenhouse was significantly correlated with that seen in the winegrapes grown in the Robert Mondavi Institute Vineyard, from which the cuttings in this experiment were taken (</w:t>
-      </w:r>
-      <w:r>
-        <w:rPr>
-          <w:rFonts w:ascii="Calibri" w:hAnsi="Calibri"/>
-        </w:rPr>
-        <w:t>FIGURE #).  This suggests that the overall progression and timing of phenological development was not negatively affected or altered by the lab setting, and</w:t>
-      </w:r>
-      <w:r>
-        <w:rPr>
-          <w:rFonts w:ascii="Calibri" w:hAnsi="Calibri"/>
-        </w:rPr>
-        <w:t xml:space="preserve"> it can be used in models along with field data to better predict winegrape response to climate change.  </w:t>
-      </w:r>
-      <w:commentRangeEnd w:id="10"/>
+        <w:t xml:space="preserve"> rate of development seen in the plants grown in the greenhouse was significantly correlated with that seen in the </w:t>
+      </w:r>
+      <w:proofErr w:type="spellStart"/>
+      <w:r>
+        <w:rPr>
+          <w:rFonts w:ascii="Calibri" w:hAnsi="Calibri"/>
+        </w:rPr>
+        <w:t>winegrapes</w:t>
+      </w:r>
+      <w:proofErr w:type="spellEnd"/>
+      <w:r>
+        <w:rPr>
+          <w:rFonts w:ascii="Calibri" w:hAnsi="Calibri"/>
+        </w:rPr>
+        <w:t xml:space="preserve"> grown in the Robert </w:t>
+      </w:r>
+      <w:proofErr w:type="spellStart"/>
+      <w:r>
+        <w:rPr>
+          <w:rFonts w:ascii="Calibri" w:hAnsi="Calibri"/>
+        </w:rPr>
+        <w:t>Mondavi</w:t>
+      </w:r>
+      <w:proofErr w:type="spellEnd"/>
+      <w:r>
+        <w:rPr>
+          <w:rFonts w:ascii="Calibri" w:hAnsi="Calibri"/>
+        </w:rPr>
+        <w:t xml:space="preserve"> Institute Vineyard, from which the cuttings in this experiment were taken (</w:t>
+      </w:r>
+      <w:r>
+        <w:rPr>
+          <w:rFonts w:ascii="Calibri" w:hAnsi="Calibri"/>
+        </w:rPr>
+        <w:t xml:space="preserve">FIGURE #).  This suggests that the overall progression and timing of </w:t>
+      </w:r>
+      <w:proofErr w:type="spellStart"/>
+      <w:r>
+        <w:rPr>
+          <w:rFonts w:ascii="Calibri" w:hAnsi="Calibri"/>
+        </w:rPr>
+        <w:t>phenological</w:t>
+      </w:r>
+      <w:proofErr w:type="spellEnd"/>
+      <w:r>
+        <w:rPr>
+          <w:rFonts w:ascii="Calibri" w:hAnsi="Calibri"/>
+        </w:rPr>
+        <w:t xml:space="preserve"> development was not negatively affected or altered by the lab setting, and</w:t>
+      </w:r>
+      <w:r>
+        <w:rPr>
+          <w:rFonts w:ascii="Calibri" w:hAnsi="Calibri"/>
+        </w:rPr>
+        <w:t xml:space="preserve"> it can be used in models along with field data to better predict </w:t>
+      </w:r>
+      <w:proofErr w:type="spellStart"/>
+      <w:r>
+        <w:rPr>
+          <w:rFonts w:ascii="Calibri" w:hAnsi="Calibri"/>
+        </w:rPr>
+        <w:t>winegrape</w:t>
+      </w:r>
+      <w:proofErr w:type="spellEnd"/>
+      <w:r>
+        <w:rPr>
+          <w:rFonts w:ascii="Calibri" w:hAnsi="Calibri"/>
+        </w:rPr>
+        <w:t xml:space="preserve"> response to climate change.  </w:t>
+      </w:r>
+      <w:commentRangeEnd w:id="15"/>
       <w:r>
         <w:rPr>
           <w:rStyle w:val="CommentReference"/>
         </w:rPr>
-        <w:commentReference w:id="10"/>
+        <w:commentReference w:id="15"/>
       </w:r>
     </w:p>
     <w:p>
@@ -2603,20 +3394,43 @@
         </w:rPr>
         <w:t xml:space="preserve">strive to </w:t>
       </w:r>
-      <w:bookmarkStart w:id="11" w:name="_GoBack"/>
-      <w:bookmarkEnd w:id="11"/>
       <w:r>
         <w:rPr>
           <w:rFonts w:ascii="Calibri" w:hAnsi="Calibri"/>
         </w:rPr>
         <w:t xml:space="preserve">include a greater diversity of </w:t>
       </w:r>
+      <w:proofErr w:type="spellStart"/>
       <w:r>
         <w:rPr>
           <w:rFonts w:ascii="Calibri" w:hAnsi="Calibri"/>
           <w:i/>
         </w:rPr>
-        <w:t xml:space="preserve">Vitis vinifera </w:t>
+        <w:t>Vitis</w:t>
+      </w:r>
+      <w:proofErr w:type="spellEnd"/>
+      <w:r>
+        <w:rPr>
+          <w:rFonts w:ascii="Calibri" w:hAnsi="Calibri"/>
+          <w:i/>
+        </w:rPr>
+        <w:t xml:space="preserve"> </w:t>
+      </w:r>
+      <w:proofErr w:type="spellStart"/>
+      <w:r>
+        <w:rPr>
+          <w:rFonts w:ascii="Calibri" w:hAnsi="Calibri"/>
+          <w:i/>
+        </w:rPr>
+        <w:t>vinifera</w:t>
+      </w:r>
+      <w:proofErr w:type="spellEnd"/>
+      <w:r>
+        <w:rPr>
+          <w:rFonts w:ascii="Calibri" w:hAnsi="Calibri"/>
+          <w:i/>
+        </w:rPr>
+        <w:t xml:space="preserve"> </w:t>
       </w:r>
       <w:r>
         <w:rPr>
@@ -2636,6 +3450,8 @@
         </w:rPr>
         <w:t xml:space="preserve">.  </w:t>
       </w:r>
+      <w:bookmarkStart w:id="16" w:name="_GoBack"/>
+      <w:bookmarkEnd w:id="16"/>
     </w:p>
     <w:sectPr>
       <w:pgSz w:w="12240" w:h="15840"/>
@@ -2648,8 +3464,8 @@
 </file>
 
 <file path=word/comments.xml><?xml version="1.0" encoding="utf-8"?>
-<w:comments xmlns:wpc="http://schemas.microsoft.com/office/word/2010/wordprocessingCanvas" xmlns:cx="http://schemas.microsoft.com/office/drawing/2014/chartex" xmlns:cx1="http://schemas.microsoft.com/office/drawing/2015/9/8/chartex" xmlns:cx2="http://schemas.microsoft.com/office/drawing/2015/10/21/chartex" xmlns:cx3="http://schemas.microsoft.com/office/drawing/2016/5/9/chartex" xmlns:cx4="http://schemas.microsoft.com/office/drawing/2016/5/10/chartex" xmlns:cx5="http://schemas.microsoft.com/office/drawing/2016/5/11/chartex" xmlns:cx6="http://schemas.microsoft.com/office/drawing/2016/5/12/chartex" xmlns:cx7="http://schemas.microsoft.com/office/drawing/2016/5/13/chartex" xmlns:cx8="http://schemas.microsoft.com/office/drawing/2016/5/14/chartex" xmlns:mc="http://schemas.openxmlformats.org/markup-compatibility/2006" xmlns:aink="http://schemas.microsoft.com/office/drawing/2016/ink" xmlns:am3d="http://schemas.microsoft.com/office/drawing/2017/model3d" xmlns:o="urn:schemas-microsoft-com:office:office" xmlns:r="http://schemas.openxmlformats.org/officeDocument/2006/relationships" xmlns:m="http://schemas.openxmlformats.org/officeDocument/2006/math" xmlns:v="urn:schemas-microsoft-com:vml" xmlns:wp14="http://schemas.microsoft.com/office/word/2010/wordprocessingDrawing" xmlns:wp="http://schemas.openxmlformats.org/drawingml/2006/wordprocessingDrawing" xmlns:w10="urn:schemas-microsoft-com:office:word" xmlns:w="http://schemas.openxmlformats.org/wordprocessingml/2006/main" xmlns:w14="http://schemas.microsoft.com/office/word/2010/wordml" xmlns:w15="http://schemas.microsoft.com/office/word/2012/wordml" xmlns:w16cid="http://schemas.microsoft.com/office/word/2016/wordml/cid" xmlns:w16se="http://schemas.microsoft.com/office/word/2015/wordml/symex" xmlns:wpg="http://schemas.microsoft.com/office/word/2010/wordprocessingGroup" xmlns:wpi="http://schemas.microsoft.com/office/word/2010/wordprocessingInk" xmlns:wne="http://schemas.microsoft.com/office/word/2006/wordml" xmlns:wps="http://schemas.microsoft.com/office/word/2010/wordprocessingShape" mc:Ignorable="w14 w15 w16se w16cid wp14">
-  <w:comment w:id="0" w:author="Elizabeth Wolkovich" w:date="2018-04-02T13:20:00Z" w:initials="EW">
+<w:comments xmlns:wpc="http://schemas.microsoft.com/office/word/2010/wordprocessingCanvas" xmlns:mo="http://schemas.microsoft.com/office/mac/office/2008/main" xmlns:mc="http://schemas.openxmlformats.org/markup-compatibility/2006" xmlns:mv="urn:schemas-microsoft-com:mac:vml" xmlns:o="urn:schemas-microsoft-com:office:office" xmlns:r="http://schemas.openxmlformats.org/officeDocument/2006/relationships" xmlns:m="http://schemas.openxmlformats.org/officeDocument/2006/math" xmlns:v="urn:schemas-microsoft-com:vml" xmlns:wp14="http://schemas.microsoft.com/office/word/2010/wordprocessingDrawing" xmlns:wp="http://schemas.openxmlformats.org/drawingml/2006/wordprocessingDrawing" xmlns:w10="urn:schemas-microsoft-com:office:word" xmlns:w="http://schemas.openxmlformats.org/wordprocessingml/2006/main" xmlns:w14="http://schemas.microsoft.com/office/word/2010/wordml" xmlns:wpg="http://schemas.microsoft.com/office/word/2010/wordprocessingGroup" xmlns:wpi="http://schemas.microsoft.com/office/word/2010/wordprocessingInk" xmlns:wne="http://schemas.microsoft.com/office/word/2006/wordml" xmlns:wps="http://schemas.microsoft.com/office/word/2010/wordprocessingShape" mc:Ignorable="w14 wp14">
+  <w:comment w:id="0" w:author="Elizabeth Wolkovich" w:date="2018-09-14T17:56:00Z" w:initials="EW">
     <w:p>
       <w:pPr>
         <w:pStyle w:val="CommentText"/>
@@ -2661,6 +3477,57 @@
         <w:annotationRef/>
       </w:r>
       <w:r>
+        <w:t>Emailed!</w:t>
+      </w:r>
+    </w:p>
+  </w:comment>
+  <w:comment w:id="1" w:author="Elizabeth Wolkovich" w:date="2018-09-14T17:57:00Z" w:initials="EW">
+    <w:p>
+      <w:pPr>
+        <w:pStyle w:val="CommentText"/>
+      </w:pPr>
+      <w:r>
+        <w:rPr>
+          <w:rStyle w:val="CommentReference"/>
+        </w:rPr>
+        <w:annotationRef/>
+      </w:r>
+      <w:r>
+        <w:t xml:space="preserve">Emailed. </w:t>
+      </w:r>
+    </w:p>
+  </w:comment>
+  <w:comment w:id="2" w:author="Elizabeth Wolkovich" w:date="2018-09-14T17:57:00Z" w:initials="EW">
+    <w:p>
+      <w:pPr>
+        <w:pStyle w:val="CommentText"/>
+      </w:pPr>
+      <w:r>
+        <w:rPr>
+          <w:rStyle w:val="CommentReference"/>
+        </w:rPr>
+        <w:annotationRef/>
+      </w:r>
+      <w:r>
+        <w:t xml:space="preserve">I think this can fall under general </w:t>
+      </w:r>
+      <w:r>
+        <w:t>knowledge, so we can skip a ref.</w:t>
+      </w:r>
+    </w:p>
+  </w:comment>
+  <w:comment w:id="4" w:author="Elizabeth Wolkovich" w:date="2018-04-02T13:20:00Z" w:initials="EW">
+    <w:p>
+      <w:pPr>
+        <w:pStyle w:val="CommentText"/>
+      </w:pPr>
+      <w:r>
+        <w:rPr>
+          <w:rStyle w:val="CommentReference"/>
+        </w:rPr>
+        <w:annotationRef/>
+      </w:r>
+      <w:r>
         <w:t xml:space="preserve">Amazing work! I think this is a great first draft and that we can clean up some of the bits (references etc.) and move on to the discussion! </w:t>
       </w:r>
     </w:p>
@@ -2678,7 +3545,7 @@
       </w:r>
     </w:p>
   </w:comment>
-  <w:comment w:id="1" w:author="Elizabeth Wolkovich" w:date="2018-04-02T13:17:00Z" w:initials="EW">
+  <w:comment w:id="5" w:author="Elizabeth Wolkovich" w:date="2018-04-02T13:17:00Z" w:initials="EW">
     <w:p>
       <w:pPr>
         <w:pStyle w:val="CommentText"/>
@@ -2690,11 +3557,19 @@
         <w:annotationRef/>
       </w:r>
       <w:r>
-        <w:t>We should check if this refers to pure vinifera or includes hybrids!</w:t>
+        <w:t xml:space="preserve">We should check if this refers to pure </w:t>
+      </w:r>
+      <w:proofErr w:type="spellStart"/>
+      <w:r>
+        <w:t>vinifera</w:t>
+      </w:r>
+      <w:proofErr w:type="spellEnd"/>
+      <w:r>
+        <w:t xml:space="preserve"> or includes hybrids!</w:t>
       </w:r>
     </w:p>
   </w:comment>
-  <w:comment w:id="2" w:author="Elizabeth Wolkovich" w:date="2018-04-02T13:22:00Z" w:initials="EW">
+  <w:comment w:id="6" w:author="Elizabeth Wolkovich" w:date="2018-04-02T13:22:00Z" w:initials="EW">
     <w:p>
       <w:pPr>
         <w:pStyle w:val="CommentText"/>
@@ -2710,7 +3585,7 @@
       </w:r>
     </w:p>
   </w:comment>
-  <w:comment w:id="3" w:author="Elizabeth Wolkovich" w:date="2018-04-02T13:15:00Z" w:initials="EW">
+  <w:comment w:id="7" w:author="Elizabeth Wolkovich" w:date="2018-04-02T13:15:00Z" w:initials="EW">
     <w:p>
       <w:pPr>
         <w:pStyle w:val="CommentText"/>
@@ -2722,11 +3597,19 @@
         <w:annotationRef/>
       </w:r>
       <w:r>
-        <w:t xml:space="preserve">Also cite Boursiquot ref (in the 2017 paper).  In general I try to use few citations by me or a co-author and focus on citations of others, so we should include more citations by others here: one easy way to do this is to cite the primary source (so if I cited some other paper in Wolkovich et al. 2017 we should cite that other paper when possible instead of me). </w:t>
+        <w:t xml:space="preserve">Also cite </w:t>
+      </w:r>
+      <w:proofErr w:type="spellStart"/>
+      <w:r>
+        <w:t>Boursiquot</w:t>
+      </w:r>
+      <w:proofErr w:type="spellEnd"/>
+      <w:r>
+        <w:t xml:space="preserve"> ref (in the 2017 paper).  In general I try to use few citations by me or a co-author and focus on citations of others, so we should include more citations by others here: one easy way to do this is to cite the primary source (so if I cited some other paper in Wolkovich et al. 2017 we should cite that other paper when possible instead of me). </w:t>
       </w:r>
     </w:p>
   </w:comment>
-  <w:comment w:id="4" w:author="Elizabeth Wolkovich" w:date="2018-04-02T13:13:00Z" w:initials="EW">
+  <w:comment w:id="8" w:author="Elizabeth Wolkovich" w:date="2018-04-02T13:13:00Z" w:initials="EW">
     <w:p>
       <w:pPr>
         <w:pStyle w:val="CommentText"/>
@@ -2742,7 +3625,7 @@
       </w:r>
     </w:p>
   </w:comment>
-  <w:comment w:id="5" w:author="Elizabeth Wolkovich" w:date="2018-04-02T13:24:00Z" w:initials="EW">
+  <w:comment w:id="9" w:author="Elizabeth Wolkovich" w:date="2018-04-02T13:24:00Z" w:initials="EW">
     <w:p>
       <w:pPr>
         <w:pStyle w:val="CommentText"/>
@@ -2758,7 +3641,7 @@
       </w:r>
     </w:p>
   </w:comment>
-  <w:comment w:id="6" w:author="Elizabeth Wolkovich" w:date="2018-05-13T16:27:00Z" w:initials="EW">
+  <w:comment w:id="10" w:author="Elizabeth Wolkovich" w:date="2018-05-13T16:27:00Z" w:initials="EW">
     <w:p>
       <w:pPr>
         <w:pStyle w:val="CommentText"/>
@@ -2798,7 +3681,7 @@
       </w:r>
     </w:p>
   </w:comment>
-  <w:comment w:id="7" w:author="Elizabeth Wolkovich" w:date="2018-06-25T19:27:00Z" w:initials="EW">
+  <w:comment w:id="12" w:author="Elizabeth Wolkovich" w:date="2018-09-14T18:08:00Z" w:initials="EW">
     <w:p>
       <w:pPr>
         <w:pStyle w:val="CommentText"/>
@@ -2810,11 +3693,27 @@
         <w:annotationRef/>
       </w:r>
       <w:r>
+        <w:t>Emailed two…</w:t>
+      </w:r>
+    </w:p>
+  </w:comment>
+  <w:comment w:id="11" w:author="Elizabeth Wolkovich" w:date="2018-06-25T19:27:00Z" w:initials="EW">
+    <w:p>
+      <w:pPr>
+        <w:pStyle w:val="CommentText"/>
+      </w:pPr>
+      <w:r>
+        <w:rPr>
+          <w:rStyle w:val="CommentReference"/>
+        </w:rPr>
+        <w:annotationRef/>
+      </w:r>
+      <w:r>
         <w:t xml:space="preserve">This is a great sentence so I am moving it up. </w:t>
       </w:r>
     </w:p>
   </w:comment>
-  <w:comment w:id="8" w:author="Elizabeth Wolkovich" w:date="2018-06-25T19:20:00Z" w:initials="EW">
+  <w:comment w:id="13" w:author="Elizabeth Wolkovich" w:date="2018-06-25T19:20:00Z" w:initials="EW">
     <w:p>
       <w:pPr>
         <w:pStyle w:val="CommentText"/>
@@ -2830,7 +3729,7 @@
       </w:r>
     </w:p>
   </w:comment>
-  <w:comment w:id="9" w:author="Elizabeth Wolkovich" w:date="2018-06-25T19:21:00Z" w:initials="EW">
+  <w:comment w:id="14" w:author="Elizabeth Wolkovich" w:date="2018-06-25T19:21:00Z" w:initials="EW">
     <w:p>
       <w:pPr>
         <w:pStyle w:val="CommentText"/>
@@ -2846,7 +3745,7 @@
       </w:r>
     </w:p>
   </w:comment>
-  <w:comment w:id="10" w:author="Elizabeth Wolkovich" w:date="2018-06-25T19:23:00Z" w:initials="EW">
+  <w:comment w:id="15" w:author="Elizabeth Wolkovich" w:date="2018-06-25T19:23:00Z" w:initials="EW">
     <w:p>
       <w:pPr>
         <w:pStyle w:val="CommentText"/>
@@ -2898,7 +3797,7 @@
 </file>
 
 <file path=word/endnotes.xml><?xml version="1.0" encoding="utf-8"?>
-<w:endnotes xmlns:wpc="http://schemas.microsoft.com/office/word/2010/wordprocessingCanvas" xmlns:cx="http://schemas.microsoft.com/office/drawing/2014/chartex" xmlns:cx1="http://schemas.microsoft.com/office/drawing/2015/9/8/chartex" xmlns:cx2="http://schemas.microsoft.com/office/drawing/2015/10/21/chartex" xmlns:cx3="http://schemas.microsoft.com/office/drawing/2016/5/9/chartex" xmlns:cx4="http://schemas.microsoft.com/office/drawing/2016/5/10/chartex" xmlns:cx5="http://schemas.microsoft.com/office/drawing/2016/5/11/chartex" xmlns:cx6="http://schemas.microsoft.com/office/drawing/2016/5/12/chartex" xmlns:cx7="http://schemas.microsoft.com/office/drawing/2016/5/13/chartex" xmlns:cx8="http://schemas.microsoft.com/office/drawing/2016/5/14/chartex" xmlns:mc="http://schemas.openxmlformats.org/markup-compatibility/2006" xmlns:aink="http://schemas.microsoft.com/office/drawing/2016/ink" xmlns:am3d="http://schemas.microsoft.com/office/drawing/2017/model3d" xmlns:o="urn:schemas-microsoft-com:office:office" xmlns:r="http://schemas.openxmlformats.org/officeDocument/2006/relationships" xmlns:m="http://schemas.openxmlformats.org/officeDocument/2006/math" xmlns:v="urn:schemas-microsoft-com:vml" xmlns:wp14="http://schemas.microsoft.com/office/word/2010/wordprocessingDrawing" xmlns:wp="http://schemas.openxmlformats.org/drawingml/2006/wordprocessingDrawing" xmlns:w10="urn:schemas-microsoft-com:office:word" xmlns:w="http://schemas.openxmlformats.org/wordprocessingml/2006/main" xmlns:w14="http://schemas.microsoft.com/office/word/2010/wordml" xmlns:w15="http://schemas.microsoft.com/office/word/2012/wordml" xmlns:w16cid="http://schemas.microsoft.com/office/word/2016/wordml/cid" xmlns:w16se="http://schemas.microsoft.com/office/word/2015/wordml/symex" xmlns:wpg="http://schemas.microsoft.com/office/word/2010/wordprocessingGroup" xmlns:wpi="http://schemas.microsoft.com/office/word/2010/wordprocessingInk" xmlns:wne="http://schemas.microsoft.com/office/word/2006/wordml" xmlns:wps="http://schemas.microsoft.com/office/word/2010/wordprocessingShape" mc:Ignorable="w14 w15 w16se w16cid wp14">
+<w:endnotes xmlns:wpc="http://schemas.microsoft.com/office/word/2010/wordprocessingCanvas" xmlns:mo="http://schemas.microsoft.com/office/mac/office/2008/main" xmlns:mc="http://schemas.openxmlformats.org/markup-compatibility/2006" xmlns:mv="urn:schemas-microsoft-com:mac:vml" xmlns:o="urn:schemas-microsoft-com:office:office" xmlns:r="http://schemas.openxmlformats.org/officeDocument/2006/relationships" xmlns:m="http://schemas.openxmlformats.org/officeDocument/2006/math" xmlns:v="urn:schemas-microsoft-com:vml" xmlns:wp14="http://schemas.microsoft.com/office/word/2010/wordprocessingDrawing" xmlns:wp="http://schemas.openxmlformats.org/drawingml/2006/wordprocessingDrawing" xmlns:w10="urn:schemas-microsoft-com:office:word" xmlns:w="http://schemas.openxmlformats.org/wordprocessingml/2006/main" xmlns:w14="http://schemas.microsoft.com/office/word/2010/wordml" xmlns:wpg="http://schemas.microsoft.com/office/word/2010/wordprocessingGroup" xmlns:wpi="http://schemas.microsoft.com/office/word/2010/wordprocessingInk" xmlns:wne="http://schemas.microsoft.com/office/word/2006/wordml" xmlns:wps="http://schemas.microsoft.com/office/word/2010/wordprocessingShape" mc:Ignorable="w14 wp14">
   <w:endnote w:type="separator" w:id="-1">
     <w:p>
       <w:r>
@@ -2917,7 +3816,7 @@
 </file>
 
 <file path=word/footnotes.xml><?xml version="1.0" encoding="utf-8"?>
-<w:footnotes xmlns:wpc="http://schemas.microsoft.com/office/word/2010/wordprocessingCanvas" xmlns:cx="http://schemas.microsoft.com/office/drawing/2014/chartex" xmlns:cx1="http://schemas.microsoft.com/office/drawing/2015/9/8/chartex" xmlns:cx2="http://schemas.microsoft.com/office/drawing/2015/10/21/chartex" xmlns:cx3="http://schemas.microsoft.com/office/drawing/2016/5/9/chartex" xmlns:cx4="http://schemas.microsoft.com/office/drawing/2016/5/10/chartex" xmlns:cx5="http://schemas.microsoft.com/office/drawing/2016/5/11/chartex" xmlns:cx6="http://schemas.microsoft.com/office/drawing/2016/5/12/chartex" xmlns:cx7="http://schemas.microsoft.com/office/drawing/2016/5/13/chartex" xmlns:cx8="http://schemas.microsoft.com/office/drawing/2016/5/14/chartex" xmlns:mc="http://schemas.openxmlformats.org/markup-compatibility/2006" xmlns:aink="http://schemas.microsoft.com/office/drawing/2016/ink" xmlns:am3d="http://schemas.microsoft.com/office/drawing/2017/model3d" xmlns:o="urn:schemas-microsoft-com:office:office" xmlns:r="http://schemas.openxmlformats.org/officeDocument/2006/relationships" xmlns:m="http://schemas.openxmlformats.org/officeDocument/2006/math" xmlns:v="urn:schemas-microsoft-com:vml" xmlns:wp14="http://schemas.microsoft.com/office/word/2010/wordprocessingDrawing" xmlns:wp="http://schemas.openxmlformats.org/drawingml/2006/wordprocessingDrawing" xmlns:w10="urn:schemas-microsoft-com:office:word" xmlns:w="http://schemas.openxmlformats.org/wordprocessingml/2006/main" xmlns:w14="http://schemas.microsoft.com/office/word/2010/wordml" xmlns:w15="http://schemas.microsoft.com/office/word/2012/wordml" xmlns:w16cid="http://schemas.microsoft.com/office/word/2016/wordml/cid" xmlns:w16se="http://schemas.microsoft.com/office/word/2015/wordml/symex" xmlns:wpg="http://schemas.microsoft.com/office/word/2010/wordprocessingGroup" xmlns:wpi="http://schemas.microsoft.com/office/word/2010/wordprocessingInk" xmlns:wne="http://schemas.microsoft.com/office/word/2006/wordml" xmlns:wps="http://schemas.microsoft.com/office/word/2010/wordprocessingShape" mc:Ignorable="w14 w15 w16se w16cid wp14">
+<w:footnotes xmlns:wpc="http://schemas.microsoft.com/office/word/2010/wordprocessingCanvas" xmlns:mo="http://schemas.microsoft.com/office/mac/office/2008/main" xmlns:mc="http://schemas.openxmlformats.org/markup-compatibility/2006" xmlns:mv="urn:schemas-microsoft-com:mac:vml" xmlns:o="urn:schemas-microsoft-com:office:office" xmlns:r="http://schemas.openxmlformats.org/officeDocument/2006/relationships" xmlns:m="http://schemas.openxmlformats.org/officeDocument/2006/math" xmlns:v="urn:schemas-microsoft-com:vml" xmlns:wp14="http://schemas.microsoft.com/office/word/2010/wordprocessingDrawing" xmlns:wp="http://schemas.openxmlformats.org/drawingml/2006/wordprocessingDrawing" xmlns:w10="urn:schemas-microsoft-com:office:word" xmlns:w="http://schemas.openxmlformats.org/wordprocessingml/2006/main" xmlns:w14="http://schemas.microsoft.com/office/word/2010/wordml" xmlns:wpg="http://schemas.microsoft.com/office/word/2010/wordprocessingGroup" xmlns:wpi="http://schemas.microsoft.com/office/word/2010/wordprocessingInk" xmlns:wne="http://schemas.microsoft.com/office/word/2006/wordml" xmlns:wps="http://schemas.microsoft.com/office/word/2010/wordprocessingShape" mc:Ignorable="w14 wp14">
   <w:footnote w:type="separator" w:id="-1">
     <w:p>
       <w:r>
@@ -2936,8 +3835,8 @@
 </file>
 
 <file path=word/numbering.xml><?xml version="1.0" encoding="utf-8"?>
-<w:numbering xmlns:wpc="http://schemas.microsoft.com/office/word/2010/wordprocessingCanvas" xmlns:cx="http://schemas.microsoft.com/office/drawing/2014/chartex" xmlns:cx1="http://schemas.microsoft.com/office/drawing/2015/9/8/chartex" xmlns:cx2="http://schemas.microsoft.com/office/drawing/2015/10/21/chartex" xmlns:cx3="http://schemas.microsoft.com/office/drawing/2016/5/9/chartex" xmlns:cx4="http://schemas.microsoft.com/office/drawing/2016/5/10/chartex" xmlns:cx5="http://schemas.microsoft.com/office/drawing/2016/5/11/chartex" xmlns:cx6="http://schemas.microsoft.com/office/drawing/2016/5/12/chartex" xmlns:cx7="http://schemas.microsoft.com/office/drawing/2016/5/13/chartex" xmlns:cx8="http://schemas.microsoft.com/office/drawing/2016/5/14/chartex" xmlns:mc="http://schemas.openxmlformats.org/markup-compatibility/2006" xmlns:aink="http://schemas.microsoft.com/office/drawing/2016/ink" xmlns:am3d="http://schemas.microsoft.com/office/drawing/2017/model3d" xmlns:o="urn:schemas-microsoft-com:office:office" xmlns:r="http://schemas.openxmlformats.org/officeDocument/2006/relationships" xmlns:m="http://schemas.openxmlformats.org/officeDocument/2006/math" xmlns:v="urn:schemas-microsoft-com:vml" xmlns:wp14="http://schemas.microsoft.com/office/word/2010/wordprocessingDrawing" xmlns:wp="http://schemas.openxmlformats.org/drawingml/2006/wordprocessingDrawing" xmlns:w10="urn:schemas-microsoft-com:office:word" xmlns:w="http://schemas.openxmlformats.org/wordprocessingml/2006/main" xmlns:w14="http://schemas.microsoft.com/office/word/2010/wordml" xmlns:w15="http://schemas.microsoft.com/office/word/2012/wordml" xmlns:w16cid="http://schemas.microsoft.com/office/word/2016/wordml/cid" xmlns:w16se="http://schemas.microsoft.com/office/word/2015/wordml/symex" xmlns:wpg="http://schemas.microsoft.com/office/word/2010/wordprocessingGroup" xmlns:wpi="http://schemas.microsoft.com/office/word/2010/wordprocessingInk" xmlns:wne="http://schemas.microsoft.com/office/word/2006/wordml" xmlns:wps="http://schemas.microsoft.com/office/word/2010/wordprocessingShape" mc:Ignorable="w14 w15 w16se w16cid wp14">
-  <w:abstractNum w:abstractNumId="0" w15:restartNumberingAfterBreak="0">
+<w:numbering xmlns:wpc="http://schemas.microsoft.com/office/word/2010/wordprocessingCanvas" xmlns:mo="http://schemas.microsoft.com/office/mac/office/2008/main" xmlns:mc="http://schemas.openxmlformats.org/markup-compatibility/2006" xmlns:mv="urn:schemas-microsoft-com:mac:vml" xmlns:o="urn:schemas-microsoft-com:office:office" xmlns:r="http://schemas.openxmlformats.org/officeDocument/2006/relationships" xmlns:m="http://schemas.openxmlformats.org/officeDocument/2006/math" xmlns:v="urn:schemas-microsoft-com:vml" xmlns:wp14="http://schemas.microsoft.com/office/word/2010/wordprocessingDrawing" xmlns:wp="http://schemas.openxmlformats.org/drawingml/2006/wordprocessingDrawing" xmlns:w10="urn:schemas-microsoft-com:office:word" xmlns:w="http://schemas.openxmlformats.org/wordprocessingml/2006/main" xmlns:w14="http://schemas.microsoft.com/office/word/2010/wordml" xmlns:wpg="http://schemas.microsoft.com/office/word/2010/wordprocessingGroup" xmlns:wpi="http://schemas.microsoft.com/office/word/2010/wordprocessingInk" xmlns:wne="http://schemas.microsoft.com/office/word/2006/wordml" xmlns:wps="http://schemas.microsoft.com/office/word/2010/wordprocessingShape" mc:Ignorable="w14 wp14">
+  <w:abstractNum w:abstractNumId="0">
     <w:nsid w:val="40C46808"/>
     <w:multiLevelType w:val="hybridMultilevel"/>
     <w:tmpl w:val="95E86378"/>
@@ -3056,7 +3955,7 @@
 </file>
 
 <file path=word/styles.xml><?xml version="1.0" encoding="utf-8"?>
-<w:styles xmlns:mc="http://schemas.openxmlformats.org/markup-compatibility/2006" xmlns:r="http://schemas.openxmlformats.org/officeDocument/2006/relationships" xmlns:w="http://schemas.openxmlformats.org/wordprocessingml/2006/main" xmlns:w14="http://schemas.microsoft.com/office/word/2010/wordml" xmlns:w15="http://schemas.microsoft.com/office/word/2012/wordml" xmlns:w16cid="http://schemas.microsoft.com/office/word/2016/wordml/cid" xmlns:w16se="http://schemas.microsoft.com/office/word/2015/wordml/symex" mc:Ignorable="w14 w15 w16se w16cid">
+<w:styles xmlns:mc="http://schemas.openxmlformats.org/markup-compatibility/2006" xmlns:r="http://schemas.openxmlformats.org/officeDocument/2006/relationships" xmlns:w="http://schemas.openxmlformats.org/wordprocessingml/2006/main" xmlns:w14="http://schemas.microsoft.com/office/word/2010/wordml" mc:Ignorable="w14">
   <w:docDefaults>
     <w:rPrDefault>
       <w:rPr>
@@ -3068,373 +3967,525 @@
     </w:rPrDefault>
     <w:pPrDefault/>
   </w:docDefaults>
-  <w:latentStyles w:defLockedState="0" w:defUIPriority="99" w:defSemiHidden="0" w:defUnhideWhenUsed="0" w:defQFormat="0" w:count="375">
-    <w:lsdException w:name="Normal" w:uiPriority="0" w:qFormat="1"/>
-    <w:lsdException w:name="heading 1" w:uiPriority="9" w:qFormat="1"/>
-    <w:lsdException w:name="heading 2" w:semiHidden="1" w:uiPriority="9" w:unhideWhenUsed="1" w:qFormat="1"/>
-    <w:lsdException w:name="heading 3" w:semiHidden="1" w:uiPriority="9" w:unhideWhenUsed="1" w:qFormat="1"/>
-    <w:lsdException w:name="heading 4" w:semiHidden="1" w:uiPriority="9" w:unhideWhenUsed="1" w:qFormat="1"/>
-    <w:lsdException w:name="heading 5" w:semiHidden="1" w:uiPriority="9" w:unhideWhenUsed="1" w:qFormat="1"/>
-    <w:lsdException w:name="heading 6" w:semiHidden="1" w:uiPriority="9" w:unhideWhenUsed="1" w:qFormat="1"/>
-    <w:lsdException w:name="heading 7" w:semiHidden="1" w:uiPriority="9" w:unhideWhenUsed="1" w:qFormat="1"/>
-    <w:lsdException w:name="heading 8" w:semiHidden="1" w:uiPriority="9" w:unhideWhenUsed="1" w:qFormat="1"/>
-    <w:lsdException w:name="heading 9" w:semiHidden="1" w:uiPriority="9" w:unhideWhenUsed="1" w:qFormat="1"/>
-    <w:lsdException w:name="index 1" w:semiHidden="1" w:unhideWhenUsed="1"/>
-    <w:lsdException w:name="index 2" w:semiHidden="1" w:unhideWhenUsed="1"/>
-    <w:lsdException w:name="index 3" w:semiHidden="1" w:unhideWhenUsed="1"/>
-    <w:lsdException w:name="index 4" w:semiHidden="1" w:unhideWhenUsed="1"/>
-    <w:lsdException w:name="index 5" w:semiHidden="1" w:unhideWhenUsed="1"/>
-    <w:lsdException w:name="index 6" w:semiHidden="1" w:unhideWhenUsed="1"/>
-    <w:lsdException w:name="index 7" w:semiHidden="1" w:unhideWhenUsed="1"/>
-    <w:lsdException w:name="index 8" w:semiHidden="1" w:unhideWhenUsed="1"/>
-    <w:lsdException w:name="index 9" w:semiHidden="1" w:unhideWhenUsed="1"/>
-    <w:lsdException w:name="toc 1" w:semiHidden="1" w:uiPriority="39" w:unhideWhenUsed="1"/>
-    <w:lsdException w:name="toc 2" w:semiHidden="1" w:uiPriority="39" w:unhideWhenUsed="1"/>
-    <w:lsdException w:name="toc 3" w:semiHidden="1" w:uiPriority="39" w:unhideWhenUsed="1"/>
-    <w:lsdException w:name="toc 4" w:semiHidden="1" w:uiPriority="39" w:unhideWhenUsed="1"/>
-    <w:lsdException w:name="toc 5" w:semiHidden="1" w:uiPriority="39" w:unhideWhenUsed="1"/>
-    <w:lsdException w:name="toc 6" w:semiHidden="1" w:uiPriority="39" w:unhideWhenUsed="1"/>
-    <w:lsdException w:name="toc 7" w:semiHidden="1" w:uiPriority="39" w:unhideWhenUsed="1"/>
-    <w:lsdException w:name="toc 8" w:semiHidden="1" w:uiPriority="39" w:unhideWhenUsed="1"/>
-    <w:lsdException w:name="toc 9" w:semiHidden="1" w:uiPriority="39" w:unhideWhenUsed="1"/>
-    <w:lsdException w:name="Normal Indent" w:semiHidden="1" w:unhideWhenUsed="1"/>
-    <w:lsdException w:name="footnote text" w:semiHidden="1" w:unhideWhenUsed="1"/>
-    <w:lsdException w:name="annotation text" w:semiHidden="1" w:unhideWhenUsed="1"/>
-    <w:lsdException w:name="header" w:semiHidden="1" w:unhideWhenUsed="1"/>
-    <w:lsdException w:name="footer" w:semiHidden="1" w:unhideWhenUsed="1"/>
-    <w:lsdException w:name="index heading" w:semiHidden="1" w:unhideWhenUsed="1"/>
-    <w:lsdException w:name="caption" w:semiHidden="1" w:uiPriority="35" w:unhideWhenUsed="1" w:qFormat="1"/>
-    <w:lsdException w:name="table of figures" w:semiHidden="1" w:unhideWhenUsed="1"/>
-    <w:lsdException w:name="envelope address" w:semiHidden="1" w:unhideWhenUsed="1"/>
-    <w:lsdException w:name="envelope return" w:semiHidden="1" w:unhideWhenUsed="1"/>
-    <w:lsdException w:name="footnote reference" w:semiHidden="1" w:unhideWhenUsed="1"/>
-    <w:lsdException w:name="annotation reference" w:semiHidden="1" w:unhideWhenUsed="1"/>
-    <w:lsdException w:name="line number" w:semiHidden="1" w:unhideWhenUsed="1"/>
-    <w:lsdException w:name="page number" w:semiHidden="1" w:unhideWhenUsed="1"/>
-    <w:lsdException w:name="endnote reference" w:semiHidden="1" w:unhideWhenUsed="1"/>
-    <w:lsdException w:name="endnote text" w:semiHidden="1" w:unhideWhenUsed="1"/>
-    <w:lsdException w:name="table of authorities" w:semiHidden="1" w:unhideWhenUsed="1"/>
-    <w:lsdException w:name="macro" w:semiHidden="1" w:unhideWhenUsed="1"/>
-    <w:lsdException w:name="toa heading" w:semiHidden="1" w:unhideWhenUsed="1"/>
-    <w:lsdException w:name="List" w:semiHidden="1" w:unhideWhenUsed="1"/>
-    <w:lsdException w:name="List Bullet" w:semiHidden="1" w:unhideWhenUsed="1"/>
-    <w:lsdException w:name="List Number" w:semiHidden="1" w:unhideWhenUsed="1"/>
-    <w:lsdException w:name="List 2" w:semiHidden="1" w:unhideWhenUsed="1"/>
-    <w:lsdException w:name="List 3" w:semiHidden="1" w:unhideWhenUsed="1"/>
-    <w:lsdException w:name="List 4" w:semiHidden="1" w:unhideWhenUsed="1"/>
-    <w:lsdException w:name="List 5" w:semiHidden="1" w:unhideWhenUsed="1"/>
-    <w:lsdException w:name="List Bullet 2" w:semiHidden="1" w:unhideWhenUsed="1"/>
-    <w:lsdException w:name="List Bullet 3" w:semiHidden="1" w:unhideWhenUsed="1"/>
-    <w:lsdException w:name="List Bullet 4" w:semiHidden="1" w:unhideWhenUsed="1"/>
-    <w:lsdException w:name="List Bullet 5" w:semiHidden="1" w:unhideWhenUsed="1"/>
-    <w:lsdException w:name="List Number 2" w:semiHidden="1" w:unhideWhenUsed="1"/>
-    <w:lsdException w:name="List Number 3" w:semiHidden="1" w:unhideWhenUsed="1"/>
-    <w:lsdException w:name="List Number 4" w:semiHidden="1" w:unhideWhenUsed="1"/>
-    <w:lsdException w:name="List Number 5" w:semiHidden="1" w:unhideWhenUsed="1"/>
-    <w:lsdException w:name="Title" w:uiPriority="10" w:qFormat="1"/>
-    <w:lsdException w:name="Closing" w:semiHidden="1" w:unhideWhenUsed="1"/>
-    <w:lsdException w:name="Signature" w:semiHidden="1" w:unhideWhenUsed="1"/>
-    <w:lsdException w:name="Default Paragraph Font" w:semiHidden="1" w:uiPriority="1" w:unhideWhenUsed="1"/>
-    <w:lsdException w:name="Body Text" w:semiHidden="1" w:unhideWhenUsed="1"/>
-    <w:lsdException w:name="Body Text Indent" w:semiHidden="1" w:unhideWhenUsed="1"/>
-    <w:lsdException w:name="List Continue" w:semiHidden="1" w:unhideWhenUsed="1"/>
-    <w:lsdException w:name="List Continue 2" w:semiHidden="1" w:unhideWhenUsed="1"/>
-    <w:lsdException w:name="List Continue 3" w:semiHidden="1" w:unhideWhenUsed="1"/>
-    <w:lsdException w:name="List Continue 4" w:semiHidden="1" w:unhideWhenUsed="1"/>
-    <w:lsdException w:name="List Continue 5" w:semiHidden="1" w:unhideWhenUsed="1"/>
-    <w:lsdException w:name="Message Header" w:semiHidden="1" w:unhideWhenUsed="1"/>
-    <w:lsdException w:name="Subtitle" w:uiPriority="11" w:qFormat="1"/>
-    <w:lsdException w:name="Salutation" w:semiHidden="1" w:unhideWhenUsed="1"/>
-    <w:lsdException w:name="Date" w:semiHidden="1" w:unhideWhenUsed="1"/>
-    <w:lsdException w:name="Body Text First Indent" w:semiHidden="1" w:unhideWhenUsed="1"/>
-    <w:lsdException w:name="Body Text First Indent 2" w:semiHidden="1" w:unhideWhenUsed="1"/>
-    <w:lsdException w:name="Note Heading" w:semiHidden="1" w:unhideWhenUsed="1"/>
-    <w:lsdException w:name="Body Text 2" w:semiHidden="1" w:unhideWhenUsed="1"/>
-    <w:lsdException w:name="Body Text 3" w:semiHidden="1" w:unhideWhenUsed="1"/>
-    <w:lsdException w:name="Body Text Indent 2" w:semiHidden="1" w:unhideWhenUsed="1"/>
-    <w:lsdException w:name="Body Text Indent 3" w:semiHidden="1" w:unhideWhenUsed="1"/>
-    <w:lsdException w:name="Block Text" w:semiHidden="1" w:unhideWhenUsed="1"/>
-    <w:lsdException w:name="Hyperlink" w:semiHidden="1" w:unhideWhenUsed="1"/>
-    <w:lsdException w:name="FollowedHyperlink" w:semiHidden="1" w:unhideWhenUsed="1"/>
-    <w:lsdException w:name="Strong" w:uiPriority="22" w:qFormat="1"/>
-    <w:lsdException w:name="Emphasis" w:uiPriority="20" w:qFormat="1"/>
-    <w:lsdException w:name="Document Map" w:semiHidden="1" w:unhideWhenUsed="1"/>
-    <w:lsdException w:name="Plain Text" w:semiHidden="1" w:unhideWhenUsed="1"/>
-    <w:lsdException w:name="E-mail Signature" w:semiHidden="1" w:unhideWhenUsed="1"/>
-    <w:lsdException w:name="HTML Top of Form" w:semiHidden="1" w:unhideWhenUsed="1"/>
-    <w:lsdException w:name="HTML Bottom of Form" w:semiHidden="1" w:unhideWhenUsed="1"/>
-    <w:lsdException w:name="Normal (Web)" w:semiHidden="1" w:unhideWhenUsed="1"/>
-    <w:lsdException w:name="HTML Acronym" w:semiHidden="1" w:unhideWhenUsed="1"/>
-    <w:lsdException w:name="HTML Address" w:semiHidden="1" w:unhideWhenUsed="1"/>
-    <w:lsdException w:name="HTML Cite" w:semiHidden="1" w:unhideWhenUsed="1"/>
-    <w:lsdException w:name="HTML Code" w:semiHidden="1" w:unhideWhenUsed="1"/>
-    <w:lsdException w:name="HTML Definition" w:semiHidden="1" w:unhideWhenUsed="1"/>
-    <w:lsdException w:name="HTML Keyboard" w:semiHidden="1" w:unhideWhenUsed="1"/>
-    <w:lsdException w:name="HTML Preformatted" w:semiHidden="1" w:unhideWhenUsed="1"/>
-    <w:lsdException w:name="HTML Sample" w:semiHidden="1" w:unhideWhenUsed="1"/>
-    <w:lsdException w:name="HTML Typewriter" w:semiHidden="1" w:unhideWhenUsed="1"/>
-    <w:lsdException w:name="HTML Variable" w:semiHidden="1" w:unhideWhenUsed="1"/>
-    <w:lsdException w:name="Normal Table" w:semiHidden="1" w:unhideWhenUsed="1"/>
-    <w:lsdException w:name="annotation subject" w:semiHidden="1" w:unhideWhenUsed="1"/>
-    <w:lsdException w:name="No List" w:semiHidden="1" w:unhideWhenUsed="1"/>
-    <w:lsdException w:name="Outline List 1" w:semiHidden="1" w:unhideWhenUsed="1"/>
-    <w:lsdException w:name="Outline List 2" w:semiHidden="1" w:unhideWhenUsed="1"/>
-    <w:lsdException w:name="Outline List 3" w:semiHidden="1" w:unhideWhenUsed="1"/>
-    <w:lsdException w:name="Table Simple 1" w:semiHidden="1" w:unhideWhenUsed="1"/>
-    <w:lsdException w:name="Table Simple 2" w:semiHidden="1" w:unhideWhenUsed="1"/>
-    <w:lsdException w:name="Table Simple 3" w:semiHidden="1" w:unhideWhenUsed="1"/>
-    <w:lsdException w:name="Table Classic 1" w:semiHidden="1" w:unhideWhenUsed="1"/>
-    <w:lsdException w:name="Table Classic 2" w:semiHidden="1" w:unhideWhenUsed="1"/>
-    <w:lsdException w:name="Table Classic 3" w:semiHidden="1" w:unhideWhenUsed="1"/>
-    <w:lsdException w:name="Table Classic 4" w:semiHidden="1" w:unhideWhenUsed="1"/>
-    <w:lsdException w:name="Table Colorful 1" w:semiHidden="1" w:unhideWhenUsed="1"/>
-    <w:lsdException w:name="Table Colorful 2" w:semiHidden="1" w:unhideWhenUsed="1"/>
-    <w:lsdException w:name="Table Colorful 3" w:semiHidden="1" w:unhideWhenUsed="1"/>
-    <w:lsdException w:name="Table Columns 1" w:semiHidden="1" w:unhideWhenUsed="1"/>
-    <w:lsdException w:name="Table Columns 2" w:semiHidden="1" w:unhideWhenUsed="1"/>
-    <w:lsdException w:name="Table Columns 3" w:semiHidden="1" w:unhideWhenUsed="1"/>
-    <w:lsdException w:name="Table Columns 4" w:semiHidden="1" w:unhideWhenUsed="1"/>
-    <w:lsdException w:name="Table Columns 5" w:semiHidden="1" w:unhideWhenUsed="1"/>
-    <w:lsdException w:name="Table Grid 1" w:semiHidden="1" w:unhideWhenUsed="1"/>
-    <w:lsdException w:name="Table Grid 2" w:semiHidden="1" w:unhideWhenUsed="1"/>
-    <w:lsdException w:name="Table Grid 3" w:semiHidden="1" w:unhideWhenUsed="1"/>
-    <w:lsdException w:name="Table Grid 4" w:semiHidden="1" w:unhideWhenUsed="1"/>
-    <w:lsdException w:name="Table Grid 5" w:semiHidden="1" w:unhideWhenUsed="1"/>
-    <w:lsdException w:name="Table Grid 6" w:semiHidden="1" w:unhideWhenUsed="1"/>
-    <w:lsdException w:name="Table Grid 7" w:semiHidden="1" w:unhideWhenUsed="1"/>
-    <w:lsdException w:name="Table Grid 8" w:semiHidden="1" w:unhideWhenUsed="1"/>
-    <w:lsdException w:name="Table List 1" w:semiHidden="1" w:unhideWhenUsed="1"/>
-    <w:lsdException w:name="Table List 2" w:semiHidden="1" w:unhideWhenUsed="1"/>
-    <w:lsdException w:name="Table List 3" w:semiHidden="1" w:unhideWhenUsed="1"/>
-    <w:lsdException w:name="Table List 4" w:semiHidden="1" w:unhideWhenUsed="1"/>
-    <w:lsdException w:name="Table List 5" w:semiHidden="1" w:unhideWhenUsed="1"/>
-    <w:lsdException w:name="Table List 6" w:semiHidden="1" w:unhideWhenUsed="1"/>
-    <w:lsdException w:name="Table List 7" w:semiHidden="1" w:unhideWhenUsed="1"/>
-    <w:lsdException w:name="Table List 8" w:semiHidden="1" w:unhideWhenUsed="1"/>
-    <w:lsdException w:name="Table 3D effects 1" w:semiHidden="1" w:unhideWhenUsed="1"/>
-    <w:lsdException w:name="Table 3D effects 2" w:semiHidden="1" w:unhideWhenUsed="1"/>
-    <w:lsdException w:name="Table 3D effects 3" w:semiHidden="1" w:unhideWhenUsed="1"/>
-    <w:lsdException w:name="Table Contemporary" w:semiHidden="1" w:unhideWhenUsed="1"/>
-    <w:lsdException w:name="Table Elegant" w:semiHidden="1" w:unhideWhenUsed="1"/>
-    <w:lsdException w:name="Table Professional" w:semiHidden="1" w:unhideWhenUsed="1"/>
-    <w:lsdException w:name="Table Subtle 1" w:semiHidden="1" w:unhideWhenUsed="1"/>
-    <w:lsdException w:name="Table Subtle 2" w:semiHidden="1" w:unhideWhenUsed="1"/>
-    <w:lsdException w:name="Table Web 1" w:semiHidden="1" w:unhideWhenUsed="1"/>
-    <w:lsdException w:name="Table Web 2" w:semiHidden="1" w:unhideWhenUsed="1"/>
-    <w:lsdException w:name="Table Web 3" w:semiHidden="1" w:unhideWhenUsed="1"/>
-    <w:lsdException w:name="Balloon Text" w:semiHidden="1" w:unhideWhenUsed="1"/>
-    <w:lsdException w:name="Table Grid" w:uiPriority="39"/>
-    <w:lsdException w:name="Table Theme" w:semiHidden="1" w:unhideWhenUsed="1"/>
-    <w:lsdException w:name="Placeholder Text" w:semiHidden="1"/>
-    <w:lsdException w:name="No Spacing" w:uiPriority="1" w:qFormat="1"/>
-    <w:lsdException w:name="Light Shading" w:uiPriority="60"/>
-    <w:lsdException w:name="Light List" w:uiPriority="61"/>
-    <w:lsdException w:name="Light Grid" w:uiPriority="62"/>
-    <w:lsdException w:name="Medium Shading 1" w:uiPriority="63"/>
-    <w:lsdException w:name="Medium Shading 2" w:uiPriority="64"/>
-    <w:lsdException w:name="Medium List 1" w:uiPriority="65"/>
-    <w:lsdException w:name="Medium List 2" w:uiPriority="66"/>
-    <w:lsdException w:name="Medium Grid 1" w:uiPriority="67"/>
-    <w:lsdException w:name="Medium Grid 2" w:uiPriority="68"/>
-    <w:lsdException w:name="Medium Grid 3" w:uiPriority="69"/>
-    <w:lsdException w:name="Dark List" w:uiPriority="70"/>
-    <w:lsdException w:name="Colorful Shading" w:uiPriority="71"/>
-    <w:lsdException w:name="Colorful List" w:uiPriority="72"/>
-    <w:lsdException w:name="Colorful Grid" w:uiPriority="73"/>
-    <w:lsdException w:name="Light Shading Accent 1" w:uiPriority="60"/>
-    <w:lsdException w:name="Light List Accent 1" w:uiPriority="61"/>
-    <w:lsdException w:name="Light Grid Accent 1" w:uiPriority="62"/>
-    <w:lsdException w:name="Medium Shading 1 Accent 1" w:uiPriority="63"/>
-    <w:lsdException w:name="Medium Shading 2 Accent 1" w:uiPriority="64"/>
-    <w:lsdException w:name="Medium List 1 Accent 1" w:uiPriority="65"/>
-    <w:lsdException w:name="Revision" w:semiHidden="1"/>
-    <w:lsdException w:name="List Paragraph" w:uiPriority="34" w:qFormat="1"/>
-    <w:lsdException w:name="Quote" w:uiPriority="29" w:qFormat="1"/>
-    <w:lsdException w:name="Intense Quote" w:uiPriority="30" w:qFormat="1"/>
-    <w:lsdException w:name="Medium List 2 Accent 1" w:uiPriority="66"/>
-    <w:lsdException w:name="Medium Grid 1 Accent 1" w:uiPriority="67"/>
-    <w:lsdException w:name="Medium Grid 2 Accent 1" w:uiPriority="68"/>
-    <w:lsdException w:name="Medium Grid 3 Accent 1" w:uiPriority="69"/>
-    <w:lsdException w:name="Dark List Accent 1" w:uiPriority="70"/>
-    <w:lsdException w:name="Colorful Shading Accent 1" w:uiPriority="71"/>
-    <w:lsdException w:name="Colorful List Accent 1" w:uiPriority="72"/>
-    <w:lsdException w:name="Colorful Grid Accent 1" w:uiPriority="73"/>
-    <w:lsdException w:name="Light Shading Accent 2" w:uiPriority="60"/>
-    <w:lsdException w:name="Light List Accent 2" w:uiPriority="61"/>
-    <w:lsdException w:name="Light Grid Accent 2" w:uiPriority="62"/>
-    <w:lsdException w:name="Medium Shading 1 Accent 2" w:uiPriority="63"/>
-    <w:lsdException w:name="Medium Shading 2 Accent 2" w:uiPriority="64"/>
-    <w:lsdException w:name="Medium List 1 Accent 2" w:uiPriority="65"/>
-    <w:lsdException w:name="Medium List 2 Accent 2" w:uiPriority="66"/>
-    <w:lsdException w:name="Medium Grid 1 Accent 2" w:uiPriority="67"/>
-    <w:lsdException w:name="Medium Grid 2 Accent 2" w:uiPriority="68"/>
-    <w:lsdException w:name="Medium Grid 3 Accent 2" w:uiPriority="69"/>
-    <w:lsdException w:name="Dark List Accent 2" w:uiPriority="70"/>
-    <w:lsdException w:name="Colorful Shading Accent 2" w:uiPriority="71"/>
-    <w:lsdException w:name="Colorful List Accent 2" w:uiPriority="72"/>
-    <w:lsdException w:name="Colorful Grid Accent 2" w:uiPriority="73"/>
-    <w:lsdException w:name="Light Shading Accent 3" w:uiPriority="60"/>
-    <w:lsdException w:name="Light List Accent 3" w:uiPriority="61"/>
-    <w:lsdException w:name="Light Grid Accent 3" w:uiPriority="62"/>
-    <w:lsdException w:name="Medium Shading 1 Accent 3" w:uiPriority="63"/>
-    <w:lsdException w:name="Medium Shading 2 Accent 3" w:uiPriority="64"/>
-    <w:lsdException w:name="Medium List 1 Accent 3" w:uiPriority="65"/>
-    <w:lsdException w:name="Medium List 2 Accent 3" w:uiPriority="66"/>
-    <w:lsdException w:name="Medium Grid 1 Accent 3" w:uiPriority="67"/>
-    <w:lsdException w:name="Medium Grid 2 Accent 3" w:uiPriority="68"/>
-    <w:lsdException w:name="Medium Grid 3 Accent 3" w:uiPriority="69"/>
-    <w:lsdException w:name="Dark List Accent 3" w:uiPriority="70"/>
-    <w:lsdException w:name="Colorful Shading Accent 3" w:uiPriority="71"/>
-    <w:lsdException w:name="Colorful List Accent 3" w:uiPriority="72"/>
-    <w:lsdException w:name="Colorful Grid Accent 3" w:uiPriority="73"/>
-    <w:lsdException w:name="Light Shading Accent 4" w:uiPriority="60"/>
-    <w:lsdException w:name="Light List Accent 4" w:uiPriority="61"/>
-    <w:lsdException w:name="Light Grid Accent 4" w:uiPriority="62"/>
-    <w:lsdException w:name="Medium Shading 1 Accent 4" w:uiPriority="63"/>
-    <w:lsdException w:name="Medium Shading 2 Accent 4" w:uiPriority="64"/>
-    <w:lsdException w:name="Medium List 1 Accent 4" w:uiPriority="65"/>
-    <w:lsdException w:name="Medium List 2 Accent 4" w:uiPriority="66"/>
-    <w:lsdException w:name="Medium Grid 1 Accent 4" w:uiPriority="67"/>
-    <w:lsdException w:name="Medium Grid 2 Accent 4" w:uiPriority="68"/>
-    <w:lsdException w:name="Medium Grid 3 Accent 4" w:uiPriority="69"/>
-    <w:lsdException w:name="Dark List Accent 4" w:uiPriority="70"/>
-    <w:lsdException w:name="Colorful Shading Accent 4" w:uiPriority="71"/>
-    <w:lsdException w:name="Colorful List Accent 4" w:uiPriority="72"/>
-    <w:lsdException w:name="Colorful Grid Accent 4" w:uiPriority="73"/>
-    <w:lsdException w:name="Light Shading Accent 5" w:uiPriority="60"/>
-    <w:lsdException w:name="Light List Accent 5" w:uiPriority="61"/>
-    <w:lsdException w:name="Light Grid Accent 5" w:uiPriority="62"/>
-    <w:lsdException w:name="Medium Shading 1 Accent 5" w:uiPriority="63"/>
-    <w:lsdException w:name="Medium Shading 2 Accent 5" w:uiPriority="64"/>
-    <w:lsdException w:name="Medium List 1 Accent 5" w:uiPriority="65"/>
-    <w:lsdException w:name="Medium List 2 Accent 5" w:uiPriority="66"/>
-    <w:lsdException w:name="Medium Grid 1 Accent 5" w:uiPriority="67"/>
-    <w:lsdException w:name="Medium Grid 2 Accent 5" w:uiPriority="68"/>
-    <w:lsdException w:name="Medium Grid 3 Accent 5" w:uiPriority="69"/>
-    <w:lsdException w:name="Dark List Accent 5" w:uiPriority="70"/>
-    <w:lsdException w:name="Colorful Shading Accent 5" w:uiPriority="71"/>
-    <w:lsdException w:name="Colorful List Accent 5" w:uiPriority="72"/>
-    <w:lsdException w:name="Colorful Grid Accent 5" w:uiPriority="73"/>
-    <w:lsdException w:name="Light Shading Accent 6" w:uiPriority="60"/>
-    <w:lsdException w:name="Light List Accent 6" w:uiPriority="61"/>
-    <w:lsdException w:name="Light Grid Accent 6" w:uiPriority="62"/>
-    <w:lsdException w:name="Medium Shading 1 Accent 6" w:uiPriority="63"/>
-    <w:lsdException w:name="Medium Shading 2 Accent 6" w:uiPriority="64"/>
-    <w:lsdException w:name="Medium List 1 Accent 6" w:uiPriority="65"/>
-    <w:lsdException w:name="Medium List 2 Accent 6" w:uiPriority="66"/>
-    <w:lsdException w:name="Medium Grid 1 Accent 6" w:uiPriority="67"/>
-    <w:lsdException w:name="Medium Grid 2 Accent 6" w:uiPriority="68"/>
-    <w:lsdException w:name="Medium Grid 3 Accent 6" w:uiPriority="69"/>
-    <w:lsdException w:name="Dark List Accent 6" w:uiPriority="70"/>
-    <w:lsdException w:name="Colorful Shading Accent 6" w:uiPriority="71"/>
-    <w:lsdException w:name="Colorful List Accent 6" w:uiPriority="72"/>
-    <w:lsdException w:name="Colorful Grid Accent 6" w:uiPriority="73"/>
-    <w:lsdException w:name="Subtle Emphasis" w:uiPriority="19" w:qFormat="1"/>
-    <w:lsdException w:name="Intense Emphasis" w:uiPriority="21" w:qFormat="1"/>
-    <w:lsdException w:name="Subtle Reference" w:uiPriority="31" w:qFormat="1"/>
-    <w:lsdException w:name="Intense Reference" w:uiPriority="32" w:qFormat="1"/>
-    <w:lsdException w:name="Book Title" w:uiPriority="33" w:qFormat="1"/>
-    <w:lsdException w:name="Bibliography" w:semiHidden="1" w:uiPriority="37" w:unhideWhenUsed="1"/>
-    <w:lsdException w:name="TOC Heading" w:semiHidden="1" w:uiPriority="39" w:unhideWhenUsed="1" w:qFormat="1"/>
-    <w:lsdException w:name="Grid Table 4" w:uiPriority="49"/>
-    <w:lsdException w:name="Grid Table 5 Dark" w:uiPriority="50"/>
-    <w:lsdException w:name="Grid Table 6 Colorful" w:uiPriority="51"/>
-    <w:lsdException w:name="Grid Table 7 Colorful" w:uiPriority="52"/>
-    <w:lsdException w:name="Grid Table 1 Light Accent 1" w:uiPriority="46"/>
-    <w:lsdException w:name="Grid Table 2 Accent 1" w:uiPriority="47"/>
-    <w:lsdException w:name="Grid Table 3 Accent 1" w:uiPriority="48"/>
-    <w:lsdException w:name="Grid Table 4 Accent 1" w:uiPriority="49"/>
-    <w:lsdException w:name="Grid Table 5 Dark Accent 1" w:uiPriority="50"/>
-    <w:lsdException w:name="Grid Table 6 Colorful Accent 1" w:uiPriority="51"/>
-    <w:lsdException w:name="Grid Table 7 Colorful Accent 1" w:uiPriority="52"/>
-    <w:lsdException w:name="Grid Table 1 Light Accent 2" w:uiPriority="46"/>
-    <w:lsdException w:name="Grid Table 2 Accent 2" w:uiPriority="47"/>
-    <w:lsdException w:name="Grid Table 3 Accent 2" w:uiPriority="48"/>
-    <w:lsdException w:name="Grid Table 4 Accent 2" w:uiPriority="49"/>
-    <w:lsdException w:name="Grid Table 5 Dark Accent 2" w:uiPriority="50"/>
-    <w:lsdException w:name="Grid Table 6 Colorful Accent 2" w:uiPriority="51"/>
-    <w:lsdException w:name="Grid Table 7 Colorful Accent 2" w:uiPriority="52"/>
-    <w:lsdException w:name="Grid Table 1 Light Accent 3" w:uiPriority="46"/>
-    <w:lsdException w:name="Grid Table 2 Accent 3" w:uiPriority="47"/>
-    <w:lsdException w:name="Grid Table 3 Accent 3" w:uiPriority="48"/>
-    <w:lsdException w:name="Grid Table 4 Accent 3" w:uiPriority="49"/>
-    <w:lsdException w:name="Grid Table 5 Dark Accent 3" w:uiPriority="50"/>
-    <w:lsdException w:name="Grid Table 6 Colorful Accent 3" w:uiPriority="51"/>
-    <w:lsdException w:name="Grid Table 7 Colorful Accent 3" w:uiPriority="52"/>
-    <w:lsdException w:name="Grid Table 1 Light Accent 4" w:uiPriority="46"/>
-    <w:lsdException w:name="Grid Table 2 Accent 4" w:uiPriority="47"/>
-    <w:lsdException w:name="Grid Table 3 Accent 4" w:uiPriority="48"/>
-    <w:lsdException w:name="Grid Table 4 Accent 4" w:uiPriority="49"/>
-    <w:lsdException w:name="Grid Table 5 Dark Accent 4" w:uiPriority="50"/>
-    <w:lsdException w:name="Grid Table 6 Colorful Accent 4" w:uiPriority="51"/>
-    <w:lsdException w:name="Grid Table 7 Colorful Accent 4" w:uiPriority="52"/>
-    <w:lsdException w:name="Grid Table 1 Light Accent 5" w:uiPriority="46"/>
-    <w:lsdException w:name="Grid Table 2 Accent 5" w:uiPriority="47"/>
-    <w:lsdException w:name="Grid Table 3 Accent 5" w:uiPriority="48"/>
-    <w:lsdException w:name="Grid Table 4 Accent 5" w:uiPriority="49"/>
-    <w:lsdException w:name="Grid Table 5 Dark Accent 5" w:uiPriority="50"/>
-    <w:lsdException w:name="Grid Table 6 Colorful Accent 5" w:uiPriority="51"/>
-    <w:lsdException w:name="Grid Table 7 Colorful Accent 5" w:uiPriority="52"/>
-    <w:lsdException w:name="Grid Table 1 Light Accent 6" w:uiPriority="46"/>
-    <w:lsdException w:name="Grid Table 2 Accent 6" w:uiPriority="47"/>
-    <w:lsdException w:name="Grid Table 3 Accent 6" w:uiPriority="48"/>
-    <w:lsdException w:name="Grid Table 4 Accent 6" w:uiPriority="49"/>
-    <w:lsdException w:name="Grid Table 5 Dark Accent 6" w:uiPriority="50"/>
-    <w:lsdException w:name="Grid Table 6 Colorful Accent 6" w:uiPriority="51"/>
-    <w:lsdException w:name="Grid Table 7 Colorful Accent 6" w:uiPriority="52"/>
-    <w:lsdException w:name="List Table 1 Light" w:uiPriority="46"/>
-    <w:lsdException w:name="List Table 2" w:uiPriority="47"/>
-    <w:lsdException w:name="List Table 3" w:uiPriority="48"/>
-    <w:lsdException w:name="List Table 4" w:uiPriority="49"/>
-    <w:lsdException w:name="List Table 5 Dark" w:uiPriority="50"/>
-    <w:lsdException w:name="List Table 6 Colorful" w:uiPriority="51"/>
-    <w:lsdException w:name="List Table 7 Colorful" w:uiPriority="52"/>
-    <w:lsdException w:name="List Table 1 Light Accent 1" w:uiPriority="46"/>
-    <w:lsdException w:name="List Table 2 Accent 1" w:uiPriority="47"/>
-    <w:lsdException w:name="List Table 3 Accent 1" w:uiPriority="48"/>
-    <w:lsdException w:name="List Table 4 Accent 1" w:uiPriority="49"/>
-    <w:lsdException w:name="List Table 5 Dark Accent 1" w:uiPriority="50"/>
-    <w:lsdException w:name="List Table 6 Colorful Accent 1" w:uiPriority="51"/>
-    <w:lsdException w:name="List Table 7 Colorful Accent 1" w:uiPriority="52"/>
-    <w:lsdException w:name="List Table 1 Light Accent 2" w:uiPriority="46"/>
-    <w:lsdException w:name="List Table 2 Accent 2" w:uiPriority="47"/>
-    <w:lsdException w:name="List Table 3 Accent 2" w:uiPriority="48"/>
-    <w:lsdException w:name="List Table 4 Accent 2" w:uiPriority="49"/>
-    <w:lsdException w:name="List Table 5 Dark Accent 2" w:uiPriority="50"/>
-    <w:lsdException w:name="List Table 6 Colorful Accent 2" w:uiPriority="51"/>
-    <w:lsdException w:name="List Table 7 Colorful Accent 2" w:uiPriority="52"/>
-    <w:lsdException w:name="List Table 1 Light Accent 3" w:uiPriority="46"/>
-    <w:lsdException w:name="List Table 2 Accent 3" w:uiPriority="47"/>
-    <w:lsdException w:name="List Table 3 Accent 3" w:uiPriority="48"/>
-    <w:lsdException w:name="List Table 4 Accent 3" w:uiPriority="49"/>
-    <w:lsdException w:name="List Table 5 Dark Accent 3" w:uiPriority="50"/>
-    <w:lsdException w:name="List Table 6 Colorful Accent 3" w:uiPriority="51"/>
-    <w:lsdException w:name="List Table 7 Colorful Accent 3" w:uiPriority="52"/>
-    <w:lsdException w:name="List Table 1 Light Accent 4" w:uiPriority="46"/>
-    <w:lsdException w:name="List Table 2 Accent 4" w:uiPriority="47"/>
-    <w:lsdException w:name="List Table 3 Accent 4" w:uiPriority="48"/>
-    <w:lsdException w:name="List Table 4 Accent 4" w:uiPriority="49"/>
-    <w:lsdException w:name="List Table 5 Dark Accent 4" w:uiPriority="50"/>
-    <w:lsdException w:name="List Table 6 Colorful Accent 4" w:uiPriority="51"/>
-    <w:lsdException w:name="List Table 7 Colorful Accent 4" w:uiPriority="52"/>
-    <w:lsdException w:name="List Table 1 Light Accent 5" w:uiPriority="46"/>
-    <w:lsdException w:name="List Table 2 Accent 5" w:uiPriority="47"/>
-    <w:lsdException w:name="List Table 3 Accent 5" w:uiPriority="48"/>
-    <w:lsdException w:name="List Table 4 Accent 5" w:uiPriority="49"/>
-    <w:lsdException w:name="List Table 5 Dark Accent 5" w:uiPriority="50"/>
-    <w:lsdException w:name="List Table 6 Colorful Accent 5" w:uiPriority="51"/>
-    <w:lsdException w:name="List Table 7 Colorful Accent 5" w:uiPriority="52"/>
-    <w:lsdException w:name="List Table 1 Light Accent 6" w:uiPriority="46"/>
-    <w:lsdException w:name="List Table 2 Accent 6" w:uiPriority="47"/>
-    <w:lsdException w:name="List Table 3 Accent 6" w:uiPriority="48"/>
-    <w:lsdException w:name="List Table 4 Accent 6" w:uiPriority="49"/>
-    <w:lsdException w:name="List Table 5 Dark Accent 6" w:uiPriority="50"/>
-    <w:lsdException w:name="List Table 6 Colorful Accent 6" w:uiPriority="51"/>
-    <w:lsdException w:name="List Table 7 Colorful Accent 6" w:uiPriority="52"/>
-    <w:lsdException w:name="Mention" w:semiHidden="1" w:unhideWhenUsed="1"/>
-    <w:lsdException w:name="Smart Hyperlink" w:semiHidden="1" w:unhideWhenUsed="1"/>
-    <w:lsdException w:name="Hashtag" w:semiHidden="1" w:unhideWhenUsed="1"/>
-    <w:lsdException w:name="Unresolved Mention" w:semiHidden="1" w:unhideWhenUsed="1"/>
+  <w:latentStyles w:defLockedState="0" w:defUIPriority="99" w:defSemiHidden="1" w:defUnhideWhenUsed="1" w:defQFormat="0" w:count="276">
+    <w:lsdException w:name="Normal" w:semiHidden="0" w:uiPriority="0" w:unhideWhenUsed="0" w:qFormat="1"/>
+    <w:lsdException w:name="heading 1" w:semiHidden="0" w:uiPriority="9" w:unhideWhenUsed="0" w:qFormat="1"/>
+    <w:lsdException w:name="heading 2" w:uiPriority="9" w:qFormat="1"/>
+    <w:lsdException w:name="heading 3" w:uiPriority="9" w:qFormat="1"/>
+    <w:lsdException w:name="heading 4" w:uiPriority="9" w:qFormat="1"/>
+    <w:lsdException w:name="heading 5" w:uiPriority="9" w:qFormat="1"/>
+    <w:lsdException w:name="heading 6" w:uiPriority="9" w:qFormat="1"/>
+    <w:lsdException w:name="heading 7" w:uiPriority="9" w:qFormat="1"/>
+    <w:lsdException w:name="heading 8" w:uiPriority="9" w:qFormat="1"/>
+    <w:lsdException w:name="heading 9" w:uiPriority="9" w:qFormat="1"/>
+    <w:lsdException w:name="toc 1" w:uiPriority="39"/>
+    <w:lsdException w:name="toc 2" w:uiPriority="39"/>
+    <w:lsdException w:name="toc 3" w:uiPriority="39"/>
+    <w:lsdException w:name="toc 4" w:uiPriority="39"/>
+    <w:lsdException w:name="toc 5" w:uiPriority="39"/>
+    <w:lsdException w:name="toc 6" w:uiPriority="39"/>
+    <w:lsdException w:name="toc 7" w:uiPriority="39"/>
+    <w:lsdException w:name="toc 8" w:uiPriority="39"/>
+    <w:lsdException w:name="toc 9" w:uiPriority="39"/>
+    <w:lsdException w:name="caption" w:uiPriority="35" w:qFormat="1"/>
+    <w:lsdException w:name="Title" w:semiHidden="0" w:uiPriority="10" w:unhideWhenUsed="0" w:qFormat="1"/>
+    <w:lsdException w:name="Default Paragraph Font" w:uiPriority="1"/>
+    <w:lsdException w:name="Subtitle" w:semiHidden="0" w:uiPriority="11" w:unhideWhenUsed="0" w:qFormat="1"/>
+    <w:lsdException w:name="Strong" w:semiHidden="0" w:uiPriority="22" w:unhideWhenUsed="0" w:qFormat="1"/>
+    <w:lsdException w:name="Emphasis" w:semiHidden="0" w:uiPriority="20" w:unhideWhenUsed="0" w:qFormat="1"/>
+    <w:lsdException w:name="Table Grid" w:semiHidden="0" w:uiPriority="39" w:unhideWhenUsed="0"/>
+    <w:lsdException w:name="Note Level 1" w:semiHidden="0" w:unhideWhenUsed="0"/>
+    <w:lsdException w:name="Note Level 2" w:semiHidden="0" w:unhideWhenUsed="0"/>
+    <w:lsdException w:name="Note Level 3" w:semiHidden="0" w:unhideWhenUsed="0"/>
+    <w:lsdException w:name="Note Level 4" w:semiHidden="0" w:unhideWhenUsed="0"/>
+    <w:lsdException w:name="Note Level 5" w:semiHidden="0" w:unhideWhenUsed="0"/>
+    <w:lsdException w:name="Note Level 6" w:semiHidden="0" w:unhideWhenUsed="0"/>
+    <w:lsdException w:name="Note Level 7" w:semiHidden="0" w:unhideWhenUsed="0"/>
+    <w:lsdException w:name="Note Level 8" w:semiHidden="0" w:unhideWhenUsed="0"/>
+    <w:lsdException w:name="Note Level 9" w:semiHidden="0" w:unhideWhenUsed="0"/>
+    <w:lsdException w:name="Placeholder Text" w:unhideWhenUsed="0"/>
+    <w:lsdException w:name="No Spacing" w:semiHidden="0" w:uiPriority="1" w:unhideWhenUsed="0" w:qFormat="1"/>
+    <w:lsdException w:name="Light Shading" w:semiHidden="0" w:uiPriority="60" w:unhideWhenUsed="0"/>
+    <w:lsdException w:name="Light List" w:semiHidden="0" w:uiPriority="61" w:unhideWhenUsed="0"/>
+    <w:lsdException w:name="Light Grid" w:semiHidden="0" w:uiPriority="62" w:unhideWhenUsed="0"/>
+    <w:lsdException w:name="Medium Shading 1" w:semiHidden="0" w:uiPriority="63" w:unhideWhenUsed="0"/>
+    <w:lsdException w:name="Medium Shading 2" w:semiHidden="0" w:uiPriority="64" w:unhideWhenUsed="0"/>
+    <w:lsdException w:name="Medium List 1" w:semiHidden="0" w:uiPriority="65" w:unhideWhenUsed="0"/>
+    <w:lsdException w:name="Medium List 2" w:semiHidden="0" w:uiPriority="66" w:unhideWhenUsed="0"/>
+    <w:lsdException w:name="Medium Grid 1" w:semiHidden="0" w:uiPriority="67" w:unhideWhenUsed="0"/>
+    <w:lsdException w:name="Medium Grid 2" w:semiHidden="0" w:uiPriority="68" w:unhideWhenUsed="0"/>
+    <w:lsdException w:name="Medium Grid 3" w:semiHidden="0" w:uiPriority="69" w:unhideWhenUsed="0"/>
+    <w:lsdException w:name="Dark List" w:semiHidden="0" w:uiPriority="70" w:unhideWhenUsed="0"/>
+    <w:lsdException w:name="Colorful Shading" w:semiHidden="0" w:uiPriority="71" w:unhideWhenUsed="0"/>
+    <w:lsdException w:name="Colorful List" w:semiHidden="0" w:uiPriority="72" w:unhideWhenUsed="0"/>
+    <w:lsdException w:name="Colorful Grid" w:semiHidden="0" w:uiPriority="73" w:unhideWhenUsed="0"/>
+    <w:lsdException w:name="Light Shading Accent 1" w:semiHidden="0" w:uiPriority="60" w:unhideWhenUsed="0"/>
+    <w:lsdException w:name="Light List Accent 1" w:semiHidden="0" w:uiPriority="61" w:unhideWhenUsed="0"/>
+    <w:lsdException w:name="Light Grid Accent 1" w:semiHidden="0" w:uiPriority="62" w:unhideWhenUsed="0"/>
+    <w:lsdException w:name="Medium Shading 1 Accent 1" w:semiHidden="0" w:uiPriority="63" w:unhideWhenUsed="0"/>
+    <w:lsdException w:name="Medium Shading 2 Accent 1" w:semiHidden="0" w:uiPriority="64" w:unhideWhenUsed="0"/>
+    <w:lsdException w:name="Medium List 1 Accent 1" w:semiHidden="0" w:uiPriority="65" w:unhideWhenUsed="0"/>
+    <w:lsdException w:name="Revision" w:unhideWhenUsed="0"/>
+    <w:lsdException w:name="List Paragraph" w:semiHidden="0" w:uiPriority="34" w:unhideWhenUsed="0" w:qFormat="1"/>
+    <w:lsdException w:name="Quote" w:semiHidden="0" w:uiPriority="29" w:unhideWhenUsed="0" w:qFormat="1"/>
+    <w:lsdException w:name="Intense Quote" w:semiHidden="0" w:uiPriority="30" w:unhideWhenUsed="0" w:qFormat="1"/>
+    <w:lsdException w:name="Medium List 2 Accent 1" w:semiHidden="0" w:uiPriority="66" w:unhideWhenUsed="0"/>
+    <w:lsdException w:name="Medium Grid 1 Accent 1" w:semiHidden="0" w:uiPriority="67" w:unhideWhenUsed="0"/>
+    <w:lsdException w:name="Medium Grid 2 Accent 1" w:semiHidden="0" w:uiPriority="68" w:unhideWhenUsed="0"/>
+    <w:lsdException w:name="Medium Grid 3 Accent 1" w:semiHidden="0" w:uiPriority="69" w:unhideWhenUsed="0"/>
+    <w:lsdException w:name="Dark List Accent 1" w:semiHidden="0" w:uiPriority="70" w:unhideWhenUsed="0"/>
+    <w:lsdException w:name="Colorful Shading Accent 1" w:semiHidden="0" w:uiPriority="71" w:unhideWhenUsed="0"/>
+    <w:lsdException w:name="Colorful List Accent 1" w:semiHidden="0" w:uiPriority="72" w:unhideWhenUsed="0"/>
+    <w:lsdException w:name="Colorful Grid Accent 1" w:semiHidden="0" w:uiPriority="73" w:unhideWhenUsed="0"/>
+    <w:lsdException w:name="Light Shading Accent 2" w:semiHidden="0" w:uiPriority="60" w:unhideWhenUsed="0"/>
+    <w:lsdException w:name="Light List Accent 2" w:semiHidden="0" w:uiPriority="61" w:unhideWhenUsed="0"/>
+    <w:lsdException w:name="Light Grid Accent 2" w:semiHidden="0" w:uiPriority="62" w:unhideWhenUsed="0"/>
+    <w:lsdException w:name="Medium Shading 1 Accent 2" w:semiHidden="0" w:uiPriority="63" w:unhideWhenUsed="0"/>
+    <w:lsdException w:name="Medium Shading 2 Accent 2" w:semiHidden="0" w:uiPriority="64" w:unhideWhenUsed="0"/>
+    <w:lsdException w:name="Medium List 1 Accent 2" w:semiHidden="0" w:uiPriority="65" w:unhideWhenUsed="0"/>
+    <w:lsdException w:name="Medium List 2 Accent 2" w:semiHidden="0" w:uiPriority="66" w:unhideWhenUsed="0"/>
+    <w:lsdException w:name="Medium Grid 1 Accent 2" w:semiHidden="0" w:uiPriority="67" w:unhideWhenUsed="0"/>
+    <w:lsdException w:name="Medium Grid 2 Accent 2" w:semiHidden="0" w:uiPriority="68" w:unhideWhenUsed="0"/>
+    <w:lsdException w:name="Medium Grid 3 Accent 2" w:semiHidden="0" w:uiPriority="69" w:unhideWhenUsed="0"/>
+    <w:lsdException w:name="Dark List Accent 2" w:semiHidden="0" w:uiPriority="70" w:unhideWhenUsed="0"/>
+    <w:lsdException w:name="Colorful Shading Accent 2" w:semiHidden="0" w:uiPriority="71" w:unhideWhenUsed="0"/>
+    <w:lsdException w:name="Colorful List Accent 2" w:semiHidden="0" w:uiPriority="72" w:unhideWhenUsed="0"/>
+    <w:lsdException w:name="Colorful Grid Accent 2" w:semiHidden="0" w:uiPriority="73" w:unhideWhenUsed="0"/>
+    <w:lsdException w:name="Light Shading Accent 3" w:semiHidden="0" w:uiPriority="60" w:unhideWhenUsed="0"/>
+    <w:lsdException w:name="Light List Accent 3" w:semiHidden="0" w:uiPriority="61" w:unhideWhenUsed="0"/>
+    <w:lsdException w:name="Light Grid Accent 3" w:semiHidden="0" w:uiPriority="62" w:unhideWhenUsed="0"/>
+    <w:lsdException w:name="Medium Shading 1 Accent 3" w:semiHidden="0" w:uiPriority="63" w:unhideWhenUsed="0"/>
+    <w:lsdException w:name="Medium Shading 2 Accent 3" w:semiHidden="0" w:uiPriority="64" w:unhideWhenUsed="0"/>
+    <w:lsdException w:name="Medium List 1 Accent 3" w:semiHidden="0" w:uiPriority="65" w:unhideWhenUsed="0"/>
+    <w:lsdException w:name="Medium List 2 Accent 3" w:semiHidden="0" w:uiPriority="66" w:unhideWhenUsed="0"/>
+    <w:lsdException w:name="Medium Grid 1 Accent 3" w:semiHidden="0" w:uiPriority="67" w:unhideWhenUsed="0"/>
+    <w:lsdException w:name="Medium Grid 2 Accent 3" w:semiHidden="0" w:uiPriority="68" w:unhideWhenUsed="0"/>
+    <w:lsdException w:name="Medium Grid 3 Accent 3" w:semiHidden="0" w:uiPriority="69" w:unhideWhenUsed="0"/>
+    <w:lsdException w:name="Dark List Accent 3" w:semiHidden="0" w:uiPriority="70" w:unhideWhenUsed="0"/>
+    <w:lsdException w:name="Colorful Shading Accent 3" w:semiHidden="0" w:uiPriority="71" w:unhideWhenUsed="0"/>
+    <w:lsdException w:name="Colorful List Accent 3" w:semiHidden="0" w:uiPriority="72" w:unhideWhenUsed="0"/>
+    <w:lsdException w:name="Colorful Grid Accent 3" w:semiHidden="0" w:uiPriority="73" w:unhideWhenUsed="0"/>
+    <w:lsdException w:name="Light Shading Accent 4" w:semiHidden="0" w:uiPriority="60" w:unhideWhenUsed="0"/>
+    <w:lsdException w:name="Light List Accent 4" w:semiHidden="0" w:uiPriority="61" w:unhideWhenUsed="0"/>
+    <w:lsdException w:name="Light Grid Accent 4" w:semiHidden="0" w:uiPriority="62" w:unhideWhenUsed="0"/>
+    <w:lsdException w:name="Medium Shading 1 Accent 4" w:semiHidden="0" w:uiPriority="63" w:unhideWhenUsed="0"/>
+    <w:lsdException w:name="Medium Shading 2 Accent 4" w:semiHidden="0" w:uiPriority="64" w:unhideWhenUsed="0"/>
+    <w:lsdException w:name="Medium List 1 Accent 4" w:semiHidden="0" w:uiPriority="65" w:unhideWhenUsed="0"/>
+    <w:lsdException w:name="Medium List 2 Accent 4" w:semiHidden="0" w:uiPriority="66" w:unhideWhenUsed="0"/>
+    <w:lsdException w:name="Medium Grid 1 Accent 4" w:semiHidden="0" w:uiPriority="67" w:unhideWhenUsed="0"/>
+    <w:lsdException w:name="Medium Grid 2 Accent 4" w:semiHidden="0" w:uiPriority="68" w:unhideWhenUsed="0"/>
+    <w:lsdException w:name="Medium Grid 3 Accent 4" w:semiHidden="0" w:uiPriority="69" w:unhideWhenUsed="0"/>
+    <w:lsdException w:name="Dark List Accent 4" w:semiHidden="0" w:uiPriority="70" w:unhideWhenUsed="0"/>
+    <w:lsdException w:name="Colorful Shading Accent 4" w:semiHidden="0" w:uiPriority="71" w:unhideWhenUsed="0"/>
+    <w:lsdException w:name="Colorful List Accent 4" w:semiHidden="0" w:uiPriority="72" w:unhideWhenUsed="0"/>
+    <w:lsdException w:name="Colorful Grid Accent 4" w:semiHidden="0" w:uiPriority="73" w:unhideWhenUsed="0"/>
+    <w:lsdException w:name="Light Shading Accent 5" w:semiHidden="0" w:uiPriority="60" w:unhideWhenUsed="0"/>
+    <w:lsdException w:name="Light List Accent 5" w:semiHidden="0" w:uiPriority="61" w:unhideWhenUsed="0"/>
+    <w:lsdException w:name="Light Grid Accent 5" w:semiHidden="0" w:uiPriority="62" w:unhideWhenUsed="0"/>
+    <w:lsdException w:name="Medium Shading 1 Accent 5" w:semiHidden="0" w:uiPriority="63" w:unhideWhenUsed="0"/>
+    <w:lsdException w:name="Medium Shading 2 Accent 5" w:semiHidden="0" w:uiPriority="64" w:unhideWhenUsed="0"/>
+    <w:lsdException w:name="Medium List 1 Accent 5" w:semiHidden="0" w:uiPriority="65" w:unhideWhenUsed="0"/>
+    <w:lsdException w:name="Medium List 2 Accent 5" w:semiHidden="0" w:uiPriority="66" w:unhideWhenUsed="0"/>
+    <w:lsdException w:name="Medium Grid 1 Accent 5" w:semiHidden="0" w:uiPriority="67" w:unhideWhenUsed="0"/>
+    <w:lsdException w:name="Medium Grid 2 Accent 5" w:semiHidden="0" w:uiPriority="68" w:unhideWhenUsed="0"/>
+    <w:lsdException w:name="Medium Grid 3 Accent 5" w:semiHidden="0" w:uiPriority="69" w:unhideWhenUsed="0"/>
+    <w:lsdException w:name="Dark List Accent 5" w:semiHidden="0" w:uiPriority="70" w:unhideWhenUsed="0"/>
+    <w:lsdException w:name="Colorful Shading Accent 5" w:semiHidden="0" w:uiPriority="71" w:unhideWhenUsed="0"/>
+    <w:lsdException w:name="Colorful List Accent 5" w:semiHidden="0" w:uiPriority="72" w:unhideWhenUsed="0"/>
+    <w:lsdException w:name="Colorful Grid Accent 5" w:semiHidden="0" w:uiPriority="73" w:unhideWhenUsed="0"/>
+    <w:lsdException w:name="Light Shading Accent 6" w:semiHidden="0" w:uiPriority="60" w:unhideWhenUsed="0"/>
+    <w:lsdException w:name="Light List Accent 6" w:semiHidden="0" w:uiPriority="61" w:unhideWhenUsed="0"/>
+    <w:lsdException w:name="Light Grid Accent 6" w:semiHidden="0" w:uiPriority="62" w:unhideWhenUsed="0"/>
+    <w:lsdException w:name="Medium Shading 1 Accent 6" w:semiHidden="0" w:uiPriority="63" w:unhideWhenUsed="0"/>
+    <w:lsdException w:name="Medium Shading 2 Accent 6" w:semiHidden="0" w:uiPriority="64" w:unhideWhenUsed="0"/>
+    <w:lsdException w:name="Medium List 1 Accent 6" w:semiHidden="0" w:uiPriority="65" w:unhideWhenUsed="0"/>
+    <w:lsdException w:name="Medium List 2 Accent 6" w:semiHidden="0" w:uiPriority="66" w:unhideWhenUsed="0"/>
+    <w:lsdException w:name="Medium Grid 1 Accent 6" w:semiHidden="0" w:uiPriority="67" w:unhideWhenUsed="0"/>
+    <w:lsdException w:name="Medium Grid 2 Accent 6" w:semiHidden="0" w:uiPriority="68" w:unhideWhenUsed="0"/>
+    <w:lsdException w:name="Medium Grid 3 Accent 6" w:semiHidden="0" w:uiPriority="69" w:unhideWhenUsed="0"/>
+    <w:lsdException w:name="Dark List Accent 6" w:semiHidden="0" w:uiPriority="70" w:unhideWhenUsed="0"/>
+    <w:lsdException w:name="Colorful Shading Accent 6" w:semiHidden="0" w:uiPriority="71" w:unhideWhenUsed="0"/>
+    <w:lsdException w:name="Colorful List Accent 6" w:semiHidden="0" w:uiPriority="72" w:unhideWhenUsed="0"/>
+    <w:lsdException w:name="Colorful Grid Accent 6" w:semiHidden="0" w:uiPriority="73" w:unhideWhenUsed="0"/>
+    <w:lsdException w:name="Subtle Emphasis" w:semiHidden="0" w:uiPriority="19" w:unhideWhenUsed="0" w:qFormat="1"/>
+    <w:lsdException w:name="Intense Emphasis" w:semiHidden="0" w:uiPriority="21" w:unhideWhenUsed="0" w:qFormat="1"/>
+    <w:lsdException w:name="Subtle Reference" w:semiHidden="0" w:uiPriority="31" w:unhideWhenUsed="0" w:qFormat="1"/>
+    <w:lsdException w:name="Intense Reference" w:semiHidden="0" w:uiPriority="32" w:unhideWhenUsed="0" w:qFormat="1"/>
+    <w:lsdException w:name="Book Title" w:semiHidden="0" w:uiPriority="33" w:unhideWhenUsed="0" w:qFormat="1"/>
+    <w:lsdException w:name="Bibliography" w:uiPriority="37"/>
+    <w:lsdException w:name="TOC Heading" w:uiPriority="39" w:qFormat="1"/>
+  </w:latentStyles>
+  <w:style w:type="paragraph" w:default="1" w:styleId="Normal">
+    <w:name w:val="Normal"/>
+    <w:qFormat/>
+  </w:style>
+  <w:style w:type="paragraph" w:styleId="Heading1">
+    <w:name w:val="heading 1"/>
+    <w:basedOn w:val="Normal"/>
+    <w:next w:val="Normal"/>
+    <w:link w:val="Heading1Char"/>
+    <w:uiPriority w:val="9"/>
+    <w:qFormat/>
+    <w:rsid w:val="004656B4"/>
+    <w:pPr>
+      <w:keepNext/>
+      <w:keepLines/>
+      <w:spacing w:before="480" w:line="276" w:lineRule="auto"/>
+      <w:outlineLvl w:val="0"/>
+    </w:pPr>
+    <w:rPr>
+      <w:rFonts w:asciiTheme="majorHAnsi" w:eastAsiaTheme="majorEastAsia" w:hAnsiTheme="majorHAnsi" w:cstheme="majorBidi"/>
+      <w:b/>
+      <w:bCs/>
+      <w:color w:val="2F5496" w:themeColor="accent1" w:themeShade="BF"/>
+      <w:sz w:val="28"/>
+      <w:szCs w:val="28"/>
+      <w:lang w:bidi="en-US"/>
+    </w:rPr>
+  </w:style>
+  <w:style w:type="character" w:default="1" w:styleId="DefaultParagraphFont">
+    <w:name w:val="Default Paragraph Font"/>
+    <w:uiPriority w:val="1"/>
+    <w:semiHidden/>
+    <w:unhideWhenUsed/>
+  </w:style>
+  <w:style w:type="table" w:default="1" w:styleId="TableNormal">
+    <w:name w:val="Normal Table"/>
+    <w:uiPriority w:val="99"/>
+    <w:semiHidden/>
+    <w:unhideWhenUsed/>
+    <w:tblPr>
+      <w:tblInd w:w="0" w:type="dxa"/>
+      <w:tblCellMar>
+        <w:top w:w="0" w:type="dxa"/>
+        <w:left w:w="108" w:type="dxa"/>
+        <w:bottom w:w="0" w:type="dxa"/>
+        <w:right w:w="108" w:type="dxa"/>
+      </w:tblCellMar>
+    </w:tblPr>
+  </w:style>
+  <w:style w:type="numbering" w:default="1" w:styleId="NoList">
+    <w:name w:val="No List"/>
+    <w:uiPriority w:val="99"/>
+    <w:semiHidden/>
+    <w:unhideWhenUsed/>
+  </w:style>
+  <w:style w:type="paragraph" w:styleId="EndnoteText">
+    <w:name w:val="endnote text"/>
+    <w:basedOn w:val="Normal"/>
+    <w:link w:val="EndnoteTextChar"/>
+    <w:uiPriority w:val="99"/>
+    <w:unhideWhenUsed/>
+    <w:rsid w:val="004656B4"/>
+  </w:style>
+  <w:style w:type="character" w:customStyle="1" w:styleId="EndnoteTextChar">
+    <w:name w:val="Endnote Text Char"/>
+    <w:basedOn w:val="DefaultParagraphFont"/>
+    <w:link w:val="EndnoteText"/>
+    <w:uiPriority w:val="99"/>
+    <w:rsid w:val="004656B4"/>
+  </w:style>
+  <w:style w:type="character" w:styleId="EndnoteReference">
+    <w:name w:val="endnote reference"/>
+    <w:basedOn w:val="DefaultParagraphFont"/>
+    <w:uiPriority w:val="99"/>
+    <w:unhideWhenUsed/>
+    <w:rsid w:val="004656B4"/>
+    <w:rPr>
+      <w:vertAlign w:val="superscript"/>
+    </w:rPr>
+  </w:style>
+  <w:style w:type="character" w:customStyle="1" w:styleId="Heading1Char">
+    <w:name w:val="Heading 1 Char"/>
+    <w:basedOn w:val="DefaultParagraphFont"/>
+    <w:link w:val="Heading1"/>
+    <w:uiPriority w:val="9"/>
+    <w:rsid w:val="004656B4"/>
+    <w:rPr>
+      <w:rFonts w:asciiTheme="majorHAnsi" w:eastAsiaTheme="majorEastAsia" w:hAnsiTheme="majorHAnsi" w:cstheme="majorBidi"/>
+      <w:b/>
+      <w:bCs/>
+      <w:color w:val="2F5496" w:themeColor="accent1" w:themeShade="BF"/>
+      <w:sz w:val="28"/>
+      <w:szCs w:val="28"/>
+      <w:lang w:bidi="en-US"/>
+    </w:rPr>
+  </w:style>
+  <w:style w:type="paragraph" w:customStyle="1" w:styleId="EndNoteBibliographyTitle">
+    <w:name w:val="EndNote Bibliography Title"/>
+    <w:basedOn w:val="Normal"/>
+    <w:rsid w:val="000A4C01"/>
+    <w:pPr>
+      <w:jc w:val="center"/>
+    </w:pPr>
+    <w:rPr>
+      <w:rFonts w:ascii="Calibri" w:hAnsi="Calibri"/>
+    </w:rPr>
+  </w:style>
+  <w:style w:type="paragraph" w:customStyle="1" w:styleId="EndNoteBibliography">
+    <w:name w:val="EndNote Bibliography"/>
+    <w:basedOn w:val="Normal"/>
+    <w:rsid w:val="000A4C01"/>
+    <w:rPr>
+      <w:rFonts w:ascii="Calibri" w:hAnsi="Calibri"/>
+    </w:rPr>
+  </w:style>
+  <w:style w:type="paragraph" w:styleId="BalloonText">
+    <w:name w:val="Balloon Text"/>
+    <w:basedOn w:val="Normal"/>
+    <w:link w:val="BalloonTextChar"/>
+    <w:uiPriority w:val="99"/>
+    <w:semiHidden/>
+    <w:unhideWhenUsed/>
+    <w:rsid w:val="00895D32"/>
+    <w:rPr>
+      <w:rFonts w:ascii="Lucida Grande" w:hAnsi="Lucida Grande" w:cs="Lucida Grande"/>
+      <w:sz w:val="18"/>
+      <w:szCs w:val="18"/>
+    </w:rPr>
+  </w:style>
+  <w:style w:type="character" w:customStyle="1" w:styleId="BalloonTextChar">
+    <w:name w:val="Balloon Text Char"/>
+    <w:basedOn w:val="DefaultParagraphFont"/>
+    <w:link w:val="BalloonText"/>
+    <w:uiPriority w:val="99"/>
+    <w:semiHidden/>
+    <w:rsid w:val="00895D32"/>
+    <w:rPr>
+      <w:rFonts w:ascii="Lucida Grande" w:hAnsi="Lucida Grande" w:cs="Lucida Grande"/>
+      <w:sz w:val="18"/>
+      <w:szCs w:val="18"/>
+    </w:rPr>
+  </w:style>
+  <w:style w:type="character" w:styleId="CommentReference">
+    <w:name w:val="annotation reference"/>
+    <w:basedOn w:val="DefaultParagraphFont"/>
+    <w:uiPriority w:val="99"/>
+    <w:semiHidden/>
+    <w:unhideWhenUsed/>
+    <w:rsid w:val="00351E75"/>
+    <w:rPr>
+      <w:sz w:val="18"/>
+      <w:szCs w:val="18"/>
+    </w:rPr>
+  </w:style>
+  <w:style w:type="paragraph" w:styleId="CommentText">
+    <w:name w:val="annotation text"/>
+    <w:basedOn w:val="Normal"/>
+    <w:link w:val="CommentTextChar"/>
+    <w:uiPriority w:val="99"/>
+    <w:semiHidden/>
+    <w:unhideWhenUsed/>
+    <w:rsid w:val="00351E75"/>
+  </w:style>
+  <w:style w:type="character" w:customStyle="1" w:styleId="CommentTextChar">
+    <w:name w:val="Comment Text Char"/>
+    <w:basedOn w:val="DefaultParagraphFont"/>
+    <w:link w:val="CommentText"/>
+    <w:uiPriority w:val="99"/>
+    <w:semiHidden/>
+    <w:rsid w:val="00351E75"/>
+  </w:style>
+  <w:style w:type="paragraph" w:styleId="CommentSubject">
+    <w:name w:val="annotation subject"/>
+    <w:basedOn w:val="CommentText"/>
+    <w:next w:val="CommentText"/>
+    <w:link w:val="CommentSubjectChar"/>
+    <w:uiPriority w:val="99"/>
+    <w:semiHidden/>
+    <w:unhideWhenUsed/>
+    <w:rsid w:val="00351E75"/>
+    <w:rPr>
+      <w:b/>
+      <w:bCs/>
+      <w:sz w:val="20"/>
+      <w:szCs w:val="20"/>
+    </w:rPr>
+  </w:style>
+  <w:style w:type="character" w:customStyle="1" w:styleId="CommentSubjectChar">
+    <w:name w:val="Comment Subject Char"/>
+    <w:basedOn w:val="CommentTextChar"/>
+    <w:link w:val="CommentSubject"/>
+    <w:uiPriority w:val="99"/>
+    <w:semiHidden/>
+    <w:rsid w:val="00351E75"/>
+    <w:rPr>
+      <w:b/>
+      <w:bCs/>
+      <w:sz w:val="20"/>
+      <w:szCs w:val="20"/>
+    </w:rPr>
+  </w:style>
+  <w:style w:type="paragraph" w:styleId="Revision">
+    <w:name w:val="Revision"/>
+    <w:hidden/>
+    <w:uiPriority w:val="99"/>
+    <w:semiHidden/>
+    <w:rsid w:val="00327673"/>
+  </w:style>
+</w:styles>
+</file>
+
+<file path=word/stylesWithEffects.xml><?xml version="1.0" encoding="utf-8"?>
+<w:styles xmlns:wpc="http://schemas.microsoft.com/office/word/2010/wordprocessingCanvas" xmlns:mo="http://schemas.microsoft.com/office/mac/office/2008/main" xmlns:mc="http://schemas.openxmlformats.org/markup-compatibility/2006" xmlns:mv="urn:schemas-microsoft-com:mac:vml" xmlns:o="urn:schemas-microsoft-com:office:office" xmlns:r="http://schemas.openxmlformats.org/officeDocument/2006/relationships" xmlns:m="http://schemas.openxmlformats.org/officeDocument/2006/math" xmlns:v="urn:schemas-microsoft-com:vml" xmlns:wp14="http://schemas.microsoft.com/office/word/2010/wordprocessingDrawing" xmlns:wp="http://schemas.openxmlformats.org/drawingml/2006/wordprocessingDrawing" xmlns:w10="urn:schemas-microsoft-com:office:word" xmlns:w="http://schemas.openxmlformats.org/wordprocessingml/2006/main" xmlns:w14="http://schemas.microsoft.com/office/word/2010/wordml" xmlns:wpg="http://schemas.microsoft.com/office/word/2010/wordprocessingGroup" xmlns:wpi="http://schemas.microsoft.com/office/word/2010/wordprocessingInk" xmlns:wne="http://schemas.microsoft.com/office/word/2006/wordml" xmlns:wps="http://schemas.microsoft.com/office/word/2010/wordprocessingShape" mc:Ignorable="w14 wp14">
+  <w:docDefaults>
+    <w:rPrDefault>
+      <w:rPr>
+        <w:rFonts w:asciiTheme="minorHAnsi" w:eastAsiaTheme="minorHAnsi" w:hAnsiTheme="minorHAnsi" w:cstheme="minorBidi"/>
+        <w:sz w:val="24"/>
+        <w:szCs w:val="24"/>
+        <w:lang w:val="en-US" w:eastAsia="en-US" w:bidi="ar-SA"/>
+      </w:rPr>
+    </w:rPrDefault>
+    <w:pPrDefault/>
+  </w:docDefaults>
+  <w:latentStyles w:defLockedState="0" w:defUIPriority="99" w:defSemiHidden="1" w:defUnhideWhenUsed="1" w:defQFormat="0" w:count="276">
+    <w:lsdException w:name="Normal" w:semiHidden="0" w:uiPriority="0" w:unhideWhenUsed="0" w:qFormat="1"/>
+    <w:lsdException w:name="heading 1" w:semiHidden="0" w:uiPriority="9" w:unhideWhenUsed="0" w:qFormat="1"/>
+    <w:lsdException w:name="heading 2" w:uiPriority="9" w:qFormat="1"/>
+    <w:lsdException w:name="heading 3" w:uiPriority="9" w:qFormat="1"/>
+    <w:lsdException w:name="heading 4" w:uiPriority="9" w:qFormat="1"/>
+    <w:lsdException w:name="heading 5" w:uiPriority="9" w:qFormat="1"/>
+    <w:lsdException w:name="heading 6" w:uiPriority="9" w:qFormat="1"/>
+    <w:lsdException w:name="heading 7" w:uiPriority="9" w:qFormat="1"/>
+    <w:lsdException w:name="heading 8" w:uiPriority="9" w:qFormat="1"/>
+    <w:lsdException w:name="heading 9" w:uiPriority="9" w:qFormat="1"/>
+    <w:lsdException w:name="toc 1" w:uiPriority="39"/>
+    <w:lsdException w:name="toc 2" w:uiPriority="39"/>
+    <w:lsdException w:name="toc 3" w:uiPriority="39"/>
+    <w:lsdException w:name="toc 4" w:uiPriority="39"/>
+    <w:lsdException w:name="toc 5" w:uiPriority="39"/>
+    <w:lsdException w:name="toc 6" w:uiPriority="39"/>
+    <w:lsdException w:name="toc 7" w:uiPriority="39"/>
+    <w:lsdException w:name="toc 8" w:uiPriority="39"/>
+    <w:lsdException w:name="toc 9" w:uiPriority="39"/>
+    <w:lsdException w:name="caption" w:uiPriority="35" w:qFormat="1"/>
+    <w:lsdException w:name="Title" w:semiHidden="0" w:uiPriority="10" w:unhideWhenUsed="0" w:qFormat="1"/>
+    <w:lsdException w:name="Default Paragraph Font" w:uiPriority="1"/>
+    <w:lsdException w:name="Subtitle" w:semiHidden="0" w:uiPriority="11" w:unhideWhenUsed="0" w:qFormat="1"/>
+    <w:lsdException w:name="Strong" w:semiHidden="0" w:uiPriority="22" w:unhideWhenUsed="0" w:qFormat="1"/>
+    <w:lsdException w:name="Emphasis" w:semiHidden="0" w:uiPriority="20" w:unhideWhenUsed="0" w:qFormat="1"/>
+    <w:lsdException w:name="Table Grid" w:semiHidden="0" w:uiPriority="39" w:unhideWhenUsed="0"/>
+    <w:lsdException w:name="Note Level 1" w:semiHidden="0" w:unhideWhenUsed="0"/>
+    <w:lsdException w:name="Note Level 2" w:semiHidden="0" w:unhideWhenUsed="0"/>
+    <w:lsdException w:name="Note Level 3" w:semiHidden="0" w:unhideWhenUsed="0"/>
+    <w:lsdException w:name="Note Level 4" w:semiHidden="0" w:unhideWhenUsed="0"/>
+    <w:lsdException w:name="Note Level 5" w:semiHidden="0" w:unhideWhenUsed="0"/>
+    <w:lsdException w:name="Note Level 6" w:semiHidden="0" w:unhideWhenUsed="0"/>
+    <w:lsdException w:name="Note Level 7" w:semiHidden="0" w:unhideWhenUsed="0"/>
+    <w:lsdException w:name="Note Level 8" w:semiHidden="0" w:unhideWhenUsed="0"/>
+    <w:lsdException w:name="Note Level 9" w:semiHidden="0" w:unhideWhenUsed="0"/>
+    <w:lsdException w:name="Placeholder Text" w:unhideWhenUsed="0"/>
+    <w:lsdException w:name="No Spacing" w:semiHidden="0" w:uiPriority="1" w:unhideWhenUsed="0" w:qFormat="1"/>
+    <w:lsdException w:name="Light Shading" w:semiHidden="0" w:uiPriority="60" w:unhideWhenUsed="0"/>
+    <w:lsdException w:name="Light List" w:semiHidden="0" w:uiPriority="61" w:unhideWhenUsed="0"/>
+    <w:lsdException w:name="Light Grid" w:semiHidden="0" w:uiPriority="62" w:unhideWhenUsed="0"/>
+    <w:lsdException w:name="Medium Shading 1" w:semiHidden="0" w:uiPriority="63" w:unhideWhenUsed="0"/>
+    <w:lsdException w:name="Medium Shading 2" w:semiHidden="0" w:uiPriority="64" w:unhideWhenUsed="0"/>
+    <w:lsdException w:name="Medium List 1" w:semiHidden="0" w:uiPriority="65" w:unhideWhenUsed="0"/>
+    <w:lsdException w:name="Medium List 2" w:semiHidden="0" w:uiPriority="66" w:unhideWhenUsed="0"/>
+    <w:lsdException w:name="Medium Grid 1" w:semiHidden="0" w:uiPriority="67" w:unhideWhenUsed="0"/>
+    <w:lsdException w:name="Medium Grid 2" w:semiHidden="0" w:uiPriority="68" w:unhideWhenUsed="0"/>
+    <w:lsdException w:name="Medium Grid 3" w:semiHidden="0" w:uiPriority="69" w:unhideWhenUsed="0"/>
+    <w:lsdException w:name="Dark List" w:semiHidden="0" w:uiPriority="70" w:unhideWhenUsed="0"/>
+    <w:lsdException w:name="Colorful Shading" w:semiHidden="0" w:uiPriority="71" w:unhideWhenUsed="0"/>
+    <w:lsdException w:name="Colorful List" w:semiHidden="0" w:uiPriority="72" w:unhideWhenUsed="0"/>
+    <w:lsdException w:name="Colorful Grid" w:semiHidden="0" w:uiPriority="73" w:unhideWhenUsed="0"/>
+    <w:lsdException w:name="Light Shading Accent 1" w:semiHidden="0" w:uiPriority="60" w:unhideWhenUsed="0"/>
+    <w:lsdException w:name="Light List Accent 1" w:semiHidden="0" w:uiPriority="61" w:unhideWhenUsed="0"/>
+    <w:lsdException w:name="Light Grid Accent 1" w:semiHidden="0" w:uiPriority="62" w:unhideWhenUsed="0"/>
+    <w:lsdException w:name="Medium Shading 1 Accent 1" w:semiHidden="0" w:uiPriority="63" w:unhideWhenUsed="0"/>
+    <w:lsdException w:name="Medium Shading 2 Accent 1" w:semiHidden="0" w:uiPriority="64" w:unhideWhenUsed="0"/>
+    <w:lsdException w:name="Medium List 1 Accent 1" w:semiHidden="0" w:uiPriority="65" w:unhideWhenUsed="0"/>
+    <w:lsdException w:name="Revision" w:unhideWhenUsed="0"/>
+    <w:lsdException w:name="List Paragraph" w:semiHidden="0" w:uiPriority="34" w:unhideWhenUsed="0" w:qFormat="1"/>
+    <w:lsdException w:name="Quote" w:semiHidden="0" w:uiPriority="29" w:unhideWhenUsed="0" w:qFormat="1"/>
+    <w:lsdException w:name="Intense Quote" w:semiHidden="0" w:uiPriority="30" w:unhideWhenUsed="0" w:qFormat="1"/>
+    <w:lsdException w:name="Medium List 2 Accent 1" w:semiHidden="0" w:uiPriority="66" w:unhideWhenUsed="0"/>
+    <w:lsdException w:name="Medium Grid 1 Accent 1" w:semiHidden="0" w:uiPriority="67" w:unhideWhenUsed="0"/>
+    <w:lsdException w:name="Medium Grid 2 Accent 1" w:semiHidden="0" w:uiPriority="68" w:unhideWhenUsed="0"/>
+    <w:lsdException w:name="Medium Grid 3 Accent 1" w:semiHidden="0" w:uiPriority="69" w:unhideWhenUsed="0"/>
+    <w:lsdException w:name="Dark List Accent 1" w:semiHidden="0" w:uiPriority="70" w:unhideWhenUsed="0"/>
+    <w:lsdException w:name="Colorful Shading Accent 1" w:semiHidden="0" w:uiPriority="71" w:unhideWhenUsed="0"/>
+    <w:lsdException w:name="Colorful List Accent 1" w:semiHidden="0" w:uiPriority="72" w:unhideWhenUsed="0"/>
+    <w:lsdException w:name="Colorful Grid Accent 1" w:semiHidden="0" w:uiPriority="73" w:unhideWhenUsed="0"/>
+    <w:lsdException w:name="Light Shading Accent 2" w:semiHidden="0" w:uiPriority="60" w:unhideWhenUsed="0"/>
+    <w:lsdException w:name="Light List Accent 2" w:semiHidden="0" w:uiPriority="61" w:unhideWhenUsed="0"/>
+    <w:lsdException w:name="Light Grid Accent 2" w:semiHidden="0" w:uiPriority="62" w:unhideWhenUsed="0"/>
+    <w:lsdException w:name="Medium Shading 1 Accent 2" w:semiHidden="0" w:uiPriority="63" w:unhideWhenUsed="0"/>
+    <w:lsdException w:name="Medium Shading 2 Accent 2" w:semiHidden="0" w:uiPriority="64" w:unhideWhenUsed="0"/>
+    <w:lsdException w:name="Medium List 1 Accent 2" w:semiHidden="0" w:uiPriority="65" w:unhideWhenUsed="0"/>
+    <w:lsdException w:name="Medium List 2 Accent 2" w:semiHidden="0" w:uiPriority="66" w:unhideWhenUsed="0"/>
+    <w:lsdException w:name="Medium Grid 1 Accent 2" w:semiHidden="0" w:uiPriority="67" w:unhideWhenUsed="0"/>
+    <w:lsdException w:name="Medium Grid 2 Accent 2" w:semiHidden="0" w:uiPriority="68" w:unhideWhenUsed="0"/>
+    <w:lsdException w:name="Medium Grid 3 Accent 2" w:semiHidden="0" w:uiPriority="69" w:unhideWhenUsed="0"/>
+    <w:lsdException w:name="Dark List Accent 2" w:semiHidden="0" w:uiPriority="70" w:unhideWhenUsed="0"/>
+    <w:lsdException w:name="Colorful Shading Accent 2" w:semiHidden="0" w:uiPriority="71" w:unhideWhenUsed="0"/>
+    <w:lsdException w:name="Colorful List Accent 2" w:semiHidden="0" w:uiPriority="72" w:unhideWhenUsed="0"/>
+    <w:lsdException w:name="Colorful Grid Accent 2" w:semiHidden="0" w:uiPriority="73" w:unhideWhenUsed="0"/>
+    <w:lsdException w:name="Light Shading Accent 3" w:semiHidden="0" w:uiPriority="60" w:unhideWhenUsed="0"/>
+    <w:lsdException w:name="Light List Accent 3" w:semiHidden="0" w:uiPriority="61" w:unhideWhenUsed="0"/>
+    <w:lsdException w:name="Light Grid Accent 3" w:semiHidden="0" w:uiPriority="62" w:unhideWhenUsed="0"/>
+    <w:lsdException w:name="Medium Shading 1 Accent 3" w:semiHidden="0" w:uiPriority="63" w:unhideWhenUsed="0"/>
+    <w:lsdException w:name="Medium Shading 2 Accent 3" w:semiHidden="0" w:uiPriority="64" w:unhideWhenUsed="0"/>
+    <w:lsdException w:name="Medium List 1 Accent 3" w:semiHidden="0" w:uiPriority="65" w:unhideWhenUsed="0"/>
+    <w:lsdException w:name="Medium List 2 Accent 3" w:semiHidden="0" w:uiPriority="66" w:unhideWhenUsed="0"/>
+    <w:lsdException w:name="Medium Grid 1 Accent 3" w:semiHidden="0" w:uiPriority="67" w:unhideWhenUsed="0"/>
+    <w:lsdException w:name="Medium Grid 2 Accent 3" w:semiHidden="0" w:uiPriority="68" w:unhideWhenUsed="0"/>
+    <w:lsdException w:name="Medium Grid 3 Accent 3" w:semiHidden="0" w:uiPriority="69" w:unhideWhenUsed="0"/>
+    <w:lsdException w:name="Dark List Accent 3" w:semiHidden="0" w:uiPriority="70" w:unhideWhenUsed="0"/>
+    <w:lsdException w:name="Colorful Shading Accent 3" w:semiHidden="0" w:uiPriority="71" w:unhideWhenUsed="0"/>
+    <w:lsdException w:name="Colorful List Accent 3" w:semiHidden="0" w:uiPriority="72" w:unhideWhenUsed="0"/>
+    <w:lsdException w:name="Colorful Grid Accent 3" w:semiHidden="0" w:uiPriority="73" w:unhideWhenUsed="0"/>
+    <w:lsdException w:name="Light Shading Accent 4" w:semiHidden="0" w:uiPriority="60" w:unhideWhenUsed="0"/>
+    <w:lsdException w:name="Light List Accent 4" w:semiHidden="0" w:uiPriority="61" w:unhideWhenUsed="0"/>
+    <w:lsdException w:name="Light Grid Accent 4" w:semiHidden="0" w:uiPriority="62" w:unhideWhenUsed="0"/>
+    <w:lsdException w:name="Medium Shading 1 Accent 4" w:semiHidden="0" w:uiPriority="63" w:unhideWhenUsed="0"/>
+    <w:lsdException w:name="Medium Shading 2 Accent 4" w:semiHidden="0" w:uiPriority="64" w:unhideWhenUsed="0"/>
+    <w:lsdException w:name="Medium List 1 Accent 4" w:semiHidden="0" w:uiPriority="65" w:unhideWhenUsed="0"/>
+    <w:lsdException w:name="Medium List 2 Accent 4" w:semiHidden="0" w:uiPriority="66" w:unhideWhenUsed="0"/>
+    <w:lsdException w:name="Medium Grid 1 Accent 4" w:semiHidden="0" w:uiPriority="67" w:unhideWhenUsed="0"/>
+    <w:lsdException w:name="Medium Grid 2 Accent 4" w:semiHidden="0" w:uiPriority="68" w:unhideWhenUsed="0"/>
+    <w:lsdException w:name="Medium Grid 3 Accent 4" w:semiHidden="0" w:uiPriority="69" w:unhideWhenUsed="0"/>
+    <w:lsdException w:name="Dark List Accent 4" w:semiHidden="0" w:uiPriority="70" w:unhideWhenUsed="0"/>
+    <w:lsdException w:name="Colorful Shading Accent 4" w:semiHidden="0" w:uiPriority="71" w:unhideWhenUsed="0"/>
+    <w:lsdException w:name="Colorful List Accent 4" w:semiHidden="0" w:uiPriority="72" w:unhideWhenUsed="0"/>
+    <w:lsdException w:name="Colorful Grid Accent 4" w:semiHidden="0" w:uiPriority="73" w:unhideWhenUsed="0"/>
+    <w:lsdException w:name="Light Shading Accent 5" w:semiHidden="0" w:uiPriority="60" w:unhideWhenUsed="0"/>
+    <w:lsdException w:name="Light List Accent 5" w:semiHidden="0" w:uiPriority="61" w:unhideWhenUsed="0"/>
+    <w:lsdException w:name="Light Grid Accent 5" w:semiHidden="0" w:uiPriority="62" w:unhideWhenUsed="0"/>
+    <w:lsdException w:name="Medium Shading 1 Accent 5" w:semiHidden="0" w:uiPriority="63" w:unhideWhenUsed="0"/>
+    <w:lsdException w:name="Medium Shading 2 Accent 5" w:semiHidden="0" w:uiPriority="64" w:unhideWhenUsed="0"/>
+    <w:lsdException w:name="Medium List 1 Accent 5" w:semiHidden="0" w:uiPriority="65" w:unhideWhenUsed="0"/>
+    <w:lsdException w:name="Medium List 2 Accent 5" w:semiHidden="0" w:uiPriority="66" w:unhideWhenUsed="0"/>
+    <w:lsdException w:name="Medium Grid 1 Accent 5" w:semiHidden="0" w:uiPriority="67" w:unhideWhenUsed="0"/>
+    <w:lsdException w:name="Medium Grid 2 Accent 5" w:semiHidden="0" w:uiPriority="68" w:unhideWhenUsed="0"/>
+    <w:lsdException w:name="Medium Grid 3 Accent 5" w:semiHidden="0" w:uiPriority="69" w:unhideWhenUsed="0"/>
+    <w:lsdException w:name="Dark List Accent 5" w:semiHidden="0" w:uiPriority="70" w:unhideWhenUsed="0"/>
+    <w:lsdException w:name="Colorful Shading Accent 5" w:semiHidden="0" w:uiPriority="71" w:unhideWhenUsed="0"/>
+    <w:lsdException w:name="Colorful List Accent 5" w:semiHidden="0" w:uiPriority="72" w:unhideWhenUsed="0"/>
+    <w:lsdException w:name="Colorful Grid Accent 5" w:semiHidden="0" w:uiPriority="73" w:unhideWhenUsed="0"/>
+    <w:lsdException w:name="Light Shading Accent 6" w:semiHidden="0" w:uiPriority="60" w:unhideWhenUsed="0"/>
+    <w:lsdException w:name="Light List Accent 6" w:semiHidden="0" w:uiPriority="61" w:unhideWhenUsed="0"/>
+    <w:lsdException w:name="Light Grid Accent 6" w:semiHidden="0" w:uiPriority="62" w:unhideWhenUsed="0"/>
+    <w:lsdException w:name="Medium Shading 1 Accent 6" w:semiHidden="0" w:uiPriority="63" w:unhideWhenUsed="0"/>
+    <w:lsdException w:name="Medium Shading 2 Accent 6" w:semiHidden="0" w:uiPriority="64" w:unhideWhenUsed="0"/>
+    <w:lsdException w:name="Medium List 1 Accent 6" w:semiHidden="0" w:uiPriority="65" w:unhideWhenUsed="0"/>
+    <w:lsdException w:name="Medium List 2 Accent 6" w:semiHidden="0" w:uiPriority="66" w:unhideWhenUsed="0"/>
+    <w:lsdException w:name="Medium Grid 1 Accent 6" w:semiHidden="0" w:uiPriority="67" w:unhideWhenUsed="0"/>
+    <w:lsdException w:name="Medium Grid 2 Accent 6" w:semiHidden="0" w:uiPriority="68" w:unhideWhenUsed="0"/>
+    <w:lsdException w:name="Medium Grid 3 Accent 6" w:semiHidden="0" w:uiPriority="69" w:unhideWhenUsed="0"/>
+    <w:lsdException w:name="Dark List Accent 6" w:semiHidden="0" w:uiPriority="70" w:unhideWhenUsed="0"/>
+    <w:lsdException w:name="Colorful Shading Accent 6" w:semiHidden="0" w:uiPriority="71" w:unhideWhenUsed="0"/>
+    <w:lsdException w:name="Colorful List Accent 6" w:semiHidden="0" w:uiPriority="72" w:unhideWhenUsed="0"/>
+    <w:lsdException w:name="Colorful Grid Accent 6" w:semiHidden="0" w:uiPriority="73" w:unhideWhenUsed="0"/>
+    <w:lsdException w:name="Subtle Emphasis" w:semiHidden="0" w:uiPriority="19" w:unhideWhenUsed="0" w:qFormat="1"/>
+    <w:lsdException w:name="Intense Emphasis" w:semiHidden="0" w:uiPriority="21" w:unhideWhenUsed="0" w:qFormat="1"/>
+    <w:lsdException w:name="Subtle Reference" w:semiHidden="0" w:uiPriority="31" w:unhideWhenUsed="0" w:qFormat="1"/>
+    <w:lsdException w:name="Intense Reference" w:semiHidden="0" w:uiPriority="32" w:unhideWhenUsed="0" w:qFormat="1"/>
+    <w:lsdException w:name="Book Title" w:semiHidden="0" w:uiPriority="33" w:unhideWhenUsed="0" w:qFormat="1"/>
+    <w:lsdException w:name="Bibliography" w:uiPriority="37"/>
+    <w:lsdException w:name="TOC Heading" w:uiPriority="39" w:qFormat="1"/>
   </w:latentStyles>
   <w:style w:type="paragraph" w:default="1" w:styleId="Normal">
     <w:name w:val="Normal"/>
@@ -3902,7 +4953,7 @@
   <a:extraClrSchemeLst/>
   <a:extLst>
     <a:ext uri="{05A4C25C-085E-4340-85A3-A5531E510DB2}">
-      <thm15:themeFamily xmlns:thm15="http://schemas.microsoft.com/office/thememl/2012/main" name="Office Theme" id="{62F939B6-93AF-4DB8-9C6B-D6C7DFDC589F}" vid="{4A3C46E8-61CC-4603-A589-7422A47A8E4A}"/>
+      <thm15:themeFamily xmlns:thm15="http://schemas.microsoft.com/office/thememl/2012/main" xmlns="" name="Office Theme" id="{62F939B6-93AF-4DB8-9C6B-D6C7DFDC589F}" vid="{4A3C46E8-61CC-4603-A589-7422A47A8E4A}"/>
     </a:ext>
   </a:extLst>
 </a:theme>
@@ -3913,7 +4964,7 @@
 </file>
 
 <file path=customXml/itemProps1.xml><?xml version="1.0" encoding="utf-8"?>
-<ds:datastoreItem xmlns:ds="http://schemas.openxmlformats.org/officeDocument/2006/customXml" ds:itemID="{D1ED6FDC-034B-7947-B2F6-98568DE3E097}">
+<ds:datastoreItem xmlns:ds="http://schemas.openxmlformats.org/officeDocument/2006/customXml" ds:itemID="{1901DB3C-4A1E-FD47-B7B5-3CBA6DC8E68C}">
   <ds:schemaRefs>
     <ds:schemaRef ds:uri="http://schemas.openxmlformats.org/officeDocument/2006/bibliography"/>
   </ds:schemaRefs>

</xml_diff>

<commit_message>
Updated to Frontiers abstract
And added notes from colleagues
</commit_message>
<xml_diff>
--- a/docs/writing.docx
+++ b/docs/writing.docx
@@ -68,12 +68,20 @@
           <w:rFonts w:cstheme="minorHAnsi"/>
         </w:rPr>
       </w:pPr>
+      <w:commentRangeStart w:id="4"/>
       <w:r>
         <w:rPr>
           <w:rFonts w:cstheme="minorHAnsi"/>
         </w:rPr>
         <w:t>Abstract</w:t>
       </w:r>
+      <w:commentRangeEnd w:id="4"/>
+      <w:r>
+        <w:rPr>
+          <w:rStyle w:val="CommentReference"/>
+        </w:rPr>
+        <w:commentReference w:id="4"/>
+      </w:r>
     </w:p>
     <w:p>
       <w:pPr>
@@ -87,308 +95,239 @@
       <w:pPr>
         <w:ind w:right="90"/>
         <w:rPr>
-          <w:rFonts w:eastAsia="Times New Roman" w:cstheme="minorHAnsi"/>
+          <w:ins w:id="6" w:author="Elizabeth Wolkovich" w:date="2019-07-30T15:39:00Z"/>
+          <w:rFonts w:ascii="Arial" w:eastAsia="Times New Roman" w:hAnsi="Arial" w:cs="Arial"/>
           <w:color w:val="222222"/>
           <w:shd w:val="clear" w:color="auto" w:fill="FFFFFF"/>
         </w:rPr>
       </w:pPr>
-      <w:r>
-        <w:rPr>
-          <w:rFonts w:eastAsia="Times New Roman" w:cstheme="minorHAnsi"/>
+    </w:p>
+    <w:p>
+      <w:pPr>
+        <w:ind w:right="90"/>
+        <w:rPr>
+          <w:rFonts w:ascii="Arial" w:eastAsia="Times New Roman" w:hAnsi="Arial" w:cs="Arial"/>
           <w:color w:val="222222"/>
           <w:shd w:val="clear" w:color="auto" w:fill="FFFFFF"/>
         </w:rPr>
-        <w:t xml:space="preserve">Climate change has challenged growers and researchers alike to better understand how warm temperatures may impact winegrape plant development, especially at critical stages, such as flowering. We studied </w:t>
-      </w:r>
-      <w:r>
-        <w:rPr>
-          <w:rFonts w:eastAsia="Times New Roman" w:cstheme="minorHAnsi"/>
-          <w:shd w:val="clear" w:color="auto" w:fill="FFFFFF"/>
-        </w:rPr>
-        <w:t xml:space="preserve">the phenological response of </w:t>
-      </w:r>
-      <w:commentRangeStart w:id="4"/>
-      <w:r>
-        <w:rPr>
-          <w:rFonts w:eastAsia="Times New Roman" w:cstheme="minorHAnsi"/>
-          <w:shd w:val="clear" w:color="auto" w:fill="FFFFFF"/>
-        </w:rPr>
-        <w:t xml:space="preserve">50 </w:t>
-      </w:r>
-      <w:commentRangeEnd w:id="4"/>
-      <w:r>
-        <w:rPr>
-          <w:rStyle w:val="CommentReference"/>
-        </w:rPr>
-        <w:commentReference w:id="4"/>
-      </w:r>
-      <w:r>
-        <w:rPr>
-          <w:rFonts w:eastAsia="Times New Roman" w:cstheme="minorHAnsi"/>
-          <w:shd w:val="clear" w:color="auto" w:fill="FFFFFF"/>
-        </w:rPr>
-        <w:t xml:space="preserve">varieties of </w:t>
-      </w:r>
-      <w:r>
-        <w:rPr>
-          <w:rFonts w:eastAsia="Times New Roman" w:cstheme="minorHAnsi"/>
-          <w:i/>
-          <w:shd w:val="clear" w:color="auto" w:fill="FFFFFF"/>
-          <w:rPrChange w:id="5" w:author="Elizabeth Wolkovich" w:date="2019-07-24T14:08:00Z">
-            <w:rPr>
-              <w:rFonts w:eastAsia="Times New Roman" w:cstheme="minorHAnsi"/>
-              <w:shd w:val="clear" w:color="auto" w:fill="FFFFFF"/>
-            </w:rPr>
-          </w:rPrChange>
-        </w:rPr>
-        <w:t>Vitis vinifera</w:t>
-      </w:r>
-      <w:r>
-        <w:rPr>
-          <w:rFonts w:eastAsia="Times New Roman" w:cstheme="minorHAnsi"/>
-          <w:shd w:val="clear" w:color="auto" w:fill="FFFFFF"/>
-        </w:rPr>
-        <w:t xml:space="preserve"> </w:t>
-      </w:r>
-      <w:ins w:id="6" w:author="Elizabeth Wolkovich" w:date="2019-07-24T14:08:00Z">
+      </w:pPr>
+      <w:ins w:id="7" w:author="Elizabeth Wolkovich" w:date="2019-07-30T15:40:00Z">
         <w:r>
           <w:rPr>
-            <w:rFonts w:eastAsia="Times New Roman" w:cstheme="minorHAnsi"/>
-            <w:shd w:val="clear" w:color="auto" w:fill="FFFFFF"/>
+            <w:rStyle w:val="CommentReference"/>
           </w:rPr>
-          <w:t xml:space="preserve">subsp. </w:t>
+          <w:commentReference w:id="8"/>
         </w:r>
-        <w:proofErr w:type="spellStart"/>
+      </w:ins>
+      <w:r>
+        <w:t xml:space="preserve"> </w:t>
+      </w:r>
+      <w:r>
+        <w:t xml:space="preserve">Climate change has challenged growers and researchers alike to better understand how warm temperatures may impact </w:t>
+      </w:r>
+      <w:proofErr w:type="spellStart"/>
+      <w:r>
+        <w:t>winegrape</w:t>
+      </w:r>
+      <w:proofErr w:type="spellEnd"/>
+      <w:r>
+        <w:t xml:space="preserve"> plant development, especially at critical </w:t>
+      </w:r>
+      <w:r>
+        <w:t xml:space="preserve">stages, such as flowering. </w:t>
+      </w:r>
+      <w:r>
+        <w:t xml:space="preserve">Improved knowledge on how different varieties respond to high temperatures can help growers select suitable varieties as warming reshapes the </w:t>
+      </w:r>
+      <w:proofErr w:type="spellStart"/>
+      <w:r>
+        <w:t>terroirs</w:t>
+      </w:r>
+      <w:proofErr w:type="spellEnd"/>
+      <w:r>
+        <w:t xml:space="preserve"> of most regions. </w:t>
+      </w:r>
+      <w:r>
+        <w:t xml:space="preserve">We studied the </w:t>
+      </w:r>
+      <w:proofErr w:type="spellStart"/>
+      <w:r>
+        <w:t>phenological</w:t>
+      </w:r>
+      <w:proofErr w:type="spellEnd"/>
+      <w:r>
+        <w:t xml:space="preserve"> response of </w:t>
+      </w:r>
+      <w:r>
+        <w:t>10</w:t>
+      </w:r>
+      <w:r>
+        <w:t xml:space="preserve"> varieties of </w:t>
+      </w:r>
+      <w:proofErr w:type="spellStart"/>
+      <w:r>
+        <w:rPr>
+          <w:i/>
+        </w:rPr>
+        <w:t>Vitis</w:t>
+      </w:r>
+      <w:proofErr w:type="spellEnd"/>
+      <w:r>
+        <w:rPr>
+          <w:i/>
+        </w:rPr>
+        <w:t xml:space="preserve"> </w:t>
+      </w:r>
+      <w:proofErr w:type="spellStart"/>
+      <w:r>
+        <w:rPr>
+          <w:i/>
+        </w:rPr>
+        <w:t>vinifera</w:t>
+      </w:r>
+      <w:proofErr w:type="spellEnd"/>
+      <w:r>
+        <w:t xml:space="preserve"> subsp. </w:t>
+      </w:r>
+      <w:proofErr w:type="spellStart"/>
+      <w:r>
+        <w:rPr>
+          <w:i/>
+        </w:rPr>
+        <w:t>vinifera</w:t>
+      </w:r>
+      <w:proofErr w:type="spellEnd"/>
+      <w:r>
+        <w:t xml:space="preserve"> </w:t>
+      </w:r>
+      <w:r>
+        <w:t xml:space="preserve">to heat stress. </w:t>
+      </w:r>
+      <w:r>
+        <w:t xml:space="preserve">At the first </w:t>
+      </w:r>
+      <w:commentRangeStart w:id="10"/>
+      <w:del w:id="11" w:author="Elizabeth Wolkovich" w:date="2019-07-30T15:40:00Z">
         <w:r>
-          <w:rPr>
-            <w:rFonts w:eastAsia="Times New Roman" w:cstheme="minorHAnsi"/>
-            <w:i/>
-            <w:shd w:val="clear" w:color="auto" w:fill="FFFFFF"/>
-            <w:rPrChange w:id="7" w:author="Elizabeth Wolkovich" w:date="2019-07-24T14:08:00Z">
-              <w:rPr>
-                <w:rFonts w:eastAsia="Times New Roman" w:cstheme="minorHAnsi"/>
-                <w:shd w:val="clear" w:color="auto" w:fill="FFFFFF"/>
-              </w:rPr>
-            </w:rPrChange>
-          </w:rPr>
-          <w:t>vinifera</w:t>
+          <w:delText xml:space="preserve">start </w:delText>
         </w:r>
-        <w:proofErr w:type="spellEnd"/>
+      </w:del>
+      <w:ins w:id="12" w:author="Elizabeth Wolkovich" w:date="2019-07-30T15:40:00Z">
         <w:r>
-          <w:rPr>
-            <w:rFonts w:eastAsia="Times New Roman" w:cstheme="minorHAnsi"/>
-            <w:shd w:val="clear" w:color="auto" w:fill="FFFFFF"/>
-          </w:rPr>
+          <w:t>appearance</w:t>
+        </w:r>
+        <w:r>
           <w:t xml:space="preserve"> </w:t>
         </w:r>
       </w:ins>
       <w:r>
-        <w:rPr>
-          <w:rFonts w:eastAsia="Times New Roman" w:cstheme="minorHAnsi"/>
-          <w:shd w:val="clear" w:color="auto" w:fill="FFFFFF"/>
-        </w:rPr>
-        <w:t xml:space="preserve">to heat stress. During flowering the plants were randomly assigned to one of five chambers set at temperatures from 20 degrees Celsius to 34 degrees Celsius. Chamber temperatures did not have a significant </w:t>
-      </w:r>
-      <w:r>
-        <w:rPr>
-          <w:rFonts w:eastAsia="Times New Roman" w:cstheme="minorHAnsi"/>
-          <w:shd w:val="clear" w:color="auto" w:fill="FFFFFF"/>
-        </w:rPr>
-        <w:t>effect</w:t>
-      </w:r>
-      <w:r>
-        <w:rPr>
-          <w:rFonts w:eastAsia="Times New Roman" w:cstheme="minorHAnsi"/>
-          <w:shd w:val="clear" w:color="auto" w:fill="FFFFFF"/>
-        </w:rPr>
-        <w:t xml:space="preserve"> on speed with which the plants progressed through the flowering stage</w:t>
-      </w:r>
-      <w:r>
-        <w:rPr>
-          <w:rFonts w:eastAsia="Times New Roman" w:cstheme="minorHAnsi"/>
-          <w:shd w:val="clear" w:color="auto" w:fill="FFFFFF"/>
-        </w:rPr>
-        <w:t xml:space="preserve"> to 10% flowering or 50% flowering</w:t>
-      </w:r>
-      <w:r>
-        <w:rPr>
-          <w:rFonts w:eastAsia="Times New Roman" w:cstheme="minorHAnsi"/>
-          <w:shd w:val="clear" w:color="auto" w:fill="FFFFFF"/>
-        </w:rPr>
+        <w:t>of flowering (</w:t>
+      </w:r>
+      <w:proofErr w:type="spellStart"/>
+      <w:r>
+        <w:t>Eichorn</w:t>
+      </w:r>
+      <w:proofErr w:type="spellEnd"/>
+      <w:r>
+        <w:t>-Lorenz stage 12</w:t>
+      </w:r>
+      <w:commentRangeEnd w:id="10"/>
+      <w:r>
+        <w:rPr>
+          <w:rStyle w:val="CommentReference"/>
+        </w:rPr>
+        <w:commentReference w:id="10"/>
+      </w:r>
+      <w:r>
+        <w:t>) the plants were randomly assigned to one of five chamb</w:t>
+      </w:r>
+      <w:r>
+        <w:t>ers set at temperatures from 20</w:t>
+      </w:r>
+      <w:r>
+        <w:rPr>
+          <w:rFonts w:ascii="Palatino" w:hAnsi="Palatino" w:cs="Palatino"/>
+          <w:bCs/>
+        </w:rPr>
+        <w:t>℃</w:t>
+      </w:r>
+      <w:r>
         <w:t xml:space="preserve"> </w:t>
       </w:r>
       <w:r>
-        <w:rPr>
-          <w:rFonts w:eastAsia="Times New Roman" w:cstheme="minorHAnsi"/>
-          <w:color w:val="222222"/>
-          <w:shd w:val="clear" w:color="auto" w:fill="FFFFFF"/>
-        </w:rPr>
-        <w:t>(</w:t>
-      </w:r>
-      <w:r>
-        <w:rPr>
-          <w:rFonts w:ascii="Calibri" w:hAnsi="Calibri"/>
-        </w:rPr>
-        <w:t xml:space="preserve">10%: </w:t>
+        <w:t>to 34</w:t>
+      </w:r>
+      <w:r>
+        <w:rPr>
+          <w:rFonts w:ascii="Palatino" w:hAnsi="Palatino" w:cs="Palatino"/>
+          <w:bCs/>
+        </w:rPr>
+        <w:t>℃</w:t>
+      </w:r>
+      <w:r>
+        <w:rPr>
+          <w:bCs/>
+        </w:rPr>
+        <w:t>, and removed when flowering ended</w:t>
+      </w:r>
+      <w:r>
+        <w:t>. Chamber temperatures did not have a significant effect on speed with which the plants progressed through</w:t>
+      </w:r>
+      <w:r>
+        <w:t xml:space="preserve"> the flowering stage to 10% flowering or 50% flowering (10%: </w:t>
       </w:r>
       <w:proofErr w:type="gramStart"/>
       <w:r>
-        <w:rPr>
-          <w:rFonts w:ascii="Calibri" w:hAnsi="Calibri"/>
-        </w:rPr>
         <w:t>F(</w:t>
       </w:r>
       <w:proofErr w:type="gramEnd"/>
       <w:r>
-        <w:rPr>
-          <w:rFonts w:ascii="Calibri" w:hAnsi="Calibri"/>
-        </w:rPr>
-        <w:t>1,20)=0.4324, p=</w:t>
-      </w:r>
-      <w:commentRangeStart w:id="8"/>
-      <w:r>
-        <w:rPr>
-          <w:rFonts w:ascii="Calibri" w:hAnsi="Calibri"/>
-        </w:rPr>
-        <w:t>0.5183</w:t>
-      </w:r>
-      <w:commentRangeEnd w:id="8"/>
+        <w:t>1,20)=0.43, p=0.52; 50%: F(1,15)=0.50, p=0.49). However, plants in higher temperature chambers aborted a greater number of individual flower buds before they flowered (</w:t>
+      </w:r>
+      <w:proofErr w:type="gramStart"/>
+      <w:r>
+        <w:t>F(</w:t>
+      </w:r>
+      <w:proofErr w:type="gramEnd"/>
+      <w:r>
+        <w:t xml:space="preserve">1,24)=7.43, p=0.011). These results suggest a potential decrease in </w:t>
+      </w:r>
+      <w:proofErr w:type="spellStart"/>
+      <w:r>
+        <w:t>winegrape</w:t>
+      </w:r>
+      <w:proofErr w:type="spellEnd"/>
+      <w:r>
+        <w:t xml:space="preserve"> yields in a warmer climate due to flower abortion. Variability in our findings, however, suggests differences between varieties could be high, with some varieties being far less sensitive to the high temperatures during the flowering period associated with continued climate change.</w:t>
+      </w:r>
+    </w:p>
+    <w:p>
+      <w:pPr>
+        <w:rPr>
+          <w:rFonts w:ascii="Times New Roman" w:eastAsia="Times New Roman" w:hAnsi="Times New Roman" w:cs="Times New Roman"/>
+        </w:rPr>
+      </w:pPr>
+    </w:p>
+    <w:p>
+      <w:pPr>
+        <w:outlineLvl w:val="0"/>
+        <w:rPr>
+          <w:rFonts w:ascii="Calibri" w:hAnsi="Calibri"/>
+        </w:rPr>
+      </w:pPr>
+      <w:commentRangeStart w:id="13"/>
+      <w:r>
+        <w:rPr>
+          <w:rFonts w:ascii="Calibri" w:hAnsi="Calibri"/>
+        </w:rPr>
+        <w:t>Introduction</w:t>
+      </w:r>
+      <w:commentRangeEnd w:id="13"/>
       <w:r>
         <w:rPr>
           <w:rStyle w:val="CommentReference"/>
         </w:rPr>
-        <w:commentReference w:id="8"/>
-      </w:r>
-      <w:r>
-        <w:rPr>
-          <w:rFonts w:ascii="Calibri" w:hAnsi="Calibri"/>
-        </w:rPr>
-        <w:t>; 50%: F(1,15)=0.4987, p=0.4909)</w:t>
-      </w:r>
-      <w:r>
-        <w:rPr>
-          <w:rFonts w:eastAsia="Times New Roman" w:cstheme="minorHAnsi"/>
-          <w:color w:val="222222"/>
-          <w:shd w:val="clear" w:color="auto" w:fill="FFFFFF"/>
-        </w:rPr>
-        <w:t>. However, plants in higher temperature chambers aborted</w:t>
-      </w:r>
-      <w:r>
-        <w:rPr>
-          <w:rFonts w:eastAsia="Times New Roman" w:cstheme="minorHAnsi"/>
-          <w:color w:val="222222"/>
-          <w:shd w:val="clear" w:color="auto" w:fill="FFFFFF"/>
-        </w:rPr>
-        <w:t xml:space="preserve"> </w:t>
-      </w:r>
-      <w:r>
-        <w:rPr>
-          <w:rFonts w:eastAsia="Times New Roman" w:cstheme="minorHAnsi"/>
-          <w:color w:val="222222"/>
-          <w:shd w:val="clear" w:color="auto" w:fill="FFFFFF"/>
-        </w:rPr>
-        <w:t>a greater number of buds before they flowered (</w:t>
-      </w:r>
-      <w:proofErr w:type="gramStart"/>
-      <w:r>
-        <w:rPr>
-          <w:rFonts w:ascii="Calibri" w:hAnsi="Calibri"/>
-        </w:rPr>
-        <w:t>F(</w:t>
-      </w:r>
-      <w:proofErr w:type="gramEnd"/>
-      <w:r>
-        <w:rPr>
-          <w:rFonts w:ascii="Calibri" w:hAnsi="Calibri"/>
-        </w:rPr>
-        <w:t>1,24)=7.4285, p=0.01179</w:t>
-      </w:r>
-      <w:r>
-        <w:rPr>
-          <w:rFonts w:eastAsia="Times New Roman" w:cstheme="minorHAnsi"/>
-          <w:color w:val="222222"/>
-          <w:shd w:val="clear" w:color="auto" w:fill="FFFFFF"/>
-        </w:rPr>
-        <w:t>). These results</w:t>
-      </w:r>
-      <w:r>
-        <w:rPr>
-          <w:rFonts w:eastAsia="Times New Roman" w:cstheme="minorHAnsi"/>
-          <w:color w:val="222222"/>
-          <w:shd w:val="clear" w:color="auto" w:fill="FFFFFF"/>
-        </w:rPr>
-        <w:t xml:space="preserve"> </w:t>
-      </w:r>
-      <w:r>
-        <w:rPr>
-          <w:rFonts w:eastAsia="Times New Roman" w:cstheme="minorHAnsi"/>
-          <w:color w:val="222222"/>
-          <w:shd w:val="clear" w:color="auto" w:fill="FFFFFF"/>
-        </w:rPr>
-        <w:t>suggest a potential decrease in winegrape yields in a warmer climate due to flower abortion. Variability in our findings, however, suggests differences between varieties could be high, with</w:t>
-      </w:r>
-      <w:r>
-        <w:rPr>
-          <w:rFonts w:eastAsia="Times New Roman" w:cstheme="minorHAnsi"/>
-          <w:color w:val="222222"/>
-          <w:shd w:val="clear" w:color="auto" w:fill="FFFFFF"/>
-        </w:rPr>
-        <w:t xml:space="preserve"> </w:t>
-      </w:r>
-      <w:r>
-        <w:rPr>
-          <w:rFonts w:eastAsia="Times New Roman" w:cstheme="minorHAnsi"/>
-          <w:color w:val="222222"/>
-          <w:shd w:val="clear" w:color="auto" w:fill="FFFFFF"/>
-        </w:rPr>
-        <w:t>some varieties being far less sensitive to the high temperatures associated with continued climate change.</w:t>
-      </w:r>
-    </w:p>
-    <w:p>
-      <w:pPr>
-        <w:ind w:right="90"/>
-        <w:rPr>
-          <w:rFonts w:ascii="Arial" w:eastAsia="Times New Roman" w:hAnsi="Arial" w:cs="Arial"/>
-          <w:color w:val="222222"/>
-          <w:shd w:val="clear" w:color="auto" w:fill="FFFFFF"/>
-        </w:rPr>
-      </w:pPr>
-      <w:r>
-        <w:rPr>
-          <w:rFonts w:ascii="Arial" w:eastAsia="Times New Roman" w:hAnsi="Arial" w:cs="Arial"/>
-          <w:color w:val="222222"/>
-          <w:shd w:val="clear" w:color="auto" w:fill="FFFFFF"/>
-        </w:rPr>
-        <w:br w:type="page"/>
-      </w:r>
-    </w:p>
-    <w:p>
-      <w:pPr>
-        <w:rPr>
-          <w:rFonts w:ascii="Times New Roman" w:eastAsia="Times New Roman" w:hAnsi="Times New Roman" w:cs="Times New Roman"/>
-        </w:rPr>
-      </w:pPr>
-    </w:p>
-    <w:p>
-      <w:pPr>
-        <w:outlineLvl w:val="0"/>
-        <w:rPr>
-          <w:rFonts w:ascii="Calibri" w:hAnsi="Calibri"/>
-        </w:rPr>
-      </w:pPr>
-      <w:commentRangeStart w:id="9"/>
-      <w:r>
-        <w:rPr>
-          <w:rFonts w:ascii="Calibri" w:hAnsi="Calibri"/>
-        </w:rPr>
-        <w:t>Introduction</w:t>
-      </w:r>
-      <w:commentRangeEnd w:id="9"/>
-      <w:r>
-        <w:rPr>
-          <w:rStyle w:val="CommentReference"/>
-        </w:rPr>
-        <w:commentReference w:id="9"/>
+        <w:commentReference w:id="13"/>
       </w:r>
     </w:p>
     <w:p>
@@ -410,7 +349,7 @@
         </w:rPr>
         <w:t xml:space="preserve">As the climate changes, the viticulture industry will need </w:t>
       </w:r>
-      <w:del w:id="10" w:author="Elizabeth Wolkovich" w:date="2019-07-24T14:11:00Z">
+      <w:del w:id="14" w:author="Elizabeth Wolkovich" w:date="2019-07-24T14:11:00Z">
         <w:r>
           <w:rPr>
             <w:rFonts w:ascii="Calibri" w:hAnsi="Calibri"/>
@@ -418,7 +357,7 @@
           <w:delText xml:space="preserve">to </w:delText>
         </w:r>
       </w:del>
-      <w:ins w:id="11" w:author="Elizabeth Wolkovich" w:date="2019-07-24T14:11:00Z">
+      <w:ins w:id="15" w:author="Elizabeth Wolkovich" w:date="2019-07-24T14:11:00Z">
         <w:r>
           <w:rPr>
             <w:rFonts w:ascii="Calibri" w:hAnsi="Calibri"/>
@@ -432,7 +371,7 @@
         </w:rPr>
         <w:t>adapt. Climate change is predicted to raise temperatures 1-3°C in winegrowing regions across the world, which could drive major changes in the viticulture industry. Research suggests the industry will shift growing areas towards the poles and to higher elevations to maintain ideal growing temperatures for winegrapes {Schultz, 2010 #33}{Hannah, 2013 #10}</w:t>
       </w:r>
-      <w:del w:id="12" w:author="Elizabeth Wolkovich" w:date="2019-07-24T14:12:00Z">
+      <w:del w:id="16" w:author="Elizabeth Wolkovich" w:date="2019-07-24T14:12:00Z">
         <w:r>
           <w:rPr>
             <w:rFonts w:ascii="Calibri" w:hAnsi="Calibri"/>
@@ -440,7 +379,7 @@
           <w:delText xml:space="preserve">.  In the Southern Hemisphere, where there is less landmass closer to the poles, climate change could lead to a loss in total viticultural land.  There is also concern </w:delText>
         </w:r>
       </w:del>
-      <w:ins w:id="13" w:author="Elizabeth Wolkovich" w:date="2019-07-24T14:12:00Z">
+      <w:ins w:id="17" w:author="Elizabeth Wolkovich" w:date="2019-07-24T14:12:00Z">
         <w:r>
           <w:rPr>
             <w:rFonts w:ascii="Calibri" w:hAnsi="Calibri"/>
@@ -454,7 +393,7 @@
         </w:rPr>
         <w:t xml:space="preserve">that vineyards could move to land that is currently conserved </w:t>
       </w:r>
-      <w:ins w:id="14" w:author="Elizabeth Wolkovich" w:date="2019-07-24T14:12:00Z">
+      <w:ins w:id="18" w:author="Elizabeth Wolkovich" w:date="2019-07-24T14:12:00Z">
         <w:r>
           <w:rPr>
             <w:rFonts w:ascii="Calibri" w:hAnsi="Calibri"/>
@@ -488,7 +427,7 @@
         </w:rPr>
         <w:t xml:space="preserve">Alternatively, vineyards could take advantage of the great genetic </w:t>
       </w:r>
-      <w:del w:id="15" w:author="Elizabeth Wolkovich" w:date="2019-07-24T14:13:00Z">
+      <w:del w:id="19" w:author="Elizabeth Wolkovich" w:date="2019-07-24T14:13:00Z">
         <w:r>
           <w:rPr>
             <w:rFonts w:ascii="Calibri" w:hAnsi="Calibri"/>
@@ -496,13 +435,504 @@
           <w:delText xml:space="preserve">variety </w:delText>
         </w:r>
       </w:del>
-      <w:ins w:id="16" w:author="Elizabeth Wolkovich" w:date="2019-07-24T14:13:00Z">
+      <w:ins w:id="20" w:author="Elizabeth Wolkovich" w:date="2019-07-24T14:13:00Z">
         <w:r>
           <w:rPr>
             <w:rFonts w:ascii="Calibri" w:hAnsi="Calibri"/>
           </w:rPr>
-          <w:t>diversity</w:t>
+          <w:t xml:space="preserve">diversity </w:t>
         </w:r>
+      </w:ins>
+      <w:r>
+        <w:rPr>
+          <w:rFonts w:ascii="Calibri" w:hAnsi="Calibri"/>
+        </w:rPr>
+        <w:t>that already exists by planting varieties better suited to the new climate {</w:t>
+      </w:r>
+      <w:commentRangeStart w:id="21"/>
+      <w:r>
+        <w:rPr>
+          <w:rFonts w:ascii="Calibri" w:hAnsi="Calibri"/>
+        </w:rPr>
+        <w:t>Wolkovich, 2017 #32</w:t>
+      </w:r>
+      <w:commentRangeEnd w:id="21"/>
+      <w:r>
+        <w:rPr>
+          <w:rStyle w:val="CommentReference"/>
+        </w:rPr>
+        <w:commentReference w:id="21"/>
+      </w:r>
+      <w:r>
+        <w:rPr>
+          <w:rFonts w:ascii="Calibri" w:hAnsi="Calibri"/>
+        </w:rPr>
+        <w:t xml:space="preserve">}.  </w:t>
+      </w:r>
+      <w:r>
+        <w:rPr>
+          <w:rFonts w:ascii="Calibri" w:hAnsi="Calibri"/>
+          <w:i/>
+        </w:rPr>
+        <w:t>Vitis vinifera</w:t>
+      </w:r>
+      <w:r>
+        <w:rPr>
+          <w:rFonts w:ascii="Calibri" w:hAnsi="Calibri"/>
+          <w:i/>
+        </w:rPr>
+        <w:t xml:space="preserve"> </w:t>
+      </w:r>
+      <w:r>
+        <w:rPr>
+          <w:rFonts w:ascii="Calibri" w:hAnsi="Calibri"/>
+        </w:rPr>
+        <w:t>subsp</w:t>
+      </w:r>
+      <w:r>
+        <w:rPr>
+          <w:rFonts w:ascii="Calibri" w:hAnsi="Calibri"/>
+          <w:i/>
+        </w:rPr>
+        <w:t>. vinifera</w:t>
+      </w:r>
+      <w:r>
+        <w:rPr>
+          <w:rFonts w:ascii="Calibri" w:hAnsi="Calibri"/>
+        </w:rPr>
+        <w:t xml:space="preserve"> (winegrape) has at least </w:t>
+      </w:r>
+      <w:commentRangeStart w:id="22"/>
+      <w:r>
+        <w:rPr>
+          <w:rFonts w:ascii="Calibri" w:hAnsi="Calibri"/>
+        </w:rPr>
+        <w:t>6000 genetically distinct varieties</w:t>
+      </w:r>
+      <w:commentRangeEnd w:id="22"/>
+      <w:r>
+        <w:rPr>
+          <w:rFonts w:ascii="Calibri" w:hAnsi="Calibri"/>
+        </w:rPr>
+        <w:t xml:space="preserve"> grown for many purposes</w:t>
+      </w:r>
+      <w:r>
+        <w:rPr>
+          <w:rStyle w:val="CommentReference"/>
+        </w:rPr>
+        <w:commentReference w:id="22"/>
+      </w:r>
+      <w:r>
+        <w:rPr>
+          <w:rFonts w:ascii="Calibri" w:hAnsi="Calibri"/>
+        </w:rPr>
+        <w:t xml:space="preserve">, but only 1100 are grown for the viticulture industry, and an even smaller number dominate the global market </w:t>
+      </w:r>
+      <w:r>
+        <w:rPr>
+          <w:rFonts w:ascii="Calibri" w:hAnsi="Calibri"/>
+        </w:rPr>
+        <w:fldChar w:fldCharType="begin"/>
+      </w:r>
+      <w:r>
+        <w:rPr>
+          <w:rFonts w:ascii="Calibri" w:hAnsi="Calibri"/>
+        </w:rPr>
+        <w:instrText xml:space="preserve"> ADDIN EN.CITE &lt;EndNote&gt;&lt;Cite&gt;&lt;Author&gt;Wolkovich&lt;/Author&gt;&lt;Year&gt;2017&lt;/Year&gt;&lt;RecNum&gt;22&lt;/RecNum&gt;&lt;record&gt;&lt;rec-number&gt;22&lt;/rec-number&gt;&lt;foreign-keys&gt;&lt;key app="EN" db-id="vvp0wvdd55e557e5d9epztw9p9xpxaw0dpw0" timestamp="1509556723"&gt;22&lt;/key&gt;&lt;/foreign-keys&gt;&lt;ref-type name="Journal Article"&gt;17&lt;/ref-type&gt;&lt;contributors&gt;&lt;authors&gt;&lt;author&gt;E Wolkovich&lt;/author&gt;&lt;/authors&gt;&lt;/contributors&gt;&lt;titles&gt;&lt;title&gt;From Pinot to Xinomavro in the world’s future winegrowing regions&lt;/title&gt;&lt;/titles&gt;&lt;dates&gt;&lt;year&gt;2017&lt;/year&gt;&lt;/dates&gt;&lt;urls&gt;&lt;/urls&gt;&lt;/record&gt;&lt;/Cite&gt;&lt;Cite&gt;&lt;Author&gt;Wolkovich&lt;/Author&gt;&lt;Year&gt;2017&lt;/Year&gt;&lt;RecNum&gt;22&lt;/RecNum&gt;&lt;record&gt;&lt;rec-number&gt;22&lt;/rec-number&gt;&lt;foreign-keys&gt;&lt;key app="EN" db-id="vvp0wvdd55e557e5d9epztw9p9xpxaw0dpw0" timestamp="1509556723"&gt;22&lt;/key&gt;&lt;/foreign-keys&gt;&lt;ref-type name="Journal Article"&gt;17&lt;/ref-type&gt;&lt;contributors&gt;&lt;authors&gt;&lt;author&gt;E Wolkovich&lt;/author&gt;&lt;/authors&gt;&lt;/contributors&gt;&lt;titles&gt;&lt;title&gt;From Pinot to Xinomavro in the world’s future winegrowing regions&lt;/title&gt;&lt;/titles&gt;&lt;dates&gt;&lt;year&gt;2017&lt;/year&gt;&lt;/dates&gt;&lt;urls&gt;&lt;/urls&gt;&lt;/record&gt;&lt;/Cite&gt;&lt;/EndNote&gt;</w:instrText>
+      </w:r>
+      <w:r>
+        <w:rPr>
+          <w:rFonts w:ascii="Calibri" w:hAnsi="Calibri"/>
+        </w:rPr>
+        <w:fldChar w:fldCharType="end"/>
+      </w:r>
+      <w:r>
+        <w:rPr>
+          <w:rFonts w:ascii="Calibri" w:hAnsi="Calibri"/>
+        </w:rPr>
+        <w:t xml:space="preserve">{Lacombe, 2012 #45}. However, for this adaptation to be effective, the differences in phenology among these varieties must be better understood, so that the varieties could be matched with </w:t>
+      </w:r>
+      <w:r>
+        <w:rPr>
+          <w:rFonts w:ascii="Calibri" w:hAnsi="Calibri"/>
+        </w:rPr>
+        <w:t>compatible climates</w:t>
+      </w:r>
+      <w:r>
+        <w:rPr>
+          <w:rFonts w:ascii="Calibri" w:hAnsi="Calibri"/>
+        </w:rPr>
+        <w:t xml:space="preserve">.  </w:t>
+      </w:r>
+    </w:p>
+    <w:p>
+      <w:pPr>
+        <w:rPr>
+          <w:rFonts w:ascii="Calibri" w:hAnsi="Calibri"/>
+        </w:rPr>
+      </w:pPr>
+    </w:p>
+    <w:p>
+      <w:pPr>
+        <w:rPr>
+          <w:rFonts w:ascii="Calibri" w:hAnsi="Calibri"/>
+        </w:rPr>
+      </w:pPr>
+      <w:r>
+        <w:rPr>
+          <w:rFonts w:ascii="Calibri" w:hAnsi="Calibri"/>
+        </w:rPr>
+        <w:t>Studying the phenology of different varieties of winegrapes would help viticulturists better adapt to climate change, because winegrape phenology is extremely sensitive to temperature {Jones, 2013 #36}{</w:t>
+      </w:r>
+      <w:proofErr w:type="spellStart"/>
+      <w:r>
+        <w:rPr>
+          <w:rFonts w:ascii="Calibri" w:hAnsi="Calibri"/>
+        </w:rPr>
+        <w:t>Chuine</w:t>
+      </w:r>
+      <w:proofErr w:type="spellEnd"/>
+      <w:r>
+        <w:rPr>
+          <w:rFonts w:ascii="Calibri" w:hAnsi="Calibri"/>
+        </w:rPr>
+        <w:t>, 2017 #41}. Timing for leafout and flowering of diverse plant species have advanced six to 20 days in the last 30-40 years of warming {Root, 2003 #44}{Menzel, 2006 #42}, equivalent to four to six days per</w:t>
+      </w:r>
+      <w:ins w:id="23" w:author="Microsoft Office User" w:date="2018-10-22T09:14:00Z">
+        <w:r>
+          <w:rPr>
+            <w:rFonts w:ascii="Calibri" w:hAnsi="Calibri"/>
+          </w:rPr>
+          <w:t xml:space="preserve"> degree </w:t>
+        </w:r>
+      </w:ins>
+      <w:del w:id="24" w:author="Microsoft Office User" w:date="2018-10-22T09:14:00Z">
+        <w:r>
+          <w:rPr>
+            <w:rFonts w:ascii="Calibri" w:hAnsi="Calibri"/>
+          </w:rPr>
+          <w:delText>°</w:delText>
+        </w:r>
+      </w:del>
+      <w:r>
+        <w:rPr>
+          <w:rFonts w:ascii="Calibri" w:hAnsi="Calibri"/>
+        </w:rPr>
+        <w:t>C</w:t>
+      </w:r>
+      <w:ins w:id="25" w:author="Microsoft Office User" w:date="2018-10-22T09:14:00Z">
+        <w:r>
+          <w:rPr>
+            <w:rFonts w:ascii="Calibri" w:hAnsi="Calibri"/>
+          </w:rPr>
+          <w:t>elsius</w:t>
+        </w:r>
+      </w:ins>
+      <w:del w:id="26" w:author="Microsoft Office User" w:date="2018-10-22T09:14:00Z">
+        <w:r>
+          <w:rPr>
+            <w:rFonts w:ascii="Calibri" w:hAnsi="Calibri"/>
+          </w:rPr>
+          <w:delText xml:space="preserve"> (WOLKOVICH 2012)</w:delText>
+        </w:r>
+      </w:del>
+      <w:r>
+        <w:rPr>
+          <w:rFonts w:ascii="Calibri" w:hAnsi="Calibri"/>
+        </w:rPr>
+        <w:t xml:space="preserve">. A similar advance is seen for winegrape </w:t>
+      </w:r>
+      <w:r>
+        <w:rPr>
+          <w:rFonts w:ascii="Calibri" w:hAnsi="Calibri"/>
+        </w:rPr>
+        <w:lastRenderedPageBreak/>
+        <w:t xml:space="preserve">harvest dates, which can change about 6 days per </w:t>
+      </w:r>
+      <w:r>
+        <w:rPr>
+          <w:rFonts w:ascii="Calibri" w:hAnsi="Calibri"/>
+        </w:rPr>
+        <w:t xml:space="preserve">degree </w:t>
+      </w:r>
+      <w:r>
+        <w:rPr>
+          <w:rFonts w:ascii="Calibri" w:hAnsi="Calibri"/>
+        </w:rPr>
+        <w:t>C</w:t>
+      </w:r>
+      <w:r>
+        <w:rPr>
+          <w:rFonts w:ascii="Calibri" w:hAnsi="Calibri"/>
+        </w:rPr>
+        <w:t>elsius</w:t>
+      </w:r>
+      <w:r>
+        <w:rPr>
+          <w:rFonts w:ascii="Calibri" w:hAnsi="Calibri"/>
+        </w:rPr>
+        <w:t xml:space="preserve"> {Benjamin, 2016 #31}.  In winegrapes, phenological timing varies across varieties, and it is this variation that could be used to better adapt to future climates.  Generally, timing of phenology can vary from three to six weeks across varieties {Wolkovich, 2017 #32}{</w:t>
+      </w:r>
+      <w:proofErr w:type="spellStart"/>
+      <w:r>
+        <w:rPr>
+          <w:rFonts w:ascii="Calibri" w:hAnsi="Calibri"/>
+        </w:rPr>
+        <w:t>Boursiuot</w:t>
+      </w:r>
+      <w:proofErr w:type="spellEnd"/>
+      <w:r>
+        <w:rPr>
+          <w:rFonts w:ascii="Calibri" w:hAnsi="Calibri"/>
+        </w:rPr>
+        <w:t xml:space="preserve">, 1995 #62}.  However, most varieties have very little phenological data from which to infer where they could best be grown.  Harvest dates are the only data available for over 90% of varieties, so for phenological data to be used for adaptation, more varieties need to be studied {Parker, 2013 #46;Parker, 2011 #47}.  Expanding the amount of data on flowering can also help improve models, which seek to understand how winegrapes will be affected by climate change and how the industry could change in order to endure. </w:t>
+      </w:r>
+    </w:p>
+    <w:p>
+      <w:pPr>
+        <w:rPr>
+          <w:rFonts w:ascii="Calibri" w:hAnsi="Calibri"/>
+        </w:rPr>
+      </w:pPr>
+    </w:p>
+    <w:p>
+      <w:pPr>
+        <w:rPr>
+          <w:rFonts w:ascii="Calibri" w:hAnsi="Calibri"/>
+        </w:rPr>
+      </w:pPr>
+      <w:r>
+        <w:rPr>
+          <w:rFonts w:ascii="Calibri" w:hAnsi="Calibri"/>
+        </w:rPr>
+        <w:t xml:space="preserve">Because successful flowers become berries, understanding how climate change will affect winegrape flowering is an important aspect of the overall effect on phenology and directly relates to harvest yields.  Petrie and </w:t>
+      </w:r>
+      <w:proofErr w:type="spellStart"/>
+      <w:r>
+        <w:rPr>
+          <w:rFonts w:ascii="Calibri" w:hAnsi="Calibri"/>
+        </w:rPr>
+        <w:t>Clingeleffer</w:t>
+      </w:r>
+      <w:proofErr w:type="spellEnd"/>
+      <w:r>
+        <w:rPr>
+          <w:rFonts w:ascii="Calibri" w:hAnsi="Calibri"/>
+        </w:rPr>
+        <w:t xml:space="preserve"> (2004) found that Chardonnay buds exposed to elevated temperatures just before or just after budburst produced 24.2-32.6 less flowers per °C warming.  Other research has found that Semillon winegrapes exposed to four days of elevated temperatures (40 °C during the day and 25 °C at night) during flowering aborted all flowers {Greer, 2010 #34}. Studies of vegetative growth and photosynthesis in other perennial crops exposed to a range of temperatures exhibited that extreme temperatures tend to slow or inhibit certain processes in the plants {</w:t>
+      </w:r>
+      <w:proofErr w:type="spellStart"/>
+      <w:r>
+        <w:rPr>
+          <w:rFonts w:ascii="Calibri" w:hAnsi="Calibri"/>
+        </w:rPr>
+        <w:t>Zaka</w:t>
+      </w:r>
+      <w:proofErr w:type="spellEnd"/>
+      <w:r>
+        <w:rPr>
+          <w:rFonts w:ascii="Calibri" w:hAnsi="Calibri"/>
+        </w:rPr>
+        <w:t>, 2017 #61;Zaka, 2016 #60}</w:t>
+      </w:r>
+      <w:del w:id="27" w:author="Elizabeth Wolkovich" w:date="2019-07-24T14:16:00Z">
+        <w:r>
+          <w:rPr>
+            <w:rFonts w:ascii="Calibri" w:hAnsi="Calibri"/>
+          </w:rPr>
+          <w:delText>.  It is possible that</w:delText>
+        </w:r>
+      </w:del>
+      <w:ins w:id="28" w:author="Elizabeth Wolkovich" w:date="2019-07-24T14:16:00Z">
+        <w:r>
+          <w:rPr>
+            <w:rFonts w:ascii="Calibri" w:hAnsi="Calibri"/>
+          </w:rPr>
+          <w:t>, and thus we would expect that</w:t>
+        </w:r>
+      </w:ins>
+      <w:r>
+        <w:rPr>
+          <w:rFonts w:ascii="Calibri" w:hAnsi="Calibri"/>
+        </w:rPr>
+        <w:t xml:space="preserve"> flowering will follow a similar bell-shaped response curve</w:t>
+      </w:r>
+      <w:r>
+        <w:rPr>
+          <w:rFonts w:ascii="Calibri" w:hAnsi="Calibri"/>
+        </w:rPr>
+        <w:t xml:space="preserve"> (Figure 1)</w:t>
+      </w:r>
+      <w:r>
+        <w:rPr>
+          <w:rFonts w:ascii="Calibri" w:hAnsi="Calibri"/>
+        </w:rPr>
+        <w:t>.</w:t>
+      </w:r>
+    </w:p>
+    <w:p>
+      <w:pPr>
+        <w:rPr>
+          <w:rFonts w:ascii="Calibri" w:hAnsi="Calibri"/>
+        </w:rPr>
+      </w:pPr>
+    </w:p>
+    <w:p>
+      <w:pPr>
+        <w:rPr>
+          <w:rFonts w:ascii="Calibri" w:hAnsi="Calibri"/>
+        </w:rPr>
+      </w:pPr>
+      <w:r>
+        <w:rPr>
+          <w:rFonts w:ascii="Calibri" w:hAnsi="Calibri"/>
+        </w:rPr>
+        <w:t xml:space="preserve">Here we studied the phenology of </w:t>
+      </w:r>
+      <w:ins w:id="29" w:author="Microsoft Office User" w:date="2018-10-22T09:18:00Z">
+        <w:r>
+          <w:rPr>
+            <w:rFonts w:ascii="Calibri" w:hAnsi="Calibri"/>
+          </w:rPr>
+          <w:t>50</w:t>
+        </w:r>
+      </w:ins>
+      <w:r>
+        <w:rPr>
+          <w:rFonts w:ascii="Calibri" w:hAnsi="Calibri"/>
+        </w:rPr>
+        <w:t xml:space="preserve"> varieties in the field and lab, and examined the flowering response of mixed varieties across a wide range of temperatures</w:t>
+      </w:r>
+      <w:r>
+        <w:rPr>
+          <w:rFonts w:ascii="Calibri" w:hAnsi="Calibri"/>
+        </w:rPr>
+        <w:t xml:space="preserve"> in growth chambers</w:t>
+      </w:r>
+      <w:r>
+        <w:rPr>
+          <w:rFonts w:ascii="Calibri" w:hAnsi="Calibri"/>
+        </w:rPr>
+        <w:t xml:space="preserve">. We were particularly interested in the effect of heat stress on phenological timing. This information could be used to broaden the understanding of phenology for little-studied varieties of winegrapes. </w:t>
+      </w:r>
+    </w:p>
+    <w:p>
+      <w:pPr>
+        <w:rPr>
+          <w:rFonts w:ascii="Calibri" w:hAnsi="Calibri"/>
+        </w:rPr>
+      </w:pPr>
+      <w:r>
+        <w:rPr>
+          <w:rFonts w:ascii="Calibri" w:hAnsi="Calibri"/>
+        </w:rPr>
+        <w:br w:type="page"/>
+      </w:r>
+    </w:p>
+    <w:p>
+      <w:pPr>
+        <w:outlineLvl w:val="0"/>
+      </w:pPr>
+      <w:r>
+        <w:lastRenderedPageBreak/>
+        <w:t>Methods</w:t>
+      </w:r>
+    </w:p>
+    <w:p>
+      <w:pPr>
+        <w:rPr>
+          <w:rFonts w:ascii="Calibri" w:hAnsi="Calibri"/>
+        </w:rPr>
+      </w:pPr>
+    </w:p>
+    <w:p>
+      <w:pPr>
+        <w:rPr>
+          <w:rFonts w:ascii="Calibri" w:hAnsi="Calibri"/>
+        </w:rPr>
+      </w:pPr>
+      <w:r>
+        <w:rPr>
+          <w:rFonts w:ascii="Calibri" w:hAnsi="Calibri"/>
+        </w:rPr>
+        <w:t>Dormant</w:t>
+      </w:r>
+      <w:r>
+        <w:rPr>
+          <w:rFonts w:ascii="Calibri" w:hAnsi="Calibri"/>
+        </w:rPr>
+        <w:t xml:space="preserve"> </w:t>
+      </w:r>
+      <w:r>
+        <w:rPr>
+          <w:rFonts w:ascii="Calibri" w:hAnsi="Calibri"/>
+        </w:rPr>
+        <w:t xml:space="preserve">winegrape </w:t>
+      </w:r>
+      <w:r>
+        <w:rPr>
+          <w:rFonts w:ascii="Calibri" w:hAnsi="Calibri"/>
+        </w:rPr>
+        <w:t xml:space="preserve">cuttings were taken from the UC Davis Robert Mondavi Institute </w:t>
+      </w:r>
+      <w:r>
+        <w:rPr>
+          <w:rFonts w:ascii="Calibri" w:hAnsi="Calibri"/>
+        </w:rPr>
+        <w:t>V</w:t>
+      </w:r>
+      <w:r>
+        <w:rPr>
+          <w:rFonts w:ascii="Calibri" w:hAnsi="Calibri"/>
+        </w:rPr>
+        <w:t>ineyard in December</w:t>
+      </w:r>
+      <w:r>
+        <w:rPr>
+          <w:rFonts w:ascii="Calibri" w:hAnsi="Calibri"/>
+        </w:rPr>
+        <w:t xml:space="preserve"> </w:t>
+      </w:r>
+      <w:r>
+        <w:rPr>
+          <w:rFonts w:ascii="Calibri" w:hAnsi="Calibri"/>
+        </w:rPr>
+        <w:t>2015</w:t>
+      </w:r>
+      <w:r>
+        <w:rPr>
+          <w:rFonts w:ascii="Calibri" w:hAnsi="Calibri"/>
+        </w:rPr>
+        <w:t xml:space="preserve">, where phenology was monitored in the 2015 growing season.  </w:t>
+      </w:r>
+      <w:commentRangeStart w:id="30"/>
+      <w:r>
+        <w:rPr>
+          <w:rFonts w:ascii="Calibri" w:hAnsi="Calibri"/>
+        </w:rPr>
+        <w:t xml:space="preserve">Observations using the modified </w:t>
+      </w:r>
+      <w:proofErr w:type="spellStart"/>
+      <w:r>
+        <w:rPr>
+          <w:rFonts w:ascii="Calibri" w:hAnsi="Calibri"/>
+        </w:rPr>
+        <w:t>Eichorn</w:t>
+      </w:r>
+      <w:proofErr w:type="spellEnd"/>
+      <w:r>
+        <w:rPr>
+          <w:rFonts w:ascii="Calibri" w:hAnsi="Calibri"/>
+        </w:rPr>
+        <w:t xml:space="preserve">-Lorenz (EL) scale </w:t>
+      </w:r>
+      <w:r>
+        <w:rPr>
+          <w:rFonts w:ascii="Calibri" w:hAnsi="Calibri"/>
+        </w:rPr>
+        <w:t>{Coombe, 1995 #37}</w:t>
+      </w:r>
+      <w:ins w:id="31" w:author="Elizabeth Wolkovich" w:date="2019-07-24T14:19:00Z">
         <w:r>
           <w:rPr>
             <w:rFonts w:ascii="Calibri" w:hAnsi="Calibri"/>
@@ -514,492 +944,458 @@
         <w:rPr>
           <w:rFonts w:ascii="Calibri" w:hAnsi="Calibri"/>
         </w:rPr>
-        <w:t>that already exists by planting varieties better suited to the new climate {</w:t>
-      </w:r>
-      <w:commentRangeStart w:id="17"/>
-      <w:r>
-        <w:rPr>
-          <w:rFonts w:ascii="Calibri" w:hAnsi="Calibri"/>
-        </w:rPr>
-        <w:t>Wolkovich, 2017 #32</w:t>
-      </w:r>
-      <w:commentRangeEnd w:id="17"/>
+        <w:t>began 6 March 2015 and continued generally every 3-4 days until 2 April 2015, when almost all plants had reached EL stage 11 or higher.</w:t>
+      </w:r>
+      <w:commentRangeEnd w:id="30"/>
       <w:r>
         <w:rPr>
           <w:rStyle w:val="CommentReference"/>
         </w:rPr>
-        <w:commentReference w:id="17"/>
-      </w:r>
-      <w:r>
-        <w:rPr>
-          <w:rFonts w:ascii="Calibri" w:hAnsi="Calibri"/>
-        </w:rPr>
-        <w:t xml:space="preserve">}.  </w:t>
-      </w:r>
-      <w:r>
-        <w:rPr>
-          <w:rFonts w:ascii="Calibri" w:hAnsi="Calibri"/>
-          <w:i/>
-        </w:rPr>
-        <w:t>Vitis vinifera</w:t>
-      </w:r>
-      <w:r>
-        <w:rPr>
-          <w:rFonts w:ascii="Calibri" w:hAnsi="Calibri"/>
-          <w:i/>
-        </w:rPr>
-        <w:t xml:space="preserve"> </w:t>
-      </w:r>
-      <w:r>
-        <w:rPr>
-          <w:rFonts w:ascii="Calibri" w:hAnsi="Calibri"/>
-        </w:rPr>
-        <w:t>subsp</w:t>
-      </w:r>
-      <w:r>
-        <w:rPr>
-          <w:rFonts w:ascii="Calibri" w:hAnsi="Calibri"/>
-          <w:i/>
-        </w:rPr>
-        <w:t>. vinifera</w:t>
-      </w:r>
-      <w:r>
-        <w:rPr>
-          <w:rFonts w:ascii="Calibri" w:hAnsi="Calibri"/>
-        </w:rPr>
-        <w:t xml:space="preserve"> (winegrape) has at least </w:t>
-      </w:r>
-      <w:commentRangeStart w:id="18"/>
-      <w:r>
-        <w:rPr>
-          <w:rFonts w:ascii="Calibri" w:hAnsi="Calibri"/>
-        </w:rPr>
-        <w:t>6000 genetically distinct varieties</w:t>
-      </w:r>
-      <w:commentRangeEnd w:id="18"/>
-      <w:r>
-        <w:rPr>
-          <w:rFonts w:ascii="Calibri" w:hAnsi="Calibri"/>
-        </w:rPr>
-        <w:t xml:space="preserve"> grown for many purposes</w:t>
-      </w:r>
-      <w:r>
-        <w:rPr>
-          <w:rStyle w:val="CommentReference"/>
-        </w:rPr>
-        <w:commentReference w:id="18"/>
-      </w:r>
-      <w:r>
-        <w:rPr>
-          <w:rFonts w:ascii="Calibri" w:hAnsi="Calibri"/>
-        </w:rPr>
-        <w:t xml:space="preserve">, but only 1100 are grown for the viticulture industry, and an even smaller number dominate the global market </w:t>
-      </w:r>
-      <w:r>
-        <w:rPr>
-          <w:rFonts w:ascii="Calibri" w:hAnsi="Calibri"/>
-        </w:rPr>
-        <w:fldChar w:fldCharType="begin"/>
-      </w:r>
-      <w:r>
-        <w:rPr>
-          <w:rFonts w:ascii="Calibri" w:hAnsi="Calibri"/>
-        </w:rPr>
-        <w:instrText xml:space="preserve"> ADDIN EN.CITE &lt;EndNote&gt;&lt;Cite&gt;&lt;Author&gt;Wolkovich&lt;/Author&gt;&lt;Year&gt;2017&lt;/Year&gt;&lt;RecNum&gt;22&lt;/RecNum&gt;&lt;record&gt;&lt;rec-number&gt;22&lt;/rec-number&gt;&lt;foreign-keys&gt;&lt;key app="EN" db-id="vvp0wvdd55e557e5d9epztw9p9xpxaw0dpw0" timestamp="1509556723"&gt;22&lt;/key&gt;&lt;/foreign-keys&gt;&lt;ref-type name="Journal Article"&gt;17&lt;/ref-type&gt;&lt;contributors&gt;&lt;authors&gt;&lt;author&gt;E Wolkovich&lt;/author&gt;&lt;/authors&gt;&lt;/contributors&gt;&lt;titles&gt;&lt;title&gt;From Pinot to Xinomavro in the world’s future winegrowing regions&lt;/title&gt;&lt;/titles&gt;&lt;dates&gt;&lt;year&gt;2017&lt;/year&gt;&lt;/dates&gt;&lt;urls&gt;&lt;/urls&gt;&lt;/record&gt;&lt;/Cite&gt;&lt;Cite&gt;&lt;Author&gt;Wolkovich&lt;/Author&gt;&lt;Year&gt;2017&lt;/Year&gt;&lt;RecNum&gt;22&lt;/RecNum&gt;&lt;record&gt;&lt;rec-number&gt;22&lt;/rec-number&gt;&lt;foreign-keys&gt;&lt;key app="EN" db-id="vvp0wvdd55e557e5d9epztw9p9xpxaw0dpw0" timestamp="1509556723"&gt;22&lt;/key&gt;&lt;/foreign-keys&gt;&lt;ref-type name="Journal Article"&gt;17&lt;/ref-type&gt;&lt;contributors&gt;&lt;authors&gt;&lt;author&gt;E Wolkovich&lt;/author&gt;&lt;/authors&gt;&lt;/contributors&gt;&lt;titles&gt;&lt;title&gt;From Pinot to Xinomavro in the world’s future winegrowing regions&lt;/title&gt;&lt;/titles&gt;&lt;dates&gt;&lt;year&gt;2017&lt;/year&gt;&lt;/dates&gt;&lt;urls&gt;&lt;/urls&gt;&lt;/record&gt;&lt;/Cite&gt;&lt;/EndNote&gt;</w:instrText>
-      </w:r>
-      <w:r>
-        <w:rPr>
-          <w:rFonts w:ascii="Calibri" w:hAnsi="Calibri"/>
-        </w:rPr>
-        <w:fldChar w:fldCharType="end"/>
-      </w:r>
-      <w:r>
-        <w:rPr>
-          <w:rFonts w:ascii="Calibri" w:hAnsi="Calibri"/>
-        </w:rPr>
-        <w:t xml:space="preserve">{Lacombe, 2012 #45}. However, for this adaptation to be effective, the differences in phenology among these varieties must be better understood, so that the varieties could be matched with </w:t>
-      </w:r>
-      <w:r>
-        <w:rPr>
-          <w:rFonts w:ascii="Calibri" w:hAnsi="Calibri"/>
-        </w:rPr>
-        <w:t>compatible climates</w:t>
-      </w:r>
-      <w:r>
-        <w:rPr>
-          <w:rFonts w:ascii="Calibri" w:hAnsi="Calibri"/>
-        </w:rPr>
-        <w:t xml:space="preserve">.  </w:t>
-      </w:r>
-    </w:p>
-    <w:p>
-      <w:pPr>
-        <w:rPr>
-          <w:rFonts w:ascii="Calibri" w:hAnsi="Calibri"/>
-        </w:rPr>
-      </w:pPr>
-    </w:p>
-    <w:p>
-      <w:pPr>
-        <w:rPr>
-          <w:rFonts w:ascii="Calibri" w:hAnsi="Calibri"/>
-        </w:rPr>
-      </w:pPr>
-      <w:r>
-        <w:rPr>
-          <w:rFonts w:ascii="Calibri" w:hAnsi="Calibri"/>
-        </w:rPr>
-        <w:t>Studying the phenology of different varieties of winegrapes would help viticulturists better adapt to climate change, because winegrape phenology is extremely sensitive to temperature {Jones, 2013 #36}{</w:t>
-      </w:r>
-      <w:proofErr w:type="spellStart"/>
-      <w:r>
-        <w:rPr>
-          <w:rFonts w:ascii="Calibri" w:hAnsi="Calibri"/>
-        </w:rPr>
-        <w:t>Chuine</w:t>
-      </w:r>
-      <w:proofErr w:type="spellEnd"/>
-      <w:r>
-        <w:rPr>
-          <w:rFonts w:ascii="Calibri" w:hAnsi="Calibri"/>
-        </w:rPr>
-        <w:t>, 2017 #41}. Timing for leafout and flowering of diverse plant species have advanced six to 20 days in the last 30-40 years of warming {Root, 2003 #44}{Menzel, 2006 #42}, equivalent to four to six days per</w:t>
-      </w:r>
-      <w:ins w:id="19" w:author="Microsoft Office User" w:date="2018-10-22T09:14:00Z">
+        <w:commentReference w:id="30"/>
+      </w:r>
+    </w:p>
+    <w:p>
+      <w:pPr>
+        <w:rPr>
+          <w:rFonts w:ascii="Calibri" w:hAnsi="Calibri"/>
+        </w:rPr>
+      </w:pPr>
+    </w:p>
+    <w:p>
+      <w:r>
+        <w:rPr>
+          <w:rFonts w:ascii="Calibri" w:hAnsi="Calibri"/>
+        </w:rPr>
+        <w:t>Following collection, cuttings were chilled for 21 days (</w:t>
+      </w:r>
+      <w:r>
+        <w:rPr>
+          <w:rFonts w:ascii="Calibri" w:hAnsi="Calibri"/>
+        </w:rPr>
+        <w:t>4° C</w:t>
+      </w:r>
+      <w:del w:id="32" w:author="Elizabeth Wolkovich" w:date="2019-07-24T14:19:00Z">
         <w:r>
           <w:rPr>
             <w:rFonts w:ascii="Calibri" w:hAnsi="Calibri"/>
           </w:rPr>
-          <w:t xml:space="preserve"> degree </w:t>
+          <w:delText>, 21 d</w:delText>
+        </w:r>
+      </w:del>
+      <w:r>
+        <w:rPr>
+          <w:rFonts w:ascii="Calibri" w:hAnsi="Calibri"/>
+        </w:rPr>
+        <w:t xml:space="preserve">) at the Arnold Arboretum, </w:t>
+      </w:r>
+      <w:proofErr w:type="gramStart"/>
+      <w:r>
+        <w:rPr>
+          <w:rFonts w:ascii="Calibri" w:hAnsi="Calibri"/>
+        </w:rPr>
+        <w:t>then</w:t>
+      </w:r>
+      <w:proofErr w:type="gramEnd"/>
+      <w:r>
+        <w:rPr>
+          <w:rFonts w:ascii="Calibri" w:hAnsi="Calibri"/>
+        </w:rPr>
+        <w:t xml:space="preserve"> </w:t>
+      </w:r>
+      <w:commentRangeStart w:id="33"/>
+      <w:r>
+        <w:rPr>
+          <w:rFonts w:ascii="Calibri" w:hAnsi="Calibri"/>
+        </w:rPr>
+        <w:t xml:space="preserve">forced in greenhouses </w:t>
+      </w:r>
+      <w:commentRangeEnd w:id="33"/>
+      <w:r>
+        <w:rPr>
+          <w:rStyle w:val="CommentReference"/>
+        </w:rPr>
+        <w:commentReference w:id="33"/>
+      </w:r>
+      <w:r>
+        <w:t xml:space="preserve">in 26 cm diameter pots </w:t>
+      </w:r>
+      <w:r>
+        <w:t xml:space="preserve">in January 2016.  After several months of growth, on </w:t>
+      </w:r>
+      <w:r>
+        <w:t>27 May</w:t>
+      </w:r>
+      <w:r>
+        <w:t xml:space="preserve"> they were placed in growth chambers w</w:t>
+      </w:r>
+      <w:r>
+        <w:t>ith day/night temperatures of 6/4</w:t>
+      </w:r>
+      <w:r>
+        <w:t xml:space="preserve"> </w:t>
+      </w:r>
+      <w:r>
+        <w:rPr>
+          <w:rFonts w:ascii="Calibri" w:hAnsi="Calibri"/>
+        </w:rPr>
+        <w:t>°C</w:t>
+      </w:r>
+      <w:r>
+        <w:t xml:space="preserve"> and </w:t>
+      </w:r>
+      <w:r>
+        <w:t>an 8-hour photoperiod to induce dormancy</w:t>
+      </w:r>
+      <w:r>
+        <w:t xml:space="preserve">, though the plants did not appear </w:t>
+      </w:r>
+      <w:r>
+        <w:t>visibly dormant until 20 June</w:t>
+      </w:r>
+      <w:ins w:id="34" w:author="Elizabeth Wolkovich" w:date="2019-07-24T14:20:00Z">
+        <w:r>
+          <w:t xml:space="preserve"> </w:t>
+        </w:r>
+        <w:commentRangeStart w:id="35"/>
+        <w:r>
+          <w:t>2016</w:t>
+        </w:r>
+        <w:commentRangeEnd w:id="35"/>
+        <w:r>
+          <w:rPr>
+            <w:rStyle w:val="CommentReference"/>
+          </w:rPr>
+          <w:commentReference w:id="35"/>
         </w:r>
       </w:ins>
-      <w:del w:id="20" w:author="Microsoft Office User" w:date="2018-10-22T09:14:00Z">
+      <w:r>
+        <w:t>.</w:t>
+      </w:r>
+    </w:p>
+    <w:p/>
+    <w:p>
+      <w:pPr>
+        <w:rPr>
+          <w:rFonts w:ascii="Calibri" w:hAnsi="Calibri"/>
+        </w:rPr>
+      </w:pPr>
+      <w:r>
+        <w:t>On 15 August</w:t>
+      </w:r>
+      <w:r>
+        <w:t xml:space="preserve"> 2016</w:t>
+      </w:r>
+      <w:r>
+        <w:t>, the</w:t>
+      </w:r>
+      <w:r>
+        <w:t xml:space="preserve"> 351</w:t>
+      </w:r>
+      <w:r>
+        <w:t xml:space="preserve"> </w:t>
+      </w:r>
+      <w:r>
+        <w:t>potted cuttings</w:t>
+      </w:r>
+      <w:r>
+        <w:t xml:space="preserve"> were moved </w:t>
+      </w:r>
+      <w:r>
+        <w:t>out of the chambers</w:t>
+      </w:r>
+      <w:r>
+        <w:t xml:space="preserve"> and</w:t>
+      </w:r>
+      <w:r>
+        <w:t xml:space="preserve"> into a greenhouse where the initial day temperature was 18.5 </w:t>
+      </w:r>
+      <w:r>
+        <w:rPr>
+          <w:rFonts w:ascii="Calibri" w:hAnsi="Calibri"/>
+        </w:rPr>
+        <w:t xml:space="preserve">± </w:t>
+      </w:r>
+      <w:r>
+        <w:t xml:space="preserve">1.5 </w:t>
+      </w:r>
+      <w:r>
+        <w:rPr>
+          <w:rFonts w:ascii="Calibri" w:hAnsi="Calibri"/>
+        </w:rPr>
+        <w:t>°</w:t>
+      </w:r>
+      <w:r>
+        <w:rPr>
+          <w:rFonts w:ascii="Calibri" w:hAnsi="Calibri"/>
+        </w:rPr>
+        <w:t>C</w:t>
+      </w:r>
+      <w:r>
+        <w:t xml:space="preserve"> and</w:t>
+      </w:r>
+      <w:r>
+        <w:t xml:space="preserve"> night temperature was 16.75 </w:t>
+      </w:r>
+      <w:r>
+        <w:rPr>
+          <w:rFonts w:ascii="Calibri" w:hAnsi="Calibri"/>
+        </w:rPr>
+        <w:t xml:space="preserve">± 1.25 °C.  </w:t>
+      </w:r>
+      <w:r>
+        <w:rPr>
+          <w:rFonts w:ascii="Calibri" w:hAnsi="Calibri"/>
+        </w:rPr>
+        <w:t xml:space="preserve">After the first week, </w:t>
+      </w:r>
+      <w:r>
+        <w:rPr>
+          <w:rFonts w:ascii="Calibri" w:hAnsi="Calibri"/>
+        </w:rPr>
+        <w:t xml:space="preserve">the temperatures were </w:t>
+      </w:r>
+      <w:r>
+        <w:rPr>
+          <w:rFonts w:ascii="Calibri" w:hAnsi="Calibri"/>
+        </w:rPr>
+        <w:t xml:space="preserve">slowly </w:t>
+      </w:r>
+      <w:r>
+        <w:rPr>
+          <w:rFonts w:ascii="Calibri" w:hAnsi="Calibri"/>
+        </w:rPr>
+        <w:t xml:space="preserve">raised to 25.5 ± </w:t>
+      </w:r>
+      <w:r>
+        <w:t xml:space="preserve">2.5 </w:t>
+      </w:r>
+      <w:r>
+        <w:rPr>
+          <w:rFonts w:ascii="Calibri" w:hAnsi="Calibri"/>
+        </w:rPr>
+        <w:t>°C</w:t>
+      </w:r>
+      <w:r>
+        <w:t xml:space="preserve"> </w:t>
+      </w:r>
+      <w:r>
+        <w:t xml:space="preserve">during the day and lowered to 10 </w:t>
+      </w:r>
+      <w:r>
+        <w:rPr>
+          <w:rFonts w:ascii="Calibri" w:hAnsi="Calibri"/>
+        </w:rPr>
+        <w:t xml:space="preserve">°C at night.  The cuttings were pruned the day they were removed from </w:t>
+      </w:r>
+      <w:del w:id="37" w:author="Elizabeth Wolkovich" w:date="2019-07-24T14:21:00Z">
         <w:r>
           <w:rPr>
             <w:rFonts w:ascii="Calibri" w:hAnsi="Calibri"/>
           </w:rPr>
-          <w:delText>°</w:delText>
+          <w:delText xml:space="preserve">dormancy </w:delText>
         </w:r>
       </w:del>
-      <w:r>
-        <w:rPr>
-          <w:rFonts w:ascii="Calibri" w:hAnsi="Calibri"/>
-        </w:rPr>
-        <w:t>C</w:t>
-      </w:r>
-      <w:ins w:id="21" w:author="Microsoft Office User" w:date="2018-10-22T09:14:00Z">
+      <w:ins w:id="38" w:author="Elizabeth Wolkovich" w:date="2019-07-24T14:21:00Z">
         <w:r>
           <w:rPr>
             <w:rFonts w:ascii="Calibri" w:hAnsi="Calibri"/>
           </w:rPr>
-          <w:t>elsius</w:t>
+          <w:t xml:space="preserve">the chambers </w:t>
         </w:r>
       </w:ins>
-      <w:del w:id="22" w:author="Microsoft Office User" w:date="2018-10-22T09:14:00Z">
+      <w:r>
+        <w:rPr>
+          <w:rFonts w:ascii="Calibri" w:hAnsi="Calibri"/>
+        </w:rPr>
+        <w:t xml:space="preserve">so that each cutting had two spurs and each spur had two nodes.  </w:t>
+      </w:r>
+      <w:r>
+        <w:rPr>
+          <w:rFonts w:ascii="Calibri" w:hAnsi="Calibri"/>
+        </w:rPr>
+        <w:t>Then, the diameter of each spur and node and the distance between the two nodes on each spu</w:t>
+      </w:r>
+      <w:r>
+        <w:rPr>
+          <w:rFonts w:ascii="Calibri" w:hAnsi="Calibri"/>
+        </w:rPr>
+        <w:t>r were measured with calipers.</w:t>
+      </w:r>
+    </w:p>
+    <w:p/>
+    <w:p>
+      <w:r>
+        <w:t>T</w:t>
+      </w:r>
+      <w:r>
+        <w:t>wice a week, beginning 22 August</w:t>
+      </w:r>
+      <w:r>
+        <w:t>, each plant’s development was reco</w:t>
+      </w:r>
+      <w:r>
+        <w:t xml:space="preserve">rded using the modified </w:t>
+      </w:r>
+      <w:proofErr w:type="spellStart"/>
+      <w:r>
+        <w:t>Eichorn</w:t>
+      </w:r>
+      <w:proofErr w:type="spellEnd"/>
+      <w:r>
+        <w:t>-</w:t>
+      </w:r>
+      <w:r>
+        <w:t>Lorenz</w:t>
+      </w:r>
+      <w:r>
+        <w:t xml:space="preserve"> </w:t>
+      </w:r>
+      <w:r>
+        <w:t>scale</w:t>
+      </w:r>
+      <w:ins w:id="39" w:author="Microsoft Office User" w:date="2018-10-22T09:13:00Z">
         <w:r>
-          <w:rPr>
-            <w:rFonts w:ascii="Calibri" w:hAnsi="Calibri"/>
-          </w:rPr>
-          <w:delText xml:space="preserve"> (WOLKOVICH 2012)</w:delText>
-        </w:r>
-      </w:del>
-      <w:r>
-        <w:rPr>
-          <w:rFonts w:ascii="Calibri" w:hAnsi="Calibri"/>
-        </w:rPr>
-        <w:t xml:space="preserve">. A similar advance is seen for winegrape harvest dates, which can change about 6 days per </w:t>
-      </w:r>
-      <w:r>
-        <w:rPr>
-          <w:rFonts w:ascii="Calibri" w:hAnsi="Calibri"/>
-        </w:rPr>
-        <w:t xml:space="preserve">degree </w:t>
-      </w:r>
-      <w:r>
-        <w:rPr>
-          <w:rFonts w:ascii="Calibri" w:hAnsi="Calibri"/>
-        </w:rPr>
-        <w:t>C</w:t>
-      </w:r>
-      <w:r>
-        <w:rPr>
-          <w:rFonts w:ascii="Calibri" w:hAnsi="Calibri"/>
-        </w:rPr>
-        <w:t>elsius</w:t>
-      </w:r>
-      <w:r>
-        <w:rPr>
-          <w:rFonts w:ascii="Calibri" w:hAnsi="Calibri"/>
-        </w:rPr>
-        <w:t xml:space="preserve"> {Benjamin, 2016 #31}.  In winegrapes, phenological timing varies across varieties, and it is this variation that could be used to better adapt to future climates.  Generally, timing of phenology can vary from three to six weeks across varieties {Wolkovich, 2017 #32}{</w:t>
-      </w:r>
-      <w:proofErr w:type="spellStart"/>
-      <w:r>
-        <w:rPr>
-          <w:rFonts w:ascii="Calibri" w:hAnsi="Calibri"/>
-        </w:rPr>
-        <w:t>Boursiuot</w:t>
-      </w:r>
-      <w:proofErr w:type="spellEnd"/>
-      <w:r>
-        <w:rPr>
-          <w:rFonts w:ascii="Calibri" w:hAnsi="Calibri"/>
-        </w:rPr>
-        <w:t xml:space="preserve">, 1995 #62}.  However, most varieties have very little phenological data from which to infer where they could best be grown.  Harvest dates are the only data available for over 90% of varieties, so for phenological data to be used for adaptation, more varieties need to be studied {Parker, 2013 #46;Parker, 2011 #47}.  Expanding the amount of data on flowering can also help improve models, which seek to understand how winegrapes will be affected by climate change and how the industry could change in order to endure. </w:t>
-      </w:r>
-    </w:p>
-    <w:p>
-      <w:pPr>
-        <w:rPr>
-          <w:rFonts w:ascii="Calibri" w:hAnsi="Calibri"/>
-        </w:rPr>
-      </w:pPr>
-    </w:p>
-    <w:p>
-      <w:pPr>
-        <w:rPr>
-          <w:rFonts w:ascii="Calibri" w:hAnsi="Calibri"/>
-        </w:rPr>
-      </w:pPr>
-      <w:r>
-        <w:rPr>
-          <w:rFonts w:ascii="Calibri" w:hAnsi="Calibri"/>
-        </w:rPr>
-        <w:t xml:space="preserve">Because successful flowers become berries, understanding how climate change will affect winegrape flowering is an important aspect of the overall effect on phenology and directly relates to harvest yields.  Petrie and </w:t>
-      </w:r>
-      <w:proofErr w:type="spellStart"/>
-      <w:r>
-        <w:rPr>
-          <w:rFonts w:ascii="Calibri" w:hAnsi="Calibri"/>
-        </w:rPr>
-        <w:t>Clingeleffer</w:t>
-      </w:r>
-      <w:proofErr w:type="spellEnd"/>
-      <w:r>
-        <w:rPr>
-          <w:rFonts w:ascii="Calibri" w:hAnsi="Calibri"/>
-        </w:rPr>
-        <w:t xml:space="preserve"> (2004) found that Chardonnay buds exposed to elevated temperatures just before or just after budburst produced 24.2-32.6 less flowers per °C warming.  Other research has found that Semillon winegrapes exposed to four days of elevated temperatures (40 °C during the day and 25 °C at night) during flowering aborted all flowers {Greer, 2010 #34}. Studies of vegetative growth and photosynthesis in other perennial crops exposed to a range of temperatures exhibited that extreme temperatures tend to slow or </w:t>
-      </w:r>
-      <w:r>
-        <w:rPr>
-          <w:rFonts w:ascii="Calibri" w:hAnsi="Calibri"/>
-        </w:rPr>
-        <w:lastRenderedPageBreak/>
-        <w:t>inhibit certain processes in the plants {</w:t>
-      </w:r>
-      <w:proofErr w:type="spellStart"/>
-      <w:r>
-        <w:rPr>
-          <w:rFonts w:ascii="Calibri" w:hAnsi="Calibri"/>
-        </w:rPr>
-        <w:t>Zaka</w:t>
-      </w:r>
-      <w:proofErr w:type="spellEnd"/>
-      <w:r>
-        <w:rPr>
-          <w:rFonts w:ascii="Calibri" w:hAnsi="Calibri"/>
-        </w:rPr>
-        <w:t>, 2017 #61;Zaka, 2016 #60}</w:t>
-      </w:r>
-      <w:del w:id="23" w:author="Elizabeth Wolkovich" w:date="2019-07-24T14:16:00Z">
-        <w:r>
-          <w:rPr>
-            <w:rFonts w:ascii="Calibri" w:hAnsi="Calibri"/>
-          </w:rPr>
-          <w:delText>.  It is possible that</w:delText>
-        </w:r>
-      </w:del>
-      <w:ins w:id="24" w:author="Elizabeth Wolkovich" w:date="2019-07-24T14:16:00Z">
-        <w:r>
-          <w:rPr>
-            <w:rFonts w:ascii="Calibri" w:hAnsi="Calibri"/>
-          </w:rPr>
-          <w:t>, and thus we would expect that</w:t>
+          <w:t xml:space="preserve"> </w:t>
         </w:r>
       </w:ins>
       <w:r>
-        <w:rPr>
-          <w:rFonts w:ascii="Calibri" w:hAnsi="Calibri"/>
-        </w:rPr>
-        <w:t xml:space="preserve"> flowering will follow a similar bell-shaped response curve</w:t>
-      </w:r>
-      <w:r>
-        <w:rPr>
-          <w:rFonts w:ascii="Calibri" w:hAnsi="Calibri"/>
-        </w:rPr>
-        <w:t xml:space="preserve"> (Figure 1)</w:t>
-      </w:r>
-      <w:r>
-        <w:rPr>
-          <w:rFonts w:ascii="Calibri" w:hAnsi="Calibri"/>
-        </w:rPr>
+        <w:t>{Coombe, 1995 #64}</w:t>
+      </w:r>
+      <w:r>
+        <w:t xml:space="preserve"> </w:t>
+      </w:r>
+      <w:r>
+        <w:t xml:space="preserve">and soil moisture was measured with a probe in three locations in each pot.  </w:t>
+      </w:r>
+      <w:r>
+        <w:t>Each spur was kept at</w:t>
+      </w:r>
+      <w:r>
+        <w:t xml:space="preserve"> two shoots, but only the dominant shoot on each spur had observations recorded</w:t>
+      </w:r>
+      <w:r>
+        <w:t xml:space="preserve">.  Each shoot was </w:t>
+      </w:r>
+      <w:r>
+        <w:t>trained up a stake for support</w:t>
+      </w:r>
+      <w:r>
+        <w:t xml:space="preserve">.  </w:t>
+      </w:r>
+      <w:r>
+        <w:t xml:space="preserve">When an inflorescence had developed (EL stage 12), the plant was randomly assigned to one of five growth chambers if it was a part of the heat tolerance experiment.  Otherwise, observations on it </w:t>
+      </w:r>
+      <w:r>
+        <w:t>continued</w:t>
+      </w:r>
+      <w:r>
+        <w:t xml:space="preserve"> in the greenhouse.</w:t>
+      </w:r>
+      <w:r>
+        <w:t xml:space="preserve">  </w:t>
+      </w:r>
+      <w:r>
+        <w:rPr>
+          <w:highlight w:val="yellow"/>
+        </w:rPr>
+        <w:t>V</w:t>
+      </w:r>
+      <w:r>
+        <w:rPr>
+          <w:highlight w:val="yellow"/>
+        </w:rPr>
+        <w:t xml:space="preserve">arieties </w:t>
+      </w:r>
+      <w:r>
+        <w:rPr>
+          <w:highlight w:val="yellow"/>
+        </w:rPr>
+        <w:t xml:space="preserve">were </w:t>
+      </w:r>
+      <w:r>
+        <w:rPr>
+          <w:highlight w:val="yellow"/>
+        </w:rPr>
+        <w:t>chosen for inclusion in the experiment</w:t>
+      </w:r>
+      <w:r>
+        <w:rPr>
+          <w:highlight w:val="yellow"/>
+        </w:rPr>
+        <w:t xml:space="preserve"> </w:t>
+      </w:r>
+      <w:r>
+        <w:rPr>
+          <w:highlight w:val="yellow"/>
+        </w:rPr>
+        <w:t>to include</w:t>
+      </w:r>
+      <w:r>
+        <w:rPr>
+          <w:highlight w:val="yellow"/>
+        </w:rPr>
+        <w:t xml:space="preserve"> a diversity of phenology </w:t>
+      </w:r>
+      <w:r>
+        <w:rPr>
+          <w:highlight w:val="yellow"/>
+        </w:rPr>
+        <w:t>from those varieties for which there were five or more replicates growing</w:t>
+      </w:r>
+      <w:r>
         <w:t>.</w:t>
       </w:r>
     </w:p>
-    <w:p>
-      <w:pPr>
-        <w:rPr>
-          <w:rFonts w:ascii="Calibri" w:hAnsi="Calibri"/>
-        </w:rPr>
-      </w:pPr>
-    </w:p>
-    <w:p>
-      <w:pPr>
-        <w:rPr>
-          <w:rFonts w:ascii="Calibri" w:hAnsi="Calibri"/>
-        </w:rPr>
-      </w:pPr>
-      <w:r>
-        <w:rPr>
-          <w:rFonts w:ascii="Calibri" w:hAnsi="Calibri"/>
-        </w:rPr>
-        <w:t xml:space="preserve">Here we studied the phenology of </w:t>
-      </w:r>
-      <w:ins w:id="25" w:author="Microsoft Office User" w:date="2018-10-22T09:18:00Z">
-        <w:r>
-          <w:rPr>
-            <w:rFonts w:ascii="Calibri" w:hAnsi="Calibri"/>
-          </w:rPr>
-          <w:t>50</w:t>
-        </w:r>
-      </w:ins>
-      <w:r>
-        <w:rPr>
-          <w:rFonts w:ascii="Calibri" w:hAnsi="Calibri"/>
-        </w:rPr>
-        <w:t xml:space="preserve"> varieties in the field and lab, and examined the flowering response of mixed varieties across a wide range of temperatures</w:t>
-      </w:r>
-      <w:r>
-        <w:rPr>
-          <w:rFonts w:ascii="Calibri" w:hAnsi="Calibri"/>
-        </w:rPr>
-        <w:t xml:space="preserve"> in growth chambers</w:t>
-      </w:r>
-      <w:r>
-        <w:rPr>
-          <w:rFonts w:ascii="Calibri" w:hAnsi="Calibri"/>
-        </w:rPr>
-        <w:t xml:space="preserve">. We were particularly interested in the effect of heat stress on phenological timing. This information could be used to broaden the understanding of phenology for little-studied varieties of winegrapes. </w:t>
-      </w:r>
-    </w:p>
-    <w:p>
-      <w:pPr>
-        <w:rPr>
-          <w:rFonts w:ascii="Calibri" w:hAnsi="Calibri"/>
-        </w:rPr>
-      </w:pPr>
-      <w:r>
-        <w:rPr>
-          <w:rFonts w:ascii="Calibri" w:hAnsi="Calibri"/>
-        </w:rPr>
-        <w:br w:type="page"/>
-      </w:r>
-    </w:p>
-    <w:p>
-      <w:pPr>
-        <w:outlineLvl w:val="0"/>
-      </w:pPr>
-      <w:r>
-        <w:lastRenderedPageBreak/>
-        <w:t>Methods</w:t>
-      </w:r>
-    </w:p>
-    <w:p>
-      <w:pPr>
-        <w:rPr>
-          <w:rFonts w:ascii="Calibri" w:hAnsi="Calibri"/>
-        </w:rPr>
-      </w:pPr>
-    </w:p>
-    <w:p>
-      <w:pPr>
-        <w:rPr>
-          <w:rFonts w:ascii="Calibri" w:hAnsi="Calibri"/>
-        </w:rPr>
-      </w:pPr>
-      <w:r>
-        <w:rPr>
-          <w:rFonts w:ascii="Calibri" w:hAnsi="Calibri"/>
-        </w:rPr>
-        <w:t>Dormant</w:t>
-      </w:r>
-      <w:r>
-        <w:rPr>
-          <w:rFonts w:ascii="Calibri" w:hAnsi="Calibri"/>
-        </w:rPr>
-        <w:t xml:space="preserve"> </w:t>
-      </w:r>
-      <w:r>
-        <w:rPr>
-          <w:rFonts w:ascii="Calibri" w:hAnsi="Calibri"/>
-        </w:rPr>
-        <w:t xml:space="preserve">winegrape </w:t>
-      </w:r>
-      <w:r>
-        <w:rPr>
-          <w:rFonts w:ascii="Calibri" w:hAnsi="Calibri"/>
-        </w:rPr>
-        <w:t xml:space="preserve">cuttings were taken from the UC Davis Robert Mondavi Institute </w:t>
-      </w:r>
-      <w:r>
-        <w:rPr>
-          <w:rFonts w:ascii="Calibri" w:hAnsi="Calibri"/>
-        </w:rPr>
-        <w:t>V</w:t>
-      </w:r>
-      <w:r>
-        <w:rPr>
-          <w:rFonts w:ascii="Calibri" w:hAnsi="Calibri"/>
-        </w:rPr>
-        <w:t>ineyard in December</w:t>
-      </w:r>
-      <w:r>
-        <w:rPr>
-          <w:rFonts w:ascii="Calibri" w:hAnsi="Calibri"/>
-        </w:rPr>
-        <w:t xml:space="preserve"> </w:t>
-      </w:r>
-      <w:r>
-        <w:rPr>
-          <w:rFonts w:ascii="Calibri" w:hAnsi="Calibri"/>
-        </w:rPr>
-        <w:t>2015</w:t>
-      </w:r>
-      <w:r>
-        <w:rPr>
-          <w:rFonts w:ascii="Calibri" w:hAnsi="Calibri"/>
-        </w:rPr>
-        <w:t xml:space="preserve">, where phenology was monitored in the 2015 growing season.  </w:t>
-      </w:r>
-      <w:commentRangeStart w:id="26"/>
-      <w:r>
-        <w:rPr>
-          <w:rFonts w:ascii="Calibri" w:hAnsi="Calibri"/>
-        </w:rPr>
-        <w:t xml:space="preserve">Observations using the modified </w:t>
-      </w:r>
-      <w:proofErr w:type="spellStart"/>
-      <w:r>
-        <w:rPr>
-          <w:rFonts w:ascii="Calibri" w:hAnsi="Calibri"/>
-        </w:rPr>
-        <w:t>Eichorn</w:t>
-      </w:r>
-      <w:proofErr w:type="spellEnd"/>
-      <w:r>
-        <w:rPr>
-          <w:rFonts w:ascii="Calibri" w:hAnsi="Calibri"/>
-        </w:rPr>
-        <w:t xml:space="preserve">-Lorenz (EL) scale </w:t>
-      </w:r>
-      <w:r>
-        <w:rPr>
-          <w:rFonts w:ascii="Calibri" w:hAnsi="Calibri"/>
-        </w:rPr>
-        <w:t>{Coombe, 1995 #37}</w:t>
-      </w:r>
-      <w:ins w:id="27" w:author="Elizabeth Wolkovich" w:date="2019-07-24T14:19:00Z">
+    <w:p/>
+    <w:p>
+      <w:pPr>
+        <w:rPr>
+          <w:rFonts w:ascii="Calibri" w:hAnsi="Calibri"/>
+        </w:rPr>
+      </w:pPr>
+      <w:r>
+        <w:t xml:space="preserve">The five chambers all had </w:t>
+      </w:r>
+      <w:r>
+        <w:t>a 12-hour photoperiod with</w:t>
+      </w:r>
+      <w:r>
+        <w:t xml:space="preserve"> 800 </w:t>
+      </w:r>
+      <w:r>
+        <w:t>m</w:t>
+      </w:r>
+      <w:r>
+        <w:rPr>
+          <w:vertAlign w:val="superscript"/>
+        </w:rPr>
+        <w:t>-2</w:t>
+      </w:r>
+      <w:r>
+        <w:t>s</w:t>
+      </w:r>
+      <w:r>
+        <w:rPr>
+          <w:vertAlign w:val="superscript"/>
+        </w:rPr>
+        <w:t xml:space="preserve">-1 </w:t>
+      </w:r>
+      <w:r>
+        <w:t xml:space="preserve">of fluorescent light, but </w:t>
+      </w:r>
+      <w:r>
+        <w:t xml:space="preserve">varied in their temperature: </w:t>
+      </w:r>
+      <w:r>
+        <w:t xml:space="preserve">Chamber 1 was set at 17/23 </w:t>
+      </w:r>
+      <w:r>
+        <w:rPr>
+          <w:rFonts w:ascii="Calibri" w:hAnsi="Calibri"/>
+        </w:rPr>
+        <w:t>°C</w:t>
+      </w:r>
+      <w:ins w:id="40" w:author="Elizabeth Wolkovich" w:date="2019-07-24T14:22:00Z">
         <w:r>
           <w:rPr>
             <w:rFonts w:ascii="Calibri" w:hAnsi="Calibri"/>
@@ -1011,498 +1407,17 @@
         <w:rPr>
           <w:rFonts w:ascii="Calibri" w:hAnsi="Calibri"/>
         </w:rPr>
-        <w:t>began 6 March 2015 and continued generally every 3-4 days until 2 April 2015, when almost all plants had reached EL stage 11 or higher.</w:t>
-      </w:r>
-      <w:commentRangeEnd w:id="26"/>
-      <w:r>
-        <w:rPr>
-          <w:rStyle w:val="CommentReference"/>
-        </w:rPr>
-        <w:commentReference w:id="26"/>
-      </w:r>
-    </w:p>
-    <w:p>
-      <w:pPr>
-        <w:rPr>
-          <w:rFonts w:ascii="Calibri" w:hAnsi="Calibri"/>
-        </w:rPr>
-      </w:pPr>
-    </w:p>
-    <w:p>
-      <w:r>
-        <w:rPr>
-          <w:rFonts w:ascii="Calibri" w:hAnsi="Calibri"/>
-        </w:rPr>
-        <w:t>Following collection, cuttings were chilled for 21 days (</w:t>
-      </w:r>
-      <w:r>
-        <w:rPr>
-          <w:rFonts w:ascii="Calibri" w:hAnsi="Calibri"/>
-        </w:rPr>
-        <w:t>4° C</w:t>
-      </w:r>
-      <w:del w:id="28" w:author="Elizabeth Wolkovich" w:date="2019-07-24T14:19:00Z">
+        <w:t>Chamber 2 was set at 23/29 °C, Chamber 3 was set at 27/33 °C, Chamber 4 was set at 31/37 °C, and Chamber 5 was set at 34/40 °C</w:t>
+      </w:r>
+      <w:ins w:id="41" w:author="Elizabeth Wolkovich" w:date="2019-07-24T14:22:00Z">
         <w:r>
           <w:rPr>
             <w:rFonts w:ascii="Calibri" w:hAnsi="Calibri"/>
           </w:rPr>
-          <w:delText>, 21 d</w:delText>
-        </w:r>
-      </w:del>
-      <w:r>
-        <w:rPr>
-          <w:rFonts w:ascii="Calibri" w:hAnsi="Calibri"/>
-        </w:rPr>
-        <w:t xml:space="preserve">) at the Arnold Arboretum, </w:t>
-      </w:r>
-      <w:proofErr w:type="gramStart"/>
-      <w:r>
-        <w:rPr>
-          <w:rFonts w:ascii="Calibri" w:hAnsi="Calibri"/>
-        </w:rPr>
-        <w:t>then</w:t>
-      </w:r>
-      <w:proofErr w:type="gramEnd"/>
-      <w:r>
-        <w:rPr>
-          <w:rFonts w:ascii="Calibri" w:hAnsi="Calibri"/>
-        </w:rPr>
-        <w:t xml:space="preserve"> </w:t>
-      </w:r>
-      <w:commentRangeStart w:id="29"/>
-      <w:r>
-        <w:rPr>
-          <w:rFonts w:ascii="Calibri" w:hAnsi="Calibri"/>
-        </w:rPr>
-        <w:t xml:space="preserve">forced in greenhouses </w:t>
-      </w:r>
-      <w:commentRangeEnd w:id="29"/>
-      <w:r>
-        <w:rPr>
-          <w:rStyle w:val="CommentReference"/>
-        </w:rPr>
-        <w:commentReference w:id="29"/>
-      </w:r>
-      <w:r>
-        <w:t xml:space="preserve">in 26 cm diameter pots </w:t>
-      </w:r>
-      <w:r>
-        <w:t xml:space="preserve">in January 2016.  After several months of growth, on </w:t>
-      </w:r>
-      <w:r>
-        <w:t>27 May</w:t>
-      </w:r>
-      <w:r>
-        <w:t xml:space="preserve"> they were placed in growth chambers w</w:t>
-      </w:r>
-      <w:r>
-        <w:t>ith day/night temperatures of 6/4</w:t>
-      </w:r>
-      <w:r>
-        <w:t xml:space="preserve"> </w:t>
-      </w:r>
-      <w:r>
-        <w:rPr>
-          <w:rFonts w:ascii="Calibri" w:hAnsi="Calibri"/>
-        </w:rPr>
-        <w:t>°C</w:t>
-      </w:r>
-      <w:r>
-        <w:t xml:space="preserve"> and </w:t>
-      </w:r>
-      <w:r>
-        <w:t>an 8-hour photoperiod to induce dormancy</w:t>
-      </w:r>
-      <w:r>
-        <w:t xml:space="preserve">, though the plants did not appear </w:t>
-      </w:r>
-      <w:r>
-        <w:t>visibly dormant until 20 June</w:t>
-      </w:r>
-      <w:ins w:id="30" w:author="Elizabeth Wolkovich" w:date="2019-07-24T14:20:00Z">
-        <w:r>
-          <w:t xml:space="preserve"> </w:t>
-        </w:r>
-        <w:commentRangeStart w:id="31"/>
-        <w:r>
-          <w:t>2016</w:t>
-        </w:r>
-        <w:commentRangeEnd w:id="31"/>
-        <w:r>
-          <w:rPr>
-            <w:rStyle w:val="CommentReference"/>
-          </w:rPr>
-          <w:commentReference w:id="31"/>
+          <w:t xml:space="preserve"> (all temperatures given as night/day)</w:t>
         </w:r>
       </w:ins>
       <w:r>
-        <w:t>.</w:t>
-      </w:r>
-    </w:p>
-    <w:p/>
-    <w:p>
-      <w:pPr>
-        <w:rPr>
-          <w:rFonts w:ascii="Calibri" w:hAnsi="Calibri"/>
-        </w:rPr>
-      </w:pPr>
-      <w:r>
-        <w:t>On 15 August</w:t>
-      </w:r>
-      <w:r>
-        <w:t xml:space="preserve"> 2016</w:t>
-      </w:r>
-      <w:r>
-        <w:t>, the</w:t>
-      </w:r>
-      <w:r>
-        <w:t xml:space="preserve"> 351</w:t>
-      </w:r>
-      <w:r>
-        <w:t xml:space="preserve"> </w:t>
-      </w:r>
-      <w:r>
-        <w:t>potted cuttings</w:t>
-      </w:r>
-      <w:r>
-        <w:t xml:space="preserve"> were moved </w:t>
-      </w:r>
-      <w:r>
-        <w:t>out of the chambers</w:t>
-      </w:r>
-      <w:r>
-        <w:t xml:space="preserve"> and</w:t>
-      </w:r>
-      <w:r>
-        <w:t xml:space="preserve"> into a greenhouse where the initial day temperature was 18.5 </w:t>
-      </w:r>
-      <w:r>
-        <w:rPr>
-          <w:rFonts w:ascii="Calibri" w:hAnsi="Calibri"/>
-        </w:rPr>
-        <w:t xml:space="preserve">± </w:t>
-      </w:r>
-      <w:r>
-        <w:t xml:space="preserve">1.5 </w:t>
-      </w:r>
-      <w:r>
-        <w:rPr>
-          <w:rFonts w:ascii="Calibri" w:hAnsi="Calibri"/>
-        </w:rPr>
-        <w:t>°</w:t>
-      </w:r>
-      <w:r>
-        <w:rPr>
-          <w:rFonts w:ascii="Calibri" w:hAnsi="Calibri"/>
-        </w:rPr>
-        <w:t>C</w:t>
-      </w:r>
-      <w:r>
-        <w:t xml:space="preserve"> and</w:t>
-      </w:r>
-      <w:r>
-        <w:t xml:space="preserve"> night temperature was 16.75 </w:t>
-      </w:r>
-      <w:r>
-        <w:rPr>
-          <w:rFonts w:ascii="Calibri" w:hAnsi="Calibri"/>
-        </w:rPr>
-        <w:t xml:space="preserve">± 1.25 °C.  </w:t>
-      </w:r>
-      <w:r>
-        <w:rPr>
-          <w:rFonts w:ascii="Calibri" w:hAnsi="Calibri"/>
-        </w:rPr>
-        <w:t xml:space="preserve">After the first week, </w:t>
-      </w:r>
-      <w:r>
-        <w:rPr>
-          <w:rFonts w:ascii="Calibri" w:hAnsi="Calibri"/>
-        </w:rPr>
-        <w:t xml:space="preserve">the temperatures were </w:t>
-      </w:r>
-      <w:r>
-        <w:rPr>
-          <w:rFonts w:ascii="Calibri" w:hAnsi="Calibri"/>
-        </w:rPr>
-        <w:t xml:space="preserve">slowly </w:t>
-      </w:r>
-      <w:r>
-        <w:rPr>
-          <w:rFonts w:ascii="Calibri" w:hAnsi="Calibri"/>
-        </w:rPr>
-        <w:t xml:space="preserve">raised to 25.5 ± </w:t>
-      </w:r>
-      <w:r>
-        <w:t xml:space="preserve">2.5 </w:t>
-      </w:r>
-      <w:r>
-        <w:rPr>
-          <w:rFonts w:ascii="Calibri" w:hAnsi="Calibri"/>
-        </w:rPr>
-        <w:t>°C</w:t>
-      </w:r>
-      <w:r>
-        <w:t xml:space="preserve"> </w:t>
-      </w:r>
-      <w:r>
-        <w:t xml:space="preserve">during the day and lowered to 10 </w:t>
-      </w:r>
-      <w:r>
-        <w:rPr>
-          <w:rFonts w:ascii="Calibri" w:hAnsi="Calibri"/>
-        </w:rPr>
-        <w:t xml:space="preserve">°C at night.  The cuttings were pruned the day they were removed from </w:t>
-      </w:r>
-      <w:del w:id="33" w:author="Elizabeth Wolkovich" w:date="2019-07-24T14:21:00Z">
-        <w:r>
-          <w:rPr>
-            <w:rFonts w:ascii="Calibri" w:hAnsi="Calibri"/>
-          </w:rPr>
-          <w:delText xml:space="preserve">dormancy </w:delText>
-        </w:r>
-      </w:del>
-      <w:ins w:id="34" w:author="Elizabeth Wolkovich" w:date="2019-07-24T14:21:00Z">
-        <w:r>
-          <w:rPr>
-            <w:rFonts w:ascii="Calibri" w:hAnsi="Calibri"/>
-          </w:rPr>
-          <w:t>the chambers</w:t>
-        </w:r>
-        <w:r>
-          <w:rPr>
-            <w:rFonts w:ascii="Calibri" w:hAnsi="Calibri"/>
-          </w:rPr>
-          <w:t xml:space="preserve"> </w:t>
-        </w:r>
-      </w:ins>
-      <w:r>
-        <w:rPr>
-          <w:rFonts w:ascii="Calibri" w:hAnsi="Calibri"/>
-        </w:rPr>
-        <w:t xml:space="preserve">so that each cutting had two spurs and each spur had two nodes.  </w:t>
-      </w:r>
-      <w:r>
-        <w:rPr>
-          <w:rFonts w:ascii="Calibri" w:hAnsi="Calibri"/>
-        </w:rPr>
-        <w:t>Then, the diameter of each spur and node and the distance between the two nodes on each spu</w:t>
-      </w:r>
-      <w:r>
-        <w:rPr>
-          <w:rFonts w:ascii="Calibri" w:hAnsi="Calibri"/>
-        </w:rPr>
-        <w:t>r were measured with calipers.</w:t>
-      </w:r>
-    </w:p>
-    <w:p/>
-    <w:p>
-      <w:r>
-        <w:t>T</w:t>
-      </w:r>
-      <w:r>
-        <w:t>wice a week, beginning 22 August</w:t>
-      </w:r>
-      <w:r>
-        <w:t>, each plant’s development was reco</w:t>
-      </w:r>
-      <w:r>
-        <w:t xml:space="preserve">rded using the modified </w:t>
-      </w:r>
-      <w:proofErr w:type="spellStart"/>
-      <w:r>
-        <w:t>Eichorn</w:t>
-      </w:r>
-      <w:proofErr w:type="spellEnd"/>
-      <w:r>
-        <w:t>-</w:t>
-      </w:r>
-      <w:r>
-        <w:t>Lorenz</w:t>
-      </w:r>
-      <w:r>
-        <w:t xml:space="preserve"> </w:t>
-      </w:r>
-      <w:r>
-        <w:t>scale</w:t>
-      </w:r>
-      <w:ins w:id="35" w:author="Microsoft Office User" w:date="2018-10-22T09:13:00Z">
-        <w:r>
-          <w:t xml:space="preserve"> </w:t>
-        </w:r>
-      </w:ins>
-      <w:r>
-        <w:t>{Coombe, 1995 #64}</w:t>
-      </w:r>
-      <w:r>
-        <w:t xml:space="preserve"> </w:t>
-      </w:r>
-      <w:r>
-        <w:t xml:space="preserve">and soil moisture was measured with a probe in three locations in each pot.  </w:t>
-      </w:r>
-      <w:r>
-        <w:t>Each spur was kept at</w:t>
-      </w:r>
-      <w:r>
-        <w:t xml:space="preserve"> two shoots, but only the dominant shoot on each spur had observations recorded</w:t>
-      </w:r>
-      <w:r>
-        <w:t xml:space="preserve">.  Each shoot was </w:t>
-      </w:r>
-      <w:r>
-        <w:t>trained up a stake for support</w:t>
-      </w:r>
-      <w:r>
-        <w:t xml:space="preserve">.  </w:t>
-      </w:r>
-      <w:r>
-        <w:t xml:space="preserve">When an inflorescence had developed (EL stage 12), the plant was randomly assigned to one of five growth chambers if it was a part of the heat tolerance experiment.  Otherwise, observations on it </w:t>
-      </w:r>
-      <w:r>
-        <w:t>continued</w:t>
-      </w:r>
-      <w:r>
-        <w:t xml:space="preserve"> in the greenhouse.</w:t>
-      </w:r>
-      <w:r>
-        <w:t xml:space="preserve">  </w:t>
-      </w:r>
-      <w:r>
-        <w:rPr>
-          <w:highlight w:val="yellow"/>
-        </w:rPr>
-        <w:t>V</w:t>
-      </w:r>
-      <w:r>
-        <w:rPr>
-          <w:highlight w:val="yellow"/>
-        </w:rPr>
-        <w:t xml:space="preserve">arieties </w:t>
-      </w:r>
-      <w:r>
-        <w:rPr>
-          <w:highlight w:val="yellow"/>
-        </w:rPr>
-        <w:t xml:space="preserve">were </w:t>
-      </w:r>
-      <w:r>
-        <w:rPr>
-          <w:highlight w:val="yellow"/>
-        </w:rPr>
-        <w:t>chosen for inclusion in the experiment</w:t>
-      </w:r>
-      <w:r>
-        <w:rPr>
-          <w:highlight w:val="yellow"/>
-        </w:rPr>
-        <w:t xml:space="preserve"> </w:t>
-      </w:r>
-      <w:r>
-        <w:rPr>
-          <w:highlight w:val="yellow"/>
-        </w:rPr>
-        <w:t>to include</w:t>
-      </w:r>
-      <w:r>
-        <w:rPr>
-          <w:highlight w:val="yellow"/>
-        </w:rPr>
-        <w:t xml:space="preserve"> a diversity of phenology </w:t>
-      </w:r>
-      <w:r>
-        <w:rPr>
-          <w:highlight w:val="yellow"/>
-        </w:rPr>
-        <w:t>from those varieties for which there were five or more replicates growing</w:t>
-      </w:r>
-      <w:r>
-        <w:t>.</w:t>
-      </w:r>
-    </w:p>
-    <w:p/>
-    <w:p>
-      <w:pPr>
-        <w:rPr>
-          <w:rFonts w:ascii="Calibri" w:hAnsi="Calibri"/>
-        </w:rPr>
-      </w:pPr>
-      <w:r>
-        <w:t xml:space="preserve">The five chambers all had </w:t>
-      </w:r>
-      <w:r>
-        <w:t>a 12-hour photoperiod with</w:t>
-      </w:r>
-      <w:r>
-        <w:t xml:space="preserve"> 800 </w:t>
-      </w:r>
-      <w:r>
-        <w:t>m</w:t>
-      </w:r>
-      <w:r>
-        <w:rPr>
-          <w:vertAlign w:val="superscript"/>
-        </w:rPr>
-        <w:t>-2</w:t>
-      </w:r>
-      <w:r>
-        <w:t>s</w:t>
-      </w:r>
-      <w:r>
-        <w:rPr>
-          <w:vertAlign w:val="superscript"/>
-        </w:rPr>
-        <w:t xml:space="preserve">-1 </w:t>
-      </w:r>
-      <w:r>
-        <w:t xml:space="preserve">of fluorescent light, but </w:t>
-      </w:r>
-      <w:r>
-        <w:t xml:space="preserve">varied in their temperature: </w:t>
-      </w:r>
-      <w:r>
-        <w:t xml:space="preserve">Chamber 1 was set at 17/23 </w:t>
-      </w:r>
-      <w:r>
-        <w:rPr>
-          <w:rFonts w:ascii="Calibri" w:hAnsi="Calibri"/>
-        </w:rPr>
-        <w:t>°C</w:t>
-      </w:r>
-      <w:ins w:id="36" w:author="Elizabeth Wolkovich" w:date="2019-07-24T14:22:00Z">
-        <w:r>
-          <w:rPr>
-            <w:rFonts w:ascii="Calibri" w:hAnsi="Calibri"/>
-          </w:rPr>
-          <w:t xml:space="preserve"> </w:t>
-        </w:r>
-      </w:ins>
-      <w:r>
-        <w:rPr>
-          <w:rFonts w:ascii="Calibri" w:hAnsi="Calibri"/>
-        </w:rPr>
-        <w:t>Chamber 2 was set at 23/29 °C, Chamber 3 was set at 27/33 °C, Chamber 4 was set at 31/37 °C, and Chamber 5 was set at 34/40 °C</w:t>
-      </w:r>
-      <w:ins w:id="37" w:author="Elizabeth Wolkovich" w:date="2019-07-24T14:22:00Z">
-        <w:r>
-          <w:rPr>
-            <w:rFonts w:ascii="Calibri" w:hAnsi="Calibri"/>
-          </w:rPr>
-          <w:t xml:space="preserve"> (all temperatures given as </w:t>
-        </w:r>
-        <w:r>
-          <w:rPr>
-            <w:rFonts w:ascii="Calibri" w:hAnsi="Calibri"/>
-          </w:rPr>
-          <w:t>night/day</w:t>
-        </w:r>
-        <w:r>
-          <w:rPr>
-            <w:rFonts w:ascii="Calibri" w:hAnsi="Calibri"/>
-          </w:rPr>
-          <w:t>)</w:t>
-        </w:r>
-      </w:ins>
-      <w:r>
         <w:rPr>
           <w:rFonts w:ascii="Calibri" w:hAnsi="Calibri"/>
         </w:rPr>
@@ -1701,19 +1616,19 @@
           <w:rFonts w:ascii="Calibri" w:hAnsi="Calibri"/>
         </w:rPr>
       </w:pPr>
-      <w:commentRangeStart w:id="38"/>
+      <w:commentRangeStart w:id="42"/>
       <w:r>
         <w:rPr>
           <w:rFonts w:ascii="Calibri" w:hAnsi="Calibri"/>
         </w:rPr>
         <w:t>All</w:t>
       </w:r>
-      <w:commentRangeEnd w:id="38"/>
+      <w:commentRangeEnd w:id="42"/>
       <w:r>
         <w:rPr>
           <w:rStyle w:val="CommentReference"/>
         </w:rPr>
-        <w:commentReference w:id="38"/>
+        <w:commentReference w:id="42"/>
       </w:r>
       <w:r>
         <w:rPr>
@@ -1865,7 +1780,7 @@
         </w:rPr>
         <w:t xml:space="preserve">).  </w:t>
       </w:r>
-      <w:commentRangeStart w:id="39"/>
+      <w:commentRangeStart w:id="43"/>
       <w:r>
         <w:rPr>
           <w:rFonts w:ascii="Calibri" w:hAnsi="Calibri"/>
@@ -2020,12 +1935,12 @@
         </w:rPr>
         <w:t xml:space="preserve">). </w:t>
       </w:r>
-      <w:commentRangeEnd w:id="39"/>
+      <w:commentRangeEnd w:id="43"/>
       <w:r>
         <w:rPr>
           <w:rStyle w:val="CommentReference"/>
         </w:rPr>
-        <w:commentReference w:id="39"/>
+        <w:commentReference w:id="43"/>
       </w:r>
       <w:r>
         <w:rPr>
@@ -2181,19 +2096,19 @@
         </w:rPr>
         <w:t xml:space="preserve">1,24)=0.5347, p=0.4717; leaf number: F(1,24)=0.0455, p= 0.8329).  Plants in </w:t>
       </w:r>
-      <w:commentRangeStart w:id="40"/>
+      <w:commentRangeStart w:id="44"/>
       <w:r>
         <w:rPr>
           <w:rFonts w:ascii="Calibri" w:hAnsi="Calibri"/>
         </w:rPr>
         <w:t xml:space="preserve">Chamber 3 </w:t>
       </w:r>
-      <w:commentRangeEnd w:id="40"/>
+      <w:commentRangeEnd w:id="44"/>
       <w:r>
         <w:rPr>
           <w:rStyle w:val="CommentReference"/>
         </w:rPr>
-        <w:commentReference w:id="40"/>
+        <w:commentReference w:id="44"/>
       </w:r>
       <w:r>
         <w:rPr>
@@ -2251,7 +2166,7 @@
           <w:rFonts w:ascii="Calibri" w:hAnsi="Calibri"/>
         </w:rPr>
       </w:pPr>
-      <w:commentRangeStart w:id="41"/>
+      <w:commentRangeStart w:id="45"/>
       <w:r>
         <w:rPr>
           <w:rFonts w:ascii="Calibri" w:hAnsi="Calibri"/>
@@ -2371,7 +2286,7 @@
         <w:t xml:space="preserve">.  </w:t>
       </w:r>
     </w:p>
-    <w:commentRangeEnd w:id="41"/>
+    <w:commentRangeEnd w:id="45"/>
     <w:p>
       <w:pPr>
         <w:rPr>
@@ -2382,7 +2297,7 @@
         <w:rPr>
           <w:rStyle w:val="CommentReference"/>
         </w:rPr>
-        <w:commentReference w:id="41"/>
+        <w:commentReference w:id="45"/>
       </w:r>
       <w:r>
         <w:rPr>
@@ -2398,9 +2313,7 @@
           <w:rFonts w:ascii="Calibri" w:hAnsi="Calibri"/>
         </w:rPr>
       </w:pPr>
-      <w:commentRangeStart w:id="43"/>
-      <w:commentRangeStart w:id="44"/>
-      <w:commentRangeEnd w:id="43"/>
+      <w:commentRangeStart w:id="46"/>
       <w:r>
         <w:rPr>
           <w:rFonts w:ascii="Calibri" w:hAnsi="Calibri"/>
@@ -2408,12 +2321,12 @@
         <w:lastRenderedPageBreak/>
         <w:t>Discussion</w:t>
       </w:r>
-      <w:commentRangeEnd w:id="44"/>
+      <w:commentRangeEnd w:id="46"/>
       <w:r>
         <w:rPr>
           <w:rStyle w:val="CommentReference"/>
         </w:rPr>
-        <w:commentReference w:id="44"/>
+        <w:commentReference w:id="46"/>
       </w:r>
     </w:p>
     <w:p>
@@ -2532,7 +2445,7 @@
         </w:rPr>
         <w:t xml:space="preserve"> 50% flowering.  </w:t>
       </w:r>
-      <w:commentRangeStart w:id="45"/>
+      <w:commentRangeStart w:id="47"/>
       <w:r>
         <w:rPr>
           <w:rFonts w:ascii="Calibri" w:hAnsi="Calibri"/>
@@ -2585,7 +2498,7 @@
         </w:rPr>
         <w:t>, 2010 #48}</w:t>
       </w:r>
-      <w:del w:id="46" w:author="Microsoft Office User" w:date="2018-10-22T09:19:00Z">
+      <w:del w:id="48" w:author="Microsoft Office User" w:date="2018-10-22T09:19:00Z">
         <w:r>
           <w:rPr>
             <w:rFonts w:ascii="Calibri" w:hAnsi="Calibri"/>
@@ -2605,12 +2518,12 @@
         </w:rPr>
         <w:t xml:space="preserve"> we found that phenology was not delayed in either the coldest or warmest chambers.  </w:t>
       </w:r>
-      <w:commentRangeEnd w:id="45"/>
+      <w:commentRangeEnd w:id="47"/>
       <w:r>
         <w:rPr>
           <w:rStyle w:val="CommentReference"/>
         </w:rPr>
-        <w:commentReference w:id="45"/>
+        <w:commentReference w:id="47"/>
       </w:r>
       <w:r>
         <w:rPr>
@@ -2650,7 +2563,7 @@
           <w:rFonts w:ascii="Calibri" w:hAnsi="Calibri"/>
         </w:rPr>
       </w:pPr>
-      <w:commentRangeStart w:id="47"/>
+      <w:commentRangeStart w:id="49"/>
       <w:r>
         <w:rPr>
           <w:rFonts w:ascii="Calibri" w:hAnsi="Calibri"/>
@@ -2729,12 +2642,12 @@
         </w:rPr>
         <w:t xml:space="preserve">and subsequently aborted all flowers {Greer, 2010 #34}.  </w:t>
       </w:r>
-      <w:commentRangeEnd w:id="47"/>
+      <w:commentRangeEnd w:id="49"/>
       <w:r>
         <w:rPr>
           <w:rStyle w:val="CommentReference"/>
         </w:rPr>
-        <w:commentReference w:id="47"/>
+        <w:commentReference w:id="49"/>
       </w:r>
     </w:p>
     <w:p>
@@ -2786,7 +2699,7 @@
         </w:rPr>
         <w:t xml:space="preserve"> noted that plants</w:t>
       </w:r>
-      <w:commentRangeStart w:id="48"/>
+      <w:commentRangeStart w:id="50"/>
       <w:r>
         <w:rPr>
           <w:rFonts w:ascii="Calibri" w:hAnsi="Calibri"/>
@@ -2799,12 +2712,12 @@
         </w:rPr>
         <w:t xml:space="preserve"> set and veraison were much less vulnerable and suffered few ill-effects when compared with those treated at flowering and mid-ripening {Greer, 2010 #34}.  </w:t>
       </w:r>
-      <w:commentRangeEnd w:id="48"/>
+      <w:commentRangeEnd w:id="50"/>
       <w:r>
         <w:rPr>
           <w:rStyle w:val="CommentReference"/>
         </w:rPr>
-        <w:commentReference w:id="48"/>
+        <w:commentReference w:id="50"/>
       </w:r>
       <w:r>
         <w:rPr>
@@ -2926,7 +2839,7 @@
           <w:rFonts w:ascii="Calibri" w:hAnsi="Calibri"/>
         </w:rPr>
       </w:pPr>
-      <w:commentRangeStart w:id="49"/>
+      <w:commentRangeStart w:id="51"/>
       <w:r>
         <w:rPr>
           <w:rFonts w:ascii="Calibri" w:hAnsi="Calibri"/>
@@ -2982,12 +2895,12 @@
         </w:rPr>
         <w:t xml:space="preserve"> it can be used in models along with field data to better predict winegrape response to climate change.  </w:t>
       </w:r>
-      <w:commentRangeEnd w:id="49"/>
+      <w:commentRangeEnd w:id="51"/>
       <w:r>
         <w:rPr>
           <w:rStyle w:val="CommentReference"/>
         </w:rPr>
-        <w:commentReference w:id="49"/>
+        <w:commentReference w:id="51"/>
       </w:r>
     </w:p>
     <w:p>
@@ -3089,158 +3002,106 @@
 
 <file path=word/comments.xml><?xml version="1.0" encoding="utf-8"?>
 <w:comments xmlns:wpc="http://schemas.microsoft.com/office/word/2010/wordprocessingCanvas" xmlns:mo="http://schemas.microsoft.com/office/mac/office/2008/main" xmlns:mc="http://schemas.openxmlformats.org/markup-compatibility/2006" xmlns:mv="urn:schemas-microsoft-com:mac:vml" xmlns:o="urn:schemas-microsoft-com:office:office" xmlns:r="http://schemas.openxmlformats.org/officeDocument/2006/relationships" xmlns:m="http://schemas.openxmlformats.org/officeDocument/2006/math" xmlns:v="urn:schemas-microsoft-com:vml" xmlns:wp14="http://schemas.microsoft.com/office/word/2010/wordprocessingDrawing" xmlns:wp="http://schemas.openxmlformats.org/drawingml/2006/wordprocessingDrawing" xmlns:w10="urn:schemas-microsoft-com:office:word" xmlns:w="http://schemas.openxmlformats.org/wordprocessingml/2006/main" xmlns:w14="http://schemas.microsoft.com/office/word/2010/wordml" xmlns:wpg="http://schemas.microsoft.com/office/word/2010/wordprocessingGroup" xmlns:wpi="http://schemas.microsoft.com/office/word/2010/wordprocessingInk" xmlns:wne="http://schemas.microsoft.com/office/word/2006/wordml" xmlns:wps="http://schemas.microsoft.com/office/word/2010/wordprocessingShape" mc:Ignorable="w14 wp14">
-  <w:comment w:id="4" w:author="Elizabeth Wolkovich" w:date="2019-07-24T14:17:00Z" w:initials="EW">
+  <w:comment w:id="4" w:author="Elizabeth Wolkovich" w:date="2019-07-30T15:41:00Z" w:initials="EW">
+    <w:p>
+      <w:r>
+        <w:rPr>
+          <w:rStyle w:val="CommentReference"/>
+        </w:rPr>
+        <w:annotationRef/>
+      </w:r>
+      <w:r>
+        <w:t xml:space="preserve">More notes to remember from Amber and </w:t>
+      </w:r>
+      <w:proofErr w:type="spellStart"/>
+      <w:r>
+        <w:t>Iñaki</w:t>
+      </w:r>
+      <w:proofErr w:type="spellEnd"/>
+      <w:r>
+        <w:t xml:space="preserve">: </w:t>
+      </w:r>
+      <w:r>
+        <w:rPr>
+          <w:rFonts w:ascii="Calibri" w:hAnsi="Calibri"/>
+          <w:color w:val="1F497D"/>
+          <w:sz w:val="22"/>
+          <w:szCs w:val="22"/>
+        </w:rPr>
+        <w:t xml:space="preserve">I think the work could be framed to fit this theme provided we frame it more carefully to address varietal diversity and a component of </w:t>
+      </w:r>
+      <w:proofErr w:type="spellStart"/>
+      <w:r>
+        <w:rPr>
+          <w:rFonts w:ascii="Calibri" w:hAnsi="Calibri"/>
+          <w:color w:val="1F497D"/>
+          <w:sz w:val="22"/>
+          <w:szCs w:val="22"/>
+        </w:rPr>
+        <w:t>terroir</w:t>
+      </w:r>
+      <w:proofErr w:type="spellEnd"/>
+      <w:r>
+        <w:rPr>
+          <w:rFonts w:ascii="Calibri" w:hAnsi="Calibri"/>
+          <w:color w:val="1F497D"/>
+          <w:sz w:val="22"/>
+          <w:szCs w:val="22"/>
+        </w:rPr>
+        <w:t xml:space="preserve"> and the time as thermal time aspect. </w:t>
+      </w:r>
+      <w:r>
+        <w:br/>
+      </w:r>
+    </w:p>
+    <w:p>
+      <w:r>
+        <w:rPr>
+          <w:rFonts w:ascii="Calibri" w:hAnsi="Calibri"/>
+          <w:color w:val="1F497D"/>
+          <w:sz w:val="22"/>
+          <w:szCs w:val="22"/>
+          <w:lang w:val="en-GB"/>
+        </w:rPr>
+        <w:t xml:space="preserve">I agree with Amber’s comments. I think that the current version can be oriented to stress the importance of the varietal choice to maintain the </w:t>
+      </w:r>
+      <w:proofErr w:type="spellStart"/>
+      <w:r>
+        <w:rPr>
+          <w:rFonts w:ascii="Calibri" w:hAnsi="Calibri"/>
+          <w:color w:val="1F497D"/>
+          <w:sz w:val="22"/>
+          <w:szCs w:val="22"/>
+          <w:lang w:val="en-GB"/>
+        </w:rPr>
+        <w:t>terroir</w:t>
+      </w:r>
+      <w:proofErr w:type="spellEnd"/>
+      <w:r>
+        <w:rPr>
+          <w:rFonts w:ascii="Calibri" w:hAnsi="Calibri"/>
+          <w:color w:val="1F497D"/>
+          <w:sz w:val="22"/>
+          <w:szCs w:val="22"/>
+          <w:lang w:val="en-GB"/>
+        </w:rPr>
+        <w:t xml:space="preserve"> potentiality to continue to produce wine under future climate conditions.</w:t>
+      </w:r>
+    </w:p>
     <w:p>
       <w:pPr>
         <w:pStyle w:val="CommentText"/>
       </w:pPr>
-      <w:r>
-        <w:rPr>
-          <w:rStyle w:val="CommentReference"/>
-        </w:rPr>
-        <w:annotationRef/>
-      </w:r>
-      <w:r>
-        <w:t xml:space="preserve">Do 50 varieties end up in the chamber? I thought it was much smaller, in which case we can adjust the abstract a little – we studied 50 in the lab and field, and exposed XX </w:t>
-      </w:r>
-      <w:proofErr w:type="spellStart"/>
-      <w:r>
-        <w:t>vars</w:t>
-      </w:r>
-      <w:proofErr w:type="spellEnd"/>
-      <w:r>
-        <w:t xml:space="preserve"> in chambers to higher </w:t>
-      </w:r>
-      <w:proofErr w:type="spellStart"/>
-      <w:r>
-        <w:t>tempeatures</w:t>
-      </w:r>
-      <w:proofErr w:type="spellEnd"/>
-      <w:r>
-        <w:t xml:space="preserve">. </w:t>
-      </w:r>
+      <w:bookmarkStart w:id="5" w:name="_GoBack"/>
+      <w:bookmarkEnd w:id="5"/>
     </w:p>
   </w:comment>
-  <w:comment w:id="8" w:author="Elizabeth Wolkovich" w:date="2019-07-24T14:10:00Z" w:initials="EW">
+  <w:comment w:id="8" w:author="Elizabeth Wolkovich" w:date="2019-07-30T15:40:00Z" w:initials="EW">
     <w:p>
       <w:pPr>
         <w:pStyle w:val="CommentText"/>
       </w:pPr>
-      <w:r>
-        <w:rPr>
-          <w:rStyle w:val="CommentReference"/>
-        </w:rPr>
-        <w:annotationRef/>
-      </w:r>
-      <w:r>
-        <w:t xml:space="preserve">Please update to two significant digits throughout  … so this would be 0.52 … if you have a very low p-value or such you can put it as &lt;0.001 </w:t>
-      </w:r>
-    </w:p>
-  </w:comment>
-  <w:comment w:id="9" w:author="Elizabeth Wolkovich" w:date="2018-04-02T13:20:00Z" w:initials="EW">
-    <w:p>
-      <w:pPr>
-        <w:pStyle w:val="CommentText"/>
-      </w:pPr>
-      <w:r>
-        <w:rPr>
-          <w:rStyle w:val="CommentReference"/>
-        </w:rPr>
-        <w:annotationRef/>
-      </w:r>
-      <w:r>
-        <w:t xml:space="preserve">Amazing work! I think this is a great first draft and that we can clean up some of the bits (references etc.) and move on to the discussion! </w:t>
-      </w:r>
-    </w:p>
-    <w:p>
-      <w:pPr>
-        <w:pStyle w:val="CommentText"/>
-      </w:pPr>
-    </w:p>
-    <w:p>
-      <w:pPr>
-        <w:pStyle w:val="CommentText"/>
-      </w:pPr>
-      <w:r>
-        <w:t xml:space="preserve">I just added my comments to this document, so please accept changes on all that you are happy with. </w:t>
-      </w:r>
-    </w:p>
-  </w:comment>
-  <w:comment w:id="17" w:author="Elizabeth Wolkovich" w:date="2019-07-24T14:14:00Z" w:initials="EW">
-    <w:p>
-      <w:pPr>
-        <w:pStyle w:val="CommentText"/>
-      </w:pPr>
-      <w:r>
-        <w:rPr>
-          <w:rStyle w:val="CommentReference"/>
-        </w:rPr>
-        <w:annotationRef/>
-      </w:r>
-      <w:r>
-        <w:t>We should add more citations – see the papers I sent and add In as references where appropriate.</w:t>
-      </w:r>
-    </w:p>
-  </w:comment>
-  <w:comment w:id="18" w:author="Elizabeth Wolkovich" w:date="2018-04-02T13:17:00Z" w:initials="EW">
-    <w:p>
-      <w:pPr>
-        <w:pStyle w:val="CommentText"/>
-      </w:pPr>
-      <w:r>
-        <w:rPr>
-          <w:rStyle w:val="CommentReference"/>
-        </w:rPr>
-        <w:annotationRef/>
-      </w:r>
-      <w:r>
-        <w:t>We should check if this refers to pure vinifera or includes hybrids!</w:t>
-      </w:r>
-    </w:p>
-  </w:comment>
-  <w:comment w:id="26" w:author="Elizabeth Wolkovich" w:date="2019-07-24T14:20:00Z" w:initials="EW">
-    <w:p>
-      <w:pPr>
-        <w:pStyle w:val="CommentText"/>
-      </w:pPr>
-      <w:r>
-        <w:rPr>
-          <w:rStyle w:val="CommentReference"/>
-        </w:rPr>
-        <w:annotationRef/>
-      </w:r>
-      <w:r>
-        <w:t xml:space="preserve">Should these dates be 2016? The cuttings were taken in Dec </w:t>
-      </w:r>
-      <w:proofErr w:type="gramStart"/>
-      <w:r>
-        <w:t>2015 ….</w:t>
-      </w:r>
-      <w:proofErr w:type="gramEnd"/>
-    </w:p>
-  </w:comment>
-  <w:comment w:id="29" w:author="Elizabeth Wolkovich" w:date="2019-07-24T14:19:00Z" w:initials="EW">
-    <w:p>
-      <w:pPr>
-        <w:pStyle w:val="CommentText"/>
-      </w:pPr>
-      <w:r>
-        <w:rPr>
-          <w:rStyle w:val="CommentReference"/>
-        </w:rPr>
-        <w:annotationRef/>
-      </w:r>
-      <w:r>
-        <w:t>Do we have any notes on temperature range during this period?</w:t>
-      </w:r>
-    </w:p>
-  </w:comment>
-  <w:comment w:id="31" w:author="Elizabeth Wolkovich" w:date="2019-07-24T14:20:00Z" w:initials="EW">
-    <w:p>
-      <w:pPr>
-        <w:pStyle w:val="CommentText"/>
-      </w:pPr>
-      <w:ins w:id="32" w:author="Elizabeth Wolkovich" w:date="2019-07-24T14:20:00Z">
+      <w:ins w:id="9" w:author="Elizabeth Wolkovich" w:date="2019-07-30T15:40:00Z">
         <w:r>
           <w:rPr>
             <w:rStyle w:val="CommentReference"/>
@@ -3249,11 +3110,149 @@
         </w:r>
       </w:ins>
       <w:r>
+        <w:t>Please update to two significant digits throughout  … so this would be 0.52 … if you have a very low p-value or such you can put it as &lt;0.001</w:t>
+      </w:r>
+    </w:p>
+  </w:comment>
+  <w:comment w:id="10" w:author="Elizabeth Wolkovich" w:date="2019-07-30T15:40:00Z" w:initials="EW">
+    <w:p>
+      <w:pPr>
+        <w:pStyle w:val="CommentText"/>
+      </w:pPr>
+      <w:r>
+        <w:rPr>
+          <w:rStyle w:val="CommentReference"/>
+        </w:rPr>
+        <w:annotationRef/>
+      </w:r>
+      <w:r>
+        <w:t xml:space="preserve">From Amber: </w:t>
+      </w:r>
+      <w:r>
+        <w:rPr>
+          <w:rFonts w:eastAsia="Times New Roman" w:cs="Times New Roman"/>
+        </w:rPr>
+        <w:t>One more change- EL 12 is when the inflorescence has appeared not when the inflorescence has started flowering (so change of wording here and if it is combined with 5 leaf stage that will also cross reference both development observations).</w:t>
+      </w:r>
+    </w:p>
+  </w:comment>
+  <w:comment w:id="13" w:author="Elizabeth Wolkovich" w:date="2018-04-02T13:20:00Z" w:initials="EW">
+    <w:p>
+      <w:pPr>
+        <w:pStyle w:val="CommentText"/>
+      </w:pPr>
+      <w:r>
+        <w:rPr>
+          <w:rStyle w:val="CommentReference"/>
+        </w:rPr>
+        <w:annotationRef/>
+      </w:r>
+      <w:r>
+        <w:t xml:space="preserve">Amazing work! I think this is a great first draft and that we can clean up some of the bits (references etc.) and move on to the discussion! </w:t>
+      </w:r>
+    </w:p>
+    <w:p>
+      <w:pPr>
+        <w:pStyle w:val="CommentText"/>
+      </w:pPr>
+    </w:p>
+    <w:p>
+      <w:pPr>
+        <w:pStyle w:val="CommentText"/>
+      </w:pPr>
+      <w:r>
+        <w:t xml:space="preserve">I just added my comments to this document, so please accept changes on all that you are happy with. </w:t>
+      </w:r>
+    </w:p>
+  </w:comment>
+  <w:comment w:id="21" w:author="Elizabeth Wolkovich" w:date="2019-07-24T14:14:00Z" w:initials="EW">
+    <w:p>
+      <w:pPr>
+        <w:pStyle w:val="CommentText"/>
+      </w:pPr>
+      <w:r>
+        <w:rPr>
+          <w:rStyle w:val="CommentReference"/>
+        </w:rPr>
+        <w:annotationRef/>
+      </w:r>
+      <w:r>
+        <w:t>We should add more citations – see the papers I sent and add In as references where appropriate.</w:t>
+      </w:r>
+    </w:p>
+  </w:comment>
+  <w:comment w:id="22" w:author="Elizabeth Wolkovich" w:date="2018-04-02T13:17:00Z" w:initials="EW">
+    <w:p>
+      <w:pPr>
+        <w:pStyle w:val="CommentText"/>
+      </w:pPr>
+      <w:r>
+        <w:rPr>
+          <w:rStyle w:val="CommentReference"/>
+        </w:rPr>
+        <w:annotationRef/>
+      </w:r>
+      <w:r>
+        <w:t>We should check if this refers to pure vinifera or includes hybrids!</w:t>
+      </w:r>
+    </w:p>
+  </w:comment>
+  <w:comment w:id="30" w:author="Elizabeth Wolkovich" w:date="2019-07-24T14:20:00Z" w:initials="EW">
+    <w:p>
+      <w:pPr>
+        <w:pStyle w:val="CommentText"/>
+      </w:pPr>
+      <w:r>
+        <w:rPr>
+          <w:rStyle w:val="CommentReference"/>
+        </w:rPr>
+        <w:annotationRef/>
+      </w:r>
+      <w:r>
+        <w:t xml:space="preserve">Should these dates be 2016? The cuttings were taken in Dec </w:t>
+      </w:r>
+      <w:proofErr w:type="gramStart"/>
+      <w:r>
+        <w:t>2015 ….</w:t>
+      </w:r>
+      <w:proofErr w:type="gramEnd"/>
+    </w:p>
+  </w:comment>
+  <w:comment w:id="33" w:author="Elizabeth Wolkovich" w:date="2019-07-24T14:19:00Z" w:initials="EW">
+    <w:p>
+      <w:pPr>
+        <w:pStyle w:val="CommentText"/>
+      </w:pPr>
+      <w:r>
+        <w:rPr>
+          <w:rStyle w:val="CommentReference"/>
+        </w:rPr>
+        <w:annotationRef/>
+      </w:r>
+      <w:r>
+        <w:t>Do we have any notes on temperature range during this period?</w:t>
+      </w:r>
+    </w:p>
+  </w:comment>
+  <w:comment w:id="35" w:author="Elizabeth Wolkovich" w:date="2019-07-24T14:20:00Z" w:initials="EW">
+    <w:p>
+      <w:pPr>
+        <w:pStyle w:val="CommentText"/>
+      </w:pPr>
+      <w:ins w:id="36" w:author="Elizabeth Wolkovich" w:date="2019-07-24T14:20:00Z">
+        <w:r>
+          <w:rPr>
+            <w:rStyle w:val="CommentReference"/>
+          </w:rPr>
+          <w:annotationRef/>
+        </w:r>
+      </w:ins>
+      <w:r>
         <w:t>?</w:t>
       </w:r>
     </w:p>
   </w:comment>
-  <w:comment w:id="38" w:author="Elizabeth Wolkovich" w:date="2019-07-24T14:24:00Z" w:initials="EW">
+  <w:comment w:id="42" w:author="Elizabeth Wolkovich" w:date="2019-07-24T14:24:00Z" w:initials="EW">
     <w:p>
       <w:pPr>
         <w:pStyle w:val="CommentText"/>
@@ -3277,7 +3276,7 @@
       </w:r>
     </w:p>
   </w:comment>
-  <w:comment w:id="39" w:author="Elizabeth Wolkovich" w:date="2019-07-24T14:28:00Z" w:initials="EW">
+  <w:comment w:id="43" w:author="Elizabeth Wolkovich" w:date="2019-07-24T14:28:00Z" w:initials="EW">
     <w:p>
       <w:pPr>
         <w:pStyle w:val="CommentText"/>
@@ -3293,7 +3292,7 @@
       </w:r>
     </w:p>
   </w:comment>
-  <w:comment w:id="40" w:author="Elizabeth Wolkovich" w:date="2019-07-24T14:29:00Z" w:initials="EW">
+  <w:comment w:id="44" w:author="Elizabeth Wolkovich" w:date="2019-07-24T14:29:00Z" w:initials="EW">
     <w:p>
       <w:pPr>
         <w:pStyle w:val="CommentText"/>
@@ -3309,7 +3308,7 @@
       </w:r>
     </w:p>
   </w:comment>
-  <w:comment w:id="41" w:author="Elizabeth Wolkovich" w:date="2019-07-24T14:30:00Z" w:initials="EW">
+  <w:comment w:id="45" w:author="Elizabeth Wolkovich" w:date="2019-07-24T14:30:00Z" w:initials="EW">
     <w:p>
       <w:pPr>
         <w:pStyle w:val="CommentText"/>
@@ -3323,11 +3322,9 @@
       <w:r>
         <w:t xml:space="preserve">These seem like our main results so we should focus on captions for these results. </w:t>
       </w:r>
-      <w:bookmarkStart w:id="42" w:name="_GoBack"/>
-      <w:bookmarkEnd w:id="42"/>
     </w:p>
   </w:comment>
-  <w:comment w:id="44" w:author="Elizabeth Wolkovich" w:date="2018-05-13T16:27:00Z" w:initials="EW">
+  <w:comment w:id="46" w:author="Elizabeth Wolkovich" w:date="2018-05-13T16:27:00Z" w:initials="EW">
     <w:p>
       <w:pPr>
         <w:pStyle w:val="CommentText"/>
@@ -3367,7 +3364,7 @@
       </w:r>
     </w:p>
   </w:comment>
-  <w:comment w:id="45" w:author="Elizabeth Wolkovich" w:date="2018-06-25T19:27:00Z" w:initials="EW">
+  <w:comment w:id="47" w:author="Elizabeth Wolkovich" w:date="2018-06-25T19:27:00Z" w:initials="EW">
     <w:p>
       <w:pPr>
         <w:pStyle w:val="CommentText"/>
@@ -3383,7 +3380,7 @@
       </w:r>
     </w:p>
   </w:comment>
-  <w:comment w:id="47" w:author="Elizabeth Wolkovich" w:date="2018-06-25T19:20:00Z" w:initials="EW">
+  <w:comment w:id="49" w:author="Elizabeth Wolkovich" w:date="2018-06-25T19:20:00Z" w:initials="EW">
     <w:p>
       <w:pPr>
         <w:pStyle w:val="CommentText"/>
@@ -3399,7 +3396,7 @@
       </w:r>
     </w:p>
   </w:comment>
-  <w:comment w:id="48" w:author="Elizabeth Wolkovich" w:date="2018-06-25T19:21:00Z" w:initials="EW">
+  <w:comment w:id="50" w:author="Elizabeth Wolkovich" w:date="2018-06-25T19:21:00Z" w:initials="EW">
     <w:p>
       <w:pPr>
         <w:pStyle w:val="CommentText"/>
@@ -3415,7 +3412,7 @@
       </w:r>
     </w:p>
   </w:comment>
-  <w:comment w:id="49" w:author="Elizabeth Wolkovich" w:date="2018-06-25T19:23:00Z" w:initials="EW">
+  <w:comment w:id="51" w:author="Elizabeth Wolkovich" w:date="2018-06-25T19:23:00Z" w:initials="EW">
     <w:p>
       <w:pPr>
         <w:pStyle w:val="CommentText"/>
@@ -3829,6 +3826,7 @@
   <w:style w:type="character" w:default="1" w:styleId="DefaultParagraphFont">
     <w:name w:val="Default Paragraph Font"/>
     <w:uiPriority w:val="1"/>
+    <w:semiHidden/>
     <w:unhideWhenUsed/>
   </w:style>
   <w:style w:type="table" w:default="1" w:styleId="TableNormal">
@@ -4208,6 +4206,7 @@
   <w:style w:type="character" w:default="1" w:styleId="DefaultParagraphFont">
     <w:name w:val="Default Paragraph Font"/>
     <w:uiPriority w:val="1"/>
+    <w:semiHidden/>
     <w:unhideWhenUsed/>
   </w:style>
   <w:style w:type="table" w:default="1" w:styleId="TableNormal">
@@ -4658,7 +4657,7 @@
 </file>
 
 <file path=customXml/itemProps1.xml><?xml version="1.0" encoding="utf-8"?>
-<ds:datastoreItem xmlns:ds="http://schemas.openxmlformats.org/officeDocument/2006/customXml" ds:itemID="{132613DA-17C1-4846-B093-43471E3FE7DB}">
+<ds:datastoreItem xmlns:ds="http://schemas.openxmlformats.org/officeDocument/2006/customXml" ds:itemID="{0D3FFFCA-E62C-A146-93CB-E021E030557E}">
   <ds:schemaRefs>
     <ds:schemaRef ds:uri="http://schemas.openxmlformats.org/officeDocument/2006/bibliography"/>
   </ds:schemaRefs>

</xml_diff>

<commit_message>
Adding info on methods and some quick edits
</commit_message>
<xml_diff>
--- a/docs/writing.docx
+++ b/docs/writing.docx
@@ -1,6 +1,6 @@
 
 <file path=word/document.xml><?xml version="1.0" encoding="utf-8"?>
-<w:document xmlns:wpc="http://schemas.microsoft.com/office/word/2010/wordprocessingCanvas" xmlns:cx="http://schemas.microsoft.com/office/drawing/2014/chartex" xmlns:cx1="http://schemas.microsoft.com/office/drawing/2015/9/8/chartex" xmlns:cx2="http://schemas.microsoft.com/office/drawing/2015/10/21/chartex" xmlns:cx3="http://schemas.microsoft.com/office/drawing/2016/5/9/chartex" xmlns:cx4="http://schemas.microsoft.com/office/drawing/2016/5/10/chartex" xmlns:cx5="http://schemas.microsoft.com/office/drawing/2016/5/11/chartex" xmlns:cx6="http://schemas.microsoft.com/office/drawing/2016/5/12/chartex" xmlns:cx7="http://schemas.microsoft.com/office/drawing/2016/5/13/chartex" xmlns:cx8="http://schemas.microsoft.com/office/drawing/2016/5/14/chartex" xmlns:mc="http://schemas.openxmlformats.org/markup-compatibility/2006" xmlns:aink="http://schemas.microsoft.com/office/drawing/2016/ink" xmlns:am3d="http://schemas.microsoft.com/office/drawing/2017/model3d" xmlns:o="urn:schemas-microsoft-com:office:office" xmlns:r="http://schemas.openxmlformats.org/officeDocument/2006/relationships" xmlns:m="http://schemas.openxmlformats.org/officeDocument/2006/math" xmlns:v="urn:schemas-microsoft-com:vml" xmlns:wp14="http://schemas.microsoft.com/office/word/2010/wordprocessingDrawing" xmlns:wp="http://schemas.openxmlformats.org/drawingml/2006/wordprocessingDrawing" xmlns:w10="urn:schemas-microsoft-com:office:word" xmlns:w="http://schemas.openxmlformats.org/wordprocessingml/2006/main" xmlns:w14="http://schemas.microsoft.com/office/word/2010/wordml" xmlns:w15="http://schemas.microsoft.com/office/word/2012/wordml" xmlns:w16cid="http://schemas.microsoft.com/office/word/2016/wordml/cid" xmlns:w16se="http://schemas.microsoft.com/office/word/2015/wordml/symex" xmlns:wpg="http://schemas.microsoft.com/office/word/2010/wordprocessingGroup" xmlns:wpi="http://schemas.microsoft.com/office/word/2010/wordprocessingInk" xmlns:wne="http://schemas.microsoft.com/office/word/2006/wordml" xmlns:wps="http://schemas.microsoft.com/office/word/2010/wordprocessingShape" mc:Ignorable="w14 w15 w16se w16cid wp14">
+<w:document xmlns:wpc="http://schemas.microsoft.com/office/word/2010/wordprocessingCanvas" xmlns:mo="http://schemas.microsoft.com/office/mac/office/2008/main" xmlns:mc="http://schemas.openxmlformats.org/markup-compatibility/2006" xmlns:mv="urn:schemas-microsoft-com:mac:vml" xmlns:o="urn:schemas-microsoft-com:office:office" xmlns:r="http://schemas.openxmlformats.org/officeDocument/2006/relationships" xmlns:m="http://schemas.openxmlformats.org/officeDocument/2006/math" xmlns:v="urn:schemas-microsoft-com:vml" xmlns:wp14="http://schemas.microsoft.com/office/word/2010/wordprocessingDrawing" xmlns:wp="http://schemas.openxmlformats.org/drawingml/2006/wordprocessingDrawing" xmlns:w10="urn:schemas-microsoft-com:office:word" xmlns:w="http://schemas.openxmlformats.org/wordprocessingml/2006/main" xmlns:w14="http://schemas.microsoft.com/office/word/2010/wordml" xmlns:wpg="http://schemas.microsoft.com/office/word/2010/wordprocessingGroup" xmlns:wpi="http://schemas.microsoft.com/office/word/2010/wordprocessingInk" xmlns:wne="http://schemas.microsoft.com/office/word/2006/wordml" xmlns:wps="http://schemas.microsoft.com/office/word/2010/wordprocessingShape" mc:Ignorable="w14 wp14">
   <w:body>
     <w:p>
       <w:pPr>
@@ -742,19 +742,11 @@
         </w:rPr>
         <w:t>(</w:t>
       </w:r>
-      <w:proofErr w:type="gramStart"/>
-      <w:r>
-        <w:rPr>
-          <w:rFonts w:ascii="Calibri" w:hAnsi="Calibri"/>
-        </w:rPr>
-        <w:t>F(</w:t>
-      </w:r>
-      <w:proofErr w:type="gramEnd"/>
-      <w:r>
-        <w:rPr>
-          <w:rFonts w:ascii="Calibri" w:hAnsi="Calibri"/>
-        </w:rPr>
-        <w:t>1,24)=7.4</w:t>
+      <w:r>
+        <w:rPr>
+          <w:rFonts w:ascii="Calibri" w:hAnsi="Calibri"/>
+        </w:rPr>
+        <w:t>F(1,24)=7.4</w:t>
       </w:r>
       <w:r>
         <w:rPr>
@@ -1204,6 +1196,11 @@
         <w:rPr>
           <w:rFonts w:ascii="Calibri" w:hAnsi="Calibri"/>
         </w:rPr>
+      </w:r>
+      <w:r>
+        <w:rPr>
+          <w:rFonts w:ascii="Calibri" w:hAnsi="Calibri"/>
+        </w:rPr>
         <w:fldChar w:fldCharType="separate"/>
       </w:r>
       <w:r>
@@ -1300,7 +1297,6 @@
         </w:rPr>
         <w:t xml:space="preserve">high </w:t>
       </w:r>
-      <w:proofErr w:type="spellStart"/>
       <w:r>
         <w:rPr>
           <w:rFonts w:ascii="Calibri" w:hAnsi="Calibri"/>
@@ -1311,14 +1307,7 @@
         <w:rPr>
           <w:rFonts w:ascii="Calibri" w:hAnsi="Calibri"/>
         </w:rPr>
-        <w:t>o</w:t>
-      </w:r>
-      <w:proofErr w:type="spellEnd"/>
-      <w:r>
-        <w:rPr>
-          <w:rFonts w:ascii="Calibri" w:hAnsi="Calibri"/>
-        </w:rPr>
-        <w:t xml:space="preserve">- and phenotypic </w:t>
+        <w:t xml:space="preserve">o- and phenotypic </w:t>
       </w:r>
       <w:r>
         <w:rPr>
@@ -1467,6 +1456,11 @@
         <w:rPr>
           <w:rFonts w:ascii="Calibri" w:hAnsi="Calibri"/>
         </w:rPr>
+      </w:r>
+      <w:r>
+        <w:rPr>
+          <w:rFonts w:ascii="Calibri" w:hAnsi="Calibri"/>
+        </w:rPr>
         <w:fldChar w:fldCharType="separate"/>
       </w:r>
       <w:r>
@@ -1633,10 +1627,6 @@
         </w:rPr>
         <w:fldChar w:fldCharType="end"/>
       </w:r>
-      <w:commentRangeStart w:id="1"/>
-      <w:commentRangeStart w:id="2"/>
-      <w:commentRangeEnd w:id="1"/>
-      <w:commentRangeEnd w:id="2"/>
       <w:r>
         <w:rPr>
           <w:rFonts w:ascii="Calibri" w:hAnsi="Calibri"/>
@@ -1755,8 +1745,6 @@
         </w:rPr>
         <w:fldChar w:fldCharType="end"/>
       </w:r>
-      <w:commentRangeStart w:id="3"/>
-      <w:commentRangeEnd w:id="3"/>
       <w:r>
         <w:rPr>
           <w:rFonts w:ascii="Calibri" w:hAnsi="Calibri"/>
@@ -1936,6 +1924,11 @@
         <w:rPr>
           <w:rFonts w:ascii="Calibri" w:hAnsi="Calibri"/>
         </w:rPr>
+      </w:r>
+      <w:r>
+        <w:rPr>
+          <w:rFonts w:ascii="Calibri" w:hAnsi="Calibri"/>
+        </w:rPr>
         <w:fldChar w:fldCharType="separate"/>
       </w:r>
       <w:r>
@@ -2126,6 +2119,11 @@
         <w:rPr>
           <w:rFonts w:ascii="Calibri" w:hAnsi="Calibri"/>
         </w:rPr>
+      </w:r>
+      <w:r>
+        <w:rPr>
+          <w:rFonts w:ascii="Calibri" w:hAnsi="Calibri"/>
+        </w:rPr>
         <w:fldChar w:fldCharType="separate"/>
       </w:r>
       <w:r>
@@ -2141,8 +2139,6 @@
         </w:rPr>
         <w:fldChar w:fldCharType="end"/>
       </w:r>
-      <w:commentRangeStart w:id="4"/>
-      <w:commentRangeEnd w:id="4"/>
       <w:r>
         <w:rPr>
           <w:rFonts w:ascii="Calibri" w:hAnsi="Calibri"/>
@@ -2153,7 +2149,7 @@
         <w:rPr>
           <w:rStyle w:val="CommentReference"/>
         </w:rPr>
-        <w:commentReference w:id="5"/>
+        <w:commentReference w:id="1"/>
       </w:r>
       <w:r>
         <w:rPr>
@@ -2183,13 +2179,7 @@
         <w:rPr>
           <w:rFonts w:ascii="Calibri" w:hAnsi="Calibri"/>
         </w:rPr>
-        <w:t xml:space="preserve">by a little more than 1 day per </w:t>
-      </w:r>
-      <w:r>
-        <w:rPr>
-          <w:rFonts w:ascii="Calibri" w:hAnsi="Calibri"/>
-        </w:rPr>
-        <w:t xml:space="preserve">°C. </w:t>
+        <w:t xml:space="preserve">by a little more than 1 day per °C. </w:t>
       </w:r>
       <w:r>
         <w:rPr>
@@ -2234,7 +2224,7 @@
         </w:rPr>
         <w:t xml:space="preserve">In winegrapes, phenological timing varies across varieties, and this </w:t>
       </w:r>
-      <w:ins w:id="6" w:author="Inaki Garcia-De-Cortazar-Atauri" w:date="2019-11-05T09:27:00Z">
+      <w:ins w:id="2" w:author="Inaki Garcia-De-Cortazar-Atauri" w:date="2019-11-05T09:27:00Z">
         <w:r>
           <w:rPr>
             <w:rFonts w:ascii="Calibri" w:hAnsi="Calibri"/>
@@ -2482,6 +2472,11 @@
         <w:rPr>
           <w:rFonts w:ascii="Calibri" w:hAnsi="Calibri"/>
         </w:rPr>
+      </w:r>
+      <w:r>
+        <w:rPr>
+          <w:rFonts w:ascii="Calibri" w:hAnsi="Calibri"/>
+        </w:rPr>
         <w:fldChar w:fldCharType="separate"/>
       </w:r>
       <w:r>
@@ -2712,6 +2707,11 @@
         <w:rPr>
           <w:rFonts w:ascii="Calibri" w:hAnsi="Calibri"/>
         </w:rPr>
+      </w:r>
+      <w:r>
+        <w:rPr>
+          <w:rFonts w:ascii="Calibri" w:hAnsi="Calibri"/>
+        </w:rPr>
         <w:fldChar w:fldCharType="separate"/>
       </w:r>
       <w:r>
@@ -2727,8 +2727,6 @@
         </w:rPr>
         <w:fldChar w:fldCharType="end"/>
       </w:r>
-      <w:commentRangeStart w:id="7"/>
-      <w:commentRangeEnd w:id="7"/>
       <w:r>
         <w:rPr>
           <w:rFonts w:ascii="Calibri" w:hAnsi="Calibri"/>
@@ -2816,19 +2814,19 @@
         </w:rPr>
         <w:t xml:space="preserve">matches field-based phenology. To date, much research has focused on a limited number of </w:t>
       </w:r>
-      <w:commentRangeStart w:id="8"/>
+      <w:commentRangeStart w:id="3"/>
       <w:r>
         <w:rPr>
           <w:rFonts w:ascii="Calibri" w:hAnsi="Calibri"/>
         </w:rPr>
         <w:t>varieties</w:t>
       </w:r>
-      <w:commentRangeEnd w:id="8"/>
+      <w:commentRangeEnd w:id="3"/>
       <w:r>
         <w:rPr>
           <w:rStyle w:val="CommentReference"/>
         </w:rPr>
-        <w:commentReference w:id="8"/>
+        <w:commentReference w:id="3"/>
       </w:r>
       <w:r>
         <w:rPr>
@@ -2856,7 +2854,7 @@
           <w:rFonts w:ascii="Calibri" w:hAnsi="Calibri"/>
         </w:rPr>
       </w:pPr>
-      <w:ins w:id="9" w:author="Parker, Amber" w:date="2019-10-31T11:28:00Z">
+      <w:ins w:id="4" w:author="Parker, Amber" w:date="2019-10-31T11:28:00Z">
         <w:r>
           <w:rPr>
             <w:rFonts w:ascii="Calibri" w:hAnsi="Calibri"/>
@@ -2882,7 +2880,7 @@
         </w:rPr>
         <w:t xml:space="preserve"> important aspect of the overall effect on phenology and </w:t>
       </w:r>
-      <w:ins w:id="10" w:author="Parker, Amber" w:date="2019-10-31T11:28:00Z">
+      <w:ins w:id="5" w:author="Parker, Amber" w:date="2019-10-31T11:28:00Z">
         <w:r>
           <w:rPr>
             <w:rFonts w:ascii="Calibri" w:hAnsi="Calibri"/>
@@ -2890,7 +2888,7 @@
           <w:t xml:space="preserve">the impact of temperature on the </w:t>
         </w:r>
       </w:ins>
-      <w:ins w:id="11" w:author="Parker, Amber" w:date="2019-10-31T11:29:00Z">
+      <w:ins w:id="6" w:author="Parker, Amber" w:date="2019-10-31T11:29:00Z">
         <w:r>
           <w:rPr>
             <w:rFonts w:ascii="Calibri" w:hAnsi="Calibri"/>
@@ -2898,7 +2896,7 @@
           <w:t>flowering</w:t>
         </w:r>
       </w:ins>
-      <w:ins w:id="12" w:author="Parker, Amber" w:date="2019-10-31T11:28:00Z">
+      <w:ins w:id="7" w:author="Parker, Amber" w:date="2019-10-31T11:28:00Z">
         <w:r>
           <w:rPr>
             <w:rFonts w:ascii="Calibri" w:hAnsi="Calibri"/>
@@ -2906,7 +2904,7 @@
           <w:t xml:space="preserve"> </w:t>
         </w:r>
       </w:ins>
-      <w:ins w:id="13" w:author="Parker, Amber" w:date="2019-10-31T11:29:00Z">
+      <w:ins w:id="8" w:author="Parker, Amber" w:date="2019-10-31T11:29:00Z">
         <w:r>
           <w:rPr>
             <w:rFonts w:ascii="Calibri" w:hAnsi="Calibri"/>
@@ -2926,26 +2924,12 @@
         </w:rPr>
         <w:t xml:space="preserve"> yields</w:t>
       </w:r>
-      <w:ins w:id="14" w:author="Parker, Amber" w:date="2019-10-31T11:29:00Z">
+      <w:ins w:id="9" w:author="Parker, Amber" w:date="2019-10-31T11:29:00Z">
         <w:r>
           <w:rPr>
             <w:rFonts w:ascii="Calibri" w:hAnsi="Calibri"/>
           </w:rPr>
-          <w:t xml:space="preserve"> (</w:t>
-        </w:r>
-        <w:proofErr w:type="spellStart"/>
-        <w:r>
-          <w:rPr>
-            <w:rFonts w:ascii="Calibri" w:hAnsi="Calibri"/>
-          </w:rPr>
-          <w:t>Trought</w:t>
-        </w:r>
-        <w:proofErr w:type="spellEnd"/>
-        <w:r>
-          <w:rPr>
-            <w:rFonts w:ascii="Calibri" w:hAnsi="Calibri"/>
-          </w:rPr>
-          <w:t xml:space="preserve"> 2005 + other refs)</w:t>
+          <w:t xml:space="preserve"> (Trought 2005 + other refs)</w:t>
         </w:r>
       </w:ins>
       <w:r>
@@ -2954,26 +2938,12 @@
         </w:rPr>
         <w:t xml:space="preserve">.  </w:t>
       </w:r>
-      <w:commentRangeStart w:id="15"/>
-      <w:r>
-        <w:rPr>
-          <w:rFonts w:ascii="Calibri" w:hAnsi="Calibri"/>
-        </w:rPr>
-        <w:t xml:space="preserve">Petrie and </w:t>
-      </w:r>
-      <w:proofErr w:type="spellStart"/>
-      <w:r>
-        <w:rPr>
-          <w:rFonts w:ascii="Calibri" w:hAnsi="Calibri"/>
-        </w:rPr>
-        <w:t>Clingeleffer</w:t>
-      </w:r>
-      <w:proofErr w:type="spellEnd"/>
-      <w:r>
-        <w:rPr>
-          <w:rFonts w:ascii="Calibri" w:hAnsi="Calibri"/>
-        </w:rPr>
-        <w:t xml:space="preserve"> (2004) found that Chardonnay buds exposed to elevated temperatures just before or just after budburst produced 24.2-32.6</w:t>
+      <w:commentRangeStart w:id="10"/>
+      <w:r>
+        <w:rPr>
+          <w:rFonts w:ascii="Calibri" w:hAnsi="Calibri"/>
+        </w:rPr>
+        <w:t>Petrie and Clingeleffer (2004) found that Chardonnay buds exposed to elevated temperatures just before or just after budburst produced 24.2-32.6</w:t>
       </w:r>
       <w:r>
         <w:rPr>
@@ -3179,6 +3149,11 @@
         <w:rPr>
           <w:rFonts w:ascii="Calibri" w:hAnsi="Calibri"/>
         </w:rPr>
+      </w:r>
+      <w:r>
+        <w:rPr>
+          <w:rFonts w:ascii="Calibri" w:hAnsi="Calibri"/>
+        </w:rPr>
         <w:fldChar w:fldCharType="separate"/>
       </w:r>
       <w:r>
@@ -3194,7 +3169,7 @@
         </w:rPr>
         <w:fldChar w:fldCharType="end"/>
       </w:r>
-      <w:ins w:id="16" w:author="Inaki Garcia-De-Cortazar-Atauri" w:date="2019-11-05T09:34:00Z">
+      <w:ins w:id="11" w:author="Inaki Garcia-De-Cortazar-Atauri" w:date="2019-11-05T09:34:00Z">
         <w:r>
           <w:rPr>
             <w:rFonts w:ascii="Calibri" w:hAnsi="Calibri"/>
@@ -3214,7 +3189,7 @@
         </w:rPr>
         <w:t xml:space="preserve"> </w:t>
       </w:r>
-      <w:ins w:id="17" w:author="Inaki Garcia-De-Cortazar-Atauri" w:date="2019-11-05T09:34:00Z">
+      <w:ins w:id="12" w:author="Inaki Garcia-De-Cortazar-Atauri" w:date="2019-11-05T09:34:00Z">
         <w:r>
           <w:rPr>
             <w:rFonts w:ascii="Calibri" w:hAnsi="Calibri"/>
@@ -3235,7 +3210,7 @@
         <w:t xml:space="preserve">development may similarly slow down at higher temperatures. </w:t>
       </w:r>
     </w:p>
-    <w:commentRangeEnd w:id="15"/>
+    <w:commentRangeEnd w:id="10"/>
     <w:p>
       <w:pPr>
         <w:rPr>
@@ -3246,7 +3221,7 @@
         <w:rPr>
           <w:rStyle w:val="CommentReference"/>
         </w:rPr>
-        <w:commentReference w:id="15"/>
+        <w:commentReference w:id="10"/>
       </w:r>
     </w:p>
     <w:p>
@@ -3469,21 +3444,7 @@
         <w:rPr>
           <w:rFonts w:ascii="Calibri" w:hAnsi="Calibri"/>
         </w:rPr>
-        <w:t xml:space="preserve">using the modified </w:t>
-      </w:r>
-      <w:proofErr w:type="spellStart"/>
-      <w:r>
-        <w:rPr>
-          <w:rFonts w:ascii="Calibri" w:hAnsi="Calibri"/>
-        </w:rPr>
-        <w:t>Eichorn</w:t>
-      </w:r>
-      <w:proofErr w:type="spellEnd"/>
-      <w:r>
-        <w:rPr>
-          <w:rFonts w:ascii="Calibri" w:hAnsi="Calibri"/>
-        </w:rPr>
-        <w:t xml:space="preserve">-Lorenz (EL) scale </w:t>
+        <w:t xml:space="preserve">using the modified Eichorn-Lorenz (EL) scale </w:t>
       </w:r>
       <w:r>
         <w:rPr>
@@ -3540,7 +3501,7 @@
         </w:rPr>
         <w:t xml:space="preserve"> methods available at: </w:t>
       </w:r>
-      <w:hyperlink r:id="rId11" w:history="1">
+      <w:hyperlink r:id="rId10" w:history="1">
         <w:r>
           <w:rPr>
             <w:rStyle w:val="Hyperlink"/>
@@ -3645,19 +3606,19 @@
       <w:r>
         <w:t xml:space="preserve">in </w:t>
       </w:r>
-      <w:commentRangeStart w:id="18"/>
+      <w:commentRangeStart w:id="13"/>
       <w:r>
         <w:t xml:space="preserve">26 cm diameter pots </w:t>
       </w:r>
       <w:r>
         <w:t xml:space="preserve">in January 2016. </w:t>
       </w:r>
-      <w:ins w:id="19" w:author="Andrew Walker" w:date="2019-11-11T10:25:00Z">
+      <w:ins w:id="14" w:author="Andrew Walker" w:date="2019-11-11T10:25:00Z">
         <w:r>
           <w:t xml:space="preserve">I </w:t>
         </w:r>
       </w:ins>
-      <w:ins w:id="20" w:author="Andrew Walker" w:date="2019-11-11T10:26:00Z">
+      <w:ins w:id="15" w:author="Andrew Walker" w:date="2019-11-11T10:26:00Z">
         <w:r>
           <w:t>agree L better</w:t>
         </w:r>
@@ -3665,12 +3626,12 @@
       <w:r>
         <w:t xml:space="preserve"> </w:t>
       </w:r>
-      <w:commentRangeEnd w:id="18"/>
+      <w:commentRangeEnd w:id="13"/>
       <w:r>
         <w:rPr>
           <w:rStyle w:val="CommentReference"/>
         </w:rPr>
-        <w:commentReference w:id="18"/>
+        <w:commentReference w:id="13"/>
       </w:r>
       <w:r>
         <w:t xml:space="preserve">After several months of growth, on </w:t>
@@ -3719,7 +3680,7 @@
           <w:rFonts w:ascii="Calibri" w:hAnsi="Calibri"/>
         </w:rPr>
       </w:pPr>
-      <w:commentRangeStart w:id="21"/>
+      <w:commentRangeStart w:id="16"/>
       <w:r>
         <w:lastRenderedPageBreak/>
         <w:t>On 15 August</w:t>
@@ -3866,15 +3827,7 @@
         <w:t>, each plant’s development was reco</w:t>
       </w:r>
       <w:r>
-        <w:t xml:space="preserve">rded using the modified </w:t>
-      </w:r>
-      <w:proofErr w:type="spellStart"/>
-      <w:r>
-        <w:t>Eichorn</w:t>
-      </w:r>
-      <w:proofErr w:type="spellEnd"/>
-      <w:r>
-        <w:t>-</w:t>
+        <w:t>rded using the modified Eichorn-</w:t>
       </w:r>
       <w:r>
         <w:t>Lorenz</w:t>
@@ -4117,12 +4070,12 @@
         </w:rPr>
         <w:t>.</w:t>
       </w:r>
-      <w:commentRangeEnd w:id="21"/>
+      <w:commentRangeEnd w:id="16"/>
       <w:r>
         <w:rPr>
           <w:rStyle w:val="CommentReference"/>
         </w:rPr>
-        <w:commentReference w:id="21"/>
+        <w:commentReference w:id="16"/>
       </w:r>
     </w:p>
     <w:p>
@@ -4264,7 +4217,7 @@
         </w:rPr>
         <w:t xml:space="preserve">were also recorded.  Once a plant had reached 100% flowering, or, in the case of </w:t>
       </w:r>
-      <w:commentRangeStart w:id="22"/>
+      <w:commentRangeStart w:id="17"/>
       <w:r>
         <w:rPr>
           <w:rFonts w:ascii="Calibri" w:hAnsi="Calibri"/>
@@ -4283,12 +4236,12 @@
         </w:rPr>
         <w:t>spent a minimum 14 days in the chamber, it was returned to the greenhouse.</w:t>
       </w:r>
-      <w:commentRangeEnd w:id="22"/>
+      <w:commentRangeEnd w:id="17"/>
       <w:r>
         <w:rPr>
           <w:rStyle w:val="CommentReference"/>
         </w:rPr>
-        <w:commentReference w:id="22"/>
+        <w:commentReference w:id="17"/>
       </w:r>
       <w:r>
         <w:rPr>
@@ -4379,7 +4332,7 @@
           <w:b/>
         </w:rPr>
       </w:pPr>
-      <w:commentRangeStart w:id="23"/>
+      <w:commentRangeStart w:id="18"/>
       <w:r>
         <w:rPr>
           <w:rFonts w:ascii="Calibri" w:hAnsi="Calibri"/>
@@ -4387,12 +4340,12 @@
         </w:rPr>
         <w:t>Results</w:t>
       </w:r>
-      <w:commentRangeEnd w:id="23"/>
+      <w:commentRangeEnd w:id="18"/>
       <w:r>
         <w:rPr>
           <w:rStyle w:val="CommentReference"/>
         </w:rPr>
-        <w:commentReference w:id="23"/>
+        <w:commentReference w:id="18"/>
       </w:r>
     </w:p>
     <w:p>
@@ -4510,22 +4463,14 @@
         </w:rPr>
         <w:t xml:space="preserve">, budburst: </w:t>
       </w:r>
-      <w:proofErr w:type="gramStart"/>
       <w:r>
         <w:rPr>
           <w:rFonts w:ascii="Calibri" w:hAnsi="Calibri"/>
         </w:rPr>
         <w:lastRenderedPageBreak/>
-        <w:t>F(</w:t>
-      </w:r>
-      <w:proofErr w:type="gramEnd"/>
-      <w:r>
-        <w:rPr>
-          <w:rFonts w:ascii="Calibri" w:hAnsi="Calibri"/>
-        </w:rPr>
-        <w:t xml:space="preserve">1,47)=14.55, p&lt;0.001; leafout: F(1,47)=18.51, p&lt;0.001).  </w:t>
-      </w:r>
-      <w:commentRangeStart w:id="24"/>
+        <w:t xml:space="preserve">F(1,47)=14.55, p&lt;0.001; leafout: F(1,47)=18.51, p&lt;0.001).  </w:t>
+      </w:r>
+      <w:commentRangeStart w:id="19"/>
       <w:r>
         <w:rPr>
           <w:rFonts w:ascii="Calibri" w:hAnsi="Calibri"/>
@@ -4646,12 +4591,12 @@
         </w:rPr>
         <w:t xml:space="preserve"> (e.g., Sauvignon blanc, Tempranillo, Verdelho). </w:t>
       </w:r>
-      <w:commentRangeEnd w:id="24"/>
+      <w:commentRangeEnd w:id="19"/>
       <w:r>
         <w:rPr>
           <w:rStyle w:val="CommentReference"/>
         </w:rPr>
-        <w:commentReference w:id="24"/>
+        <w:commentReference w:id="19"/>
       </w:r>
       <w:r>
         <w:rPr>
@@ -4713,19 +4658,19 @@
         </w:rPr>
         <w:t xml:space="preserve">nts that had thicker </w:t>
       </w:r>
-      <w:commentRangeStart w:id="25"/>
+      <w:commentRangeStart w:id="20"/>
       <w:r>
         <w:rPr>
           <w:rFonts w:ascii="Calibri" w:hAnsi="Calibri"/>
         </w:rPr>
         <w:t>spurs</w:t>
       </w:r>
-      <w:commentRangeEnd w:id="25"/>
+      <w:commentRangeEnd w:id="20"/>
       <w:r>
         <w:rPr>
           <w:rStyle w:val="CommentReference"/>
         </w:rPr>
-        <w:commentReference w:id="25"/>
+        <w:commentReference w:id="20"/>
       </w:r>
       <w:r>
         <w:rPr>
@@ -4749,21 +4694,7 @@
         <w:rPr>
           <w:rFonts w:ascii="Calibri" w:hAnsi="Calibri"/>
         </w:rPr>
-        <w:t>(</w:t>
-      </w:r>
-      <w:proofErr w:type="gramStart"/>
-      <w:r>
-        <w:rPr>
-          <w:rFonts w:ascii="Calibri" w:hAnsi="Calibri"/>
-        </w:rPr>
-        <w:t>Z(</w:t>
-      </w:r>
-      <w:proofErr w:type="gramEnd"/>
-      <w:r>
-        <w:rPr>
-          <w:rFonts w:ascii="Calibri" w:hAnsi="Calibri"/>
-        </w:rPr>
-        <w:t>340)=2.21, p=0.03)</w:t>
+        <w:t>(Z(340)=2.21, p=0.03)</w:t>
       </w:r>
       <w:r>
         <w:rPr>
@@ -4899,21 +4830,7 @@
         <w:rPr>
           <w:rFonts w:ascii="Calibri" w:hAnsi="Calibri"/>
         </w:rPr>
-        <w:t>Soil moisture in the chambers varied by chamber temperature (</w:t>
-      </w:r>
-      <w:proofErr w:type="gramStart"/>
-      <w:r>
-        <w:rPr>
-          <w:rFonts w:ascii="Calibri" w:hAnsi="Calibri"/>
-        </w:rPr>
-        <w:t>F(</w:t>
-      </w:r>
-      <w:proofErr w:type="gramEnd"/>
-      <w:r>
-        <w:rPr>
-          <w:rFonts w:ascii="Calibri" w:hAnsi="Calibri"/>
-        </w:rPr>
-        <w:t>1,24)=8.05, p=0.0</w:t>
+        <w:t>Soil moisture in the chambers varied by chamber temperature (F(1,24)=8.05, p=0.0</w:t>
       </w:r>
       <w:r>
         <w:rPr>
@@ -4969,21 +4886,7 @@
         <w:rPr>
           <w:rFonts w:ascii="Calibri" w:hAnsi="Calibri"/>
         </w:rPr>
-        <w:t xml:space="preserve">(stem length: </w:t>
-      </w:r>
-      <w:proofErr w:type="gramStart"/>
-      <w:r>
-        <w:rPr>
-          <w:rFonts w:ascii="Calibri" w:hAnsi="Calibri"/>
-        </w:rPr>
-        <w:t>F(</w:t>
-      </w:r>
-      <w:proofErr w:type="gramEnd"/>
-      <w:r>
-        <w:rPr>
-          <w:rFonts w:ascii="Calibri" w:hAnsi="Calibri"/>
-        </w:rPr>
-        <w:t>1,24)=0.53, p=0.47; leaf number: F(1,24)=0.0</w:t>
+        <w:t>(stem length: F(1,24)=0.53, p=0.47; leaf number: F(1,24)=0.0</w:t>
       </w:r>
       <w:r>
         <w:rPr>
@@ -5017,7 +4920,7 @@
         </w:rPr>
         <w:t>Chamber temperature</w:t>
       </w:r>
-      <w:ins w:id="26" w:author="Parker, Amber" w:date="2019-10-31T11:48:00Z">
+      <w:ins w:id="22" w:author="Parker, Amber" w:date="2019-10-31T11:48:00Z">
         <w:r>
           <w:rPr>
             <w:rFonts w:ascii="Calibri" w:hAnsi="Calibri"/>
@@ -5147,7 +5050,7 @@
         </w:rPr>
         <w:t>The number of</w:t>
       </w:r>
-      <w:ins w:id="27" w:author="Parker, Amber" w:date="2019-10-31T11:48:00Z">
+      <w:ins w:id="23" w:author="Parker, Amber" w:date="2019-10-31T11:48:00Z">
         <w:r>
           <w:rPr>
             <w:rFonts w:ascii="Calibri" w:hAnsi="Calibri"/>
@@ -5165,19 +5068,7 @@
         <w:rPr>
           <w:rFonts w:ascii="Calibri" w:hAnsi="Calibri"/>
         </w:rPr>
-        <w:t xml:space="preserve"> </w:t>
-      </w:r>
-      <w:r>
-        <w:rPr>
-          <w:rFonts w:ascii="Calibri" w:hAnsi="Calibri"/>
-        </w:rPr>
-        <w:t>a</w:t>
-      </w:r>
-      <w:r>
-        <w:rPr>
-          <w:rFonts w:ascii="Calibri" w:hAnsi="Calibri"/>
-        </w:rPr>
-        <w:t xml:space="preserve">borted per plant was significantly affected by the chamber temperature (Figure </w:t>
+        <w:t xml:space="preserve"> aborted per plant was significantly affected by the chamber temperature (Figure </w:t>
       </w:r>
       <w:r>
         <w:rPr>
@@ -5189,21 +5080,7 @@
         <w:rPr>
           <w:rFonts w:ascii="Calibri" w:hAnsi="Calibri"/>
         </w:rPr>
-        <w:t xml:space="preserve">, </w:t>
-      </w:r>
-      <w:proofErr w:type="gramStart"/>
-      <w:r>
-        <w:rPr>
-          <w:rFonts w:ascii="Calibri" w:hAnsi="Calibri"/>
-        </w:rPr>
-        <w:t>F(</w:t>
-      </w:r>
-      <w:proofErr w:type="gramEnd"/>
-      <w:r>
-        <w:rPr>
-          <w:rFonts w:ascii="Calibri" w:hAnsi="Calibri"/>
-        </w:rPr>
-        <w:t>1,24)=7.4</w:t>
+        <w:t>, F(1,24)=7.4</w:t>
       </w:r>
       <w:r>
         <w:rPr>
@@ -5217,7 +5094,7 @@
         </w:rPr>
         <w:t xml:space="preserve">, p=0.01).  The two warmest chambers saw the greatest number of </w:t>
       </w:r>
-      <w:ins w:id="28" w:author="Parker, Amber" w:date="2019-10-31T11:50:00Z">
+      <w:ins w:id="24" w:author="Parker, Amber" w:date="2019-10-31T11:50:00Z">
         <w:r>
           <w:rPr>
             <w:rFonts w:ascii="Calibri" w:hAnsi="Calibri"/>
@@ -5237,7 +5114,7 @@
         </w:rPr>
         <w:t xml:space="preserve"> lost during the time in the chamber, with the greatest average number of </w:t>
       </w:r>
-      <w:ins w:id="29" w:author="Parker, Amber" w:date="2019-10-31T11:50:00Z">
+      <w:ins w:id="25" w:author="Parker, Amber" w:date="2019-10-31T11:50:00Z">
         <w:r>
           <w:rPr>
             <w:rFonts w:ascii="Calibri" w:hAnsi="Calibri"/>
@@ -5293,7 +5170,7 @@
         </w:rPr>
         <w:t xml:space="preserve">mean number of </w:t>
       </w:r>
-      <w:ins w:id="30" w:author="Parker, Amber" w:date="2019-10-31T11:50:00Z">
+      <w:ins w:id="26" w:author="Parker, Amber" w:date="2019-10-31T11:50:00Z">
         <w:r>
           <w:rPr>
             <w:rFonts w:ascii="Calibri" w:hAnsi="Calibri"/>
@@ -5439,13 +5316,13 @@
         </w:rPr>
         <w:t xml:space="preserve">  </w:t>
       </w:r>
-      <w:commentRangeStart w:id="31"/>
-      <w:commentRangeEnd w:id="31"/>
+      <w:commentRangeStart w:id="27"/>
+      <w:commentRangeEnd w:id="27"/>
       <w:r>
         <w:rPr>
           <w:rStyle w:val="CommentReference"/>
         </w:rPr>
-        <w:commentReference w:id="31"/>
+        <w:commentReference w:id="27"/>
       </w:r>
     </w:p>
     <w:p>
@@ -5462,7 +5339,7 @@
           <w:b/>
         </w:rPr>
       </w:pPr>
-      <w:commentRangeStart w:id="32"/>
+      <w:commentRangeStart w:id="28"/>
       <w:r>
         <w:rPr>
           <w:rFonts w:ascii="Calibri" w:hAnsi="Calibri"/>
@@ -5470,12 +5347,12 @@
         </w:rPr>
         <w:t>Discussion</w:t>
       </w:r>
-      <w:commentRangeEnd w:id="32"/>
+      <w:commentRangeEnd w:id="28"/>
       <w:r>
         <w:rPr>
           <w:rStyle w:val="CommentReference"/>
         </w:rPr>
-        <w:commentReference w:id="32"/>
+        <w:commentReference w:id="28"/>
       </w:r>
     </w:p>
     <w:p>
@@ -5696,7 +5573,7 @@
         </w:rPr>
         <w:t xml:space="preserve"> 50% flowering</w:t>
       </w:r>
-      <w:commentRangeStart w:id="33"/>
+      <w:commentRangeStart w:id="29"/>
       <w:r>
         <w:rPr>
           <w:rFonts w:ascii="Calibri" w:hAnsi="Calibri"/>
@@ -5777,12 +5654,12 @@
         </w:rPr>
         <w:t xml:space="preserve">delayed in either the coldest or warmest chambers.  </w:t>
       </w:r>
-      <w:commentRangeEnd w:id="33"/>
+      <w:commentRangeEnd w:id="29"/>
       <w:r>
         <w:rPr>
           <w:rStyle w:val="CommentReference"/>
         </w:rPr>
-        <w:commentReference w:id="33"/>
+        <w:commentReference w:id="29"/>
       </w:r>
       <w:r>
         <w:rPr>
@@ -5942,7 +5819,7 @@
         </w:rPr>
         <w:t>:</w:t>
       </w:r>
-      <w:ins w:id="34" w:author="Nicole Merrill" w:date="2019-10-28T10:16:00Z">
+      <w:ins w:id="30" w:author="Nicole Merrill" w:date="2019-10-28T10:16:00Z">
         <w:r>
           <w:rPr>
             <w:rFonts w:ascii="Calibri" w:hAnsi="Calibri"/>
@@ -5950,7 +5827,6 @@
           <w:t xml:space="preserve"> </w:t>
         </w:r>
       </w:ins>
-      <w:bookmarkStart w:id="35" w:name="_GoBack"/>
       <w:r>
         <w:rPr>
           <w:rFonts w:ascii="Calibri" w:hAnsi="Calibri"/>
@@ -6060,7 +5936,6 @@
         </w:rPr>
         <w:t xml:space="preserve">.  </w:t>
       </w:r>
-      <w:bookmarkEnd w:id="35"/>
     </w:p>
     <w:p>
       <w:pPr>
@@ -6200,13 +6075,7 @@
         <w:rPr>
           <w:rFonts w:ascii="Calibri" w:hAnsi="Calibri"/>
         </w:rPr>
-        <w:t xml:space="preserve"> </w:t>
-      </w:r>
-      <w:r>
-        <w:rPr>
-          <w:rFonts w:ascii="Calibri" w:hAnsi="Calibri"/>
-        </w:rPr>
-        <w:t>Although we did not measure fruit-set, this could be an important next step for future studies to help understand how exactly harvest yields would be affected.</w:t>
+        <w:t xml:space="preserve"> Although we did not measure fruit-set, this could be an important next step for future studies to help understand how exactly harvest yields would be affected.</w:t>
       </w:r>
     </w:p>
     <w:p>
@@ -6224,8 +6093,8 @@
           <w:i/>
         </w:rPr>
       </w:pPr>
-      <w:commentRangeStart w:id="36"/>
-      <w:commentRangeStart w:id="37"/>
+      <w:commentRangeStart w:id="31"/>
+      <w:commentRangeStart w:id="32"/>
       <w:r>
         <w:rPr>
           <w:rFonts w:ascii="Calibri" w:hAnsi="Calibri"/>
@@ -6240,12 +6109,12 @@
         </w:rPr>
         <w:t xml:space="preserve">future research </w:t>
       </w:r>
-      <w:commentRangeEnd w:id="36"/>
+      <w:commentRangeEnd w:id="31"/>
       <w:r>
         <w:rPr>
           <w:rStyle w:val="CommentReference"/>
         </w:rPr>
-        <w:commentReference w:id="36"/>
+        <w:commentReference w:id="31"/>
       </w:r>
     </w:p>
     <w:p>
@@ -6477,6 +6346,11 @@
         <w:rPr>
           <w:rFonts w:ascii="Calibri" w:hAnsi="Calibri"/>
         </w:rPr>
+      </w:r>
+      <w:r>
+        <w:rPr>
+          <w:rFonts w:ascii="Calibri" w:hAnsi="Calibri"/>
+        </w:rPr>
         <w:fldChar w:fldCharType="separate"/>
       </w:r>
       <w:r>
@@ -6504,12 +6378,12 @@
         </w:rPr>
         <w:t xml:space="preserve">Further, we found high variation in flowering success—plants with larger spurs were more likely to flower and some varieties were far more successful in flowering than others. Thus, future experiments may want to (at least initially) focus lab efforts on these varieties. </w:t>
       </w:r>
-      <w:commentRangeEnd w:id="37"/>
+      <w:commentRangeEnd w:id="32"/>
       <w:r>
         <w:rPr>
           <w:rStyle w:val="CommentReference"/>
         </w:rPr>
-        <w:commentReference w:id="37"/>
+        <w:commentReference w:id="32"/>
       </w:r>
     </w:p>
     <w:p>
@@ -6663,7 +6537,7 @@
           <w:rFonts w:ascii="Calibri" w:hAnsi="Calibri"/>
         </w:rPr>
       </w:pPr>
-      <w:commentRangeStart w:id="38"/>
+      <w:commentRangeStart w:id="33"/>
       <w:r>
         <w:rPr>
           <w:rFonts w:ascii="Calibri" w:hAnsi="Calibri"/>
@@ -6791,12 +6665,12 @@
         </w:rPr>
         <w:t xml:space="preserve">As data across more diverse varieties and temperature regimes increases, it can help support mapping when and where different varieties may perform best as warming continues. </w:t>
       </w:r>
-      <w:commentRangeEnd w:id="38"/>
+      <w:commentRangeEnd w:id="33"/>
       <w:r>
         <w:rPr>
           <w:rStyle w:val="CommentReference"/>
         </w:rPr>
-        <w:commentReference w:id="38"/>
+        <w:commentReference w:id="33"/>
       </w:r>
     </w:p>
     <w:p>
@@ -6850,21 +6724,7 @@
         <w:rPr>
           <w:rFonts w:ascii="Calibri" w:hAnsi="Calibri"/>
         </w:rPr>
-        <w:t xml:space="preserve"> </w:t>
-      </w:r>
-      <w:proofErr w:type="spellStart"/>
-      <w:r>
-        <w:rPr>
-          <w:rFonts w:ascii="Calibri" w:hAnsi="Calibri"/>
-        </w:rPr>
-        <w:t>Forrestel</w:t>
-      </w:r>
-      <w:proofErr w:type="spellEnd"/>
-      <w:r>
-        <w:rPr>
-          <w:rFonts w:ascii="Calibri" w:hAnsi="Calibri"/>
-        </w:rPr>
-        <w:t xml:space="preserve"> for taking cuttings and starting plants in the greenhouse and </w:t>
+        <w:t xml:space="preserve"> Forrestel for taking cuttings and starting plants in the greenhouse and </w:t>
       </w:r>
       <w:r>
         <w:rPr>
@@ -6939,7 +6799,7 @@
                     <pic:cNvPicPr/>
                   </pic:nvPicPr>
                   <pic:blipFill>
-                    <a:blip r:embed="rId12"/>
+                    <a:blip r:embed="rId11"/>
                     <a:stretch>
                       <a:fillRect/>
                     </a:stretch>
@@ -6997,7 +6857,31 @@
         <w:t xml:space="preserve"> correlates</w:t>
       </w:r>
       <w:r>
-        <w:t xml:space="preserve"> to the day of budburst and leafout in greenhouse </w:t>
+        <w:t xml:space="preserve"> to the day of budburst </w:t>
+      </w:r>
+      <w:r>
+        <w:t>(</w:t>
+      </w:r>
+      <w:r>
+        <w:rPr>
+          <w:rFonts w:ascii="Calibri" w:hAnsi="Calibri"/>
+        </w:rPr>
+        <w:t xml:space="preserve">F(1,47)=14.55, p&lt;0.001) </w:t>
+      </w:r>
+      <w:r>
+        <w:t xml:space="preserve">and leafout </w:t>
+      </w:r>
+      <w:r>
+        <w:t>(</w:t>
+      </w:r>
+      <w:r>
+        <w:rPr>
+          <w:rFonts w:ascii="Calibri" w:hAnsi="Calibri"/>
+        </w:rPr>
+        <w:t xml:space="preserve">F(1,47)=18.51, p&lt;0.001) </w:t>
+      </w:r>
+      <w:r>
+        <w:t xml:space="preserve">in greenhouse </w:t>
       </w:r>
       <w:r>
         <w:t>conditions across 50 varieties (e</w:t>
@@ -7010,6 +6894,9 @@
       </w:r>
       <w:r>
         <w:t>.</w:t>
+      </w:r>
+      <w:r>
+        <w:t xml:space="preserve"> </w:t>
       </w:r>
     </w:p>
     <w:p>
@@ -7046,7 +6933,7 @@
                     <pic:cNvPicPr/>
                   </pic:nvPicPr>
                   <pic:blipFill>
-                    <a:blip r:embed="rId13"/>
+                    <a:blip r:embed="rId12"/>
                     <a:stretch>
                       <a:fillRect/>
                     </a:stretch>
@@ -7093,7 +6980,6 @@
           <w:rFonts w:ascii="Calibri" w:hAnsi="Calibri"/>
         </w:rPr>
       </w:pPr>
-      <w:commentRangeStart w:id="39"/>
       <w:r>
         <w:rPr>
           <w:rFonts w:ascii="Calibri" w:hAnsi="Calibri"/>
@@ -7134,7 +7020,19 @@
         <w:rPr>
           <w:rFonts w:ascii="Calibri" w:hAnsi="Calibri"/>
         </w:rPr>
-        <w:t xml:space="preserve"> plant would reach 50% flowering, with larger spur vines more often reaching 50% flowering</w:t>
+        <w:t xml:space="preserve"> plant would reach 50% flowering</w:t>
+      </w:r>
+      <w:r>
+        <w:rPr>
+          <w:rFonts w:ascii="Calibri" w:hAnsi="Calibri"/>
+        </w:rPr>
+        <w:t xml:space="preserve"> (Z(340)=2.85, p=0.004)</w:t>
+      </w:r>
+      <w:r>
+        <w:rPr>
+          <w:rFonts w:ascii="Calibri" w:hAnsi="Calibri"/>
+        </w:rPr>
+        <w:t>, with larger spur vines more often reaching 50% flowering</w:t>
       </w:r>
       <w:r>
         <w:rPr>
@@ -7164,21 +7062,7 @@
         <w:rPr>
           <w:rFonts w:ascii="Calibri" w:hAnsi="Calibri"/>
         </w:rPr>
-        <w:t xml:space="preserve">recorded in this analysis as 1 </w:t>
-      </w:r>
-      <w:proofErr w:type="gramStart"/>
-      <w:r>
-        <w:rPr>
-          <w:rFonts w:ascii="Calibri" w:hAnsi="Calibri"/>
-        </w:rPr>
-        <w:t>values</w:t>
-      </w:r>
-      <w:proofErr w:type="gramEnd"/>
-      <w:r>
-        <w:rPr>
-          <w:rFonts w:ascii="Calibri" w:hAnsi="Calibri"/>
-        </w:rPr>
-        <w:t xml:space="preserve">, </w:t>
+        <w:t xml:space="preserve">recorded in this analysis as 1 values, </w:t>
       </w:r>
       <w:r>
         <w:rPr>
@@ -7186,12 +7070,11 @@
         </w:rPr>
         <w:t>top).</w:t>
       </w:r>
-      <w:commentRangeEnd w:id="39"/>
-      <w:r>
-        <w:rPr>
-          <w:rStyle w:val="CommentReference"/>
-        </w:rPr>
-        <w:commentReference w:id="39"/>
+      <w:r>
+        <w:rPr>
+          <w:rFonts w:ascii="Calibri" w:hAnsi="Calibri"/>
+        </w:rPr>
+        <w:t xml:space="preserve"> </w:t>
       </w:r>
     </w:p>
     <w:p>
@@ -7222,7 +7105,7 @@
                     <pic:cNvPicPr/>
                   </pic:nvPicPr>
                   <pic:blipFill>
-                    <a:blip r:embed="rId14"/>
+                    <a:blip r:embed="rId13"/>
                     <a:stretch>
                       <a:fillRect/>
                     </a:stretch>
@@ -7250,7 +7133,6 @@
       </w:r>
     </w:p>
     <w:p>
-      <w:commentRangeStart w:id="40"/>
       <w:r>
         <w:t>Th</w:t>
       </w:r>
@@ -7273,23 +7155,46 @@
         <w:t>the relationship between mean chamber temperature and a) the days it took the plants to reach 10% flowering</w:t>
       </w:r>
       <w:r>
+        <w:t xml:space="preserve"> (</w:t>
+      </w:r>
+      <w:r>
+        <w:rPr>
+          <w:rFonts w:ascii="Calibri" w:hAnsi="Calibri"/>
+        </w:rPr>
+        <w:t>F(1,20)=0.43, p=0.52)</w:t>
+      </w:r>
+      <w:r>
         <w:t xml:space="preserve">, </w:t>
       </w:r>
       <w:r>
         <w:t>b) the days it took the plants to reach 50% flowering</w:t>
       </w:r>
       <w:r>
+        <w:t xml:space="preserve"> (</w:t>
+      </w:r>
+      <w:r>
+        <w:rPr>
+          <w:rFonts w:ascii="Calibri" w:hAnsi="Calibri"/>
+        </w:rPr>
+        <w:t>50%: F(1,15)=0.50, p=0.49)</w:t>
+      </w:r>
+      <w:r>
         <w:t>, or</w:t>
       </w:r>
       <w:r>
-        <w:t xml:space="preserve"> c) the number of flower buds lost while in the chamber.  The black points and bars show the average and error in each chamber. The number above each chamber’s data is the sample size.  The colored points represent individual plants. The legend in the top left corner gives the night/day temperature for each chamber.</w:t>
-      </w:r>
-      <w:commentRangeEnd w:id="40"/>
-      <w:r>
-        <w:rPr>
-          <w:rStyle w:val="CommentReference"/>
-        </w:rPr>
-        <w:commentReference w:id="40"/>
+        <w:t xml:space="preserve"> c) the number of flower buds lost while in the chamber</w:t>
+      </w:r>
+      <w:r>
+        <w:t xml:space="preserve"> (</w:t>
+      </w:r>
+      <w:r>
+        <w:rPr>
+          <w:rFonts w:ascii="Calibri" w:hAnsi="Calibri"/>
+        </w:rPr>
+        <w:t>F(1,24)=7.43, p=0.01)</w:t>
+      </w:r>
+      <w:r>
+        <w:t>.  The black points and bars show the average and error in each chamber. The number above each chamber’s data is the sample size.  The colored points represent individual plants. The legend in the top left corner gives the night/day temperature for each chamber.</w:t>
       </w:r>
     </w:p>
     <w:p>
@@ -7555,7 +7460,7 @@
                 <w:color w:val="000000"/>
               </w:rPr>
             </w:pPr>
-            <w:commentRangeStart w:id="41"/>
+            <w:commentRangeStart w:id="34"/>
             <w:r>
               <w:rPr>
                 <w:rFonts w:ascii="Calibri" w:eastAsia="Times New Roman" w:hAnsi="Calibri" w:cs="Calibri"/>
@@ -7565,12 +7470,12 @@
               </w:rPr>
               <w:t>Mean Budburst Date</w:t>
             </w:r>
-            <w:commentRangeEnd w:id="41"/>
+            <w:commentRangeEnd w:id="34"/>
             <w:r>
               <w:rPr>
                 <w:rStyle w:val="CommentReference"/>
               </w:rPr>
-              <w:commentReference w:id="41"/>
+              <w:commentReference w:id="34"/>
             </w:r>
           </w:p>
         </w:tc>
@@ -7754,17 +7659,8 @@
                 <w:rFonts w:ascii="Calibri" w:eastAsia="Times New Roman" w:hAnsi="Calibri" w:cs="Calibri"/>
                 <w:color w:val="000000"/>
               </w:rPr>
-              <w:t xml:space="preserve">Alicante </w:t>
-            </w:r>
-            <w:proofErr w:type="spellStart"/>
-            <w:r>
-              <w:rPr>
-                <w:rFonts w:ascii="Calibri" w:eastAsia="Times New Roman" w:hAnsi="Calibri" w:cs="Calibri"/>
-                <w:color w:val="000000"/>
-              </w:rPr>
-              <w:t>Bouschet</w:t>
-            </w:r>
-            <w:proofErr w:type="spellEnd"/>
+              <w:t>Alicante Bouschet</w:t>
+            </w:r>
           </w:p>
         </w:tc>
         <w:tc>
@@ -7948,7 +7844,6 @@
                 <w:color w:val="000000"/>
               </w:rPr>
             </w:pPr>
-            <w:proofErr w:type="spellStart"/>
             <w:r>
               <w:rPr>
                 <w:rFonts w:ascii="Calibri" w:eastAsia="Times New Roman" w:hAnsi="Calibri" w:cs="Calibri"/>
@@ -7956,7 +7851,6 @@
               </w:rPr>
               <w:t>Aligote</w:t>
             </w:r>
-            <w:proofErr w:type="spellEnd"/>
           </w:p>
         </w:tc>
         <w:tc>
@@ -8140,7 +8034,6 @@
                 <w:color w:val="000000"/>
               </w:rPr>
             </w:pPr>
-            <w:proofErr w:type="spellStart"/>
             <w:r>
               <w:rPr>
                 <w:rFonts w:ascii="Calibri" w:eastAsia="Times New Roman" w:hAnsi="Calibri" w:cs="Calibri"/>
@@ -8148,7 +8041,6 @@
               </w:rPr>
               <w:t>Auxerrois</w:t>
             </w:r>
-            <w:proofErr w:type="spellEnd"/>
           </w:p>
         </w:tc>
         <w:tc>
@@ -8332,7 +8224,6 @@
                 <w:color w:val="000000"/>
               </w:rPr>
             </w:pPr>
-            <w:proofErr w:type="spellStart"/>
             <w:r>
               <w:rPr>
                 <w:rFonts w:ascii="Calibri" w:eastAsia="Times New Roman" w:hAnsi="Calibri" w:cs="Calibri"/>
@@ -8340,7 +8231,6 @@
               </w:rPr>
               <w:t>Barbera</w:t>
             </w:r>
-            <w:proofErr w:type="spellEnd"/>
           </w:p>
         </w:tc>
         <w:tc>
@@ -8904,7 +8794,6 @@
                 <w:color w:val="000000"/>
               </w:rPr>
             </w:pPr>
-            <w:proofErr w:type="spellStart"/>
             <w:r>
               <w:rPr>
                 <w:rFonts w:ascii="Calibri" w:eastAsia="Times New Roman" w:hAnsi="Calibri" w:cs="Calibri"/>
@@ -8912,7 +8801,6 @@
               </w:rPr>
               <w:t>Calzin</w:t>
             </w:r>
-            <w:proofErr w:type="spellEnd"/>
           </w:p>
         </w:tc>
         <w:tc>
@@ -9096,7 +8984,6 @@
                 <w:color w:val="000000"/>
               </w:rPr>
             </w:pPr>
-            <w:proofErr w:type="spellStart"/>
             <w:r>
               <w:rPr>
                 <w:rFonts w:ascii="Calibri" w:eastAsia="Times New Roman" w:hAnsi="Calibri" w:cs="Calibri"/>
@@ -9104,7 +8991,6 @@
               </w:rPr>
               <w:t>Carmenere</w:t>
             </w:r>
-            <w:proofErr w:type="spellEnd"/>
           </w:p>
         </w:tc>
         <w:tc>
@@ -9668,31 +9554,13 @@
                 <w:color w:val="000000"/>
               </w:rPr>
             </w:pPr>
-            <w:proofErr w:type="spellStart"/>
-            <w:r>
-              <w:rPr>
-                <w:rFonts w:ascii="Calibri" w:eastAsia="Times New Roman" w:hAnsi="Calibri" w:cs="Calibri"/>
-                <w:color w:val="000000"/>
-              </w:rPr>
-              <w:t>Chasselas</w:t>
-            </w:r>
-            <w:proofErr w:type="spellEnd"/>
-            <w:r>
-              <w:rPr>
-                <w:rFonts w:ascii="Calibri" w:eastAsia="Times New Roman" w:hAnsi="Calibri" w:cs="Calibri"/>
-                <w:color w:val="000000"/>
-              </w:rPr>
-              <w:t xml:space="preserve"> </w:t>
-            </w:r>
-            <w:proofErr w:type="spellStart"/>
-            <w:r>
-              <w:rPr>
-                <w:rFonts w:ascii="Calibri" w:eastAsia="Times New Roman" w:hAnsi="Calibri" w:cs="Calibri"/>
-                <w:color w:val="000000"/>
-              </w:rPr>
-              <w:t>doree</w:t>
-            </w:r>
-            <w:proofErr w:type="spellEnd"/>
+            <w:r>
+              <w:rPr>
+                <w:rFonts w:ascii="Calibri" w:eastAsia="Times New Roman" w:hAnsi="Calibri" w:cs="Calibri"/>
+                <w:color w:val="000000"/>
+              </w:rPr>
+              <w:t>Chasselas doree</w:t>
+            </w:r>
           </w:p>
         </w:tc>
         <w:tc>
@@ -10256,7 +10124,6 @@
                 <w:color w:val="000000"/>
               </w:rPr>
             </w:pPr>
-            <w:proofErr w:type="spellStart"/>
             <w:r>
               <w:rPr>
                 <w:rFonts w:ascii="Calibri" w:eastAsia="Times New Roman" w:hAnsi="Calibri" w:cs="Calibri"/>
@@ -10264,7 +10131,6 @@
               </w:rPr>
               <w:t>Counoise</w:t>
             </w:r>
-            <w:proofErr w:type="spellEnd"/>
           </w:p>
         </w:tc>
         <w:tc>
@@ -10453,6 +10319,7 @@
                 <w:rFonts w:ascii="Calibri" w:eastAsia="Times New Roman" w:hAnsi="Calibri" w:cs="Calibri"/>
                 <w:color w:val="000000"/>
               </w:rPr>
+              <w:lastRenderedPageBreak/>
               <w:t>Dolcetto</w:t>
             </w:r>
           </w:p>
@@ -10643,7 +10510,6 @@
                 <w:rFonts w:ascii="Calibri" w:eastAsia="Times New Roman" w:hAnsi="Calibri" w:cs="Calibri"/>
                 <w:color w:val="000000"/>
               </w:rPr>
-              <w:lastRenderedPageBreak/>
               <w:t>Durif</w:t>
             </w:r>
           </w:p>
@@ -11594,17 +11460,8 @@
                 <w:rFonts w:ascii="Calibri" w:eastAsia="Times New Roman" w:hAnsi="Calibri" w:cs="Calibri"/>
                 <w:color w:val="000000"/>
               </w:rPr>
-              <w:t xml:space="preserve">Gruner </w:t>
-            </w:r>
-            <w:proofErr w:type="spellStart"/>
-            <w:r>
-              <w:rPr>
-                <w:rFonts w:ascii="Calibri" w:eastAsia="Times New Roman" w:hAnsi="Calibri" w:cs="Calibri"/>
-                <w:color w:val="000000"/>
-              </w:rPr>
-              <w:t>Veltiner</w:t>
-            </w:r>
-            <w:proofErr w:type="spellEnd"/>
+              <w:t>Gruner Veltiner</w:t>
+            </w:r>
           </w:p>
         </w:tc>
         <w:tc>
@@ -11978,7 +11835,6 @@
                 <w:color w:val="000000"/>
               </w:rPr>
             </w:pPr>
-            <w:proofErr w:type="spellStart"/>
             <w:r>
               <w:rPr>
                 <w:rFonts w:ascii="Calibri" w:eastAsia="Times New Roman" w:hAnsi="Calibri" w:cs="Calibri"/>
@@ -11986,7 +11842,6 @@
               </w:rPr>
               <w:t>Macabeo</w:t>
             </w:r>
-            <w:proofErr w:type="spellEnd"/>
           </w:p>
         </w:tc>
         <w:tc>
@@ -12740,7 +12595,6 @@
                 <w:color w:val="000000"/>
               </w:rPr>
             </w:pPr>
-            <w:proofErr w:type="spellStart"/>
             <w:r>
               <w:rPr>
                 <w:rFonts w:ascii="Calibri" w:eastAsia="Times New Roman" w:hAnsi="Calibri" w:cs="Calibri"/>
@@ -12748,7 +12602,6 @@
               </w:rPr>
               <w:t>Morrastel</w:t>
             </w:r>
-            <w:proofErr w:type="spellEnd"/>
           </w:p>
         </w:tc>
         <w:tc>
@@ -13317,17 +13170,8 @@
                 <w:rFonts w:ascii="Calibri" w:eastAsia="Times New Roman" w:hAnsi="Calibri" w:cs="Calibri"/>
                 <w:color w:val="000000"/>
               </w:rPr>
-              <w:t xml:space="preserve">Pinot </w:t>
-            </w:r>
-            <w:proofErr w:type="spellStart"/>
-            <w:r>
-              <w:rPr>
-                <w:rFonts w:ascii="Calibri" w:eastAsia="Times New Roman" w:hAnsi="Calibri" w:cs="Calibri"/>
-                <w:color w:val="000000"/>
-              </w:rPr>
-              <w:t>gris</w:t>
-            </w:r>
-            <w:proofErr w:type="spellEnd"/>
+              <w:t>Pinot gris</w:t>
+            </w:r>
           </w:p>
         </w:tc>
         <w:tc>
@@ -13891,7 +13735,6 @@
                 <w:color w:val="000000"/>
               </w:rPr>
             </w:pPr>
-            <w:proofErr w:type="spellStart"/>
             <w:r>
               <w:rPr>
                 <w:rFonts w:ascii="Calibri" w:eastAsia="Times New Roman" w:hAnsi="Calibri" w:cs="Calibri"/>
@@ -13899,7 +13742,6 @@
               </w:rPr>
               <w:t>Refosco</w:t>
             </w:r>
-            <w:proofErr w:type="spellEnd"/>
           </w:p>
         </w:tc>
         <w:tc>
@@ -14083,7 +13925,6 @@
                 <w:color w:val="000000"/>
               </w:rPr>
             </w:pPr>
-            <w:proofErr w:type="spellStart"/>
             <w:r>
               <w:rPr>
                 <w:rFonts w:ascii="Calibri" w:eastAsia="Times New Roman" w:hAnsi="Calibri" w:cs="Calibri"/>
@@ -14091,7 +13932,6 @@
               </w:rPr>
               <w:t>Rkatsiteli</w:t>
             </w:r>
-            <w:proofErr w:type="spellEnd"/>
           </w:p>
         </w:tc>
         <w:tc>
@@ -14275,7 +14115,6 @@
                 <w:color w:val="000000"/>
               </w:rPr>
             </w:pPr>
-            <w:proofErr w:type="spellStart"/>
             <w:r>
               <w:rPr>
                 <w:rFonts w:ascii="Calibri" w:eastAsia="Times New Roman" w:hAnsi="Calibri" w:cs="Calibri"/>
@@ -14283,7 +14122,6 @@
               </w:rPr>
               <w:t>Rotgipfler</w:t>
             </w:r>
-            <w:proofErr w:type="spellEnd"/>
           </w:p>
         </w:tc>
         <w:tc>
@@ -15417,7 +15255,6 @@
                 <w:color w:val="000000"/>
               </w:rPr>
             </w:pPr>
-            <w:proofErr w:type="spellStart"/>
             <w:r>
               <w:rPr>
                 <w:rFonts w:ascii="Calibri" w:eastAsia="Times New Roman" w:hAnsi="Calibri" w:cs="Calibri"/>
@@ -15425,7 +15262,6 @@
               </w:rPr>
               <w:t>Schiopettino</w:t>
             </w:r>
-            <w:proofErr w:type="spellEnd"/>
           </w:p>
         </w:tc>
         <w:tc>
@@ -15799,31 +15635,13 @@
                 <w:color w:val="000000"/>
               </w:rPr>
             </w:pPr>
-            <w:proofErr w:type="spellStart"/>
-            <w:r>
-              <w:rPr>
-                <w:rFonts w:ascii="Calibri" w:eastAsia="Times New Roman" w:hAnsi="Calibri" w:cs="Calibri"/>
-                <w:color w:val="000000"/>
-              </w:rPr>
-              <w:t>Szagos</w:t>
-            </w:r>
-            <w:proofErr w:type="spellEnd"/>
-            <w:r>
-              <w:rPr>
-                <w:rFonts w:ascii="Calibri" w:eastAsia="Times New Roman" w:hAnsi="Calibri" w:cs="Calibri"/>
-                <w:color w:val="000000"/>
-              </w:rPr>
-              <w:t xml:space="preserve"> </w:t>
-            </w:r>
-            <w:proofErr w:type="spellStart"/>
-            <w:r>
-              <w:rPr>
-                <w:rFonts w:ascii="Calibri" w:eastAsia="Times New Roman" w:hAnsi="Calibri" w:cs="Calibri"/>
-                <w:color w:val="000000"/>
-              </w:rPr>
-              <w:t>feher</w:t>
-            </w:r>
-            <w:proofErr w:type="spellEnd"/>
+            <w:r>
+              <w:rPr>
+                <w:rFonts w:ascii="Calibri" w:eastAsia="Times New Roman" w:hAnsi="Calibri" w:cs="Calibri"/>
+                <w:color w:val="000000"/>
+              </w:rPr>
+              <w:t>Szagos feher</w:t>
+            </w:r>
           </w:p>
         </w:tc>
         <w:tc>
@@ -16197,21 +16015,12 @@
                 <w:color w:val="000000"/>
               </w:rPr>
             </w:pPr>
-            <w:proofErr w:type="spellStart"/>
-            <w:r>
-              <w:rPr>
-                <w:rFonts w:ascii="Calibri" w:eastAsia="Times New Roman" w:hAnsi="Calibri" w:cs="Calibri"/>
-                <w:color w:val="000000"/>
-              </w:rPr>
-              <w:t>Tocai</w:t>
-            </w:r>
-            <w:proofErr w:type="spellEnd"/>
-            <w:r>
-              <w:rPr>
-                <w:rFonts w:ascii="Calibri" w:eastAsia="Times New Roman" w:hAnsi="Calibri" w:cs="Calibri"/>
-                <w:color w:val="000000"/>
-              </w:rPr>
-              <w:t xml:space="preserve"> Friulano</w:t>
+            <w:r>
+              <w:rPr>
+                <w:rFonts w:ascii="Calibri" w:eastAsia="Times New Roman" w:hAnsi="Calibri" w:cs="Calibri"/>
+                <w:color w:val="000000"/>
+              </w:rPr>
+              <w:t>Tocai Friulano</w:t>
             </w:r>
           </w:p>
         </w:tc>
@@ -16396,31 +16205,13 @@
                 <w:color w:val="000000"/>
               </w:rPr>
             </w:pPr>
-            <w:proofErr w:type="spellStart"/>
-            <w:r>
-              <w:rPr>
-                <w:rFonts w:ascii="Calibri" w:eastAsia="Times New Roman" w:hAnsi="Calibri" w:cs="Calibri"/>
-                <w:color w:val="000000"/>
-              </w:rPr>
-              <w:t>Ugni</w:t>
-            </w:r>
-            <w:proofErr w:type="spellEnd"/>
-            <w:r>
-              <w:rPr>
-                <w:rFonts w:ascii="Calibri" w:eastAsia="Times New Roman" w:hAnsi="Calibri" w:cs="Calibri"/>
-                <w:color w:val="000000"/>
-              </w:rPr>
-              <w:t xml:space="preserve"> blanc/</w:t>
-            </w:r>
-            <w:proofErr w:type="spellStart"/>
-            <w:r>
-              <w:rPr>
-                <w:rFonts w:ascii="Calibri" w:eastAsia="Times New Roman" w:hAnsi="Calibri" w:cs="Calibri"/>
-                <w:color w:val="000000"/>
-              </w:rPr>
-              <w:t>Trebbiano</w:t>
-            </w:r>
-            <w:proofErr w:type="spellEnd"/>
+            <w:r>
+              <w:rPr>
+                <w:rFonts w:ascii="Calibri" w:eastAsia="Times New Roman" w:hAnsi="Calibri" w:cs="Calibri"/>
+                <w:color w:val="000000"/>
+              </w:rPr>
+              <w:t>Ugni blanc/Trebbiano</w:t>
+            </w:r>
           </w:p>
         </w:tc>
         <w:tc>
@@ -16794,7 +16585,6 @@
                 <w:color w:val="000000"/>
               </w:rPr>
             </w:pPr>
-            <w:proofErr w:type="spellStart"/>
             <w:r>
               <w:rPr>
                 <w:rFonts w:ascii="Calibri" w:eastAsia="Times New Roman" w:hAnsi="Calibri" w:cs="Calibri"/>
@@ -16802,7 +16592,6 @@
               </w:rPr>
               <w:t>Vinhao</w:t>
             </w:r>
-            <w:proofErr w:type="spellEnd"/>
           </w:p>
         </w:tc>
         <w:tc>
@@ -17181,17 +16970,9 @@
                 <w:rFonts w:ascii="Calibri" w:eastAsia="Times New Roman" w:hAnsi="Calibri" w:cs="Calibri"/>
                 <w:color w:val="000000"/>
               </w:rPr>
-              <w:t>Zinfandel/</w:t>
-            </w:r>
-            <w:proofErr w:type="spellStart"/>
-            <w:r>
-              <w:rPr>
-                <w:rFonts w:ascii="Calibri" w:eastAsia="Times New Roman" w:hAnsi="Calibri" w:cs="Calibri"/>
-                <w:color w:val="000000"/>
-              </w:rPr>
-              <w:t>Primitivo</w:t>
-            </w:r>
-            <w:proofErr w:type="spellEnd"/>
+              <w:lastRenderedPageBreak/>
+              <w:t>Zinfandel/Primitivo</w:t>
+            </w:r>
           </w:p>
         </w:tc>
         <w:tc>
@@ -17391,8 +17172,7 @@
           <w:bCs/>
         </w:rPr>
       </w:pPr>
-      <w:commentRangeStart w:id="42"/>
-      <w:commentRangeStart w:id="43"/>
+      <w:commentRangeStart w:id="35"/>
       <w:r>
         <w:rPr>
           <w:rFonts w:ascii="Calibri" w:hAnsi="Calibri"/>
@@ -17401,19 +17181,12 @@
         </w:rPr>
         <w:t>References</w:t>
       </w:r>
-      <w:commentRangeEnd w:id="42"/>
+      <w:commentRangeEnd w:id="35"/>
       <w:r>
         <w:rPr>
           <w:rStyle w:val="CommentReference"/>
         </w:rPr>
-        <w:commentReference w:id="42"/>
-      </w:r>
-      <w:commentRangeEnd w:id="43"/>
-      <w:r>
-        <w:rPr>
-          <w:rStyle w:val="CommentReference"/>
-        </w:rPr>
-        <w:commentReference w:id="43"/>
+        <w:commentReference w:id="35"/>
       </w:r>
     </w:p>
     <w:p>
@@ -18101,8 +17874,8 @@
 </file>
 
 <file path=word/comments.xml><?xml version="1.0" encoding="utf-8"?>
-<w:comments xmlns:wpc="http://schemas.microsoft.com/office/word/2010/wordprocessingCanvas" xmlns:cx="http://schemas.microsoft.com/office/drawing/2014/chartex" xmlns:cx1="http://schemas.microsoft.com/office/drawing/2015/9/8/chartex" xmlns:cx2="http://schemas.microsoft.com/office/drawing/2015/10/21/chartex" xmlns:cx3="http://schemas.microsoft.com/office/drawing/2016/5/9/chartex" xmlns:cx4="http://schemas.microsoft.com/office/drawing/2016/5/10/chartex" xmlns:cx5="http://schemas.microsoft.com/office/drawing/2016/5/11/chartex" xmlns:cx6="http://schemas.microsoft.com/office/drawing/2016/5/12/chartex" xmlns:cx7="http://schemas.microsoft.com/office/drawing/2016/5/13/chartex" xmlns:cx8="http://schemas.microsoft.com/office/drawing/2016/5/14/chartex" xmlns:mc="http://schemas.openxmlformats.org/markup-compatibility/2006" xmlns:aink="http://schemas.microsoft.com/office/drawing/2016/ink" xmlns:am3d="http://schemas.microsoft.com/office/drawing/2017/model3d" xmlns:o="urn:schemas-microsoft-com:office:office" xmlns:r="http://schemas.openxmlformats.org/officeDocument/2006/relationships" xmlns:m="http://schemas.openxmlformats.org/officeDocument/2006/math" xmlns:v="urn:schemas-microsoft-com:vml" xmlns:wp14="http://schemas.microsoft.com/office/word/2010/wordprocessingDrawing" xmlns:wp="http://schemas.openxmlformats.org/drawingml/2006/wordprocessingDrawing" xmlns:w10="urn:schemas-microsoft-com:office:word" xmlns:w="http://schemas.openxmlformats.org/wordprocessingml/2006/main" xmlns:w14="http://schemas.microsoft.com/office/word/2010/wordml" xmlns:w15="http://schemas.microsoft.com/office/word/2012/wordml" xmlns:w16cid="http://schemas.microsoft.com/office/word/2016/wordml/cid" xmlns:w16se="http://schemas.microsoft.com/office/word/2015/wordml/symex" xmlns:wpg="http://schemas.microsoft.com/office/word/2010/wordprocessingGroup" xmlns:wpi="http://schemas.microsoft.com/office/word/2010/wordprocessingInk" xmlns:wne="http://schemas.microsoft.com/office/word/2006/wordml" xmlns:wps="http://schemas.microsoft.com/office/word/2010/wordprocessingShape" mc:Ignorable="w14 w15 w16se w16cid wp14">
-  <w:comment w:id="5" w:author="Parker, Amber" w:date="2019-10-31T11:26:00Z" w:initials="PA">
+<w:comments xmlns:wpc="http://schemas.microsoft.com/office/word/2010/wordprocessingCanvas" xmlns:mo="http://schemas.microsoft.com/office/mac/office/2008/main" xmlns:mc="http://schemas.openxmlformats.org/markup-compatibility/2006" xmlns:mv="urn:schemas-microsoft-com:mac:vml" xmlns:o="urn:schemas-microsoft-com:office:office" xmlns:r="http://schemas.openxmlformats.org/officeDocument/2006/relationships" xmlns:m="http://schemas.openxmlformats.org/officeDocument/2006/math" xmlns:v="urn:schemas-microsoft-com:vml" xmlns:wp14="http://schemas.microsoft.com/office/word/2010/wordprocessingDrawing" xmlns:wp="http://schemas.openxmlformats.org/drawingml/2006/wordprocessingDrawing" xmlns:w10="urn:schemas-microsoft-com:office:word" xmlns:w="http://schemas.openxmlformats.org/wordprocessingml/2006/main" xmlns:w14="http://schemas.microsoft.com/office/word/2010/wordml" xmlns:wpg="http://schemas.microsoft.com/office/word/2010/wordprocessingGroup" xmlns:wpi="http://schemas.microsoft.com/office/word/2010/wordprocessingInk" xmlns:wne="http://schemas.microsoft.com/office/word/2006/wordml" xmlns:wps="http://schemas.microsoft.com/office/word/2010/wordprocessingShape" mc:Ignorable="w14 wp14">
+  <w:comment w:id="1" w:author="Parker, Amber" w:date="2019-10-31T11:26:00Z" w:initials="PA">
     <w:p>
       <w:pPr>
         <w:pStyle w:val="CommentText"/>
@@ -18114,37 +17887,86 @@
         <w:annotationRef/>
       </w:r>
       <w:r>
-        <w:t xml:space="preserve">You should </w:t>
-      </w:r>
-      <w:proofErr w:type="spellStart"/>
-      <w:proofErr w:type="gramStart"/>
-      <w:r>
-        <w:t>includes</w:t>
-      </w:r>
-      <w:proofErr w:type="spellEnd"/>
-      <w:proofErr w:type="gramEnd"/>
-      <w:r>
-        <w:t xml:space="preserve"> references that have monitored earlier phenology for grapevines (Garcia de </w:t>
-      </w:r>
-      <w:proofErr w:type="spellStart"/>
-      <w:r>
-        <w:t>Cortazar</w:t>
-      </w:r>
-      <w:proofErr w:type="spellEnd"/>
-      <w:r>
-        <w:t xml:space="preserve"> </w:t>
-      </w:r>
-      <w:proofErr w:type="spellStart"/>
-      <w:r>
-        <w:t>Atauri</w:t>
-      </w:r>
-      <w:proofErr w:type="spellEnd"/>
-      <w:r>
-        <w:t xml:space="preserve"> et al. 2017, Duchene and Schneider 2005)</w:t>
+        <w:t>You should includes references that have monitored earlier phenology for grapevines (Garcia de Cortazar Atauri et al. 2017, Duchene and Schneider 2005)</w:t>
       </w:r>
     </w:p>
   </w:comment>
-  <w:comment w:id="8" w:author="Elizabeth Wolkovich" w:date="2019-11-15T16:48:00Z" w:initials="EW">
+  <w:comment w:id="3" w:author="Elizabeth Wolkovich" w:date="2019-11-21T11:22:00Z" w:initials="EW">
+    <w:p>
+      <w:pPr>
+        <w:pStyle w:val="CommentText"/>
+        <w:rPr>
+          <w:rFonts w:ascii="Times New Roman" w:eastAsia="Times New Roman" w:hAnsi="Times New Roman" w:cs="Times New Roman"/>
+          <w:sz w:val="20"/>
+          <w:szCs w:val="20"/>
+        </w:rPr>
+      </w:pPr>
+      <w:r>
+        <w:rPr>
+          <w:rStyle w:val="CommentReference"/>
+        </w:rPr>
+        <w:annotationRef/>
+      </w:r>
+      <w:r>
+        <w:rPr>
+          <w:rFonts w:ascii="Times New Roman" w:eastAsia="Times New Roman" w:hAnsi="Times New Roman" w:cs="Times New Roman"/>
+          <w:sz w:val="20"/>
+          <w:szCs w:val="20"/>
+        </w:rPr>
+        <w:t xml:space="preserve">Maybe cite </w:t>
+      </w:r>
+      <w:r>
+        <w:rPr>
+          <w:rFonts w:ascii="Times New Roman" w:eastAsia="Times New Roman" w:hAnsi="Times New Roman" w:cs="Times New Roman"/>
+          <w:sz w:val="20"/>
+          <w:szCs w:val="20"/>
+        </w:rPr>
+        <w:t xml:space="preserve">these two as examples: </w:t>
+      </w:r>
+      <w:hyperlink r:id="rId1" w:history="1">
+        <w:r>
+          <w:rPr>
+            <w:rStyle w:val="Hyperlink"/>
+            <w:rFonts w:ascii="Times New Roman" w:eastAsia="Times New Roman" w:hAnsi="Times New Roman" w:cs="Times New Roman"/>
+            <w:sz w:val="20"/>
+            <w:szCs w:val="20"/>
+          </w:rPr>
+          <w:t>https://www.ajevonline.org/content/37/1/13.short</w:t>
+        </w:r>
+      </w:hyperlink>
+    </w:p>
+    <w:p>
+      <w:pPr>
+        <w:shd w:val="clear" w:color="auto" w:fill="FFFFFF"/>
+        <w:spacing w:after="158"/>
+        <w:rPr>
+          <w:rFonts w:ascii="Georgia" w:hAnsi="Georgia" w:cs="Times New Roman"/>
+          <w:color w:val="777777"/>
+          <w:sz w:val="23"/>
+          <w:szCs w:val="23"/>
+        </w:rPr>
+      </w:pPr>
+      <w:r>
+        <w:rPr>
+          <w:rFonts w:ascii="Georgia" w:hAnsi="Georgia" w:cs="Times New Roman"/>
+          <w:color w:val="777777"/>
+          <w:sz w:val="23"/>
+          <w:szCs w:val="23"/>
+        </w:rPr>
+        <w:t>Mullins, M.G., A. Bouquet, and L.E. Williams. 1992. Biology of the grapevine. Cambridge University Press: Cambridge.</w:t>
+      </w:r>
+    </w:p>
+    <w:p>
+      <w:pPr>
+        <w:rPr>
+          <w:rFonts w:ascii="Times New Roman" w:eastAsia="Times New Roman" w:hAnsi="Times New Roman" w:cs="Times New Roman"/>
+          <w:sz w:val="20"/>
+          <w:szCs w:val="20"/>
+        </w:rPr>
+      </w:pPr>
+    </w:p>
+  </w:comment>
+  <w:comment w:id="10" w:author="Parker, Amber" w:date="2019-11-15T16:57:00Z" w:initials="PA">
     <w:p>
       <w:pPr>
         <w:pStyle w:val="CommentText"/>
@@ -18156,39 +17978,7 @@
         <w:annotationRef/>
       </w:r>
       <w:r>
-        <w:t>If easy, maybe cite some OLD papers (so we’re not calling out recent authors) and which varieties they focus on.</w:t>
-      </w:r>
-    </w:p>
-  </w:comment>
-  <w:comment w:id="15" w:author="Parker, Amber" w:date="2019-11-15T16:57:00Z" w:initials="PA">
-    <w:p>
-      <w:pPr>
-        <w:pStyle w:val="CommentText"/>
-      </w:pPr>
-      <w:r>
-        <w:rPr>
-          <w:rStyle w:val="CommentReference"/>
-        </w:rPr>
-        <w:annotationRef/>
-      </w:r>
-      <w:r>
-        <w:t xml:space="preserve">Add work by Keller, </w:t>
-      </w:r>
-      <w:proofErr w:type="spellStart"/>
-      <w:r>
-        <w:t>Eltom</w:t>
-      </w:r>
-      <w:proofErr w:type="spellEnd"/>
-      <w:r>
-        <w:t xml:space="preserve"> and others who have investigated pre-flowering temperature impacts on flower structure and </w:t>
-      </w:r>
-      <w:proofErr w:type="spellStart"/>
-      <w:r>
-        <w:t>fruitset</w:t>
-      </w:r>
-      <w:proofErr w:type="spellEnd"/>
-      <w:r>
-        <w:t>. Suggest that this section is rewritten.</w:t>
+        <w:t>Add work by Keller, Eltom and others who have investigated pre-flowering temperature impacts on flower structure and fruitset. Suggest that this section is rewritten.</w:t>
       </w:r>
     </w:p>
     <w:p>
@@ -18207,27 +17997,11 @@
         <w:t>Lizzie says:</w:t>
       </w:r>
       <w:r>
-        <w:t xml:space="preserve"> Since we don’t have </w:t>
-      </w:r>
-      <w:proofErr w:type="spellStart"/>
-      <w:r>
-        <w:t>fruitset</w:t>
-      </w:r>
-      <w:proofErr w:type="spellEnd"/>
-      <w:r>
-        <w:t xml:space="preserve">, I would not focus on those refs here – but DO add them to discussion where we should mention that </w:t>
-      </w:r>
-      <w:proofErr w:type="spellStart"/>
-      <w:r>
-        <w:t>fruitset</w:t>
-      </w:r>
-      <w:proofErr w:type="spellEnd"/>
-      <w:r>
-        <w:t xml:space="preserve"> would be good to follow. </w:t>
+        <w:t xml:space="preserve"> Since we don’t have fruitset, I would not focus on those refs here – but DO add them to discussion where we should mention that fruitset would be good to follow. </w:t>
       </w:r>
     </w:p>
   </w:comment>
-  <w:comment w:id="18" w:author="Parker, Amber" w:date="2019-10-31T12:00:00Z" w:initials="PA">
+  <w:comment w:id="13" w:author="Parker, Amber" w:date="2019-10-31T12:00:00Z" w:initials="PA">
     <w:p>
       <w:pPr>
         <w:pStyle w:val="CommentText"/>
@@ -18239,19 +18013,11 @@
         <w:annotationRef/>
       </w:r>
       <w:r>
-        <w:t xml:space="preserve">How many </w:t>
-      </w:r>
-      <w:proofErr w:type="spellStart"/>
-      <w:r>
-        <w:t>litres</w:t>
-      </w:r>
-      <w:proofErr w:type="spellEnd"/>
-      <w:r>
-        <w:t>?</w:t>
+        <w:t>How many litres?</w:t>
       </w:r>
     </w:p>
   </w:comment>
-  <w:comment w:id="21" w:author="Parker, Amber" w:date="2019-10-31T12:01:00Z" w:initials="PA">
+  <w:comment w:id="16" w:author="Parker, Amber" w:date="2019-10-31T12:01:00Z" w:initials="PA">
     <w:p>
       <w:pPr>
         <w:pStyle w:val="CommentText"/>
@@ -18267,7 +18033,7 @@
       </w:r>
     </w:p>
   </w:comment>
-  <w:comment w:id="22" w:author="Parker, Amber" w:date="2019-11-15T16:59:00Z" w:initials="PA">
+  <w:comment w:id="17" w:author="Parker, Amber" w:date="2019-11-15T16:59:00Z" w:initials="PA">
     <w:p>
       <w:pPr>
         <w:pStyle w:val="CommentText"/>
@@ -18279,15 +18045,7 @@
         <w:annotationRef/>
       </w:r>
       <w:r>
-        <w:t xml:space="preserve">Did you count berries to assess </w:t>
-      </w:r>
-      <w:proofErr w:type="spellStart"/>
-      <w:r>
-        <w:t>fruitset</w:t>
-      </w:r>
-      <w:proofErr w:type="spellEnd"/>
-      <w:r>
-        <w:t>?</w:t>
+        <w:t>Did you count berries to assess fruitset?</w:t>
       </w:r>
     </w:p>
     <w:p>
@@ -18306,19 +18064,11 @@
         <w:t>Lizzie says:</w:t>
       </w:r>
       <w:r>
-        <w:t xml:space="preserve"> We can address this in the discussion with a short paragraph on how we didn’t do </w:t>
-      </w:r>
-      <w:proofErr w:type="gramStart"/>
-      <w:r>
-        <w:t>this</w:t>
-      </w:r>
-      <w:proofErr w:type="gramEnd"/>
-      <w:r>
-        <w:t xml:space="preserve"> but future studies should. Here we can just say when we STOPPED observing plant phenology. </w:t>
+        <w:t xml:space="preserve"> We can address this in the discussion with a short paragraph on how we didn’t do this but future studies should. Here we can just say when we STOPPED observing plant phenology. </w:t>
       </w:r>
     </w:p>
   </w:comment>
-  <w:comment w:id="23" w:author="Elizabeth Wolkovich" w:date="2019-11-15T17:09:00Z" w:initials="EW">
+  <w:comment w:id="18" w:author="Elizabeth Wolkovich" w:date="2019-11-15T17:09:00Z" w:initials="EW">
     <w:p>
       <w:pPr>
         <w:pStyle w:val="CommentText"/>
@@ -18334,7 +18084,7 @@
       </w:r>
     </w:p>
   </w:comment>
-  <w:comment w:id="24" w:author="Parker, Amber" w:date="2019-10-31T11:46:00Z" w:initials="PA">
+  <w:comment w:id="19" w:author="Parker, Amber" w:date="2019-10-31T11:46:00Z" w:initials="PA">
     <w:p>
       <w:pPr>
         <w:pStyle w:val="CommentText"/>
@@ -18346,19 +18096,11 @@
         <w:annotationRef/>
       </w:r>
       <w:r>
-        <w:t xml:space="preserve">This is confusing. Do you mean most did not produce an inflorescence (and therefore did not go on to subsequent testing and different temperatures in the chamber) or do you mean most did not go through flowering (EL 19-26)? My understanding is that you lost a lot of the plants before testing temperatures during the flowering process due to the lack of formation or abortion of inflorescences. If that is the case I would carefully consider where to focus this. Do you want to highlight both the variability in using potted vines to produce inflorescences and the </w:t>
-      </w:r>
-      <w:proofErr w:type="spellStart"/>
-      <w:r>
-        <w:t>differents</w:t>
-      </w:r>
-      <w:proofErr w:type="spellEnd"/>
-      <w:r>
-        <w:t xml:space="preserve"> in individual flower abortion at high temperatures or just the latter? This will determine how you frame the results.</w:t>
+        <w:t>This is confusing. Do you mean most did not produce an inflorescence (and therefore did not go on to subsequent testing and different temperatures in the chamber) or do you mean most did not go through flowering (EL 19-26)? My understanding is that you lost a lot of the plants before testing temperatures during the flowering process due to the lack of formation or abortion of inflorescences. If that is the case I would carefully consider where to focus this. Do you want to highlight both the variability in using potted vines to produce inflorescences and the differents in individual flower abortion at high temperatures or just the latter? This will determine how you frame the results.</w:t>
       </w:r>
     </w:p>
   </w:comment>
-  <w:comment w:id="25" w:author="Andrew Walker" w:date="2019-11-15T17:10:00Z" w:initials="AW">
+  <w:comment w:id="20" w:author="Andrew Walker" w:date="2019-11-21T11:23:00Z" w:initials="AW">
     <w:p>
       <w:pPr>
         <w:pStyle w:val="CommentText"/>
@@ -18370,7 +18112,68 @@
         <w:annotationRef/>
       </w:r>
       <w:r>
-        <w:t>Do you know diameters at the first node?</w:t>
+        <w:t>Do you know diameters at the first no</w:t>
+      </w:r>
+      <w:r>
+        <w:t>de?</w:t>
+      </w:r>
+      <w:bookmarkStart w:id="21" w:name="_GoBack"/>
+      <w:bookmarkEnd w:id="21"/>
+    </w:p>
+  </w:comment>
+  <w:comment w:id="27" w:author="Parker, Amber" w:date="2019-10-31T11:51:00Z" w:initials="PA">
+    <w:p>
+      <w:pPr>
+        <w:pStyle w:val="CommentText"/>
+      </w:pPr>
+      <w:r>
+        <w:rPr>
+          <w:rStyle w:val="CommentReference"/>
+        </w:rPr>
+        <w:annotationRef/>
+      </w:r>
+      <w:r>
+        <w:t>Any details about varietal differences and similarities? This would make the results more comprehensive. If its not included due to low replication could k-clustering methods work or GLMs for missing data?</w:t>
+      </w:r>
+    </w:p>
+  </w:comment>
+  <w:comment w:id="28" w:author="Parker, Amber" w:date="2019-10-31T14:03:00Z" w:initials="PA">
+    <w:p>
+      <w:pPr>
+        <w:pStyle w:val="CommentText"/>
+      </w:pPr>
+      <w:r>
+        <w:rPr>
+          <w:rStyle w:val="CommentReference"/>
+        </w:rPr>
+        <w:annotationRef/>
+      </w:r>
+      <w:r>
+        <w:t>I would also consider integrating some of the very early work by Staudt and Buttrose around temperature and flowering, as well as my other suggestion around Kellers and Eltoms works</w:t>
+      </w:r>
+    </w:p>
+  </w:comment>
+  <w:comment w:id="29" w:author="Inaki Garcia-De-Cortazar-Atauri" w:date="2019-11-05T11:57:00Z" w:initials="IG">
+    <w:p>
+      <w:pPr>
+        <w:pStyle w:val="CommentText"/>
+      </w:pPr>
+      <w:r>
+        <w:rPr>
+          <w:rStyle w:val="CommentReference"/>
+        </w:rPr>
+        <w:annotationRef/>
+      </w:r>
+      <w:r>
+        <w:t xml:space="preserve">If we look the values of the mean points in figure 3 for 10% flowering there is a trend of the points to show a kind f curve similar to those proposed by Wang and Engel. </w:t>
+      </w:r>
+    </w:p>
+    <w:p>
+      <w:pPr>
+        <w:pStyle w:val="CommentText"/>
+      </w:pPr>
+      <w:r>
+        <w:t xml:space="preserve">However it is not possible to confirm this result in 50% because you do not have always the values for the same varieties and the same plants. </w:t>
       </w:r>
     </w:p>
     <w:p>
@@ -18383,116 +18186,7 @@
         <w:pStyle w:val="CommentText"/>
       </w:pPr>
       <w:r>
-        <w:t>Lizzie says: I assume no ... so you can just delete this comment (but email me to let me know so I can tell Andy).</w:t>
-      </w:r>
-    </w:p>
-  </w:comment>
-  <w:comment w:id="31" w:author="Parker, Amber" w:date="2019-10-31T11:51:00Z" w:initials="PA">
-    <w:p>
-      <w:pPr>
-        <w:pStyle w:val="CommentText"/>
-      </w:pPr>
-      <w:r>
-        <w:rPr>
-          <w:rStyle w:val="CommentReference"/>
-        </w:rPr>
-        <w:annotationRef/>
-      </w:r>
-      <w:r>
-        <w:t xml:space="preserve">Any details about varietal differences and similarities? This would make the results more comprehensive. If </w:t>
-      </w:r>
-      <w:proofErr w:type="spellStart"/>
-      <w:r>
-        <w:t>its</w:t>
-      </w:r>
-      <w:proofErr w:type="spellEnd"/>
-      <w:r>
-        <w:t xml:space="preserve"> not included due to low replication could k-clustering methods work or GLMs for missing data?</w:t>
-      </w:r>
-    </w:p>
-  </w:comment>
-  <w:comment w:id="32" w:author="Parker, Amber" w:date="2019-10-31T14:03:00Z" w:initials="PA">
-    <w:p>
-      <w:pPr>
-        <w:pStyle w:val="CommentText"/>
-      </w:pPr>
-      <w:r>
-        <w:rPr>
-          <w:rStyle w:val="CommentReference"/>
-        </w:rPr>
-        <w:annotationRef/>
-      </w:r>
-      <w:r>
-        <w:t xml:space="preserve">I would also consider integrating some of the very early work by Staudt and </w:t>
-      </w:r>
-      <w:proofErr w:type="spellStart"/>
-      <w:r>
-        <w:t>Buttrose</w:t>
-      </w:r>
-      <w:proofErr w:type="spellEnd"/>
-      <w:r>
-        <w:t xml:space="preserve"> around temperature and flowering, as well as my other suggestion around </w:t>
-      </w:r>
-      <w:proofErr w:type="spellStart"/>
-      <w:r>
-        <w:t>Kellers</w:t>
-      </w:r>
-      <w:proofErr w:type="spellEnd"/>
-      <w:r>
-        <w:t xml:space="preserve"> and </w:t>
-      </w:r>
-      <w:proofErr w:type="spellStart"/>
-      <w:r>
-        <w:t>Eltoms</w:t>
-      </w:r>
-      <w:proofErr w:type="spellEnd"/>
-      <w:r>
-        <w:t xml:space="preserve"> works</w:t>
-      </w:r>
-    </w:p>
-  </w:comment>
-  <w:comment w:id="33" w:author="Inaki Garcia-De-Cortazar-Atauri" w:date="2019-11-05T11:57:00Z" w:initials="IG">
-    <w:p>
-      <w:pPr>
-        <w:pStyle w:val="CommentText"/>
-      </w:pPr>
-      <w:r>
-        <w:rPr>
-          <w:rStyle w:val="CommentReference"/>
-        </w:rPr>
-        <w:annotationRef/>
-      </w:r>
-      <w:r>
-        <w:t xml:space="preserve">If we look the values of the mean points in figure 3 for 10% </w:t>
-      </w:r>
-      <w:proofErr w:type="gramStart"/>
-      <w:r>
-        <w:t>flowering</w:t>
-      </w:r>
-      <w:proofErr w:type="gramEnd"/>
-      <w:r>
-        <w:t xml:space="preserve"> there is a trend of the points to show a kind </w:t>
-      </w:r>
-      <w:proofErr w:type="spellStart"/>
-      <w:r>
-        <w:t>f</w:t>
-      </w:r>
-      <w:proofErr w:type="spellEnd"/>
-      <w:r>
-        <w:t xml:space="preserve"> curve similar to those proposed by Wang and Engel. </w:t>
-      </w:r>
-    </w:p>
-    <w:p>
-      <w:pPr>
-        <w:pStyle w:val="CommentText"/>
-      </w:pPr>
-      <w:proofErr w:type="gramStart"/>
-      <w:r>
-        <w:t>However</w:t>
-      </w:r>
-      <w:proofErr w:type="gramEnd"/>
-      <w:r>
-        <w:t xml:space="preserve"> it is not possible to confirm this result in 50% because you do not have always the values for the same varieties and the same plants. </w:t>
+        <w:t xml:space="preserve">Moreover, we can also consider that the current experimental plan does not allow to complete exclude this hypothesis (delay under warmer and colder conditions. </w:t>
       </w:r>
     </w:p>
     <w:p>
@@ -18505,7 +18199,47 @@
         <w:pStyle w:val="CommentText"/>
       </w:pPr>
       <w:r>
-        <w:t xml:space="preserve">Moreover, we can also consider that the current experimental plan does not allow to complete exclude this hypothesis (delay under warmer and colder conditions. </w:t>
+        <w:t xml:space="preserve">Finally that can open the possibility to explore other ways to represent temperature response. </w:t>
+      </w:r>
+    </w:p>
+  </w:comment>
+  <w:comment w:id="31" w:author="Inaki Garcia-De-Cortazar-Atauri" w:date="2019-11-15T17:18:00Z" w:initials="IG">
+    <w:p>
+      <w:pPr>
+        <w:pStyle w:val="CommentText"/>
+      </w:pPr>
+      <w:r>
+        <w:rPr>
+          <w:rStyle w:val="CommentReference"/>
+        </w:rPr>
+        <w:annotationRef/>
+      </w:r>
+      <w:r>
+        <w:t xml:space="preserve">There is also other points for me they are important: </w:t>
+      </w:r>
+    </w:p>
+    <w:p>
+      <w:pPr>
+        <w:pStyle w:val="CommentText"/>
+        <w:numPr>
+          <w:ilvl w:val="0"/>
+          <w:numId w:val="3"/>
+        </w:numPr>
+      </w:pPr>
+      <w:r>
+        <w:t xml:space="preserve"> how to observe things that finally do not happen? In other words: it is complicate to evaluate the impact of high temperatures on flowering if finally first steps of flowering are blocked by these temperatures.</w:t>
+      </w:r>
+    </w:p>
+    <w:p>
+      <w:pPr>
+        <w:pStyle w:val="CommentText"/>
+        <w:numPr>
+          <w:ilvl w:val="0"/>
+          <w:numId w:val="3"/>
+        </w:numPr>
+      </w:pPr>
+      <w:r>
+        <w:t xml:space="preserve"> It could be interesting to explore very different temperatures in order to define high and low limits (I say this as a perspective of this work). </w:t>
       </w:r>
     </w:p>
     <w:p>
@@ -18517,17 +18251,18 @@
       <w:pPr>
         <w:pStyle w:val="CommentText"/>
       </w:pPr>
-      <w:proofErr w:type="gramStart"/>
-      <w:r>
-        <w:t>Finally</w:t>
-      </w:r>
-      <w:proofErr w:type="gramEnd"/>
-      <w:r>
-        <w:t xml:space="preserve"> that can open the possibility to explore other ways to represent temperature response. </w:t>
+      <w:r>
+        <w:rPr>
+          <w:b/>
+        </w:rPr>
+        <w:t>Lizzie says:</w:t>
+      </w:r>
+      <w:r>
+        <w:t xml:space="preserve"> I tried to address Iñaki's first point above in our opening discussion paragraph. </w:t>
       </w:r>
     </w:p>
   </w:comment>
-  <w:comment w:id="36" w:author="Inaki Garcia-De-Cortazar-Atauri" w:date="2019-11-15T17:18:00Z" w:initials="IG">
+  <w:comment w:id="32" w:author="Parker, Amber" w:date="2019-11-15T17:34:00Z" w:initials="PA">
     <w:p>
       <w:pPr>
         <w:pStyle w:val="CommentText"/>
@@ -18539,47 +18274,7 @@
         <w:annotationRef/>
       </w:r>
       <w:r>
-        <w:t xml:space="preserve">There </w:t>
-      </w:r>
-      <w:proofErr w:type="gramStart"/>
-      <w:r>
-        <w:t>is</w:t>
-      </w:r>
-      <w:proofErr w:type="gramEnd"/>
-      <w:r>
-        <w:t xml:space="preserve"> also other points for me they are important: </w:t>
-      </w:r>
-    </w:p>
-    <w:p>
-      <w:pPr>
-        <w:pStyle w:val="CommentText"/>
-        <w:numPr>
-          <w:ilvl w:val="0"/>
-          <w:numId w:val="3"/>
-        </w:numPr>
-      </w:pPr>
-      <w:r>
-        <w:t xml:space="preserve"> how to observe things that finally do not happen? In other words: it is complicate to evaluate the impact of high temperatures on flowering if </w:t>
-      </w:r>
-      <w:proofErr w:type="gramStart"/>
-      <w:r>
-        <w:t>finally</w:t>
-      </w:r>
-      <w:proofErr w:type="gramEnd"/>
-      <w:r>
-        <w:t xml:space="preserve"> first steps of flowering are blocked by these temperatures.</w:t>
-      </w:r>
-    </w:p>
-    <w:p>
-      <w:pPr>
-        <w:pStyle w:val="CommentText"/>
-        <w:numPr>
-          <w:ilvl w:val="0"/>
-          <w:numId w:val="3"/>
-        </w:numPr>
-      </w:pPr>
-      <w:r>
-        <w:t xml:space="preserve"> It could be interesting to explore very different temperatures in order to define high and low limits (I say this as a perspective of this work). </w:t>
+        <w:t>If this is going to be included it should address why in terms of the physiologically this may be happening. If it was an experimentation set up issue, then it should not really be the focus of the paper and we should focus on the results with the vines that did go into the chambers only.</w:t>
       </w:r>
     </w:p>
     <w:p>
@@ -18598,19 +18293,11 @@
         <w:t>Lizzie says:</w:t>
       </w:r>
       <w:r>
-        <w:t xml:space="preserve"> I tried to address </w:t>
-      </w:r>
-      <w:proofErr w:type="spellStart"/>
-      <w:r>
-        <w:t>Iñaki's</w:t>
-      </w:r>
-      <w:proofErr w:type="spellEnd"/>
-      <w:r>
-        <w:t xml:space="preserve"> first point above in our opening discussion paragraph. </w:t>
+        <w:t xml:space="preserve"> I think when we clarify our terms in the methods and results we’ll have done what we can to deal with this concern. Just leaving it here in case you have other ideas or thoughts. </w:t>
       </w:r>
     </w:p>
   </w:comment>
-  <w:comment w:id="37" w:author="Parker, Amber" w:date="2019-11-15T17:34:00Z" w:initials="PA">
+  <w:comment w:id="33" w:author="Elizabeth Wolkovich" w:date="2019-11-15T17:26:00Z" w:initials="EW">
     <w:p>
       <w:pPr>
         <w:pStyle w:val="CommentText"/>
@@ -18622,7 +18309,23 @@
         <w:annotationRef/>
       </w:r>
       <w:r>
-        <w:t>If this is going to be included it should address why in terms of the physiologically this may be happening. If it was an experimentation set up issue, then it should not really be the focus of the paper and we should focus on the results with the vines that did go into the chambers only.</w:t>
+        <w:t>Tried to align a little more with special issue, see what you think.</w:t>
+      </w:r>
+    </w:p>
+  </w:comment>
+  <w:comment w:id="34" w:author="Parker, Amber" w:date="2019-11-15T17:22:00Z" w:initials="PA">
+    <w:p>
+      <w:pPr>
+        <w:pStyle w:val="CommentText"/>
+      </w:pPr>
+      <w:r>
+        <w:rPr>
+          <w:rStyle w:val="CommentReference"/>
+        </w:rPr>
+        <w:annotationRef/>
+      </w:r>
+      <w:r>
+        <w:t>This is not needed</w:t>
       </w:r>
     </w:p>
     <w:p>
@@ -18638,22 +18341,14 @@
         <w:rPr>
           <w:b/>
         </w:rPr>
-        <w:t>Lizzie says:</w:t>
-      </w:r>
-      <w:r>
-        <w:t xml:space="preserve"> I think when we clarify our terms in the methods and </w:t>
-      </w:r>
-      <w:proofErr w:type="gramStart"/>
-      <w:r>
-        <w:t>results</w:t>
-      </w:r>
-      <w:proofErr w:type="gramEnd"/>
-      <w:r>
-        <w:t xml:space="preserve"> we’ll have done what we can to deal with this concern. Just leaving it here in case you have other ideas or thoughts. </w:t>
+        <w:t>Lizzie says</w:t>
+      </w:r>
+      <w:r>
+        <w:t xml:space="preserve"> – I guess we can delete it. We show it in Figure 1 so it is sort of duplicated. </w:t>
       </w:r>
     </w:p>
   </w:comment>
-  <w:comment w:id="38" w:author="Elizabeth Wolkovich" w:date="2019-11-15T17:26:00Z" w:initials="EW">
+  <w:comment w:id="35" w:author="Inaki Garcia-De-Cortazar-Atauri" w:date="2019-11-05T12:09:00Z" w:initials="IG">
     <w:p>
       <w:pPr>
         <w:pStyle w:val="CommentText"/>
@@ -18665,123 +18360,7 @@
         <w:annotationRef/>
       </w:r>
       <w:r>
-        <w:t>Tried to align a little more with special issue, see what you think.</w:t>
-      </w:r>
-    </w:p>
-  </w:comment>
-  <w:comment w:id="39" w:author="Elizabeth Wolkovich" w:date="2019-11-15T17:05:00Z" w:initials="EW">
-    <w:p>
-      <w:pPr>
-        <w:pStyle w:val="CommentText"/>
-      </w:pPr>
-      <w:r>
-        <w:rPr>
-          <w:rStyle w:val="CommentReference"/>
-        </w:rPr>
-        <w:annotationRef/>
-      </w:r>
-      <w:r>
-        <w:t xml:space="preserve">In </w:t>
-      </w:r>
-      <w:r>
-        <w:rPr>
-          <w:b/>
-        </w:rPr>
-        <w:t>all</w:t>
-      </w:r>
-      <w:r>
-        <w:t xml:space="preserve"> figures, it would be good to add the stats to the captions. I know we have them in the main text too, but no harm in adding them here. They can go in the captions OR on the figures themselves. Up to you!</w:t>
-      </w:r>
-    </w:p>
-  </w:comment>
-  <w:comment w:id="40" w:author="Elizabeth Wolkovich" w:date="2019-11-15T17:06:00Z" w:initials="EW">
-    <w:p>
-      <w:pPr>
-        <w:pStyle w:val="CommentText"/>
-      </w:pPr>
-      <w:r>
-        <w:rPr>
-          <w:rStyle w:val="CommentReference"/>
-        </w:rPr>
-        <w:annotationRef/>
-      </w:r>
-      <w:r>
-        <w:t>Again, add stats if you can and maybe here again say which varieties and how many of each.</w:t>
-      </w:r>
-    </w:p>
-  </w:comment>
-  <w:comment w:id="41" w:author="Parker, Amber" w:date="2019-11-15T17:22:00Z" w:initials="PA">
-    <w:p>
-      <w:pPr>
-        <w:pStyle w:val="CommentText"/>
-      </w:pPr>
-      <w:r>
-        <w:rPr>
-          <w:rStyle w:val="CommentReference"/>
-        </w:rPr>
-        <w:annotationRef/>
-      </w:r>
-      <w:r>
-        <w:t>This is not needed</w:t>
-      </w:r>
-    </w:p>
-    <w:p>
-      <w:pPr>
-        <w:pStyle w:val="CommentText"/>
-      </w:pPr>
-    </w:p>
-    <w:p>
-      <w:pPr>
-        <w:pStyle w:val="CommentText"/>
-      </w:pPr>
-      <w:r>
-        <w:rPr>
-          <w:b/>
-        </w:rPr>
-        <w:t>Lizzie says</w:t>
-      </w:r>
-      <w:r>
-        <w:t xml:space="preserve"> – I guess we can delete it. We show it in Figure </w:t>
-      </w:r>
-      <w:proofErr w:type="gramStart"/>
-      <w:r>
-        <w:t>1</w:t>
-      </w:r>
-      <w:proofErr w:type="gramEnd"/>
-      <w:r>
-        <w:t xml:space="preserve"> so it is sort of duplicated. </w:t>
-      </w:r>
-    </w:p>
-  </w:comment>
-  <w:comment w:id="42" w:author="Inaki Garcia-De-Cortazar-Atauri" w:date="2019-11-05T12:09:00Z" w:initials="IG">
-    <w:p>
-      <w:pPr>
-        <w:pStyle w:val="CommentText"/>
-      </w:pPr>
-      <w:r>
-        <w:rPr>
-          <w:rStyle w:val="CommentReference"/>
-        </w:rPr>
-        <w:annotationRef/>
-      </w:r>
-      <w:r>
         <w:t>Check references</w:t>
-      </w:r>
-    </w:p>
-  </w:comment>
-  <w:comment w:id="43" w:author="Elizabeth Wolkovich" w:date="2019-11-15T17:09:00Z" w:initials="EW">
-    <w:p>
-      <w:pPr>
-        <w:pStyle w:val="CommentText"/>
-      </w:pPr>
-      <w:r>
-        <w:rPr>
-          <w:rStyle w:val="CommentReference"/>
-        </w:rPr>
-        <w:annotationRef/>
-      </w:r>
-      <w:r>
-        <w:t>A pain, but we should clean up the refs.</w:t>
       </w:r>
     </w:p>
   </w:comment>
@@ -18838,7 +18417,7 @@
 </file>
 
 <file path=word/endnotes.xml><?xml version="1.0" encoding="utf-8"?>
-<w:endnotes xmlns:wpc="http://schemas.microsoft.com/office/word/2010/wordprocessingCanvas" xmlns:cx="http://schemas.microsoft.com/office/drawing/2014/chartex" xmlns:cx1="http://schemas.microsoft.com/office/drawing/2015/9/8/chartex" xmlns:cx2="http://schemas.microsoft.com/office/drawing/2015/10/21/chartex" xmlns:cx3="http://schemas.microsoft.com/office/drawing/2016/5/9/chartex" xmlns:cx4="http://schemas.microsoft.com/office/drawing/2016/5/10/chartex" xmlns:cx5="http://schemas.microsoft.com/office/drawing/2016/5/11/chartex" xmlns:cx6="http://schemas.microsoft.com/office/drawing/2016/5/12/chartex" xmlns:cx7="http://schemas.microsoft.com/office/drawing/2016/5/13/chartex" xmlns:cx8="http://schemas.microsoft.com/office/drawing/2016/5/14/chartex" xmlns:mc="http://schemas.openxmlformats.org/markup-compatibility/2006" xmlns:aink="http://schemas.microsoft.com/office/drawing/2016/ink" xmlns:am3d="http://schemas.microsoft.com/office/drawing/2017/model3d" xmlns:o="urn:schemas-microsoft-com:office:office" xmlns:r="http://schemas.openxmlformats.org/officeDocument/2006/relationships" xmlns:m="http://schemas.openxmlformats.org/officeDocument/2006/math" xmlns:v="urn:schemas-microsoft-com:vml" xmlns:wp14="http://schemas.microsoft.com/office/word/2010/wordprocessingDrawing" xmlns:wp="http://schemas.openxmlformats.org/drawingml/2006/wordprocessingDrawing" xmlns:w10="urn:schemas-microsoft-com:office:word" xmlns:w="http://schemas.openxmlformats.org/wordprocessingml/2006/main" xmlns:w14="http://schemas.microsoft.com/office/word/2010/wordml" xmlns:w15="http://schemas.microsoft.com/office/word/2012/wordml" xmlns:w16cid="http://schemas.microsoft.com/office/word/2016/wordml/cid" xmlns:w16se="http://schemas.microsoft.com/office/word/2015/wordml/symex" xmlns:wpg="http://schemas.microsoft.com/office/word/2010/wordprocessingGroup" xmlns:wpi="http://schemas.microsoft.com/office/word/2010/wordprocessingInk" xmlns:wne="http://schemas.microsoft.com/office/word/2006/wordml" xmlns:wps="http://schemas.microsoft.com/office/word/2010/wordprocessingShape" mc:Ignorable="w14 w15 w16se w16cid wp14">
+<w:endnotes xmlns:wpc="http://schemas.microsoft.com/office/word/2010/wordprocessingCanvas" xmlns:mo="http://schemas.microsoft.com/office/mac/office/2008/main" xmlns:mc="http://schemas.openxmlformats.org/markup-compatibility/2006" xmlns:mv="urn:schemas-microsoft-com:mac:vml" xmlns:o="urn:schemas-microsoft-com:office:office" xmlns:r="http://schemas.openxmlformats.org/officeDocument/2006/relationships" xmlns:m="http://schemas.openxmlformats.org/officeDocument/2006/math" xmlns:v="urn:schemas-microsoft-com:vml" xmlns:wp14="http://schemas.microsoft.com/office/word/2010/wordprocessingDrawing" xmlns:wp="http://schemas.openxmlformats.org/drawingml/2006/wordprocessingDrawing" xmlns:w10="urn:schemas-microsoft-com:office:word" xmlns:w="http://schemas.openxmlformats.org/wordprocessingml/2006/main" xmlns:w14="http://schemas.microsoft.com/office/word/2010/wordml" xmlns:wpg="http://schemas.microsoft.com/office/word/2010/wordprocessingGroup" xmlns:wpi="http://schemas.microsoft.com/office/word/2010/wordprocessingInk" xmlns:wne="http://schemas.microsoft.com/office/word/2006/wordml" xmlns:wps="http://schemas.microsoft.com/office/word/2010/wordprocessingShape" mc:Ignorable="w14 wp14">
   <w:endnote w:type="separator" w:id="-1">
     <w:p>
       <w:r>
@@ -18857,7 +18436,7 @@
 </file>
 
 <file path=word/footnotes.xml><?xml version="1.0" encoding="utf-8"?>
-<w:footnotes xmlns:wpc="http://schemas.microsoft.com/office/word/2010/wordprocessingCanvas" xmlns:cx="http://schemas.microsoft.com/office/drawing/2014/chartex" xmlns:cx1="http://schemas.microsoft.com/office/drawing/2015/9/8/chartex" xmlns:cx2="http://schemas.microsoft.com/office/drawing/2015/10/21/chartex" xmlns:cx3="http://schemas.microsoft.com/office/drawing/2016/5/9/chartex" xmlns:cx4="http://schemas.microsoft.com/office/drawing/2016/5/10/chartex" xmlns:cx5="http://schemas.microsoft.com/office/drawing/2016/5/11/chartex" xmlns:cx6="http://schemas.microsoft.com/office/drawing/2016/5/12/chartex" xmlns:cx7="http://schemas.microsoft.com/office/drawing/2016/5/13/chartex" xmlns:cx8="http://schemas.microsoft.com/office/drawing/2016/5/14/chartex" xmlns:mc="http://schemas.openxmlformats.org/markup-compatibility/2006" xmlns:aink="http://schemas.microsoft.com/office/drawing/2016/ink" xmlns:am3d="http://schemas.microsoft.com/office/drawing/2017/model3d" xmlns:o="urn:schemas-microsoft-com:office:office" xmlns:r="http://schemas.openxmlformats.org/officeDocument/2006/relationships" xmlns:m="http://schemas.openxmlformats.org/officeDocument/2006/math" xmlns:v="urn:schemas-microsoft-com:vml" xmlns:wp14="http://schemas.microsoft.com/office/word/2010/wordprocessingDrawing" xmlns:wp="http://schemas.openxmlformats.org/drawingml/2006/wordprocessingDrawing" xmlns:w10="urn:schemas-microsoft-com:office:word" xmlns:w="http://schemas.openxmlformats.org/wordprocessingml/2006/main" xmlns:w14="http://schemas.microsoft.com/office/word/2010/wordml" xmlns:w15="http://schemas.microsoft.com/office/word/2012/wordml" xmlns:w16cid="http://schemas.microsoft.com/office/word/2016/wordml/cid" xmlns:w16se="http://schemas.microsoft.com/office/word/2015/wordml/symex" xmlns:wpg="http://schemas.microsoft.com/office/word/2010/wordprocessingGroup" xmlns:wpi="http://schemas.microsoft.com/office/word/2010/wordprocessingInk" xmlns:wne="http://schemas.microsoft.com/office/word/2006/wordml" xmlns:wps="http://schemas.microsoft.com/office/word/2010/wordprocessingShape" mc:Ignorable="w14 w15 w16se w16cid wp14">
+<w:footnotes xmlns:wpc="http://schemas.microsoft.com/office/word/2010/wordprocessingCanvas" xmlns:mo="http://schemas.microsoft.com/office/mac/office/2008/main" xmlns:mc="http://schemas.openxmlformats.org/markup-compatibility/2006" xmlns:mv="urn:schemas-microsoft-com:mac:vml" xmlns:o="urn:schemas-microsoft-com:office:office" xmlns:r="http://schemas.openxmlformats.org/officeDocument/2006/relationships" xmlns:m="http://schemas.openxmlformats.org/officeDocument/2006/math" xmlns:v="urn:schemas-microsoft-com:vml" xmlns:wp14="http://schemas.microsoft.com/office/word/2010/wordprocessingDrawing" xmlns:wp="http://schemas.openxmlformats.org/drawingml/2006/wordprocessingDrawing" xmlns:w10="urn:schemas-microsoft-com:office:word" xmlns:w="http://schemas.openxmlformats.org/wordprocessingml/2006/main" xmlns:w14="http://schemas.microsoft.com/office/word/2010/wordml" xmlns:wpg="http://schemas.microsoft.com/office/word/2010/wordprocessingGroup" xmlns:wpi="http://schemas.microsoft.com/office/word/2010/wordprocessingInk" xmlns:wne="http://schemas.microsoft.com/office/word/2006/wordml" xmlns:wps="http://schemas.microsoft.com/office/word/2010/wordprocessingShape" mc:Ignorable="w14 wp14">
   <w:footnote w:type="separator" w:id="-1">
     <w:p>
       <w:r>
@@ -18876,8 +18455,8 @@
 </file>
 
 <file path=word/numbering.xml><?xml version="1.0" encoding="utf-8"?>
-<w:numbering xmlns:wpc="http://schemas.microsoft.com/office/word/2010/wordprocessingCanvas" xmlns:cx="http://schemas.microsoft.com/office/drawing/2014/chartex" xmlns:cx1="http://schemas.microsoft.com/office/drawing/2015/9/8/chartex" xmlns:cx2="http://schemas.microsoft.com/office/drawing/2015/10/21/chartex" xmlns:cx3="http://schemas.microsoft.com/office/drawing/2016/5/9/chartex" xmlns:cx4="http://schemas.microsoft.com/office/drawing/2016/5/10/chartex" xmlns:cx5="http://schemas.microsoft.com/office/drawing/2016/5/11/chartex" xmlns:cx6="http://schemas.microsoft.com/office/drawing/2016/5/12/chartex" xmlns:cx7="http://schemas.microsoft.com/office/drawing/2016/5/13/chartex" xmlns:cx8="http://schemas.microsoft.com/office/drawing/2016/5/14/chartex" xmlns:mc="http://schemas.openxmlformats.org/markup-compatibility/2006" xmlns:aink="http://schemas.microsoft.com/office/drawing/2016/ink" xmlns:am3d="http://schemas.microsoft.com/office/drawing/2017/model3d" xmlns:o="urn:schemas-microsoft-com:office:office" xmlns:r="http://schemas.openxmlformats.org/officeDocument/2006/relationships" xmlns:m="http://schemas.openxmlformats.org/officeDocument/2006/math" xmlns:v="urn:schemas-microsoft-com:vml" xmlns:wp14="http://schemas.microsoft.com/office/word/2010/wordprocessingDrawing" xmlns:wp="http://schemas.openxmlformats.org/drawingml/2006/wordprocessingDrawing" xmlns:w10="urn:schemas-microsoft-com:office:word" xmlns:w="http://schemas.openxmlformats.org/wordprocessingml/2006/main" xmlns:w14="http://schemas.microsoft.com/office/word/2010/wordml" xmlns:w15="http://schemas.microsoft.com/office/word/2012/wordml" xmlns:w16cid="http://schemas.microsoft.com/office/word/2016/wordml/cid" xmlns:w16se="http://schemas.microsoft.com/office/word/2015/wordml/symex" xmlns:wpg="http://schemas.microsoft.com/office/word/2010/wordprocessingGroup" xmlns:wpi="http://schemas.microsoft.com/office/word/2010/wordprocessingInk" xmlns:wne="http://schemas.microsoft.com/office/word/2006/wordml" xmlns:wps="http://schemas.microsoft.com/office/word/2010/wordprocessingShape" mc:Ignorable="w14 w15 w16se w16cid wp14">
-  <w:abstractNum w:abstractNumId="0" w15:restartNumberingAfterBreak="0">
+<w:numbering xmlns:wpc="http://schemas.microsoft.com/office/word/2010/wordprocessingCanvas" xmlns:mo="http://schemas.microsoft.com/office/mac/office/2008/main" xmlns:mc="http://schemas.openxmlformats.org/markup-compatibility/2006" xmlns:mv="urn:schemas-microsoft-com:mac:vml" xmlns:o="urn:schemas-microsoft-com:office:office" xmlns:r="http://schemas.openxmlformats.org/officeDocument/2006/relationships" xmlns:m="http://schemas.openxmlformats.org/officeDocument/2006/math" xmlns:v="urn:schemas-microsoft-com:vml" xmlns:wp14="http://schemas.microsoft.com/office/word/2010/wordprocessingDrawing" xmlns:wp="http://schemas.openxmlformats.org/drawingml/2006/wordprocessingDrawing" xmlns:w10="urn:schemas-microsoft-com:office:word" xmlns:w="http://schemas.openxmlformats.org/wordprocessingml/2006/main" xmlns:w14="http://schemas.microsoft.com/office/word/2010/wordml" xmlns:wpg="http://schemas.microsoft.com/office/word/2010/wordprocessingGroup" xmlns:wpi="http://schemas.microsoft.com/office/word/2010/wordprocessingInk" xmlns:wne="http://schemas.microsoft.com/office/word/2006/wordml" xmlns:wps="http://schemas.microsoft.com/office/word/2010/wordprocessingShape" mc:Ignorable="w14 wp14">
+  <w:abstractNum w:abstractNumId="0">
     <w:nsid w:val="09CF764F"/>
     <w:multiLevelType w:val="hybridMultilevel"/>
     <w:tmpl w:val="A5726E82"/>
@@ -18989,7 +18568,7 @@
       </w:rPr>
     </w:lvl>
   </w:abstractNum>
-  <w:abstractNum w:abstractNumId="1" w15:restartNumberingAfterBreak="0">
+  <w:abstractNum w:abstractNumId="1">
     <w:nsid w:val="31E7393B"/>
     <w:multiLevelType w:val="hybridMultilevel"/>
     <w:tmpl w:val="89B8B87E"/>
@@ -19102,7 +18681,7 @@
       </w:rPr>
     </w:lvl>
   </w:abstractNum>
-  <w:abstractNum w:abstractNumId="2" w15:restartNumberingAfterBreak="0">
+  <w:abstractNum w:abstractNumId="2">
     <w:nsid w:val="40C46808"/>
     <w:multiLevelType w:val="hybridMultilevel"/>
     <w:tmpl w:val="95E86378"/>
@@ -19244,7 +18823,7 @@
 </file>
 
 <file path=word/styles.xml><?xml version="1.0" encoding="utf-8"?>
-<w:styles xmlns:mc="http://schemas.openxmlformats.org/markup-compatibility/2006" xmlns:r="http://schemas.openxmlformats.org/officeDocument/2006/relationships" xmlns:w="http://schemas.openxmlformats.org/wordprocessingml/2006/main" xmlns:w14="http://schemas.microsoft.com/office/word/2010/wordml" xmlns:w15="http://schemas.microsoft.com/office/word/2012/wordml" xmlns:w16cid="http://schemas.microsoft.com/office/word/2016/wordml/cid" xmlns:w16se="http://schemas.microsoft.com/office/word/2015/wordml/symex" mc:Ignorable="w14 w15 w16se w16cid">
+<w:styles xmlns:mc="http://schemas.openxmlformats.org/markup-compatibility/2006" xmlns:r="http://schemas.openxmlformats.org/officeDocument/2006/relationships" xmlns:w="http://schemas.openxmlformats.org/wordprocessingml/2006/main" xmlns:w14="http://schemas.microsoft.com/office/word/2010/wordml" mc:Ignorable="w14">
   <w:docDefaults>
     <w:rPrDefault>
       <w:rPr>
@@ -19256,381 +18835,153 @@
     </w:rPrDefault>
     <w:pPrDefault/>
   </w:docDefaults>
-  <w:latentStyles w:defLockedState="0" w:defUIPriority="99" w:defSemiHidden="0" w:defUnhideWhenUsed="0" w:defQFormat="0" w:count="377">
-    <w:lsdException w:name="Normal" w:uiPriority="0" w:qFormat="1"/>
-    <w:lsdException w:name="heading 1" w:uiPriority="9" w:qFormat="1"/>
-    <w:lsdException w:name="heading 2" w:semiHidden="1" w:uiPriority="9" w:unhideWhenUsed="1" w:qFormat="1"/>
-    <w:lsdException w:name="heading 3" w:semiHidden="1" w:uiPriority="9" w:unhideWhenUsed="1" w:qFormat="1"/>
-    <w:lsdException w:name="heading 4" w:semiHidden="1" w:uiPriority="9" w:unhideWhenUsed="1" w:qFormat="1"/>
-    <w:lsdException w:name="heading 5" w:semiHidden="1" w:uiPriority="9" w:unhideWhenUsed="1" w:qFormat="1"/>
-    <w:lsdException w:name="heading 6" w:semiHidden="1" w:uiPriority="9" w:unhideWhenUsed="1" w:qFormat="1"/>
-    <w:lsdException w:name="heading 7" w:semiHidden="1" w:uiPriority="9" w:unhideWhenUsed="1" w:qFormat="1"/>
-    <w:lsdException w:name="heading 8" w:semiHidden="1" w:uiPriority="9" w:unhideWhenUsed="1" w:qFormat="1"/>
-    <w:lsdException w:name="heading 9" w:semiHidden="1" w:uiPriority="9" w:unhideWhenUsed="1" w:qFormat="1"/>
-    <w:lsdException w:name="index 1" w:semiHidden="1" w:unhideWhenUsed="1"/>
-    <w:lsdException w:name="index 2" w:semiHidden="1" w:unhideWhenUsed="1"/>
-    <w:lsdException w:name="index 3" w:semiHidden="1" w:unhideWhenUsed="1"/>
-    <w:lsdException w:name="index 4" w:semiHidden="1" w:unhideWhenUsed="1"/>
-    <w:lsdException w:name="index 5" w:semiHidden="1" w:unhideWhenUsed="1"/>
-    <w:lsdException w:name="index 6" w:semiHidden="1" w:unhideWhenUsed="1"/>
-    <w:lsdException w:name="index 7" w:semiHidden="1" w:unhideWhenUsed="1"/>
-    <w:lsdException w:name="index 8" w:semiHidden="1" w:unhideWhenUsed="1"/>
-    <w:lsdException w:name="index 9" w:semiHidden="1" w:unhideWhenUsed="1"/>
-    <w:lsdException w:name="toc 1" w:semiHidden="1" w:uiPriority="39" w:unhideWhenUsed="1"/>
-    <w:lsdException w:name="toc 2" w:semiHidden="1" w:uiPriority="39" w:unhideWhenUsed="1"/>
-    <w:lsdException w:name="toc 3" w:semiHidden="1" w:uiPriority="39" w:unhideWhenUsed="1"/>
-    <w:lsdException w:name="toc 4" w:semiHidden="1" w:uiPriority="39" w:unhideWhenUsed="1"/>
-    <w:lsdException w:name="toc 5" w:semiHidden="1" w:uiPriority="39" w:unhideWhenUsed="1"/>
-    <w:lsdException w:name="toc 6" w:semiHidden="1" w:uiPriority="39" w:unhideWhenUsed="1"/>
-    <w:lsdException w:name="toc 7" w:semiHidden="1" w:uiPriority="39" w:unhideWhenUsed="1"/>
-    <w:lsdException w:name="toc 8" w:semiHidden="1" w:uiPriority="39" w:unhideWhenUsed="1"/>
-    <w:lsdException w:name="toc 9" w:semiHidden="1" w:uiPriority="39" w:unhideWhenUsed="1"/>
-    <w:lsdException w:name="Normal Indent" w:semiHidden="1" w:unhideWhenUsed="1"/>
-    <w:lsdException w:name="footnote text" w:semiHidden="1" w:unhideWhenUsed="1"/>
-    <w:lsdException w:name="annotation text" w:semiHidden="1" w:unhideWhenUsed="1"/>
-    <w:lsdException w:name="header" w:semiHidden="1" w:unhideWhenUsed="1"/>
-    <w:lsdException w:name="footer" w:semiHidden="1" w:unhideWhenUsed="1"/>
-    <w:lsdException w:name="index heading" w:semiHidden="1" w:unhideWhenUsed="1"/>
-    <w:lsdException w:name="caption" w:semiHidden="1" w:uiPriority="35" w:unhideWhenUsed="1" w:qFormat="1"/>
-    <w:lsdException w:name="table of figures" w:semiHidden="1" w:unhideWhenUsed="1"/>
-    <w:lsdException w:name="envelope address" w:semiHidden="1" w:unhideWhenUsed="1"/>
-    <w:lsdException w:name="envelope return" w:semiHidden="1" w:unhideWhenUsed="1"/>
-    <w:lsdException w:name="footnote reference" w:semiHidden="1" w:unhideWhenUsed="1"/>
-    <w:lsdException w:name="annotation reference" w:semiHidden="1" w:unhideWhenUsed="1"/>
-    <w:lsdException w:name="line number" w:semiHidden="1" w:unhideWhenUsed="1"/>
-    <w:lsdException w:name="page number" w:semiHidden="1" w:unhideWhenUsed="1"/>
-    <w:lsdException w:name="endnote reference" w:semiHidden="1" w:unhideWhenUsed="1"/>
-    <w:lsdException w:name="endnote text" w:semiHidden="1" w:unhideWhenUsed="1"/>
-    <w:lsdException w:name="table of authorities" w:semiHidden="1" w:unhideWhenUsed="1"/>
-    <w:lsdException w:name="macro" w:semiHidden="1" w:unhideWhenUsed="1"/>
-    <w:lsdException w:name="toa heading" w:semiHidden="1" w:unhideWhenUsed="1"/>
-    <w:lsdException w:name="List" w:semiHidden="1" w:unhideWhenUsed="1"/>
-    <w:lsdException w:name="List Bullet" w:semiHidden="1" w:unhideWhenUsed="1"/>
-    <w:lsdException w:name="List Number" w:semiHidden="1" w:unhideWhenUsed="1"/>
-    <w:lsdException w:name="List 2" w:semiHidden="1" w:unhideWhenUsed="1"/>
-    <w:lsdException w:name="List 3" w:semiHidden="1" w:unhideWhenUsed="1"/>
-    <w:lsdException w:name="List 4" w:semiHidden="1" w:unhideWhenUsed="1"/>
-    <w:lsdException w:name="List 5" w:semiHidden="1" w:unhideWhenUsed="1"/>
-    <w:lsdException w:name="List Bullet 2" w:semiHidden="1" w:unhideWhenUsed="1"/>
-    <w:lsdException w:name="List Bullet 3" w:semiHidden="1" w:unhideWhenUsed="1"/>
-    <w:lsdException w:name="List Bullet 4" w:semiHidden="1" w:unhideWhenUsed="1"/>
-    <w:lsdException w:name="List Bullet 5" w:semiHidden="1" w:unhideWhenUsed="1"/>
-    <w:lsdException w:name="List Number 2" w:semiHidden="1" w:unhideWhenUsed="1"/>
-    <w:lsdException w:name="List Number 3" w:semiHidden="1" w:unhideWhenUsed="1"/>
-    <w:lsdException w:name="List Number 4" w:semiHidden="1" w:unhideWhenUsed="1"/>
-    <w:lsdException w:name="List Number 5" w:semiHidden="1" w:unhideWhenUsed="1"/>
-    <w:lsdException w:name="Title" w:uiPriority="10" w:qFormat="1"/>
-    <w:lsdException w:name="Closing" w:semiHidden="1" w:unhideWhenUsed="1"/>
-    <w:lsdException w:name="Signature" w:semiHidden="1" w:unhideWhenUsed="1"/>
-    <w:lsdException w:name="Default Paragraph Font" w:semiHidden="1" w:uiPriority="1" w:unhideWhenUsed="1"/>
-    <w:lsdException w:name="Body Text" w:semiHidden="1" w:unhideWhenUsed="1"/>
-    <w:lsdException w:name="Body Text Indent" w:semiHidden="1" w:unhideWhenUsed="1"/>
-    <w:lsdException w:name="List Continue" w:semiHidden="1" w:unhideWhenUsed="1"/>
-    <w:lsdException w:name="List Continue 2" w:semiHidden="1" w:unhideWhenUsed="1"/>
-    <w:lsdException w:name="List Continue 3" w:semiHidden="1" w:unhideWhenUsed="1"/>
-    <w:lsdException w:name="List Continue 4" w:semiHidden="1" w:unhideWhenUsed="1"/>
-    <w:lsdException w:name="List Continue 5" w:semiHidden="1" w:unhideWhenUsed="1"/>
-    <w:lsdException w:name="Message Header" w:semiHidden="1" w:unhideWhenUsed="1"/>
-    <w:lsdException w:name="Subtitle" w:uiPriority="11" w:qFormat="1"/>
-    <w:lsdException w:name="Salutation" w:semiHidden="1" w:unhideWhenUsed="1"/>
-    <w:lsdException w:name="Date" w:semiHidden="1" w:unhideWhenUsed="1"/>
-    <w:lsdException w:name="Body Text First Indent" w:semiHidden="1" w:unhideWhenUsed="1"/>
-    <w:lsdException w:name="Body Text First Indent 2" w:semiHidden="1" w:unhideWhenUsed="1"/>
-    <w:lsdException w:name="Note Heading" w:semiHidden="1" w:unhideWhenUsed="1"/>
-    <w:lsdException w:name="Body Text 2" w:semiHidden="1" w:unhideWhenUsed="1"/>
-    <w:lsdException w:name="Body Text 3" w:semiHidden="1" w:unhideWhenUsed="1"/>
-    <w:lsdException w:name="Body Text Indent 2" w:semiHidden="1" w:unhideWhenUsed="1"/>
-    <w:lsdException w:name="Body Text Indent 3" w:semiHidden="1" w:unhideWhenUsed="1"/>
-    <w:lsdException w:name="Block Text" w:semiHidden="1" w:unhideWhenUsed="1"/>
-    <w:lsdException w:name="Hyperlink" w:semiHidden="1" w:unhideWhenUsed="1"/>
-    <w:lsdException w:name="FollowedHyperlink" w:semiHidden="1" w:unhideWhenUsed="1"/>
-    <w:lsdException w:name="Strong" w:uiPriority="22" w:qFormat="1"/>
-    <w:lsdException w:name="Emphasis" w:uiPriority="20" w:qFormat="1"/>
-    <w:lsdException w:name="Document Map" w:semiHidden="1" w:unhideWhenUsed="1"/>
-    <w:lsdException w:name="Plain Text" w:semiHidden="1" w:unhideWhenUsed="1"/>
-    <w:lsdException w:name="E-mail Signature" w:semiHidden="1" w:unhideWhenUsed="1"/>
-    <w:lsdException w:name="HTML Top of Form" w:semiHidden="1" w:unhideWhenUsed="1"/>
-    <w:lsdException w:name="HTML Bottom of Form" w:semiHidden="1" w:unhideWhenUsed="1"/>
-    <w:lsdException w:name="Normal (Web)" w:semiHidden="1" w:unhideWhenUsed="1"/>
-    <w:lsdException w:name="HTML Acronym" w:semiHidden="1" w:unhideWhenUsed="1"/>
-    <w:lsdException w:name="HTML Address" w:semiHidden="1" w:unhideWhenUsed="1"/>
-    <w:lsdException w:name="HTML Cite" w:semiHidden="1" w:unhideWhenUsed="1"/>
-    <w:lsdException w:name="HTML Code" w:semiHidden="1" w:unhideWhenUsed="1"/>
-    <w:lsdException w:name="HTML Definition" w:semiHidden="1" w:unhideWhenUsed="1"/>
-    <w:lsdException w:name="HTML Keyboard" w:semiHidden="1" w:unhideWhenUsed="1"/>
-    <w:lsdException w:name="HTML Preformatted" w:semiHidden="1" w:unhideWhenUsed="1"/>
-    <w:lsdException w:name="HTML Sample" w:semiHidden="1" w:unhideWhenUsed="1"/>
-    <w:lsdException w:name="HTML Typewriter" w:semiHidden="1" w:unhideWhenUsed="1"/>
-    <w:lsdException w:name="HTML Variable" w:semiHidden="1" w:unhideWhenUsed="1"/>
-    <w:lsdException w:name="Normal Table" w:semiHidden="1" w:unhideWhenUsed="1"/>
-    <w:lsdException w:name="annotation subject" w:semiHidden="1" w:unhideWhenUsed="1"/>
-    <w:lsdException w:name="No List" w:semiHidden="1" w:unhideWhenUsed="1"/>
-    <w:lsdException w:name="Outline List 1" w:semiHidden="1" w:unhideWhenUsed="1"/>
-    <w:lsdException w:name="Outline List 2" w:semiHidden="1" w:unhideWhenUsed="1"/>
-    <w:lsdException w:name="Outline List 3" w:semiHidden="1" w:unhideWhenUsed="1"/>
-    <w:lsdException w:name="Table Simple 1" w:semiHidden="1" w:unhideWhenUsed="1"/>
-    <w:lsdException w:name="Table Simple 2" w:semiHidden="1" w:unhideWhenUsed="1"/>
-    <w:lsdException w:name="Table Simple 3" w:semiHidden="1" w:unhideWhenUsed="1"/>
-    <w:lsdException w:name="Table Classic 1" w:semiHidden="1" w:unhideWhenUsed="1"/>
-    <w:lsdException w:name="Table Classic 2" w:semiHidden="1" w:unhideWhenUsed="1"/>
-    <w:lsdException w:name="Table Classic 3" w:semiHidden="1" w:unhideWhenUsed="1"/>
-    <w:lsdException w:name="Table Classic 4" w:semiHidden="1" w:unhideWhenUsed="1"/>
-    <w:lsdException w:name="Table Colorful 1" w:semiHidden="1" w:unhideWhenUsed="1"/>
-    <w:lsdException w:name="Table Colorful 2" w:semiHidden="1" w:unhideWhenUsed="1"/>
-    <w:lsdException w:name="Table Colorful 3" w:semiHidden="1" w:unhideWhenUsed="1"/>
-    <w:lsdException w:name="Table Columns 1" w:semiHidden="1" w:unhideWhenUsed="1"/>
-    <w:lsdException w:name="Table Columns 2" w:semiHidden="1" w:unhideWhenUsed="1"/>
-    <w:lsdException w:name="Table Columns 3" w:semiHidden="1" w:unhideWhenUsed="1"/>
-    <w:lsdException w:name="Table Columns 4" w:semiHidden="1" w:unhideWhenUsed="1"/>
-    <w:lsdException w:name="Table Columns 5" w:semiHidden="1" w:unhideWhenUsed="1"/>
-    <w:lsdException w:name="Table Grid 1" w:semiHidden="1" w:unhideWhenUsed="1"/>
-    <w:lsdException w:name="Table Grid 2" w:semiHidden="1" w:unhideWhenUsed="1"/>
-    <w:lsdException w:name="Table Grid 3" w:semiHidden="1" w:unhideWhenUsed="1"/>
-    <w:lsdException w:name="Table Grid 4" w:semiHidden="1" w:unhideWhenUsed="1"/>
-    <w:lsdException w:name="Table Grid 5" w:semiHidden="1" w:unhideWhenUsed="1"/>
-    <w:lsdException w:name="Table Grid 6" w:semiHidden="1" w:unhideWhenUsed="1"/>
-    <w:lsdException w:name="Table Grid 7" w:semiHidden="1" w:unhideWhenUsed="1"/>
-    <w:lsdException w:name="Table Grid 8" w:semiHidden="1" w:unhideWhenUsed="1"/>
-    <w:lsdException w:name="Table List 1" w:semiHidden="1" w:unhideWhenUsed="1"/>
-    <w:lsdException w:name="Table List 2" w:semiHidden="1" w:unhideWhenUsed="1"/>
-    <w:lsdException w:name="Table List 3" w:semiHidden="1" w:unhideWhenUsed="1"/>
-    <w:lsdException w:name="Table List 4" w:semiHidden="1" w:unhideWhenUsed="1"/>
-    <w:lsdException w:name="Table List 5" w:semiHidden="1" w:unhideWhenUsed="1"/>
-    <w:lsdException w:name="Table List 6" w:semiHidden="1" w:unhideWhenUsed="1"/>
-    <w:lsdException w:name="Table List 7" w:semiHidden="1" w:unhideWhenUsed="1"/>
-    <w:lsdException w:name="Table List 8" w:semiHidden="1" w:unhideWhenUsed="1"/>
-    <w:lsdException w:name="Table 3D effects 1" w:semiHidden="1" w:unhideWhenUsed="1"/>
-    <w:lsdException w:name="Table 3D effects 2" w:semiHidden="1" w:unhideWhenUsed="1"/>
-    <w:lsdException w:name="Table 3D effects 3" w:semiHidden="1" w:unhideWhenUsed="1"/>
-    <w:lsdException w:name="Table Contemporary" w:semiHidden="1" w:unhideWhenUsed="1"/>
-    <w:lsdException w:name="Table Elegant" w:semiHidden="1" w:unhideWhenUsed="1"/>
-    <w:lsdException w:name="Table Professional" w:semiHidden="1" w:unhideWhenUsed="1"/>
-    <w:lsdException w:name="Table Subtle 1" w:semiHidden="1" w:unhideWhenUsed="1"/>
-    <w:lsdException w:name="Table Subtle 2" w:semiHidden="1" w:unhideWhenUsed="1"/>
-    <w:lsdException w:name="Table Web 1" w:semiHidden="1" w:unhideWhenUsed="1"/>
-    <w:lsdException w:name="Table Web 2" w:semiHidden="1" w:unhideWhenUsed="1"/>
-    <w:lsdException w:name="Table Web 3" w:semiHidden="1" w:unhideWhenUsed="1"/>
-    <w:lsdException w:name="Balloon Text" w:semiHidden="1" w:unhideWhenUsed="1"/>
-    <w:lsdException w:name="Table Grid" w:uiPriority="39"/>
-    <w:lsdException w:name="Table Theme" w:semiHidden="1" w:unhideWhenUsed="1"/>
-    <w:lsdException w:name="Placeholder Text" w:semiHidden="1"/>
-    <w:lsdException w:name="No Spacing" w:uiPriority="1" w:qFormat="1"/>
-    <w:lsdException w:name="Light Shading" w:uiPriority="60"/>
-    <w:lsdException w:name="Light List" w:uiPriority="61"/>
-    <w:lsdException w:name="Light Grid" w:uiPriority="62"/>
-    <w:lsdException w:name="Medium Shading 1" w:uiPriority="63"/>
-    <w:lsdException w:name="Medium Shading 2" w:uiPriority="64"/>
-    <w:lsdException w:name="Medium List 1" w:uiPriority="65"/>
-    <w:lsdException w:name="Medium List 2" w:uiPriority="66"/>
-    <w:lsdException w:name="Medium Grid 1" w:uiPriority="67"/>
-    <w:lsdException w:name="Medium Grid 2" w:uiPriority="68"/>
-    <w:lsdException w:name="Medium Grid 3" w:uiPriority="69"/>
-    <w:lsdException w:name="Dark List" w:uiPriority="70"/>
-    <w:lsdException w:name="Colorful Shading" w:uiPriority="71"/>
-    <w:lsdException w:name="Colorful List" w:uiPriority="72"/>
-    <w:lsdException w:name="Colorful Grid" w:uiPriority="73"/>
-    <w:lsdException w:name="Light Shading Accent 1" w:uiPriority="60"/>
-    <w:lsdException w:name="Light List Accent 1" w:uiPriority="61"/>
-    <w:lsdException w:name="Light Grid Accent 1" w:uiPriority="62"/>
-    <w:lsdException w:name="Medium Shading 1 Accent 1" w:uiPriority="63"/>
-    <w:lsdException w:name="Medium Shading 2 Accent 1" w:uiPriority="64"/>
-    <w:lsdException w:name="Medium List 1 Accent 1" w:uiPriority="65"/>
-    <w:lsdException w:name="Revision" w:semiHidden="1"/>
-    <w:lsdException w:name="List Paragraph" w:uiPriority="34" w:qFormat="1"/>
-    <w:lsdException w:name="Quote" w:uiPriority="29" w:qFormat="1"/>
-    <w:lsdException w:name="Intense Quote" w:uiPriority="30" w:qFormat="1"/>
-    <w:lsdException w:name="Medium List 2 Accent 1" w:uiPriority="66"/>
-    <w:lsdException w:name="Medium Grid 1 Accent 1" w:uiPriority="67"/>
-    <w:lsdException w:name="Medium Grid 2 Accent 1" w:uiPriority="68"/>
-    <w:lsdException w:name="Medium Grid 3 Accent 1" w:uiPriority="69"/>
-    <w:lsdException w:name="Dark List Accent 1" w:uiPriority="70"/>
-    <w:lsdException w:name="Colorful Shading Accent 1" w:uiPriority="71"/>
-    <w:lsdException w:name="Colorful List Accent 1" w:uiPriority="72"/>
-    <w:lsdException w:name="Colorful Grid Accent 1" w:uiPriority="73"/>
-    <w:lsdException w:name="Light Shading Accent 2" w:uiPriority="60"/>
-    <w:lsdException w:name="Light List Accent 2" w:uiPriority="61"/>
-    <w:lsdException w:name="Light Grid Accent 2" w:uiPriority="62"/>
-    <w:lsdException w:name="Medium Shading 1 Accent 2" w:uiPriority="63"/>
-    <w:lsdException w:name="Medium Shading 2 Accent 2" w:uiPriority="64"/>
-    <w:lsdException w:name="Medium List 1 Accent 2" w:uiPriority="65"/>
-    <w:lsdException w:name="Medium List 2 Accent 2" w:uiPriority="66"/>
-    <w:lsdException w:name="Medium Grid 1 Accent 2" w:uiPriority="67"/>
-    <w:lsdException w:name="Medium Grid 2 Accent 2" w:uiPriority="68"/>
-    <w:lsdException w:name="Medium Grid 3 Accent 2" w:uiPriority="69"/>
-    <w:lsdException w:name="Dark List Accent 2" w:uiPriority="70"/>
-    <w:lsdException w:name="Colorful Shading Accent 2" w:uiPriority="71"/>
-    <w:lsdException w:name="Colorful List Accent 2" w:uiPriority="72"/>
-    <w:lsdException w:name="Colorful Grid Accent 2" w:uiPriority="73"/>
-    <w:lsdException w:name="Light Shading Accent 3" w:uiPriority="60"/>
-    <w:lsdException w:name="Light List Accent 3" w:uiPriority="61"/>
-    <w:lsdException w:name="Light Grid Accent 3" w:uiPriority="62"/>
-    <w:lsdException w:name="Medium Shading 1 Accent 3" w:uiPriority="63"/>
-    <w:lsdException w:name="Medium Shading 2 Accent 3" w:uiPriority="64"/>
-    <w:lsdException w:name="Medium List 1 Accent 3" w:uiPriority="65"/>
-    <w:lsdException w:name="Medium List 2 Accent 3" w:uiPriority="66"/>
-    <w:lsdException w:name="Medium Grid 1 Accent 3" w:uiPriority="67"/>
-    <w:lsdException w:name="Medium Grid 2 Accent 3" w:uiPriority="68"/>
-    <w:lsdException w:name="Medium Grid 3 Accent 3" w:uiPriority="69"/>
-    <w:lsdException w:name="Dark List Accent 3" w:uiPriority="70"/>
-    <w:lsdException w:name="Colorful Shading Accent 3" w:uiPriority="71"/>
-    <w:lsdException w:name="Colorful List Accent 3" w:uiPriority="72"/>
-    <w:lsdException w:name="Colorful Grid Accent 3" w:uiPriority="73"/>
-    <w:lsdException w:name="Light Shading Accent 4" w:uiPriority="60"/>
-    <w:lsdException w:name="Light List Accent 4" w:uiPriority="61"/>
-    <w:lsdException w:name="Light Grid Accent 4" w:uiPriority="62"/>
-    <w:lsdException w:name="Medium Shading 1 Accent 4" w:uiPriority="63"/>
-    <w:lsdException w:name="Medium Shading 2 Accent 4" w:uiPriority="64"/>
-    <w:lsdException w:name="Medium List 1 Accent 4" w:uiPriority="65"/>
-    <w:lsdException w:name="Medium List 2 Accent 4" w:uiPriority="66"/>
-    <w:lsdException w:name="Medium Grid 1 Accent 4" w:uiPriority="67"/>
-    <w:lsdException w:name="Medium Grid 2 Accent 4" w:uiPriority="68"/>
-    <w:lsdException w:name="Medium Grid 3 Accent 4" w:uiPriority="69"/>
-    <w:lsdException w:name="Dark List Accent 4" w:uiPriority="70"/>
-    <w:lsdException w:name="Colorful Shading Accent 4" w:uiPriority="71"/>
-    <w:lsdException w:name="Colorful List Accent 4" w:uiPriority="72"/>
-    <w:lsdException w:name="Colorful Grid Accent 4" w:uiPriority="73"/>
-    <w:lsdException w:name="Light Shading Accent 5" w:uiPriority="60"/>
-    <w:lsdException w:name="Light List Accent 5" w:uiPriority="61"/>
-    <w:lsdException w:name="Light Grid Accent 5" w:uiPriority="62"/>
-    <w:lsdException w:name="Medium Shading 1 Accent 5" w:uiPriority="63"/>
-    <w:lsdException w:name="Medium Shading 2 Accent 5" w:uiPriority="64"/>
-    <w:lsdException w:name="Medium List 1 Accent 5" w:uiPriority="65"/>
-    <w:lsdException w:name="Medium List 2 Accent 5" w:uiPriority="66"/>
-    <w:lsdException w:name="Medium Grid 1 Accent 5" w:uiPriority="67"/>
-    <w:lsdException w:name="Medium Grid 2 Accent 5" w:uiPriority="68"/>
-    <w:lsdException w:name="Medium Grid 3 Accent 5" w:uiPriority="69"/>
-    <w:lsdException w:name="Dark List Accent 5" w:uiPriority="70"/>
-    <w:lsdException w:name="Colorful Shading Accent 5" w:uiPriority="71"/>
-    <w:lsdException w:name="Colorful List Accent 5" w:uiPriority="72"/>
-    <w:lsdException w:name="Colorful Grid Accent 5" w:uiPriority="73"/>
-    <w:lsdException w:name="Light Shading Accent 6" w:uiPriority="60"/>
-    <w:lsdException w:name="Light List Accent 6" w:uiPriority="61"/>
-    <w:lsdException w:name="Light Grid Accent 6" w:uiPriority="62"/>
-    <w:lsdException w:name="Medium Shading 1 Accent 6" w:uiPriority="63"/>
-    <w:lsdException w:name="Medium Shading 2 Accent 6" w:uiPriority="64"/>
-    <w:lsdException w:name="Medium List 1 Accent 6" w:uiPriority="65"/>
-    <w:lsdException w:name="Medium List 2 Accent 6" w:uiPriority="66"/>
-    <w:lsdException w:name="Medium Grid 1 Accent 6" w:uiPriority="67"/>
-    <w:lsdException w:name="Medium Grid 2 Accent 6" w:uiPriority="68"/>
-    <w:lsdException w:name="Medium Grid 3 Accent 6" w:uiPriority="69"/>
-    <w:lsdException w:name="Dark List Accent 6" w:uiPriority="70"/>
-    <w:lsdException w:name="Colorful Shading Accent 6" w:uiPriority="71"/>
-    <w:lsdException w:name="Colorful List Accent 6" w:uiPriority="72"/>
-    <w:lsdException w:name="Colorful Grid Accent 6" w:uiPriority="73"/>
-    <w:lsdException w:name="Subtle Emphasis" w:uiPriority="19" w:qFormat="1"/>
-    <w:lsdException w:name="Intense Emphasis" w:uiPriority="21" w:qFormat="1"/>
-    <w:lsdException w:name="Subtle Reference" w:uiPriority="31" w:qFormat="1"/>
-    <w:lsdException w:name="Intense Reference" w:uiPriority="32" w:qFormat="1"/>
-    <w:lsdException w:name="Book Title" w:uiPriority="33" w:qFormat="1"/>
-    <w:lsdException w:name="Bibliography" w:semiHidden="1" w:uiPriority="37" w:unhideWhenUsed="1"/>
-    <w:lsdException w:name="TOC Heading" w:semiHidden="1" w:uiPriority="39" w:unhideWhenUsed="1" w:qFormat="1"/>
-    <w:lsdException w:name="Plain Table 4" w:semiHidden="1" w:unhideWhenUsed="1"/>
-    <w:lsdException w:name="Plain Table 5" w:semiHidden="1" w:unhideWhenUsed="1"/>
-    <w:lsdException w:name="Grid Table Light" w:semiHidden="1" w:unhideWhenUsed="1"/>
-    <w:lsdException w:name="Grid Table 1 Light" w:semiHidden="1" w:unhideWhenUsed="1"/>
-    <w:lsdException w:name="Grid Table 2" w:semiHidden="1" w:unhideWhenUsed="1"/>
-    <w:lsdException w:name="Grid Table 3" w:semiHidden="1" w:unhideWhenUsed="1"/>
-    <w:lsdException w:name="Grid Table 4" w:uiPriority="49"/>
-    <w:lsdException w:name="Grid Table 5 Dark" w:uiPriority="50"/>
-    <w:lsdException w:name="Grid Table 6 Colorful" w:uiPriority="51"/>
-    <w:lsdException w:name="Grid Table 7 Colorful" w:uiPriority="52"/>
-    <w:lsdException w:name="Grid Table 1 Light Accent 1" w:uiPriority="46"/>
-    <w:lsdException w:name="Grid Table 2 Accent 1" w:uiPriority="47"/>
-    <w:lsdException w:name="Grid Table 3 Accent 1" w:uiPriority="48"/>
-    <w:lsdException w:name="Grid Table 4 Accent 1" w:uiPriority="49"/>
-    <w:lsdException w:name="Grid Table 5 Dark Accent 1" w:uiPriority="50"/>
-    <w:lsdException w:name="Grid Table 6 Colorful Accent 1" w:uiPriority="51"/>
-    <w:lsdException w:name="Grid Table 7 Colorful Accent 1" w:uiPriority="52"/>
-    <w:lsdException w:name="Grid Table 1 Light Accent 2" w:uiPriority="46"/>
-    <w:lsdException w:name="Grid Table 2 Accent 2" w:uiPriority="47"/>
-    <w:lsdException w:name="Grid Table 3 Accent 2" w:uiPriority="48"/>
-    <w:lsdException w:name="Grid Table 4 Accent 2" w:uiPriority="49"/>
-    <w:lsdException w:name="Grid Table 5 Dark Accent 2" w:uiPriority="50"/>
-    <w:lsdException w:name="Grid Table 6 Colorful Accent 2" w:uiPriority="51"/>
-    <w:lsdException w:name="Grid Table 7 Colorful Accent 2" w:uiPriority="52"/>
-    <w:lsdException w:name="Grid Table 1 Light Accent 3" w:uiPriority="46"/>
-    <w:lsdException w:name="Grid Table 2 Accent 3" w:uiPriority="47"/>
-    <w:lsdException w:name="Grid Table 3 Accent 3" w:uiPriority="48"/>
-    <w:lsdException w:name="Grid Table 4 Accent 3" w:uiPriority="49"/>
-    <w:lsdException w:name="Grid Table 5 Dark Accent 3" w:uiPriority="50"/>
-    <w:lsdException w:name="Grid Table 6 Colorful Accent 3" w:uiPriority="51"/>
-    <w:lsdException w:name="Grid Table 7 Colorful Accent 3" w:uiPriority="52"/>
-    <w:lsdException w:name="Grid Table 1 Light Accent 4" w:uiPriority="46"/>
-    <w:lsdException w:name="Grid Table 2 Accent 4" w:uiPriority="47"/>
-    <w:lsdException w:name="Grid Table 3 Accent 4" w:uiPriority="48"/>
-    <w:lsdException w:name="Grid Table 4 Accent 4" w:uiPriority="49"/>
-    <w:lsdException w:name="Grid Table 5 Dark Accent 4" w:uiPriority="50"/>
-    <w:lsdException w:name="Grid Table 6 Colorful Accent 4" w:uiPriority="51"/>
-    <w:lsdException w:name="Grid Table 7 Colorful Accent 4" w:uiPriority="52"/>
-    <w:lsdException w:name="Grid Table 1 Light Accent 5" w:uiPriority="46"/>
-    <w:lsdException w:name="Grid Table 2 Accent 5" w:uiPriority="47"/>
-    <w:lsdException w:name="Grid Table 3 Accent 5" w:uiPriority="48"/>
-    <w:lsdException w:name="Grid Table 4 Accent 5" w:uiPriority="49"/>
-    <w:lsdException w:name="Grid Table 5 Dark Accent 5" w:uiPriority="50"/>
-    <w:lsdException w:name="Grid Table 6 Colorful Accent 5" w:uiPriority="51"/>
-    <w:lsdException w:name="Grid Table 7 Colorful Accent 5" w:uiPriority="52"/>
-    <w:lsdException w:name="Grid Table 1 Light Accent 6" w:uiPriority="46"/>
-    <w:lsdException w:name="Grid Table 2 Accent 6" w:uiPriority="47"/>
-    <w:lsdException w:name="Grid Table 3 Accent 6" w:uiPriority="48"/>
-    <w:lsdException w:name="Grid Table 4 Accent 6" w:uiPriority="49"/>
-    <w:lsdException w:name="Grid Table 5 Dark Accent 6" w:uiPriority="50"/>
-    <w:lsdException w:name="Grid Table 6 Colorful Accent 6" w:uiPriority="51"/>
-    <w:lsdException w:name="Grid Table 7 Colorful Accent 6" w:uiPriority="52"/>
-    <w:lsdException w:name="List Table 1 Light" w:uiPriority="46"/>
-    <w:lsdException w:name="List Table 2" w:uiPriority="47"/>
-    <w:lsdException w:name="List Table 3" w:uiPriority="48"/>
-    <w:lsdException w:name="List Table 4" w:uiPriority="49"/>
-    <w:lsdException w:name="List Table 5 Dark" w:uiPriority="50"/>
-    <w:lsdException w:name="List Table 6 Colorful" w:uiPriority="51"/>
-    <w:lsdException w:name="List Table 7 Colorful" w:uiPriority="52"/>
-    <w:lsdException w:name="List Table 1 Light Accent 1" w:uiPriority="46"/>
-    <w:lsdException w:name="List Table 2 Accent 1" w:uiPriority="47"/>
-    <w:lsdException w:name="List Table 3 Accent 1" w:uiPriority="48"/>
-    <w:lsdException w:name="List Table 4 Accent 1" w:uiPriority="49"/>
-    <w:lsdException w:name="List Table 5 Dark Accent 1" w:uiPriority="50"/>
-    <w:lsdException w:name="List Table 6 Colorful Accent 1" w:uiPriority="51"/>
-    <w:lsdException w:name="List Table 7 Colorful Accent 1" w:uiPriority="52"/>
-    <w:lsdException w:name="List Table 1 Light Accent 2" w:uiPriority="46"/>
-    <w:lsdException w:name="List Table 2 Accent 2" w:uiPriority="47"/>
-    <w:lsdException w:name="List Table 3 Accent 2" w:uiPriority="48"/>
-    <w:lsdException w:name="List Table 4 Accent 2" w:uiPriority="49"/>
-    <w:lsdException w:name="List Table 5 Dark Accent 2" w:uiPriority="50"/>
-    <w:lsdException w:name="List Table 6 Colorful Accent 2" w:uiPriority="51"/>
-    <w:lsdException w:name="List Table 7 Colorful Accent 2" w:uiPriority="52"/>
-    <w:lsdException w:name="List Table 1 Light Accent 3" w:uiPriority="46"/>
-    <w:lsdException w:name="List Table 2 Accent 3" w:uiPriority="47"/>
-    <w:lsdException w:name="List Table 3 Accent 3" w:uiPriority="48"/>
-    <w:lsdException w:name="List Table 4 Accent 3" w:uiPriority="49"/>
-    <w:lsdException w:name="List Table 5 Dark Accent 3" w:uiPriority="50"/>
-    <w:lsdException w:name="List Table 6 Colorful Accent 3" w:uiPriority="51"/>
-    <w:lsdException w:name="List Table 7 Colorful Accent 3" w:uiPriority="52"/>
-    <w:lsdException w:name="List Table 1 Light Accent 4" w:uiPriority="46"/>
-    <w:lsdException w:name="List Table 2 Accent 4" w:uiPriority="47"/>
-    <w:lsdException w:name="List Table 3 Accent 4" w:uiPriority="48"/>
-    <w:lsdException w:name="List Table 4 Accent 4" w:uiPriority="49"/>
-    <w:lsdException w:name="List Table 5 Dark Accent 4" w:uiPriority="50"/>
-    <w:lsdException w:name="List Table 6 Colorful Accent 4" w:uiPriority="51"/>
-    <w:lsdException w:name="List Table 7 Colorful Accent 4" w:uiPriority="52"/>
-    <w:lsdException w:name="List Table 1 Light Accent 5" w:uiPriority="46"/>
-    <w:lsdException w:name="List Table 2 Accent 5" w:uiPriority="47"/>
-    <w:lsdException w:name="List Table 3 Accent 5" w:uiPriority="48"/>
-    <w:lsdException w:name="List Table 4 Accent 5" w:uiPriority="49"/>
-    <w:lsdException w:name="List Table 5 Dark Accent 5" w:uiPriority="50"/>
-    <w:lsdException w:name="List Table 6 Colorful Accent 5" w:uiPriority="51"/>
-    <w:lsdException w:name="List Table 7 Colorful Accent 5" w:uiPriority="52"/>
-    <w:lsdException w:name="List Table 1 Light Accent 6" w:uiPriority="46"/>
-    <w:lsdException w:name="List Table 2 Accent 6" w:uiPriority="47"/>
-    <w:lsdException w:name="List Table 3 Accent 6" w:uiPriority="48"/>
-    <w:lsdException w:name="List Table 4 Accent 6" w:uiPriority="49"/>
-    <w:lsdException w:name="List Table 5 Dark Accent 6" w:uiPriority="50"/>
-    <w:lsdException w:name="List Table 6 Colorful Accent 6" w:uiPriority="51"/>
-    <w:lsdException w:name="List Table 7 Colorful Accent 6" w:uiPriority="52"/>
-    <w:lsdException w:name="Mention" w:semiHidden="1" w:unhideWhenUsed="1"/>
-    <w:lsdException w:name="Smart Hyperlink" w:semiHidden="1" w:unhideWhenUsed="1"/>
-    <w:lsdException w:name="Hashtag" w:semiHidden="1" w:unhideWhenUsed="1"/>
-    <w:lsdException w:name="Unresolved Mention" w:semiHidden="1" w:unhideWhenUsed="1"/>
-    <w:lsdException w:name="Smart Link" w:semiHidden="1" w:unhideWhenUsed="1"/>
-    <w:lsdException w:name="Smart Link Error" w:semiHidden="1" w:unhideWhenUsed="1"/>
+  <w:latentStyles w:defLockedState="0" w:defUIPriority="99" w:defSemiHidden="1" w:defUnhideWhenUsed="1" w:defQFormat="0" w:count="276">
+    <w:lsdException w:name="Normal" w:semiHidden="0" w:uiPriority="0" w:unhideWhenUsed="0" w:qFormat="1"/>
+    <w:lsdException w:name="heading 1" w:semiHidden="0" w:uiPriority="9" w:unhideWhenUsed="0" w:qFormat="1"/>
+    <w:lsdException w:name="heading 2" w:uiPriority="9" w:qFormat="1"/>
+    <w:lsdException w:name="heading 3" w:uiPriority="9" w:qFormat="1"/>
+    <w:lsdException w:name="heading 4" w:uiPriority="9" w:qFormat="1"/>
+    <w:lsdException w:name="heading 5" w:uiPriority="9" w:qFormat="1"/>
+    <w:lsdException w:name="heading 6" w:uiPriority="9" w:qFormat="1"/>
+    <w:lsdException w:name="heading 7" w:uiPriority="9" w:qFormat="1"/>
+    <w:lsdException w:name="heading 8" w:uiPriority="9" w:qFormat="1"/>
+    <w:lsdException w:name="heading 9" w:uiPriority="9" w:qFormat="1"/>
+    <w:lsdException w:name="toc 1" w:uiPriority="39"/>
+    <w:lsdException w:name="toc 2" w:uiPriority="39"/>
+    <w:lsdException w:name="toc 3" w:uiPriority="39"/>
+    <w:lsdException w:name="toc 4" w:uiPriority="39"/>
+    <w:lsdException w:name="toc 5" w:uiPriority="39"/>
+    <w:lsdException w:name="toc 6" w:uiPriority="39"/>
+    <w:lsdException w:name="toc 7" w:uiPriority="39"/>
+    <w:lsdException w:name="toc 8" w:uiPriority="39"/>
+    <w:lsdException w:name="toc 9" w:uiPriority="39"/>
+    <w:lsdException w:name="caption" w:uiPriority="35" w:qFormat="1"/>
+    <w:lsdException w:name="Title" w:semiHidden="0" w:uiPriority="10" w:unhideWhenUsed="0" w:qFormat="1"/>
+    <w:lsdException w:name="Default Paragraph Font" w:uiPriority="1"/>
+    <w:lsdException w:name="Subtitle" w:semiHidden="0" w:uiPriority="11" w:unhideWhenUsed="0" w:qFormat="1"/>
+    <w:lsdException w:name="Strong" w:semiHidden="0" w:uiPriority="22" w:unhideWhenUsed="0" w:qFormat="1"/>
+    <w:lsdException w:name="Emphasis" w:semiHidden="0" w:uiPriority="20" w:unhideWhenUsed="0" w:qFormat="1"/>
+    <w:lsdException w:name="Table Grid" w:semiHidden="0" w:uiPriority="39" w:unhideWhenUsed="0"/>
+    <w:lsdException w:name="Note Level 1" w:semiHidden="0" w:unhideWhenUsed="0"/>
+    <w:lsdException w:name="Note Level 2" w:semiHidden="0" w:unhideWhenUsed="0"/>
+    <w:lsdException w:name="Note Level 3" w:semiHidden="0" w:unhideWhenUsed="0"/>
+    <w:lsdException w:name="Note Level 4" w:semiHidden="0" w:unhideWhenUsed="0"/>
+    <w:lsdException w:name="Note Level 5" w:semiHidden="0" w:unhideWhenUsed="0"/>
+    <w:lsdException w:name="Note Level 6" w:semiHidden="0" w:unhideWhenUsed="0"/>
+    <w:lsdException w:name="Note Level 7" w:semiHidden="0" w:unhideWhenUsed="0"/>
+    <w:lsdException w:name="Note Level 8" w:semiHidden="0" w:unhideWhenUsed="0"/>
+    <w:lsdException w:name="Note Level 9" w:semiHidden="0" w:unhideWhenUsed="0"/>
+    <w:lsdException w:name="Placeholder Text" w:unhideWhenUsed="0"/>
+    <w:lsdException w:name="No Spacing" w:semiHidden="0" w:uiPriority="1" w:unhideWhenUsed="0" w:qFormat="1"/>
+    <w:lsdException w:name="Light Shading" w:semiHidden="0" w:uiPriority="60" w:unhideWhenUsed="0"/>
+    <w:lsdException w:name="Light List" w:semiHidden="0" w:uiPriority="61" w:unhideWhenUsed="0"/>
+    <w:lsdException w:name="Light Grid" w:semiHidden="0" w:uiPriority="62" w:unhideWhenUsed="0"/>
+    <w:lsdException w:name="Medium Shading 1" w:semiHidden="0" w:uiPriority="63" w:unhideWhenUsed="0"/>
+    <w:lsdException w:name="Medium Shading 2" w:semiHidden="0" w:uiPriority="64" w:unhideWhenUsed="0"/>
+    <w:lsdException w:name="Medium List 1" w:semiHidden="0" w:uiPriority="65" w:unhideWhenUsed="0"/>
+    <w:lsdException w:name="Medium List 2" w:semiHidden="0" w:uiPriority="66" w:unhideWhenUsed="0"/>
+    <w:lsdException w:name="Medium Grid 1" w:semiHidden="0" w:uiPriority="67" w:unhideWhenUsed="0"/>
+    <w:lsdException w:name="Medium Grid 2" w:semiHidden="0" w:uiPriority="68" w:unhideWhenUsed="0"/>
+    <w:lsdException w:name="Medium Grid 3" w:semiHidden="0" w:uiPriority="69" w:unhideWhenUsed="0"/>
+    <w:lsdException w:name="Dark List" w:semiHidden="0" w:uiPriority="70" w:unhideWhenUsed="0"/>
+    <w:lsdException w:name="Colorful Shading" w:semiHidden="0" w:uiPriority="71" w:unhideWhenUsed="0"/>
+    <w:lsdException w:name="Colorful List" w:semiHidden="0" w:uiPriority="72" w:unhideWhenUsed="0"/>
+    <w:lsdException w:name="Colorful Grid" w:semiHidden="0" w:uiPriority="73" w:unhideWhenUsed="0"/>
+    <w:lsdException w:name="Light Shading Accent 1" w:semiHidden="0" w:uiPriority="60" w:unhideWhenUsed="0"/>
+    <w:lsdException w:name="Light List Accent 1" w:semiHidden="0" w:uiPriority="61" w:unhideWhenUsed="0"/>
+    <w:lsdException w:name="Light Grid Accent 1" w:semiHidden="0" w:uiPriority="62" w:unhideWhenUsed="0"/>
+    <w:lsdException w:name="Medium Shading 1 Accent 1" w:semiHidden="0" w:uiPriority="63" w:unhideWhenUsed="0"/>
+    <w:lsdException w:name="Medium Shading 2 Accent 1" w:semiHidden="0" w:uiPriority="64" w:unhideWhenUsed="0"/>
+    <w:lsdException w:name="Medium List 1 Accent 1" w:semiHidden="0" w:uiPriority="65" w:unhideWhenUsed="0"/>
+    <w:lsdException w:name="Revision" w:unhideWhenUsed="0"/>
+    <w:lsdException w:name="List Paragraph" w:semiHidden="0" w:uiPriority="34" w:unhideWhenUsed="0" w:qFormat="1"/>
+    <w:lsdException w:name="Quote" w:semiHidden="0" w:uiPriority="29" w:unhideWhenUsed="0" w:qFormat="1"/>
+    <w:lsdException w:name="Intense Quote" w:semiHidden="0" w:uiPriority="30" w:unhideWhenUsed="0" w:qFormat="1"/>
+    <w:lsdException w:name="Medium List 2 Accent 1" w:semiHidden="0" w:uiPriority="66" w:unhideWhenUsed="0"/>
+    <w:lsdException w:name="Medium Grid 1 Accent 1" w:semiHidden="0" w:uiPriority="67" w:unhideWhenUsed="0"/>
+    <w:lsdException w:name="Medium Grid 2 Accent 1" w:semiHidden="0" w:uiPriority="68" w:unhideWhenUsed="0"/>
+    <w:lsdException w:name="Medium Grid 3 Accent 1" w:semiHidden="0" w:uiPriority="69" w:unhideWhenUsed="0"/>
+    <w:lsdException w:name="Dark List Accent 1" w:semiHidden="0" w:uiPriority="70" w:unhideWhenUsed="0"/>
+    <w:lsdException w:name="Colorful Shading Accent 1" w:semiHidden="0" w:uiPriority="71" w:unhideWhenUsed="0"/>
+    <w:lsdException w:name="Colorful List Accent 1" w:semiHidden="0" w:uiPriority="72" w:unhideWhenUsed="0"/>
+    <w:lsdException w:name="Colorful Grid Accent 1" w:semiHidden="0" w:uiPriority="73" w:unhideWhenUsed="0"/>
+    <w:lsdException w:name="Light Shading Accent 2" w:semiHidden="0" w:uiPriority="60" w:unhideWhenUsed="0"/>
+    <w:lsdException w:name="Light List Accent 2" w:semiHidden="0" w:uiPriority="61" w:unhideWhenUsed="0"/>
+    <w:lsdException w:name="Light Grid Accent 2" w:semiHidden="0" w:uiPriority="62" w:unhideWhenUsed="0"/>
+    <w:lsdException w:name="Medium Shading 1 Accent 2" w:semiHidden="0" w:uiPriority="63" w:unhideWhenUsed="0"/>
+    <w:lsdException w:name="Medium Shading 2 Accent 2" w:semiHidden="0" w:uiPriority="64" w:unhideWhenUsed="0"/>
+    <w:lsdException w:name="Medium List 1 Accent 2" w:semiHidden="0" w:uiPriority="65" w:unhideWhenUsed="0"/>
+    <w:lsdException w:name="Medium List 2 Accent 2" w:semiHidden="0" w:uiPriority="66" w:unhideWhenUsed="0"/>
+    <w:lsdException w:name="Medium Grid 1 Accent 2" w:semiHidden="0" w:uiPriority="67" w:unhideWhenUsed="0"/>
+    <w:lsdException w:name="Medium Grid 2 Accent 2" w:semiHidden="0" w:uiPriority="68" w:unhideWhenUsed="0"/>
+    <w:lsdException w:name="Medium Grid 3 Accent 2" w:semiHidden="0" w:uiPriority="69" w:unhideWhenUsed="0"/>
+    <w:lsdException w:name="Dark List Accent 2" w:semiHidden="0" w:uiPriority="70" w:unhideWhenUsed="0"/>
+    <w:lsdException w:name="Colorful Shading Accent 2" w:semiHidden="0" w:uiPriority="71" w:unhideWhenUsed="0"/>
+    <w:lsdException w:name="Colorful List Accent 2" w:semiHidden="0" w:uiPriority="72" w:unhideWhenUsed="0"/>
+    <w:lsdException w:name="Colorful Grid Accent 2" w:semiHidden="0" w:uiPriority="73" w:unhideWhenUsed="0"/>
+    <w:lsdException w:name="Light Shading Accent 3" w:semiHidden="0" w:uiPriority="60" w:unhideWhenUsed="0"/>
+    <w:lsdException w:name="Light List Accent 3" w:semiHidden="0" w:uiPriority="61" w:unhideWhenUsed="0"/>
+    <w:lsdException w:name="Light Grid Accent 3" w:semiHidden="0" w:uiPriority="62" w:unhideWhenUsed="0"/>
+    <w:lsdException w:name="Medium Shading 1 Accent 3" w:semiHidden="0" w:uiPriority="63" w:unhideWhenUsed="0"/>
+    <w:lsdException w:name="Medium Shading 2 Accent 3" w:semiHidden="0" w:uiPriority="64" w:unhideWhenUsed="0"/>
+    <w:lsdException w:name="Medium List 1 Accent 3" w:semiHidden="0" w:uiPriority="65" w:unhideWhenUsed="0"/>
+    <w:lsdException w:name="Medium List 2 Accent 3" w:semiHidden="0" w:uiPriority="66" w:unhideWhenUsed="0"/>
+    <w:lsdException w:name="Medium Grid 1 Accent 3" w:semiHidden="0" w:uiPriority="67" w:unhideWhenUsed="0"/>
+    <w:lsdException w:name="Medium Grid 2 Accent 3" w:semiHidden="0" w:uiPriority="68" w:unhideWhenUsed="0"/>
+    <w:lsdException w:name="Medium Grid 3 Accent 3" w:semiHidden="0" w:uiPriority="69" w:unhideWhenUsed="0"/>
+    <w:lsdException w:name="Dark List Accent 3" w:semiHidden="0" w:uiPriority="70" w:unhideWhenUsed="0"/>
+    <w:lsdException w:name="Colorful Shading Accent 3" w:semiHidden="0" w:uiPriority="71" w:unhideWhenUsed="0"/>
+    <w:lsdException w:name="Colorful List Accent 3" w:semiHidden="0" w:uiPriority="72" w:unhideWhenUsed="0"/>
+    <w:lsdException w:name="Colorful Grid Accent 3" w:semiHidden="0" w:uiPriority="73" w:unhideWhenUsed="0"/>
+    <w:lsdException w:name="Light Shading Accent 4" w:semiHidden="0" w:uiPriority="60" w:unhideWhenUsed="0"/>
+    <w:lsdException w:name="Light List Accent 4" w:semiHidden="0" w:uiPriority="61" w:unhideWhenUsed="0"/>
+    <w:lsdException w:name="Light Grid Accent 4" w:semiHidden="0" w:uiPriority="62" w:unhideWhenUsed="0"/>
+    <w:lsdException w:name="Medium Shading 1 Accent 4" w:semiHidden="0" w:uiPriority="63" w:unhideWhenUsed="0"/>
+    <w:lsdException w:name="Medium Shading 2 Accent 4" w:semiHidden="0" w:uiPriority="64" w:unhideWhenUsed="0"/>
+    <w:lsdException w:name="Medium List 1 Accent 4" w:semiHidden="0" w:uiPriority="65" w:unhideWhenUsed="0"/>
+    <w:lsdException w:name="Medium List 2 Accent 4" w:semiHidden="0" w:uiPriority="66" w:unhideWhenUsed="0"/>
+    <w:lsdException w:name="Medium Grid 1 Accent 4" w:semiHidden="0" w:uiPriority="67" w:unhideWhenUsed="0"/>
+    <w:lsdException w:name="Medium Grid 2 Accent 4" w:semiHidden="0" w:uiPriority="68" w:unhideWhenUsed="0"/>
+    <w:lsdException w:name="Medium Grid 3 Accent 4" w:semiHidden="0" w:uiPriority="69" w:unhideWhenUsed="0"/>
+    <w:lsdException w:name="Dark List Accent 4" w:semiHidden="0" w:uiPriority="70" w:unhideWhenUsed="0"/>
+    <w:lsdException w:name="Colorful Shading Accent 4" w:semiHidden="0" w:uiPriority="71" w:unhideWhenUsed="0"/>
+    <w:lsdException w:name="Colorful List Accent 4" w:semiHidden="0" w:uiPriority="72" w:unhideWhenUsed="0"/>
+    <w:lsdException w:name="Colorful Grid Accent 4" w:semiHidden="0" w:uiPriority="73" w:unhideWhenUsed="0"/>
+    <w:lsdException w:name="Light Shading Accent 5" w:semiHidden="0" w:uiPriority="60" w:unhideWhenUsed="0"/>
+    <w:lsdException w:name="Light List Accent 5" w:semiHidden="0" w:uiPriority="61" w:unhideWhenUsed="0"/>
+    <w:lsdException w:name="Light Grid Accent 5" w:semiHidden="0" w:uiPriority="62" w:unhideWhenUsed="0"/>
+    <w:lsdException w:name="Medium Shading 1 Accent 5" w:semiHidden="0" w:uiPriority="63" w:unhideWhenUsed="0"/>
+    <w:lsdException w:name="Medium Shading 2 Accent 5" w:semiHidden="0" w:uiPriority="64" w:unhideWhenUsed="0"/>
+    <w:lsdException w:name="Medium List 1 Accent 5" w:semiHidden="0" w:uiPriority="65" w:unhideWhenUsed="0"/>
+    <w:lsdException w:name="Medium List 2 Accent 5" w:semiHidden="0" w:uiPriority="66" w:unhideWhenUsed="0"/>
+    <w:lsdException w:name="Medium Grid 1 Accent 5" w:semiHidden="0" w:uiPriority="67" w:unhideWhenUsed="0"/>
+    <w:lsdException w:name="Medium Grid 2 Accent 5" w:semiHidden="0" w:uiPriority="68" w:unhideWhenUsed="0"/>
+    <w:lsdException w:name="Medium Grid 3 Accent 5" w:semiHidden="0" w:uiPriority="69" w:unhideWhenUsed="0"/>
+    <w:lsdException w:name="Dark List Accent 5" w:semiHidden="0" w:uiPriority="70" w:unhideWhenUsed="0"/>
+    <w:lsdException w:name="Colorful Shading Accent 5" w:semiHidden="0" w:uiPriority="71" w:unhideWhenUsed="0"/>
+    <w:lsdException w:name="Colorful List Accent 5" w:semiHidden="0" w:uiPriority="72" w:unhideWhenUsed="0"/>
+    <w:lsdException w:name="Colorful Grid Accent 5" w:semiHidden="0" w:uiPriority="73" w:unhideWhenUsed="0"/>
+    <w:lsdException w:name="Light Shading Accent 6" w:semiHidden="0" w:uiPriority="60" w:unhideWhenUsed="0"/>
+    <w:lsdException w:name="Light List Accent 6" w:semiHidden="0" w:uiPriority="61" w:unhideWhenUsed="0"/>
+    <w:lsdException w:name="Light Grid Accent 6" w:semiHidden="0" w:uiPriority="62" w:unhideWhenUsed="0"/>
+    <w:lsdException w:name="Medium Shading 1 Accent 6" w:semiHidden="0" w:uiPriority="63" w:unhideWhenUsed="0"/>
+    <w:lsdException w:name="Medium Shading 2 Accent 6" w:semiHidden="0" w:uiPriority="64" w:unhideWhenUsed="0"/>
+    <w:lsdException w:name="Medium List 1 Accent 6" w:semiHidden="0" w:uiPriority="65" w:unhideWhenUsed="0"/>
+    <w:lsdException w:name="Medium List 2 Accent 6" w:semiHidden="0" w:uiPriority="66" w:unhideWhenUsed="0"/>
+    <w:lsdException w:name="Medium Grid 1 Accent 6" w:semiHidden="0" w:uiPriority="67" w:unhideWhenUsed="0"/>
+    <w:lsdException w:name="Medium Grid 2 Accent 6" w:semiHidden="0" w:uiPriority="68" w:unhideWhenUsed="0"/>
+    <w:lsdException w:name="Medium Grid 3 Accent 6" w:semiHidden="0" w:uiPriority="69" w:unhideWhenUsed="0"/>
+    <w:lsdException w:name="Dark List Accent 6" w:semiHidden="0" w:uiPriority="70" w:unhideWhenUsed="0"/>
+    <w:lsdException w:name="Colorful Shading Accent 6" w:semiHidden="0" w:uiPriority="71" w:unhideWhenUsed="0"/>
+    <w:lsdException w:name="Colorful List Accent 6" w:semiHidden="0" w:uiPriority="72" w:unhideWhenUsed="0"/>
+    <w:lsdException w:name="Colorful Grid Accent 6" w:semiHidden="0" w:uiPriority="73" w:unhideWhenUsed="0"/>
+    <w:lsdException w:name="Subtle Emphasis" w:semiHidden="0" w:uiPriority="19" w:unhideWhenUsed="0" w:qFormat="1"/>
+    <w:lsdException w:name="Intense Emphasis" w:semiHidden="0" w:uiPriority="21" w:unhideWhenUsed="0" w:qFormat="1"/>
+    <w:lsdException w:name="Subtle Reference" w:semiHidden="0" w:uiPriority="31" w:unhideWhenUsed="0" w:qFormat="1"/>
+    <w:lsdException w:name="Intense Reference" w:semiHidden="0" w:uiPriority="32" w:unhideWhenUsed="0" w:qFormat="1"/>
+    <w:lsdException w:name="Book Title" w:semiHidden="0" w:uiPriority="33" w:unhideWhenUsed="0" w:qFormat="1"/>
+    <w:lsdException w:name="Bibliography" w:uiPriority="37"/>
+    <w:lsdException w:name="TOC Heading" w:uiPriority="39" w:qFormat="1"/>
   </w:latentStyles>
   <w:style w:type="paragraph" w:default="1" w:styleId="Normal">
     <w:name w:val="Normal"/>
@@ -19663,6 +19014,7 @@
   <w:style w:type="character" w:default="1" w:styleId="DefaultParagraphFont">
     <w:name w:val="Default Paragraph Font"/>
     <w:uiPriority w:val="1"/>
+    <w:semiHidden/>
     <w:unhideWhenUsed/>
   </w:style>
   <w:style w:type="table" w:default="1" w:styleId="TableNormal">
@@ -19790,7 +19142,6 @@
     <w:basedOn w:val="Normal"/>
     <w:link w:val="CommentTextChar"/>
     <w:uiPriority w:val="99"/>
-    <w:semiHidden/>
     <w:unhideWhenUsed/>
     <w:rsid w:val="00351E75"/>
   </w:style>
@@ -19799,7 +19150,6 @@
     <w:basedOn w:val="DefaultParagraphFont"/>
     <w:link w:val="CommentText"/>
     <w:uiPriority w:val="99"/>
-    <w:semiHidden/>
     <w:rsid w:val="00351E75"/>
   </w:style>
   <w:style w:type="paragraph" w:styleId="CommentSubject">
@@ -19876,6 +19226,447 @@
     <w:rPr>
       <w:color w:val="605E5C"/>
       <w:shd w:val="clear" w:color="auto" w:fill="E1DFDD"/>
+    </w:rPr>
+  </w:style>
+  <w:style w:type="paragraph" w:styleId="NormalWeb">
+    <w:name w:val="Normal (Web)"/>
+    <w:basedOn w:val="Normal"/>
+    <w:uiPriority w:val="99"/>
+    <w:semiHidden/>
+    <w:unhideWhenUsed/>
+    <w:rsid w:val="005423F2"/>
+    <w:pPr>
+      <w:spacing w:before="100" w:beforeAutospacing="1" w:after="100" w:afterAutospacing="1"/>
+    </w:pPr>
+    <w:rPr>
+      <w:rFonts w:ascii="Times New Roman" w:hAnsi="Times New Roman" w:cs="Times New Roman"/>
+      <w:sz w:val="20"/>
+      <w:szCs w:val="20"/>
+    </w:rPr>
+  </w:style>
+</w:styles>
+</file>
+
+<file path=word/stylesWithEffects.xml><?xml version="1.0" encoding="utf-8"?>
+<w:styles xmlns:wpc="http://schemas.microsoft.com/office/word/2010/wordprocessingCanvas" xmlns:mo="http://schemas.microsoft.com/office/mac/office/2008/main" xmlns:mc="http://schemas.openxmlformats.org/markup-compatibility/2006" xmlns:mv="urn:schemas-microsoft-com:mac:vml" xmlns:o="urn:schemas-microsoft-com:office:office" xmlns:r="http://schemas.openxmlformats.org/officeDocument/2006/relationships" xmlns:m="http://schemas.openxmlformats.org/officeDocument/2006/math" xmlns:v="urn:schemas-microsoft-com:vml" xmlns:wp14="http://schemas.microsoft.com/office/word/2010/wordprocessingDrawing" xmlns:wp="http://schemas.openxmlformats.org/drawingml/2006/wordprocessingDrawing" xmlns:w10="urn:schemas-microsoft-com:office:word" xmlns:w="http://schemas.openxmlformats.org/wordprocessingml/2006/main" xmlns:w14="http://schemas.microsoft.com/office/word/2010/wordml" xmlns:wpg="http://schemas.microsoft.com/office/word/2010/wordprocessingGroup" xmlns:wpi="http://schemas.microsoft.com/office/word/2010/wordprocessingInk" xmlns:wne="http://schemas.microsoft.com/office/word/2006/wordml" xmlns:wps="http://schemas.microsoft.com/office/word/2010/wordprocessingShape" mc:Ignorable="w14 wp14">
+  <w:docDefaults>
+    <w:rPrDefault>
+      <w:rPr>
+        <w:rFonts w:asciiTheme="minorHAnsi" w:eastAsiaTheme="minorHAnsi" w:hAnsiTheme="minorHAnsi" w:cstheme="minorBidi"/>
+        <w:sz w:val="24"/>
+        <w:szCs w:val="24"/>
+        <w:lang w:val="en-US" w:eastAsia="en-US" w:bidi="ar-SA"/>
+      </w:rPr>
+    </w:rPrDefault>
+    <w:pPrDefault/>
+  </w:docDefaults>
+  <w:latentStyles w:defLockedState="0" w:defUIPriority="99" w:defSemiHidden="1" w:defUnhideWhenUsed="1" w:defQFormat="0" w:count="276">
+    <w:lsdException w:name="Normal" w:semiHidden="0" w:uiPriority="0" w:unhideWhenUsed="0" w:qFormat="1"/>
+    <w:lsdException w:name="heading 1" w:semiHidden="0" w:uiPriority="9" w:unhideWhenUsed="0" w:qFormat="1"/>
+    <w:lsdException w:name="heading 2" w:uiPriority="9" w:qFormat="1"/>
+    <w:lsdException w:name="heading 3" w:uiPriority="9" w:qFormat="1"/>
+    <w:lsdException w:name="heading 4" w:uiPriority="9" w:qFormat="1"/>
+    <w:lsdException w:name="heading 5" w:uiPriority="9" w:qFormat="1"/>
+    <w:lsdException w:name="heading 6" w:uiPriority="9" w:qFormat="1"/>
+    <w:lsdException w:name="heading 7" w:uiPriority="9" w:qFormat="1"/>
+    <w:lsdException w:name="heading 8" w:uiPriority="9" w:qFormat="1"/>
+    <w:lsdException w:name="heading 9" w:uiPriority="9" w:qFormat="1"/>
+    <w:lsdException w:name="toc 1" w:uiPriority="39"/>
+    <w:lsdException w:name="toc 2" w:uiPriority="39"/>
+    <w:lsdException w:name="toc 3" w:uiPriority="39"/>
+    <w:lsdException w:name="toc 4" w:uiPriority="39"/>
+    <w:lsdException w:name="toc 5" w:uiPriority="39"/>
+    <w:lsdException w:name="toc 6" w:uiPriority="39"/>
+    <w:lsdException w:name="toc 7" w:uiPriority="39"/>
+    <w:lsdException w:name="toc 8" w:uiPriority="39"/>
+    <w:lsdException w:name="toc 9" w:uiPriority="39"/>
+    <w:lsdException w:name="caption" w:uiPriority="35" w:qFormat="1"/>
+    <w:lsdException w:name="Title" w:semiHidden="0" w:uiPriority="10" w:unhideWhenUsed="0" w:qFormat="1"/>
+    <w:lsdException w:name="Default Paragraph Font" w:uiPriority="1"/>
+    <w:lsdException w:name="Subtitle" w:semiHidden="0" w:uiPriority="11" w:unhideWhenUsed="0" w:qFormat="1"/>
+    <w:lsdException w:name="Strong" w:semiHidden="0" w:uiPriority="22" w:unhideWhenUsed="0" w:qFormat="1"/>
+    <w:lsdException w:name="Emphasis" w:semiHidden="0" w:uiPriority="20" w:unhideWhenUsed="0" w:qFormat="1"/>
+    <w:lsdException w:name="Table Grid" w:semiHidden="0" w:uiPriority="39" w:unhideWhenUsed="0"/>
+    <w:lsdException w:name="Note Level 1" w:semiHidden="0" w:unhideWhenUsed="0"/>
+    <w:lsdException w:name="Note Level 2" w:semiHidden="0" w:unhideWhenUsed="0"/>
+    <w:lsdException w:name="Note Level 3" w:semiHidden="0" w:unhideWhenUsed="0"/>
+    <w:lsdException w:name="Note Level 4" w:semiHidden="0" w:unhideWhenUsed="0"/>
+    <w:lsdException w:name="Note Level 5" w:semiHidden="0" w:unhideWhenUsed="0"/>
+    <w:lsdException w:name="Note Level 6" w:semiHidden="0" w:unhideWhenUsed="0"/>
+    <w:lsdException w:name="Note Level 7" w:semiHidden="0" w:unhideWhenUsed="0"/>
+    <w:lsdException w:name="Note Level 8" w:semiHidden="0" w:unhideWhenUsed="0"/>
+    <w:lsdException w:name="Note Level 9" w:semiHidden="0" w:unhideWhenUsed="0"/>
+    <w:lsdException w:name="Placeholder Text" w:unhideWhenUsed="0"/>
+    <w:lsdException w:name="No Spacing" w:semiHidden="0" w:uiPriority="1" w:unhideWhenUsed="0" w:qFormat="1"/>
+    <w:lsdException w:name="Light Shading" w:semiHidden="0" w:uiPriority="60" w:unhideWhenUsed="0"/>
+    <w:lsdException w:name="Light List" w:semiHidden="0" w:uiPriority="61" w:unhideWhenUsed="0"/>
+    <w:lsdException w:name="Light Grid" w:semiHidden="0" w:uiPriority="62" w:unhideWhenUsed="0"/>
+    <w:lsdException w:name="Medium Shading 1" w:semiHidden="0" w:uiPriority="63" w:unhideWhenUsed="0"/>
+    <w:lsdException w:name="Medium Shading 2" w:semiHidden="0" w:uiPriority="64" w:unhideWhenUsed="0"/>
+    <w:lsdException w:name="Medium List 1" w:semiHidden="0" w:uiPriority="65" w:unhideWhenUsed="0"/>
+    <w:lsdException w:name="Medium List 2" w:semiHidden="0" w:uiPriority="66" w:unhideWhenUsed="0"/>
+    <w:lsdException w:name="Medium Grid 1" w:semiHidden="0" w:uiPriority="67" w:unhideWhenUsed="0"/>
+    <w:lsdException w:name="Medium Grid 2" w:semiHidden="0" w:uiPriority="68" w:unhideWhenUsed="0"/>
+    <w:lsdException w:name="Medium Grid 3" w:semiHidden="0" w:uiPriority="69" w:unhideWhenUsed="0"/>
+    <w:lsdException w:name="Dark List" w:semiHidden="0" w:uiPriority="70" w:unhideWhenUsed="0"/>
+    <w:lsdException w:name="Colorful Shading" w:semiHidden="0" w:uiPriority="71" w:unhideWhenUsed="0"/>
+    <w:lsdException w:name="Colorful List" w:semiHidden="0" w:uiPriority="72" w:unhideWhenUsed="0"/>
+    <w:lsdException w:name="Colorful Grid" w:semiHidden="0" w:uiPriority="73" w:unhideWhenUsed="0"/>
+    <w:lsdException w:name="Light Shading Accent 1" w:semiHidden="0" w:uiPriority="60" w:unhideWhenUsed="0"/>
+    <w:lsdException w:name="Light List Accent 1" w:semiHidden="0" w:uiPriority="61" w:unhideWhenUsed="0"/>
+    <w:lsdException w:name="Light Grid Accent 1" w:semiHidden="0" w:uiPriority="62" w:unhideWhenUsed="0"/>
+    <w:lsdException w:name="Medium Shading 1 Accent 1" w:semiHidden="0" w:uiPriority="63" w:unhideWhenUsed="0"/>
+    <w:lsdException w:name="Medium Shading 2 Accent 1" w:semiHidden="0" w:uiPriority="64" w:unhideWhenUsed="0"/>
+    <w:lsdException w:name="Medium List 1 Accent 1" w:semiHidden="0" w:uiPriority="65" w:unhideWhenUsed="0"/>
+    <w:lsdException w:name="Revision" w:unhideWhenUsed="0"/>
+    <w:lsdException w:name="List Paragraph" w:semiHidden="0" w:uiPriority="34" w:unhideWhenUsed="0" w:qFormat="1"/>
+    <w:lsdException w:name="Quote" w:semiHidden="0" w:uiPriority="29" w:unhideWhenUsed="0" w:qFormat="1"/>
+    <w:lsdException w:name="Intense Quote" w:semiHidden="0" w:uiPriority="30" w:unhideWhenUsed="0" w:qFormat="1"/>
+    <w:lsdException w:name="Medium List 2 Accent 1" w:semiHidden="0" w:uiPriority="66" w:unhideWhenUsed="0"/>
+    <w:lsdException w:name="Medium Grid 1 Accent 1" w:semiHidden="0" w:uiPriority="67" w:unhideWhenUsed="0"/>
+    <w:lsdException w:name="Medium Grid 2 Accent 1" w:semiHidden="0" w:uiPriority="68" w:unhideWhenUsed="0"/>
+    <w:lsdException w:name="Medium Grid 3 Accent 1" w:semiHidden="0" w:uiPriority="69" w:unhideWhenUsed="0"/>
+    <w:lsdException w:name="Dark List Accent 1" w:semiHidden="0" w:uiPriority="70" w:unhideWhenUsed="0"/>
+    <w:lsdException w:name="Colorful Shading Accent 1" w:semiHidden="0" w:uiPriority="71" w:unhideWhenUsed="0"/>
+    <w:lsdException w:name="Colorful List Accent 1" w:semiHidden="0" w:uiPriority="72" w:unhideWhenUsed="0"/>
+    <w:lsdException w:name="Colorful Grid Accent 1" w:semiHidden="0" w:uiPriority="73" w:unhideWhenUsed="0"/>
+    <w:lsdException w:name="Light Shading Accent 2" w:semiHidden="0" w:uiPriority="60" w:unhideWhenUsed="0"/>
+    <w:lsdException w:name="Light List Accent 2" w:semiHidden="0" w:uiPriority="61" w:unhideWhenUsed="0"/>
+    <w:lsdException w:name="Light Grid Accent 2" w:semiHidden="0" w:uiPriority="62" w:unhideWhenUsed="0"/>
+    <w:lsdException w:name="Medium Shading 1 Accent 2" w:semiHidden="0" w:uiPriority="63" w:unhideWhenUsed="0"/>
+    <w:lsdException w:name="Medium Shading 2 Accent 2" w:semiHidden="0" w:uiPriority="64" w:unhideWhenUsed="0"/>
+    <w:lsdException w:name="Medium List 1 Accent 2" w:semiHidden="0" w:uiPriority="65" w:unhideWhenUsed="0"/>
+    <w:lsdException w:name="Medium List 2 Accent 2" w:semiHidden="0" w:uiPriority="66" w:unhideWhenUsed="0"/>
+    <w:lsdException w:name="Medium Grid 1 Accent 2" w:semiHidden="0" w:uiPriority="67" w:unhideWhenUsed="0"/>
+    <w:lsdException w:name="Medium Grid 2 Accent 2" w:semiHidden="0" w:uiPriority="68" w:unhideWhenUsed="0"/>
+    <w:lsdException w:name="Medium Grid 3 Accent 2" w:semiHidden="0" w:uiPriority="69" w:unhideWhenUsed="0"/>
+    <w:lsdException w:name="Dark List Accent 2" w:semiHidden="0" w:uiPriority="70" w:unhideWhenUsed="0"/>
+    <w:lsdException w:name="Colorful Shading Accent 2" w:semiHidden="0" w:uiPriority="71" w:unhideWhenUsed="0"/>
+    <w:lsdException w:name="Colorful List Accent 2" w:semiHidden="0" w:uiPriority="72" w:unhideWhenUsed="0"/>
+    <w:lsdException w:name="Colorful Grid Accent 2" w:semiHidden="0" w:uiPriority="73" w:unhideWhenUsed="0"/>
+    <w:lsdException w:name="Light Shading Accent 3" w:semiHidden="0" w:uiPriority="60" w:unhideWhenUsed="0"/>
+    <w:lsdException w:name="Light List Accent 3" w:semiHidden="0" w:uiPriority="61" w:unhideWhenUsed="0"/>
+    <w:lsdException w:name="Light Grid Accent 3" w:semiHidden="0" w:uiPriority="62" w:unhideWhenUsed="0"/>
+    <w:lsdException w:name="Medium Shading 1 Accent 3" w:semiHidden="0" w:uiPriority="63" w:unhideWhenUsed="0"/>
+    <w:lsdException w:name="Medium Shading 2 Accent 3" w:semiHidden="0" w:uiPriority="64" w:unhideWhenUsed="0"/>
+    <w:lsdException w:name="Medium List 1 Accent 3" w:semiHidden="0" w:uiPriority="65" w:unhideWhenUsed="0"/>
+    <w:lsdException w:name="Medium List 2 Accent 3" w:semiHidden="0" w:uiPriority="66" w:unhideWhenUsed="0"/>
+    <w:lsdException w:name="Medium Grid 1 Accent 3" w:semiHidden="0" w:uiPriority="67" w:unhideWhenUsed="0"/>
+    <w:lsdException w:name="Medium Grid 2 Accent 3" w:semiHidden="0" w:uiPriority="68" w:unhideWhenUsed="0"/>
+    <w:lsdException w:name="Medium Grid 3 Accent 3" w:semiHidden="0" w:uiPriority="69" w:unhideWhenUsed="0"/>
+    <w:lsdException w:name="Dark List Accent 3" w:semiHidden="0" w:uiPriority="70" w:unhideWhenUsed="0"/>
+    <w:lsdException w:name="Colorful Shading Accent 3" w:semiHidden="0" w:uiPriority="71" w:unhideWhenUsed="0"/>
+    <w:lsdException w:name="Colorful List Accent 3" w:semiHidden="0" w:uiPriority="72" w:unhideWhenUsed="0"/>
+    <w:lsdException w:name="Colorful Grid Accent 3" w:semiHidden="0" w:uiPriority="73" w:unhideWhenUsed="0"/>
+    <w:lsdException w:name="Light Shading Accent 4" w:semiHidden="0" w:uiPriority="60" w:unhideWhenUsed="0"/>
+    <w:lsdException w:name="Light List Accent 4" w:semiHidden="0" w:uiPriority="61" w:unhideWhenUsed="0"/>
+    <w:lsdException w:name="Light Grid Accent 4" w:semiHidden="0" w:uiPriority="62" w:unhideWhenUsed="0"/>
+    <w:lsdException w:name="Medium Shading 1 Accent 4" w:semiHidden="0" w:uiPriority="63" w:unhideWhenUsed="0"/>
+    <w:lsdException w:name="Medium Shading 2 Accent 4" w:semiHidden="0" w:uiPriority="64" w:unhideWhenUsed="0"/>
+    <w:lsdException w:name="Medium List 1 Accent 4" w:semiHidden="0" w:uiPriority="65" w:unhideWhenUsed="0"/>
+    <w:lsdException w:name="Medium List 2 Accent 4" w:semiHidden="0" w:uiPriority="66" w:unhideWhenUsed="0"/>
+    <w:lsdException w:name="Medium Grid 1 Accent 4" w:semiHidden="0" w:uiPriority="67" w:unhideWhenUsed="0"/>
+    <w:lsdException w:name="Medium Grid 2 Accent 4" w:semiHidden="0" w:uiPriority="68" w:unhideWhenUsed="0"/>
+    <w:lsdException w:name="Medium Grid 3 Accent 4" w:semiHidden="0" w:uiPriority="69" w:unhideWhenUsed="0"/>
+    <w:lsdException w:name="Dark List Accent 4" w:semiHidden="0" w:uiPriority="70" w:unhideWhenUsed="0"/>
+    <w:lsdException w:name="Colorful Shading Accent 4" w:semiHidden="0" w:uiPriority="71" w:unhideWhenUsed="0"/>
+    <w:lsdException w:name="Colorful List Accent 4" w:semiHidden="0" w:uiPriority="72" w:unhideWhenUsed="0"/>
+    <w:lsdException w:name="Colorful Grid Accent 4" w:semiHidden="0" w:uiPriority="73" w:unhideWhenUsed="0"/>
+    <w:lsdException w:name="Light Shading Accent 5" w:semiHidden="0" w:uiPriority="60" w:unhideWhenUsed="0"/>
+    <w:lsdException w:name="Light List Accent 5" w:semiHidden="0" w:uiPriority="61" w:unhideWhenUsed="0"/>
+    <w:lsdException w:name="Light Grid Accent 5" w:semiHidden="0" w:uiPriority="62" w:unhideWhenUsed="0"/>
+    <w:lsdException w:name="Medium Shading 1 Accent 5" w:semiHidden="0" w:uiPriority="63" w:unhideWhenUsed="0"/>
+    <w:lsdException w:name="Medium Shading 2 Accent 5" w:semiHidden="0" w:uiPriority="64" w:unhideWhenUsed="0"/>
+    <w:lsdException w:name="Medium List 1 Accent 5" w:semiHidden="0" w:uiPriority="65" w:unhideWhenUsed="0"/>
+    <w:lsdException w:name="Medium List 2 Accent 5" w:semiHidden="0" w:uiPriority="66" w:unhideWhenUsed="0"/>
+    <w:lsdException w:name="Medium Grid 1 Accent 5" w:semiHidden="0" w:uiPriority="67" w:unhideWhenUsed="0"/>
+    <w:lsdException w:name="Medium Grid 2 Accent 5" w:semiHidden="0" w:uiPriority="68" w:unhideWhenUsed="0"/>
+    <w:lsdException w:name="Medium Grid 3 Accent 5" w:semiHidden="0" w:uiPriority="69" w:unhideWhenUsed="0"/>
+    <w:lsdException w:name="Dark List Accent 5" w:semiHidden="0" w:uiPriority="70" w:unhideWhenUsed="0"/>
+    <w:lsdException w:name="Colorful Shading Accent 5" w:semiHidden="0" w:uiPriority="71" w:unhideWhenUsed="0"/>
+    <w:lsdException w:name="Colorful List Accent 5" w:semiHidden="0" w:uiPriority="72" w:unhideWhenUsed="0"/>
+    <w:lsdException w:name="Colorful Grid Accent 5" w:semiHidden="0" w:uiPriority="73" w:unhideWhenUsed="0"/>
+    <w:lsdException w:name="Light Shading Accent 6" w:semiHidden="0" w:uiPriority="60" w:unhideWhenUsed="0"/>
+    <w:lsdException w:name="Light List Accent 6" w:semiHidden="0" w:uiPriority="61" w:unhideWhenUsed="0"/>
+    <w:lsdException w:name="Light Grid Accent 6" w:semiHidden="0" w:uiPriority="62" w:unhideWhenUsed="0"/>
+    <w:lsdException w:name="Medium Shading 1 Accent 6" w:semiHidden="0" w:uiPriority="63" w:unhideWhenUsed="0"/>
+    <w:lsdException w:name="Medium Shading 2 Accent 6" w:semiHidden="0" w:uiPriority="64" w:unhideWhenUsed="0"/>
+    <w:lsdException w:name="Medium List 1 Accent 6" w:semiHidden="0" w:uiPriority="65" w:unhideWhenUsed="0"/>
+    <w:lsdException w:name="Medium List 2 Accent 6" w:semiHidden="0" w:uiPriority="66" w:unhideWhenUsed="0"/>
+    <w:lsdException w:name="Medium Grid 1 Accent 6" w:semiHidden="0" w:uiPriority="67" w:unhideWhenUsed="0"/>
+    <w:lsdException w:name="Medium Grid 2 Accent 6" w:semiHidden="0" w:uiPriority="68" w:unhideWhenUsed="0"/>
+    <w:lsdException w:name="Medium Grid 3 Accent 6" w:semiHidden="0" w:uiPriority="69" w:unhideWhenUsed="0"/>
+    <w:lsdException w:name="Dark List Accent 6" w:semiHidden="0" w:uiPriority="70" w:unhideWhenUsed="0"/>
+    <w:lsdException w:name="Colorful Shading Accent 6" w:semiHidden="0" w:uiPriority="71" w:unhideWhenUsed="0"/>
+    <w:lsdException w:name="Colorful List Accent 6" w:semiHidden="0" w:uiPriority="72" w:unhideWhenUsed="0"/>
+    <w:lsdException w:name="Colorful Grid Accent 6" w:semiHidden="0" w:uiPriority="73" w:unhideWhenUsed="0"/>
+    <w:lsdException w:name="Subtle Emphasis" w:semiHidden="0" w:uiPriority="19" w:unhideWhenUsed="0" w:qFormat="1"/>
+    <w:lsdException w:name="Intense Emphasis" w:semiHidden="0" w:uiPriority="21" w:unhideWhenUsed="0" w:qFormat="1"/>
+    <w:lsdException w:name="Subtle Reference" w:semiHidden="0" w:uiPriority="31" w:unhideWhenUsed="0" w:qFormat="1"/>
+    <w:lsdException w:name="Intense Reference" w:semiHidden="0" w:uiPriority="32" w:unhideWhenUsed="0" w:qFormat="1"/>
+    <w:lsdException w:name="Book Title" w:semiHidden="0" w:uiPriority="33" w:unhideWhenUsed="0" w:qFormat="1"/>
+    <w:lsdException w:name="Bibliography" w:uiPriority="37"/>
+    <w:lsdException w:name="TOC Heading" w:uiPriority="39" w:qFormat="1"/>
+  </w:latentStyles>
+  <w:style w:type="paragraph" w:default="1" w:styleId="Normal">
+    <w:name w:val="Normal"/>
+    <w:qFormat/>
+  </w:style>
+  <w:style w:type="paragraph" w:styleId="Heading1">
+    <w:name w:val="heading 1"/>
+    <w:basedOn w:val="Normal"/>
+    <w:next w:val="Normal"/>
+    <w:link w:val="Heading1Char"/>
+    <w:uiPriority w:val="9"/>
+    <w:qFormat/>
+    <w:rsid w:val="004656B4"/>
+    <w:pPr>
+      <w:keepNext/>
+      <w:keepLines/>
+      <w:spacing w:before="480" w:line="276" w:lineRule="auto"/>
+      <w:outlineLvl w:val="0"/>
+    </w:pPr>
+    <w:rPr>
+      <w:rFonts w:asciiTheme="majorHAnsi" w:eastAsiaTheme="majorEastAsia" w:hAnsiTheme="majorHAnsi" w:cstheme="majorBidi"/>
+      <w:b/>
+      <w:bCs/>
+      <w:color w:val="2F5496" w:themeColor="accent1" w:themeShade="BF"/>
+      <w:sz w:val="28"/>
+      <w:szCs w:val="28"/>
+      <w:lang w:bidi="en-US"/>
+    </w:rPr>
+  </w:style>
+  <w:style w:type="character" w:default="1" w:styleId="DefaultParagraphFont">
+    <w:name w:val="Default Paragraph Font"/>
+    <w:uiPriority w:val="1"/>
+    <w:semiHidden/>
+    <w:unhideWhenUsed/>
+  </w:style>
+  <w:style w:type="table" w:default="1" w:styleId="TableNormal">
+    <w:name w:val="Normal Table"/>
+    <w:uiPriority w:val="99"/>
+    <w:semiHidden/>
+    <w:unhideWhenUsed/>
+    <w:tblPr>
+      <w:tblInd w:w="0" w:type="dxa"/>
+      <w:tblCellMar>
+        <w:top w:w="0" w:type="dxa"/>
+        <w:left w:w="108" w:type="dxa"/>
+        <w:bottom w:w="0" w:type="dxa"/>
+        <w:right w:w="108" w:type="dxa"/>
+      </w:tblCellMar>
+    </w:tblPr>
+  </w:style>
+  <w:style w:type="numbering" w:default="1" w:styleId="NoList">
+    <w:name w:val="No List"/>
+    <w:uiPriority w:val="99"/>
+    <w:semiHidden/>
+    <w:unhideWhenUsed/>
+  </w:style>
+  <w:style w:type="paragraph" w:styleId="EndnoteText">
+    <w:name w:val="endnote text"/>
+    <w:basedOn w:val="Normal"/>
+    <w:link w:val="EndnoteTextChar"/>
+    <w:uiPriority w:val="99"/>
+    <w:unhideWhenUsed/>
+    <w:rsid w:val="004656B4"/>
+  </w:style>
+  <w:style w:type="character" w:customStyle="1" w:styleId="EndnoteTextChar">
+    <w:name w:val="Endnote Text Char"/>
+    <w:basedOn w:val="DefaultParagraphFont"/>
+    <w:link w:val="EndnoteText"/>
+    <w:uiPriority w:val="99"/>
+    <w:rsid w:val="004656B4"/>
+  </w:style>
+  <w:style w:type="character" w:styleId="EndnoteReference">
+    <w:name w:val="endnote reference"/>
+    <w:basedOn w:val="DefaultParagraphFont"/>
+    <w:uiPriority w:val="99"/>
+    <w:unhideWhenUsed/>
+    <w:rsid w:val="004656B4"/>
+    <w:rPr>
+      <w:vertAlign w:val="superscript"/>
+    </w:rPr>
+  </w:style>
+  <w:style w:type="character" w:customStyle="1" w:styleId="Heading1Char">
+    <w:name w:val="Heading 1 Char"/>
+    <w:basedOn w:val="DefaultParagraphFont"/>
+    <w:link w:val="Heading1"/>
+    <w:uiPriority w:val="9"/>
+    <w:rsid w:val="004656B4"/>
+    <w:rPr>
+      <w:rFonts w:asciiTheme="majorHAnsi" w:eastAsiaTheme="majorEastAsia" w:hAnsiTheme="majorHAnsi" w:cstheme="majorBidi"/>
+      <w:b/>
+      <w:bCs/>
+      <w:color w:val="2F5496" w:themeColor="accent1" w:themeShade="BF"/>
+      <w:sz w:val="28"/>
+      <w:szCs w:val="28"/>
+      <w:lang w:bidi="en-US"/>
+    </w:rPr>
+  </w:style>
+  <w:style w:type="paragraph" w:customStyle="1" w:styleId="EndNoteBibliographyTitle">
+    <w:name w:val="EndNote Bibliography Title"/>
+    <w:basedOn w:val="Normal"/>
+    <w:rsid w:val="000A4C01"/>
+    <w:pPr>
+      <w:jc w:val="center"/>
+    </w:pPr>
+    <w:rPr>
+      <w:rFonts w:ascii="Calibri" w:hAnsi="Calibri" w:cs="Calibri"/>
+    </w:rPr>
+  </w:style>
+  <w:style w:type="paragraph" w:customStyle="1" w:styleId="EndNoteBibliography">
+    <w:name w:val="EndNote Bibliography"/>
+    <w:basedOn w:val="Normal"/>
+    <w:rsid w:val="000A4C01"/>
+    <w:rPr>
+      <w:rFonts w:ascii="Calibri" w:hAnsi="Calibri" w:cs="Calibri"/>
+    </w:rPr>
+  </w:style>
+  <w:style w:type="paragraph" w:styleId="BalloonText">
+    <w:name w:val="Balloon Text"/>
+    <w:basedOn w:val="Normal"/>
+    <w:link w:val="BalloonTextChar"/>
+    <w:uiPriority w:val="99"/>
+    <w:semiHidden/>
+    <w:unhideWhenUsed/>
+    <w:rsid w:val="00895D32"/>
+    <w:rPr>
+      <w:rFonts w:ascii="Lucida Grande" w:hAnsi="Lucida Grande" w:cs="Lucida Grande"/>
+      <w:sz w:val="18"/>
+      <w:szCs w:val="18"/>
+    </w:rPr>
+  </w:style>
+  <w:style w:type="character" w:customStyle="1" w:styleId="BalloonTextChar">
+    <w:name w:val="Balloon Text Char"/>
+    <w:basedOn w:val="DefaultParagraphFont"/>
+    <w:link w:val="BalloonText"/>
+    <w:uiPriority w:val="99"/>
+    <w:semiHidden/>
+    <w:rsid w:val="00895D32"/>
+    <w:rPr>
+      <w:rFonts w:ascii="Lucida Grande" w:hAnsi="Lucida Grande" w:cs="Lucida Grande"/>
+      <w:sz w:val="18"/>
+      <w:szCs w:val="18"/>
+    </w:rPr>
+  </w:style>
+  <w:style w:type="character" w:styleId="CommentReference">
+    <w:name w:val="annotation reference"/>
+    <w:basedOn w:val="DefaultParagraphFont"/>
+    <w:uiPriority w:val="99"/>
+    <w:semiHidden/>
+    <w:unhideWhenUsed/>
+    <w:rsid w:val="00351E75"/>
+    <w:rPr>
+      <w:sz w:val="18"/>
+      <w:szCs w:val="18"/>
+    </w:rPr>
+  </w:style>
+  <w:style w:type="paragraph" w:styleId="CommentText">
+    <w:name w:val="annotation text"/>
+    <w:basedOn w:val="Normal"/>
+    <w:link w:val="CommentTextChar"/>
+    <w:uiPriority w:val="99"/>
+    <w:unhideWhenUsed/>
+    <w:rsid w:val="00351E75"/>
+  </w:style>
+  <w:style w:type="character" w:customStyle="1" w:styleId="CommentTextChar">
+    <w:name w:val="Comment Text Char"/>
+    <w:basedOn w:val="DefaultParagraphFont"/>
+    <w:link w:val="CommentText"/>
+    <w:uiPriority w:val="99"/>
+    <w:rsid w:val="00351E75"/>
+  </w:style>
+  <w:style w:type="paragraph" w:styleId="CommentSubject">
+    <w:name w:val="annotation subject"/>
+    <w:basedOn w:val="CommentText"/>
+    <w:next w:val="CommentText"/>
+    <w:link w:val="CommentSubjectChar"/>
+    <w:uiPriority w:val="99"/>
+    <w:semiHidden/>
+    <w:unhideWhenUsed/>
+    <w:rsid w:val="00351E75"/>
+    <w:rPr>
+      <w:b/>
+      <w:bCs/>
+      <w:sz w:val="20"/>
+      <w:szCs w:val="20"/>
+    </w:rPr>
+  </w:style>
+  <w:style w:type="character" w:customStyle="1" w:styleId="CommentSubjectChar">
+    <w:name w:val="Comment Subject Char"/>
+    <w:basedOn w:val="CommentTextChar"/>
+    <w:link w:val="CommentSubject"/>
+    <w:uiPriority w:val="99"/>
+    <w:semiHidden/>
+    <w:rsid w:val="00351E75"/>
+    <w:rPr>
+      <w:b/>
+      <w:bCs/>
+      <w:sz w:val="20"/>
+      <w:szCs w:val="20"/>
+    </w:rPr>
+  </w:style>
+  <w:style w:type="paragraph" w:styleId="Revision">
+    <w:name w:val="Revision"/>
+    <w:hidden/>
+    <w:uiPriority w:val="99"/>
+    <w:semiHidden/>
+    <w:rsid w:val="00327673"/>
+  </w:style>
+  <w:style w:type="character" w:customStyle="1" w:styleId="im">
+    <w:name w:val="im"/>
+    <w:basedOn w:val="DefaultParagraphFont"/>
+    <w:rsid w:val="00484110"/>
+  </w:style>
+  <w:style w:type="paragraph" w:styleId="ListParagraph">
+    <w:name w:val="List Paragraph"/>
+    <w:basedOn w:val="Normal"/>
+    <w:uiPriority w:val="34"/>
+    <w:qFormat/>
+    <w:rsid w:val="00F344C4"/>
+    <w:pPr>
+      <w:ind w:left="720"/>
+      <w:contextualSpacing/>
+    </w:pPr>
+  </w:style>
+  <w:style w:type="character" w:styleId="Hyperlink">
+    <w:name w:val="Hyperlink"/>
+    <w:basedOn w:val="DefaultParagraphFont"/>
+    <w:uiPriority w:val="99"/>
+    <w:unhideWhenUsed/>
+    <w:rsid w:val="00337D11"/>
+    <w:rPr>
+      <w:color w:val="0563C1" w:themeColor="hyperlink"/>
+      <w:u w:val="single"/>
+    </w:rPr>
+  </w:style>
+  <w:style w:type="character" w:customStyle="1" w:styleId="UnresolvedMention1">
+    <w:name w:val="Unresolved Mention1"/>
+    <w:basedOn w:val="DefaultParagraphFont"/>
+    <w:uiPriority w:val="99"/>
+    <w:semiHidden/>
+    <w:unhideWhenUsed/>
+    <w:rsid w:val="00337D11"/>
+    <w:rPr>
+      <w:color w:val="605E5C"/>
+      <w:shd w:val="clear" w:color="auto" w:fill="E1DFDD"/>
+    </w:rPr>
+  </w:style>
+  <w:style w:type="paragraph" w:styleId="NormalWeb">
+    <w:name w:val="Normal (Web)"/>
+    <w:basedOn w:val="Normal"/>
+    <w:uiPriority w:val="99"/>
+    <w:semiHidden/>
+    <w:unhideWhenUsed/>
+    <w:rsid w:val="005423F2"/>
+    <w:pPr>
+      <w:spacing w:before="100" w:beforeAutospacing="1" w:after="100" w:afterAutospacing="1"/>
+    </w:pPr>
+    <w:rPr>
+      <w:rFonts w:ascii="Times New Roman" w:hAnsi="Times New Roman" w:cs="Times New Roman"/>
+      <w:sz w:val="20"/>
+      <w:szCs w:val="20"/>
     </w:rPr>
   </w:style>
 </w:styles>
@@ -20136,7 +19927,7 @@
   <a:extraClrSchemeLst/>
   <a:extLst>
     <a:ext uri="{05A4C25C-085E-4340-85A3-A5531E510DB2}">
-      <thm15:themeFamily xmlns:thm15="http://schemas.microsoft.com/office/thememl/2012/main" name="Office Theme" id="{62F939B6-93AF-4DB8-9C6B-D6C7DFDC589F}" vid="{4A3C46E8-61CC-4603-A589-7422A47A8E4A}"/>
+      <thm15:themeFamily xmlns:thm15="http://schemas.microsoft.com/office/thememl/2012/main" xmlns="" name="Office Theme" id="{62F939B6-93AF-4DB8-9C6B-D6C7DFDC589F}" vid="{4A3C46E8-61CC-4603-A589-7422A47A8E4A}"/>
     </a:ext>
   </a:extLst>
 </a:theme>
@@ -20147,7 +19938,7 @@
 </file>
 
 <file path=customXml/itemProps1.xml><?xml version="1.0" encoding="utf-8"?>
-<ds:datastoreItem xmlns:ds="http://schemas.openxmlformats.org/officeDocument/2006/customXml" ds:itemID="{AC79DC47-4C2F-D44F-BCB8-BB94238012D8}">
+<ds:datastoreItem xmlns:ds="http://schemas.openxmlformats.org/officeDocument/2006/customXml" ds:itemID="{F8E0133C-BCB5-594E-B65F-7EE7477E9469}">
   <ds:schemaRefs>
     <ds:schemaRef ds:uri="http://schemas.openxmlformats.org/officeDocument/2006/bibliography"/>
   </ds:schemaRefs>

</xml_diff>